<commit_message>
Footnotes working now if you open in Word. Removed mean effect size from protocol moderation test.
</commit_message>
<xml_diff>
--- a/006_ml4_papaja_results.docx
+++ b/006_ml4_papaja_results.docx
@@ -244,7 +244,7 @@
         <w:rPr>
           <w:b/>
         </w:rPr>
-        <w:t xml:space="preserve">NOTE: FOOTNOTES ARE NOT WORKING (on mac at least)</w:t>
+        <w:t xml:space="preserve">NOTE: CONFIRM FOOTNOTES ARE SHOWING UP</w:t>
       </w:r>
     </w:p>
     <w:p>
@@ -252,7 +252,7 @@
         <w:pStyle w:val="Textkrper"/>
       </w:pPr>
       <w:r>
-        <w:t xml:space="preserve">In total, 21 labs participated and provided a total sample of 2,281 participants. In accordance with the pre-registration, we immediately excluded from all analyses participants who either failed to complete all 6 ratings of the essay authors, or who failed to complete both writing prompts within the mortality salience or control conditions (e.g., the between-subjects manipulation).</w:t>
+        <w:t xml:space="preserve">21 labs participated and provided a total sample of 2,281 participants. In accordance with the pre-registration, we immediately excluded from all analyses participants who either failed to complete all 6 ratings of the essay authors, or who failed to complete both writing prompts within the mortality salience or control conditions (e.g., the between-subjects manipulation).</w:t>
       </w:r>
       <w:r>
         <w:rPr>
@@ -276,7 +276,7 @@
         <w:t xml:space="preserve"> </w:t>
       </w:r>
       <w:r>
-        <w:t xml:space="preserve">= 2.79). Participant reported race was: 910 (40.99%) White, 221 (9.95%) Asian, 120 (5.41%) Black or African American, 36 (1.62%) American Indian or Alaska Native, 20 (0.90%) Native Hawaiian or Pacific Islander, 114 (5.14%) Other. The remaining participants did not report their race, were not asked the item, or were asked the item in a non-standard way.</w:t>
+        <w:t xml:space="preserve">= 2.79). Participant reported race was 910 (40.99%) White, 221 (9.95%) Asian, 120 (5.41%) Black or African American, 36 (1.62%) American Indian or Alaska Native, 20 (0.90%) Native Hawaiian or Pacific Islander, 114 (5.14%) Other. The remaining participants did not report their race, were not asked the item, or were asked the item in a non-standard way.</w:t>
       </w:r>
     </w:p>
     <w:p>
@@ -816,7 +816,41 @@
         <w:pStyle w:val="FirstParagraph"/>
       </w:pPr>
       <w:r>
-        <w:t xml:space="preserve">The primary finding of interest from Greenberg et al., 1994, was that participants who underwent the mortality salience treatment showed greater preference for the pro-US essay author compared to the anti-US essay author. To assess whether the replication results support the original, we followed a similar analysis plan as in the original article. Scores from the three items evaluating the authors of the anti-American essays were averaged (α = 0.90) and then subtracted from the average of the three items evaluating authors of the pro-American essays (α = 0.89) [ADD ANALYSES WITH THESE SEPARATELY (i.e., testing for an effect of MS on evaluations of pro or anti essays)]. An independent samples t-test was conducted comparing those in the</w:t>
+        <w:t xml:space="preserve">The primary finding of interest from Greenberg et al., 1994, was that participants who underwent the mortality salience treatment showed greater preference for the pro-US essay author compared to the anti-US essay author. To assess whether the replication results support the original, we followed a similar analysis plan as in the original article. Scores from the three items evaluating the authors of the anti-American essays were averaged (</w:t>
+      </w:r>
+      <m:oMath>
+        <m:r>
+          <m:t>α</m:t>
+        </m:r>
+      </m:oMath>
+      <w:r>
+        <w:t xml:space="preserve"> </w:t>
+      </w:r>
+      <w:r>
+        <w:t xml:space="preserve">= 0.90) and then subtracted from the average of the three items evaluating authors of the pro-American essays (</w:t>
+      </w:r>
+      <m:oMath>
+        <m:r>
+          <m:t>α</m:t>
+        </m:r>
+      </m:oMath>
+      <w:r>
+        <w:t xml:space="preserve"> </w:t>
+      </w:r>
+      <w:r>
+        <w:t xml:space="preserve">= 0.89).</w:t>
+      </w:r>
+      <w:r>
+        <w:rPr>
+          <w:rStyle w:val="Funotenzeichen"/>
+        </w:rPr>
+        <w:footnoteReference w:id="28"/>
+      </w:r>
+      <w:r>
+        <w:t xml:space="preserve"> </w:t>
+      </w:r>
+      <w:r>
+        <w:t xml:space="preserve">An independent samples t-test was then conducted comparing those in the</w:t>
       </w:r>
       <w:r>
         <w:t xml:space="preserve"> </w:t>
@@ -913,7 +947,7 @@
       <w:r>
         <w:t xml:space="preserve">Exclusion sets 2 and 3 were specifically recommended by original authors and these criteria were used to analyze the data from Author Advised labs. However, the data required to make these exclusions were often not collected at In House replication sites because they made independent decisions about design and demographic measures for potential exclusion, and these measures were not in the original article. Thus, for all analyses only Exclusion Set 1 was used for In House participants. The full data cleaning and analysis scripts are available on the OSF (</w:t>
       </w:r>
-      <w:hyperlink r:id="rId28">
+      <w:hyperlink r:id="rId30">
         <w:r>
           <w:rPr>
             <w:rStyle w:val="Hyperlink"/>
@@ -929,11 +963,11 @@
       <w:pPr>
         <w:pStyle w:val="berschrift2"/>
       </w:pPr>
-      <w:bookmarkStart w:id="29" w:name="Xe0fa64c7d2dfdc0f90e29ecb64a5334e4e2676c"/>
+      <w:bookmarkStart w:id="31" w:name="Xe0fa64c7d2dfdc0f90e29ecb64a5334e4e2676c"/>
       <w:r>
         <w:t xml:space="preserve">Meta-analytic results across all labs (random effects meta-analysis).</w:t>
       </w:r>
-      <w:bookmarkEnd w:id="29"/>
+      <w:bookmarkEnd w:id="31"/>
     </w:p>
     <w:p>
       <w:pPr>
@@ -946,7 +980,7 @@
         <w:rPr>
           <w:rStyle w:val="Funotenzeichen"/>
         </w:rPr>
-        <w:footnoteReference w:id="30"/>
+        <w:footnoteReference w:id="32"/>
       </w:r>
       <w:r>
         <w:t xml:space="preserve"> </w:t>
@@ -1280,11 +1314,11 @@
       <w:pPr>
         <w:pStyle w:val="berschrift2"/>
       </w:pPr>
-      <w:bookmarkStart w:id="31" w:name="X29592220de5c9185f2b682c0ce7513d52858c49"/>
+      <w:bookmarkStart w:id="33" w:name="X29592220de5c9185f2b682c0ce7513d52858c49"/>
       <w:r>
         <w:t xml:space="preserve">Research Question 2: Moderation by Author Advised/In House protocol</w:t>
       </w:r>
-      <w:bookmarkEnd w:id="31"/>
+      <w:bookmarkEnd w:id="33"/>
     </w:p>
     <w:p>
       <w:pPr>
@@ -1533,7 +1567,7 @@
         <w:pStyle w:val="Textkrper"/>
       </w:pPr>
       <w:r>
-        <w:t xml:space="preserve">This analysis additionally provides a test of protocol version. Across the three exclusion sets, this moderator was not significant, and the two protocols elicited similar effect sizes near zero. Exclusion set 1:</w:t>
+        <w:t xml:space="preserve">This analysis additionally tests protocol version (In House vs Author Advised) as a moderator. Across the three exclusion sets, protocol version did not significantly predict replication effect size. Exclusion set 1:</w:t>
       </w:r>
       <w:r>
         <w:t xml:space="preserve"> </w:t>
@@ -1578,10 +1612,390 @@
         <w:t xml:space="preserve"> </w:t>
       </w:r>
       <w:r>
-        <w:t xml:space="preserve">= 0.77,</w:t>
-      </w:r>
-      <w:r>
-        <w:t xml:space="preserve"> </w:t>
+        <w:t xml:space="preserve">= 0.77; exclusion set 2:</w:t>
+      </w:r>
+      <w:r>
+        <w:t xml:space="preserve"> </w:t>
+      </w:r>
+      <w:r>
+        <w:rPr>
+          <w:i/>
+        </w:rPr>
+        <w:t xml:space="preserve">b</w:t>
+      </w:r>
+      <w:r>
+        <w:t xml:space="preserve"> </w:t>
+      </w:r>
+      <w:r>
+        <w:t xml:space="preserve">= 0.11,</w:t>
+      </w:r>
+      <w:r>
+        <w:t xml:space="preserve"> </w:t>
+      </w:r>
+      <w:r>
+        <w:rPr>
+          <w:i/>
+        </w:rPr>
+        <w:t xml:space="preserve">Z</w:t>
+      </w:r>
+      <w:r>
+        <w:t xml:space="preserve"> </w:t>
+      </w:r>
+      <w:r>
+        <w:t xml:space="preserve">= 0.92,</w:t>
+      </w:r>
+      <w:r>
+        <w:t xml:space="preserve"> </w:t>
+      </w:r>
+      <w:r>
+        <w:rPr>
+          <w:i/>
+        </w:rPr>
+        <w:t xml:space="preserve">p</w:t>
+      </w:r>
+      <w:r>
+        <w:t xml:space="preserve"> </w:t>
+      </w:r>
+      <w:r>
+        <w:t xml:space="preserve">= 0.36; exclusion set 3:</w:t>
+      </w:r>
+      <w:r>
+        <w:t xml:space="preserve"> </w:t>
+      </w:r>
+      <w:r>
+        <w:rPr>
+          <w:i/>
+        </w:rPr>
+        <w:t xml:space="preserve">b</w:t>
+      </w:r>
+      <w:r>
+        <w:t xml:space="preserve"> </w:t>
+      </w:r>
+      <w:r>
+        <w:t xml:space="preserve">= 0.10,</w:t>
+      </w:r>
+      <w:r>
+        <w:t xml:space="preserve"> </w:t>
+      </w:r>
+      <w:r>
+        <w:rPr>
+          <w:i/>
+        </w:rPr>
+        <w:t xml:space="preserve">Z</w:t>
+      </w:r>
+      <w:r>
+        <w:t xml:space="preserve"> </w:t>
+      </w:r>
+      <w:r>
+        <w:t xml:space="preserve">= 0.57,</w:t>
+      </w:r>
+      <w:r>
+        <w:t xml:space="preserve"> </w:t>
+      </w:r>
+      <w:r>
+        <w:rPr>
+          <w:i/>
+        </w:rPr>
+        <w:t xml:space="preserve">p</w:t>
+      </w:r>
+      <w:r>
+        <w:t xml:space="preserve"> </w:t>
+      </w:r>
+      <w:r>
+        <w:t xml:space="preserve">= 0.57.</w:t>
+      </w:r>
+    </w:p>
+    <w:p>
+      <w:pPr>
+        <w:pStyle w:val="Textkrper"/>
+      </w:pPr>
+      <w:r>
+        <w:t xml:space="preserve">Variation among effect sizes also followed the previously observed pattern. Modest (but statistically significant) heterogeneity for exclusion set 2,</w:t>
+      </w:r>
+      <w:r>
+        <w:t xml:space="preserve"> </w:t>
+      </w:r>
+      <w:r>
+        <w:rPr>
+          <w:i/>
+        </w:rPr>
+        <w:t xml:space="preserve">Q</w:t>
+      </w:r>
+      <w:r>
+        <w:t xml:space="preserve">(20) = 36.32,</w:t>
+      </w:r>
+      <w:r>
+        <w:t xml:space="preserve"> </w:t>
+      </w:r>
+      <w:r>
+        <w:rPr>
+          <w:i/>
+        </w:rPr>
+        <w:t xml:space="preserve">p</w:t>
+      </w:r>
+      <w:r>
+        <w:t xml:space="preserve"> </w:t>
+      </w:r>
+      <w:r>
+        <w:t xml:space="preserve">= 0.01, Tau</w:t>
+      </w:r>
+      <w:r>
+        <w:rPr>
+          <w:vertAlign w:val="superscript"/>
+        </w:rPr>
+        <w:t xml:space="preserve">2</w:t>
+      </w:r>
+      <w:r>
+        <w:rPr>
+          <w:vertAlign w:val="subscript"/>
+        </w:rPr>
+        <w:t xml:space="preserve">within labs</w:t>
+      </w:r>
+      <w:r>
+        <w:t xml:space="preserve"> </w:t>
+      </w:r>
+      <w:r>
+        <w:t xml:space="preserve">= 0.00, Tau</w:t>
+      </w:r>
+      <w:r>
+        <w:rPr>
+          <w:vertAlign w:val="superscript"/>
+        </w:rPr>
+        <w:t xml:space="preserve">2</w:t>
+      </w:r>
+      <w:r>
+        <w:rPr>
+          <w:vertAlign w:val="subscript"/>
+        </w:rPr>
+        <w:t xml:space="preserve">between labs</w:t>
+      </w:r>
+      <w:r>
+        <w:t xml:space="preserve"> </w:t>
+      </w:r>
+      <w:r>
+        <w:t xml:space="preserve">= 0.02; while variation did not exceed chance for exclusion sets 1</w:t>
+      </w:r>
+      <w:r>
+        <w:t xml:space="preserve"> </w:t>
+      </w:r>
+      <w:r>
+        <w:rPr>
+          <w:i/>
+        </w:rPr>
+        <w:t xml:space="preserve">Q</w:t>
+      </w:r>
+      <w:r>
+        <w:t xml:space="preserve">(20) = 25.82,</w:t>
+      </w:r>
+      <w:r>
+        <w:t xml:space="preserve"> </w:t>
+      </w:r>
+      <w:r>
+        <w:rPr>
+          <w:i/>
+        </w:rPr>
+        <w:t xml:space="preserve">p</w:t>
+      </w:r>
+      <w:r>
+        <w:t xml:space="preserve"> </w:t>
+      </w:r>
+      <w:r>
+        <w:t xml:space="preserve">= 0.17; or exclusion set 3:</w:t>
+      </w:r>
+      <w:r>
+        <w:t xml:space="preserve"> </w:t>
+      </w:r>
+      <w:r>
+        <w:rPr>
+          <w:i/>
+        </w:rPr>
+        <w:t xml:space="preserve">Q</w:t>
+      </w:r>
+      <w:r>
+        <w:t xml:space="preserve">(20) = 29.61,</w:t>
+      </w:r>
+      <w:r>
+        <w:t xml:space="preserve"> </w:t>
+      </w:r>
+      <w:r>
+        <w:rPr>
+          <w:i/>
+        </w:rPr>
+        <w:t xml:space="preserve">p</w:t>
+      </w:r>
+      <w:r>
+        <w:t xml:space="preserve"> </w:t>
+      </w:r>
+      <w:r>
+        <w:t xml:space="preserve">= 0.08.</w:t>
+      </w:r>
+    </w:p>
+    <w:p>
+      <w:pPr>
+        <w:pStyle w:val="berschrift2"/>
+      </w:pPr>
+      <w:bookmarkStart w:id="34" w:name="X84111581ee6b5e634403d42ca8ac8d478a3dbad"/>
+      <w:r>
+        <w:t xml:space="preserve">Research Question 3: Effect of Standardization</w:t>
+      </w:r>
+      <w:bookmarkEnd w:id="34"/>
+    </w:p>
+    <w:p>
+      <w:pPr>
+        <w:pStyle w:val="FirstParagraph"/>
+      </w:pPr>
+      <w:r>
+        <w:t xml:space="preserve">Finally, we tested whether In House protocols displayed greater variability in effect size than Author Advised protocols. To test this hypothesis, we ran the mixed-effects models but constrained the variances at both level 2 and level 3 to 0, effectively creating fixed-effects models. These models were then compared with a chi-squared differences test to assess whether the fit significantly changed. In this case, none of the three models significantly decreased in fit: Exclusion rule #1:</w:t>
+      </w:r>
+      <w:r>
+        <w:t xml:space="preserve"> </w:t>
+      </w:r>
+      <m:oMath>
+        <m:r>
+          <m:t>χ</m:t>
+        </m:r>
+      </m:oMath>
+      <w:r>
+        <w:rPr>
+          <w:i/>
+        </w:rPr>
+        <w:t xml:space="preserve">²</w:t>
+      </w:r>
+      <w:r>
+        <w:t xml:space="preserve"> </w:t>
+      </w:r>
+      <w:r>
+        <w:t xml:space="preserve">(2) = 0.16,</w:t>
+      </w:r>
+      <w:r>
+        <w:t xml:space="preserve"> </w:t>
+      </w:r>
+      <w:r>
+        <w:rPr>
+          <w:i/>
+        </w:rPr>
+        <w:t xml:space="preserve">p</w:t>
+      </w:r>
+      <w:r>
+        <w:t xml:space="preserve"> </w:t>
+      </w:r>
+      <w:r>
+        <w:t xml:space="preserve">= 0.92; Exclusion rules #2:</w:t>
+      </w:r>
+      <w:r>
+        <w:t xml:space="preserve"> </w:t>
+      </w:r>
+      <m:oMath>
+        <m:r>
+          <m:t>χ</m:t>
+        </m:r>
+      </m:oMath>
+      <w:r>
+        <w:rPr>
+          <w:i/>
+        </w:rPr>
+        <w:t xml:space="preserve">²</w:t>
+      </w:r>
+      <w:r>
+        <w:t xml:space="preserve"> </w:t>
+      </w:r>
+      <w:r>
+        <w:t xml:space="preserve">(2) = 0.85,</w:t>
+      </w:r>
+      <w:r>
+        <w:t xml:space="preserve"> </w:t>
+      </w:r>
+      <w:r>
+        <w:rPr>
+          <w:i/>
+        </w:rPr>
+        <w:t xml:space="preserve">p</w:t>
+      </w:r>
+      <w:r>
+        <w:t xml:space="preserve"> </w:t>
+      </w:r>
+      <w:r>
+        <w:t xml:space="preserve">= 0.65; Exclusion rules #3:</w:t>
+      </w:r>
+      <w:r>
+        <w:t xml:space="preserve"> </w:t>
+      </w:r>
+      <m:oMath>
+        <m:r>
+          <m:t>χ</m:t>
+        </m:r>
+      </m:oMath>
+      <w:r>
+        <w:rPr>
+          <w:i/>
+        </w:rPr>
+        <w:t xml:space="preserve">²</w:t>
+      </w:r>
+      <w:r>
+        <w:t xml:space="preserve"> </w:t>
+      </w:r>
+      <w:r>
+        <w:t xml:space="preserve">(2) = 0.27,</w:t>
+      </w:r>
+      <w:r>
+        <w:t xml:space="preserve"> </w:t>
+      </w:r>
+      <w:r>
+        <w:rPr>
+          <w:i/>
+        </w:rPr>
+        <w:t xml:space="preserve">p</w:t>
+      </w:r>
+      <w:r>
+        <w:t xml:space="preserve"> </w:t>
+      </w:r>
+      <w:r>
+        <w:t xml:space="preserve">= 0.87. Overall, there was no evidence that In House protocols elicited greater variability than Author Advised protocols.</w:t>
+      </w:r>
+    </w:p>
+    <w:p>
+      <w:pPr>
+        <w:pStyle w:val="berschrift2"/>
+      </w:pPr>
+      <w:bookmarkStart w:id="35" w:name="follow-up-exploratory-analyses"/>
+      <w:r>
+        <w:t xml:space="preserve">Follow-Up Exploratory Analyses</w:t>
+      </w:r>
+      <w:bookmarkEnd w:id="35"/>
+    </w:p>
+    <w:p>
+      <w:pPr>
+        <w:pStyle w:val="FirstParagraph"/>
+      </w:pPr>
+      <w:r>
+        <w:rPr>
+          <w:b/>
+        </w:rPr>
+        <w:t xml:space="preserve">Results for TMT-knowledgeable sites.</w:t>
+      </w:r>
+      <w:r>
+        <w:t xml:space="preserve"> </w:t>
+      </w:r>
+      <w:r>
+        <w:t xml:space="preserve">One principal investigator reported being an expert in TMT, while 5 others indicated having</w:t>
+      </w:r>
+      <w:r>
+        <w:t xml:space="preserve"> </w:t>
+      </w:r>
+      <w:r>
+        <w:t xml:space="preserve">“</w:t>
+      </w:r>
+      <w:r>
+        <w:t xml:space="preserve">a lot</w:t>
+      </w:r>
+      <w:r>
+        <w:t xml:space="preserve">”</w:t>
+      </w:r>
+      <w:r>
+        <w:t xml:space="preserve"> </w:t>
+      </w:r>
+      <w:r>
+        <w:t xml:space="preserve">of knowledge about TMT. One might expect that these locations would have greater success at replicating the mortality salience effect. Aggregating across these sites, and using only the first exclusion rule, these sites did not detect a difference between the mortality salience group (</w:t>
       </w:r>
       <w:r>
         <w:rPr>
@@ -1590,19 +2004,25 @@
         <w:t xml:space="preserve">M</w:t>
       </w:r>
       <w:r>
-        <w:rPr>
-          <w:vertAlign w:val="subscript"/>
-        </w:rPr>
-        <w:t xml:space="preserve">In House</w:t>
-      </w:r>
-      <w:r>
-        <w:t xml:space="preserve"> </w:t>
-      </w:r>
-      <w:r>
-        <w:t xml:space="preserve">= XX,</w:t>
-      </w:r>
-      <w:r>
-        <w:t xml:space="preserve"> </w:t>
+        <w:t xml:space="preserve"> </w:t>
+      </w:r>
+      <w:r>
+        <w:t xml:space="preserve">= 1.05,</w:t>
+      </w:r>
+      <w:r>
+        <w:t xml:space="preserve"> </w:t>
+      </w:r>
+      <w:r>
+        <w:rPr>
+          <w:i/>
+        </w:rPr>
+        <w:t xml:space="preserve">SD</w:t>
+      </w:r>
+      <w:r>
+        <w:t xml:space="preserve"> </w:t>
+      </w:r>
+      <w:r>
+        <w:t xml:space="preserve">= 2.22) and the control group (</w:t>
       </w:r>
       <w:r>
         <w:rPr>
@@ -1611,46 +2031,37 @@
         <w:t xml:space="preserve">M</w:t>
       </w:r>
       <w:r>
-        <w:rPr>
-          <w:vertAlign w:val="subscript"/>
-        </w:rPr>
-        <w:t xml:space="preserve">Author Advised</w:t>
-      </w:r>
-      <w:r>
-        <w:t xml:space="preserve"> </w:t>
-      </w:r>
-      <w:r>
-        <w:t xml:space="preserve">= XX; exclusion set 2:</w:t>
-      </w:r>
-      <w:r>
-        <w:t xml:space="preserve"> </w:t>
-      </w:r>
-      <w:r>
-        <w:rPr>
-          <w:i/>
-        </w:rPr>
-        <w:t xml:space="preserve">b</w:t>
-      </w:r>
-      <w:r>
-        <w:t xml:space="preserve"> </w:t>
-      </w:r>
-      <w:r>
-        <w:t xml:space="preserve">= 0.11,</w:t>
-      </w:r>
-      <w:r>
-        <w:t xml:space="preserve"> </w:t>
-      </w:r>
-      <w:r>
-        <w:rPr>
-          <w:i/>
-        </w:rPr>
-        <w:t xml:space="preserve">Z</w:t>
-      </w:r>
-      <w:r>
-        <w:t xml:space="preserve"> </w:t>
-      </w:r>
-      <w:r>
-        <w:t xml:space="preserve">= 0.92,</w:t>
+        <w:t xml:space="preserve"> </w:t>
+      </w:r>
+      <w:r>
+        <w:t xml:space="preserve">= 0.97,</w:t>
+      </w:r>
+      <w:r>
+        <w:t xml:space="preserve"> </w:t>
+      </w:r>
+      <w:r>
+        <w:rPr>
+          <w:i/>
+        </w:rPr>
+        <w:t xml:space="preserve">SD</w:t>
+      </w:r>
+      <w:r>
+        <w:t xml:space="preserve"> </w:t>
+      </w:r>
+      <w:r>
+        <w:t xml:space="preserve">= 2.19),</w:t>
+      </w:r>
+      <w:r>
+        <w:t xml:space="preserve"> </w:t>
+      </w:r>
+      <w:r>
+        <w:rPr>
+          <w:i/>
+        </w:rPr>
+        <w:t xml:space="preserve">t</w:t>
+      </w:r>
+      <w:r>
+        <w:t xml:space="preserve">(522.61) = 0.45,</w:t>
       </w:r>
       <w:r>
         <w:t xml:space="preserve"> </w:t>
@@ -1665,494 +2076,6 @@
         <w:t xml:space="preserve"> </w:t>
       </w:r>
       <w:r>
-        <w:t xml:space="preserve">= 0.36,</w:t>
-      </w:r>
-      <w:r>
-        <w:t xml:space="preserve"> </w:t>
-      </w:r>
-      <w:r>
-        <w:rPr>
-          <w:i/>
-        </w:rPr>
-        <w:t xml:space="preserve">M</w:t>
-      </w:r>
-      <w:r>
-        <w:rPr>
-          <w:vertAlign w:val="subscript"/>
-        </w:rPr>
-        <w:t xml:space="preserve">In House</w:t>
-      </w:r>
-      <w:r>
-        <w:t xml:space="preserve"> </w:t>
-      </w:r>
-      <w:r>
-        <w:t xml:space="preserve">= XX,</w:t>
-      </w:r>
-      <w:r>
-        <w:t xml:space="preserve"> </w:t>
-      </w:r>
-      <w:r>
-        <w:rPr>
-          <w:i/>
-        </w:rPr>
-        <w:t xml:space="preserve">M</w:t>
-      </w:r>
-      <w:r>
-        <w:rPr>
-          <w:vertAlign w:val="subscript"/>
-        </w:rPr>
-        <w:t xml:space="preserve">Author Advised</w:t>
-      </w:r>
-      <w:r>
-        <w:t xml:space="preserve"> </w:t>
-      </w:r>
-      <w:r>
-        <w:t xml:space="preserve">= XX; exclusion set 3:</w:t>
-      </w:r>
-      <w:r>
-        <w:t xml:space="preserve"> </w:t>
-      </w:r>
-      <w:r>
-        <w:rPr>
-          <w:i/>
-        </w:rPr>
-        <w:t xml:space="preserve">b</w:t>
-      </w:r>
-      <w:r>
-        <w:t xml:space="preserve"> </w:t>
-      </w:r>
-      <w:r>
-        <w:t xml:space="preserve">= 0.10,</w:t>
-      </w:r>
-      <w:r>
-        <w:t xml:space="preserve"> </w:t>
-      </w:r>
-      <w:r>
-        <w:rPr>
-          <w:i/>
-        </w:rPr>
-        <w:t xml:space="preserve">Z</w:t>
-      </w:r>
-      <w:r>
-        <w:t xml:space="preserve"> </w:t>
-      </w:r>
-      <w:r>
-        <w:t xml:space="preserve">= 0.57,</w:t>
-      </w:r>
-      <w:r>
-        <w:t xml:space="preserve"> </w:t>
-      </w:r>
-      <w:r>
-        <w:rPr>
-          <w:i/>
-        </w:rPr>
-        <w:t xml:space="preserve">p</w:t>
-      </w:r>
-      <w:r>
-        <w:t xml:space="preserve"> </w:t>
-      </w:r>
-      <w:r>
-        <w:t xml:space="preserve">= 0.57,</w:t>
-      </w:r>
-      <w:r>
-        <w:t xml:space="preserve"> </w:t>
-      </w:r>
-      <w:r>
-        <w:rPr>
-          <w:i/>
-        </w:rPr>
-        <w:t xml:space="preserve">M</w:t>
-      </w:r>
-      <w:r>
-        <w:rPr>
-          <w:vertAlign w:val="subscript"/>
-        </w:rPr>
-        <w:t xml:space="preserve">In House</w:t>
-      </w:r>
-      <w:r>
-        <w:t xml:space="preserve"> </w:t>
-      </w:r>
-      <w:r>
-        <w:t xml:space="preserve">= XX,</w:t>
-      </w:r>
-      <w:r>
-        <w:t xml:space="preserve"> </w:t>
-      </w:r>
-      <w:r>
-        <w:rPr>
-          <w:i/>
-        </w:rPr>
-        <w:t xml:space="preserve">M</w:t>
-      </w:r>
-      <w:r>
-        <w:rPr>
-          <w:vertAlign w:val="subscript"/>
-        </w:rPr>
-        <w:t xml:space="preserve">Author Advised</w:t>
-      </w:r>
-      <w:r>
-        <w:t xml:space="preserve"> </w:t>
-      </w:r>
-      <w:r>
-        <w:t xml:space="preserve">= XX.</w:t>
-      </w:r>
-    </w:p>
-    <w:p>
-      <w:pPr>
-        <w:pStyle w:val="Textkrper"/>
-      </w:pPr>
-      <w:r>
-        <w:t xml:space="preserve">Variation among effect sizes also followed the previously observed pattern. Modest (but statistically significant) heterogeneity for exclusion set 2,</w:t>
-      </w:r>
-      <w:r>
-        <w:t xml:space="preserve"> </w:t>
-      </w:r>
-      <w:r>
-        <w:rPr>
-          <w:i/>
-        </w:rPr>
-        <w:t xml:space="preserve">Q</w:t>
-      </w:r>
-      <w:r>
-        <w:t xml:space="preserve">(20) = 36.32,</w:t>
-      </w:r>
-      <w:r>
-        <w:t xml:space="preserve"> </w:t>
-      </w:r>
-      <w:r>
-        <w:rPr>
-          <w:i/>
-        </w:rPr>
-        <w:t xml:space="preserve">p</w:t>
-      </w:r>
-      <w:r>
-        <w:t xml:space="preserve"> </w:t>
-      </w:r>
-      <w:r>
-        <w:t xml:space="preserve">= 0.01, Tau</w:t>
-      </w:r>
-      <w:r>
-        <w:rPr>
-          <w:vertAlign w:val="superscript"/>
-        </w:rPr>
-        <w:t xml:space="preserve">2</w:t>
-      </w:r>
-      <w:r>
-        <w:rPr>
-          <w:vertAlign w:val="subscript"/>
-        </w:rPr>
-        <w:t xml:space="preserve">within labs</w:t>
-      </w:r>
-      <w:r>
-        <w:t xml:space="preserve"> </w:t>
-      </w:r>
-      <w:r>
-        <w:t xml:space="preserve">= 0.00, Tau</w:t>
-      </w:r>
-      <w:r>
-        <w:rPr>
-          <w:vertAlign w:val="superscript"/>
-        </w:rPr>
-        <w:t xml:space="preserve">2</w:t>
-      </w:r>
-      <w:r>
-        <w:rPr>
-          <w:vertAlign w:val="subscript"/>
-        </w:rPr>
-        <w:t xml:space="preserve">between labs</w:t>
-      </w:r>
-      <w:r>
-        <w:t xml:space="preserve"> </w:t>
-      </w:r>
-      <w:r>
-        <w:t xml:space="preserve">= 0.02; while variation did not exceed chance for exclusion sets 1</w:t>
-      </w:r>
-      <w:r>
-        <w:t xml:space="preserve"> </w:t>
-      </w:r>
-      <w:r>
-        <w:rPr>
-          <w:i/>
-        </w:rPr>
-        <w:t xml:space="preserve">Q</w:t>
-      </w:r>
-      <w:r>
-        <w:t xml:space="preserve">(20) = 25.82,</w:t>
-      </w:r>
-      <w:r>
-        <w:t xml:space="preserve"> </w:t>
-      </w:r>
-      <w:r>
-        <w:rPr>
-          <w:i/>
-        </w:rPr>
-        <w:t xml:space="preserve">p</w:t>
-      </w:r>
-      <w:r>
-        <w:t xml:space="preserve"> </w:t>
-      </w:r>
-      <w:r>
-        <w:t xml:space="preserve">= 0.17; or exclusion set 3:</w:t>
-      </w:r>
-      <w:r>
-        <w:t xml:space="preserve"> </w:t>
-      </w:r>
-      <w:r>
-        <w:rPr>
-          <w:i/>
-        </w:rPr>
-        <w:t xml:space="preserve">Q</w:t>
-      </w:r>
-      <w:r>
-        <w:t xml:space="preserve">(20) = 29.61,</w:t>
-      </w:r>
-      <w:r>
-        <w:t xml:space="preserve"> </w:t>
-      </w:r>
-      <w:r>
-        <w:rPr>
-          <w:i/>
-        </w:rPr>
-        <w:t xml:space="preserve">p</w:t>
-      </w:r>
-      <w:r>
-        <w:t xml:space="preserve"> </w:t>
-      </w:r>
-      <w:r>
-        <w:t xml:space="preserve">= 0.08.</w:t>
-      </w:r>
-    </w:p>
-    <w:p>
-      <w:pPr>
-        <w:pStyle w:val="berschrift2"/>
-      </w:pPr>
-      <w:bookmarkStart w:id="32" w:name="X84111581ee6b5e634403d42ca8ac8d478a3dbad"/>
-      <w:r>
-        <w:t xml:space="preserve">Research Question 3: Effect of Standardization</w:t>
-      </w:r>
-      <w:bookmarkEnd w:id="32"/>
-    </w:p>
-    <w:p>
-      <w:pPr>
-        <w:pStyle w:val="FirstParagraph"/>
-      </w:pPr>
-      <w:r>
-        <w:t xml:space="preserve">Finally, we tested whether In House protocols displayed greater variability in effect size than Author Advised protocols. To test this hypothesis, we ran the mixed-effects models but constrained the variances at both level 2 and level 3 to 0, effectively creating fixed-effects models. These models were then compared with a chi-squared differences test to assess whether the fit significantly changed. In this case, none of the three models significantly decreased in fit: Exclusion rule #1:</w:t>
-      </w:r>
-      <w:r>
-        <w:t xml:space="preserve"> </w:t>
-      </w:r>
-      <w:r>
-        <w:rPr>
-          <w:i/>
-        </w:rPr>
-        <w:t xml:space="preserve">χ²</w:t>
-      </w:r>
-      <w:r>
-        <w:t xml:space="preserve"> </w:t>
-      </w:r>
-      <w:r>
-        <w:t xml:space="preserve">(2) = 0.16,</w:t>
-      </w:r>
-      <w:r>
-        <w:t xml:space="preserve"> </w:t>
-      </w:r>
-      <w:r>
-        <w:rPr>
-          <w:i/>
-        </w:rPr>
-        <w:t xml:space="preserve">p</w:t>
-      </w:r>
-      <w:r>
-        <w:t xml:space="preserve"> </w:t>
-      </w:r>
-      <w:r>
-        <w:t xml:space="preserve">= 0.92; Exclusion rules #2:</w:t>
-      </w:r>
-      <w:r>
-        <w:t xml:space="preserve"> </w:t>
-      </w:r>
-      <w:r>
-        <w:rPr>
-          <w:i/>
-        </w:rPr>
-        <w:t xml:space="preserve">χ²</w:t>
-      </w:r>
-      <w:r>
-        <w:t xml:space="preserve"> </w:t>
-      </w:r>
-      <w:r>
-        <w:t xml:space="preserve">(2) = 0.85,</w:t>
-      </w:r>
-      <w:r>
-        <w:t xml:space="preserve"> </w:t>
-      </w:r>
-      <w:r>
-        <w:rPr>
-          <w:i/>
-        </w:rPr>
-        <w:t xml:space="preserve">p</w:t>
-      </w:r>
-      <w:r>
-        <w:t xml:space="preserve"> </w:t>
-      </w:r>
-      <w:r>
-        <w:t xml:space="preserve">= 0.65; Exclusion rules #3:</w:t>
-      </w:r>
-      <w:r>
-        <w:t xml:space="preserve"> </w:t>
-      </w:r>
-      <w:r>
-        <w:rPr>
-          <w:i/>
-        </w:rPr>
-        <w:t xml:space="preserve">χ²</w:t>
-      </w:r>
-      <w:r>
-        <w:t xml:space="preserve"> </w:t>
-      </w:r>
-      <w:r>
-        <w:t xml:space="preserve">(2) = 0.27,</w:t>
-      </w:r>
-      <w:r>
-        <w:t xml:space="preserve"> </w:t>
-      </w:r>
-      <w:r>
-        <w:rPr>
-          <w:i/>
-        </w:rPr>
-        <w:t xml:space="preserve">p</w:t>
-      </w:r>
-      <w:r>
-        <w:t xml:space="preserve"> </w:t>
-      </w:r>
-      <w:r>
-        <w:t xml:space="preserve">= 0.92. Overall, there was no evidence that In House protocols elicited greater variability than Author Advised protocols.</w:t>
-      </w:r>
-    </w:p>
-    <w:p>
-      <w:pPr>
-        <w:pStyle w:val="berschrift2"/>
-      </w:pPr>
-      <w:bookmarkStart w:id="33" w:name="follow-up-exploratory-analyses"/>
-      <w:r>
-        <w:t xml:space="preserve">Follow-Up Exploratory Analyses</w:t>
-      </w:r>
-      <w:bookmarkEnd w:id="33"/>
-    </w:p>
-    <w:p>
-      <w:pPr>
-        <w:pStyle w:val="FirstParagraph"/>
-      </w:pPr>
-      <w:r>
-        <w:rPr>
-          <w:b/>
-        </w:rPr>
-        <w:t xml:space="preserve">Results for TMT-knowledgeable sites.</w:t>
-      </w:r>
-      <w:r>
-        <w:t xml:space="preserve"> </w:t>
-      </w:r>
-      <w:r>
-        <w:t xml:space="preserve">One principal investigator reported being an expert in TMT, while 5 others indicated having</w:t>
-      </w:r>
-      <w:r>
-        <w:t xml:space="preserve"> </w:t>
-      </w:r>
-      <w:r>
-        <w:t xml:space="preserve">“</w:t>
-      </w:r>
-      <w:r>
-        <w:t xml:space="preserve">a lot</w:t>
-      </w:r>
-      <w:r>
-        <w:t xml:space="preserve">”</w:t>
-      </w:r>
-      <w:r>
-        <w:t xml:space="preserve"> </w:t>
-      </w:r>
-      <w:r>
-        <w:t xml:space="preserve">of knowledge about TMT. One might expect that these locations would have greater success at replicating the mortality salience effect. Aggregating across these sites, and using only the first exclusion rule, these sites did not detect a difference between the mortality salience group (</w:t>
-      </w:r>
-      <w:r>
-        <w:rPr>
-          <w:i/>
-        </w:rPr>
-        <w:t xml:space="preserve">M</w:t>
-      </w:r>
-      <w:r>
-        <w:t xml:space="preserve"> </w:t>
-      </w:r>
-      <w:r>
-        <w:t xml:space="preserve">= 1.05,</w:t>
-      </w:r>
-      <w:r>
-        <w:t xml:space="preserve"> </w:t>
-      </w:r>
-      <w:r>
-        <w:rPr>
-          <w:i/>
-        </w:rPr>
-        <w:t xml:space="preserve">SD</w:t>
-      </w:r>
-      <w:r>
-        <w:t xml:space="preserve"> </w:t>
-      </w:r>
-      <w:r>
-        <w:t xml:space="preserve">= 2.22) and the control group (</w:t>
-      </w:r>
-      <w:r>
-        <w:rPr>
-          <w:i/>
-        </w:rPr>
-        <w:t xml:space="preserve">M</w:t>
-      </w:r>
-      <w:r>
-        <w:t xml:space="preserve"> </w:t>
-      </w:r>
-      <w:r>
-        <w:t xml:space="preserve">= 0.97,</w:t>
-      </w:r>
-      <w:r>
-        <w:t xml:space="preserve"> </w:t>
-      </w:r>
-      <w:r>
-        <w:rPr>
-          <w:i/>
-        </w:rPr>
-        <w:t xml:space="preserve">SD</w:t>
-      </w:r>
-      <w:r>
-        <w:t xml:space="preserve"> </w:t>
-      </w:r>
-      <w:r>
-        <w:t xml:space="preserve">= 2.19),</w:t>
-      </w:r>
-      <w:r>
-        <w:t xml:space="preserve"> </w:t>
-      </w:r>
-      <w:r>
-        <w:rPr>
-          <w:i/>
-        </w:rPr>
-        <w:t xml:space="preserve">t</w:t>
-      </w:r>
-      <w:r>
-        <w:t xml:space="preserve">(522.61) = 0.45,</w:t>
-      </w:r>
-      <w:r>
-        <w:t xml:space="preserve"> </w:t>
-      </w:r>
-      <w:r>
-        <w:rPr>
-          <w:i/>
-        </w:rPr>
-        <w:t xml:space="preserve">p</w:t>
-      </w:r>
-      <w:r>
-        <w:t xml:space="preserve"> </w:t>
-      </w:r>
-      <w:r>
         <w:t xml:space="preserve">= 0.66,</w:t>
       </w:r>
       <w:r>
@@ -2175,24 +2098,24 @@
       <w:pPr>
         <w:pStyle w:val="berschrift1"/>
       </w:pPr>
-      <w:bookmarkStart w:id="34" w:name="discussion"/>
+      <w:bookmarkStart w:id="36" w:name="discussion"/>
       <w:r>
         <w:t xml:space="preserve">Discussion</w:t>
       </w:r>
-      <w:bookmarkEnd w:id="34"/>
+      <w:bookmarkEnd w:id="36"/>
     </w:p>
     <w:p>
       <w:pPr>
         <w:pStyle w:val="berschrift1"/>
       </w:pPr>
-      <w:bookmarkStart w:id="35" w:name="references"/>
+      <w:bookmarkStart w:id="37" w:name="references"/>
       <w:r>
         <w:t xml:space="preserve">References</w:t>
       </w:r>
-      <w:bookmarkEnd w:id="35"/>
-    </w:p>
-    <w:bookmarkStart w:id="82" w:name="refs"/>
-    <w:bookmarkStart w:id="37" w:name="ref-R-gginnards"/>
+      <w:bookmarkEnd w:id="37"/>
+    </w:p>
+    <w:bookmarkStart w:id="84" w:name="refs"/>
+    <w:bookmarkStart w:id="39" w:name="ref-R-gginnards"/>
     <w:p>
       <w:pPr>
         <w:pStyle w:val="Literaturverzeichnis"/>
@@ -2215,7 +2138,7 @@
       <w:r>
         <w:t xml:space="preserve"> </w:t>
       </w:r>
-      <w:hyperlink r:id="rId36">
+      <w:hyperlink r:id="rId38">
         <w:r>
           <w:rPr>
             <w:rStyle w:val="Hyperlink"/>
@@ -2224,8 +2147,8 @@
         </w:r>
       </w:hyperlink>
     </w:p>
-    <w:bookmarkEnd w:id="37"/>
-    <w:bookmarkStart w:id="39" w:name="ref-R-papaja"/>
+    <w:bookmarkEnd w:id="39"/>
+    <w:bookmarkStart w:id="41" w:name="ref-R-papaja"/>
     <w:p>
       <w:pPr>
         <w:pStyle w:val="Literaturverzeichnis"/>
@@ -2248,7 +2171,7 @@
       <w:r>
         <w:t xml:space="preserve"> </w:t>
       </w:r>
-      <w:hyperlink r:id="rId38">
+      <w:hyperlink r:id="rId40">
         <w:r>
           <w:rPr>
             <w:rStyle w:val="Hyperlink"/>
@@ -2257,8 +2180,8 @@
         </w:r>
       </w:hyperlink>
     </w:p>
-    <w:bookmarkEnd w:id="39"/>
-    <w:bookmarkStart w:id="41" w:name="ref-R-Matrix"/>
+    <w:bookmarkEnd w:id="41"/>
+    <w:bookmarkStart w:id="43" w:name="ref-R-Matrix"/>
     <w:p>
       <w:pPr>
         <w:pStyle w:val="Literaturverzeichnis"/>
@@ -2281,7 +2204,7 @@
       <w:r>
         <w:t xml:space="preserve"> </w:t>
       </w:r>
-      <w:hyperlink r:id="rId40">
+      <w:hyperlink r:id="rId42">
         <w:r>
           <w:rPr>
             <w:rStyle w:val="Hyperlink"/>
@@ -2290,8 +2213,8 @@
         </w:r>
       </w:hyperlink>
     </w:p>
-    <w:bookmarkEnd w:id="41"/>
-    <w:bookmarkStart w:id="42" w:name="ref-R-GPArotation"/>
+    <w:bookmarkEnd w:id="43"/>
+    <w:bookmarkStart w:id="44" w:name="ref-R-GPArotation"/>
     <w:p>
       <w:pPr>
         <w:pStyle w:val="Literaturverzeichnis"/>
@@ -2324,8 +2247,8 @@
         <w:t xml:space="preserve">, 676–696.</w:t>
       </w:r>
     </w:p>
-    <w:bookmarkEnd w:id="42"/>
-    <w:bookmarkStart w:id="44" w:name="ref-R-metaSEM"/>
+    <w:bookmarkEnd w:id="44"/>
+    <w:bookmarkStart w:id="46" w:name="ref-R-metaSEM"/>
     <w:p>
       <w:pPr>
         <w:pStyle w:val="Literaturverzeichnis"/>
@@ -2357,7 +2280,7 @@
       <w:r>
         <w:t xml:space="preserve">(1521). doi:</w:t>
       </w:r>
-      <w:hyperlink r:id="rId43">
+      <w:hyperlink r:id="rId45">
         <w:r>
           <w:rPr>
             <w:rStyle w:val="Hyperlink"/>
@@ -2366,8 +2289,8 @@
         </w:r>
       </w:hyperlink>
     </w:p>
-    <w:bookmarkEnd w:id="44"/>
-    <w:bookmarkStart w:id="46" w:name="ref-R-purrr"/>
+    <w:bookmarkEnd w:id="46"/>
+    <w:bookmarkStart w:id="48" w:name="ref-R-purrr"/>
     <w:p>
       <w:pPr>
         <w:pStyle w:val="Literaturverzeichnis"/>
@@ -2390,7 +2313,7 @@
       <w:r>
         <w:t xml:space="preserve"> </w:t>
       </w:r>
-      <w:hyperlink r:id="rId45">
+      <w:hyperlink r:id="rId47">
         <w:r>
           <w:rPr>
             <w:rStyle w:val="Hyperlink"/>
@@ -2399,8 +2322,8 @@
         </w:r>
       </w:hyperlink>
     </w:p>
-    <w:bookmarkEnd w:id="46"/>
-    <w:bookmarkStart w:id="48" w:name="ref-R-OpenMx_c"/>
+    <w:bookmarkEnd w:id="48"/>
+    <w:bookmarkStart w:id="50" w:name="ref-R-OpenMx_c"/>
     <w:p>
       <w:pPr>
         <w:pStyle w:val="Literaturverzeichnis"/>
@@ -2432,7 +2355,7 @@
       <w:r>
         <w:t xml:space="preserve">(2), 307–324. doi:</w:t>
       </w:r>
-      <w:hyperlink r:id="rId47">
+      <w:hyperlink r:id="rId49">
         <w:r>
           <w:rPr>
             <w:rStyle w:val="Hyperlink"/>
@@ -2441,8 +2364,8 @@
         </w:r>
       </w:hyperlink>
     </w:p>
-    <w:bookmarkEnd w:id="48"/>
-    <w:bookmarkStart w:id="50" w:name="ref-R-metaviz"/>
+    <w:bookmarkEnd w:id="50"/>
+    <w:bookmarkStart w:id="52" w:name="ref-R-metaviz"/>
     <w:p>
       <w:pPr>
         <w:pStyle w:val="Literaturverzeichnis"/>
@@ -2465,7 +2388,7 @@
       <w:r>
         <w:t xml:space="preserve"> </w:t>
       </w:r>
-      <w:hyperlink r:id="rId49">
+      <w:hyperlink r:id="rId51">
         <w:r>
           <w:rPr>
             <w:rStyle w:val="Hyperlink"/>
@@ -2474,8 +2397,8 @@
         </w:r>
       </w:hyperlink>
     </w:p>
-    <w:bookmarkEnd w:id="50"/>
-    <w:bookmarkStart w:id="52" w:name="ref-R-tibble"/>
+    <w:bookmarkEnd w:id="52"/>
+    <w:bookmarkStart w:id="54" w:name="ref-R-tibble"/>
     <w:p>
       <w:pPr>
         <w:pStyle w:val="Literaturverzeichnis"/>
@@ -2498,7 +2421,7 @@
       <w:r>
         <w:t xml:space="preserve"> </w:t>
       </w:r>
-      <w:hyperlink r:id="rId51">
+      <w:hyperlink r:id="rId53">
         <w:r>
           <w:rPr>
             <w:rStyle w:val="Hyperlink"/>
@@ -2507,8 +2430,8 @@
         </w:r>
       </w:hyperlink>
     </w:p>
-    <w:bookmarkEnd w:id="52"/>
-    <w:bookmarkStart w:id="54" w:name="ref-R-OpenMx_a"/>
+    <w:bookmarkEnd w:id="54"/>
+    <w:bookmarkStart w:id="56" w:name="ref-R-OpenMx_a"/>
     <w:p>
       <w:pPr>
         <w:pStyle w:val="Literaturverzeichnis"/>
@@ -2540,7 +2463,7 @@
       <w:r>
         <w:t xml:space="preserve">(2), 535–549. doi:</w:t>
       </w:r>
-      <w:hyperlink r:id="rId53">
+      <w:hyperlink r:id="rId55">
         <w:r>
           <w:rPr>
             <w:rStyle w:val="Hyperlink"/>
@@ -2549,8 +2472,8 @@
         </w:r>
       </w:hyperlink>
     </w:p>
-    <w:bookmarkEnd w:id="54"/>
-    <w:bookmarkStart w:id="55" w:name="ref-R-OpenMx_b"/>
+    <w:bookmarkEnd w:id="56"/>
+    <w:bookmarkStart w:id="57" w:name="ref-R-OpenMx_b"/>
     <w:p>
       <w:pPr>
         <w:pStyle w:val="Literaturverzeichnis"/>
@@ -2583,8 +2506,8 @@
         <w:t xml:space="preserve">(3), 458–474.</w:t>
       </w:r>
     </w:p>
-    <w:bookmarkEnd w:id="55"/>
-    <w:bookmarkStart w:id="57" w:name="ref-R-base"/>
+    <w:bookmarkEnd w:id="57"/>
+    <w:bookmarkStart w:id="59" w:name="ref-R-base"/>
     <w:p>
       <w:pPr>
         <w:pStyle w:val="Literaturverzeichnis"/>
@@ -2607,7 +2530,7 @@
       <w:r>
         <w:t xml:space="preserve"> </w:t>
       </w:r>
-      <w:hyperlink r:id="rId56">
+      <w:hyperlink r:id="rId58">
         <w:r>
           <w:rPr>
             <w:rStyle w:val="Hyperlink"/>
@@ -2616,8 +2539,8 @@
         </w:r>
       </w:hyperlink>
     </w:p>
-    <w:bookmarkEnd w:id="57"/>
-    <w:bookmarkStart w:id="59" w:name="ref-R-psych"/>
+    <w:bookmarkEnd w:id="59"/>
+    <w:bookmarkStart w:id="61" w:name="ref-R-psych"/>
     <w:p>
       <w:pPr>
         <w:pStyle w:val="Literaturverzeichnis"/>
@@ -2640,7 +2563,7 @@
       <w:r>
         <w:t xml:space="preserve"> </w:t>
       </w:r>
-      <w:hyperlink r:id="rId58">
+      <w:hyperlink r:id="rId60">
         <w:r>
           <w:rPr>
             <w:rStyle w:val="Hyperlink"/>
@@ -2649,8 +2572,8 @@
         </w:r>
       </w:hyperlink>
     </w:p>
-    <w:bookmarkEnd w:id="59"/>
-    <w:bookmarkStart w:id="61" w:name="ref-R-effsize"/>
+    <w:bookmarkEnd w:id="61"/>
+    <w:bookmarkStart w:id="63" w:name="ref-R-effsize"/>
     <w:p>
       <w:pPr>
         <w:pStyle w:val="Literaturverzeichnis"/>
@@ -2670,7 +2593,7 @@
       <w:r>
         <w:t xml:space="preserve">. doi:</w:t>
       </w:r>
-      <w:hyperlink r:id="rId60">
+      <w:hyperlink r:id="rId62">
         <w:r>
           <w:rPr>
             <w:rStyle w:val="Hyperlink"/>
@@ -2679,8 +2602,8 @@
         </w:r>
       </w:hyperlink>
     </w:p>
-    <w:bookmarkEnd w:id="61"/>
-    <w:bookmarkStart w:id="63" w:name="ref-R-metafor"/>
+    <w:bookmarkEnd w:id="63"/>
+    <w:bookmarkStart w:id="65" w:name="ref-R-metafor"/>
     <w:p>
       <w:pPr>
         <w:pStyle w:val="Literaturverzeichnis"/>
@@ -2715,7 +2638,7 @@
       <w:r>
         <w:t xml:space="preserve"> </w:t>
       </w:r>
-      <w:hyperlink r:id="rId62">
+      <w:hyperlink r:id="rId64">
         <w:r>
           <w:rPr>
             <w:rStyle w:val="Hyperlink"/>
@@ -2724,8 +2647,8 @@
         </w:r>
       </w:hyperlink>
     </w:p>
-    <w:bookmarkEnd w:id="63"/>
-    <w:bookmarkStart w:id="65" w:name="ref-R-ggplot2"/>
+    <w:bookmarkEnd w:id="65"/>
+    <w:bookmarkStart w:id="67" w:name="ref-R-ggplot2"/>
     <w:p>
       <w:pPr>
         <w:pStyle w:val="Literaturverzeichnis"/>
@@ -2748,7 +2671,7 @@
       <w:r>
         <w:t xml:space="preserve"> </w:t>
       </w:r>
-      <w:hyperlink r:id="rId64">
+      <w:hyperlink r:id="rId66">
         <w:r>
           <w:rPr>
             <w:rStyle w:val="Hyperlink"/>
@@ -2757,8 +2680,8 @@
         </w:r>
       </w:hyperlink>
     </w:p>
-    <w:bookmarkEnd w:id="65"/>
-    <w:bookmarkStart w:id="67" w:name="ref-R-tidyverse"/>
+    <w:bookmarkEnd w:id="67"/>
+    <w:bookmarkStart w:id="69" w:name="ref-R-tidyverse"/>
     <w:p>
       <w:pPr>
         <w:pStyle w:val="Literaturverzeichnis"/>
@@ -2781,7 +2704,7 @@
       <w:r>
         <w:t xml:space="preserve"> </w:t>
       </w:r>
-      <w:hyperlink r:id="rId66">
+      <w:hyperlink r:id="rId68">
         <w:r>
           <w:rPr>
             <w:rStyle w:val="Hyperlink"/>
@@ -2790,8 +2713,8 @@
         </w:r>
       </w:hyperlink>
     </w:p>
-    <w:bookmarkEnd w:id="67"/>
-    <w:bookmarkStart w:id="69" w:name="ref-R-forcats"/>
+    <w:bookmarkEnd w:id="69"/>
+    <w:bookmarkStart w:id="71" w:name="ref-R-forcats"/>
     <w:p>
       <w:pPr>
         <w:pStyle w:val="Literaturverzeichnis"/>
@@ -2814,7 +2737,7 @@
       <w:r>
         <w:t xml:space="preserve"> </w:t>
       </w:r>
-      <w:hyperlink r:id="rId68">
+      <w:hyperlink r:id="rId70">
         <w:r>
           <w:rPr>
             <w:rStyle w:val="Hyperlink"/>
@@ -2823,8 +2746,8 @@
         </w:r>
       </w:hyperlink>
     </w:p>
-    <w:bookmarkEnd w:id="69"/>
-    <w:bookmarkStart w:id="71" w:name="ref-R-stringr"/>
+    <w:bookmarkEnd w:id="71"/>
+    <w:bookmarkStart w:id="73" w:name="ref-R-stringr"/>
     <w:p>
       <w:pPr>
         <w:pStyle w:val="Literaturverzeichnis"/>
@@ -2847,7 +2770,7 @@
       <w:r>
         <w:t xml:space="preserve"> </w:t>
       </w:r>
-      <w:hyperlink r:id="rId70">
+      <w:hyperlink r:id="rId72">
         <w:r>
           <w:rPr>
             <w:rStyle w:val="Hyperlink"/>
@@ -2856,8 +2779,8 @@
         </w:r>
       </w:hyperlink>
     </w:p>
-    <w:bookmarkEnd w:id="71"/>
-    <w:bookmarkStart w:id="73" w:name="ref-R-dplyr"/>
+    <w:bookmarkEnd w:id="73"/>
+    <w:bookmarkStart w:id="75" w:name="ref-R-dplyr"/>
     <w:p>
       <w:pPr>
         <w:pStyle w:val="Literaturverzeichnis"/>
@@ -2880,7 +2803,7 @@
       <w:r>
         <w:t xml:space="preserve"> </w:t>
       </w:r>
-      <w:hyperlink r:id="rId72">
+      <w:hyperlink r:id="rId74">
         <w:r>
           <w:rPr>
             <w:rStyle w:val="Hyperlink"/>
@@ -2889,8 +2812,8 @@
         </w:r>
       </w:hyperlink>
     </w:p>
-    <w:bookmarkEnd w:id="73"/>
-    <w:bookmarkStart w:id="75" w:name="ref-R-tidyr"/>
+    <w:bookmarkEnd w:id="75"/>
+    <w:bookmarkStart w:id="77" w:name="ref-R-tidyr"/>
     <w:p>
       <w:pPr>
         <w:pStyle w:val="Literaturverzeichnis"/>
@@ -2913,7 +2836,7 @@
       <w:r>
         <w:t xml:space="preserve"> </w:t>
       </w:r>
-      <w:hyperlink r:id="rId74">
+      <w:hyperlink r:id="rId76">
         <w:r>
           <w:rPr>
             <w:rStyle w:val="Hyperlink"/>
@@ -2922,8 +2845,8 @@
         </w:r>
       </w:hyperlink>
     </w:p>
-    <w:bookmarkEnd w:id="75"/>
-    <w:bookmarkStart w:id="77" w:name="ref-R-readr"/>
+    <w:bookmarkEnd w:id="77"/>
+    <w:bookmarkStart w:id="79" w:name="ref-R-readr"/>
     <w:p>
       <w:pPr>
         <w:pStyle w:val="Literaturverzeichnis"/>
@@ -2946,7 +2869,7 @@
       <w:r>
         <w:t xml:space="preserve"> </w:t>
       </w:r>
-      <w:hyperlink r:id="rId76">
+      <w:hyperlink r:id="rId78">
         <w:r>
           <w:rPr>
             <w:rStyle w:val="Hyperlink"/>
@@ -2955,8 +2878,8 @@
         </w:r>
       </w:hyperlink>
     </w:p>
-    <w:bookmarkEnd w:id="77"/>
-    <w:bookmarkStart w:id="79" w:name="ref-R-haven"/>
+    <w:bookmarkEnd w:id="79"/>
+    <w:bookmarkStart w:id="81" w:name="ref-R-haven"/>
     <w:p>
       <w:pPr>
         <w:pStyle w:val="Literaturverzeichnis"/>
@@ -2979,7 +2902,7 @@
       <w:r>
         <w:t xml:space="preserve"> </w:t>
       </w:r>
-      <w:hyperlink r:id="rId78">
+      <w:hyperlink r:id="rId80">
         <w:r>
           <w:rPr>
             <w:rStyle w:val="Hyperlink"/>
@@ -2988,8 +2911,8 @@
         </w:r>
       </w:hyperlink>
     </w:p>
-    <w:bookmarkEnd w:id="79"/>
-    <w:bookmarkStart w:id="81" w:name="ref-R-extrafont"/>
+    <w:bookmarkEnd w:id="81"/>
+    <w:bookmarkStart w:id="83" w:name="ref-R-extrafont"/>
     <w:p>
       <w:pPr>
         <w:pStyle w:val="Literaturverzeichnis"/>
@@ -3012,7 +2935,7 @@
       <w:r>
         <w:t xml:space="preserve"> </w:t>
       </w:r>
-      <w:hyperlink r:id="rId80">
+      <w:hyperlink r:id="rId82">
         <w:r>
           <w:rPr>
             <w:rStyle w:val="Hyperlink"/>
@@ -3021,8 +2944,8 @@
         </w:r>
       </w:hyperlink>
     </w:p>
-    <w:bookmarkEnd w:id="81"/>
-    <w:bookmarkEnd w:id="82"/>
+    <w:bookmarkEnd w:id="83"/>
+    <w:bookmarkEnd w:id="84"/>
     <w:sectPr>
       <w:pgSz w:w="12240" w:h="15840"/>
       <w:pgMar w:top="1418" w:right="1418" w:bottom="1418" w:left="1418" w:header="720" w:footer="720" w:gutter="0"/>
@@ -3071,7 +2994,37 @@
       </w:r>
     </w:p>
   </w:footnote>
-  <w:footnote w:id="30">
+  <w:footnote w:id="28">
+    <w:p>
+      <w:pPr>
+        <w:pStyle w:val="Funotentext"/>
+      </w:pPr>
+      <w:r>
+        <w:rPr>
+          <w:rStyle w:val="Funotenzeichen"/>
+        </w:rPr>
+        <w:footnoteRef/>
+      </w:r>
+      <w:r>
+        <w:t xml:space="preserve"> </w:t>
+      </w:r>
+      <w:r>
+        <w:t xml:space="preserve">Supplemental analyses treating these as two separate dependent variables are available in the online supplement (</w:t>
+      </w:r>
+      <w:hyperlink r:id="rId29">
+        <w:r>
+          <w:rPr>
+            <w:rStyle w:val="Hyperlink"/>
+          </w:rPr>
+          <w:t xml:space="preserve">https://osf.io/xtg4u/</w:t>
+        </w:r>
+      </w:hyperlink>
+      <w:r>
+        <w:t xml:space="preserve">) but generally follow the same pattern of results reported below.</w:t>
+      </w:r>
+    </w:p>
+  </w:footnote>
+  <w:footnote w:id="32">
     <w:p>
       <w:pPr>
         <w:pStyle w:val="Funotentext"/>

</xml_diff>

<commit_message>
Removed footnote warning - they work you just have to open in Word not Preview. Removed citations block, manually add to refs if desired.
</commit_message>
<xml_diff>
--- a/006_ml4_papaja_results.docx
+++ b/006_ml4_papaja_results.docx
@@ -241,10 +241,122 @@
         <w:pStyle w:val="FirstParagraph"/>
       </w:pPr>
       <w:r>
-        <w:rPr>
-          <w:b/>
-        </w:rPr>
-        <w:t xml:space="preserve">NOTE: CONFIRM FOOTNOTES ARE SHOWING UP</w:t>
+        <w:t xml:space="preserve">21 labs participated and provided a total sample of 2,281 participants. In accordance with the pre-registration, we immediately excluded from all analyses participants who either failed to complete all 6 ratings of the essay authors, or who failed to complete both writing prompts within the mortality salience or control conditions (e.g., the between-subjects manipulation).</w:t>
+      </w:r>
+      <w:r>
+        <w:rPr>
+          <w:rStyle w:val="Funotenzeichen"/>
+        </w:rPr>
+        <w:footnoteReference w:id="23"/>
+      </w:r>
+      <w:r>
+        <w:t xml:space="preserve"> </w:t>
+      </w:r>
+      <w:r>
+        <w:t xml:space="preserve">Thus, the usable N = 2,220 (see Table XX for a summary of sites). 1,157 participants (52.12%) reported being female and 708 participants (31.89%) reported being male; the remaining participants did not respond to the item, were asked about gender in a non-standard way, or chose a different response. Mean age was 19.87 years (</w:t>
+      </w:r>
+      <w:r>
+        <w:rPr>
+          <w:i/>
+        </w:rPr>
+        <w:t xml:space="preserve">SD</w:t>
+      </w:r>
+      <w:r>
+        <w:t xml:space="preserve"> </w:t>
+      </w:r>
+      <w:r>
+        <w:t xml:space="preserve">= 2.79). Participant reported race was 910 (40.99%) White, 221 (9.95%) Asian, 120 (5.41%) Black or African American, 36 (1.62%) American Indian or Alaska Native, 20 (0.90%) Native Hawaiian or Pacific Islander, 114 (5.14%) Other. The remaining participants did not report their race, or responses were not easily recoded to match these categories.</w:t>
+      </w:r>
+    </w:p>
+    <w:p>
+      <w:pPr>
+        <w:pStyle w:val="berschrift1"/>
+      </w:pPr>
+      <w:bookmarkStart w:id="24" w:name="results"/>
+      <w:r>
+        <w:t xml:space="preserve">Results</w:t>
+      </w:r>
+      <w:bookmarkEnd w:id="24"/>
+    </w:p>
+    <w:p>
+      <w:pPr>
+        <w:pStyle w:val="berschrift2"/>
+      </w:pPr>
+      <w:bookmarkStart w:id="25" w:name="X2dcd4cd6d14a006464fb6331fb28bcd608854cc"/>
+      <w:r>
+        <w:t xml:space="preserve">Researcher Expectations and Characteristics</w:t>
+      </w:r>
+      <w:bookmarkEnd w:id="25"/>
+    </w:p>
+    <w:p>
+      <w:pPr>
+        <w:pStyle w:val="FirstParagraph"/>
+      </w:pPr>
+      <w:r>
+        <w:t xml:space="preserve">A total of 28 researchers from 21 participating sites completed the experimenter survey. Psychology research experience ranged from 0 to 28 years (</w:t>
+      </w:r>
+      <w:r>
+        <w:rPr>
+          <w:i/>
+        </w:rPr>
+        <w:t xml:space="preserve">M</w:t>
+      </w:r>
+      <w:r>
+        <w:t xml:space="preserve"> </w:t>
+      </w:r>
+      <w:r>
+        <w:t xml:space="preserve">= 9.32,</w:t>
+      </w:r>
+      <w:r>
+        <w:t xml:space="preserve"> </w:t>
+      </w:r>
+      <w:r>
+        <w:rPr>
+          <w:i/>
+        </w:rPr>
+        <w:t xml:space="preserve">SD</w:t>
+      </w:r>
+      <w:r>
+        <w:t xml:space="preserve"> </w:t>
+      </w:r>
+      <w:r>
+        <w:t xml:space="preserve">= 8.80). 1 (3.57%) researcher indicated they were an expert in TMT, 5 (17.86%) indicated they had</w:t>
+      </w:r>
+      <w:r>
+        <w:t xml:space="preserve"> </w:t>
+      </w:r>
+      <w:r>
+        <w:t xml:space="preserve">“</w:t>
+      </w:r>
+      <w:r>
+        <w:t xml:space="preserve">a lot</w:t>
+      </w:r>
+      <w:r>
+        <w:t xml:space="preserve">”</w:t>
+      </w:r>
+      <w:r>
+        <w:t xml:space="preserve"> </w:t>
+      </w:r>
+      <w:r>
+        <w:t xml:space="preserve">of TMT knowledge, 10 (35.71%) indicated</w:t>
+      </w:r>
+      <w:r>
+        <w:t xml:space="preserve"> </w:t>
+      </w:r>
+      <w:r>
+        <w:t xml:space="preserve">“</w:t>
+      </w:r>
+      <w:r>
+        <w:t xml:space="preserve">some</w:t>
+      </w:r>
+      <w:r>
+        <w:t xml:space="preserve">”</w:t>
+      </w:r>
+      <w:r>
+        <w:t xml:space="preserve"> </w:t>
+      </w:r>
+      <w:r>
+        <w:t xml:space="preserve">knowledge, 5 (17.86%) indicated little knowledge, 6 (21.43%) indicated zero knowledge, and 1 (3.57%) did not respond to the question.</w:t>
       </w:r>
     </w:p>
     <w:p>
@@ -252,19 +364,7 @@
         <w:pStyle w:val="Textkrper"/>
       </w:pPr>
       <w:r>
-        <w:t xml:space="preserve">21 labs participated and provided a total sample of 2,281 participants. In accordance with the pre-registration, we immediately excluded from all analyses participants who either failed to complete all 6 ratings of the essay authors, or who failed to complete both writing prompts within the mortality salience or control conditions (e.g., the between-subjects manipulation).</w:t>
-      </w:r>
-      <w:r>
-        <w:rPr>
-          <w:rStyle w:val="Funotenzeichen"/>
-        </w:rPr>
-        <w:footnoteReference w:id="23"/>
-      </w:r>
-      <w:r>
-        <w:t xml:space="preserve"> </w:t>
-      </w:r>
-      <w:r>
-        <w:t xml:space="preserve">Thus, the usable N = 2,220 (see Table XX for a summary of sites). 1,157 participants (52.12%) reported being female and 708 participants (31.89%) reported being male; the remaining participants did not respond to the item, were asked about gender in a non-standard way, or chose a different response. Mean age was 19.87 years (</w:t>
+        <w:t xml:space="preserve">When asked what outcome they wanted to happen, 13 (46.43%) indicated that they hoped for the project to successfully replicate the TMT effect, 10 (35.71%) indicated no preference, and 3 (10.71%) hoped the project would result in a failure to replicate, with 2 (7.14%) researchers leaving the question blank. On average, the teams estimated a 54.37% chance of successful replication with a wide range of estimates from 20% to 95% (</w:t>
       </w:r>
       <w:r>
         <w:rPr>
@@ -276,540 +376,18 @@
         <w:t xml:space="preserve"> </w:t>
       </w:r>
       <w:r>
-        <w:t xml:space="preserve">= 2.79). Participant reported race was 910 (40.99%) White, 221 (9.95%) Asian, 120 (5.41%) Black or African American, 36 (1.62%) American Indian or Alaska Native, 20 (0.90%) Native Hawaiian or Pacific Islander, 114 (5.14%) Other. The remaining participants did not report their race, or responses were not easily recoded to match these categories.</w:t>
+        <w:t xml:space="preserve">= 22.14).</w:t>
       </w:r>
     </w:p>
     <w:p>
       <w:pPr>
         <w:pStyle w:val="berschrift2"/>
       </w:pPr>
-      <w:bookmarkStart w:id="24" w:name="data-analysis"/>
-      <w:r>
-        <w:t xml:space="preserve">Data analysis</w:t>
-      </w:r>
-      <w:bookmarkEnd w:id="24"/>
-    </w:p>
-    <w:p>
-      <w:pPr>
-        <w:pStyle w:val="FirstParagraph"/>
-      </w:pPr>
-      <w:r>
-        <w:t xml:space="preserve">We used R</w:t>
-      </w:r>
-      <w:r>
-        <w:t xml:space="preserve"> </w:t>
-      </w:r>
-      <w:r>
-        <w:t xml:space="preserve">(Version 3.6.0; R Core Team, 2019)</w:t>
-      </w:r>
-      <w:r>
-        <w:t xml:space="preserve"> </w:t>
-      </w:r>
-      <w:r>
-        <w:t xml:space="preserve">and the R-packages</w:t>
-      </w:r>
-      <w:r>
-        <w:t xml:space="preserve"> </w:t>
-      </w:r>
-      <w:r>
-        <w:rPr>
-          <w:i/>
-        </w:rPr>
-        <w:t xml:space="preserve">dplyr</w:t>
-      </w:r>
-      <w:r>
-        <w:t xml:space="preserve"> </w:t>
-      </w:r>
-      <w:r>
-        <w:t xml:space="preserve">(Version 0.8.1; Wickham et al., 2019)</w:t>
-      </w:r>
-      <w:r>
-        <w:t xml:space="preserve">,</w:t>
-      </w:r>
-      <w:r>
-        <w:t xml:space="preserve"> </w:t>
-      </w:r>
-      <w:r>
-        <w:rPr>
-          <w:i/>
-        </w:rPr>
-        <w:t xml:space="preserve">effsize</w:t>
-      </w:r>
-      <w:r>
-        <w:t xml:space="preserve"> </w:t>
-      </w:r>
-      <w:r>
-        <w:t xml:space="preserve">(Version 0.7.4; Torchiano, 2018)</w:t>
-      </w:r>
-      <w:r>
-        <w:t xml:space="preserve">,</w:t>
-      </w:r>
-      <w:r>
-        <w:t xml:space="preserve"> </w:t>
-      </w:r>
-      <w:r>
-        <w:rPr>
-          <w:i/>
-        </w:rPr>
-        <w:t xml:space="preserve">extrafont</w:t>
-      </w:r>
-      <w:r>
-        <w:t xml:space="preserve"> </w:t>
-      </w:r>
-      <w:r>
-        <w:t xml:space="preserve">(Version 0.17; Winston Chang, 2014)</w:t>
-      </w:r>
-      <w:r>
-        <w:t xml:space="preserve">,</w:t>
-      </w:r>
-      <w:r>
-        <w:t xml:space="preserve"> </w:t>
-      </w:r>
-      <w:r>
-        <w:rPr>
-          <w:i/>
-        </w:rPr>
-        <w:t xml:space="preserve">forcats</w:t>
-      </w:r>
-      <w:r>
-        <w:t xml:space="preserve"> </w:t>
-      </w:r>
-      <w:r>
-        <w:t xml:space="preserve">(Version 0.4.0; Wickham, 2019a)</w:t>
-      </w:r>
-      <w:r>
-        <w:t xml:space="preserve">,</w:t>
-      </w:r>
-      <w:r>
-        <w:t xml:space="preserve"> </w:t>
-      </w:r>
-      <w:r>
-        <w:rPr>
-          <w:i/>
-        </w:rPr>
-        <w:t xml:space="preserve">gginnards</w:t>
-      </w:r>
-      <w:r>
-        <w:t xml:space="preserve"> </w:t>
-      </w:r>
-      <w:r>
-        <w:t xml:space="preserve">(Version 0.0.2; Aphalo, 2016)</w:t>
-      </w:r>
-      <w:r>
-        <w:t xml:space="preserve">,</w:t>
-      </w:r>
-      <w:r>
-        <w:t xml:space="preserve"> </w:t>
-      </w:r>
-      <w:r>
-        <w:rPr>
-          <w:i/>
-        </w:rPr>
-        <w:t xml:space="preserve">ggplot2</w:t>
-      </w:r>
-      <w:r>
-        <w:t xml:space="preserve"> </w:t>
-      </w:r>
-      <w:r>
-        <w:t xml:space="preserve">(Version 3.1.1; Wickham, 2016)</w:t>
-      </w:r>
-      <w:r>
-        <w:t xml:space="preserve">,</w:t>
-      </w:r>
-      <w:r>
-        <w:t xml:space="preserve"> </w:t>
-      </w:r>
-      <w:r>
-        <w:rPr>
-          <w:i/>
-        </w:rPr>
-        <w:t xml:space="preserve">GPArotation</w:t>
-      </w:r>
-      <w:r>
-        <w:t xml:space="preserve"> </w:t>
-      </w:r>
-      <w:r>
-        <w:t xml:space="preserve">(Version 2014.11.1; Bernaards &amp; I.Jennrich, 2005)</w:t>
-      </w:r>
-      <w:r>
-        <w:t xml:space="preserve">,</w:t>
-      </w:r>
-      <w:r>
-        <w:t xml:space="preserve"> </w:t>
-      </w:r>
-      <w:r>
-        <w:rPr>
-          <w:i/>
-        </w:rPr>
-        <w:t xml:space="preserve">haven</w:t>
-      </w:r>
-      <w:r>
-        <w:t xml:space="preserve"> </w:t>
-      </w:r>
-      <w:r>
-        <w:t xml:space="preserve">(Version 2.1.0; Wickham &amp; Miller, 2019)</w:t>
-      </w:r>
-      <w:r>
-        <w:t xml:space="preserve">,</w:t>
-      </w:r>
-      <w:r>
-        <w:t xml:space="preserve"> </w:t>
-      </w:r>
-      <w:r>
-        <w:rPr>
-          <w:i/>
-        </w:rPr>
-        <w:t xml:space="preserve">Matrix</w:t>
-      </w:r>
-      <w:r>
-        <w:t xml:space="preserve"> </w:t>
-      </w:r>
-      <w:r>
-        <w:t xml:space="preserve">(Version 1.2.17; Bates &amp; Maechler, 2019)</w:t>
-      </w:r>
-      <w:r>
-        <w:t xml:space="preserve">,</w:t>
-      </w:r>
-      <w:r>
-        <w:t xml:space="preserve"> </w:t>
-      </w:r>
-      <w:r>
-        <w:rPr>
-          <w:i/>
-        </w:rPr>
-        <w:t xml:space="preserve">metafor</w:t>
-      </w:r>
-      <w:r>
-        <w:t xml:space="preserve"> </w:t>
-      </w:r>
-      <w:r>
-        <w:t xml:space="preserve">(Version 2.1.0; Viechtbauer, 2010)</w:t>
-      </w:r>
-      <w:r>
-        <w:t xml:space="preserve">,</w:t>
-      </w:r>
-      <w:r>
-        <w:t xml:space="preserve"> </w:t>
-      </w:r>
-      <w:r>
-        <w:rPr>
-          <w:i/>
-        </w:rPr>
-        <w:t xml:space="preserve">metaSEM</w:t>
-      </w:r>
-      <w:r>
-        <w:t xml:space="preserve"> </w:t>
-      </w:r>
-      <w:r>
-        <w:t xml:space="preserve">(Version 1.2.2; Cheung, 2015)</w:t>
-      </w:r>
-      <w:r>
-        <w:t xml:space="preserve">,</w:t>
-      </w:r>
-      <w:r>
-        <w:t xml:space="preserve"> </w:t>
-      </w:r>
-      <w:r>
-        <w:rPr>
-          <w:i/>
-        </w:rPr>
-        <w:t xml:space="preserve">metaviz</w:t>
-      </w:r>
-      <w:r>
-        <w:t xml:space="preserve"> </w:t>
-      </w:r>
-      <w:r>
-        <w:t xml:space="preserve">(Version 0.3.0; Kossmeier, Tran, &amp; Voracek, 2019)</w:t>
-      </w:r>
-      <w:r>
-        <w:t xml:space="preserve">,</w:t>
-      </w:r>
-      <w:r>
-        <w:t xml:space="preserve"> </w:t>
-      </w:r>
-      <w:r>
-        <w:rPr>
-          <w:i/>
-        </w:rPr>
-        <w:t xml:space="preserve">OpenMx</w:t>
-      </w:r>
-      <w:r>
-        <w:t xml:space="preserve"> </w:t>
-      </w:r>
-      <w:r>
-        <w:t xml:space="preserve">(Version 2.13.2; Neale et al., 2016; Hunter, 2018; Pritikin, Hunter, &amp; Boker, 2015)</w:t>
-      </w:r>
-      <w:r>
-        <w:t xml:space="preserve">,</w:t>
-      </w:r>
-      <w:r>
-        <w:t xml:space="preserve"> </w:t>
-      </w:r>
-      <w:r>
-        <w:rPr>
-          <w:i/>
-        </w:rPr>
-        <w:t xml:space="preserve">papaja</w:t>
-      </w:r>
-      <w:r>
-        <w:t xml:space="preserve"> </w:t>
-      </w:r>
-      <w:r>
-        <w:t xml:space="preserve">(Version 0.1.0.9842; Aust &amp; Barth, 2018)</w:t>
-      </w:r>
-      <w:r>
-        <w:t xml:space="preserve">,</w:t>
-      </w:r>
-      <w:r>
-        <w:t xml:space="preserve"> </w:t>
-      </w:r>
-      <w:r>
-        <w:rPr>
-          <w:i/>
-        </w:rPr>
-        <w:t xml:space="preserve">psych</w:t>
-      </w:r>
-      <w:r>
-        <w:t xml:space="preserve"> </w:t>
-      </w:r>
-      <w:r>
-        <w:t xml:space="preserve">(Version 1.8.12; Revelle, 2018)</w:t>
-      </w:r>
-      <w:r>
-        <w:t xml:space="preserve">,</w:t>
-      </w:r>
-      <w:r>
-        <w:t xml:space="preserve"> </w:t>
-      </w:r>
-      <w:r>
-        <w:rPr>
-          <w:i/>
-        </w:rPr>
-        <w:t xml:space="preserve">purrr</w:t>
-      </w:r>
-      <w:r>
-        <w:t xml:space="preserve"> </w:t>
-      </w:r>
-      <w:r>
-        <w:t xml:space="preserve">(Version 0.3.2; Henry &amp; Wickham, 2019)</w:t>
-      </w:r>
-      <w:r>
-        <w:t xml:space="preserve">,</w:t>
-      </w:r>
-      <w:r>
-        <w:t xml:space="preserve"> </w:t>
-      </w:r>
-      <w:r>
-        <w:rPr>
-          <w:i/>
-        </w:rPr>
-        <w:t xml:space="preserve">readr</w:t>
-      </w:r>
-      <w:r>
-        <w:t xml:space="preserve"> </w:t>
-      </w:r>
-      <w:r>
-        <w:t xml:space="preserve">(Version 1.3.1; Wickham, Hester, &amp; Francois, 2018)</w:t>
-      </w:r>
-      <w:r>
-        <w:t xml:space="preserve">,</w:t>
-      </w:r>
-      <w:r>
-        <w:t xml:space="preserve"> </w:t>
-      </w:r>
-      <w:r>
-        <w:rPr>
-          <w:i/>
-        </w:rPr>
-        <w:t xml:space="preserve">stringr</w:t>
-      </w:r>
-      <w:r>
-        <w:t xml:space="preserve"> </w:t>
-      </w:r>
-      <w:r>
-        <w:t xml:space="preserve">(Version 1.4.0; Wickham, 2019b)</w:t>
-      </w:r>
-      <w:r>
-        <w:t xml:space="preserve">,</w:t>
-      </w:r>
-      <w:r>
-        <w:t xml:space="preserve"> </w:t>
-      </w:r>
-      <w:r>
-        <w:rPr>
-          <w:i/>
-        </w:rPr>
-        <w:t xml:space="preserve">tibble</w:t>
-      </w:r>
-      <w:r>
-        <w:t xml:space="preserve"> </w:t>
-      </w:r>
-      <w:r>
-        <w:t xml:space="preserve">(Version 2.1.3; Müller &amp; Wickham, 2019)</w:t>
-      </w:r>
-      <w:r>
-        <w:t xml:space="preserve">,</w:t>
-      </w:r>
-      <w:r>
-        <w:t xml:space="preserve"> </w:t>
-      </w:r>
-      <w:r>
-        <w:rPr>
-          <w:i/>
-        </w:rPr>
-        <w:t xml:space="preserve">tidyr</w:t>
-      </w:r>
-      <w:r>
-        <w:t xml:space="preserve"> </w:t>
-      </w:r>
-      <w:r>
-        <w:t xml:space="preserve">(Version 0.8.3.9000; Wickham &amp; Henry, 2019)</w:t>
-      </w:r>
-      <w:r>
-        <w:t xml:space="preserve">, and</w:t>
-      </w:r>
-      <w:r>
-        <w:t xml:space="preserve"> </w:t>
-      </w:r>
-      <w:r>
-        <w:rPr>
-          <w:i/>
-        </w:rPr>
-        <w:t xml:space="preserve">tidyverse</w:t>
-      </w:r>
-      <w:r>
-        <w:t xml:space="preserve"> </w:t>
-      </w:r>
-      <w:r>
-        <w:t xml:space="preserve">(Version 1.2.1.9000; Wickham, 2017)</w:t>
-      </w:r>
-      <w:r>
-        <w:t xml:space="preserve"> </w:t>
-      </w:r>
-      <w:r>
-        <w:t xml:space="preserve">for all our analyses.</w:t>
-      </w:r>
-    </w:p>
-    <w:p>
-      <w:pPr>
-        <w:pStyle w:val="berschrift1"/>
-      </w:pPr>
-      <w:bookmarkStart w:id="25" w:name="results"/>
-      <w:r>
-        <w:t xml:space="preserve">Results</w:t>
-      </w:r>
-      <w:bookmarkEnd w:id="25"/>
-    </w:p>
-    <w:p>
-      <w:pPr>
-        <w:pStyle w:val="berschrift2"/>
-      </w:pPr>
-      <w:bookmarkStart w:id="26" w:name="X2dcd4cd6d14a006464fb6331fb28bcd608854cc"/>
-      <w:r>
-        <w:t xml:space="preserve">Researcher Expectations and Characteristics</w:t>
+      <w:bookmarkStart w:id="26" w:name="tmt-replication-results"/>
+      <w:r>
+        <w:t xml:space="preserve">TMT Replication Results</w:t>
       </w:r>
       <w:bookmarkEnd w:id="26"/>
-    </w:p>
-    <w:p>
-      <w:pPr>
-        <w:pStyle w:val="FirstParagraph"/>
-      </w:pPr>
-      <w:r>
-        <w:t xml:space="preserve">A total of 28 researchers from 21 participating sites completed the experimenter survey. Psychology research experience ranged from 0 to 28 years (</w:t>
-      </w:r>
-      <w:r>
-        <w:rPr>
-          <w:i/>
-        </w:rPr>
-        <w:t xml:space="preserve">M</w:t>
-      </w:r>
-      <w:r>
-        <w:t xml:space="preserve"> </w:t>
-      </w:r>
-      <w:r>
-        <w:t xml:space="preserve">= 9.32,</w:t>
-      </w:r>
-      <w:r>
-        <w:t xml:space="preserve"> </w:t>
-      </w:r>
-      <w:r>
-        <w:rPr>
-          <w:i/>
-        </w:rPr>
-        <w:t xml:space="preserve">SD</w:t>
-      </w:r>
-      <w:r>
-        <w:t xml:space="preserve"> </w:t>
-      </w:r>
-      <w:r>
-        <w:t xml:space="preserve">= 8.80). 1 (3.57%) researcher indicated they were an expert in TMT, 5 (17.86%) indicated they had</w:t>
-      </w:r>
-      <w:r>
-        <w:t xml:space="preserve"> </w:t>
-      </w:r>
-      <w:r>
-        <w:t xml:space="preserve">“</w:t>
-      </w:r>
-      <w:r>
-        <w:t xml:space="preserve">a lot</w:t>
-      </w:r>
-      <w:r>
-        <w:t xml:space="preserve">”</w:t>
-      </w:r>
-      <w:r>
-        <w:t xml:space="preserve"> </w:t>
-      </w:r>
-      <w:r>
-        <w:t xml:space="preserve">of TMT knowledge, 10 (35.71%) indicated</w:t>
-      </w:r>
-      <w:r>
-        <w:t xml:space="preserve"> </w:t>
-      </w:r>
-      <w:r>
-        <w:t xml:space="preserve">“</w:t>
-      </w:r>
-      <w:r>
-        <w:t xml:space="preserve">some</w:t>
-      </w:r>
-      <w:r>
-        <w:t xml:space="preserve">”</w:t>
-      </w:r>
-      <w:r>
-        <w:t xml:space="preserve"> </w:t>
-      </w:r>
-      <w:r>
-        <w:t xml:space="preserve">knowledge, 5 (17.86%) indicated little knowledge, 6 (21.43%) indicated zero knowledge, and 1 (3.57%) did not respond to the question.</w:t>
-      </w:r>
-    </w:p>
-    <w:p>
-      <w:pPr>
-        <w:pStyle w:val="Textkrper"/>
-      </w:pPr>
-      <w:r>
-        <w:t xml:space="preserve">When asked what outcome they wanted to happen, 13 (46.43%) indicated that they hoped for the project to successfully replicate the TMT effect, 10 (35.71%) indicated no preference, and 3 (10.71%) hoped the project would result in a failure to replicate, with 2 (7.14%) researchers leaving the question blank. On average, the teams estimated a 54.37% chance of successful replication with a wide range of estimates from 20% to 95% (</w:t>
-      </w:r>
-      <w:r>
-        <w:rPr>
-          <w:i/>
-        </w:rPr>
-        <w:t xml:space="preserve">SD</w:t>
-      </w:r>
-      <w:r>
-        <w:t xml:space="preserve"> </w:t>
-      </w:r>
-      <w:r>
-        <w:t xml:space="preserve">= 22.14).</w:t>
-      </w:r>
-    </w:p>
-    <w:p>
-      <w:pPr>
-        <w:pStyle w:val="berschrift2"/>
-      </w:pPr>
-      <w:bookmarkStart w:id="27" w:name="tmt-replication-results"/>
-      <w:r>
-        <w:t xml:space="preserve">TMT Replication Results</w:t>
-      </w:r>
-      <w:bookmarkEnd w:id="27"/>
     </w:p>
     <w:p>
       <w:pPr>
@@ -844,7 +422,7 @@
         <w:rPr>
           <w:rStyle w:val="Funotenzeichen"/>
         </w:rPr>
-        <w:footnoteReference w:id="28"/>
+        <w:footnoteReference w:id="27"/>
       </w:r>
       <w:r>
         <w:t xml:space="preserve"> </w:t>
@@ -947,7 +525,7 @@
       <w:r>
         <w:t xml:space="preserve">Exclusion sets 2 and 3 were specifically recommended by original authors and these criteria were used to analyze the data from Author Advised labs. However, the data required to make these exclusions were often not collected at In House replication sites because they made independent decisions about design and demographic measures for potential exclusion, and these measures were not in the original article. Thus, for all analyses only Exclusion Set 1 was used for In House participants. The full data cleaning and analysis scripts are available on the OSF (</w:t>
       </w:r>
-      <w:hyperlink r:id="rId30">
+      <w:hyperlink r:id="rId29">
         <w:r>
           <w:rPr>
             <w:rStyle w:val="Hyperlink"/>
@@ -963,11 +541,11 @@
       <w:pPr>
         <w:pStyle w:val="berschrift2"/>
       </w:pPr>
-      <w:bookmarkStart w:id="31" w:name="Xe0fa64c7d2dfdc0f90e29ecb64a5334e4e2676c"/>
+      <w:bookmarkStart w:id="30" w:name="Xe0fa64c7d2dfdc0f90e29ecb64a5334e4e2676c"/>
       <w:r>
         <w:t xml:space="preserve">Meta-analytic results across all labs (random effects meta-analysis).</w:t>
       </w:r>
-      <w:bookmarkEnd w:id="31"/>
+      <w:bookmarkEnd w:id="30"/>
     </w:p>
     <w:p>
       <w:pPr>
@@ -980,7 +558,7 @@
         <w:rPr>
           <w:rStyle w:val="Funotenzeichen"/>
         </w:rPr>
-        <w:footnoteReference w:id="32"/>
+        <w:footnoteReference w:id="31"/>
       </w:r>
       <w:r>
         <w:t xml:space="preserve"> </w:t>
@@ -1176,7 +754,7 @@
       <w:r>
         <w:t xml:space="preserve">= 0.54. Forest plots showing the effects for individual sites and the aggregate are available in Figure XX for exclusion set 1, and on the OSF page (</w:t>
       </w:r>
-      <w:hyperlink r:id="rId30">
+      <w:hyperlink r:id="rId29">
         <w:r>
           <w:rPr>
             <w:rStyle w:val="Hyperlink"/>
@@ -1325,11 +903,11 @@
       <w:pPr>
         <w:pStyle w:val="berschrift2"/>
       </w:pPr>
-      <w:bookmarkStart w:id="33" w:name="X29592220de5c9185f2b682c0ce7513d52858c49"/>
+      <w:bookmarkStart w:id="32" w:name="X29592220de5c9185f2b682c0ce7513d52858c49"/>
       <w:r>
         <w:t xml:space="preserve">Research Question 2: Moderation by Author Advised/In House protocol</w:t>
       </w:r>
-      <w:bookmarkEnd w:id="33"/>
+      <w:bookmarkEnd w:id="32"/>
     </w:p>
     <w:p>
       <w:pPr>
@@ -1342,7 +920,7 @@
         <w:rPr>
           <w:rStyle w:val="Funotenzeichen"/>
         </w:rPr>
-        <w:footnoteReference w:id="34"/>
+        <w:footnoteReference w:id="33"/>
       </w:r>
     </w:p>
     <w:p>
@@ -1805,11 +1383,11 @@
       <w:pPr>
         <w:pStyle w:val="berschrift2"/>
       </w:pPr>
-      <w:bookmarkStart w:id="35" w:name="X84111581ee6b5e634403d42ca8ac8d478a3dbad"/>
+      <w:bookmarkStart w:id="34" w:name="X84111581ee6b5e634403d42ca8ac8d478a3dbad"/>
       <w:r>
         <w:t xml:space="preserve">Research Question 3: Effect of Standardization</w:t>
       </w:r>
-      <w:bookmarkEnd w:id="35"/>
+      <w:bookmarkEnd w:id="34"/>
     </w:p>
     <w:p>
       <w:pPr>
@@ -1928,995 +1506,165 @@
       <w:pPr>
         <w:pStyle w:val="berschrift2"/>
       </w:pPr>
-      <w:bookmarkStart w:id="36" w:name="follow-up-exploratory-analyses"/>
+      <w:bookmarkStart w:id="35" w:name="follow-up-exploratory-analyses"/>
       <w:r>
         <w:t xml:space="preserve">Follow-Up Exploratory Analyses</w:t>
       </w:r>
+      <w:bookmarkEnd w:id="35"/>
+    </w:p>
+    <w:p>
+      <w:pPr>
+        <w:pStyle w:val="FirstParagraph"/>
+      </w:pPr>
+      <w:r>
+        <w:rPr>
+          <w:b/>
+        </w:rPr>
+        <w:t xml:space="preserve">Results for TMT-knowledgeable sites.</w:t>
+      </w:r>
+      <w:r>
+        <w:t xml:space="preserve"> </w:t>
+      </w:r>
+      <w:r>
+        <w:t xml:space="preserve">One principal investigator reported being an expert in TMT, while 5 others indicated having</w:t>
+      </w:r>
+      <w:r>
+        <w:t xml:space="preserve"> </w:t>
+      </w:r>
+      <w:r>
+        <w:t xml:space="preserve">“</w:t>
+      </w:r>
+      <w:r>
+        <w:t xml:space="preserve">a lot</w:t>
+      </w:r>
+      <w:r>
+        <w:t xml:space="preserve">”</w:t>
+      </w:r>
+      <w:r>
+        <w:t xml:space="preserve"> </w:t>
+      </w:r>
+      <w:r>
+        <w:t xml:space="preserve">of knowledge about TMT. One might expect that these locations would have greater success at replicating the mortality salience effect. Aggregating across these sites, and using only the first exclusion rule, these sites did not detect a difference between the mortality salience group (</w:t>
+      </w:r>
+      <w:r>
+        <w:rPr>
+          <w:i/>
+        </w:rPr>
+        <w:t xml:space="preserve">M</w:t>
+      </w:r>
+      <w:r>
+        <w:t xml:space="preserve"> </w:t>
+      </w:r>
+      <w:r>
+        <w:t xml:space="preserve">= 1.05,</w:t>
+      </w:r>
+      <w:r>
+        <w:t xml:space="preserve"> </w:t>
+      </w:r>
+      <w:r>
+        <w:rPr>
+          <w:i/>
+        </w:rPr>
+        <w:t xml:space="preserve">SD</w:t>
+      </w:r>
+      <w:r>
+        <w:t xml:space="preserve"> </w:t>
+      </w:r>
+      <w:r>
+        <w:t xml:space="preserve">= 2.22) and the control group (</w:t>
+      </w:r>
+      <w:r>
+        <w:rPr>
+          <w:i/>
+        </w:rPr>
+        <w:t xml:space="preserve">M</w:t>
+      </w:r>
+      <w:r>
+        <w:t xml:space="preserve"> </w:t>
+      </w:r>
+      <w:r>
+        <w:t xml:space="preserve">= 0.97,</w:t>
+      </w:r>
+      <w:r>
+        <w:t xml:space="preserve"> </w:t>
+      </w:r>
+      <w:r>
+        <w:rPr>
+          <w:i/>
+        </w:rPr>
+        <w:t xml:space="preserve">SD</w:t>
+      </w:r>
+      <w:r>
+        <w:t xml:space="preserve"> </w:t>
+      </w:r>
+      <w:r>
+        <w:t xml:space="preserve">= 2.19),</w:t>
+      </w:r>
+      <w:r>
+        <w:t xml:space="preserve"> </w:t>
+      </w:r>
+      <w:r>
+        <w:rPr>
+          <w:i/>
+        </w:rPr>
+        <w:t xml:space="preserve">t</w:t>
+      </w:r>
+      <w:r>
+        <w:t xml:space="preserve">(522.61) = 0.45,</w:t>
+      </w:r>
+      <w:r>
+        <w:t xml:space="preserve"> </w:t>
+      </w:r>
+      <w:r>
+        <w:rPr>
+          <w:i/>
+        </w:rPr>
+        <w:t xml:space="preserve">p</w:t>
+      </w:r>
+      <w:r>
+        <w:t xml:space="preserve"> </w:t>
+      </w:r>
+      <w:r>
+        <w:t xml:space="preserve">= 0.66,</w:t>
+      </w:r>
+      <w:r>
+        <w:t xml:space="preserve"> </w:t>
+      </w:r>
+      <w:r>
+        <w:rPr>
+          <w:i/>
+        </w:rPr>
+        <w:t xml:space="preserve">Hedges’ g</w:t>
+      </w:r>
+      <w:r>
+        <w:t xml:space="preserve"> </w:t>
+      </w:r>
+      <w:r>
+        <w:t xml:space="preserve">= 0.04, 95% CI = [-0.13, 0.21].</w:t>
+      </w:r>
+    </w:p>
+    <w:p>
+      <w:pPr>
+        <w:pStyle w:val="berschrift1"/>
+      </w:pPr>
+      <w:bookmarkStart w:id="36" w:name="discussion"/>
+      <w:r>
+        <w:t xml:space="preserve">Discussion</w:t>
+      </w:r>
       <w:bookmarkEnd w:id="36"/>
     </w:p>
     <w:p>
       <w:pPr>
-        <w:pStyle w:val="FirstParagraph"/>
-      </w:pPr>
-      <w:r>
-        <w:rPr>
-          <w:b/>
-        </w:rPr>
-        <w:t xml:space="preserve">Results for TMT-knowledgeable sites.</w:t>
-      </w:r>
-      <w:r>
-        <w:t xml:space="preserve"> </w:t>
-      </w:r>
-      <w:r>
-        <w:t xml:space="preserve">One principal investigator reported being an expert in TMT, while 5 others indicated having</w:t>
-      </w:r>
-      <w:r>
-        <w:t xml:space="preserve"> </w:t>
-      </w:r>
-      <w:r>
-        <w:t xml:space="preserve">“</w:t>
-      </w:r>
-      <w:r>
-        <w:t xml:space="preserve">a lot</w:t>
-      </w:r>
-      <w:r>
-        <w:t xml:space="preserve">”</w:t>
-      </w:r>
-      <w:r>
-        <w:t xml:space="preserve"> </w:t>
-      </w:r>
-      <w:r>
-        <w:t xml:space="preserve">of knowledge about TMT. One might expect that these locations would have greater success at replicating the mortality salience effect. Aggregating across these sites, and using only the first exclusion rule, these sites did not detect a difference between the mortality salience group (</w:t>
-      </w:r>
-      <w:r>
-        <w:rPr>
-          <w:i/>
-        </w:rPr>
-        <w:t xml:space="preserve">M</w:t>
-      </w:r>
-      <w:r>
-        <w:t xml:space="preserve"> </w:t>
-      </w:r>
-      <w:r>
-        <w:t xml:space="preserve">= 1.05,</w:t>
-      </w:r>
-      <w:r>
-        <w:t xml:space="preserve"> </w:t>
-      </w:r>
-      <w:r>
-        <w:rPr>
-          <w:i/>
-        </w:rPr>
-        <w:t xml:space="preserve">SD</w:t>
-      </w:r>
-      <w:r>
-        <w:t xml:space="preserve"> </w:t>
-      </w:r>
-      <w:r>
-        <w:t xml:space="preserve">= 2.22) and the control group (</w:t>
-      </w:r>
-      <w:r>
-        <w:rPr>
-          <w:i/>
-        </w:rPr>
-        <w:t xml:space="preserve">M</w:t>
-      </w:r>
-      <w:r>
-        <w:t xml:space="preserve"> </w:t>
-      </w:r>
-      <w:r>
-        <w:t xml:space="preserve">= 0.97,</w:t>
-      </w:r>
-      <w:r>
-        <w:t xml:space="preserve"> </w:t>
-      </w:r>
-      <w:r>
-        <w:rPr>
-          <w:i/>
-        </w:rPr>
-        <w:t xml:space="preserve">SD</w:t>
-      </w:r>
-      <w:r>
-        <w:t xml:space="preserve"> </w:t>
-      </w:r>
-      <w:r>
-        <w:t xml:space="preserve">= 2.19),</w:t>
-      </w:r>
-      <w:r>
-        <w:t xml:space="preserve"> </w:t>
-      </w:r>
-      <w:r>
-        <w:rPr>
-          <w:i/>
-        </w:rPr>
-        <w:t xml:space="preserve">t</w:t>
-      </w:r>
-      <w:r>
-        <w:t xml:space="preserve">(522.61) = 0.45,</w:t>
-      </w:r>
-      <w:r>
-        <w:t xml:space="preserve"> </w:t>
-      </w:r>
-      <w:r>
-        <w:rPr>
-          <w:i/>
-        </w:rPr>
-        <w:t xml:space="preserve">p</w:t>
-      </w:r>
-      <w:r>
-        <w:t xml:space="preserve"> </w:t>
-      </w:r>
-      <w:r>
-        <w:t xml:space="preserve">= 0.66,</w:t>
-      </w:r>
-      <w:r>
-        <w:t xml:space="preserve"> </w:t>
-      </w:r>
-      <w:r>
-        <w:rPr>
-          <w:i/>
-        </w:rPr>
-        <w:t xml:space="preserve">Hedges’ g</w:t>
-      </w:r>
-      <w:r>
-        <w:t xml:space="preserve"> </w:t>
-      </w:r>
-      <w:r>
-        <w:t xml:space="preserve">= 0.04, 95% CI = [-0.13, 0.21].</w:t>
-      </w:r>
-    </w:p>
-    <w:p>
-      <w:pPr>
         <w:pStyle w:val="berschrift1"/>
       </w:pPr>
-      <w:bookmarkStart w:id="37" w:name="discussion"/>
-      <w:r>
-        <w:t xml:space="preserve">Discussion</w:t>
+      <w:bookmarkStart w:id="37" w:name="references"/>
+      <w:r>
+        <w:t xml:space="preserve">References</w:t>
       </w:r>
       <w:bookmarkEnd w:id="37"/>
     </w:p>
-    <w:p>
-      <w:pPr>
-        <w:pStyle w:val="berschrift1"/>
-      </w:pPr>
-      <w:bookmarkStart w:id="38" w:name="references"/>
-      <w:r>
-        <w:t xml:space="preserve">References</w:t>
-      </w:r>
-      <w:bookmarkEnd w:id="38"/>
-    </w:p>
-    <w:bookmarkStart w:id="85" w:name="refs"/>
-    <w:bookmarkStart w:id="40" w:name="ref-R-gginnards"/>
-    <w:p>
-      <w:pPr>
-        <w:pStyle w:val="Literaturverzeichnis"/>
-      </w:pPr>
-      <w:r>
-        <w:t xml:space="preserve">Aphalo, P. J. (2016).</w:t>
-      </w:r>
-      <w:r>
-        <w:t xml:space="preserve"> </w:t>
-      </w:r>
-      <w:r>
-        <w:rPr>
-          <w:i/>
-        </w:rPr>
-        <w:t xml:space="preserve">Learn r ...as you learnt your mother tongue</w:t>
-      </w:r>
-      <w:r>
-        <w:t xml:space="preserve">. Leanpub. Retrieved from</w:t>
-      </w:r>
-      <w:r>
-        <w:t xml:space="preserve"> </w:t>
-      </w:r>
-      <w:hyperlink r:id="rId39">
-        <w:r>
-          <w:rPr>
-            <w:rStyle w:val="Hyperlink"/>
-          </w:rPr>
-          <w:t xml:space="preserve">https://leanpub.com/learnr</w:t>
-        </w:r>
-      </w:hyperlink>
-    </w:p>
-    <w:bookmarkEnd w:id="40"/>
-    <w:bookmarkStart w:id="42" w:name="ref-R-papaja"/>
-    <w:p>
-      <w:pPr>
-        <w:pStyle w:val="Literaturverzeichnis"/>
-      </w:pPr>
-      <w:r>
-        <w:t xml:space="preserve">Aust, F., &amp; Barth, M. (2018).</w:t>
-      </w:r>
-      <w:r>
-        <w:t xml:space="preserve"> </w:t>
-      </w:r>
-      <w:r>
-        <w:rPr>
-          <w:i/>
-        </w:rPr>
-        <w:t xml:space="preserve">papaja: Create APA manuscripts with R Markdown</w:t>
-      </w:r>
-      <w:r>
-        <w:t xml:space="preserve">. Retrieved from</w:t>
-      </w:r>
-      <w:r>
-        <w:t xml:space="preserve"> </w:t>
-      </w:r>
-      <w:hyperlink r:id="rId41">
-        <w:r>
-          <w:rPr>
-            <w:rStyle w:val="Hyperlink"/>
-          </w:rPr>
-          <w:t xml:space="preserve">https://github.com/crsh/papaja</w:t>
-        </w:r>
-      </w:hyperlink>
-    </w:p>
-    <w:bookmarkEnd w:id="42"/>
-    <w:bookmarkStart w:id="44" w:name="ref-R-Matrix"/>
-    <w:p>
-      <w:pPr>
-        <w:pStyle w:val="Literaturverzeichnis"/>
-      </w:pPr>
-      <w:r>
-        <w:t xml:space="preserve">Bates, D., &amp; Maechler, M. (2019).</w:t>
-      </w:r>
-      <w:r>
-        <w:t xml:space="preserve"> </w:t>
-      </w:r>
-      <w:r>
-        <w:rPr>
-          <w:i/>
-        </w:rPr>
-        <w:t xml:space="preserve">Matrix: Sparse and dense matrix classes and methods</w:t>
-      </w:r>
-      <w:r>
-        <w:t xml:space="preserve">. Retrieved from</w:t>
-      </w:r>
-      <w:r>
-        <w:t xml:space="preserve"> </w:t>
-      </w:r>
-      <w:hyperlink r:id="rId43">
-        <w:r>
-          <w:rPr>
-            <w:rStyle w:val="Hyperlink"/>
-          </w:rPr>
-          <w:t xml:space="preserve">https://CRAN.R-project.org/package=Matrix</w:t>
-        </w:r>
-      </w:hyperlink>
-    </w:p>
-    <w:bookmarkEnd w:id="44"/>
-    <w:bookmarkStart w:id="45" w:name="ref-R-GPArotation"/>
-    <w:p>
-      <w:pPr>
-        <w:pStyle w:val="Literaturverzeichnis"/>
-      </w:pPr>
-      <w:r>
-        <w:t xml:space="preserve">Bernaards, C. A., &amp; I.Jennrich, R. (2005). Gradient projection algorithms and software for arbitrary rotation criteria in factor analysis.</w:t>
-      </w:r>
-      <w:r>
-        <w:t xml:space="preserve"> </w:t>
-      </w:r>
-      <w:r>
-        <w:rPr>
-          <w:i/>
-        </w:rPr>
-        <w:t xml:space="preserve">Educational and Psychological Measurement</w:t>
-      </w:r>
-      <w:r>
-        <w:t xml:space="preserve">,</w:t>
-      </w:r>
-      <w:r>
-        <w:t xml:space="preserve"> </w:t>
-      </w:r>
-      <w:r>
-        <w:rPr>
-          <w:i/>
-        </w:rPr>
-        <w:t xml:space="preserve">65</w:t>
-      </w:r>
-      <w:r>
-        <w:t xml:space="preserve">, 676–696.</w:t>
-      </w:r>
-    </w:p>
-    <w:bookmarkEnd w:id="45"/>
-    <w:bookmarkStart w:id="47" w:name="ref-R-metaSEM"/>
-    <w:p>
-      <w:pPr>
-        <w:pStyle w:val="Literaturverzeichnis"/>
-      </w:pPr>
-      <w:r>
-        <w:t xml:space="preserve">Cheung, M. W.-L. (2015). metaSEM: An r package for meta-analysis using structural equation modeling.</w:t>
-      </w:r>
-      <w:r>
-        <w:t xml:space="preserve"> </w:t>
-      </w:r>
-      <w:r>
-        <w:rPr>
-          <w:i/>
-        </w:rPr>
-        <w:t xml:space="preserve">Frontiers in Psychology</w:t>
-      </w:r>
-      <w:r>
-        <w:t xml:space="preserve">,</w:t>
-      </w:r>
-      <w:r>
-        <w:t xml:space="preserve"> </w:t>
-      </w:r>
-      <w:r>
-        <w:rPr>
-          <w:i/>
-        </w:rPr>
-        <w:t xml:space="preserve">5</w:t>
-      </w:r>
-      <w:r>
-        <w:t xml:space="preserve">(1521). doi:</w:t>
-      </w:r>
-      <w:hyperlink r:id="rId46">
-        <w:r>
-          <w:rPr>
-            <w:rStyle w:val="Hyperlink"/>
-          </w:rPr>
-          <w:t xml:space="preserve">10.3389/fpsyg.2014.01521</w:t>
-        </w:r>
-      </w:hyperlink>
-    </w:p>
-    <w:bookmarkEnd w:id="47"/>
-    <w:bookmarkStart w:id="49" w:name="ref-R-purrr"/>
-    <w:p>
-      <w:pPr>
-        <w:pStyle w:val="Literaturverzeichnis"/>
-      </w:pPr>
-      <w:r>
-        <w:t xml:space="preserve">Henry, L., &amp; Wickham, H. (2019).</w:t>
-      </w:r>
-      <w:r>
-        <w:t xml:space="preserve"> </w:t>
-      </w:r>
-      <w:r>
-        <w:rPr>
-          <w:i/>
-        </w:rPr>
-        <w:t xml:space="preserve">Purrr: Functional programming tools</w:t>
-      </w:r>
-      <w:r>
-        <w:t xml:space="preserve">. Retrieved from</w:t>
-      </w:r>
-      <w:r>
-        <w:t xml:space="preserve"> </w:t>
-      </w:r>
-      <w:hyperlink r:id="rId48">
-        <w:r>
-          <w:rPr>
-            <w:rStyle w:val="Hyperlink"/>
-          </w:rPr>
-          <w:t xml:space="preserve">https://CRAN.R-project.org/package=purrr</w:t>
-        </w:r>
-      </w:hyperlink>
-    </w:p>
-    <w:bookmarkEnd w:id="49"/>
-    <w:bookmarkStart w:id="51" w:name="ref-R-OpenMx_c"/>
-    <w:p>
-      <w:pPr>
-        <w:pStyle w:val="Literaturverzeichnis"/>
-      </w:pPr>
-      <w:r>
-        <w:t xml:space="preserve">Hunter, M. D. (2018). State space modeling in an open source, modular, structural equation modeling environment.</w:t>
-      </w:r>
-      <w:r>
-        <w:t xml:space="preserve"> </w:t>
-      </w:r>
-      <w:r>
-        <w:rPr>
-          <w:i/>
-        </w:rPr>
-        <w:t xml:space="preserve">Structural Equation Modeling</w:t>
-      </w:r>
-      <w:r>
-        <w:t xml:space="preserve">,</w:t>
-      </w:r>
-      <w:r>
-        <w:t xml:space="preserve"> </w:t>
-      </w:r>
-      <w:r>
-        <w:rPr>
-          <w:i/>
-        </w:rPr>
-        <w:t xml:space="preserve">25</w:t>
-      </w:r>
-      <w:r>
-        <w:t xml:space="preserve">(2), 307–324. doi:</w:t>
-      </w:r>
-      <w:hyperlink r:id="rId50">
-        <w:r>
-          <w:rPr>
-            <w:rStyle w:val="Hyperlink"/>
-          </w:rPr>
-          <w:t xml:space="preserve">10.1080/10705511.2017.1369354</w:t>
-        </w:r>
-      </w:hyperlink>
-    </w:p>
-    <w:bookmarkEnd w:id="51"/>
-    <w:bookmarkStart w:id="53" w:name="ref-R-metaviz"/>
-    <w:p>
-      <w:pPr>
-        <w:pStyle w:val="Literaturverzeichnis"/>
-      </w:pPr>
-      <w:r>
-        <w:t xml:space="preserve">Kossmeier, M., Tran, U. S., &amp; Voracek, M. (2019).</w:t>
-      </w:r>
-      <w:r>
-        <w:t xml:space="preserve"> </w:t>
-      </w:r>
-      <w:r>
-        <w:rPr>
-          <w:i/>
-        </w:rPr>
-        <w:t xml:space="preserve">Metaviz: Forest plots, funnel plots, and visual funnel plot inference for meta-analysis</w:t>
-      </w:r>
-      <w:r>
-        <w:t xml:space="preserve">. Retrieved from</w:t>
-      </w:r>
-      <w:r>
-        <w:t xml:space="preserve"> </w:t>
-      </w:r>
-      <w:hyperlink r:id="rId52">
-        <w:r>
-          <w:rPr>
-            <w:rStyle w:val="Hyperlink"/>
-          </w:rPr>
-          <w:t xml:space="preserve">https://CRAN.R-project.org/package=metaviz</w:t>
-        </w:r>
-      </w:hyperlink>
-    </w:p>
-    <w:bookmarkEnd w:id="53"/>
-    <w:bookmarkStart w:id="55" w:name="ref-R-tibble"/>
-    <w:p>
-      <w:pPr>
-        <w:pStyle w:val="Literaturverzeichnis"/>
-      </w:pPr>
-      <w:r>
-        <w:t xml:space="preserve">Müller, K., &amp; Wickham, H. (2019).</w:t>
-      </w:r>
-      <w:r>
-        <w:t xml:space="preserve"> </w:t>
-      </w:r>
-      <w:r>
-        <w:rPr>
-          <w:i/>
-        </w:rPr>
-        <w:t xml:space="preserve">Tibble: Simple data frames</w:t>
-      </w:r>
-      <w:r>
-        <w:t xml:space="preserve">. Retrieved from</w:t>
-      </w:r>
-      <w:r>
-        <w:t xml:space="preserve"> </w:t>
-      </w:r>
-      <w:hyperlink r:id="rId54">
-        <w:r>
-          <w:rPr>
-            <w:rStyle w:val="Hyperlink"/>
-          </w:rPr>
-          <w:t xml:space="preserve">https://CRAN.R-project.org/package=tibble</w:t>
-        </w:r>
-      </w:hyperlink>
-    </w:p>
-    <w:bookmarkEnd w:id="55"/>
-    <w:bookmarkStart w:id="57" w:name="ref-R-OpenMx_a"/>
-    <w:p>
-      <w:pPr>
-        <w:pStyle w:val="Literaturverzeichnis"/>
-      </w:pPr>
-      <w:r>
-        <w:t xml:space="preserve">Neale, M. C., Hunter, M. D., Pritikin, J. N., Zahery, M., Brick, T. R., Kirkpatrick, R. M., … Boker, S. M. (2016). OpenMx 2.0: Extended structural equation and statistical modeling.</w:t>
-      </w:r>
-      <w:r>
-        <w:t xml:space="preserve"> </w:t>
-      </w:r>
-      <w:r>
-        <w:rPr>
-          <w:i/>
-        </w:rPr>
-        <w:t xml:space="preserve">Psychometrika</w:t>
-      </w:r>
-      <w:r>
-        <w:t xml:space="preserve">,</w:t>
-      </w:r>
-      <w:r>
-        <w:t xml:space="preserve"> </w:t>
-      </w:r>
-      <w:r>
-        <w:rPr>
-          <w:i/>
-        </w:rPr>
-        <w:t xml:space="preserve">81</w:t>
-      </w:r>
-      <w:r>
-        <w:t xml:space="preserve">(2), 535–549. doi:</w:t>
-      </w:r>
-      <w:hyperlink r:id="rId56">
-        <w:r>
-          <w:rPr>
-            <w:rStyle w:val="Hyperlink"/>
-          </w:rPr>
-          <w:t xml:space="preserve">10.1007/s11336-014-9435-8</w:t>
-        </w:r>
-      </w:hyperlink>
-    </w:p>
-    <w:bookmarkEnd w:id="57"/>
-    <w:bookmarkStart w:id="58" w:name="ref-R-OpenMx_b"/>
-    <w:p>
-      <w:pPr>
-        <w:pStyle w:val="Literaturverzeichnis"/>
-      </w:pPr>
-      <w:r>
-        <w:t xml:space="preserve">Pritikin, J. N., Hunter, M. D., &amp; Boker, S. M. (2015). Modular open-source software for Item Factor Analysis.</w:t>
-      </w:r>
-      <w:r>
-        <w:t xml:space="preserve"> </w:t>
-      </w:r>
-      <w:r>
-        <w:rPr>
-          <w:i/>
-        </w:rPr>
-        <w:t xml:space="preserve">Educational and Psychological Measurement</w:t>
-      </w:r>
-      <w:r>
-        <w:t xml:space="preserve">,</w:t>
-      </w:r>
-      <w:r>
-        <w:t xml:space="preserve"> </w:t>
-      </w:r>
-      <w:r>
-        <w:rPr>
-          <w:i/>
-        </w:rPr>
-        <w:t xml:space="preserve">75</w:t>
-      </w:r>
-      <w:r>
-        <w:t xml:space="preserve">(3), 458–474.</w:t>
-      </w:r>
-    </w:p>
-    <w:bookmarkEnd w:id="58"/>
-    <w:bookmarkStart w:id="60" w:name="ref-R-base"/>
-    <w:p>
-      <w:pPr>
-        <w:pStyle w:val="Literaturverzeichnis"/>
-      </w:pPr>
-      <w:r>
-        <w:t xml:space="preserve">R Core Team. (2019).</w:t>
-      </w:r>
-      <w:r>
-        <w:t xml:space="preserve"> </w:t>
-      </w:r>
-      <w:r>
-        <w:rPr>
-          <w:i/>
-        </w:rPr>
-        <w:t xml:space="preserve">R: A language and environment for statistical computing</w:t>
-      </w:r>
-      <w:r>
-        <w:t xml:space="preserve">. Vienna, Austria: R Foundation for Statistical Computing. Retrieved from</w:t>
-      </w:r>
-      <w:r>
-        <w:t xml:space="preserve"> </w:t>
-      </w:r>
-      <w:hyperlink r:id="rId59">
-        <w:r>
-          <w:rPr>
-            <w:rStyle w:val="Hyperlink"/>
-          </w:rPr>
-          <w:t xml:space="preserve">https://www.R-project.org/</w:t>
-        </w:r>
-      </w:hyperlink>
-    </w:p>
-    <w:bookmarkEnd w:id="60"/>
-    <w:bookmarkStart w:id="62" w:name="ref-R-psych"/>
-    <w:p>
-      <w:pPr>
-        <w:pStyle w:val="Literaturverzeichnis"/>
-      </w:pPr>
-      <w:r>
-        <w:t xml:space="preserve">Revelle, W. (2018).</w:t>
-      </w:r>
-      <w:r>
-        <w:t xml:space="preserve"> </w:t>
-      </w:r>
-      <w:r>
-        <w:rPr>
-          <w:i/>
-        </w:rPr>
-        <w:t xml:space="preserve">Psych: Procedures for psychological, psychometric, and personality research</w:t>
-      </w:r>
-      <w:r>
-        <w:t xml:space="preserve">. Evanston, Illinois: Northwestern University. Retrieved from</w:t>
-      </w:r>
-      <w:r>
-        <w:t xml:space="preserve"> </w:t>
-      </w:r>
-      <w:hyperlink r:id="rId61">
-        <w:r>
-          <w:rPr>
-            <w:rStyle w:val="Hyperlink"/>
-          </w:rPr>
-          <w:t xml:space="preserve">https://CRAN.R-project.org/package=psych</w:t>
-        </w:r>
-      </w:hyperlink>
-    </w:p>
-    <w:bookmarkEnd w:id="62"/>
-    <w:bookmarkStart w:id="64" w:name="ref-R-effsize"/>
-    <w:p>
-      <w:pPr>
-        <w:pStyle w:val="Literaturverzeichnis"/>
-      </w:pPr>
-      <w:r>
-        <w:t xml:space="preserve">Torchiano, M. (2018).</w:t>
-      </w:r>
-      <w:r>
-        <w:t xml:space="preserve"> </w:t>
-      </w:r>
-      <w:r>
-        <w:rPr>
-          <w:i/>
-        </w:rPr>
-        <w:t xml:space="preserve">Effsize: Efficient effect size computation</w:t>
-      </w:r>
-      <w:r>
-        <w:t xml:space="preserve">. doi:</w:t>
-      </w:r>
-      <w:hyperlink r:id="rId63">
-        <w:r>
-          <w:rPr>
-            <w:rStyle w:val="Hyperlink"/>
-          </w:rPr>
-          <w:t xml:space="preserve">10.5281/zenodo.1480624</w:t>
-        </w:r>
-      </w:hyperlink>
-    </w:p>
-    <w:bookmarkEnd w:id="64"/>
-    <w:bookmarkStart w:id="66" w:name="ref-R-metafor"/>
-    <w:p>
-      <w:pPr>
-        <w:pStyle w:val="Literaturverzeichnis"/>
-      </w:pPr>
-      <w:r>
-        <w:t xml:space="preserve">Viechtbauer, W. (2010). Conducting meta-analyses in R with the metafor package.</w:t>
-      </w:r>
-      <w:r>
-        <w:t xml:space="preserve"> </w:t>
-      </w:r>
-      <w:r>
-        <w:rPr>
-          <w:i/>
-        </w:rPr>
-        <w:t xml:space="preserve">Journal of Statistical Software</w:t>
-      </w:r>
-      <w:r>
-        <w:t xml:space="preserve">,</w:t>
-      </w:r>
-      <w:r>
-        <w:t xml:space="preserve"> </w:t>
-      </w:r>
-      <w:r>
-        <w:rPr>
-          <w:i/>
-        </w:rPr>
-        <w:t xml:space="preserve">36</w:t>
-      </w:r>
-      <w:r>
-        <w:t xml:space="preserve">(3), 1–48. Retrieved from</w:t>
-      </w:r>
-      <w:r>
-        <w:t xml:space="preserve"> </w:t>
-      </w:r>
-      <w:hyperlink r:id="rId65">
-        <w:r>
-          <w:rPr>
-            <w:rStyle w:val="Hyperlink"/>
-          </w:rPr>
-          <w:t xml:space="preserve">http://www.jstatsoft.org/v36/i03/</w:t>
-        </w:r>
-      </w:hyperlink>
-    </w:p>
-    <w:bookmarkEnd w:id="66"/>
-    <w:bookmarkStart w:id="68" w:name="ref-R-ggplot2"/>
-    <w:p>
-      <w:pPr>
-        <w:pStyle w:val="Literaturverzeichnis"/>
-      </w:pPr>
-      <w:r>
-        <w:t xml:space="preserve">Wickham, H. (2016).</w:t>
-      </w:r>
-      <w:r>
-        <w:t xml:space="preserve"> </w:t>
-      </w:r>
-      <w:r>
-        <w:rPr>
-          <w:i/>
-        </w:rPr>
-        <w:t xml:space="preserve">Ggplot2: Elegant graphics for data analysis</w:t>
-      </w:r>
-      <w:r>
-        <w:t xml:space="preserve">. Springer-Verlag New York. Retrieved from</w:t>
-      </w:r>
-      <w:r>
-        <w:t xml:space="preserve"> </w:t>
-      </w:r>
-      <w:hyperlink r:id="rId67">
-        <w:r>
-          <w:rPr>
-            <w:rStyle w:val="Hyperlink"/>
-          </w:rPr>
-          <w:t xml:space="preserve">https://ggplot2.tidyverse.org</w:t>
-        </w:r>
-      </w:hyperlink>
-    </w:p>
-    <w:bookmarkEnd w:id="68"/>
-    <w:bookmarkStart w:id="70" w:name="ref-R-tidyverse"/>
-    <w:p>
-      <w:pPr>
-        <w:pStyle w:val="Literaturverzeichnis"/>
-      </w:pPr>
-      <w:r>
-        <w:t xml:space="preserve">Wickham, H. (2017).</w:t>
-      </w:r>
-      <w:r>
-        <w:t xml:space="preserve"> </w:t>
-      </w:r>
-      <w:r>
-        <w:rPr>
-          <w:i/>
-        </w:rPr>
-        <w:t xml:space="preserve">Tidyverse: Easily install and load the ’tidyverse’</w:t>
-      </w:r>
-      <w:r>
-        <w:t xml:space="preserve">. Retrieved from</w:t>
-      </w:r>
-      <w:r>
-        <w:t xml:space="preserve"> </w:t>
-      </w:r>
-      <w:hyperlink r:id="rId69">
-        <w:r>
-          <w:rPr>
-            <w:rStyle w:val="Hyperlink"/>
-          </w:rPr>
-          <w:t xml:space="preserve">https://CRAN.R-project.org/package=tidyverse</w:t>
-        </w:r>
-      </w:hyperlink>
-    </w:p>
-    <w:bookmarkEnd w:id="70"/>
-    <w:bookmarkStart w:id="72" w:name="ref-R-forcats"/>
-    <w:p>
-      <w:pPr>
-        <w:pStyle w:val="Literaturverzeichnis"/>
-      </w:pPr>
-      <w:r>
-        <w:t xml:space="preserve">Wickham, H. (2019a).</w:t>
-      </w:r>
-      <w:r>
-        <w:t xml:space="preserve"> </w:t>
-      </w:r>
-      <w:r>
-        <w:rPr>
-          <w:i/>
-        </w:rPr>
-        <w:t xml:space="preserve">Forcats: Tools for working with categorical variables (factors)</w:t>
-      </w:r>
-      <w:r>
-        <w:t xml:space="preserve">. Retrieved from</w:t>
-      </w:r>
-      <w:r>
-        <w:t xml:space="preserve"> </w:t>
-      </w:r>
-      <w:hyperlink r:id="rId71">
-        <w:r>
-          <w:rPr>
-            <w:rStyle w:val="Hyperlink"/>
-          </w:rPr>
-          <w:t xml:space="preserve">https://CRAN.R-project.org/package=forcats</w:t>
-        </w:r>
-      </w:hyperlink>
-    </w:p>
-    <w:bookmarkEnd w:id="72"/>
-    <w:bookmarkStart w:id="74" w:name="ref-R-stringr"/>
-    <w:p>
-      <w:pPr>
-        <w:pStyle w:val="Literaturverzeichnis"/>
-      </w:pPr>
-      <w:r>
-        <w:t xml:space="preserve">Wickham, H. (2019b).</w:t>
-      </w:r>
-      <w:r>
-        <w:t xml:space="preserve"> </w:t>
-      </w:r>
-      <w:r>
-        <w:rPr>
-          <w:i/>
-        </w:rPr>
-        <w:t xml:space="preserve">Stringr: Simple, consistent wrappers for common string operations</w:t>
-      </w:r>
-      <w:r>
-        <w:t xml:space="preserve">. Retrieved from</w:t>
-      </w:r>
-      <w:r>
-        <w:t xml:space="preserve"> </w:t>
-      </w:r>
-      <w:hyperlink r:id="rId73">
-        <w:r>
-          <w:rPr>
-            <w:rStyle w:val="Hyperlink"/>
-          </w:rPr>
-          <w:t xml:space="preserve">https://CRAN.R-project.org/package=stringr</w:t>
-        </w:r>
-      </w:hyperlink>
-    </w:p>
-    <w:bookmarkEnd w:id="74"/>
-    <w:bookmarkStart w:id="76" w:name="ref-R-dplyr"/>
-    <w:p>
-      <w:pPr>
-        <w:pStyle w:val="Literaturverzeichnis"/>
-      </w:pPr>
-      <w:r>
-        <w:t xml:space="preserve">Wickham, H., François, R., Henry, L., &amp; Müller, K. (2019).</w:t>
-      </w:r>
-      <w:r>
-        <w:t xml:space="preserve"> </w:t>
-      </w:r>
-      <w:r>
-        <w:rPr>
-          <w:i/>
-        </w:rPr>
-        <w:t xml:space="preserve">Dplyr: A grammar of data manipulation</w:t>
-      </w:r>
-      <w:r>
-        <w:t xml:space="preserve">. Retrieved from</w:t>
-      </w:r>
-      <w:r>
-        <w:t xml:space="preserve"> </w:t>
-      </w:r>
-      <w:hyperlink r:id="rId75">
-        <w:r>
-          <w:rPr>
-            <w:rStyle w:val="Hyperlink"/>
-          </w:rPr>
-          <w:t xml:space="preserve">https://CRAN.R-project.org/package=dplyr</w:t>
-        </w:r>
-      </w:hyperlink>
-    </w:p>
-    <w:bookmarkEnd w:id="76"/>
-    <w:bookmarkStart w:id="78" w:name="ref-R-tidyr"/>
-    <w:p>
-      <w:pPr>
-        <w:pStyle w:val="Literaturverzeichnis"/>
-      </w:pPr>
-      <w:r>
-        <w:t xml:space="preserve">Wickham, H., &amp; Henry, L. (2019).</w:t>
-      </w:r>
-      <w:r>
-        <w:t xml:space="preserve"> </w:t>
-      </w:r>
-      <w:r>
-        <w:rPr>
-          <w:i/>
-        </w:rPr>
-        <w:t xml:space="preserve">Tidyr: Easily tidy data with ’spread()’ and ’gather()’ functions</w:t>
-      </w:r>
-      <w:r>
-        <w:t xml:space="preserve">. Retrieved from</w:t>
-      </w:r>
-      <w:r>
-        <w:t xml:space="preserve"> </w:t>
-      </w:r>
-      <w:hyperlink r:id="rId77">
-        <w:r>
-          <w:rPr>
-            <w:rStyle w:val="Hyperlink"/>
-          </w:rPr>
-          <w:t xml:space="preserve">https://CRAN.R-project.org/package=tidyr</w:t>
-        </w:r>
-      </w:hyperlink>
-    </w:p>
-    <w:bookmarkEnd w:id="78"/>
-    <w:bookmarkStart w:id="80" w:name="ref-R-readr"/>
-    <w:p>
-      <w:pPr>
-        <w:pStyle w:val="Literaturverzeichnis"/>
-      </w:pPr>
-      <w:r>
-        <w:t xml:space="preserve">Wickham, H., Hester, J., &amp; Francois, R. (2018).</w:t>
-      </w:r>
-      <w:r>
-        <w:t xml:space="preserve"> </w:t>
-      </w:r>
-      <w:r>
-        <w:rPr>
-          <w:i/>
-        </w:rPr>
-        <w:t xml:space="preserve">Readr: Read rectangular text data</w:t>
-      </w:r>
-      <w:r>
-        <w:t xml:space="preserve">. Retrieved from</w:t>
-      </w:r>
-      <w:r>
-        <w:t xml:space="preserve"> </w:t>
-      </w:r>
-      <w:hyperlink r:id="rId79">
-        <w:r>
-          <w:rPr>
-            <w:rStyle w:val="Hyperlink"/>
-          </w:rPr>
-          <w:t xml:space="preserve">https://CRAN.R-project.org/package=readr</w:t>
-        </w:r>
-      </w:hyperlink>
-    </w:p>
-    <w:bookmarkEnd w:id="80"/>
-    <w:bookmarkStart w:id="82" w:name="ref-R-haven"/>
-    <w:p>
-      <w:pPr>
-        <w:pStyle w:val="Literaturverzeichnis"/>
-      </w:pPr>
-      <w:r>
-        <w:t xml:space="preserve">Wickham, H., &amp; Miller, E. (2019).</w:t>
-      </w:r>
-      <w:r>
-        <w:t xml:space="preserve"> </w:t>
-      </w:r>
-      <w:r>
-        <w:rPr>
-          <w:i/>
-        </w:rPr>
-        <w:t xml:space="preserve">Haven: Import and export ’spss’, ’stata’ and ’sas’ files</w:t>
-      </w:r>
-      <w:r>
-        <w:t xml:space="preserve">. Retrieved from</w:t>
-      </w:r>
-      <w:r>
-        <w:t xml:space="preserve"> </w:t>
-      </w:r>
-      <w:hyperlink r:id="rId81">
-        <w:r>
-          <w:rPr>
-            <w:rStyle w:val="Hyperlink"/>
-          </w:rPr>
-          <w:t xml:space="preserve">https://CRAN.R-project.org/package=haven</w:t>
-        </w:r>
-      </w:hyperlink>
-    </w:p>
-    <w:bookmarkEnd w:id="82"/>
-    <w:bookmarkStart w:id="84" w:name="ref-R-extrafont"/>
-    <w:p>
-      <w:pPr>
-        <w:pStyle w:val="Literaturverzeichnis"/>
-      </w:pPr>
-      <w:r>
-        <w:t xml:space="preserve">Winston Chang. (2014).</w:t>
-      </w:r>
-      <w:r>
-        <w:t xml:space="preserve"> </w:t>
-      </w:r>
-      <w:r>
-        <w:rPr>
-          <w:i/>
-        </w:rPr>
-        <w:t xml:space="preserve">Extrafont: Tools for using fonts</w:t>
-      </w:r>
-      <w:r>
-        <w:t xml:space="preserve">. Retrieved from</w:t>
-      </w:r>
-      <w:r>
-        <w:t xml:space="preserve"> </w:t>
-      </w:r>
-      <w:hyperlink r:id="rId83">
-        <w:r>
-          <w:rPr>
-            <w:rStyle w:val="Hyperlink"/>
-          </w:rPr>
-          <w:t xml:space="preserve">https://CRAN.R-project.org/package=extrafont</w:t>
-        </w:r>
-      </w:hyperlink>
-    </w:p>
-    <w:bookmarkEnd w:id="84"/>
-    <w:bookmarkEnd w:id="85"/>
+    <w:bookmarkStart w:id="38" w:name="refs"/>
+    <w:bookmarkEnd w:id="38"/>
     <w:sectPr>
       <w:pgSz w:w="12240" w:h="15840"/>
       <w:pgMar w:top="1418" w:right="1418" w:bottom="1418" w:left="1418" w:header="720" w:footer="720" w:gutter="0"/>
@@ -2965,7 +1713,7 @@
       </w:r>
     </w:p>
   </w:footnote>
-  <w:footnote w:id="28">
+  <w:footnote w:id="27">
     <w:p>
       <w:pPr>
         <w:pStyle w:val="Funotentext"/>
@@ -2982,7 +1730,7 @@
       <w:r>
         <w:t xml:space="preserve">Supplemental analyses treating these as two separate dependent variables are available in the online supplement (</w:t>
       </w:r>
-      <w:hyperlink r:id="rId29">
+      <w:hyperlink r:id="rId28">
         <w:r>
           <w:rPr>
             <w:rStyle w:val="Hyperlink"/>
@@ -2995,7 +1743,7 @@
       </w:r>
     </w:p>
   </w:footnote>
-  <w:footnote w:id="32">
+  <w:footnote w:id="31">
     <w:p>
       <w:pPr>
         <w:pStyle w:val="Funotentext"/>
@@ -3068,7 +1816,7 @@
       </w:r>
     </w:p>
   </w:footnote>
-  <w:footnote w:id="34">
+  <w:footnote w:id="33">
     <w:p>
       <w:pPr>
         <w:pStyle w:val="Funotentext"/>

</xml_diff>

<commit_message>
Added 'prefer pro-us' analysis
</commit_message>
<xml_diff>
--- a/006_ml4_papaja_results.docx
+++ b/006_ml4_papaja_results.docx
@@ -169,7 +169,7 @@
         <w:pStyle w:val="FirstParagraph"/>
       </w:pPr>
       <w:r>
-        <w:t xml:space="preserve">Correspondence concerning this article should be addressed to Richard A. Klein, Postal address. E-mail:</w:t>
+        <w:t xml:space="preserve">Correspondence concerning this article should be addressed to Richard A. Klein, . E-mail:</w:t>
       </w:r>
       <w:r>
         <w:t xml:space="preserve"> </w:t>
@@ -241,19 +241,30 @@
         <w:pStyle w:val="FirstParagraph"/>
       </w:pPr>
       <w:r>
-        <w:t xml:space="preserve">21 labs participated and provided a total sample of 2,281 participants. In accordance with the pre-registration, we immediately excluded from all analyses participants who either failed to complete all 6 ratings of the essay authors, or who failed to complete both writing prompts within the mortality salience or control conditions (e.g., the between-subjects manipulation).</w:t>
+        <w:t xml:space="preserve">21 labs participated and provided a total sample of 2,281 participants. In accordance with the pre-registration (</w:t>
+      </w:r>
+      <w:hyperlink r:id="rId23">
+        <w:r>
+          <w:rPr>
+            <w:rStyle w:val="Hyperlink"/>
+          </w:rPr>
+          <w:t xml:space="preserve">https://osf.io/4xx6w</w:t>
+        </w:r>
+      </w:hyperlink>
+      <w:r>
+        <w:t xml:space="preserve">), we immediately excluded from all analyses participants who either failed to complete all 6 ratings of the essay authors, or who failed to complete both writing prompts within the mortality salience or control conditions (e.g., the between-subjects manipulation).</w:t>
       </w:r>
       <w:r>
         <w:rPr>
           <w:rStyle w:val="Funotenzeichen"/>
         </w:rPr>
-        <w:footnoteReference w:id="23"/>
-      </w:r>
-      <w:r>
-        <w:t xml:space="preserve"> </w:t>
-      </w:r>
-      <w:r>
-        <w:t xml:space="preserve">Thus, the usable N = 2,220 (see Table XX for a summary of sites). 1,157 participants (52.12%) reported being female and 708 participants (31.89%) reported being male; the remaining participants did not respond to the item, were asked about gender in a non-standard way, or chose a different response. Mean age was 19.87 years (</w:t>
+        <w:footnoteReference w:id="24"/>
+      </w:r>
+      <w:r>
+        <w:t xml:space="preserve"> </w:t>
+      </w:r>
+      <w:r>
+        <w:t xml:space="preserve">Thus, the usable sample included 2,220 participants (see Table XX for a summary of sites). 1,157 participants (52.12%) reported being female and 708 participants (31.89%) reported being male; the remaining participants did not respond to the item, were asked about gender in a non-standard way, or chose a different response. The mean age was 19.87 years (</w:t>
       </w:r>
       <w:r>
         <w:rPr>
@@ -272,28 +283,28 @@
       <w:pPr>
         <w:pStyle w:val="berschrift1"/>
       </w:pPr>
-      <w:bookmarkStart w:id="24" w:name="results"/>
+      <w:bookmarkStart w:id="25" w:name="results"/>
       <w:r>
         <w:t xml:space="preserve">Results</w:t>
       </w:r>
-      <w:bookmarkEnd w:id="24"/>
+      <w:bookmarkEnd w:id="25"/>
     </w:p>
     <w:p>
       <w:pPr>
         <w:pStyle w:val="berschrift2"/>
       </w:pPr>
-      <w:bookmarkStart w:id="25" w:name="X2dcd4cd6d14a006464fb6331fb28bcd608854cc"/>
+      <w:bookmarkStart w:id="26" w:name="X2dcd4cd6d14a006464fb6331fb28bcd608854cc"/>
       <w:r>
         <w:t xml:space="preserve">Researcher Expectations and Characteristics</w:t>
       </w:r>
-      <w:bookmarkEnd w:id="25"/>
+      <w:bookmarkEnd w:id="26"/>
     </w:p>
     <w:p>
       <w:pPr>
         <w:pStyle w:val="FirstParagraph"/>
       </w:pPr>
       <w:r>
-        <w:t xml:space="preserve">A total of 28 researchers from 21 participating sites completed the experimenter survey. Psychology research experience ranged from 0 to 28 years (</w:t>
+        <w:t xml:space="preserve">A total of 28 researchers from 21 participating sites completed an experimenter survey about their motivations and expertise. This survey was administered during data collection, and although no researcher had access to overall project-wide results, ~⅓ of the researchers reported looking at or analyzing their own site’s data prior to completing it. Psychology research experience ranged from 0 to 28 years (</w:t>
       </w:r>
       <w:r>
         <w:rPr>
@@ -383,18 +394,18 @@
       <w:pPr>
         <w:pStyle w:val="berschrift2"/>
       </w:pPr>
-      <w:bookmarkStart w:id="26" w:name="tmt-replication-results"/>
+      <w:bookmarkStart w:id="27" w:name="tmt-replication-results"/>
       <w:r>
         <w:t xml:space="preserve">TMT Replication Results</w:t>
       </w:r>
-      <w:bookmarkEnd w:id="26"/>
+      <w:bookmarkEnd w:id="27"/>
     </w:p>
     <w:p>
       <w:pPr>
         <w:pStyle w:val="FirstParagraph"/>
       </w:pPr>
       <w:r>
-        <w:t xml:space="preserve">The primary finding of interest from Greenberg et al., 1994, was that participants who underwent the mortality salience treatment showed greater preference for the pro-US essay author compared to the anti-US essay author. To assess whether the replication results support the original, we followed a similar analysis plan as in the original article. Scores from the three items evaluating the authors of the anti-American essays were averaged (</w:t>
+        <w:t xml:space="preserve">The primary finding of interest from Greenberg et al., (1994) was that participants who underwent the mortality salience treatment showed greater preference for the pro-US essay author compared to the anti-US essay author. To assess whether the replication results support the original, we followed a similar analysis plan as in the original article. Scores from the three items evaluating the authors of the anti-American essays were averaged (</w:t>
       </w:r>
       <m:oMath>
         <m:r>
@@ -422,7 +433,7 @@
         <w:rPr>
           <w:rStyle w:val="Funotenzeichen"/>
         </w:rPr>
-        <w:footnoteReference w:id="27"/>
+        <w:footnoteReference w:id="28"/>
       </w:r>
       <w:r>
         <w:t xml:space="preserve"> </w:t>
@@ -481,7 +492,7 @@
         <w:t xml:space="preserve"> </w:t>
       </w:r>
       <w:r>
-        <w:t xml:space="preserve">Include all participants who completed the materials (e.g., wrote something for both writing prompts, and completed all six items evaluating the essay authors). Reduces the usable N from 2,281 to 2,220 participants.</w:t>
+        <w:t xml:space="preserve">Include all participants who completed the materials (e.g., wrote something for both writing prompts, and completed all six items evaluating the essay authors). Reduces the usable N from 2,281 to 2,220 participants. This sample size gives us 95% power to detect a condition effect of d = .15 in an independent samples t-test.</w:t>
       </w:r>
     </w:p>
     <w:p>
@@ -498,7 +509,7 @@
         <w:t xml:space="preserve"> </w:t>
       </w:r>
       <w:r>
-        <w:t xml:space="preserve">All prior exclusions, and further exclude participants who did not identify as White or who indicated they were born outside the United States. Reduces N to 1,874.</w:t>
+        <w:t xml:space="preserve">All prior exclusions, and further exclude participants who did not identify as White or who indicated they were born outside the United States. Reduces N to 1,874. This sample size gives us 95% power to detect a condition effect of d = .16.</w:t>
       </w:r>
     </w:p>
     <w:p>
@@ -515,7 +526,22 @@
         <w:t xml:space="preserve"> </w:t>
       </w:r>
       <w:r>
-        <w:t xml:space="preserve">All prior exclusions, and further exclude participant who responded lower than 7 on the American Identity item. Further reduces the usable N to 1,693 participants.</w:t>
+        <w:t xml:space="preserve">All prior exclusions, and further exclude participants who responded lower than 7 on the American Identity item (</w:t>
+      </w:r>
+      <w:r>
+        <w:t xml:space="preserve">“</w:t>
+      </w:r>
+      <w:r>
+        <w:t xml:space="preserve">How important to you is your identity as an American?</w:t>
+      </w:r>
+      <w:r>
+        <w:t xml:space="preserve">”</w:t>
+      </w:r>
+      <w:r>
+        <w:t xml:space="preserve"> </w:t>
+      </w:r>
+      <w:r>
+        <w:t xml:space="preserve">1 - not at all important; 9 - extremely important). Further reduces the usable N to 1,693 participants. This sample size gives us 95% power to detect a condition effect of d = .18.</w:t>
       </w:r>
     </w:p>
     <w:p>
@@ -525,7 +551,7 @@
       <w:r>
         <w:t xml:space="preserve">Exclusion sets 2 and 3 were specifically recommended by original authors and these criteria were used to analyze the data from Author Advised labs. However, the data required to make these exclusions were often not collected at In House replication sites because they made independent decisions about design and demographic measures for potential exclusion, and these measures were not in the original article. Thus, for all analyses only Exclusion Set 1 was used for In House participants. The full data cleaning and analysis scripts are available on the OSF (</w:t>
       </w:r>
-      <w:hyperlink r:id="rId29">
+      <w:hyperlink r:id="rId30">
         <w:r>
           <w:rPr>
             <w:rStyle w:val="Hyperlink"/>
@@ -534,18 +560,29 @@
         </w:r>
       </w:hyperlink>
       <w:r>
-        <w:t xml:space="preserve">). All analysis plans and procedures were pre-registered on the OSF prior to data collection.</w:t>
+        <w:t xml:space="preserve">). All analysis plans and procedures were pre-registered on the OSF prior to data collection (</w:t>
+      </w:r>
+      <w:hyperlink r:id="rId23">
+        <w:r>
+          <w:rPr>
+            <w:rStyle w:val="Hyperlink"/>
+          </w:rPr>
+          <w:t xml:space="preserve">https://osf.io/4xx6w</w:t>
+        </w:r>
+      </w:hyperlink>
+      <w:r>
+        <w:t xml:space="preserve">).</w:t>
       </w:r>
     </w:p>
     <w:p>
       <w:pPr>
         <w:pStyle w:val="berschrift2"/>
       </w:pPr>
-      <w:bookmarkStart w:id="30" w:name="Xe0fa64c7d2dfdc0f90e29ecb64a5334e4e2676c"/>
-      <w:r>
-        <w:t xml:space="preserve">Meta-analytic results across all labs (random effects meta-analysis).</w:t>
-      </w:r>
-      <w:bookmarkEnd w:id="30"/>
+      <w:bookmarkStart w:id="31" w:name="X0717cbac05e4bba966b3ebf40da3149f951982b"/>
+      <w:r>
+        <w:t xml:space="preserve">Research Question 1: Meta-analytic results across all labs (random effects meta-analysis).</w:t>
+      </w:r>
+      <w:bookmarkEnd w:id="31"/>
     </w:p>
     <w:p>
       <w:pPr>
@@ -558,7 +595,7 @@
         <w:rPr>
           <w:rStyle w:val="Funotenzeichen"/>
         </w:rPr>
-        <w:footnoteReference w:id="31"/>
+        <w:footnoteReference w:id="32"/>
       </w:r>
       <w:r>
         <w:t xml:space="preserve"> </w:t>
@@ -754,7 +791,7 @@
       <w:r>
         <w:t xml:space="preserve">= 0.54. Forest plots showing the effects for individual sites and the aggregate are available in Figure XX for exclusion set 1, and on the OSF page (</w:t>
       </w:r>
-      <w:hyperlink r:id="rId29">
+      <w:hyperlink r:id="rId30">
         <w:r>
           <w:rPr>
             <w:rStyle w:val="Hyperlink"/>
@@ -903,11 +940,11 @@
       <w:pPr>
         <w:pStyle w:val="berschrift2"/>
       </w:pPr>
-      <w:bookmarkStart w:id="32" w:name="X29592220de5c9185f2b682c0ce7513d52858c49"/>
+      <w:bookmarkStart w:id="33" w:name="X29592220de5c9185f2b682c0ce7513d52858c49"/>
       <w:r>
         <w:t xml:space="preserve">Research Question 2: Moderation by Author Advised/In House protocol</w:t>
       </w:r>
-      <w:bookmarkEnd w:id="32"/>
+      <w:bookmarkEnd w:id="33"/>
     </w:p>
     <w:p>
       <w:pPr>
@@ -920,7 +957,7 @@
         <w:rPr>
           <w:rStyle w:val="Funotenzeichen"/>
         </w:rPr>
-        <w:footnoteReference w:id="33"/>
+        <w:footnoteReference w:id="34"/>
       </w:r>
     </w:p>
     <w:p>
@@ -1383,18 +1420,18 @@
       <w:pPr>
         <w:pStyle w:val="berschrift2"/>
       </w:pPr>
-      <w:bookmarkStart w:id="34" w:name="X84111581ee6b5e634403d42ca8ac8d478a3dbad"/>
+      <w:bookmarkStart w:id="35" w:name="X84111581ee6b5e634403d42ca8ac8d478a3dbad"/>
       <w:r>
         <w:t xml:space="preserve">Research Question 3: Effect of Standardization</w:t>
       </w:r>
-      <w:bookmarkEnd w:id="34"/>
+      <w:bookmarkEnd w:id="35"/>
     </w:p>
     <w:p>
       <w:pPr>
         <w:pStyle w:val="FirstParagraph"/>
       </w:pPr>
       <w:r>
-        <w:t xml:space="preserve">Finally, we tested whether In House protocols displayed greater variability in effect size than Author Advised protocols. To test this hypothesis, we ran the mixed-effects models but constrained the variances at both level 2 and level 3 to 0, effectively creating fixed-effects models. These models were then compared with a chi-squared differences test to assess whether the fit significantly changed. In this case, none of the three models significantly decreased in fit: Exclusion set #1:</w:t>
+        <w:t xml:space="preserve">Finally, we tested whether In House protocols displayed greater variability in effect size than Author Advised protocols. To test this hypothesis, we ran the mixed-effects models but constrained the variances at both level 2 and level 3 to 0, effectively creating fixed-effects models. These models were then compared with a chi-squared differences test to assess whether the fit significantly changed. In this case, none of the three models significantly decreased in fit: Exclusion set 1:</w:t>
       </w:r>
       <w:r>
         <w:t xml:space="preserve"> </w:t>
@@ -1429,7 +1466,7 @@
         <w:t xml:space="preserve"> </w:t>
       </w:r>
       <w:r>
-        <w:t xml:space="preserve">= 0.92; Exclusion set #2:</w:t>
+        <w:t xml:space="preserve">= 0.92; Exclusion set 2:</w:t>
       </w:r>
       <w:r>
         <w:t xml:space="preserve"> </w:t>
@@ -1464,7 +1501,7 @@
         <w:t xml:space="preserve"> </w:t>
       </w:r>
       <w:r>
-        <w:t xml:space="preserve">= 0.65; Exclusion set #3:</w:t>
+        <w:t xml:space="preserve">= 0.65; Exclusion set 3:</w:t>
       </w:r>
       <w:r>
         <w:t xml:space="preserve"> </w:t>
@@ -1506,11 +1543,11 @@
       <w:pPr>
         <w:pStyle w:val="berschrift2"/>
       </w:pPr>
-      <w:bookmarkStart w:id="35" w:name="follow-up-exploratory-analyses"/>
+      <w:bookmarkStart w:id="36" w:name="follow-up-exploratory-analyses"/>
       <w:r>
         <w:t xml:space="preserve">Follow-Up Exploratory Analyses</w:t>
       </w:r>
-      <w:bookmarkEnd w:id="35"/>
+      <w:bookmarkEnd w:id="36"/>
     </w:p>
     <w:p>
       <w:pPr>
@@ -1556,7 +1593,7 @@
         <w:t xml:space="preserve"> </w:t>
       </w:r>
       <w:r>
-        <w:t xml:space="preserve">= 1.05,</w:t>
+        <w:t xml:space="preserve">= 1.02,</w:t>
       </w:r>
       <w:r>
         <w:t xml:space="preserve"> </w:t>
@@ -1571,7 +1608,7 @@
         <w:t xml:space="preserve"> </w:t>
       </w:r>
       <w:r>
-        <w:t xml:space="preserve">= 2.22) and the control group (</w:t>
+        <w:t xml:space="preserve">= 2.30) and the control group (</w:t>
       </w:r>
       <w:r>
         <w:rPr>
@@ -1583,7 +1620,7 @@
         <w:t xml:space="preserve"> </w:t>
       </w:r>
       <w:r>
-        <w:t xml:space="preserve">= 0.97,</w:t>
+        <w:t xml:space="preserve">= 0.93,</w:t>
       </w:r>
       <w:r>
         <w:t xml:space="preserve"> </w:t>
@@ -1598,7 +1635,7 @@
         <w:t xml:space="preserve"> </w:t>
       </w:r>
       <w:r>
-        <w:t xml:space="preserve">= 2.19),</w:t>
+        <w:t xml:space="preserve">= 2.30),</w:t>
       </w:r>
       <w:r>
         <w:t xml:space="preserve"> </w:t>
@@ -1610,7 +1647,7 @@
         <w:t xml:space="preserve">t</w:t>
       </w:r>
       <w:r>
-        <w:t xml:space="preserve">(522.61) = 0.45,</w:t>
+        <w:t xml:space="preserve">(520.81) = 0.43,</w:t>
       </w:r>
       <w:r>
         <w:t xml:space="preserve"> </w:t>
@@ -1625,7 +1662,7 @@
         <w:t xml:space="preserve"> </w:t>
       </w:r>
       <w:r>
-        <w:t xml:space="preserve">= 0.66,</w:t>
+        <w:t xml:space="preserve">= 0.67,</w:t>
       </w:r>
       <w:r>
         <w:t xml:space="preserve"> </w:t>
@@ -1642,9 +1679,328 @@
       <w:r>
         <w:t xml:space="preserve">= 0.04, 95% CI = [-0.13, 0.21].</w:t>
       </w:r>
-    </w:p>
-    <w:bookmarkStart w:id="36" w:name="refs"/>
-    <w:bookmarkEnd w:id="36"/>
+      <w:r>
+        <w:rPr>
+          <w:rStyle w:val="Funotenzeichen"/>
+        </w:rPr>
+        <w:footnoteReference w:id="37"/>
+      </w:r>
+    </w:p>
+    <w:p>
+      <w:pPr>
+        <w:pStyle w:val="Textkrper"/>
+      </w:pPr>
+      <w:r>
+        <w:rPr>
+          <w:b/>
+        </w:rPr>
+        <w:t xml:space="preserve">Results for participants who preferred the pro-US author</w:t>
+      </w:r>
+      <w:r>
+        <w:t xml:space="preserve"> </w:t>
+      </w:r>
+      <w:r>
+        <w:t xml:space="preserve">The present hypothesis that mortality salience would cause a participant to become more favorable to the pro-US author as compared to the anti-US author relies on the participant perceiving the pro-US stance as more similar to their own worldview (and/or the anti-US stance as threatening to their worldview). Original authors anticipated that the essays from the original study may not serve this function in the replication, run in 2016. For this reason, the anti-US essay from the original study was made more extreme in the Author Advised version of the replication. There was a particular concern that in the months leading up to and following the 2016 US Presidential Election of Donald Trump, the generally more liberal leaning student bodies on college campuses may feel less patriotic and not identify with the pro-US worldview. Indeed, analysis suggests the original authors anticipated and more successfully addressed this issue. Among In House replications, 49% of participants prefered the pro-US essay author, 40% preferred the anti-US essay author, and 11% had no preference. Among Author Advised replications, 68% of participants prefered the pro-US essay author, 22% preferred the anti-US essay author, and 10% had no preference.</w:t>
+      </w:r>
+    </w:p>
+    <w:p>
+      <w:pPr>
+        <w:pStyle w:val="Textkrper"/>
+      </w:pPr>
+      <w:r>
+        <w:t xml:space="preserve">However, the predicted mortality salience effect still did not emerge when subsetting to only participants at Author Advised sites who preferred the pro-US author: exclusion set 1: mortality salience group (</w:t>
+      </w:r>
+      <w:r>
+        <w:rPr>
+          <w:i/>
+        </w:rPr>
+        <w:t xml:space="preserve">M</w:t>
+      </w:r>
+      <w:r>
+        <w:t xml:space="preserve"> </w:t>
+      </w:r>
+      <w:r>
+        <w:t xml:space="preserve">= 1.23,</w:t>
+      </w:r>
+      <w:r>
+        <w:t xml:space="preserve"> </w:t>
+      </w:r>
+      <w:r>
+        <w:rPr>
+          <w:i/>
+        </w:rPr>
+        <w:t xml:space="preserve">SD</w:t>
+      </w:r>
+      <w:r>
+        <w:t xml:space="preserve"> </w:t>
+      </w:r>
+      <w:r>
+        <w:t xml:space="preserve">= 2.06) and the control group (</w:t>
+      </w:r>
+      <w:r>
+        <w:rPr>
+          <w:i/>
+        </w:rPr>
+        <w:t xml:space="preserve">M</w:t>
+      </w:r>
+      <w:r>
+        <w:t xml:space="preserve"> </w:t>
+      </w:r>
+      <w:r>
+        <w:t xml:space="preserve">= 1.15,</w:t>
+      </w:r>
+      <w:r>
+        <w:t xml:space="preserve"> </w:t>
+      </w:r>
+      <w:r>
+        <w:rPr>
+          <w:i/>
+        </w:rPr>
+        <w:t xml:space="preserve">SD</w:t>
+      </w:r>
+      <w:r>
+        <w:t xml:space="preserve"> </w:t>
+      </w:r>
+      <w:r>
+        <w:t xml:space="preserve">= 1.83),</w:t>
+      </w:r>
+      <w:r>
+        <w:t xml:space="preserve"> </w:t>
+      </w:r>
+      <w:r>
+        <w:rPr>
+          <w:i/>
+        </w:rPr>
+        <w:t xml:space="preserve">t</w:t>
+      </w:r>
+      <w:r>
+        <w:t xml:space="preserve">(796.99) = 0.58,</w:t>
+      </w:r>
+      <w:r>
+        <w:t xml:space="preserve"> </w:t>
+      </w:r>
+      <w:r>
+        <w:rPr>
+          <w:i/>
+        </w:rPr>
+        <w:t xml:space="preserve">p</w:t>
+      </w:r>
+      <w:r>
+        <w:t xml:space="preserve"> </w:t>
+      </w:r>
+      <w:r>
+        <w:t xml:space="preserve">= 0.56,</w:t>
+      </w:r>
+      <w:r>
+        <w:t xml:space="preserve"> </w:t>
+      </w:r>
+      <w:r>
+        <w:rPr>
+          <w:i/>
+        </w:rPr>
+        <w:t xml:space="preserve">Hedges’ g</w:t>
+      </w:r>
+      <w:r>
+        <w:t xml:space="preserve"> </w:t>
+      </w:r>
+      <w:r>
+        <w:t xml:space="preserve">= 0.04, 95% CI = [-0.10, 0.18]; exclusion set 2: mortality salience group (</w:t>
+      </w:r>
+      <w:r>
+        <w:rPr>
+          <w:i/>
+        </w:rPr>
+        <w:t xml:space="preserve">M</w:t>
+      </w:r>
+      <w:r>
+        <w:t xml:space="preserve"> </w:t>
+      </w:r>
+      <w:r>
+        <w:t xml:space="preserve">= 1.53,</w:t>
+      </w:r>
+      <w:r>
+        <w:t xml:space="preserve"> </w:t>
+      </w:r>
+      <w:r>
+        <w:rPr>
+          <w:i/>
+        </w:rPr>
+        <w:t xml:space="preserve">SD</w:t>
+      </w:r>
+      <w:r>
+        <w:t xml:space="preserve"> </w:t>
+      </w:r>
+      <w:r>
+        <w:t xml:space="preserve">= 2.15) and the control group (</w:t>
+      </w:r>
+      <w:r>
+        <w:rPr>
+          <w:i/>
+        </w:rPr>
+        <w:t xml:space="preserve">M</w:t>
+      </w:r>
+      <w:r>
+        <w:t xml:space="preserve"> </w:t>
+      </w:r>
+      <w:r>
+        <w:t xml:space="preserve">= 1.38,</w:t>
+      </w:r>
+      <w:r>
+        <w:t xml:space="preserve"> </w:t>
+      </w:r>
+      <w:r>
+        <w:rPr>
+          <w:i/>
+        </w:rPr>
+        <w:t xml:space="preserve">SD</w:t>
+      </w:r>
+      <w:r>
+        <w:t xml:space="preserve"> </w:t>
+      </w:r>
+      <w:r>
+        <w:t xml:space="preserve">= 1.97),</w:t>
+      </w:r>
+      <w:r>
+        <w:t xml:space="preserve"> </w:t>
+      </w:r>
+      <w:r>
+        <w:rPr>
+          <w:i/>
+        </w:rPr>
+        <w:t xml:space="preserve">t</w:t>
+      </w:r>
+      <w:r>
+        <w:t xml:space="preserve">(446.51) = 0.79,</w:t>
+      </w:r>
+      <w:r>
+        <w:t xml:space="preserve"> </w:t>
+      </w:r>
+      <w:r>
+        <w:rPr>
+          <w:i/>
+        </w:rPr>
+        <w:t xml:space="preserve">p</w:t>
+      </w:r>
+      <w:r>
+        <w:t xml:space="preserve"> </w:t>
+      </w:r>
+      <w:r>
+        <w:t xml:space="preserve">= 0.43,</w:t>
+      </w:r>
+      <w:r>
+        <w:t xml:space="preserve"> </w:t>
+      </w:r>
+      <w:r>
+        <w:rPr>
+          <w:i/>
+        </w:rPr>
+        <w:t xml:space="preserve">Hedges’ g</w:t>
+      </w:r>
+      <w:r>
+        <w:t xml:space="preserve"> </w:t>
+      </w:r>
+      <w:r>
+        <w:t xml:space="preserve">= 0.07, 95% CI = [-0.11, 0.26]; exclusion set 3: mortality salience group (</w:t>
+      </w:r>
+      <w:r>
+        <w:rPr>
+          <w:i/>
+        </w:rPr>
+        <w:t xml:space="preserve">M</w:t>
+      </w:r>
+      <w:r>
+        <w:t xml:space="preserve"> </w:t>
+      </w:r>
+      <w:r>
+        <w:t xml:space="preserve">= 1.96,</w:t>
+      </w:r>
+      <w:r>
+        <w:t xml:space="preserve"> </w:t>
+      </w:r>
+      <w:r>
+        <w:rPr>
+          <w:i/>
+        </w:rPr>
+        <w:t xml:space="preserve">SD</w:t>
+      </w:r>
+      <w:r>
+        <w:t xml:space="preserve"> </w:t>
+      </w:r>
+      <w:r>
+        <w:t xml:space="preserve">= 2.15) and the control group (</w:t>
+      </w:r>
+      <w:r>
+        <w:rPr>
+          <w:i/>
+        </w:rPr>
+        <w:t xml:space="preserve">M</w:t>
+      </w:r>
+      <w:r>
+        <w:t xml:space="preserve"> </w:t>
+      </w:r>
+      <w:r>
+        <w:t xml:space="preserve">= 1.83,</w:t>
+      </w:r>
+      <w:r>
+        <w:t xml:space="preserve"> </w:t>
+      </w:r>
+      <w:r>
+        <w:rPr>
+          <w:i/>
+        </w:rPr>
+        <w:t xml:space="preserve">SD</w:t>
+      </w:r>
+      <w:r>
+        <w:t xml:space="preserve"> </w:t>
+      </w:r>
+      <w:r>
+        <w:t xml:space="preserve">= 2.05),</w:t>
+      </w:r>
+      <w:r>
+        <w:t xml:space="preserve"> </w:t>
+      </w:r>
+      <w:r>
+        <w:rPr>
+          <w:i/>
+        </w:rPr>
+        <w:t xml:space="preserve">t</w:t>
+      </w:r>
+      <w:r>
+        <w:t xml:space="preserve">(264.51) = 0.49,</w:t>
+      </w:r>
+      <w:r>
+        <w:t xml:space="preserve"> </w:t>
+      </w:r>
+      <w:r>
+        <w:rPr>
+          <w:i/>
+        </w:rPr>
+        <w:t xml:space="preserve">p</w:t>
+      </w:r>
+      <w:r>
+        <w:t xml:space="preserve"> </w:t>
+      </w:r>
+      <w:r>
+        <w:t xml:space="preserve">= 0.62,</w:t>
+      </w:r>
+      <w:r>
+        <w:t xml:space="preserve"> </w:t>
+      </w:r>
+      <w:r>
+        <w:rPr>
+          <w:i/>
+        </w:rPr>
+        <w:t xml:space="preserve">Hedges’ g</w:t>
+      </w:r>
+      <w:r>
+        <w:t xml:space="preserve"> </w:t>
+      </w:r>
+      <w:r>
+        <w:t xml:space="preserve">= 0.06, 95% CI = [-0.18, 0.30].</w:t>
+      </w:r>
+    </w:p>
+    <w:bookmarkStart w:id="38" w:name="refs"/>
+    <w:bookmarkEnd w:id="38"/>
     <w:sectPr>
       <w:pgSz w:w="12240" w:h="15840"/>
       <w:pgMar w:top="1418" w:right="1418" w:bottom="1418" w:left="1418" w:header="720" w:footer="720" w:gutter="0"/>
@@ -1674,7 +2030,7 @@
       </w:r>
     </w:p>
   </w:footnote>
-  <w:footnote w:id="23">
+  <w:footnote w:id="24">
     <w:p>
       <w:pPr>
         <w:pStyle w:val="Funotentext"/>
@@ -1689,11 +2045,11 @@
         <w:t xml:space="preserve"> </w:t>
       </w:r>
       <w:r>
-        <w:t xml:space="preserve">The latter exclusion critera applied only to participants from Author Advised sites, because the necessary data was not always available for In House sites.</w:t>
+        <w:t xml:space="preserve">The latter exclusion criteria applied only to participants from Author Advised sites, because the necessary data was not always available for In House sites.</w:t>
       </w:r>
     </w:p>
   </w:footnote>
-  <w:footnote w:id="27">
+  <w:footnote w:id="28">
     <w:p>
       <w:pPr>
         <w:pStyle w:val="Funotentext"/>
@@ -1710,7 +2066,7 @@
       <w:r>
         <w:t xml:space="preserve">Supplemental analyses treating these as two separate dependent variables are available in the online supplement (</w:t>
       </w:r>
-      <w:hyperlink r:id="rId28">
+      <w:hyperlink r:id="rId29">
         <w:r>
           <w:rPr>
             <w:rStyle w:val="Hyperlink"/>
@@ -1723,7 +2079,7 @@
       </w:r>
     </w:p>
   </w:footnote>
-  <w:footnote w:id="31">
+  <w:footnote w:id="32">
     <w:p>
       <w:pPr>
         <w:pStyle w:val="Funotentext"/>
@@ -1796,7 +2152,7 @@
       </w:r>
     </w:p>
   </w:footnote>
-  <w:footnote w:id="33">
+  <w:footnote w:id="34">
     <w:p>
       <w:pPr>
         <w:pStyle w:val="Funotentext"/>
@@ -1830,6 +2186,25 @@
       </w:r>
       <w:r>
         <w:t xml:space="preserve">to the prior metaSEM R code can be seen here: meta3(y=es, v=var, cluster=Location, x=version, data=dataset)</w:t>
+      </w:r>
+    </w:p>
+  </w:footnote>
+  <w:footnote w:id="37">
+    <w:p>
+      <w:pPr>
+        <w:pStyle w:val="Funotentext"/>
+      </w:pPr>
+      <w:r>
+        <w:rPr>
+          <w:rStyle w:val="Funotenzeichen"/>
+        </w:rPr>
+        <w:footnoteRef/>
+      </w:r>
+      <w:r>
+        <w:t xml:space="preserve"> </w:t>
+      </w:r>
+      <w:r>
+        <w:t xml:space="preserve">One site, UW Madison In House, used a 7-point scale. This has been rescaled to a 9-point scale for this analysis to approximately compare it with the others.</w:t>
       </w:r>
     </w:p>
   </w:footnote>

</xml_diff>

<commit_message>
updated with google docs comments
</commit_message>
<xml_diff>
--- a/006_ml4_papaja_results.docx
+++ b/006_ml4_papaja_results.docx
@@ -264,7 +264,7 @@
         <w:t xml:space="preserve"> </w:t>
       </w:r>
       <w:r>
-        <w:t xml:space="preserve">Thus, the usable sample included 2,220 participants (see Table XX for a summary of sites). 1,157 participants (52.12%) reported being female and 708 participants (31.89%) reported being male; the remaining participants did not respond to the item, were asked about gender in a non-standard way, or chose a different response. The mean age was 19.87 years (</w:t>
+        <w:t xml:space="preserve">Thus, the usable sample included 2,220 participants (see Table 1 for a summary of sites). 1,157 participants (52.12%) reported being female and 708 participants (31.89%) reported being male; the remaining participants did not respond to the item, were asked about gender in a non-standard way, or chose a different response. The mean age was 19.87 years (</w:t>
       </w:r>
       <w:r>
         <w:rPr>
@@ -281,131 +281,20 @@
     </w:p>
     <w:p>
       <w:pPr>
-        <w:pStyle w:val="berschrift1"/>
-      </w:pPr>
-      <w:bookmarkStart w:id="25" w:name="results"/>
-      <w:r>
-        <w:t xml:space="preserve">Results</w:t>
+        <w:pStyle w:val="berschrift2"/>
+      </w:pPr>
+      <w:bookmarkStart w:id="25" w:name="analysis-plan"/>
+      <w:r>
+        <w:t xml:space="preserve">Analysis Plan</w:t>
       </w:r>
       <w:bookmarkEnd w:id="25"/>
     </w:p>
     <w:p>
       <w:pPr>
-        <w:pStyle w:val="berschrift2"/>
-      </w:pPr>
-      <w:bookmarkStart w:id="26" w:name="X2dcd4cd6d14a006464fb6331fb28bcd608854cc"/>
-      <w:r>
-        <w:t xml:space="preserve">Researcher Expectations and Characteristics</w:t>
-      </w:r>
-      <w:bookmarkEnd w:id="26"/>
-    </w:p>
-    <w:p>
-      <w:pPr>
         <w:pStyle w:val="FirstParagraph"/>
       </w:pPr>
       <w:r>
-        <w:t xml:space="preserve">A total of 28 researchers from 21 participating sites completed an experimenter survey about their motivations and expertise. This survey was administered during data collection, and although no researcher had access to overall project-wide results, ~⅓ of the researchers reported looking at or analyzing their own site’s data prior to completing it. Psychology research experience ranged from 0 to 28 years (</w:t>
-      </w:r>
-      <w:r>
-        <w:rPr>
-          <w:i/>
-        </w:rPr>
-        <w:t xml:space="preserve">M</w:t>
-      </w:r>
-      <w:r>
-        <w:t xml:space="preserve"> </w:t>
-      </w:r>
-      <w:r>
-        <w:t xml:space="preserve">= 9.32,</w:t>
-      </w:r>
-      <w:r>
-        <w:t xml:space="preserve"> </w:t>
-      </w:r>
-      <w:r>
-        <w:rPr>
-          <w:i/>
-        </w:rPr>
-        <w:t xml:space="preserve">SD</w:t>
-      </w:r>
-      <w:r>
-        <w:t xml:space="preserve"> </w:t>
-      </w:r>
-      <w:r>
-        <w:t xml:space="preserve">= 8.80). 1 (3.57%) researcher indicated they were an expert in TMT, 5 (17.86%) indicated they had</w:t>
-      </w:r>
-      <w:r>
-        <w:t xml:space="preserve"> </w:t>
-      </w:r>
-      <w:r>
-        <w:t xml:space="preserve">“</w:t>
-      </w:r>
-      <w:r>
-        <w:t xml:space="preserve">a lot</w:t>
-      </w:r>
-      <w:r>
-        <w:t xml:space="preserve">”</w:t>
-      </w:r>
-      <w:r>
-        <w:t xml:space="preserve"> </w:t>
-      </w:r>
-      <w:r>
-        <w:t xml:space="preserve">of TMT knowledge, 10 (35.71%) indicated</w:t>
-      </w:r>
-      <w:r>
-        <w:t xml:space="preserve"> </w:t>
-      </w:r>
-      <w:r>
-        <w:t xml:space="preserve">“</w:t>
-      </w:r>
-      <w:r>
-        <w:t xml:space="preserve">some</w:t>
-      </w:r>
-      <w:r>
-        <w:t xml:space="preserve">”</w:t>
-      </w:r>
-      <w:r>
-        <w:t xml:space="preserve"> </w:t>
-      </w:r>
-      <w:r>
-        <w:t xml:space="preserve">knowledge, 5 (17.86%) indicated little knowledge, 6 (21.43%) indicated zero knowledge, and 1 (3.57%) did not respond to the question.</w:t>
-      </w:r>
-    </w:p>
-    <w:p>
-      <w:pPr>
-        <w:pStyle w:val="Textkrper"/>
-      </w:pPr>
-      <w:r>
-        <w:t xml:space="preserve">When asked what outcome they wanted to happen, 13 (46.43%) indicated that they hoped for the project to successfully replicate the TMT effect, 10 (35.71%) indicated no preference, and 3 (10.71%) hoped the project would result in a failure to replicate, with 2 (7.14%) researchers leaving the question blank. On average, the teams estimated a 54.37% chance of successful replication with a wide range of estimates from 20% to 95% (</w:t>
-      </w:r>
-      <w:r>
-        <w:rPr>
-          <w:i/>
-        </w:rPr>
-        <w:t xml:space="preserve">SD</w:t>
-      </w:r>
-      <w:r>
-        <w:t xml:space="preserve"> </w:t>
-      </w:r>
-      <w:r>
-        <w:t xml:space="preserve">= 22.14).</w:t>
-      </w:r>
-    </w:p>
-    <w:p>
-      <w:pPr>
-        <w:pStyle w:val="berschrift2"/>
-      </w:pPr>
-      <w:bookmarkStart w:id="27" w:name="tmt-replication-results"/>
-      <w:r>
-        <w:t xml:space="preserve">TMT Replication Results</w:t>
-      </w:r>
-      <w:bookmarkEnd w:id="27"/>
-    </w:p>
-    <w:p>
-      <w:pPr>
-        <w:pStyle w:val="FirstParagraph"/>
-      </w:pPr>
-      <w:r>
-        <w:t xml:space="preserve">The primary finding of interest from Greenberg et al., (1994) was that participants who underwent the mortality salience treatment showed greater preference for the pro-US essay author compared to the anti-US essay author. To assess whether the replication results support the original, we followed a similar analysis plan as in the original article. Scores from the three items evaluating the authors of the anti-American essays were averaged (</w:t>
+        <w:t xml:space="preserve">The primary finding of interest from Greenberg et al., (1994) was that participants who underwent the mortality salience treatment showed greater preference for the pro-US essay author over the anti-US essay author compared to the control condition. To assess whether the replication results support the original, we followed a similar analysis plan as in the original article. Scores from the three items evaluating the authors of the anti-American essays were averaged (</w:t>
       </w:r>
       <m:oMath>
         <m:r>
@@ -433,13 +322,25 @@
         <w:rPr>
           <w:rStyle w:val="Funotenzeichen"/>
         </w:rPr>
-        <w:footnoteReference w:id="28"/>
-      </w:r>
-      <w:r>
-        <w:t xml:space="preserve"> </w:t>
-      </w:r>
-      <w:r>
-        <w:t xml:space="preserve">An independent samples t-test was then conducted comparing those in the</w:t>
+        <w:footnoteReference w:id="26"/>
+      </w:r>
+      <w:r>
+        <w:t xml:space="preserve"> </w:t>
+      </w:r>
+      <w:r>
+        <w:t xml:space="preserve">An independent samples</w:t>
+      </w:r>
+      <w:r>
+        <w:t xml:space="preserve"> </w:t>
+      </w:r>
+      <w:r>
+        <w:rPr>
+          <w:i/>
+        </w:rPr>
+        <w:t xml:space="preserve">t</w:t>
+      </w:r>
+      <w:r>
+        <w:t xml:space="preserve">-test was then conducted comparing those in the</w:t>
       </w:r>
       <w:r>
         <w:t xml:space="preserve"> </w:t>
@@ -475,7 +376,7 @@
         <w:t xml:space="preserve"> </w:t>
       </w:r>
       <w:r>
-        <w:t xml:space="preserve">(control) condition. Original authors were not entirely in agreement about what exclusions should be implemented. So, we repeated our analyses under different exclusion criteria suggested by original authors:</w:t>
+        <w:t xml:space="preserve">(control) condition. Some labs administered both Author Advised and In House protocols. To account for this nesting of effect sizes within labs, a three-level random-effects meta-analysis was conducted using the MetaSEM package (Cheung, 2014) in R (R Core Team, 2019).</w:t>
       </w:r>
     </w:p>
     <w:p>
@@ -483,6 +384,14 @@
         <w:pStyle w:val="Textkrper"/>
       </w:pPr>
       <w:r>
+        <w:t xml:space="preserve">Original authors were not entirely in agreement about what exclusions should be implemented. So, we repeated our analyses under different exclusion criteria suggested by original authors:</w:t>
+      </w:r>
+    </w:p>
+    <w:p>
+      <w:pPr>
+        <w:pStyle w:val="Textkrper"/>
+      </w:pPr>
+      <w:r>
         <w:rPr>
           <w:i/>
         </w:rPr>
@@ -492,7 +401,34 @@
         <w:t xml:space="preserve"> </w:t>
       </w:r>
       <w:r>
-        <w:t xml:space="preserve">Include all participants who completed the materials (e.g., wrote something for both writing prompts, and completed all six items evaluating the essay authors). Reduces the usable N from 2,281 to 2,220 participants. This sample size gives us 95% power to detect a condition effect of d = .15 in an independent samples t-test.</w:t>
+        <w:t xml:space="preserve">Include all participants who completed the materials (e.g., wrote something for both writing prompts, and completed all six items evaluating the essay authors). Reduces the usable N from 2,281 to 2,220 participants. This sample size gives us 95% power to detect a condition effect of</w:t>
+      </w:r>
+      <w:r>
+        <w:t xml:space="preserve"> </w:t>
+      </w:r>
+      <w:r>
+        <w:rPr>
+          <w:i/>
+        </w:rPr>
+        <w:t xml:space="preserve">d</w:t>
+      </w:r>
+      <w:r>
+        <w:t xml:space="preserve"> </w:t>
+      </w:r>
+      <w:r>
+        <w:t xml:space="preserve">= .15 in an independent samples</w:t>
+      </w:r>
+      <w:r>
+        <w:t xml:space="preserve"> </w:t>
+      </w:r>
+      <w:r>
+        <w:rPr>
+          <w:i/>
+        </w:rPr>
+        <w:t xml:space="preserve">t</w:t>
+      </w:r>
+      <w:r>
+        <w:t xml:space="preserve">-test.</w:t>
       </w:r>
     </w:p>
     <w:p>
@@ -509,7 +445,37 @@
         <w:t xml:space="preserve"> </w:t>
       </w:r>
       <w:r>
-        <w:t xml:space="preserve">All prior exclusions, and further exclude participants who did not identify as White or who indicated they were born outside the United States. Reduces N to 1,874. This sample size gives us 95% power to detect a condition effect of d = .16.</w:t>
+        <w:t xml:space="preserve">All prior exclusions, and further exclude participants who did not identify as White or who indicated they were born outside the United States. Reduces</w:t>
+      </w:r>
+      <w:r>
+        <w:t xml:space="preserve"> </w:t>
+      </w:r>
+      <w:r>
+        <w:rPr>
+          <w:i/>
+        </w:rPr>
+        <w:t xml:space="preserve">N</w:t>
+      </w:r>
+      <w:r>
+        <w:t xml:space="preserve"> </w:t>
+      </w:r>
+      <w:r>
+        <w:t xml:space="preserve">to 1,874. This sample size gives us 95% power to detect a condition effect of</w:t>
+      </w:r>
+      <w:r>
+        <w:t xml:space="preserve"> </w:t>
+      </w:r>
+      <w:r>
+        <w:rPr>
+          <w:i/>
+        </w:rPr>
+        <w:t xml:space="preserve">d</w:t>
+      </w:r>
+      <w:r>
+        <w:t xml:space="preserve"> </w:t>
+      </w:r>
+      <w:r>
+        <w:t xml:space="preserve">= .16.</w:t>
       </w:r>
     </w:p>
     <w:p>
@@ -541,7 +507,37 @@
         <w:t xml:space="preserve"> </w:t>
       </w:r>
       <w:r>
-        <w:t xml:space="preserve">1 - not at all important; 9 - extremely important). Further reduces the usable N to 1,693 participants. This sample size gives us 95% power to detect a condition effect of d = .18.</w:t>
+        <w:t xml:space="preserve">1 - not at all important; 9 - extremely important). Further reduces the usable</w:t>
+      </w:r>
+      <w:r>
+        <w:t xml:space="preserve"> </w:t>
+      </w:r>
+      <w:r>
+        <w:rPr>
+          <w:i/>
+        </w:rPr>
+        <w:t xml:space="preserve">N</w:t>
+      </w:r>
+      <w:r>
+        <w:t xml:space="preserve"> </w:t>
+      </w:r>
+      <w:r>
+        <w:t xml:space="preserve">to 1,693 participants. This sample size gives us 95% power to detect a condition effect of</w:t>
+      </w:r>
+      <w:r>
+        <w:t xml:space="preserve"> </w:t>
+      </w:r>
+      <w:r>
+        <w:rPr>
+          <w:i/>
+        </w:rPr>
+        <w:t xml:space="preserve">d</w:t>
+      </w:r>
+      <w:r>
+        <w:t xml:space="preserve"> </w:t>
+      </w:r>
+      <w:r>
+        <w:t xml:space="preserve">= .18.</w:t>
       </w:r>
     </w:p>
     <w:p>
@@ -549,18 +545,7 @@
         <w:pStyle w:val="Textkrper"/>
       </w:pPr>
       <w:r>
-        <w:t xml:space="preserve">Exclusion sets 2 and 3 were specifically recommended by original authors and these criteria were used to analyze the data from Author Advised labs. However, the data required to make these exclusions were often not collected at In House replication sites because they made independent decisions about design and demographic measures for potential exclusion, and these measures were not in the original article. Thus, for all analyses only Exclusion Set 1 was used for In House participants. The full data cleaning and analysis scripts are available on the OSF (</w:t>
-      </w:r>
-      <w:hyperlink r:id="rId30">
-        <w:r>
-          <w:rPr>
-            <w:rStyle w:val="Hyperlink"/>
-          </w:rPr>
-          <w:t xml:space="preserve">https://osf.io/8ccnw/</w:t>
-        </w:r>
-      </w:hyperlink>
-      <w:r>
-        <w:t xml:space="preserve">). All analysis plans and procedures were pre-registered on the OSF prior to data collection (</w:t>
+        <w:t xml:space="preserve">Exclusion sets 2 and 3 were specifically recommended by original authors and these criteria were used to analyze the data from Author Advised labs. However, the data required to make these exclusions were often not collected at In House replication sites because they made independent decisions about design and demographic measures for potential exclusion, and these measures were not in the original article. Thus, for all analyses only Exclusion Set 1 was used for In House participants. All analysis plans and procedures were pre-registered on the OSF prior to data collection (</w:t>
       </w:r>
       <w:hyperlink r:id="rId23">
         <w:r>
@@ -576,8 +561,125 @@
     </w:p>
     <w:p>
       <w:pPr>
+        <w:pStyle w:val="berschrift1"/>
+      </w:pPr>
+      <w:bookmarkStart w:id="28" w:name="results"/>
+      <w:r>
+        <w:t xml:space="preserve">Results</w:t>
+      </w:r>
+      <w:bookmarkEnd w:id="28"/>
+    </w:p>
+    <w:p>
+      <w:pPr>
         <w:pStyle w:val="berschrift2"/>
       </w:pPr>
+      <w:bookmarkStart w:id="29" w:name="X2dcd4cd6d14a006464fb6331fb28bcd608854cc"/>
+      <w:r>
+        <w:t xml:space="preserve">Researcher Expectations and Characteristics</w:t>
+      </w:r>
+      <w:bookmarkEnd w:id="29"/>
+    </w:p>
+    <w:p>
+      <w:pPr>
+        <w:pStyle w:val="FirstParagraph"/>
+      </w:pPr>
+      <w:r>
+        <w:t xml:space="preserve">A total of 28 researchers from 21 participating sites completed an experimenter survey about their motivations and expertise. This survey was administered during data collection, and although no researcher had access to overall project-wide results, ~⅓ of the researchers reported looking at or analyzing their own site’s data prior to completing the survey. Psychology research experience ranged from 0 to 28 years (</w:t>
+      </w:r>
+      <w:r>
+        <w:rPr>
+          <w:i/>
+        </w:rPr>
+        <w:t xml:space="preserve">M</w:t>
+      </w:r>
+      <w:r>
+        <w:t xml:space="preserve"> </w:t>
+      </w:r>
+      <w:r>
+        <w:t xml:space="preserve">= 9.32,</w:t>
+      </w:r>
+      <w:r>
+        <w:t xml:space="preserve"> </w:t>
+      </w:r>
+      <w:r>
+        <w:rPr>
+          <w:i/>
+        </w:rPr>
+        <w:t xml:space="preserve">SD</w:t>
+      </w:r>
+      <w:r>
+        <w:t xml:space="preserve"> </w:t>
+      </w:r>
+      <w:r>
+        <w:t xml:space="preserve">= 8.80). 1 (4%) researcher indicated they were an expert in TMT, 5 (18%) indicated they had</w:t>
+      </w:r>
+      <w:r>
+        <w:t xml:space="preserve"> </w:t>
+      </w:r>
+      <w:r>
+        <w:t xml:space="preserve">“</w:t>
+      </w:r>
+      <w:r>
+        <w:t xml:space="preserve">a lot</w:t>
+      </w:r>
+      <w:r>
+        <w:t xml:space="preserve">”</w:t>
+      </w:r>
+      <w:r>
+        <w:t xml:space="preserve"> </w:t>
+      </w:r>
+      <w:r>
+        <w:t xml:space="preserve">of TMT knowledge, 10 (36%) indicated</w:t>
+      </w:r>
+      <w:r>
+        <w:t xml:space="preserve"> </w:t>
+      </w:r>
+      <w:r>
+        <w:t xml:space="preserve">“</w:t>
+      </w:r>
+      <w:r>
+        <w:t xml:space="preserve">some</w:t>
+      </w:r>
+      <w:r>
+        <w:t xml:space="preserve">”</w:t>
+      </w:r>
+      <w:r>
+        <w:t xml:space="preserve"> </w:t>
+      </w:r>
+      <w:r>
+        <w:t xml:space="preserve">knowledge, 5 (18%) indicated little knowledge, 6 (21%) indicated zero knowledge, and 1 (4%) did not respond to the question.</w:t>
+      </w:r>
+    </w:p>
+    <w:p>
+      <w:pPr>
+        <w:pStyle w:val="Textkrper"/>
+      </w:pPr>
+      <w:r>
+        <w:t xml:space="preserve">When asked what outcome they wanted to happen, 13 (46%) indicated that they hoped for the project to successfully replicate the TMT effect, 10 (36%) indicated no preference, and 3 (11%) hoped the project would result in a failure to replicate, with 2 (7%) researchers leaving the question blank. On average, the teams estimated a 54% chance of successful replication with a wide range of estimates from 20% to 95% (</w:t>
+      </w:r>
+      <w:r>
+        <w:rPr>
+          <w:i/>
+        </w:rPr>
+        <w:t xml:space="preserve">SD</w:t>
+      </w:r>
+      <w:r>
+        <w:t xml:space="preserve"> </w:t>
+      </w:r>
+      <w:r>
+        <w:t xml:space="preserve">= 22.14).</w:t>
+      </w:r>
+      <w:r>
+        <w:rPr>
+          <w:rStyle w:val="Funotenzeichen"/>
+        </w:rPr>
+        <w:footnoteReference w:id="30"/>
+      </w:r>
+    </w:p>
+    <w:p>
+      <w:pPr>
+        <w:pStyle w:val="berschrift2"/>
+      </w:pPr>
       <w:bookmarkStart w:id="31" w:name="X0717cbac05e4bba966b3ebf40da3149f951982b"/>
       <w:r>
         <w:t xml:space="preserve">Research Question 1: Meta-analytic results across all labs (random effects meta-analysis).</w:t>
@@ -589,7 +691,7 @@
         <w:pStyle w:val="FirstParagraph"/>
       </w:pPr>
       <w:r>
-        <w:t xml:space="preserve">Some labs administered both Author Advised and In House protocols. To account for this nesting of effect sizes within labs, a three-level random-effects meta-analysis was conducted using the MetaSEM package (Cheung, 2014) in R.</w:t>
+        <w:t xml:space="preserve">The most basic question is whether we observed the predicted effect of mortality salience on preference for pro- vs anti- American essay authors. To assess this we conducted a three-level random-effects meta-analysis.</w:t>
       </w:r>
       <w:r>
         <w:rPr>
@@ -601,15 +703,7 @@
         <w:t xml:space="preserve"> </w:t>
       </w:r>
       <w:r>
-        <w:t xml:space="preserve">This analysis produces the grand mean effect size across all sites and versions.</w:t>
-      </w:r>
-    </w:p>
-    <w:p>
-      <w:pPr>
-        <w:pStyle w:val="Textkrper"/>
-      </w:pPr>
-      <w:r>
-        <w:t xml:space="preserve">The most basic question is whether we observed the predicted effect of mortality salience. Regardless of which exclusion critera were used, we did not observe the predicted effect: Exclusion set 1:</w:t>
+        <w:t xml:space="preserve">This analysis produces the grand mean effect size across all sites and versions. Regardless of which exclusion criteria were used, we did not observe the predicted effect and the confidence interval was quite narrow: Exclusion set 1:</w:t>
       </w:r>
       <w:r>
         <w:t xml:space="preserve"> </w:t>
@@ -789,9 +883,12 @@
         <w:t xml:space="preserve"> </w:t>
       </w:r>
       <w:r>
-        <w:t xml:space="preserve">= 0.54. Forest plots showing the effects for individual sites and the aggregate are available in Figure XX for exclusion set 1, and on the OSF page (</w:t>
-      </w:r>
-      <w:hyperlink r:id="rId30">
+        <w:t xml:space="preserve">= 0.54. Forest plots showing the effects for individual sites and the aggregate are available in Figure 1 for exclusion set 1 (see</w:t>
+      </w:r>
+      <w:r>
+        <w:t xml:space="preserve"> </w:t>
+      </w:r>
+      <w:hyperlink r:id="rId33">
         <w:r>
           <w:rPr>
             <w:rStyle w:val="Hyperlink"/>
@@ -800,7 +897,10 @@
         </w:r>
       </w:hyperlink>
       <w:r>
-        <w:t xml:space="preserve">) for the other two exclusion sets.</w:t>
+        <w:t xml:space="preserve"> </w:t>
+      </w:r>
+      <w:r>
+        <w:t xml:space="preserve">for the other two exclusion sets).</w:t>
       </w:r>
     </w:p>
     <w:p>
@@ -808,7 +908,7 @@
         <w:pStyle w:val="Textkrper"/>
       </w:pPr>
       <w:r>
-        <w:t xml:space="preserve">We also examined how much variation was observed among effect sizes (e.g., heterogeneity). For example, there may have been a mortality salience effect at some sites and not others. For exclusion sets 1 and 3, this sort of variation did not exceed variation expected by chance (e.g., sampling variance), exclusion set 1:</w:t>
+        <w:t xml:space="preserve">There may have been a mortality salience effect at some sites and not others, so we next examined how much variation was observed among effect sizes (e.g., heterogeneity). For exclusion sets 1 and 3, this sort of variation did not exceed variation expected by chance (e.g., sampling variance): Exclusion set 1:</w:t>
       </w:r>
       <w:r>
         <w:t xml:space="preserve"> </w:t>
@@ -835,7 +935,7 @@
         <w:t xml:space="preserve"> </w:t>
       </w:r>
       <w:r>
-        <w:t xml:space="preserve">= 0.17; exclusion set 3:</w:t>
+        <w:t xml:space="preserve">= 0.17; Exclusion set 3:</w:t>
       </w:r>
       <w:r>
         <w:t xml:space="preserve"> </w:t>
@@ -862,7 +962,7 @@
         <w:t xml:space="preserve"> </w:t>
       </w:r>
       <w:r>
-        <w:t xml:space="preserve">= 0.08. The amount of variation between did exceed chance for exclusion set 2,</w:t>
+        <w:t xml:space="preserve">= 0.08. The amount of variation between sites did exceed chance for Exclusion set 2,</w:t>
       </w:r>
       <w:r>
         <w:t xml:space="preserve"> </w:t>
@@ -889,7 +989,7 @@
         <w:t xml:space="preserve"> </w:t>
       </w:r>
       <w:r>
-        <w:t xml:space="preserve">= 0.01. However, though statistically significant, it was small in magnitude, Tau</w:t>
+        <w:t xml:space="preserve">= 0.01, however it was small in magnitude, Tau</w:t>
       </w:r>
       <w:r>
         <w:rPr>
@@ -933,18 +1033,18 @@
         <w:pStyle w:val="Textkrper"/>
       </w:pPr>
       <w:r>
-        <w:t xml:space="preserve">In sum, we observed no evidence for an overall effect of mortality salience in these replications. And, overall results suggest that there was minimal or no heterogeneity in effect sizes across sites. This lack of variation suggests that it is unlikely we will observe an effect of Author Advised versus In House protocols or other moderators such as differences in samples or TMT knowledge. Even so, the plausible moderation by Author Advised/In House protocol is examined in the following section.</w:t>
+        <w:t xml:space="preserve">In sum, we observed little evidence for an overall effect of mortality salience in these replications. And, overall results suggest that there was minimal or no heterogeneity in effect sizes across sites. This lack of variation suggests that it is unlikely we will observe an effect of Author Advised versus In House protocols or other moderators such as differences in samples or TMT knowledge. Even so, the plausible moderation by Author Advised/In House protocol is examined in the following section.</w:t>
       </w:r>
     </w:p>
     <w:p>
       <w:pPr>
         <w:pStyle w:val="berschrift2"/>
       </w:pPr>
-      <w:bookmarkStart w:id="33" w:name="X29592220de5c9185f2b682c0ce7513d52858c49"/>
+      <w:bookmarkStart w:id="34" w:name="X29592220de5c9185f2b682c0ce7513d52858c49"/>
       <w:r>
         <w:t xml:space="preserve">Research Question 2: Moderation by Author Advised/In House protocol</w:t>
       </w:r>
-      <w:bookmarkEnd w:id="33"/>
+      <w:bookmarkEnd w:id="34"/>
     </w:p>
     <w:p>
       <w:pPr>
@@ -957,7 +1057,7 @@
         <w:rPr>
           <w:rStyle w:val="Funotenzeichen"/>
         </w:rPr>
-        <w:footnoteReference w:id="34"/>
+        <w:footnoteReference w:id="35"/>
       </w:r>
     </w:p>
     <w:p>
@@ -965,7 +1065,7 @@
         <w:pStyle w:val="Textkrper"/>
       </w:pPr>
       <w:r>
-        <w:t xml:space="preserve">This analysis again produces an overall grand mean effect size, and those were again null across all three exclusion sets: Exclusion set 1:</w:t>
+        <w:t xml:space="preserve">This analysis again produces an overall grand mean effect size, and those were again near zero and relatively precisely estimated across all three exclusion sets: Exclusion set 1:</w:t>
       </w:r>
       <w:r>
         <w:t xml:space="preserve"> </w:t>
@@ -1153,7 +1253,132 @@
         <w:pStyle w:val="Textkrper"/>
       </w:pPr>
       <w:r>
-        <w:t xml:space="preserve">In addition, protocol version did not significantly predict replication effect size. Exclusion set 1:</w:t>
+        <w:t xml:space="preserve">Variation among effect sizes also followed the previously observed pattern. Weak heterogeneity for exclusion set 2,</w:t>
+      </w:r>
+      <w:r>
+        <w:t xml:space="preserve"> </w:t>
+      </w:r>
+      <w:r>
+        <w:rPr>
+          <w:i/>
+        </w:rPr>
+        <w:t xml:space="preserve">Q</w:t>
+      </w:r>
+      <w:r>
+        <w:t xml:space="preserve">(20) = 36.32,</w:t>
+      </w:r>
+      <w:r>
+        <w:t xml:space="preserve"> </w:t>
+      </w:r>
+      <w:r>
+        <w:rPr>
+          <w:i/>
+        </w:rPr>
+        <w:t xml:space="preserve">p</w:t>
+      </w:r>
+      <w:r>
+        <w:t xml:space="preserve"> </w:t>
+      </w:r>
+      <w:r>
+        <w:t xml:space="preserve">= 0.01, Tau</w:t>
+      </w:r>
+      <w:r>
+        <w:rPr>
+          <w:vertAlign w:val="superscript"/>
+        </w:rPr>
+        <w:t xml:space="preserve">2</w:t>
+      </w:r>
+      <w:r>
+        <w:rPr>
+          <w:vertAlign w:val="subscript"/>
+        </w:rPr>
+        <w:t xml:space="preserve">within labs</w:t>
+      </w:r>
+      <w:r>
+        <w:t xml:space="preserve"> </w:t>
+      </w:r>
+      <w:r>
+        <w:t xml:space="preserve">= 0.00, Tau</w:t>
+      </w:r>
+      <w:r>
+        <w:rPr>
+          <w:vertAlign w:val="superscript"/>
+        </w:rPr>
+        <w:t xml:space="preserve">2</w:t>
+      </w:r>
+      <w:r>
+        <w:rPr>
+          <w:vertAlign w:val="subscript"/>
+        </w:rPr>
+        <w:t xml:space="preserve">between labs</w:t>
+      </w:r>
+      <w:r>
+        <w:t xml:space="preserve"> </w:t>
+      </w:r>
+      <w:r>
+        <w:t xml:space="preserve">= 0.02; while variation did not meet the statistical significance threshold for exclusion sets 1</w:t>
+      </w:r>
+      <w:r>
+        <w:t xml:space="preserve"> </w:t>
+      </w:r>
+      <w:r>
+        <w:rPr>
+          <w:i/>
+        </w:rPr>
+        <w:t xml:space="preserve">Q</w:t>
+      </w:r>
+      <w:r>
+        <w:t xml:space="preserve">(20) = 25.82,</w:t>
+      </w:r>
+      <w:r>
+        <w:t xml:space="preserve"> </w:t>
+      </w:r>
+      <w:r>
+        <w:rPr>
+          <w:i/>
+        </w:rPr>
+        <w:t xml:space="preserve">p</w:t>
+      </w:r>
+      <w:r>
+        <w:t xml:space="preserve"> </w:t>
+      </w:r>
+      <w:r>
+        <w:t xml:space="preserve">= 0.17; or exclusion set 3:</w:t>
+      </w:r>
+      <w:r>
+        <w:t xml:space="preserve"> </w:t>
+      </w:r>
+      <w:r>
+        <w:rPr>
+          <w:i/>
+        </w:rPr>
+        <w:t xml:space="preserve">Q</w:t>
+      </w:r>
+      <w:r>
+        <w:t xml:space="preserve">(20) = 29.61,</w:t>
+      </w:r>
+      <w:r>
+        <w:t xml:space="preserve"> </w:t>
+      </w:r>
+      <w:r>
+        <w:rPr>
+          <w:i/>
+        </w:rPr>
+        <w:t xml:space="preserve">p</w:t>
+      </w:r>
+      <w:r>
+        <w:t xml:space="preserve"> </w:t>
+      </w:r>
+      <w:r>
+        <w:t xml:space="preserve">= 0.08.</w:t>
+      </w:r>
+    </w:p>
+    <w:p>
+      <w:pPr>
+        <w:pStyle w:val="Textkrper"/>
+      </w:pPr>
+      <w:r>
+        <w:t xml:space="preserve">Critically, protocol version did not significantly predict replication effect size regardless of which exclusion criteria were used. Exclusion set 1:</w:t>
       </w:r>
       <w:r>
         <w:t xml:space="preserve"> </w:t>
@@ -1198,7 +1423,7 @@
         <w:t xml:space="preserve"> </w:t>
       </w:r>
       <w:r>
-        <w:t xml:space="preserve">= 0.77; exclusion set 2:</w:t>
+        <w:t xml:space="preserve">= 0.77; Exclusion set 2:</w:t>
       </w:r>
       <w:r>
         <w:t xml:space="preserve"> </w:t>
@@ -1243,7 +1468,7 @@
         <w:t xml:space="preserve"> </w:t>
       </w:r>
       <w:r>
-        <w:t xml:space="preserve">= 0.36; exclusion set 3:</w:t>
+        <w:t xml:space="preserve">= 0.36; Exclusion set 3:</w:t>
       </w:r>
       <w:r>
         <w:t xml:space="preserve"> </w:t>
@@ -1288,143 +1513,18 @@
         <w:t xml:space="preserve"> </w:t>
       </w:r>
       <w:r>
-        <w:t xml:space="preserve">= 0.57.</w:t>
-      </w:r>
-    </w:p>
-    <w:p>
-      <w:pPr>
-        <w:pStyle w:val="Textkrper"/>
-      </w:pPr>
-      <w:r>
-        <w:t xml:space="preserve">Variation among effect sizes also followed the previously observed pattern. Small (but statistically significant) heterogeneity for exclusion set 2,</w:t>
-      </w:r>
-      <w:r>
-        <w:t xml:space="preserve"> </w:t>
-      </w:r>
-      <w:r>
-        <w:rPr>
-          <w:i/>
-        </w:rPr>
-        <w:t xml:space="preserve">Q</w:t>
-      </w:r>
-      <w:r>
-        <w:t xml:space="preserve">(20) = 36.32,</w:t>
-      </w:r>
-      <w:r>
-        <w:t xml:space="preserve"> </w:t>
-      </w:r>
-      <w:r>
-        <w:rPr>
-          <w:i/>
-        </w:rPr>
-        <w:t xml:space="preserve">p</w:t>
-      </w:r>
-      <w:r>
-        <w:t xml:space="preserve"> </w:t>
-      </w:r>
-      <w:r>
-        <w:t xml:space="preserve">= 0.01, Tau</w:t>
-      </w:r>
-      <w:r>
-        <w:rPr>
-          <w:vertAlign w:val="superscript"/>
-        </w:rPr>
-        <w:t xml:space="preserve">2</w:t>
-      </w:r>
-      <w:r>
-        <w:rPr>
-          <w:vertAlign w:val="subscript"/>
-        </w:rPr>
-        <w:t xml:space="preserve">within labs</w:t>
-      </w:r>
-      <w:r>
-        <w:t xml:space="preserve"> </w:t>
-      </w:r>
-      <w:r>
-        <w:t xml:space="preserve">= 0.00, Tau</w:t>
-      </w:r>
-      <w:r>
-        <w:rPr>
-          <w:vertAlign w:val="superscript"/>
-        </w:rPr>
-        <w:t xml:space="preserve">2</w:t>
-      </w:r>
-      <w:r>
-        <w:rPr>
-          <w:vertAlign w:val="subscript"/>
-        </w:rPr>
-        <w:t xml:space="preserve">between labs</w:t>
-      </w:r>
-      <w:r>
-        <w:t xml:space="preserve"> </w:t>
-      </w:r>
-      <w:r>
-        <w:t xml:space="preserve">= 0.02; while variation did not exceed chance for exclusion sets 1</w:t>
-      </w:r>
-      <w:r>
-        <w:t xml:space="preserve"> </w:t>
-      </w:r>
-      <w:r>
-        <w:rPr>
-          <w:i/>
-        </w:rPr>
-        <w:t xml:space="preserve">Q</w:t>
-      </w:r>
-      <w:r>
-        <w:t xml:space="preserve">(20) = 25.82,</w:t>
-      </w:r>
-      <w:r>
-        <w:t xml:space="preserve"> </w:t>
-      </w:r>
-      <w:r>
-        <w:rPr>
-          <w:i/>
-        </w:rPr>
-        <w:t xml:space="preserve">p</w:t>
-      </w:r>
-      <w:r>
-        <w:t xml:space="preserve"> </w:t>
-      </w:r>
-      <w:r>
-        <w:t xml:space="preserve">= 0.17; or exclusion set 3:</w:t>
-      </w:r>
-      <w:r>
-        <w:t xml:space="preserve"> </w:t>
-      </w:r>
-      <w:r>
-        <w:rPr>
-          <w:i/>
-        </w:rPr>
-        <w:t xml:space="preserve">Q</w:t>
-      </w:r>
-      <w:r>
-        <w:t xml:space="preserve">(20) = 29.61,</w:t>
-      </w:r>
-      <w:r>
-        <w:t xml:space="preserve"> </w:t>
-      </w:r>
-      <w:r>
-        <w:rPr>
-          <w:i/>
-        </w:rPr>
-        <w:t xml:space="preserve">p</w:t>
-      </w:r>
-      <w:r>
-        <w:t xml:space="preserve"> </w:t>
-      </w:r>
-      <w:r>
-        <w:t xml:space="preserve">= 0.08.</w:t>
+        <w:t xml:space="preserve">= 0.57. The Author Advised version did not produce larger effect sizes when compared with the In House versions.</w:t>
       </w:r>
     </w:p>
     <w:p>
       <w:pPr>
         <w:pStyle w:val="berschrift2"/>
       </w:pPr>
-      <w:bookmarkStart w:id="35" w:name="X84111581ee6b5e634403d42ca8ac8d478a3dbad"/>
+      <w:bookmarkStart w:id="36" w:name="X84111581ee6b5e634403d42ca8ac8d478a3dbad"/>
       <w:r>
         <w:t xml:space="preserve">Research Question 3: Effect of Standardization</w:t>
       </w:r>
-      <w:bookmarkEnd w:id="35"/>
+      <w:bookmarkEnd w:id="36"/>
     </w:p>
     <w:p>
       <w:pPr>
@@ -1536,18 +1636,18 @@
         <w:t xml:space="preserve"> </w:t>
       </w:r>
       <w:r>
-        <w:t xml:space="preserve">= 0.87. Overall, there was no evidence that In House protocols elicited greater variability than Author Advised protocols.</w:t>
+        <w:t xml:space="preserve">= 0.87. Overall, there was no evidence that In House protocols elicited greater variability than Author Advised protocols despite the fact that they were unambiguously more variable in their procedural implementation.</w:t>
       </w:r>
     </w:p>
     <w:p>
       <w:pPr>
         <w:pStyle w:val="berschrift2"/>
       </w:pPr>
-      <w:bookmarkStart w:id="36" w:name="follow-up-exploratory-analyses"/>
+      <w:bookmarkStart w:id="37" w:name="follow-up-exploratory-analyses"/>
       <w:r>
         <w:t xml:space="preserve">Follow-Up Exploratory Analyses</w:t>
       </w:r>
-      <w:bookmarkEnd w:id="36"/>
+      <w:bookmarkEnd w:id="37"/>
     </w:p>
     <w:p>
       <w:pPr>
@@ -1581,7 +1681,7 @@
         <w:t xml:space="preserve"> </w:t>
       </w:r>
       <w:r>
-        <w:t xml:space="preserve">of knowledge about TMT. One might expect that these locations would have greater success at replicating the mortality salience effect. Aggregating across these sites, and using only the first exclusion rule, these sites did not detect a difference between the mortality salience group (</w:t>
+        <w:t xml:space="preserve">of knowledge about TMT. One might expect that these locations would have greater success at replicating the mortality salience effect. Aggregating across these sites, and using only the first exclusion rule, these sites did not elicit a larger difference between the mortality salience group (</w:t>
       </w:r>
       <w:r>
         <w:rPr>
@@ -1683,7 +1783,7 @@
         <w:rPr>
           <w:rStyle w:val="Funotenzeichen"/>
         </w:rPr>
-        <w:footnoteReference w:id="37"/>
+        <w:footnoteReference w:id="38"/>
       </w:r>
     </w:p>
     <w:p>
@@ -1708,7 +1808,7 @@
         <w:pStyle w:val="Textkrper"/>
       </w:pPr>
       <w:r>
-        <w:t xml:space="preserve">However, the predicted mortality salience effect still did not emerge when subsetting to only participants at Author Advised sites who preferred the pro-US author: exclusion set 1: mortality salience group (</w:t>
+        <w:t xml:space="preserve">However, the predicted mortality salience effect was not larger or detectable via statistical significance when subsetting to only participants at Author Advised sites who preferred the pro-US author. In all exclusion sets the mortality salience and control groups showed similar levels of preference for the pro-US author over the anti-US author: Exclusion set 1: mortality salience group (</w:t>
       </w:r>
       <w:r>
         <w:rPr>
@@ -1735,7 +1835,7 @@
         <w:t xml:space="preserve"> </w:t>
       </w:r>
       <w:r>
-        <w:t xml:space="preserve">= 2.06) and the control group (</w:t>
+        <w:t xml:space="preserve">= 2.06), control group (</w:t>
       </w:r>
       <w:r>
         <w:rPr>
@@ -1804,7 +1904,7 @@
         <w:t xml:space="preserve"> </w:t>
       </w:r>
       <w:r>
-        <w:t xml:space="preserve">= 0.04, 95% CI = [-0.10, 0.18]; exclusion set 2: mortality salience group (</w:t>
+        <w:t xml:space="preserve">= 0.04, 95% CI = [-0.10, 0.18]; Exclusion set 2: mortality salience group (</w:t>
       </w:r>
       <w:r>
         <w:rPr>
@@ -1831,7 +1931,7 @@
         <w:t xml:space="preserve"> </w:t>
       </w:r>
       <w:r>
-        <w:t xml:space="preserve">= 2.15) and the control group (</w:t>
+        <w:t xml:space="preserve">= 2.15), control group (</w:t>
       </w:r>
       <w:r>
         <w:rPr>
@@ -1900,7 +2000,7 @@
         <w:t xml:space="preserve"> </w:t>
       </w:r>
       <w:r>
-        <w:t xml:space="preserve">= 0.07, 95% CI = [-0.11, 0.26]; exclusion set 3: mortality salience group (</w:t>
+        <w:t xml:space="preserve">= 0.07, 95% CI = [-0.11, 0.26]; Exclusion set 3: mortality salience group (</w:t>
       </w:r>
       <w:r>
         <w:rPr>
@@ -1927,7 +2027,7 @@
         <w:t xml:space="preserve"> </w:t>
       </w:r>
       <w:r>
-        <w:t xml:space="preserve">= 2.15) and the control group (</w:t>
+        <w:t xml:space="preserve">= 2.15), control group (</w:t>
       </w:r>
       <w:r>
         <w:rPr>
@@ -1996,11 +2096,11 @@
         <w:t xml:space="preserve"> </w:t>
       </w:r>
       <w:r>
-        <w:t xml:space="preserve">= 0.06, 95% CI = [-0.18, 0.30].</w:t>
-      </w:r>
-    </w:p>
-    <w:bookmarkStart w:id="38" w:name="refs"/>
-    <w:bookmarkEnd w:id="38"/>
+        <w:t xml:space="preserve">= 0.06, 95% CI = [-0.18, 0.30]. The confidence intervals were wider because of the smaller total sample size, but this evidence is not consistent with the hypothesis that preference for the pro-US author would elicit an effect of mortality salience in this context.</w:t>
+      </w:r>
+    </w:p>
+    <w:bookmarkStart w:id="39" w:name="refs"/>
+    <w:bookmarkEnd w:id="39"/>
     <w:sectPr>
       <w:pgSz w:w="12240" w:h="15840"/>
       <w:pgMar w:top="1418" w:right="1418" w:bottom="1418" w:left="1418" w:header="720" w:footer="720" w:gutter="0"/>
@@ -2049,7 +2149,7 @@
       </w:r>
     </w:p>
   </w:footnote>
-  <w:footnote w:id="28">
+  <w:footnote w:id="26">
     <w:p>
       <w:pPr>
         <w:pStyle w:val="Funotentext"/>
@@ -2066,7 +2166,7 @@
       <w:r>
         <w:t xml:space="preserve">Supplemental analyses treating these as two separate dependent variables are available in the online supplement (</w:t>
       </w:r>
-      <w:hyperlink r:id="rId29">
+      <w:hyperlink r:id="rId27">
         <w:r>
           <w:rPr>
             <w:rStyle w:val="Hyperlink"/>
@@ -2075,7 +2175,26 @@
         </w:r>
       </w:hyperlink>
       <w:r>
-        <w:t xml:space="preserve">) but generally follow the same pattern of results reported below.</w:t>
+        <w:t xml:space="preserve">), and those outcomes do not qualify the conclusions offered here.</w:t>
+      </w:r>
+    </w:p>
+  </w:footnote>
+  <w:footnote w:id="30">
+    <w:p>
+      <w:pPr>
+        <w:pStyle w:val="Funotentext"/>
+      </w:pPr>
+      <w:r>
+        <w:rPr>
+          <w:rStyle w:val="Funotenzeichen"/>
+        </w:rPr>
+        <w:footnoteRef/>
+      </w:r>
+      <w:r>
+        <w:t xml:space="preserve"> </w:t>
+      </w:r>
+      <w:r>
+        <w:t xml:space="preserve">Including only sites that had not looked at any data, researchers estimated a 56% chance of successful replication.</w:t>
       </w:r>
     </w:p>
   </w:footnote>
@@ -2152,7 +2271,7 @@
       </w:r>
     </w:p>
   </w:footnote>
-  <w:footnote w:id="34">
+  <w:footnote w:id="35">
     <w:p>
       <w:pPr>
         <w:pStyle w:val="Funotentext"/>
@@ -2189,7 +2308,7 @@
       </w:r>
     </w:p>
   </w:footnote>
-  <w:footnote w:id="37">
+  <w:footnote w:id="38">
     <w:p>
       <w:pPr>
         <w:pStyle w:val="Funotentext"/>

</xml_diff>

<commit_message>
Formatting numbers to words, function to make first character upper case.
</commit_message>
<xml_diff>
--- a/006_ml4_papaja_results.docx
+++ b/006_ml4_papaja_results.docx
@@ -328,7 +328,7 @@
         <w:t xml:space="preserve"> </w:t>
       </w:r>
       <w:r>
-        <w:t xml:space="preserve">An independent samples</w:t>
+        <w:t xml:space="preserve">An independent-samples</w:t>
       </w:r>
       <w:r>
         <w:t xml:space="preserve"> </w:t>
@@ -395,7 +395,7 @@
         <w:rPr>
           <w:i/>
         </w:rPr>
-        <w:t xml:space="preserve">Exclusion set 1:</w:t>
+        <w:t xml:space="preserve">Exclusion Set 1:</w:t>
       </w:r>
       <w:r>
         <w:t xml:space="preserve"> </w:t>
@@ -439,7 +439,7 @@
         <w:rPr>
           <w:i/>
         </w:rPr>
-        <w:t xml:space="preserve">Exclusion set 2:</w:t>
+        <w:t xml:space="preserve">Exclusion Set 2:</w:t>
       </w:r>
       <w:r>
         <w:t xml:space="preserve"> </w:t>
@@ -486,7 +486,7 @@
         <w:rPr>
           <w:i/>
         </w:rPr>
-        <w:t xml:space="preserve">Exclusion set 3:</w:t>
+        <w:t xml:space="preserve">Exclusion Set 3:</w:t>
       </w:r>
       <w:r>
         <w:t xml:space="preserve"> </w:t>
@@ -545,7 +545,7 @@
         <w:pStyle w:val="Textkrper"/>
       </w:pPr>
       <w:r>
-        <w:t xml:space="preserve">Exclusion sets 2 and 3 were specifically recommended by original authors and these criteria were used to analyze the data from Author Advised labs. However, the data required to make these exclusions were often not collected at In House replication sites because they made independent decisions about design and demographic measures for potential exclusion, and these measures were not in the original article. Thus, for all analyses only Exclusion Set 1 was used for In House participants. All analysis plans and procedures were pre-registered on the OSF prior to data collection (</w:t>
+        <w:t xml:space="preserve">Exclusion Sets 2 and 3 were specifically recommended by original authors and these criteria were used to analyze the data from Author Advised labs. However, the data required to make these exclusions were often not collected at In House replication sites because they made independent decisions about design and demographic measures for potential exclusion, and these measures were not in the original article. Thus, for all analyses only Exclusion Set 1 was used for In House participants. All analysis plans and procedures were pre-registered on the OSF prior to data collection (</w:t>
       </w:r>
       <w:hyperlink r:id="rId23">
         <w:r>
@@ -611,7 +611,7 @@
         <w:t xml:space="preserve"> </w:t>
       </w:r>
       <w:r>
-        <w:t xml:space="preserve">= 8.80). 1 (4%) researcher indicated they were an expert in TMT, 5 (18%) indicated they had</w:t>
+        <w:t xml:space="preserve">= 8.80). One (4%) researcher indicated they were an expert in TMT, five (18%) indicated they had</w:t>
       </w:r>
       <w:r>
         <w:t xml:space="preserve"> </w:t>
@@ -629,7 +629,7 @@
         <w:t xml:space="preserve"> </w:t>
       </w:r>
       <w:r>
-        <w:t xml:space="preserve">of TMT knowledge, 10 (36%) indicated</w:t>
+        <w:t xml:space="preserve">of TMT knowledge, ten (36%) indicated</w:t>
       </w:r>
       <w:r>
         <w:t xml:space="preserve"> </w:t>
@@ -647,7 +647,7 @@
         <w:t xml:space="preserve"> </w:t>
       </w:r>
       <w:r>
-        <w:t xml:space="preserve">knowledge, 5 (18%) indicated little knowledge, 6 (21%) indicated zero knowledge, and 1 (4%) did not respond to the question.</w:t>
+        <w:t xml:space="preserve">knowledge, five (18%) indicated little knowledge, six (21%) indicated zero knowledge, and one (4%) did not respond to the question.</w:t>
       </w:r>
     </w:p>
     <w:p>
@@ -655,7 +655,7 @@
         <w:pStyle w:val="Textkrper"/>
       </w:pPr>
       <w:r>
-        <w:t xml:space="preserve">When asked what outcome they wanted to happen, 13 (46%) indicated that they hoped for the project to successfully replicate the TMT effect, 10 (36%) indicated no preference, and 3 (11%) hoped the project would result in a failure to replicate, with 2 (7%) researchers leaving the question blank. On average, the teams estimated a 54% chance of successful replication with a wide range of estimates from 20% to 95% (</w:t>
+        <w:t xml:space="preserve">When asked what outcome they wanted to happen, 13 (46%) indicated that they hoped for the project to successfully replicate the TMT effect, ten (36%) indicated no preference, and three (11%) hoped the project would result in a failure to replicate, with two (7%) researchers leaving the question blank. On average, the teams estimated a 54% chance of successful replication with a wide range of estimates from 20% to 95% (</w:t>
       </w:r>
       <w:r>
         <w:rPr>
@@ -703,7 +703,7 @@
         <w:t xml:space="preserve"> </w:t>
       </w:r>
       <w:r>
-        <w:t xml:space="preserve">This analysis produces the grand mean effect size across all sites and versions. Regardless of which exclusion criteria were used, we did not observe the predicted effect and the confidence interval was quite narrow: Exclusion set 1:</w:t>
+        <w:t xml:space="preserve">This analysis produces the grand mean effect size across all sites and versions. Regardless of which exclusion criteria were used, we did not observe the predicted effect and the confidence interval was quite narrow: Exclusion Set 1:</w:t>
       </w:r>
       <w:r>
         <w:t xml:space="preserve"> </w:t>
@@ -763,7 +763,7 @@
         <w:t xml:space="preserve"> </w:t>
       </w:r>
       <w:r>
-        <w:t xml:space="preserve">= 0.48. Exclusion set 2:</w:t>
+        <w:t xml:space="preserve">= 0.48. Exclusion Set 2:</w:t>
       </w:r>
       <w:r>
         <w:t xml:space="preserve"> </w:t>
@@ -823,7 +823,7 @@
         <w:t xml:space="preserve"> </w:t>
       </w:r>
       <w:r>
-        <w:t xml:space="preserve">= 0.21. Exclusion set 3:</w:t>
+        <w:t xml:space="preserve">= 0.21. Exclusion Set 3:</w:t>
       </w:r>
       <w:r>
         <w:t xml:space="preserve"> </w:t>
@@ -883,7 +883,7 @@
         <w:t xml:space="preserve"> </w:t>
       </w:r>
       <w:r>
-        <w:t xml:space="preserve">= 0.54. Forest plots showing the effects for individual sites and the aggregate are available in Figure 1 for exclusion set 1 (see</w:t>
+        <w:t xml:space="preserve">= 0.54. Forest plots showing the effects for individual sites and the aggregate are available in Figure 1 for Exclusion Set 1 (see</w:t>
       </w:r>
       <w:r>
         <w:t xml:space="preserve"> </w:t>
@@ -900,7 +900,7 @@
         <w:t xml:space="preserve"> </w:t>
       </w:r>
       <w:r>
-        <w:t xml:space="preserve">for the other two exclusion sets).</w:t>
+        <w:t xml:space="preserve">for the other two Exclusion Sets).</w:t>
       </w:r>
     </w:p>
     <w:p>
@@ -908,7 +908,7 @@
         <w:pStyle w:val="Textkrper"/>
       </w:pPr>
       <w:r>
-        <w:t xml:space="preserve">There may have been a mortality salience effect at some sites and not others, so we next examined how much variation was observed among effect sizes (e.g., heterogeneity). For exclusion sets 1 and 3, this sort of variation did not exceed variation expected by chance (e.g., sampling variance): Exclusion set 1:</w:t>
+        <w:t xml:space="preserve">There may have been a mortality salience effect at some sites and not others, so we next examined how much variation was observed among effect sizes (e.g., heterogeneity). For Exclusion Sets 1 and 3, this sort of variation did not exceed variation expected by chance (e.g., sampling variance): Exclusion Set 1:</w:t>
       </w:r>
       <w:r>
         <w:t xml:space="preserve"> </w:t>
@@ -935,7 +935,7 @@
         <w:t xml:space="preserve"> </w:t>
       </w:r>
       <w:r>
-        <w:t xml:space="preserve">= 0.17; Exclusion set 3:</w:t>
+        <w:t xml:space="preserve">= 0.17; Exclusion Set 3:</w:t>
       </w:r>
       <w:r>
         <w:t xml:space="preserve"> </w:t>
@@ -962,7 +962,7 @@
         <w:t xml:space="preserve"> </w:t>
       </w:r>
       <w:r>
-        <w:t xml:space="preserve">= 0.08. The amount of variation between sites did exceed chance for Exclusion set 2,</w:t>
+        <w:t xml:space="preserve">= 0.08. The amount of variation between sites did exceed chance for Exclusion Set 2,</w:t>
       </w:r>
       <w:r>
         <w:t xml:space="preserve"> </w:t>
@@ -1065,7 +1065,7 @@
         <w:pStyle w:val="Textkrper"/>
       </w:pPr>
       <w:r>
-        <w:t xml:space="preserve">This analysis again produces an overall grand mean effect size, and those were again near zero and relatively precisely estimated across all three exclusion sets: Exclusion set 1:</w:t>
+        <w:t xml:space="preserve">This analysis again produces an overall grand mean effect size, and those were again near zero and relatively precisely estimated across all three Exclusion Sets: Exclusion Set 1:</w:t>
       </w:r>
       <w:r>
         <w:t xml:space="preserve"> </w:t>
@@ -1125,7 +1125,7 @@
         <w:t xml:space="preserve"> </w:t>
       </w:r>
       <w:r>
-        <w:t xml:space="preserve">= 0.75. Exclusion set 2:</w:t>
+        <w:t xml:space="preserve">= 0.75. Exclusion Set 2:</w:t>
       </w:r>
       <w:r>
         <w:t xml:space="preserve"> </w:t>
@@ -1185,7 +1185,7 @@
         <w:t xml:space="preserve"> </w:t>
       </w:r>
       <w:r>
-        <w:t xml:space="preserve">= 0.61. Exclusion set 3:</w:t>
+        <w:t xml:space="preserve">= 0.61. Exclusion Set 3:</w:t>
       </w:r>
       <w:r>
         <w:t xml:space="preserve"> </w:t>
@@ -1253,7 +1253,7 @@
         <w:pStyle w:val="Textkrper"/>
       </w:pPr>
       <w:r>
-        <w:t xml:space="preserve">Variation among effect sizes also followed the previously observed pattern. Weak heterogeneity for exclusion set 2,</w:t>
+        <w:t xml:space="preserve">Variation among effect sizes also followed the previously observed pattern. Weak heterogeneity for Exclusion Set 2,</w:t>
       </w:r>
       <w:r>
         <w:t xml:space="preserve"> </w:t>
@@ -1316,7 +1316,7 @@
         <w:t xml:space="preserve"> </w:t>
       </w:r>
       <w:r>
-        <w:t xml:space="preserve">= 0.02; while variation did not meet the statistical significance threshold for exclusion sets 1</w:t>
+        <w:t xml:space="preserve">= 0.02; while variation did not meet the statistical significance threshold for Exclusion Set 1</w:t>
       </w:r>
       <w:r>
         <w:t xml:space="preserve"> </w:t>
@@ -1343,7 +1343,7 @@
         <w:t xml:space="preserve"> </w:t>
       </w:r>
       <w:r>
-        <w:t xml:space="preserve">= 0.17; or exclusion set 3:</w:t>
+        <w:t xml:space="preserve">= 0.17; or Exclusion Set 3:</w:t>
       </w:r>
       <w:r>
         <w:t xml:space="preserve"> </w:t>
@@ -1378,7 +1378,7 @@
         <w:pStyle w:val="Textkrper"/>
       </w:pPr>
       <w:r>
-        <w:t xml:space="preserve">Critically, protocol version did not significantly predict replication effect size regardless of which exclusion criteria were used. Exclusion set 1:</w:t>
+        <w:t xml:space="preserve">Critically, protocol version did not significantly predict replication effect size regardless of which exclusion criteria were used. Exclusion Set 1:</w:t>
       </w:r>
       <w:r>
         <w:t xml:space="preserve"> </w:t>
@@ -1423,7 +1423,7 @@
         <w:t xml:space="preserve"> </w:t>
       </w:r>
       <w:r>
-        <w:t xml:space="preserve">= 0.77; Exclusion set 2:</w:t>
+        <w:t xml:space="preserve">= 0.77; Exclusion Set 2:</w:t>
       </w:r>
       <w:r>
         <w:t xml:space="preserve"> </w:t>
@@ -1468,7 +1468,7 @@
         <w:t xml:space="preserve"> </w:t>
       </w:r>
       <w:r>
-        <w:t xml:space="preserve">= 0.36; Exclusion set 3:</w:t>
+        <w:t xml:space="preserve">= 0.36; Exclusion Set 3:</w:t>
       </w:r>
       <w:r>
         <w:t xml:space="preserve"> </w:t>
@@ -1531,7 +1531,7 @@
         <w:pStyle w:val="FirstParagraph"/>
       </w:pPr>
       <w:r>
-        <w:t xml:space="preserve">Finally, we tested whether In House protocols displayed greater variability in effect size than Author Advised protocols. To test this hypothesis, we ran the mixed-effects models but constrained the variances at both level 2 and level 3 to 0, effectively creating fixed-effects models. These models were then compared with a chi-squared differences test to assess whether the fit significantly changed. In this case, none of the three models significantly decreased in fit: Exclusion set 1:</w:t>
+        <w:t xml:space="preserve">Finally, we tested whether In House protocols displayed greater variability in effect size than Author Advised protocols. To test this hypothesis, we ran the mixed-effects models but constrained the variances at both Level 2 and Level 3 to 0, effectively creating fixed-effects models. These models were then compared with a chi-squared differences test to assess whether the fit significantly changed. In this case, none of the three models significantly decreased in fit: Exclusion Set 1:</w:t>
       </w:r>
       <w:r>
         <w:t xml:space="preserve"> </w:t>
@@ -1566,7 +1566,7 @@
         <w:t xml:space="preserve"> </w:t>
       </w:r>
       <w:r>
-        <w:t xml:space="preserve">= 0.92; Exclusion set 2:</w:t>
+        <w:t xml:space="preserve">= 0.92; Exclusion Set 2:</w:t>
       </w:r>
       <w:r>
         <w:t xml:space="preserve"> </w:t>
@@ -1601,7 +1601,7 @@
         <w:t xml:space="preserve"> </w:t>
       </w:r>
       <w:r>
-        <w:t xml:space="preserve">= 0.65; Exclusion set 3:</w:t>
+        <w:t xml:space="preserve">= 0.65; Exclusion Set 3:</w:t>
       </w:r>
       <w:r>
         <w:t xml:space="preserve"> </w:t>
@@ -1663,7 +1663,7 @@
         <w:t xml:space="preserve"> </w:t>
       </w:r>
       <w:r>
-        <w:t xml:space="preserve">One principal investigator reported being an expert in TMT, while 5 others indicated having</w:t>
+        <w:t xml:space="preserve">One principal investigator reported being an expert in TMT, while five others indicated having</w:t>
       </w:r>
       <w:r>
         <w:t xml:space="preserve"> </w:t>
@@ -1800,7 +1800,7 @@
         <w:t xml:space="preserve"> </w:t>
       </w:r>
       <w:r>
-        <w:t xml:space="preserve">The present hypothesis that mortality salience would cause a participant to become more favorable to the pro-US author as compared to the anti-US author relies on the participant perceiving the pro-US stance as more similar to their own worldview (and/or the anti-US stance as threatening to their worldview). Original authors anticipated that the essays from the original study may not serve this function in the replication, run in 2016. For this reason, the anti-US essay from the original study was made more extreme in the Author Advised version of the replication. There was a particular concern that in the months leading up to and following the 2016 US Presidential Election of Donald Trump, the generally more liberal leaning student bodies on college campuses may feel less patriotic and not identify with the pro-US worldview. Indeed, analysis suggests the original authors anticipated and more successfully addressed this issue. Among In House replications, 49% of participants prefered the pro-US essay author, 40% preferred the anti-US essay author, and 11% had no preference. Among Author Advised replications, 68% of participants prefered the pro-US essay author, 22% preferred the anti-US essay author, and 10% had no preference.</w:t>
+        <w:t xml:space="preserve">The present hypothesis that mortality salience would cause a participant to become more favorable to the pro-US author as compared to the anti-US author relies on the participant perceiving the pro-US stance as more similar to their own worldview (and/or the anti-US stance as threatening to their worldview). Original authors anticipated that the essays from the original study may not serve this function in the replication, run in 2016. For this reason, the anti-US essay from the original study was made more extreme in the Author Advised version of the replication. There was a particular concern that in the months leading up to and following the 2016 US Presidential Election of Donald Trump, the generally more liberal-leaning student bodies on college campuses may feel less patriotic and not identify with the pro-US worldview. Indeed, analysis suggests the original authors anticipated and more successfully addressed this issue. Among In House replications, 49% of participants prefered the pro-US essay author, 40% preferred the anti-US essay author, and 11% had no preference. Among Author Advised replications, 68% of participants prefered the pro-US essay author, 22% preferred the anti-US essay author, and 10% had no preference.</w:t>
       </w:r>
     </w:p>
     <w:p>
@@ -1808,7 +1808,7 @@
         <w:pStyle w:val="Textkrper"/>
       </w:pPr>
       <w:r>
-        <w:t xml:space="preserve">However, the predicted mortality salience effect was not larger or detectable via statistical significance when subsetting to only participants at Author Advised sites who preferred the pro-US author. In all exclusion sets the mortality salience and control groups showed similar levels of preference for the pro-US author over the anti-US author: Exclusion set 1: mortality salience group (</w:t>
+        <w:t xml:space="preserve">However, the predicted mortality salience effect was not larger or detectable via statistical significance when subsetting to only participants at Author Advised sites who preferred the pro-US author. In all exclusion sets, the mortality salience and control groups showed similar levels of preference for the pro-US author over the anti-US author: Exclusion Set 1: mortality salience group (</w:t>
       </w:r>
       <w:r>
         <w:rPr>
@@ -1904,7 +1904,7 @@
         <w:t xml:space="preserve"> </w:t>
       </w:r>
       <w:r>
-        <w:t xml:space="preserve">= 0.04, 95% CI = [-0.10, 0.18]; Exclusion set 2: mortality salience group (</w:t>
+        <w:t xml:space="preserve">= 0.04, 95% CI = [-0.10, 0.18]; Exclusion Set 2: mortality salience group (</w:t>
       </w:r>
       <w:r>
         <w:rPr>
@@ -2000,7 +2000,7 @@
         <w:t xml:space="preserve"> </w:t>
       </w:r>
       <w:r>
-        <w:t xml:space="preserve">= 0.07, 95% CI = [-0.11, 0.26]; Exclusion set 3: mortality salience group (</w:t>
+        <w:t xml:space="preserve">= 0.07, 95% CI = [-0.11, 0.26]; Exclusion Set 3: mortality salience group (</w:t>
       </w:r>
       <w:r>
         <w:rPr>

</xml_diff>

<commit_message>
finished updating analyses to non-meta3
</commit_message>
<xml_diff>
--- a/006_ml4_papaja_results.docx
+++ b/006_ml4_papaja_results.docx
@@ -241,7 +241,7 @@
         <w:pStyle w:val="FirstParagraph"/>
       </w:pPr>
       <w:r>
-        <w:t xml:space="preserve">21 labs participated and provided a total sample of 2,281 participants. In accordance with the pre-registration (</w:t>
+        <w:t xml:space="preserve">A total of 21 labs participated and provided a total sample of 2,281 participants. In accordance with the pre-registration (</w:t>
       </w:r>
       <w:hyperlink r:id="rId23">
         <w:r>
@@ -545,7 +545,7 @@
         <w:pStyle w:val="Textkrper"/>
       </w:pPr>
       <w:r>
-        <w:t xml:space="preserve">Exclusion Sets 2 and 3 were specifically recommended by original authors and these criteria were used to analyze the data from Author Advised labs. However, the data required to make these exclusions were often not collected at In House replication sites because they made independent decisions about design and demographic measures for potential exclusion, and these measures were not in the original article. Thus, for all analyses only Exclusion Set 1 was used for In House participants. All analysis plans and procedures were pre-registered on the OSF prior to data collection (</w:t>
+        <w:t xml:space="preserve">Exclusion Sets 2 and 3 were specifically recommended by original authors and these criteria were used to analyze the data from Author Advised labs. However, the data required to make these exclusions were often not collected at In House replication sites because they made independent decisions about design and demographic measures for potential exclusion, and these measures were not in the original article. Thus, for all analyses only Exclusion Set 1 was used for In House participants. All data handling, exclusions, and computation of results within sites followed our pre-registered (prior to data collection) analysis plan on the OSF (</w:t>
       </w:r>
       <w:hyperlink r:id="rId23">
         <w:r>
@@ -680,9 +680,9 @@
       <w:pPr>
         <w:pStyle w:val="berschrift2"/>
       </w:pPr>
-      <w:bookmarkStart w:id="31" w:name="X0717cbac05e4bba966b3ebf40da3149f951982b"/>
-      <w:r>
-        <w:t xml:space="preserve">Research Question 1: Meta-analytic results across all labs (random effects meta-analysis).</w:t>
+      <w:bookmarkStart w:id="31" w:name="X5624d0496651cf284888f223111f8f07010fd01"/>
+      <w:r>
+        <w:t xml:space="preserve">Deviations from Pre-registered Analytic Plan</w:t>
       </w:r>
       <w:bookmarkEnd w:id="31"/>
     </w:p>
@@ -691,7 +691,7 @@
         <w:pStyle w:val="FirstParagraph"/>
       </w:pPr>
       <w:r>
-        <w:t xml:space="preserve">The most basic question is whether we observed the predicted effect of mortality salience on preference for pro- vs anti- American essay authors. To assess this we conducted a three-level random-effects meta-analysis.</w:t>
+        <w:t xml:space="preserve">Our pre-registered analytic plan specifies the use of a three-level meta-analysis, conducted in the MetaSEM R package (Cheung, 2014), to control for the clustering of effect sizes when independent teams ran both In House and Author Advised versions of the protocol at the same university.</w:t>
       </w:r>
       <w:r>
         <w:rPr>
@@ -703,190 +703,7 @@
         <w:t xml:space="preserve"> </w:t>
       </w:r>
       <w:r>
-        <w:t xml:space="preserve">This analysis produces the grand mean effect size across all sites and versions. Regardless of which exclusion criteria were used, we did not observe the predicted effect and the confidence interval was quite narrow: Exclusion Set 1:</w:t>
-      </w:r>
-      <w:r>
-        <w:t xml:space="preserve"> </w:t>
-      </w:r>
-      <w:r>
-        <w:rPr>
-          <w:i/>
-        </w:rPr>
-        <w:t xml:space="preserve">Hedges’ g</w:t>
-      </w:r>
-      <w:r>
-        <w:t xml:space="preserve"> </w:t>
-      </w:r>
-      <w:r>
-        <w:t xml:space="preserve">= 0.03, 95% CI = [-0.05, 0.11],</w:t>
-      </w:r>
-      <w:r>
-        <w:t xml:space="preserve"> </w:t>
-      </w:r>
-      <w:r>
-        <w:rPr>
-          <w:i/>
-        </w:rPr>
-        <w:t xml:space="preserve">SE</w:t>
-      </w:r>
-      <w:r>
-        <w:t xml:space="preserve"> </w:t>
-      </w:r>
-      <w:r>
-        <w:t xml:space="preserve">= 0.04,</w:t>
-      </w:r>
-      <w:r>
-        <w:t xml:space="preserve"> </w:t>
-      </w:r>
-      <w:r>
-        <w:rPr>
-          <w:i/>
-        </w:rPr>
-        <w:t xml:space="preserve">Z</w:t>
-      </w:r>
-      <w:r>
-        <w:t xml:space="preserve"> </w:t>
-      </w:r>
-      <w:r>
-        <w:t xml:space="preserve">= 0.71,</w:t>
-      </w:r>
-      <w:r>
-        <w:t xml:space="preserve"> </w:t>
-      </w:r>
-      <w:r>
-        <w:rPr>
-          <w:i/>
-        </w:rPr>
-        <w:t xml:space="preserve">p</w:t>
-      </w:r>
-      <w:r>
-        <w:t xml:space="preserve"> </w:t>
-      </w:r>
-      <w:r>
-        <w:t xml:space="preserve">= 0.48. Exclusion Set 2:</w:t>
-      </w:r>
-      <w:r>
-        <w:t xml:space="preserve"> </w:t>
-      </w:r>
-      <w:r>
-        <w:rPr>
-          <w:i/>
-        </w:rPr>
-        <w:t xml:space="preserve">Hedges’ g</w:t>
-      </w:r>
-      <w:r>
-        <w:t xml:space="preserve"> </w:t>
-      </w:r>
-      <w:r>
-        <w:t xml:space="preserve">= 0.07, 95% CI = [-0.04, 0.19],</w:t>
-      </w:r>
-      <w:r>
-        <w:t xml:space="preserve"> </w:t>
-      </w:r>
-      <w:r>
-        <w:rPr>
-          <w:i/>
-        </w:rPr>
-        <w:t xml:space="preserve">SE</w:t>
-      </w:r>
-      <w:r>
-        <w:t xml:space="preserve"> </w:t>
-      </w:r>
-      <w:r>
-        <w:t xml:space="preserve">= 0.06,</w:t>
-      </w:r>
-      <w:r>
-        <w:t xml:space="preserve"> </w:t>
-      </w:r>
-      <w:r>
-        <w:rPr>
-          <w:i/>
-        </w:rPr>
-        <w:t xml:space="preserve">Z</w:t>
-      </w:r>
-      <w:r>
-        <w:t xml:space="preserve"> </w:t>
-      </w:r>
-      <w:r>
-        <w:t xml:space="preserve">= 1.26,</w:t>
-      </w:r>
-      <w:r>
-        <w:t xml:space="preserve"> </w:t>
-      </w:r>
-      <w:r>
-        <w:rPr>
-          <w:i/>
-        </w:rPr>
-        <w:t xml:space="preserve">p</w:t>
-      </w:r>
-      <w:r>
-        <w:t xml:space="preserve"> </w:t>
-      </w:r>
-      <w:r>
-        <w:t xml:space="preserve">= 0.21. Exclusion Set 3:</w:t>
-      </w:r>
-      <w:r>
-        <w:t xml:space="preserve"> </w:t>
-      </w:r>
-      <w:r>
-        <w:rPr>
-          <w:i/>
-        </w:rPr>
-        <w:t xml:space="preserve">Hedges’ g</w:t>
-      </w:r>
-      <w:r>
-        <w:t xml:space="preserve"> </w:t>
-      </w:r>
-      <w:r>
-        <w:t xml:space="preserve">= 0.04, 95% CI = [-0.09, 0.18],</w:t>
-      </w:r>
-      <w:r>
-        <w:t xml:space="preserve"> </w:t>
-      </w:r>
-      <w:r>
-        <w:rPr>
-          <w:i/>
-        </w:rPr>
-        <w:t xml:space="preserve">SE</w:t>
-      </w:r>
-      <w:r>
-        <w:t xml:space="preserve"> </w:t>
-      </w:r>
-      <w:r>
-        <w:t xml:space="preserve">= 0.07,</w:t>
-      </w:r>
-      <w:r>
-        <w:t xml:space="preserve"> </w:t>
-      </w:r>
-      <w:r>
-        <w:rPr>
-          <w:i/>
-        </w:rPr>
-        <w:t xml:space="preserve">Z</w:t>
-      </w:r>
-      <w:r>
-        <w:t xml:space="preserve"> </w:t>
-      </w:r>
-      <w:r>
-        <w:t xml:space="preserve">= 0.61,</w:t>
-      </w:r>
-      <w:r>
-        <w:t xml:space="preserve"> </w:t>
-      </w:r>
-      <w:r>
-        <w:rPr>
-          <w:i/>
-        </w:rPr>
-        <w:t xml:space="preserve">p</w:t>
-      </w:r>
-      <w:r>
-        <w:t xml:space="preserve"> </w:t>
-      </w:r>
-      <w:r>
-        <w:t xml:space="preserve">= 0.54. Forest plots showing the effects for individual sites and the aggregate are available in Figure 1 for Exclusion Set 1 (see</w:t>
-      </w:r>
-      <w:r>
-        <w:t xml:space="preserve"> </w:t>
+        <w:t xml:space="preserve">However, during data analysis we discovered that we did not have enough data in these clusters for the planned analysis to be accurate (e.g., we had to drop the clustering variable). The results reported below are thus a more common univariate meta-analysis conducted in the same package, which is the model that most closely mirrors our originally planned analysis. The entire results section written to report the originally planned three-level model is available on the OSF (</w:t>
       </w:r>
       <w:hyperlink r:id="rId33">
         <w:r>
@@ -897,6 +714,218 @@
         </w:r>
       </w:hyperlink>
       <w:r>
+        <w:t xml:space="preserve">), and no conclusions substantively change between the current model and the three-level model.</w:t>
+      </w:r>
+    </w:p>
+    <w:p>
+      <w:pPr>
+        <w:pStyle w:val="berschrift2"/>
+      </w:pPr>
+      <w:bookmarkStart w:id="34" w:name="X0717cbac05e4bba966b3ebf40da3149f951982b"/>
+      <w:r>
+        <w:t xml:space="preserve">Research Question 1: Meta-analytic results across all labs (random effects meta-analysis).</w:t>
+      </w:r>
+      <w:bookmarkEnd w:id="34"/>
+    </w:p>
+    <w:p>
+      <w:pPr>
+        <w:pStyle w:val="FirstParagraph"/>
+      </w:pPr>
+      <w:r>
+        <w:t xml:space="preserve">The most basic question is whether we observed the predicted effect of mortality salience on preference for pro- vs anti- American essay authors. To assess this we conducted a random-effects meta-analysis. This analysis produces the grand mean effect size across all sites and versions. Regardless of which exclusion criteria were used, we did not observe the predicted effect and the confidence interval was quite narrow: Exclusion Set 1:</w:t>
+      </w:r>
+      <w:r>
+        <w:t xml:space="preserve"> </w:t>
+      </w:r>
+      <w:r>
+        <w:rPr>
+          <w:i/>
+        </w:rPr>
+        <w:t xml:space="preserve">Hedges’ g</w:t>
+      </w:r>
+      <w:r>
+        <w:t xml:space="preserve"> </w:t>
+      </w:r>
+      <w:r>
+        <w:t xml:space="preserve">= 0.03, 95% CI = [-0.06, 0.12],</w:t>
+      </w:r>
+      <w:r>
+        <w:t xml:space="preserve"> </w:t>
+      </w:r>
+      <w:r>
+        <w:rPr>
+          <w:i/>
+        </w:rPr>
+        <w:t xml:space="preserve">SE</w:t>
+      </w:r>
+      <w:r>
+        <w:t xml:space="preserve"> </w:t>
+      </w:r>
+      <w:r>
+        <w:t xml:space="preserve">= 0.05,</w:t>
+      </w:r>
+      <w:r>
+        <w:t xml:space="preserve"> </w:t>
+      </w:r>
+      <w:r>
+        <w:rPr>
+          <w:i/>
+        </w:rPr>
+        <w:t xml:space="preserve">Z</w:t>
+      </w:r>
+      <w:r>
+        <w:t xml:space="preserve"> </w:t>
+      </w:r>
+      <w:r>
+        <w:t xml:space="preserve">= 0.55,</w:t>
+      </w:r>
+      <w:r>
+        <w:t xml:space="preserve"> </w:t>
+      </w:r>
+      <w:r>
+        <w:rPr>
+          <w:i/>
+        </w:rPr>
+        <w:t xml:space="preserve">p</w:t>
+      </w:r>
+      <w:r>
+        <w:t xml:space="preserve"> </w:t>
+      </w:r>
+      <w:r>
+        <w:t xml:space="preserve">= 0.58. Exclusion Set 2:</w:t>
+      </w:r>
+      <w:r>
+        <w:t xml:space="preserve"> </w:t>
+      </w:r>
+      <w:r>
+        <w:rPr>
+          <w:i/>
+        </w:rPr>
+        <w:t xml:space="preserve">Hedges’ g</w:t>
+      </w:r>
+      <w:r>
+        <w:t xml:space="preserve"> </w:t>
+      </w:r>
+      <w:r>
+        <w:t xml:space="preserve">= 0.06, 95% CI = [-0.06, 0.17],</w:t>
+      </w:r>
+      <w:r>
+        <w:t xml:space="preserve"> </w:t>
+      </w:r>
+      <w:r>
+        <w:rPr>
+          <w:i/>
+        </w:rPr>
+        <w:t xml:space="preserve">SE</w:t>
+      </w:r>
+      <w:r>
+        <w:t xml:space="preserve"> </w:t>
+      </w:r>
+      <w:r>
+        <w:t xml:space="preserve">= 0.06,</w:t>
+      </w:r>
+      <w:r>
+        <w:t xml:space="preserve"> </w:t>
+      </w:r>
+      <w:r>
+        <w:rPr>
+          <w:i/>
+        </w:rPr>
+        <w:t xml:space="preserve">Z</w:t>
+      </w:r>
+      <w:r>
+        <w:t xml:space="preserve"> </w:t>
+      </w:r>
+      <w:r>
+        <w:t xml:space="preserve">= 0.99,</w:t>
+      </w:r>
+      <w:r>
+        <w:t xml:space="preserve"> </w:t>
+      </w:r>
+      <w:r>
+        <w:rPr>
+          <w:i/>
+        </w:rPr>
+        <w:t xml:space="preserve">p</w:t>
+      </w:r>
+      <w:r>
+        <w:t xml:space="preserve"> </w:t>
+      </w:r>
+      <w:r>
+        <w:t xml:space="preserve">= 0.32. Exclusion Set 3:</w:t>
+      </w:r>
+      <w:r>
+        <w:t xml:space="preserve"> </w:t>
+      </w:r>
+      <w:r>
+        <w:rPr>
+          <w:i/>
+        </w:rPr>
+        <w:t xml:space="preserve">Hedges’ g</w:t>
+      </w:r>
+      <w:r>
+        <w:t xml:space="preserve"> </w:t>
+      </w:r>
+      <w:r>
+        <w:t xml:space="preserve">= 0.04, 95% CI = [-0.07, 0.16],</w:t>
+      </w:r>
+      <w:r>
+        <w:t xml:space="preserve"> </w:t>
+      </w:r>
+      <w:r>
+        <w:rPr>
+          <w:i/>
+        </w:rPr>
+        <w:t xml:space="preserve">SE</w:t>
+      </w:r>
+      <w:r>
+        <w:t xml:space="preserve"> </w:t>
+      </w:r>
+      <w:r>
+        <w:t xml:space="preserve">= 0.06,</w:t>
+      </w:r>
+      <w:r>
+        <w:t xml:space="preserve"> </w:t>
+      </w:r>
+      <w:r>
+        <w:rPr>
+          <w:i/>
+        </w:rPr>
+        <w:t xml:space="preserve">Z</w:t>
+      </w:r>
+      <w:r>
+        <w:t xml:space="preserve"> </w:t>
+      </w:r>
+      <w:r>
+        <w:t xml:space="preserve">= 0.71,</w:t>
+      </w:r>
+      <w:r>
+        <w:t xml:space="preserve"> </w:t>
+      </w:r>
+      <w:r>
+        <w:rPr>
+          <w:i/>
+        </w:rPr>
+        <w:t xml:space="preserve">p</w:t>
+      </w:r>
+      <w:r>
+        <w:t xml:space="preserve"> </w:t>
+      </w:r>
+      <w:r>
+        <w:t xml:space="preserve">= 0.48. Forest plots showing the effects for individual sites and the aggregate are available in Figure 1 for Exclusion Set 1 (see</w:t>
+      </w:r>
+      <w:r>
+        <w:t xml:space="preserve"> </w:t>
+      </w:r>
+      <w:hyperlink r:id="rId33">
+        <w:r>
+          <w:rPr>
+            <w:rStyle w:val="Hyperlink"/>
+          </w:rPr>
+          <w:t xml:space="preserve">https://osf.io/8ccnw/</w:t>
+        </w:r>
+      </w:hyperlink>
+      <w:r>
         <w:t xml:space="preserve"> </w:t>
       </w:r>
       <w:r>
@@ -998,16 +1027,259 @@
         <w:t xml:space="preserve">2</w:t>
       </w:r>
       <w:r>
-        <w:rPr>
-          <w:vertAlign w:val="subscript"/>
-        </w:rPr>
-        <w:t xml:space="preserve">within labs</w:t>
-      </w:r>
-      <w:r>
-        <w:t xml:space="preserve"> </w:t>
-      </w:r>
-      <w:r>
-        <w:t xml:space="preserve">= 0.00, Tau</w:t>
+        <w:t xml:space="preserve"> </w:t>
+      </w:r>
+      <w:r>
+        <w:t xml:space="preserve">= 0.02.</w:t>
+      </w:r>
+    </w:p>
+    <w:p>
+      <w:pPr>
+        <w:pStyle w:val="Textkrper"/>
+      </w:pPr>
+      <w:r>
+        <w:t xml:space="preserve">In sum, we observed little evidence for an overall effect of mortality salience in these replications. And, overall results suggest that there was minimal or no heterogeneity in effect sizes across sites. This lack of variation suggests that it is unlikely we will observe an effect of Author Advised versus In House protocols or other moderators such as differences in samples or TMT knowledge. Even so, the plausible moderation by Author Advised/In House protocol is examined in the following section.</w:t>
+      </w:r>
+    </w:p>
+    <w:p>
+      <w:pPr>
+        <w:pStyle w:val="berschrift2"/>
+      </w:pPr>
+      <w:bookmarkStart w:id="35" w:name="X29592220de5c9185f2b682c0ce7513d52858c49"/>
+      <w:r>
+        <w:t xml:space="preserve">Research Question 2: Moderation by Author Advised/In House protocol</w:t>
+      </w:r>
+      <w:bookmarkEnd w:id="35"/>
+    </w:p>
+    <w:p>
+      <w:pPr>
+        <w:pStyle w:val="FirstParagraph"/>
+      </w:pPr>
+      <w:r>
+        <w:t xml:space="preserve">A covariate of protocol type (In House vs Author Advised) was added to the random effects model to create a mixed-effects meta-analysis. This is our primary model of interest, and the model most similar to the three-level mixed-effects meta-analysis that we pre-registered as our primary outcome.</w:t>
+      </w:r>
+    </w:p>
+    <w:p>
+      <w:pPr>
+        <w:pStyle w:val="Textkrper"/>
+      </w:pPr>
+      <w:r>
+        <w:t xml:space="preserve">This analysis again produces an overall grand mean effect size, and those were again near zero and relatively precisely estimated across all three Exclusion Sets: Exclusion Set 1:</w:t>
+      </w:r>
+      <w:r>
+        <w:t xml:space="preserve"> </w:t>
+      </w:r>
+      <w:r>
+        <w:rPr>
+          <w:i/>
+        </w:rPr>
+        <w:t xml:space="preserve">Hedges’ g</w:t>
+      </w:r>
+      <w:r>
+        <w:t xml:space="preserve"> </w:t>
+      </w:r>
+      <w:r>
+        <w:t xml:space="preserve">= 0.01, 95% CI = [-0.10, 0.13],</w:t>
+      </w:r>
+      <w:r>
+        <w:t xml:space="preserve"> </w:t>
+      </w:r>
+      <w:r>
+        <w:rPr>
+          <w:i/>
+        </w:rPr>
+        <w:t xml:space="preserve">SE</w:t>
+      </w:r>
+      <w:r>
+        <w:t xml:space="preserve"> </w:t>
+      </w:r>
+      <w:r>
+        <w:t xml:space="preserve">= 0.06,</w:t>
+      </w:r>
+      <w:r>
+        <w:t xml:space="preserve"> </w:t>
+      </w:r>
+      <w:r>
+        <w:rPr>
+          <w:i/>
+        </w:rPr>
+        <w:t xml:space="preserve">Z</w:t>
+      </w:r>
+      <w:r>
+        <w:t xml:space="preserve"> </w:t>
+      </w:r>
+      <w:r>
+        <w:t xml:space="preserve">= 0.25,</w:t>
+      </w:r>
+      <w:r>
+        <w:t xml:space="preserve"> </w:t>
+      </w:r>
+      <w:r>
+        <w:rPr>
+          <w:i/>
+        </w:rPr>
+        <w:t xml:space="preserve">p</w:t>
+      </w:r>
+      <w:r>
+        <w:t xml:space="preserve"> </w:t>
+      </w:r>
+      <w:r>
+        <w:t xml:space="preserve">= 0.80. Exclusion Set 2:</w:t>
+      </w:r>
+      <w:r>
+        <w:t xml:space="preserve"> </w:t>
+      </w:r>
+      <w:r>
+        <w:rPr>
+          <w:i/>
+        </w:rPr>
+        <w:t xml:space="preserve">Hedges’ g</w:t>
+      </w:r>
+      <w:r>
+        <w:t xml:space="preserve"> </w:t>
+      </w:r>
+      <w:r>
+        <w:t xml:space="preserve">= 0.02, 95% CI = [-0.11, 0.15],</w:t>
+      </w:r>
+      <w:r>
+        <w:t xml:space="preserve"> </w:t>
+      </w:r>
+      <w:r>
+        <w:rPr>
+          <w:i/>
+        </w:rPr>
+        <w:t xml:space="preserve">SE</w:t>
+      </w:r>
+      <w:r>
+        <w:t xml:space="preserve"> </w:t>
+      </w:r>
+      <w:r>
+        <w:t xml:space="preserve">= 0.07,</w:t>
+      </w:r>
+      <w:r>
+        <w:t xml:space="preserve"> </w:t>
+      </w:r>
+      <w:r>
+        <w:rPr>
+          <w:i/>
+        </w:rPr>
+        <w:t xml:space="preserve">Z</w:t>
+      </w:r>
+      <w:r>
+        <w:t xml:space="preserve"> </w:t>
+      </w:r>
+      <w:r>
+        <w:t xml:space="preserve">= 0.35,</w:t>
+      </w:r>
+      <w:r>
+        <w:t xml:space="preserve"> </w:t>
+      </w:r>
+      <w:r>
+        <w:rPr>
+          <w:i/>
+        </w:rPr>
+        <w:t xml:space="preserve">p</w:t>
+      </w:r>
+      <w:r>
+        <w:t xml:space="preserve"> </w:t>
+      </w:r>
+      <w:r>
+        <w:t xml:space="preserve">= 0.73. Exclusion Set 3:</w:t>
+      </w:r>
+      <w:r>
+        <w:t xml:space="preserve"> </w:t>
+      </w:r>
+      <w:r>
+        <w:rPr>
+          <w:i/>
+        </w:rPr>
+        <w:t xml:space="preserve">Hedges’ g</w:t>
+      </w:r>
+      <w:r>
+        <w:t xml:space="preserve"> </w:t>
+      </w:r>
+      <w:r>
+        <w:t xml:space="preserve">= 0.02, 95% CI = [-0.10, 0.15],</w:t>
+      </w:r>
+      <w:r>
+        <w:t xml:space="preserve"> </w:t>
+      </w:r>
+      <w:r>
+        <w:rPr>
+          <w:i/>
+        </w:rPr>
+        <w:t xml:space="preserve">SE</w:t>
+      </w:r>
+      <w:r>
+        <w:t xml:space="preserve"> </w:t>
+      </w:r>
+      <w:r>
+        <w:t xml:space="preserve">= 0.06,</w:t>
+      </w:r>
+      <w:r>
+        <w:t xml:space="preserve"> </w:t>
+      </w:r>
+      <w:r>
+        <w:rPr>
+          <w:i/>
+        </w:rPr>
+        <w:t xml:space="preserve">Z</w:t>
+      </w:r>
+      <w:r>
+        <w:t xml:space="preserve"> </w:t>
+      </w:r>
+      <w:r>
+        <w:t xml:space="preserve">= 0.33,</w:t>
+      </w:r>
+      <w:r>
+        <w:t xml:space="preserve"> </w:t>
+      </w:r>
+      <w:r>
+        <w:rPr>
+          <w:i/>
+        </w:rPr>
+        <w:t xml:space="preserve">p</w:t>
+      </w:r>
+      <w:r>
+        <w:t xml:space="preserve"> </w:t>
+      </w:r>
+      <w:r>
+        <w:t xml:space="preserve">= 0.74.</w:t>
+      </w:r>
+    </w:p>
+    <w:p>
+      <w:pPr>
+        <w:pStyle w:val="Textkrper"/>
+      </w:pPr>
+      <w:r>
+        <w:t xml:space="preserve">Variation among effect sizes also followed the previously observed pattern. Weak heterogeneity for Exclusion Set 2,</w:t>
+      </w:r>
+      <w:r>
+        <w:t xml:space="preserve"> </w:t>
+      </w:r>
+      <w:r>
+        <w:rPr>
+          <w:i/>
+        </w:rPr>
+        <w:t xml:space="preserve">Q</w:t>
+      </w:r>
+      <w:r>
+        <w:t xml:space="preserve">(20) = 36.32,</w:t>
+      </w:r>
+      <w:r>
+        <w:t xml:space="preserve"> </w:t>
+      </w:r>
+      <w:r>
+        <w:rPr>
+          <w:i/>
+        </w:rPr>
+        <w:t xml:space="preserve">p</w:t>
+      </w:r>
+      <w:r>
+        <w:t xml:space="preserve"> </w:t>
+      </w:r>
+      <w:r>
+        <w:t xml:space="preserve">= 0.01, Tau</w:t>
       </w:r>
       <w:r>
         <w:rPr>
@@ -1016,16 +1288,64 @@
         <w:t xml:space="preserve">2</w:t>
       </w:r>
       <w:r>
-        <w:rPr>
-          <w:vertAlign w:val="subscript"/>
-        </w:rPr>
-        <w:t xml:space="preserve">between labs</w:t>
-      </w:r>
-      <w:r>
-        <w:t xml:space="preserve"> </w:t>
-      </w:r>
-      <w:r>
-        <w:t xml:space="preserve">= 0.02.</w:t>
+        <w:t xml:space="preserve"> </w:t>
+      </w:r>
+      <w:r>
+        <w:t xml:space="preserve">= 0.01; while variation did not meet the statistical significance threshold for Exclusion Set 1</w:t>
+      </w:r>
+      <w:r>
+        <w:t xml:space="preserve"> </w:t>
+      </w:r>
+      <w:r>
+        <w:rPr>
+          <w:i/>
+        </w:rPr>
+        <w:t xml:space="preserve">Q</w:t>
+      </w:r>
+      <w:r>
+        <w:t xml:space="preserve">(20) = 25.82,</w:t>
+      </w:r>
+      <w:r>
+        <w:t xml:space="preserve"> </w:t>
+      </w:r>
+      <w:r>
+        <w:rPr>
+          <w:i/>
+        </w:rPr>
+        <w:t xml:space="preserve">p</w:t>
+      </w:r>
+      <w:r>
+        <w:t xml:space="preserve"> </w:t>
+      </w:r>
+      <w:r>
+        <w:t xml:space="preserve">= 0.17; or Exclusion Set 3:</w:t>
+      </w:r>
+      <w:r>
+        <w:t xml:space="preserve"> </w:t>
+      </w:r>
+      <w:r>
+        <w:rPr>
+          <w:i/>
+        </w:rPr>
+        <w:t xml:space="preserve">Q</w:t>
+      </w:r>
+      <w:r>
+        <w:t xml:space="preserve">(20) = 29.61,</w:t>
+      </w:r>
+      <w:r>
+        <w:t xml:space="preserve"> </w:t>
+      </w:r>
+      <w:r>
+        <w:rPr>
+          <w:i/>
+        </w:rPr>
+        <w:t xml:space="preserve">p</w:t>
+      </w:r>
+      <w:r>
+        <w:t xml:space="preserve"> </w:t>
+      </w:r>
+      <w:r>
+        <w:t xml:space="preserve">= 0.08.</w:t>
       </w:r>
     </w:p>
     <w:p>
@@ -1033,31 +1353,160 @@
         <w:pStyle w:val="Textkrper"/>
       </w:pPr>
       <w:r>
-        <w:t xml:space="preserve">In sum, we observed little evidence for an overall effect of mortality salience in these replications. And, overall results suggest that there was minimal or no heterogeneity in effect sizes across sites. This lack of variation suggests that it is unlikely we will observe an effect of Author Advised versus In House protocols or other moderators such as differences in samples or TMT knowledge. Even so, the plausible moderation by Author Advised/In House protocol is examined in the following section.</w:t>
+        <w:t xml:space="preserve">Critically, protocol version did not significantly predict replication effect size regardless of which exclusion criteria were used. Exclusion Set 1:</w:t>
+      </w:r>
+      <w:r>
+        <w:t xml:space="preserve"> </w:t>
+      </w:r>
+      <w:r>
+        <w:rPr>
+          <w:i/>
+        </w:rPr>
+        <w:t xml:space="preserve">b</w:t>
+      </w:r>
+      <w:r>
+        <w:t xml:space="preserve"> </w:t>
+      </w:r>
+      <w:r>
+        <w:t xml:space="preserve">= 0.03,</w:t>
+      </w:r>
+      <w:r>
+        <w:t xml:space="preserve"> </w:t>
+      </w:r>
+      <w:r>
+        <w:rPr>
+          <w:i/>
+        </w:rPr>
+        <w:t xml:space="preserve">Z</w:t>
+      </w:r>
+      <w:r>
+        <w:t xml:space="preserve"> </w:t>
+      </w:r>
+      <w:r>
+        <w:t xml:space="preserve">= 0.28,</w:t>
+      </w:r>
+      <w:r>
+        <w:t xml:space="preserve"> </w:t>
+      </w:r>
+      <w:r>
+        <w:rPr>
+          <w:i/>
+        </w:rPr>
+        <w:t xml:space="preserve">p</w:t>
+      </w:r>
+      <w:r>
+        <w:t xml:space="preserve"> </w:t>
+      </w:r>
+      <w:r>
+        <w:t xml:space="preserve">= 0.78; Exclusion Set 2:</w:t>
+      </w:r>
+      <w:r>
+        <w:t xml:space="preserve"> </w:t>
+      </w:r>
+      <w:r>
+        <w:rPr>
+          <w:i/>
+        </w:rPr>
+        <w:t xml:space="preserve">b</w:t>
+      </w:r>
+      <w:r>
+        <w:t xml:space="preserve"> </w:t>
+      </w:r>
+      <w:r>
+        <w:t xml:space="preserve">= 0.11,</w:t>
+      </w:r>
+      <w:r>
+        <w:t xml:space="preserve"> </w:t>
+      </w:r>
+      <w:r>
+        <w:rPr>
+          <w:i/>
+        </w:rPr>
+        <w:t xml:space="preserve">Z</w:t>
+      </w:r>
+      <w:r>
+        <w:t xml:space="preserve"> </w:t>
+      </w:r>
+      <w:r>
+        <w:t xml:space="preserve">= 0.91,</w:t>
+      </w:r>
+      <w:r>
+        <w:t xml:space="preserve"> </w:t>
+      </w:r>
+      <w:r>
+        <w:rPr>
+          <w:i/>
+        </w:rPr>
+        <w:t xml:space="preserve">p</w:t>
+      </w:r>
+      <w:r>
+        <w:t xml:space="preserve"> </w:t>
+      </w:r>
+      <w:r>
+        <w:t xml:space="preserve">= 0.36; Exclusion Set 3:</w:t>
+      </w:r>
+      <w:r>
+        <w:t xml:space="preserve"> </w:t>
+      </w:r>
+      <w:r>
+        <w:rPr>
+          <w:i/>
+        </w:rPr>
+        <w:t xml:space="preserve">b</w:t>
+      </w:r>
+      <w:r>
+        <w:t xml:space="preserve"> </w:t>
+      </w:r>
+      <w:r>
+        <w:t xml:space="preserve">= 0.09,</w:t>
+      </w:r>
+      <w:r>
+        <w:t xml:space="preserve"> </w:t>
+      </w:r>
+      <w:r>
+        <w:rPr>
+          <w:i/>
+        </w:rPr>
+        <w:t xml:space="preserve">Z</w:t>
+      </w:r>
+      <w:r>
+        <w:t xml:space="preserve"> </w:t>
+      </w:r>
+      <w:r>
+        <w:t xml:space="preserve">= 0.67,</w:t>
+      </w:r>
+      <w:r>
+        <w:t xml:space="preserve"> </w:t>
+      </w:r>
+      <w:r>
+        <w:rPr>
+          <w:i/>
+        </w:rPr>
+        <w:t xml:space="preserve">p</w:t>
+      </w:r>
+      <w:r>
+        <w:t xml:space="preserve"> </w:t>
+      </w:r>
+      <w:r>
+        <w:t xml:space="preserve">= 0.50. The Author Advised version did not produce larger effect sizes when compared with the In House versions.</w:t>
       </w:r>
     </w:p>
     <w:p>
       <w:pPr>
         <w:pStyle w:val="berschrift2"/>
       </w:pPr>
-      <w:bookmarkStart w:id="34" w:name="X29592220de5c9185f2b682c0ce7513d52858c49"/>
-      <w:r>
-        <w:t xml:space="preserve">Research Question 2: Moderation by Author Advised/In House protocol</w:t>
-      </w:r>
-      <w:bookmarkEnd w:id="34"/>
+      <w:bookmarkStart w:id="36" w:name="X84111581ee6b5e634403d42ca8ac8d478a3dbad"/>
+      <w:r>
+        <w:t xml:space="preserve">Research Question 3: Effect of Standardization</w:t>
+      </w:r>
+      <w:bookmarkEnd w:id="36"/>
     </w:p>
     <w:p>
       <w:pPr>
         <w:pStyle w:val="FirstParagraph"/>
       </w:pPr>
       <w:r>
-        <w:t xml:space="preserve">A covariate of protocol type was added to the random effects model to create a three-level mixed-effects meta-analysis. This was pre-registered as our primary analysis.</w:t>
-      </w:r>
-      <w:r>
-        <w:rPr>
-          <w:rStyle w:val="Funotenzeichen"/>
-        </w:rPr>
-        <w:footnoteReference w:id="35"/>
+        <w:t xml:space="preserve">Finally, we examined whether In House protocols displayed greater variability in effect size than Author Advised protocols. We outlined this hypothesis in our pre-registration, but the methods for testing it are exploratory.</w:t>
       </w:r>
     </w:p>
     <w:p>
@@ -1065,187 +1514,7 @@
         <w:pStyle w:val="Textkrper"/>
       </w:pPr>
       <w:r>
-        <w:t xml:space="preserve">This analysis again produces an overall grand mean effect size, and those were again near zero and relatively precisely estimated across all three Exclusion Sets: Exclusion Set 1:</w:t>
-      </w:r>
-      <w:r>
-        <w:t xml:space="preserve"> </w:t>
-      </w:r>
-      <w:r>
-        <w:rPr>
-          <w:i/>
-        </w:rPr>
-        <w:t xml:space="preserve">Hedges’ g</w:t>
-      </w:r>
-      <w:r>
-        <w:t xml:space="preserve"> </w:t>
-      </w:r>
-      <w:r>
-        <w:t xml:space="preserve">= 0.02, 95% CI = [-0.10, 0.14],</w:t>
-      </w:r>
-      <w:r>
-        <w:t xml:space="preserve"> </w:t>
-      </w:r>
-      <w:r>
-        <w:rPr>
-          <w:i/>
-        </w:rPr>
-        <w:t xml:space="preserve">SE</w:t>
-      </w:r>
-      <w:r>
-        <w:t xml:space="preserve"> </w:t>
-      </w:r>
-      <w:r>
-        <w:t xml:space="preserve">= 0.06,</w:t>
-      </w:r>
-      <w:r>
-        <w:t xml:space="preserve"> </w:t>
-      </w:r>
-      <w:r>
-        <w:rPr>
-          <w:i/>
-        </w:rPr>
-        <w:t xml:space="preserve">Z</w:t>
-      </w:r>
-      <w:r>
-        <w:t xml:space="preserve"> </w:t>
-      </w:r>
-      <w:r>
-        <w:t xml:space="preserve">= 0.32,</w:t>
-      </w:r>
-      <w:r>
-        <w:t xml:space="preserve"> </w:t>
-      </w:r>
-      <w:r>
-        <w:rPr>
-          <w:i/>
-        </w:rPr>
-        <w:t xml:space="preserve">p</w:t>
-      </w:r>
-      <w:r>
-        <w:t xml:space="preserve"> </w:t>
-      </w:r>
-      <w:r>
-        <w:t xml:space="preserve">= 0.75. Exclusion Set 2:</w:t>
-      </w:r>
-      <w:r>
-        <w:t xml:space="preserve"> </w:t>
-      </w:r>
-      <w:r>
-        <w:rPr>
-          <w:i/>
-        </w:rPr>
-        <w:t xml:space="preserve">Hedges’ g</w:t>
-      </w:r>
-      <w:r>
-        <w:t xml:space="preserve"> </w:t>
-      </w:r>
-      <w:r>
-        <w:t xml:space="preserve">= 0.04, 95% CI = [-0.10, 0.17],</w:t>
-      </w:r>
-      <w:r>
-        <w:t xml:space="preserve"> </w:t>
-      </w:r>
-      <w:r>
-        <w:rPr>
-          <w:i/>
-        </w:rPr>
-        <w:t xml:space="preserve">SE</w:t>
-      </w:r>
-      <w:r>
-        <w:t xml:space="preserve"> </w:t>
-      </w:r>
-      <w:r>
-        <w:t xml:space="preserve">= 0.07,</w:t>
-      </w:r>
-      <w:r>
-        <w:t xml:space="preserve"> </w:t>
-      </w:r>
-      <w:r>
-        <w:rPr>
-          <w:i/>
-        </w:rPr>
-        <w:t xml:space="preserve">Z</w:t>
-      </w:r>
-      <w:r>
-        <w:t xml:space="preserve"> </w:t>
-      </w:r>
-      <w:r>
-        <w:t xml:space="preserve">= 0.51,</w:t>
-      </w:r>
-      <w:r>
-        <w:t xml:space="preserve"> </w:t>
-      </w:r>
-      <w:r>
-        <w:rPr>
-          <w:i/>
-        </w:rPr>
-        <w:t xml:space="preserve">p</w:t>
-      </w:r>
-      <w:r>
-        <w:t xml:space="preserve"> </w:t>
-      </w:r>
-      <w:r>
-        <w:t xml:space="preserve">= 0.61. Exclusion Set 3:</w:t>
-      </w:r>
-      <w:r>
-        <w:t xml:space="preserve"> </w:t>
-      </w:r>
-      <w:r>
-        <w:rPr>
-          <w:i/>
-        </w:rPr>
-        <w:t xml:space="preserve">Hedges’ g</w:t>
-      </w:r>
-      <w:r>
-        <w:t xml:space="preserve"> </w:t>
-      </w:r>
-      <w:r>
-        <w:t xml:space="preserve">= 0.02, 95% CI = [-0.11, 0.16],</w:t>
-      </w:r>
-      <w:r>
-        <w:t xml:space="preserve"> </w:t>
-      </w:r>
-      <w:r>
-        <w:rPr>
-          <w:i/>
-        </w:rPr>
-        <w:t xml:space="preserve">SE</w:t>
-      </w:r>
-      <w:r>
-        <w:t xml:space="preserve"> </w:t>
-      </w:r>
-      <w:r>
-        <w:t xml:space="preserve">= 0.07,</w:t>
-      </w:r>
-      <w:r>
-        <w:t xml:space="preserve"> </w:t>
-      </w:r>
-      <w:r>
-        <w:rPr>
-          <w:i/>
-        </w:rPr>
-        <w:t xml:space="preserve">Z</w:t>
-      </w:r>
-      <w:r>
-        <w:t xml:space="preserve"> </w:t>
-      </w:r>
-      <w:r>
-        <w:t xml:space="preserve">= 0.34,</w:t>
-      </w:r>
-      <w:r>
-        <w:t xml:space="preserve"> </w:t>
-      </w:r>
-      <w:r>
-        <w:rPr>
-          <w:i/>
-        </w:rPr>
-        <w:t xml:space="preserve">p</w:t>
-      </w:r>
-      <w:r>
-        <w:t xml:space="preserve"> </w:t>
-      </w:r>
-      <w:r>
-        <w:t xml:space="preserve">= 0.73.</w:t>
+        <w:t xml:space="preserve">As an initial test, we conducted separate meta-analyses for the In House and Author Advised labs. For each, we conducted both a fixed-effects (with variance between labs constrained to be equal to zero) and random-effects meta-analysis, and then compared the two models with a chi-squared differences test to assess whether the fit significantly changed. If the random-effects model fit significantly better than the fixed-effects model, this would indicate that allowing for variability in effect sizes between sites improved the model.</w:t>
       </w:r>
     </w:p>
     <w:p>
@@ -1253,285 +1522,7 @@
         <w:pStyle w:val="Textkrper"/>
       </w:pPr>
       <w:r>
-        <w:t xml:space="preserve">Variation among effect sizes also followed the previously observed pattern. Weak heterogeneity for Exclusion Set 2,</w:t>
-      </w:r>
-      <w:r>
-        <w:t xml:space="preserve"> </w:t>
-      </w:r>
-      <w:r>
-        <w:rPr>
-          <w:i/>
-        </w:rPr>
-        <w:t xml:space="preserve">Q</w:t>
-      </w:r>
-      <w:r>
-        <w:t xml:space="preserve">(20) = 36.32,</w:t>
-      </w:r>
-      <w:r>
-        <w:t xml:space="preserve"> </w:t>
-      </w:r>
-      <w:r>
-        <w:rPr>
-          <w:i/>
-        </w:rPr>
-        <w:t xml:space="preserve">p</w:t>
-      </w:r>
-      <w:r>
-        <w:t xml:space="preserve"> </w:t>
-      </w:r>
-      <w:r>
-        <w:t xml:space="preserve">= 0.01, Tau</w:t>
-      </w:r>
-      <w:r>
-        <w:rPr>
-          <w:vertAlign w:val="superscript"/>
-        </w:rPr>
-        <w:t xml:space="preserve">2</w:t>
-      </w:r>
-      <w:r>
-        <w:rPr>
-          <w:vertAlign w:val="subscript"/>
-        </w:rPr>
-        <w:t xml:space="preserve">within labs</w:t>
-      </w:r>
-      <w:r>
-        <w:t xml:space="preserve"> </w:t>
-      </w:r>
-      <w:r>
-        <w:t xml:space="preserve">= 0.00, Tau</w:t>
-      </w:r>
-      <w:r>
-        <w:rPr>
-          <w:vertAlign w:val="superscript"/>
-        </w:rPr>
-        <w:t xml:space="preserve">2</w:t>
-      </w:r>
-      <w:r>
-        <w:rPr>
-          <w:vertAlign w:val="subscript"/>
-        </w:rPr>
-        <w:t xml:space="preserve">between labs</w:t>
-      </w:r>
-      <w:r>
-        <w:t xml:space="preserve"> </w:t>
-      </w:r>
-      <w:r>
-        <w:t xml:space="preserve">= 0.02; while variation did not meet the statistical significance threshold for Exclusion Set 1</w:t>
-      </w:r>
-      <w:r>
-        <w:t xml:space="preserve"> </w:t>
-      </w:r>
-      <w:r>
-        <w:rPr>
-          <w:i/>
-        </w:rPr>
-        <w:t xml:space="preserve">Q</w:t>
-      </w:r>
-      <w:r>
-        <w:t xml:space="preserve">(20) = 25.82,</w:t>
-      </w:r>
-      <w:r>
-        <w:t xml:space="preserve"> </w:t>
-      </w:r>
-      <w:r>
-        <w:rPr>
-          <w:i/>
-        </w:rPr>
-        <w:t xml:space="preserve">p</w:t>
-      </w:r>
-      <w:r>
-        <w:t xml:space="preserve"> </w:t>
-      </w:r>
-      <w:r>
-        <w:t xml:space="preserve">= 0.17; or Exclusion Set 3:</w:t>
-      </w:r>
-      <w:r>
-        <w:t xml:space="preserve"> </w:t>
-      </w:r>
-      <w:r>
-        <w:rPr>
-          <w:i/>
-        </w:rPr>
-        <w:t xml:space="preserve">Q</w:t>
-      </w:r>
-      <w:r>
-        <w:t xml:space="preserve">(20) = 29.61,</w:t>
-      </w:r>
-      <w:r>
-        <w:t xml:space="preserve"> </w:t>
-      </w:r>
-      <w:r>
-        <w:rPr>
-          <w:i/>
-        </w:rPr>
-        <w:t xml:space="preserve">p</w:t>
-      </w:r>
-      <w:r>
-        <w:t xml:space="preserve"> </w:t>
-      </w:r>
-      <w:r>
-        <w:t xml:space="preserve">= 0.08.</w:t>
-      </w:r>
-    </w:p>
-    <w:p>
-      <w:pPr>
-        <w:pStyle w:val="Textkrper"/>
-      </w:pPr>
-      <w:r>
-        <w:t xml:space="preserve">Critically, protocol version did not significantly predict replication effect size regardless of which exclusion criteria were used. Exclusion Set 1:</w:t>
-      </w:r>
-      <w:r>
-        <w:t xml:space="preserve"> </w:t>
-      </w:r>
-      <w:r>
-        <w:rPr>
-          <w:i/>
-        </w:rPr>
-        <w:t xml:space="preserve">b</w:t>
-      </w:r>
-      <w:r>
-        <w:t xml:space="preserve"> </w:t>
-      </w:r>
-      <w:r>
-        <w:t xml:space="preserve">= 0.02,</w:t>
-      </w:r>
-      <w:r>
-        <w:t xml:space="preserve"> </w:t>
-      </w:r>
-      <w:r>
-        <w:rPr>
-          <w:i/>
-        </w:rPr>
-        <w:t xml:space="preserve">Z</w:t>
-      </w:r>
-      <w:r>
-        <w:t xml:space="preserve"> </w:t>
-      </w:r>
-      <w:r>
-        <w:t xml:space="preserve">= 0.29,</w:t>
-      </w:r>
-      <w:r>
-        <w:t xml:space="preserve"> </w:t>
-      </w:r>
-      <w:r>
-        <w:rPr>
-          <w:i/>
-        </w:rPr>
-        <w:t xml:space="preserve">p</w:t>
-      </w:r>
-      <w:r>
-        <w:t xml:space="preserve"> </w:t>
-      </w:r>
-      <w:r>
-        <w:t xml:space="preserve">= 0.77; Exclusion Set 2:</w:t>
-      </w:r>
-      <w:r>
-        <w:t xml:space="preserve"> </w:t>
-      </w:r>
-      <w:r>
-        <w:rPr>
-          <w:i/>
-        </w:rPr>
-        <w:t xml:space="preserve">b</w:t>
-      </w:r>
-      <w:r>
-        <w:t xml:space="preserve"> </w:t>
-      </w:r>
-      <w:r>
-        <w:t xml:space="preserve">= 0.11,</w:t>
-      </w:r>
-      <w:r>
-        <w:t xml:space="preserve"> </w:t>
-      </w:r>
-      <w:r>
-        <w:rPr>
-          <w:i/>
-        </w:rPr>
-        <w:t xml:space="preserve">Z</w:t>
-      </w:r>
-      <w:r>
-        <w:t xml:space="preserve"> </w:t>
-      </w:r>
-      <w:r>
-        <w:t xml:space="preserve">= 0.92,</w:t>
-      </w:r>
-      <w:r>
-        <w:t xml:space="preserve"> </w:t>
-      </w:r>
-      <w:r>
-        <w:rPr>
-          <w:i/>
-        </w:rPr>
-        <w:t xml:space="preserve">p</w:t>
-      </w:r>
-      <w:r>
-        <w:t xml:space="preserve"> </w:t>
-      </w:r>
-      <w:r>
-        <w:t xml:space="preserve">= 0.36; Exclusion Set 3:</w:t>
-      </w:r>
-      <w:r>
-        <w:t xml:space="preserve"> </w:t>
-      </w:r>
-      <w:r>
-        <w:rPr>
-          <w:i/>
-        </w:rPr>
-        <w:t xml:space="preserve">b</w:t>
-      </w:r>
-      <w:r>
-        <w:t xml:space="preserve"> </w:t>
-      </w:r>
-      <w:r>
-        <w:t xml:space="preserve">= 0.10,</w:t>
-      </w:r>
-      <w:r>
-        <w:t xml:space="preserve"> </w:t>
-      </w:r>
-      <w:r>
-        <w:rPr>
-          <w:i/>
-        </w:rPr>
-        <w:t xml:space="preserve">Z</w:t>
-      </w:r>
-      <w:r>
-        <w:t xml:space="preserve"> </w:t>
-      </w:r>
-      <w:r>
-        <w:t xml:space="preserve">= 0.57,</w:t>
-      </w:r>
-      <w:r>
-        <w:t xml:space="preserve"> </w:t>
-      </w:r>
-      <w:r>
-        <w:rPr>
-          <w:i/>
-        </w:rPr>
-        <w:t xml:space="preserve">p</w:t>
-      </w:r>
-      <w:r>
-        <w:t xml:space="preserve"> </w:t>
-      </w:r>
-      <w:r>
-        <w:t xml:space="preserve">= 0.57. The Author Advised version did not produce larger effect sizes when compared with the In House versions.</w:t>
-      </w:r>
-    </w:p>
-    <w:p>
-      <w:pPr>
-        <w:pStyle w:val="berschrift2"/>
-      </w:pPr>
-      <w:bookmarkStart w:id="36" w:name="X84111581ee6b5e634403d42ca8ac8d478a3dbad"/>
-      <w:r>
-        <w:t xml:space="preserve">Research Question 3: Effect of Standardization</w:t>
-      </w:r>
-      <w:bookmarkEnd w:id="36"/>
-    </w:p>
-    <w:p>
-      <w:pPr>
-        <w:pStyle w:val="FirstParagraph"/>
-      </w:pPr>
-      <w:r>
-        <w:t xml:space="preserve">Finally, we tested whether In House protocols displayed greater variability in effect size than Author Advised protocols. To test this hypothesis, we ran the mixed-effects models but constrained the variances at both Level 2 and Level 3 to 0, effectively creating fixed-effects models. These models were then compared with a chi-squared differences test to assess whether the fit significantly changed. In this case, none of the three models significantly decreased in fit: Exclusion Set 1:</w:t>
+        <w:t xml:space="preserve">In this case, neither In House nor Author Advised labs showed a significant benefit of the random effects model over the fixed effects model across any of the Exclusion Sets: In House labs: Exclusion Set 1:</w:t>
       </w:r>
       <w:r>
         <w:t xml:space="preserve"> </w:t>
@@ -1551,7 +1542,7 @@
         <w:t xml:space="preserve"> </w:t>
       </w:r>
       <w:r>
-        <w:t xml:space="preserve">(2) = 0.16,</w:t>
+        <w:t xml:space="preserve">(1) = 0.29,</w:t>
       </w:r>
       <w:r>
         <w:t xml:space="preserve"> </w:t>
@@ -1566,7 +1557,7 @@
         <w:t xml:space="preserve"> </w:t>
       </w:r>
       <w:r>
-        <w:t xml:space="preserve">= 0.92; Exclusion Set 2:</w:t>
+        <w:t xml:space="preserve">= 0.59; Exclusion Set 2:</w:t>
       </w:r>
       <w:r>
         <w:t xml:space="preserve"> </w:t>
@@ -1586,7 +1577,7 @@
         <w:t xml:space="preserve"> </w:t>
       </w:r>
       <w:r>
-        <w:t xml:space="preserve">(2) = 0.85,</w:t>
+        <w:t xml:space="preserve">(1) = 0.29,</w:t>
       </w:r>
       <w:r>
         <w:t xml:space="preserve"> </w:t>
@@ -1601,7 +1592,7 @@
         <w:t xml:space="preserve"> </w:t>
       </w:r>
       <w:r>
-        <w:t xml:space="preserve">= 0.65; Exclusion Set 3:</w:t>
+        <w:t xml:space="preserve">= 0.59; Exclusion Set 3:</w:t>
       </w:r>
       <w:r>
         <w:t xml:space="preserve"> </w:t>
@@ -1621,7 +1612,7 @@
         <w:t xml:space="preserve"> </w:t>
       </w:r>
       <w:r>
-        <w:t xml:space="preserve">(2) = 0.27,</w:t>
+        <w:t xml:space="preserve">(1) = 0.29,</w:t>
       </w:r>
       <w:r>
         <w:t xml:space="preserve"> </w:t>
@@ -1636,7 +1627,112 @@
         <w:t xml:space="preserve"> </w:t>
       </w:r>
       <w:r>
-        <w:t xml:space="preserve">= 0.87. Overall, there was no evidence that In House protocols elicited greater variability than Author Advised protocols despite the fact that they were unambiguously more variable in their procedural implementation.</w:t>
+        <w:t xml:space="preserve">= 0.59; Author Advised labs: Exclusion Set 1:</w:t>
+      </w:r>
+      <w:r>
+        <w:t xml:space="preserve"> </w:t>
+      </w:r>
+      <m:oMath>
+        <m:r>
+          <m:t>χ</m:t>
+        </m:r>
+      </m:oMath>
+      <w:r>
+        <w:rPr>
+          <w:i/>
+        </w:rPr>
+        <w:t xml:space="preserve">²</w:t>
+      </w:r>
+      <w:r>
+        <w:t xml:space="preserve"> </w:t>
+      </w:r>
+      <w:r>
+        <w:t xml:space="preserve">(1) = 0.00,</w:t>
+      </w:r>
+      <w:r>
+        <w:t xml:space="preserve"> </w:t>
+      </w:r>
+      <w:r>
+        <w:rPr>
+          <w:i/>
+        </w:rPr>
+        <w:t xml:space="preserve">p</w:t>
+      </w:r>
+      <w:r>
+        <w:t xml:space="preserve"> </w:t>
+      </w:r>
+      <w:r>
+        <w:t xml:space="preserve">= 1; Exclusion Set 2:</w:t>
+      </w:r>
+      <w:r>
+        <w:t xml:space="preserve"> </w:t>
+      </w:r>
+      <m:oMath>
+        <m:r>
+          <m:t>χ</m:t>
+        </m:r>
+      </m:oMath>
+      <w:r>
+        <w:rPr>
+          <w:i/>
+        </w:rPr>
+        <w:t xml:space="preserve">²</w:t>
+      </w:r>
+      <w:r>
+        <w:t xml:space="preserve"> </w:t>
+      </w:r>
+      <w:r>
+        <w:t xml:space="preserve">(1) = 0.03,</w:t>
+      </w:r>
+      <w:r>
+        <w:t xml:space="preserve"> </w:t>
+      </w:r>
+      <w:r>
+        <w:rPr>
+          <w:i/>
+        </w:rPr>
+        <w:t xml:space="preserve">p</w:t>
+      </w:r>
+      <w:r>
+        <w:t xml:space="preserve"> </w:t>
+      </w:r>
+      <w:r>
+        <w:t xml:space="preserve">= 0.87; Exclusion Set 3:</w:t>
+      </w:r>
+      <w:r>
+        <w:t xml:space="preserve"> </w:t>
+      </w:r>
+      <m:oMath>
+        <m:r>
+          <m:t>χ</m:t>
+        </m:r>
+      </m:oMath>
+      <w:r>
+        <w:rPr>
+          <w:i/>
+        </w:rPr>
+        <w:t xml:space="preserve">²</w:t>
+      </w:r>
+      <w:r>
+        <w:t xml:space="preserve"> </w:t>
+      </w:r>
+      <w:r>
+        <w:t xml:space="preserve">(1) = 0.00,</w:t>
+      </w:r>
+      <w:r>
+        <w:t xml:space="preserve"> </w:t>
+      </w:r>
+      <w:r>
+        <w:rPr>
+          <w:i/>
+        </w:rPr>
+        <w:t xml:space="preserve">p</w:t>
+      </w:r>
+      <w:r>
+        <w:t xml:space="preserve"> </w:t>
+      </w:r>
+      <w:r>
+        <w:t xml:space="preserve">= 1. Overall, this evidence indicates that neither In House nor Author Advised labs showed significant variability in effect size across sites, despite the fact that In House labs were unambiguously more variable in their procedural implementation. This does not mean the variances were equal, but based on the present evidence we cannot conclude that they were different.</w:t>
       </w:r>
     </w:p>
     <w:p>
@@ -2213,7 +2309,7 @@
         <w:t xml:space="preserve"> </w:t>
       </w:r>
       <w:r>
-        <w:t xml:space="preserve">Sample code to run this analysis is: meta3(y=es, v=var, cluster=Location, data=dataset). In this sample code,</w:t>
+        <w:t xml:space="preserve">Sample code for the original analysis is: meta3(y=es, v=var, x=version, cluster=Location, data=dataset). In this code,</w:t>
       </w:r>
       <w:r>
         <w:t xml:space="preserve"> </w:t>
@@ -2231,7 +2327,7 @@
         <w:t xml:space="preserve"> </w:t>
       </w:r>
       <w:r>
-        <w:t xml:space="preserve">directs the program to the column of effect sizes,</w:t>
+        <w:t xml:space="preserve">directs the program to the column of effect sizes indicating results per each site,</w:t>
       </w:r>
       <w:r>
         <w:t xml:space="preserve"> </w:t>
@@ -2249,7 +2345,7 @@
         <w:t xml:space="preserve"> </w:t>
       </w:r>
       <w:r>
-        <w:t xml:space="preserve">indicates the variable to be used as the sampling variance for each effect size, and the</w:t>
+        <w:t xml:space="preserve">indicates the variable to be used as the sampling variance for each effect size,</w:t>
       </w:r>
       <w:r>
         <w:t xml:space="preserve"> </w:t>
@@ -2258,6 +2354,24 @@
         <w:t xml:space="preserve">“</w:t>
       </w:r>
       <w:r>
+        <w:t xml:space="preserve">x=version</w:t>
+      </w:r>
+      <w:r>
+        <w:t xml:space="preserve">”</w:t>
+      </w:r>
+      <w:r>
+        <w:t xml:space="preserve"> </w:t>
+      </w:r>
+      <w:r>
+        <w:t xml:space="preserve">indicates whether that effect size comes from an In House or Author Advised protocol, and the</w:t>
+      </w:r>
+      <w:r>
+        <w:t xml:space="preserve"> </w:t>
+      </w:r>
+      <w:r>
+        <w:t xml:space="preserve">“</w:t>
+      </w:r>
+      <w:r>
         <w:t xml:space="preserve">cluster=Location</w:t>
       </w:r>
       <w:r>
@@ -2267,26 +2381,7 @@
         <w:t xml:space="preserve"> </w:t>
       </w:r>
       <w:r>
-        <w:t xml:space="preserve">command groups the effect sizes by a location variable in the dataset (in this case, a unique identifier assigned to each replication site).</w:t>
-      </w:r>
-    </w:p>
-  </w:footnote>
-  <w:footnote w:id="35">
-    <w:p>
-      <w:pPr>
-        <w:pStyle w:val="Funotentext"/>
-      </w:pPr>
-      <w:r>
-        <w:rPr>
-          <w:rStyle w:val="Funotenzeichen"/>
-        </w:rPr>
-        <w:footnoteRef/>
-      </w:r>
-      <w:r>
-        <w:t xml:space="preserve"> </w:t>
-      </w:r>
-      <w:r>
-        <w:t xml:space="preserve">The addition of the argument</w:t>
+        <w:t xml:space="preserve">command groups the effect sizes by a location variable in the dataset (in this case, a unique identifier assigned to each university). This last</w:t>
       </w:r>
       <w:r>
         <w:t xml:space="preserve"> </w:t>
@@ -2295,7 +2390,7 @@
         <w:t xml:space="preserve">“</w:t>
       </w:r>
       <w:r>
-        <w:t xml:space="preserve">x = version</w:t>
+        <w:t xml:space="preserve">cluster</w:t>
       </w:r>
       <w:r>
         <w:t xml:space="preserve">”</w:t>
@@ -2304,7 +2399,7 @@
         <w:t xml:space="preserve"> </w:t>
       </w:r>
       <w:r>
-        <w:t xml:space="preserve">to the prior metaSEM R code can be seen here: meta3(y=es, v=var, cluster=Location, x=version, data=dataset)</w:t>
+        <w:t xml:space="preserve">argument is what had to be dropped from the analysis.</w:t>
       </w:r>
     </w:p>
   </w:footnote>

</xml_diff>

<commit_message>
Removed identical analyses for In House research q3
</commit_message>
<xml_diff>
--- a/006_ml4_papaja_results.docx
+++ b/006_ml4_papaja_results.docx
@@ -1523,76 +1523,6 @@
       </w:pPr>
       <w:r>
         <w:t xml:space="preserve">In this case, neither In House nor Author Advised labs showed a significant benefit of the random effects model over the fixed effects model across any of the Exclusion Sets: In House labs: Exclusion Set 1:</w:t>
-      </w:r>
-      <w:r>
-        <w:t xml:space="preserve"> </w:t>
-      </w:r>
-      <m:oMath>
-        <m:r>
-          <m:t>χ</m:t>
-        </m:r>
-      </m:oMath>
-      <w:r>
-        <w:rPr>
-          <w:i/>
-        </w:rPr>
-        <w:t xml:space="preserve">²</w:t>
-      </w:r>
-      <w:r>
-        <w:t xml:space="preserve"> </w:t>
-      </w:r>
-      <w:r>
-        <w:t xml:space="preserve">(1) = 0.29,</w:t>
-      </w:r>
-      <w:r>
-        <w:t xml:space="preserve"> </w:t>
-      </w:r>
-      <w:r>
-        <w:rPr>
-          <w:i/>
-        </w:rPr>
-        <w:t xml:space="preserve">p</w:t>
-      </w:r>
-      <w:r>
-        <w:t xml:space="preserve"> </w:t>
-      </w:r>
-      <w:r>
-        <w:t xml:space="preserve">= 0.59; Exclusion Set 2:</w:t>
-      </w:r>
-      <w:r>
-        <w:t xml:space="preserve"> </w:t>
-      </w:r>
-      <m:oMath>
-        <m:r>
-          <m:t>χ</m:t>
-        </m:r>
-      </m:oMath>
-      <w:r>
-        <w:rPr>
-          <w:i/>
-        </w:rPr>
-        <w:t xml:space="preserve">²</w:t>
-      </w:r>
-      <w:r>
-        <w:t xml:space="preserve"> </w:t>
-      </w:r>
-      <w:r>
-        <w:t xml:space="preserve">(1) = 0.29,</w:t>
-      </w:r>
-      <w:r>
-        <w:t xml:space="preserve"> </w:t>
-      </w:r>
-      <w:r>
-        <w:rPr>
-          <w:i/>
-        </w:rPr>
-        <w:t xml:space="preserve">p</w:t>
-      </w:r>
-      <w:r>
-        <w:t xml:space="preserve"> </w:t>
-      </w:r>
-      <w:r>
-        <w:t xml:space="preserve">= 0.59; Exclusion Set 3:</w:t>
       </w:r>
       <w:r>
         <w:t xml:space="preserve"> </w:t>

</xml_diff>

<commit_message>
Edits indicating when the deidentified vs not-deidentified data are required. Needs further clarification.
</commit_message>
<xml_diff>
--- a/006_ml4_papaja_results.docx
+++ b/006_ml4_papaja_results.docx
@@ -252,19 +252,7 @@
         </w:r>
       </w:hyperlink>
       <w:r>
-        <w:t xml:space="preserve">), we immediately excluded from all analyses participants who either failed to complete all 6 ratings of the essay authors, or who failed to complete both writing prompts within the mortality salience or control conditions (e.g., the between-subjects manipulation).</w:t>
-      </w:r>
-      <w:r>
-        <w:rPr>
-          <w:rStyle w:val="Funotenzeichen"/>
-        </w:rPr>
-        <w:footnoteReference w:id="24"/>
-      </w:r>
-      <w:r>
-        <w:t xml:space="preserve"> </w:t>
-      </w:r>
-      <w:r>
-        <w:t xml:space="preserve">Thus, the usable sample included 2,220 participants (see Table 1 for a summary of sites). 1,157 participants (52.12%) reported being female and 708 participants (31.89%) reported being male; the remaining participants did not respond to the item, were asked about gender in a non-standard way, or chose a different response. The mean age was 19.87 years (</w:t>
+        <w:t xml:space="preserve">), we immediately excluded from all analyses participants who either failed to complete all 6 ratings of the essay authors, or who failed to complete both writing prompts within the mortality salience or control conditions (e.g., the between-subjects manipulation). The latter exclusion criteria applied only to participants from Author Advised sites, because the necessary data was not always available for In House sites. Thus, the usable sample included 2,220 participants (see Table 1 for a summary of sites). 1,157 participants (52.12%) reported being female and 708 participants (31.89%) reported being male; the remaining participants did not respond to the item, were asked about gender in a non-standard way, or chose a different response. The mean age was 19.87 years (</w:t>
       </w:r>
       <w:r>
         <w:rPr>
@@ -283,18 +271,18 @@
       <w:pPr>
         <w:pStyle w:val="berschrift2"/>
       </w:pPr>
-      <w:bookmarkStart w:id="25" w:name="analysis-plan"/>
+      <w:bookmarkStart w:id="24" w:name="analysis-plan"/>
       <w:r>
         <w:t xml:space="preserve">Analysis Plan</w:t>
       </w:r>
-      <w:bookmarkEnd w:id="25"/>
+      <w:bookmarkEnd w:id="24"/>
     </w:p>
     <w:p>
       <w:pPr>
         <w:pStyle w:val="FirstParagraph"/>
       </w:pPr>
       <w:r>
-        <w:t xml:space="preserve">The primary finding of interest from Greenberg et al., (1994) was that participants who underwent the mortality salience treatment showed greater preference for the pro-US essay author over the anti-US essay author compared to the control condition. To assess whether the replication results support the original, we followed a similar analysis plan as in the original article. Scores from the three items evaluating the authors of the anti-American essays were averaged (</w:t>
+        <w:t xml:space="preserve">The primary finding of interest from Greenberg et al., (1994) was that participants who underwent the mortality salience treatment showed greater preference for the pro-US essay author over the anti-US essay author compared to the control condition. To assess whether the replication results support the original, within each lab we followed a similar analysis plan as in the original article. Scores from the three items evaluating the authors of the anti-American essays were averaged (</w:t>
       </w:r>
       <m:oMath>
         <m:r>
@@ -316,19 +304,7 @@
         <w:t xml:space="preserve"> </w:t>
       </w:r>
       <w:r>
-        <w:t xml:space="preserve">= 0.89).</w:t>
-      </w:r>
-      <w:r>
-        <w:rPr>
-          <w:rStyle w:val="Funotenzeichen"/>
-        </w:rPr>
-        <w:footnoteReference w:id="26"/>
-      </w:r>
-      <w:r>
-        <w:t xml:space="preserve"> </w:t>
-      </w:r>
-      <w:r>
-        <w:t xml:space="preserve">An independent-samples</w:t>
+        <w:t xml:space="preserve">= 0.89). An independent-samples</w:t>
       </w:r>
       <w:r>
         <w:t xml:space="preserve"> </w:t>
@@ -376,7 +352,26 @@
         <w:t xml:space="preserve"> </w:t>
       </w:r>
       <w:r>
-        <w:t xml:space="preserve">(control) condition. Some labs administered both Author Advised and In House protocols. To account for this nesting of effect sizes within labs, a three-level random-effects meta-analysis was conducted using the MetaSEM package (Cheung, 2014) in R (R Core Team, 2019).</w:t>
+        <w:t xml:space="preserve">(control) condition. Supplemental analyses treating these as two separate dependent variables are available in the online supplement (</w:t>
+      </w:r>
+      <w:hyperlink r:id="rId25">
+        <w:r>
+          <w:rPr>
+            <w:rStyle w:val="Hyperlink"/>
+          </w:rPr>
+          <w:t xml:space="preserve">https://osf.io/xtg4u/</w:t>
+        </w:r>
+      </w:hyperlink>
+      <w:r>
+        <w:t xml:space="preserve">), and those outcomes do not qualify the conclusions offered here.</w:t>
+      </w:r>
+    </w:p>
+    <w:p>
+      <w:pPr>
+        <w:pStyle w:val="Textkrper"/>
+      </w:pPr>
+      <w:r>
+        <w:t xml:space="preserve">We then analyzed these individual results meta-analytically to get an aggregate effect size across all labs. Some labs administered both Author Advised and In House protocols. To account for this nesting of effect sizes within labs, a three-level random-effects meta-analysis was conducted using the MetaSEM package (Cheung, 2014) in R (R Core Team, 2019).</w:t>
       </w:r>
     </w:p>
     <w:p>
@@ -563,20 +558,127 @@
       <w:pPr>
         <w:pStyle w:val="berschrift1"/>
       </w:pPr>
-      <w:bookmarkStart w:id="28" w:name="results"/>
+      <w:bookmarkStart w:id="26" w:name="results"/>
       <w:r>
         <w:t xml:space="preserve">Results</w:t>
       </w:r>
-      <w:bookmarkEnd w:id="28"/>
+      <w:bookmarkEnd w:id="26"/>
     </w:p>
     <w:p>
       <w:pPr>
         <w:pStyle w:val="berschrift2"/>
       </w:pPr>
-      <w:bookmarkStart w:id="29" w:name="X2dcd4cd6d14a006464fb6331fb28bcd608854cc"/>
+      <w:bookmarkStart w:id="27" w:name="X2dcd4cd6d14a006464fb6331fb28bcd608854cc"/>
       <w:r>
         <w:t xml:space="preserve">Researcher Expectations and Characteristics</w:t>
       </w:r>
+      <w:bookmarkEnd w:id="27"/>
+    </w:p>
+    <w:p>
+      <w:pPr>
+        <w:pStyle w:val="FirstParagraph"/>
+      </w:pPr>
+      <w:r>
+        <w:t xml:space="preserve">A total of 28 researchers from 21 participating sites completed an experimenter survey about their motivations and expertise. This survey was administered during data collection, and although no researcher had access to overall project-wide results, ~⅓ of the researchers reported looking at or analyzing their own site’s data prior to completing the survey. Psychology research experience ranged from 0 to 28 years (</w:t>
+      </w:r>
+      <w:r>
+        <w:rPr>
+          <w:i/>
+        </w:rPr>
+        <w:t xml:space="preserve">M</w:t>
+      </w:r>
+      <w:r>
+        <w:t xml:space="preserve"> </w:t>
+      </w:r>
+      <w:r>
+        <w:t xml:space="preserve">= 9.32,</w:t>
+      </w:r>
+      <w:r>
+        <w:t xml:space="preserve"> </w:t>
+      </w:r>
+      <w:r>
+        <w:rPr>
+          <w:i/>
+        </w:rPr>
+        <w:t xml:space="preserve">SD</w:t>
+      </w:r>
+      <w:r>
+        <w:t xml:space="preserve"> </w:t>
+      </w:r>
+      <w:r>
+        <w:t xml:space="preserve">= 8.80). One (4%) researcher indicated they were an expert in TMT, five (18%) indicated they had</w:t>
+      </w:r>
+      <w:r>
+        <w:t xml:space="preserve"> </w:t>
+      </w:r>
+      <w:r>
+        <w:t xml:space="preserve">“</w:t>
+      </w:r>
+      <w:r>
+        <w:t xml:space="preserve">a lot</w:t>
+      </w:r>
+      <w:r>
+        <w:t xml:space="preserve">”</w:t>
+      </w:r>
+      <w:r>
+        <w:t xml:space="preserve"> </w:t>
+      </w:r>
+      <w:r>
+        <w:t xml:space="preserve">of TMT knowledge, ten (36%) indicated</w:t>
+      </w:r>
+      <w:r>
+        <w:t xml:space="preserve"> </w:t>
+      </w:r>
+      <w:r>
+        <w:t xml:space="preserve">“</w:t>
+      </w:r>
+      <w:r>
+        <w:t xml:space="preserve">some</w:t>
+      </w:r>
+      <w:r>
+        <w:t xml:space="preserve">”</w:t>
+      </w:r>
+      <w:r>
+        <w:t xml:space="preserve"> </w:t>
+      </w:r>
+      <w:r>
+        <w:t xml:space="preserve">knowledge, five (18%) indicated little knowledge, six (21%) indicated zero knowledge, and one (4%) did not respond to the question.</w:t>
+      </w:r>
+    </w:p>
+    <w:p>
+      <w:pPr>
+        <w:pStyle w:val="Textkrper"/>
+      </w:pPr>
+      <w:r>
+        <w:t xml:space="preserve">When asked what outcome they wanted to happen, 13 (46%) indicated that they hoped for the project to successfully replicate the TMT effect, ten (36%) indicated no preference, and three (11%) hoped the project would result in a failure to replicate, with two (7%) researchers leaving the question blank. On average, the teams estimated a 54% chance of successful replication with a wide range of estimates from 20% to 95% (</w:t>
+      </w:r>
+      <w:r>
+        <w:rPr>
+          <w:i/>
+        </w:rPr>
+        <w:t xml:space="preserve">SD</w:t>
+      </w:r>
+      <w:r>
+        <w:t xml:space="preserve"> </w:t>
+      </w:r>
+      <w:r>
+        <w:t xml:space="preserve">= 22.14).</w:t>
+      </w:r>
+      <w:r>
+        <w:rPr>
+          <w:rStyle w:val="Funotenzeichen"/>
+        </w:rPr>
+        <w:footnoteReference w:id="28"/>
+      </w:r>
+    </w:p>
+    <w:p>
+      <w:pPr>
+        <w:pStyle w:val="berschrift2"/>
+      </w:pPr>
+      <w:bookmarkStart w:id="29" w:name="X5624d0496651cf284888f223111f8f07010fd01"/>
+      <w:r>
+        <w:t xml:space="preserve">Deviations from Pre-registered Analytic Plan</w:t>
+      </w:r>
       <w:bookmarkEnd w:id="29"/>
     </w:p>
     <w:p>
@@ -584,128 +686,9 @@
         <w:pStyle w:val="FirstParagraph"/>
       </w:pPr>
       <w:r>
-        <w:t xml:space="preserve">A total of 28 researchers from 21 participating sites completed an experimenter survey about their motivations and expertise. This survey was administered during data collection, and although no researcher had access to overall project-wide results, ~⅓ of the researchers reported looking at or analyzing their own site’s data prior to completing the survey. Psychology research experience ranged from 0 to 28 years (</w:t>
-      </w:r>
-      <w:r>
-        <w:rPr>
-          <w:i/>
-        </w:rPr>
-        <w:t xml:space="preserve">M</w:t>
-      </w:r>
-      <w:r>
-        <w:t xml:space="preserve"> </w:t>
-      </w:r>
-      <w:r>
-        <w:t xml:space="preserve">= 9.32,</w:t>
-      </w:r>
-      <w:r>
-        <w:t xml:space="preserve"> </w:t>
-      </w:r>
-      <w:r>
-        <w:rPr>
-          <w:i/>
-        </w:rPr>
-        <w:t xml:space="preserve">SD</w:t>
-      </w:r>
-      <w:r>
-        <w:t xml:space="preserve"> </w:t>
-      </w:r>
-      <w:r>
-        <w:t xml:space="preserve">= 8.80). One (4%) researcher indicated they were an expert in TMT, five (18%) indicated they had</w:t>
-      </w:r>
-      <w:r>
-        <w:t xml:space="preserve"> </w:t>
-      </w:r>
-      <w:r>
-        <w:t xml:space="preserve">“</w:t>
-      </w:r>
-      <w:r>
-        <w:t xml:space="preserve">a lot</w:t>
-      </w:r>
-      <w:r>
-        <w:t xml:space="preserve">”</w:t>
-      </w:r>
-      <w:r>
-        <w:t xml:space="preserve"> </w:t>
-      </w:r>
-      <w:r>
-        <w:t xml:space="preserve">of TMT knowledge, ten (36%) indicated</w:t>
-      </w:r>
-      <w:r>
-        <w:t xml:space="preserve"> </w:t>
-      </w:r>
-      <w:r>
-        <w:t xml:space="preserve">“</w:t>
-      </w:r>
-      <w:r>
-        <w:t xml:space="preserve">some</w:t>
-      </w:r>
-      <w:r>
-        <w:t xml:space="preserve">”</w:t>
-      </w:r>
-      <w:r>
-        <w:t xml:space="preserve"> </w:t>
-      </w:r>
-      <w:r>
-        <w:t xml:space="preserve">knowledge, five (18%) indicated little knowledge, six (21%) indicated zero knowledge, and one (4%) did not respond to the question.</w:t>
-      </w:r>
-    </w:p>
-    <w:p>
-      <w:pPr>
-        <w:pStyle w:val="Textkrper"/>
-      </w:pPr>
-      <w:r>
-        <w:t xml:space="preserve">When asked what outcome they wanted to happen, 13 (46%) indicated that they hoped for the project to successfully replicate the TMT effect, ten (36%) indicated no preference, and three (11%) hoped the project would result in a failure to replicate, with two (7%) researchers leaving the question blank. On average, the teams estimated a 54% chance of successful replication with a wide range of estimates from 20% to 95% (</w:t>
-      </w:r>
-      <w:r>
-        <w:rPr>
-          <w:i/>
-        </w:rPr>
-        <w:t xml:space="preserve">SD</w:t>
-      </w:r>
-      <w:r>
-        <w:t xml:space="preserve"> </w:t>
-      </w:r>
-      <w:r>
-        <w:t xml:space="preserve">= 22.14).</w:t>
-      </w:r>
-      <w:r>
-        <w:rPr>
-          <w:rStyle w:val="Funotenzeichen"/>
-        </w:rPr>
-        <w:footnoteReference w:id="30"/>
-      </w:r>
-    </w:p>
-    <w:p>
-      <w:pPr>
-        <w:pStyle w:val="berschrift2"/>
-      </w:pPr>
-      <w:bookmarkStart w:id="31" w:name="X5624d0496651cf284888f223111f8f07010fd01"/>
-      <w:r>
-        <w:t xml:space="preserve">Deviations from Pre-registered Analytic Plan</w:t>
-      </w:r>
-      <w:bookmarkEnd w:id="31"/>
-    </w:p>
-    <w:p>
-      <w:pPr>
-        <w:pStyle w:val="FirstParagraph"/>
-      </w:pPr>
-      <w:r>
-        <w:t xml:space="preserve">Our pre-registered analytic plan specifies the use of a three-level meta-analysis, conducted in the MetaSEM R package (Cheung, 2014), to control for the clustering of effect sizes when independent teams ran both In House and Author Advised versions of the protocol at the same university.</w:t>
-      </w:r>
-      <w:r>
-        <w:rPr>
-          <w:rStyle w:val="Funotenzeichen"/>
-        </w:rPr>
-        <w:footnoteReference w:id="32"/>
-      </w:r>
-      <w:r>
-        <w:t xml:space="preserve"> </w:t>
-      </w:r>
-      <w:r>
-        <w:t xml:space="preserve">However, during data analysis we discovered that we did not have enough data in these clusters for the planned analysis to be accurate (e.g., we had to drop the clustering variable). The results reported below are thus a more common univariate meta-analysis conducted in the same package, which is the model that most closely mirrors our originally planned analysis. The entire results section written to report the originally planned three-level model is available on the OSF (</w:t>
-      </w:r>
-      <w:hyperlink r:id="rId33">
+        <w:t xml:space="preserve">Our pre-registered analytic plan specifies the use of a three-level meta-analysis, conducted in the MetaSEM R package (Cheung, 2014), to control for the clustering of effect sizes when independent teams ran both In House and Author Advised versions of the protocol at the same university. However, during data analysis we discovered that we did not have enough data in these clusters for the planned analysis to be accurate (e.g., we had to drop the clustering variable). The results reported below are thus a more common univariate meta-analysis conducted in the same package, which is the model that most closely mirrors our originally planned analysis. The entire results section and analysis code written to report the originally planned three-level model are available on the OSF (</w:t>
+      </w:r>
+      <w:hyperlink r:id="rId30">
         <w:r>
           <w:rPr>
             <w:rStyle w:val="Hyperlink"/>
@@ -721,11 +704,11 @@
       <w:pPr>
         <w:pStyle w:val="berschrift2"/>
       </w:pPr>
-      <w:bookmarkStart w:id="34" w:name="X0717cbac05e4bba966b3ebf40da3149f951982b"/>
+      <w:bookmarkStart w:id="31" w:name="X0717cbac05e4bba966b3ebf40da3149f951982b"/>
       <w:r>
         <w:t xml:space="preserve">Research Question 1: Meta-analytic results across all labs (random effects meta-analysis).</w:t>
       </w:r>
-      <w:bookmarkEnd w:id="34"/>
+      <w:bookmarkEnd w:id="31"/>
     </w:p>
     <w:p>
       <w:pPr>
@@ -917,7 +900,7 @@
       <w:r>
         <w:t xml:space="preserve"> </w:t>
       </w:r>
-      <w:hyperlink r:id="rId33">
+      <w:hyperlink r:id="rId30">
         <w:r>
           <w:rPr>
             <w:rStyle w:val="Hyperlink"/>
@@ -1045,11 +1028,11 @@
       <w:pPr>
         <w:pStyle w:val="berschrift2"/>
       </w:pPr>
-      <w:bookmarkStart w:id="35" w:name="X29592220de5c9185f2b682c0ce7513d52858c49"/>
+      <w:bookmarkStart w:id="32" w:name="X29592220de5c9185f2b682c0ce7513d52858c49"/>
       <w:r>
         <w:t xml:space="preserve">Research Question 2: Moderation by Author Advised/In House protocol</w:t>
       </w:r>
-      <w:bookmarkEnd w:id="35"/>
+      <w:bookmarkEnd w:id="32"/>
     </w:p>
     <w:p>
       <w:pPr>
@@ -1495,11 +1478,11 @@
       <w:pPr>
         <w:pStyle w:val="berschrift2"/>
       </w:pPr>
-      <w:bookmarkStart w:id="36" w:name="X84111581ee6b5e634403d42ca8ac8d478a3dbad"/>
+      <w:bookmarkStart w:id="33" w:name="X84111581ee6b5e634403d42ca8ac8d478a3dbad"/>
       <w:r>
         <w:t xml:space="preserve">Research Question 3: Effect of Standardization</w:t>
       </w:r>
-      <w:bookmarkEnd w:id="36"/>
+      <w:bookmarkEnd w:id="33"/>
     </w:p>
     <w:p>
       <w:pPr>
@@ -1669,11 +1652,11 @@
       <w:pPr>
         <w:pStyle w:val="berschrift2"/>
       </w:pPr>
-      <w:bookmarkStart w:id="37" w:name="follow-up-exploratory-analyses"/>
+      <w:bookmarkStart w:id="34" w:name="follow-up-exploratory-analyses"/>
       <w:r>
         <w:t xml:space="preserve">Follow-Up Exploratory Analyses</w:t>
       </w:r>
-      <w:bookmarkEnd w:id="37"/>
+      <w:bookmarkEnd w:id="34"/>
     </w:p>
     <w:p>
       <w:pPr>
@@ -1809,7 +1792,7 @@
         <w:rPr>
           <w:rStyle w:val="Funotenzeichen"/>
         </w:rPr>
-        <w:footnoteReference w:id="38"/>
+        <w:footnoteReference w:id="35"/>
       </w:r>
     </w:p>
     <w:p>
@@ -2125,8 +2108,8 @@
         <w:t xml:space="preserve">= 0.06, 95% CI = [-0.18, 0.30]. The confidence intervals were wider because of the smaller total sample size, but this evidence is not consistent with the hypothesis that preference for the pro-US author would elicit an effect of mortality salience in this context.</w:t>
       </w:r>
     </w:p>
-    <w:bookmarkStart w:id="39" w:name="refs"/>
-    <w:bookmarkEnd w:id="39"/>
+    <w:bookmarkStart w:id="36" w:name="refs"/>
+    <w:bookmarkEnd w:id="36"/>
     <w:sectPr>
       <w:pgSz w:w="12240" w:h="15840"/>
       <w:pgMar w:top="1418" w:right="1418" w:bottom="1418" w:left="1418" w:header="720" w:footer="720" w:gutter="0"/>
@@ -2156,7 +2139,7 @@
       </w:r>
     </w:p>
   </w:footnote>
-  <w:footnote w:id="24">
+  <w:footnote w:id="28">
     <w:p>
       <w:pPr>
         <w:pStyle w:val="Funotentext"/>
@@ -2171,169 +2154,11 @@
         <w:t xml:space="preserve"> </w:t>
       </w:r>
       <w:r>
-        <w:t xml:space="preserve">The latter exclusion criteria applied only to participants from Author Advised sites, because the necessary data was not always available for In House sites.</w:t>
+        <w:t xml:space="preserve">Including only sites that had not looked at any data, researchers estimated a 56% chance of successful replication.</w:t>
       </w:r>
     </w:p>
   </w:footnote>
-  <w:footnote w:id="26">
-    <w:p>
-      <w:pPr>
-        <w:pStyle w:val="Funotentext"/>
-      </w:pPr>
-      <w:r>
-        <w:rPr>
-          <w:rStyle w:val="Funotenzeichen"/>
-        </w:rPr>
-        <w:footnoteRef/>
-      </w:r>
-      <w:r>
-        <w:t xml:space="preserve"> </w:t>
-      </w:r>
-      <w:r>
-        <w:t xml:space="preserve">Supplemental analyses treating these as two separate dependent variables are available in the online supplement (</w:t>
-      </w:r>
-      <w:hyperlink r:id="rId27">
-        <w:r>
-          <w:rPr>
-            <w:rStyle w:val="Hyperlink"/>
-          </w:rPr>
-          <w:t xml:space="preserve">https://osf.io/xtg4u/</w:t>
-        </w:r>
-      </w:hyperlink>
-      <w:r>
-        <w:t xml:space="preserve">), and those outcomes do not qualify the conclusions offered here.</w:t>
-      </w:r>
-    </w:p>
-  </w:footnote>
-  <w:footnote w:id="30">
-    <w:p>
-      <w:pPr>
-        <w:pStyle w:val="Funotentext"/>
-      </w:pPr>
-      <w:r>
-        <w:rPr>
-          <w:rStyle w:val="Funotenzeichen"/>
-        </w:rPr>
-        <w:footnoteRef/>
-      </w:r>
-      <w:r>
-        <w:t xml:space="preserve"> </w:t>
-      </w:r>
-      <w:r>
-        <w:t xml:space="preserve">Including only sites that had not looked at any data, researchers estimated a 56% chance of successful replication.</w:t>
-      </w:r>
-    </w:p>
-  </w:footnote>
-  <w:footnote w:id="32">
-    <w:p>
-      <w:pPr>
-        <w:pStyle w:val="Funotentext"/>
-      </w:pPr>
-      <w:r>
-        <w:rPr>
-          <w:rStyle w:val="Funotenzeichen"/>
-        </w:rPr>
-        <w:footnoteRef/>
-      </w:r>
-      <w:r>
-        <w:t xml:space="preserve"> </w:t>
-      </w:r>
-      <w:r>
-        <w:t xml:space="preserve">Sample code for the original analysis is: meta3(y=es, v=var, x=version, cluster=Location, data=dataset). In this code,</w:t>
-      </w:r>
-      <w:r>
-        <w:t xml:space="preserve"> </w:t>
-      </w:r>
-      <w:r>
-        <w:t xml:space="preserve">“</w:t>
-      </w:r>
-      <w:r>
-        <w:t xml:space="preserve">y=es</w:t>
-      </w:r>
-      <w:r>
-        <w:t xml:space="preserve">”</w:t>
-      </w:r>
-      <w:r>
-        <w:t xml:space="preserve"> </w:t>
-      </w:r>
-      <w:r>
-        <w:t xml:space="preserve">directs the program to the column of effect sizes indicating results per each site,</w:t>
-      </w:r>
-      <w:r>
-        <w:t xml:space="preserve"> </w:t>
-      </w:r>
-      <w:r>
-        <w:t xml:space="preserve">“</w:t>
-      </w:r>
-      <w:r>
-        <w:t xml:space="preserve">v=var</w:t>
-      </w:r>
-      <w:r>
-        <w:t xml:space="preserve">”</w:t>
-      </w:r>
-      <w:r>
-        <w:t xml:space="preserve"> </w:t>
-      </w:r>
-      <w:r>
-        <w:t xml:space="preserve">indicates the variable to be used as the sampling variance for each effect size,</w:t>
-      </w:r>
-      <w:r>
-        <w:t xml:space="preserve"> </w:t>
-      </w:r>
-      <w:r>
-        <w:t xml:space="preserve">“</w:t>
-      </w:r>
-      <w:r>
-        <w:t xml:space="preserve">x=version</w:t>
-      </w:r>
-      <w:r>
-        <w:t xml:space="preserve">”</w:t>
-      </w:r>
-      <w:r>
-        <w:t xml:space="preserve"> </w:t>
-      </w:r>
-      <w:r>
-        <w:t xml:space="preserve">indicates whether that effect size comes from an In House or Author Advised protocol, and the</w:t>
-      </w:r>
-      <w:r>
-        <w:t xml:space="preserve"> </w:t>
-      </w:r>
-      <w:r>
-        <w:t xml:space="preserve">“</w:t>
-      </w:r>
-      <w:r>
-        <w:t xml:space="preserve">cluster=Location</w:t>
-      </w:r>
-      <w:r>
-        <w:t xml:space="preserve">”</w:t>
-      </w:r>
-      <w:r>
-        <w:t xml:space="preserve"> </w:t>
-      </w:r>
-      <w:r>
-        <w:t xml:space="preserve">command groups the effect sizes by a location variable in the dataset (in this case, a unique identifier assigned to each university). This last</w:t>
-      </w:r>
-      <w:r>
-        <w:t xml:space="preserve"> </w:t>
-      </w:r>
-      <w:r>
-        <w:t xml:space="preserve">“</w:t>
-      </w:r>
-      <w:r>
-        <w:t xml:space="preserve">cluster</w:t>
-      </w:r>
-      <w:r>
-        <w:t xml:space="preserve">”</w:t>
-      </w:r>
-      <w:r>
-        <w:t xml:space="preserve"> </w:t>
-      </w:r>
-      <w:r>
-        <w:t xml:space="preserve">argument is what had to be dropped from the analysis.</w:t>
-      </w:r>
-    </w:p>
-  </w:footnote>
-  <w:footnote w:id="38">
+  <w:footnote w:id="35">
     <w:p>
       <w:pPr>
         <w:pStyle w:val="Funotentext"/>

</xml_diff>

<commit_message>
Refactor of 001, 002, 003 complete; results reproduced. -002 now ignores exclusion rules 1, 2, and 3 on in-house attempts -notes in 002 regarding appropriateness and use of omega() -003 refactored so as to automatically generate all 3 plots -starting work refactoring 005 in line with 002
</commit_message>
<xml_diff>
--- a/006_ml4_papaja_results.docx
+++ b/006_ml4_papaja_results.docx
@@ -241,7 +241,7 @@
         <w:pStyle w:val="FirstParagraph"/>
       </w:pPr>
       <w:r>
-        <w:t xml:space="preserve">A total of 21 labs participated and provided a total sample of 2,281 participants. In accordance with the pre-registration (</w:t>
+        <w:t xml:space="preserve">A total of 17 labs participated and provided a total sample of 1,578 participants. In accordance with the pre-registration (</w:t>
       </w:r>
       <w:hyperlink r:id="rId23">
         <w:r>
@@ -252,7 +252,7 @@
         </w:r>
       </w:hyperlink>
       <w:r>
-        <w:t xml:space="preserve">), we immediately excluded from all analyses participants who either failed to complete all 6 ratings of the essay authors, or who failed to complete both writing prompts within the mortality salience or control conditions (e.g., the between-subjects manipulation). The latter exclusion criteria applied only to participants from Author Advised sites, because the necessary data was not always available for In House sites. Thus, the usable sample included 2,220 participants (see Table 1 for a summary of sites). 1,157 participants (52.12%) reported being female and 708 participants (31.89%) reported being male; the remaining participants did not respond to the item, were asked about gender in a non-standard way, or chose a different response. The mean age was 19.87 years (</w:t>
+        <w:t xml:space="preserve">), we immediately excluded from all analyses participants who either failed to complete all 6 ratings of the essay authors, or who failed to complete both writing prompts within the mortality salience or control conditions (e.g., the between-subjects manipulation). The latter exclusion criteria applied only to participants from Author Advised sites, because the necessary data was not always available for In House sites. Thus, the usable sample included 1,541 participants (see Table 1 for a summary of sites). 837 participants (54.32%) reported being female and 443 participants (28.75%) reported being male; the remaining participants did not respond to the item, were asked about gender in a non-standard way, or chose a different response. The mean age was 19.91 years (</w:t>
       </w:r>
       <w:r>
         <w:rPr>
@@ -264,7 +264,7 @@
         <w:t xml:space="preserve"> </w:t>
       </w:r>
       <w:r>
-        <w:t xml:space="preserve">= 2.79). Participant reported race was 910 (40.99%) White, 221 (9.95%) Asian, 120 (5.41%) Black or African American, 36 (1.62%) American Indian or Alaska Native, 20 (0.90%) Native Hawaiian or Pacific Islander, 114 (5.14%) Other. The remaining participants did not report their race, or responses were not easily recoded to match these categories.</w:t>
+        <w:t xml:space="preserve">= 2.50). Participant reported race was 647 (41.99%) White, 164 (10.64%) Asian, 88 (5.71%) Black or African American, 32 (2.08%) American Indian or Alaska Native, 14 (0.91%) Native Hawaiian or Pacific Islander, 80 (5.19%) Other. The remaining participants did not report their race, or responses were not easily recoded to match these categories.</w:t>
       </w:r>
     </w:p>
     <w:p>
@@ -293,7 +293,7 @@
         <w:t xml:space="preserve"> </w:t>
       </w:r>
       <w:r>
-        <w:t xml:space="preserve">= 0.90) and then subtracted from the average of the three items evaluating authors of the pro-American essays (</w:t>
+        <w:t xml:space="preserve">= 0.89) and then subtracted from the average of the three items evaluating authors of the pro-American essays (</w:t>
       </w:r>
       <m:oMath>
         <m:r>
@@ -396,7 +396,7 @@
         <w:t xml:space="preserve"> </w:t>
       </w:r>
       <w:r>
-        <w:t xml:space="preserve">Include all participants who completed the materials (e.g., wrote something for both writing prompts, and completed all six items evaluating the essay authors). Reduces the usable N from 2,281 to 2,220 participants. This sample size gives us 95% power to detect a condition effect of</w:t>
+        <w:t xml:space="preserve">Include all participants who completed the materials (e.g., wrote something for both writing prompts, and completed all six items evaluating the essay authors). Reduces the usable N from 1,578 to 1,541 participants. This sample size gives us 95% power to detect a condition effect of</w:t>
       </w:r>
       <w:r>
         <w:t xml:space="preserve"> </w:t>
@@ -455,7 +455,7 @@
         <w:t xml:space="preserve"> </w:t>
       </w:r>
       <w:r>
-        <w:t xml:space="preserve">to 1,874. This sample size gives us 95% power to detect a condition effect of</w:t>
+        <w:t xml:space="preserve">to 1,219. This sample size gives us 95% power to detect a condition effect of</w:t>
       </w:r>
       <w:r>
         <w:t xml:space="preserve"> </w:t>
@@ -517,7 +517,7 @@
         <w:t xml:space="preserve"> </w:t>
       </w:r>
       <w:r>
-        <w:t xml:space="preserve">to 1,693 participants. This sample size gives us 95% power to detect a condition effect of</w:t>
+        <w:t xml:space="preserve">to 1,066 participants. This sample size gives us 95% power to detect a condition effect of</w:t>
       </w:r>
       <w:r>
         <w:t xml:space="preserve"> </w:t>
@@ -730,7 +730,7 @@
         <w:t xml:space="preserve"> </w:t>
       </w:r>
       <w:r>
-        <w:t xml:space="preserve">= 0.03, 95% CI = [-0.06, 0.12],</w:t>
+        <w:t xml:space="preserve">= 0.09, 95% CI = [-0.02, 0.21],</w:t>
       </w:r>
       <w:r>
         <w:t xml:space="preserve"> </w:t>
@@ -745,7 +745,7 @@
         <w:t xml:space="preserve"> </w:t>
       </w:r>
       <w:r>
-        <w:t xml:space="preserve">= 0.05,</w:t>
+        <w:t xml:space="preserve">= 0.06,</w:t>
       </w:r>
       <w:r>
         <w:t xml:space="preserve"> </w:t>
@@ -760,7 +760,7 @@
         <w:t xml:space="preserve"> </w:t>
       </w:r>
       <w:r>
-        <w:t xml:space="preserve">= 0.55,</w:t>
+        <w:t xml:space="preserve">= 1.54,</w:t>
       </w:r>
       <w:r>
         <w:t xml:space="preserve"> </w:t>
@@ -775,7 +775,7 @@
         <w:t xml:space="preserve"> </w:t>
       </w:r>
       <w:r>
-        <w:t xml:space="preserve">= 0.58. Exclusion Set 2:</w:t>
+        <w:t xml:space="preserve">= 0.12. Exclusion Set 2:</w:t>
       </w:r>
       <w:r>
         <w:t xml:space="preserve"> </w:t>
@@ -790,7 +790,7 @@
         <w:t xml:space="preserve"> </w:t>
       </w:r>
       <w:r>
-        <w:t xml:space="preserve">= 0.06, 95% CI = [-0.06, 0.17],</w:t>
+        <w:t xml:space="preserve">= 0.12, 95% CI = [-0.07, 0.32],</w:t>
       </w:r>
       <w:r>
         <w:t xml:space="preserve"> </w:t>
@@ -805,7 +805,7 @@
         <w:t xml:space="preserve"> </w:t>
       </w:r>
       <w:r>
-        <w:t xml:space="preserve">= 0.06,</w:t>
+        <w:t xml:space="preserve">= 0.10,</w:t>
       </w:r>
       <w:r>
         <w:t xml:space="preserve"> </w:t>
@@ -820,7 +820,7 @@
         <w:t xml:space="preserve"> </w:t>
       </w:r>
       <w:r>
-        <w:t xml:space="preserve">= 0.99,</w:t>
+        <w:t xml:space="preserve">= 1.23,</w:t>
       </w:r>
       <w:r>
         <w:t xml:space="preserve"> </w:t>
@@ -835,7 +835,7 @@
         <w:t xml:space="preserve"> </w:t>
       </w:r>
       <w:r>
-        <w:t xml:space="preserve">= 0.32. Exclusion Set 3:</w:t>
+        <w:t xml:space="preserve">= 0.22. Exclusion Set 3:</w:t>
       </w:r>
       <w:r>
         <w:t xml:space="preserve"> </w:t>
@@ -850,7 +850,7 @@
         <w:t xml:space="preserve"> </w:t>
       </w:r>
       <w:r>
-        <w:t xml:space="preserve">= 0.04, 95% CI = [-0.07, 0.16],</w:t>
+        <w:t xml:space="preserve">= 0.21, 95% CI = [-0.10, 0.51],</w:t>
       </w:r>
       <w:r>
         <w:t xml:space="preserve"> </w:t>
@@ -865,7 +865,7 @@
         <w:t xml:space="preserve"> </w:t>
       </w:r>
       <w:r>
-        <w:t xml:space="preserve">= 0.06,</w:t>
+        <w:t xml:space="preserve">= 0.16,</w:t>
       </w:r>
       <w:r>
         <w:t xml:space="preserve"> </w:t>
@@ -880,7 +880,7 @@
         <w:t xml:space="preserve"> </w:t>
       </w:r>
       <w:r>
-        <w:t xml:space="preserve">= 0.71,</w:t>
+        <w:t xml:space="preserve">= 1.33,</w:t>
       </w:r>
       <w:r>
         <w:t xml:space="preserve"> </w:t>
@@ -895,7 +895,7 @@
         <w:t xml:space="preserve"> </w:t>
       </w:r>
       <w:r>
-        <w:t xml:space="preserve">= 0.48. Forest plots showing the effects for individual sites and the aggregate are available in Figure 1 for Exclusion Set 1 (see</w:t>
+        <w:t xml:space="preserve">= 0.18. Forest plots showing the effects for individual sites and the aggregate are available in Figure 1 for Exclusion Set 1 (see</w:t>
       </w:r>
       <w:r>
         <w:t xml:space="preserve"> </w:t>
@@ -932,7 +932,7 @@
         <w:t xml:space="preserve">Q</w:t>
       </w:r>
       <w:r>
-        <w:t xml:space="preserve">(20) = 25.82,</w:t>
+        <w:t xml:space="preserve">(13) = 17.58,</w:t>
       </w:r>
       <w:r>
         <w:t xml:space="preserve"> </w:t>
@@ -959,7 +959,7 @@
         <w:t xml:space="preserve">Q</w:t>
       </w:r>
       <w:r>
-        <w:t xml:space="preserve">(20) = 29.61,</w:t>
+        <w:t xml:space="preserve">(5) = 2.84,</w:t>
       </w:r>
       <w:r>
         <w:t xml:space="preserve"> </w:t>
@@ -974,7 +974,7 @@
         <w:t xml:space="preserve"> </w:t>
       </w:r>
       <w:r>
-        <w:t xml:space="preserve">= 0.08. The amount of variation between sites did exceed chance for Exclusion Set 2,</w:t>
+        <w:t xml:space="preserve">= 0.72. The amount of variation between sites did exceed chance for Exclusion Set 2,</w:t>
       </w:r>
       <w:r>
         <w:t xml:space="preserve"> </w:t>
@@ -986,7 +986,7 @@
         <w:t xml:space="preserve">Q</w:t>
       </w:r>
       <w:r>
-        <w:t xml:space="preserve">(20) = 36.32,</w:t>
+        <w:t xml:space="preserve">(7) = 7.77,</w:t>
       </w:r>
       <w:r>
         <w:t xml:space="preserve"> </w:t>
@@ -1001,7 +1001,7 @@
         <w:t xml:space="preserve"> </w:t>
       </w:r>
       <w:r>
-        <w:t xml:space="preserve">= 0.01, however it was small in magnitude, Tau</w:t>
+        <w:t xml:space="preserve">= 0.35, however it was small in magnitude, Tau</w:t>
       </w:r>
       <w:r>
         <w:rPr>
@@ -1013,7 +1013,7 @@
         <w:t xml:space="preserve"> </w:t>
       </w:r>
       <w:r>
-        <w:t xml:space="preserve">= 0.02.</w:t>
+        <w:t xml:space="preserve">= 0.00.</w:t>
       </w:r>
     </w:p>
     <w:p>
@@ -1062,7 +1062,7 @@
         <w:t xml:space="preserve"> </w:t>
       </w:r>
       <w:r>
-        <w:t xml:space="preserve">= 0.01, 95% CI = [-0.10, 0.13],</w:t>
+        <w:t xml:space="preserve">= 0.09, 95% CI = [-0.07, 0.25],</w:t>
       </w:r>
       <w:r>
         <w:t xml:space="preserve"> </w:t>
@@ -1077,7 +1077,7 @@
         <w:t xml:space="preserve"> </w:t>
       </w:r>
       <w:r>
-        <w:t xml:space="preserve">= 0.06,</w:t>
+        <w:t xml:space="preserve">= 0.08,</w:t>
       </w:r>
       <w:r>
         <w:t xml:space="preserve"> </w:t>
@@ -1092,7 +1092,7 @@
         <w:t xml:space="preserve"> </w:t>
       </w:r>
       <w:r>
-        <w:t xml:space="preserve">= 0.25,</w:t>
+        <w:t xml:space="preserve">= 1.11,</w:t>
       </w:r>
       <w:r>
         <w:t xml:space="preserve"> </w:t>
@@ -1107,7 +1107,7 @@
         <w:t xml:space="preserve"> </w:t>
       </w:r>
       <w:r>
-        <w:t xml:space="preserve">= 0.80. Exclusion Set 2:</w:t>
+        <w:t xml:space="preserve">= 0.27. Exclusion Set 2:</w:t>
       </w:r>
       <w:r>
         <w:t xml:space="preserve"> </w:t>
@@ -1122,7 +1122,7 @@
         <w:t xml:space="preserve"> </w:t>
       </w:r>
       <w:r>
-        <w:t xml:space="preserve">= 0.02, 95% CI = [-0.11, 0.15],</w:t>
+        <w:t xml:space="preserve">= -0.13, 95% CI = [-0.54, 0.27],</w:t>
       </w:r>
       <w:r>
         <w:t xml:space="preserve"> </w:t>
@@ -1137,7 +1137,7 @@
         <w:t xml:space="preserve"> </w:t>
       </w:r>
       <w:r>
-        <w:t xml:space="preserve">= 0.07,</w:t>
+        <w:t xml:space="preserve">= 0.21,</w:t>
       </w:r>
       <w:r>
         <w:t xml:space="preserve"> </w:t>
@@ -1152,7 +1152,7 @@
         <w:t xml:space="preserve"> </w:t>
       </w:r>
       <w:r>
-        <w:t xml:space="preserve">= 0.35,</w:t>
+        <w:t xml:space="preserve">= -0.64,</w:t>
       </w:r>
       <w:r>
         <w:t xml:space="preserve"> </w:t>
@@ -1167,7 +1167,7 @@
         <w:t xml:space="preserve"> </w:t>
       </w:r>
       <w:r>
-        <w:t xml:space="preserve">= 0.73. Exclusion Set 3:</w:t>
+        <w:t xml:space="preserve">= 0.52. Exclusion Set 3:</w:t>
       </w:r>
       <w:r>
         <w:t xml:space="preserve"> </w:t>
@@ -1182,7 +1182,7 @@
         <w:t xml:space="preserve"> </w:t>
       </w:r>
       <w:r>
-        <w:t xml:space="preserve">= 0.02, 95% CI = [-0.10, 0.15],</w:t>
+        <w:t xml:space="preserve">= 0.10, 95% CI = [NA, NA],</w:t>
       </w:r>
       <w:r>
         <w:t xml:space="preserve"> </w:t>
@@ -1197,7 +1197,7 @@
         <w:t xml:space="preserve"> </w:t>
       </w:r>
       <w:r>
-        <w:t xml:space="preserve">= 0.06,</w:t>
+        <w:t xml:space="preserve">= NA,</w:t>
       </w:r>
       <w:r>
         <w:t xml:space="preserve"> </w:t>
@@ -1212,7 +1212,7 @@
         <w:t xml:space="preserve"> </w:t>
       </w:r>
       <w:r>
-        <w:t xml:space="preserve">= 0.33,</w:t>
+        <w:t xml:space="preserve">= NA,</w:t>
       </w:r>
       <w:r>
         <w:t xml:space="preserve"> </w:t>
@@ -1227,7 +1227,7 @@
         <w:t xml:space="preserve"> </w:t>
       </w:r>
       <w:r>
-        <w:t xml:space="preserve">= 0.74.</w:t>
+        <w:t xml:space="preserve">= NA.</w:t>
       </w:r>
     </w:p>
     <w:p>
@@ -1247,7 +1247,7 @@
         <w:t xml:space="preserve">Q</w:t>
       </w:r>
       <w:r>
-        <w:t xml:space="preserve">(20) = 36.32,</w:t>
+        <w:t xml:space="preserve">(7) = 7.77,</w:t>
       </w:r>
       <w:r>
         <w:t xml:space="preserve"> </w:t>
@@ -1262,7 +1262,7 @@
         <w:t xml:space="preserve"> </w:t>
       </w:r>
       <w:r>
-        <w:t xml:space="preserve">= 0.01, Tau</w:t>
+        <w:t xml:space="preserve">= 0.35, Tau</w:t>
       </w:r>
       <w:r>
         <w:rPr>
@@ -1274,7 +1274,7 @@
         <w:t xml:space="preserve"> </w:t>
       </w:r>
       <w:r>
-        <w:t xml:space="preserve">= 0.01; while variation did not meet the statistical significance threshold for Exclusion Set 1</w:t>
+        <w:t xml:space="preserve">= 0.00; while variation did not meet the statistical significance threshold for Exclusion Set 1</w:t>
       </w:r>
       <w:r>
         <w:t xml:space="preserve"> </w:t>
@@ -1286,7 +1286,7 @@
         <w:t xml:space="preserve">Q</w:t>
       </w:r>
       <w:r>
-        <w:t xml:space="preserve">(20) = 25.82,</w:t>
+        <w:t xml:space="preserve">(13) = 17.58,</w:t>
       </w:r>
       <w:r>
         <w:t xml:space="preserve"> </w:t>
@@ -1313,7 +1313,7 @@
         <w:t xml:space="preserve">Q</w:t>
       </w:r>
       <w:r>
-        <w:t xml:space="preserve">(20) = 29.61,</w:t>
+        <w:t xml:space="preserve">(5) = 2.84,</w:t>
       </w:r>
       <w:r>
         <w:t xml:space="preserve"> </w:t>
@@ -1328,7 +1328,7 @@
         <w:t xml:space="preserve"> </w:t>
       </w:r>
       <w:r>
-        <w:t xml:space="preserve">= 0.08.</w:t>
+        <w:t xml:space="preserve">= 0.72.</w:t>
       </w:r>
     </w:p>
     <w:p>
@@ -1351,6 +1351,21 @@
         <w:t xml:space="preserve"> </w:t>
       </w:r>
       <w:r>
+        <w:t xml:space="preserve">= 0.00,</w:t>
+      </w:r>
+      <w:r>
+        <w:t xml:space="preserve"> </w:t>
+      </w:r>
+      <w:r>
+        <w:rPr>
+          <w:i/>
+        </w:rPr>
+        <w:t xml:space="preserve">Z</w:t>
+      </w:r>
+      <w:r>
+        <w:t xml:space="preserve"> </w:t>
+      </w:r>
+      <w:r>
         <w:t xml:space="preserve">= 0.03,</w:t>
       </w:r>
       <w:r>
@@ -1360,13 +1375,43 @@
         <w:rPr>
           <w:i/>
         </w:rPr>
+        <w:t xml:space="preserve">p</w:t>
+      </w:r>
+      <w:r>
+        <w:t xml:space="preserve"> </w:t>
+      </w:r>
+      <w:r>
+        <w:t xml:space="preserve">= 0.97; Exclusion Set 2:</w:t>
+      </w:r>
+      <w:r>
+        <w:t xml:space="preserve"> </w:t>
+      </w:r>
+      <w:r>
+        <w:rPr>
+          <w:i/>
+        </w:rPr>
+        <w:t xml:space="preserve">b</w:t>
+      </w:r>
+      <w:r>
+        <w:t xml:space="preserve"> </w:t>
+      </w:r>
+      <w:r>
+        <w:t xml:space="preserve">= 0.34,</w:t>
+      </w:r>
+      <w:r>
+        <w:t xml:space="preserve"> </w:t>
+      </w:r>
+      <w:r>
+        <w:rPr>
+          <w:i/>
+        </w:rPr>
         <w:t xml:space="preserve">Z</w:t>
       </w:r>
       <w:r>
         <w:t xml:space="preserve"> </w:t>
       </w:r>
       <w:r>
-        <w:t xml:space="preserve">= 0.28,</w:t>
+        <w:t xml:space="preserve">= 1.41,</w:t>
       </w:r>
       <w:r>
         <w:t xml:space="preserve"> </w:t>
@@ -1381,7 +1426,7 @@
         <w:t xml:space="preserve"> </w:t>
       </w:r>
       <w:r>
-        <w:t xml:space="preserve">= 0.78; Exclusion Set 2:</w:t>
+        <w:t xml:space="preserve">= 0.16; Exclusion Set 3:</w:t>
       </w:r>
       <w:r>
         <w:t xml:space="preserve"> </w:t>
@@ -1396,7 +1441,7 @@
         <w:t xml:space="preserve"> </w:t>
       </w:r>
       <w:r>
-        <w:t xml:space="preserve">= 0.11,</w:t>
+        <w:t xml:space="preserve">= 0.10,</w:t>
       </w:r>
       <w:r>
         <w:t xml:space="preserve"> </w:t>
@@ -1411,7 +1456,7 @@
         <w:t xml:space="preserve"> </w:t>
       </w:r>
       <w:r>
-        <w:t xml:space="preserve">= 0.91,</w:t>
+        <w:t xml:space="preserve">= NA,</w:t>
       </w:r>
       <w:r>
         <w:t xml:space="preserve"> </w:t>
@@ -1426,52 +1471,7 @@
         <w:t xml:space="preserve"> </w:t>
       </w:r>
       <w:r>
-        <w:t xml:space="preserve">= 0.36; Exclusion Set 3:</w:t>
-      </w:r>
-      <w:r>
-        <w:t xml:space="preserve"> </w:t>
-      </w:r>
-      <w:r>
-        <w:rPr>
-          <w:i/>
-        </w:rPr>
-        <w:t xml:space="preserve">b</w:t>
-      </w:r>
-      <w:r>
-        <w:t xml:space="preserve"> </w:t>
-      </w:r>
-      <w:r>
-        <w:t xml:space="preserve">= 0.09,</w:t>
-      </w:r>
-      <w:r>
-        <w:t xml:space="preserve"> </w:t>
-      </w:r>
-      <w:r>
-        <w:rPr>
-          <w:i/>
-        </w:rPr>
-        <w:t xml:space="preserve">Z</w:t>
-      </w:r>
-      <w:r>
-        <w:t xml:space="preserve"> </w:t>
-      </w:r>
-      <w:r>
-        <w:t xml:space="preserve">= 0.67,</w:t>
-      </w:r>
-      <w:r>
-        <w:t xml:space="preserve"> </w:t>
-      </w:r>
-      <w:r>
-        <w:rPr>
-          <w:i/>
-        </w:rPr>
-        <w:t xml:space="preserve">p</w:t>
-      </w:r>
-      <w:r>
-        <w:t xml:space="preserve"> </w:t>
-      </w:r>
-      <w:r>
-        <w:t xml:space="preserve">= 0.50. The Author Advised version did not produce larger effect sizes when compared with the In House versions.</w:t>
+        <w:t xml:space="preserve">= NA. The Author Advised version did not produce larger effect sizes when compared with the In House versions.</w:t>
       </w:r>
     </w:p>
     <w:p>
@@ -1525,7 +1525,7 @@
         <w:t xml:space="preserve"> </w:t>
       </w:r>
       <w:r>
-        <w:t xml:space="preserve">(1) = 0.29,</w:t>
+        <w:t xml:space="preserve">(1) = 0.92,</w:t>
       </w:r>
       <w:r>
         <w:t xml:space="preserve"> </w:t>
@@ -1540,7 +1540,7 @@
         <w:t xml:space="preserve"> </w:t>
       </w:r>
       <w:r>
-        <w:t xml:space="preserve">= 0.59; Author Advised labs: Exclusion Set 1:</w:t>
+        <w:t xml:space="preserve">= 0.34; Author Advised labs: Exclusion Set 1:</w:t>
       </w:r>
       <w:r>
         <w:t xml:space="preserve"> </w:t>
@@ -1595,7 +1595,7 @@
         <w:t xml:space="preserve"> </w:t>
       </w:r>
       <w:r>
-        <w:t xml:space="preserve">(1) = 0.03,</w:t>
+        <w:t xml:space="preserve">(1) = 0.00,</w:t>
       </w:r>
       <w:r>
         <w:t xml:space="preserve"> </w:t>
@@ -1610,7 +1610,7 @@
         <w:t xml:space="preserve"> </w:t>
       </w:r>
       <w:r>
-        <w:t xml:space="preserve">= 0.87; Exclusion Set 3:</w:t>
+        <w:t xml:space="preserve">= 1; Exclusion Set 3:</w:t>
       </w:r>
       <w:r>
         <w:t xml:space="preserve"> </w:t>
@@ -1702,7 +1702,7 @@
         <w:t xml:space="preserve"> </w:t>
       </w:r>
       <w:r>
-        <w:t xml:space="preserve">= 1.02,</w:t>
+        <w:t xml:space="preserve">= 1.03,</w:t>
       </w:r>
       <w:r>
         <w:t xml:space="preserve"> </w:t>
@@ -1717,7 +1717,7 @@
         <w:t xml:space="preserve"> </w:t>
       </w:r>
       <w:r>
-        <w:t xml:space="preserve">= 2.30) and the control group (</w:t>
+        <w:t xml:space="preserve">= 2.28) and the control group (</w:t>
       </w:r>
       <w:r>
         <w:rPr>
@@ -1729,7 +1729,7 @@
         <w:t xml:space="preserve"> </w:t>
       </w:r>
       <w:r>
-        <w:t xml:space="preserve">= 0.93,</w:t>
+        <w:t xml:space="preserve">= 0.92,</w:t>
       </w:r>
       <w:r>
         <w:t xml:space="preserve"> </w:t>
@@ -1756,7 +1756,7 @@
         <w:t xml:space="preserve">t</w:t>
       </w:r>
       <w:r>
-        <w:t xml:space="preserve">(520.81) = 0.43,</w:t>
+        <w:t xml:space="preserve">(479.47) = 0.53,</w:t>
       </w:r>
       <w:r>
         <w:t xml:space="preserve"> </w:t>
@@ -1771,7 +1771,7 @@
         <w:t xml:space="preserve"> </w:t>
       </w:r>
       <w:r>
-        <w:t xml:space="preserve">= 0.67,</w:t>
+        <w:t xml:space="preserve">= 0.60,</w:t>
       </w:r>
       <w:r>
         <w:t xml:space="preserve"> </w:t>
@@ -1786,7 +1786,7 @@
         <w:t xml:space="preserve"> </w:t>
       </w:r>
       <w:r>
-        <w:t xml:space="preserve">= 0.04, 95% CI = [-0.13, 0.21].</w:t>
+        <w:t xml:space="preserve">= 0.05, 95% CI = [-0.13, 0.23].</w:t>
       </w:r>
       <w:r>
         <w:rPr>
@@ -1809,7 +1809,7 @@
         <w:t xml:space="preserve"> </w:t>
       </w:r>
       <w:r>
-        <w:t xml:space="preserve">The present hypothesis that mortality salience would cause a participant to become more favorable to the pro-US author as compared to the anti-US author relies on the participant perceiving the pro-US stance as more similar to their own worldview (and/or the anti-US stance as threatening to their worldview). Original authors anticipated that the essays from the original study may not serve this function in the replication, run in 2016. For this reason, the anti-US essay from the original study was made more extreme in the Author Advised version of the replication. There was a particular concern that in the months leading up to and following the 2016 US Presidential Election of Donald Trump, the generally more liberal-leaning student bodies on college campuses may feel less patriotic and not identify with the pro-US worldview. Indeed, analysis suggests the original authors anticipated and more successfully addressed this issue. Among In House replications, 49% of participants prefered the pro-US essay author, 40% preferred the anti-US essay author, and 11% had no preference. Among Author Advised replications, 68% of participants prefered the pro-US essay author, 22% preferred the anti-US essay author, and 10% had no preference.</w:t>
+        <w:t xml:space="preserve">The present hypothesis that mortality salience would cause a participant to become more favorable to the pro-US author as compared to the anti-US author relies on the participant perceiving the pro-US stance as more similar to their own worldview (and/or the anti-US stance as threatening to their worldview). Original authors anticipated that the essays from the original study may not serve this function in the replication, run in 2016. For this reason, the anti-US essay from the original study was made more extreme in the Author Advised version of the replication. There was a particular concern that in the months leading up to and following the 2016 US Presidential Election of Donald Trump, the generally more liberal-leaning student bodies on college campuses may feel less patriotic and not identify with the pro-US worldview. Indeed, analysis suggests the original authors anticipated and more successfully addressed this issue. Among In House replications, 48% of participants prefered the pro-US essay author, 42% preferred the anti-US essay author, and 10% had no preference. Among Author Advised replications, 68% of participants prefered the pro-US essay author, 22% preferred the anti-US essay author, and 10% had no preference.</w:t>
       </w:r>
     </w:p>
     <w:p>
@@ -1829,7 +1829,7 @@
         <w:t xml:space="preserve"> </w:t>
       </w:r>
       <w:r>
-        <w:t xml:space="preserve">= 1.23,</w:t>
+        <w:t xml:space="preserve">= 1.26,</w:t>
       </w:r>
       <w:r>
         <w:t xml:space="preserve"> </w:t>
@@ -1844,7 +1844,7 @@
         <w:t xml:space="preserve"> </w:t>
       </w:r>
       <w:r>
-        <w:t xml:space="preserve">= 2.06), control group (</w:t>
+        <w:t xml:space="preserve">= 2.04), control group (</w:t>
       </w:r>
       <w:r>
         <w:rPr>
@@ -1856,7 +1856,7 @@
         <w:t xml:space="preserve"> </w:t>
       </w:r>
       <w:r>
-        <w:t xml:space="preserve">= 1.15,</w:t>
+        <w:t xml:space="preserve">= 1.09,</w:t>
       </w:r>
       <w:r>
         <w:t xml:space="preserve"> </w:t>
@@ -1871,7 +1871,7 @@
         <w:t xml:space="preserve"> </w:t>
       </w:r>
       <w:r>
-        <w:t xml:space="preserve">= 1.83),</w:t>
+        <w:t xml:space="preserve">= 1.80),</w:t>
       </w:r>
       <w:r>
         <w:t xml:space="preserve"> </w:t>
@@ -1883,7 +1883,7 @@
         <w:t xml:space="preserve">t</w:t>
       </w:r>
       <w:r>
-        <w:t xml:space="preserve">(796.99) = 0.58,</w:t>
+        <w:t xml:space="preserve">(697.98) = 1.16,</w:t>
       </w:r>
       <w:r>
         <w:t xml:space="preserve"> </w:t>
@@ -1898,7 +1898,7 @@
         <w:t xml:space="preserve"> </w:t>
       </w:r>
       <w:r>
-        <w:t xml:space="preserve">= 0.56,</w:t>
+        <w:t xml:space="preserve">= 0.25,</w:t>
       </w:r>
       <w:r>
         <w:t xml:space="preserve"> </w:t>
@@ -1913,7 +1913,7 @@
         <w:t xml:space="preserve"> </w:t>
       </w:r>
       <w:r>
-        <w:t xml:space="preserve">= 0.04, 95% CI = [-0.10, 0.18]; Exclusion Set 2: mortality salience group (</w:t>
+        <w:t xml:space="preserve">= 0.09, 95% CI = [-0.06, 0.24]; Exclusion Set 2: mortality salience group (</w:t>
       </w:r>
       <w:r>
         <w:rPr>
@@ -1925,7 +1925,7 @@
         <w:t xml:space="preserve"> </w:t>
       </w:r>
       <w:r>
-        <w:t xml:space="preserve">= 1.53,</w:t>
+        <w:t xml:space="preserve">= 1.60,</w:t>
       </w:r>
       <w:r>
         <w:t xml:space="preserve"> </w:t>
@@ -1940,7 +1940,7 @@
         <w:t xml:space="preserve"> </w:t>
       </w:r>
       <w:r>
-        <w:t xml:space="preserve">= 2.15), control group (</w:t>
+        <w:t xml:space="preserve">= 2.14), control group (</w:t>
       </w:r>
       <w:r>
         <w:rPr>
@@ -1952,7 +1952,7 @@
         <w:t xml:space="preserve"> </w:t>
       </w:r>
       <w:r>
-        <w:t xml:space="preserve">= 1.38,</w:t>
+        <w:t xml:space="preserve">= 1.28,</w:t>
       </w:r>
       <w:r>
         <w:t xml:space="preserve"> </w:t>
@@ -1967,7 +1967,7 @@
         <w:t xml:space="preserve"> </w:t>
       </w:r>
       <w:r>
-        <w:t xml:space="preserve">= 1.97),</w:t>
+        <w:t xml:space="preserve">= 1.95),</w:t>
       </w:r>
       <w:r>
         <w:t xml:space="preserve"> </w:t>
@@ -1979,7 +1979,7 @@
         <w:t xml:space="preserve">t</w:t>
       </w:r>
       <w:r>
-        <w:t xml:space="preserve">(446.51) = 0.79,</w:t>
+        <w:t xml:space="preserve">(370.43) = 1.50,</w:t>
       </w:r>
       <w:r>
         <w:t xml:space="preserve"> </w:t>
@@ -1994,7 +1994,7 @@
         <w:t xml:space="preserve"> </w:t>
       </w:r>
       <w:r>
-        <w:t xml:space="preserve">= 0.43,</w:t>
+        <w:t xml:space="preserve">= 0.13,</w:t>
       </w:r>
       <w:r>
         <w:t xml:space="preserve"> </w:t>
@@ -2009,7 +2009,7 @@
         <w:t xml:space="preserve"> </w:t>
       </w:r>
       <w:r>
-        <w:t xml:space="preserve">= 0.07, 95% CI = [-0.11, 0.26]; Exclusion Set 3: mortality salience group (</w:t>
+        <w:t xml:space="preserve">= 0.15, 95% CI = [-0.05, 0.36]; Exclusion Set 3: mortality salience group (</w:t>
       </w:r>
       <w:r>
         <w:rPr>
@@ -2021,7 +2021,7 @@
         <w:t xml:space="preserve"> </w:t>
       </w:r>
       <w:r>
-        <w:t xml:space="preserve">= 1.96,</w:t>
+        <w:t xml:space="preserve">= 2.08,</w:t>
       </w:r>
       <w:r>
         <w:t xml:space="preserve"> </w:t>
@@ -2036,7 +2036,7 @@
         <w:t xml:space="preserve"> </w:t>
       </w:r>
       <w:r>
-        <w:t xml:space="preserve">= 2.15), control group (</w:t>
+        <w:t xml:space="preserve">= 2.11), control group (</w:t>
       </w:r>
       <w:r>
         <w:rPr>
@@ -2048,7 +2048,7 @@
         <w:t xml:space="preserve"> </w:t>
       </w:r>
       <w:r>
-        <w:t xml:space="preserve">= 1.83,</w:t>
+        <w:t xml:space="preserve">= 1.66,</w:t>
       </w:r>
       <w:r>
         <w:t xml:space="preserve"> </w:t>
@@ -2063,7 +2063,7 @@
         <w:t xml:space="preserve"> </w:t>
       </w:r>
       <w:r>
-        <w:t xml:space="preserve">= 2.05),</w:t>
+        <w:t xml:space="preserve">= 2.02),</w:t>
       </w:r>
       <w:r>
         <w:t xml:space="preserve"> </w:t>
@@ -2075,7 +2075,7 @@
         <w:t xml:space="preserve">t</w:t>
       </w:r>
       <w:r>
-        <w:t xml:space="preserve">(264.51) = 0.49,</w:t>
+        <w:t xml:space="preserve">(216.09) = 1.51,</w:t>
       </w:r>
       <w:r>
         <w:t xml:space="preserve"> </w:t>
@@ -2090,7 +2090,7 @@
         <w:t xml:space="preserve"> </w:t>
       </w:r>
       <w:r>
-        <w:t xml:space="preserve">= 0.62,</w:t>
+        <w:t xml:space="preserve">= 0.13,</w:t>
       </w:r>
       <w:r>
         <w:t xml:space="preserve"> </w:t>
@@ -2105,7 +2105,7 @@
         <w:t xml:space="preserve"> </w:t>
       </w:r>
       <w:r>
-        <w:t xml:space="preserve">= 0.06, 95% CI = [-0.18, 0.30]. The confidence intervals were wider because of the smaller total sample size, but this evidence is not consistent with the hypothesis that preference for the pro-US author would elicit an effect of mortality salience in this context.</w:t>
+        <w:t xml:space="preserve">= 0.20, 95% CI = [-0.06, 0.46]. The confidence intervals were wider because of the smaller total sample size, but this evidence is not consistent with the hypothesis that preference for the pro-US author would elicit an effect of mortality salience in this context.</w:t>
       </w:r>
     </w:p>
     <w:bookmarkStart w:id="36" w:name="refs"/>

</xml_diff>

<commit_message>
Calculating demographics in 002 instead of RMD. -small refactorings throughout.
</commit_message>
<xml_diff>
--- a/006_ml4_papaja_results.docx
+++ b/006_ml4_papaja_results.docx
@@ -36,9 +36,9 @@
     </w:p>
     <w:tbl>
       <w:tblPr>
-        <w:tblStyle w:val="Table"/>
+        <w:tblStyle w:val="TableNormal"/>
         <w:tblW w:type="pct" w:w="5000.0"/>
-        <w:tblLook w:firstRow="0"/>
+        <w:tblLook/>
       </w:tblPr>
       <w:tblGrid>
         <w:gridCol w:w="7920"/>
@@ -158,11 +158,11 @@
       <w:pPr>
         <w:pStyle w:val="berschrift1"/>
       </w:pPr>
-      <w:bookmarkStart w:id="20" w:name="author-note"/>
+      <w:bookmarkStart w:id="21" w:name="author-note"/>
+      <w:bookmarkEnd w:id="21"/>
       <w:r>
         <w:t xml:space="preserve">Author note</w:t>
       </w:r>
-      <w:bookmarkEnd w:id="20"/>
     </w:p>
     <w:p>
       <w:pPr>
@@ -174,7 +174,7 @@
       <w:r>
         <w:t xml:space="preserve"> </w:t>
       </w:r>
-      <w:hyperlink r:id="rId21">
+      <w:hyperlink r:id="rId22">
         <w:r>
           <w:rPr>
             <w:rStyle w:val="Hyperlink"/>
@@ -230,11 +230,11 @@
       <w:pPr>
         <w:pStyle w:val="berschrift2"/>
       </w:pPr>
-      <w:bookmarkStart w:id="22" w:name="participants"/>
+      <w:bookmarkStart w:id="23" w:name="participants"/>
+      <w:bookmarkEnd w:id="23"/>
       <w:r>
         <w:t xml:space="preserve">Participants</w:t>
       </w:r>
-      <w:bookmarkEnd w:id="22"/>
     </w:p>
     <w:p>
       <w:pPr>
@@ -243,7 +243,7 @@
       <w:r>
         <w:t xml:space="preserve">A total of 17 labs participated and provided a total sample of 1,578 participants. In accordance with the pre-registration (</w:t>
       </w:r>
-      <w:hyperlink r:id="rId23">
+      <w:hyperlink r:id="rId24">
         <w:r>
           <w:rPr>
             <w:rStyle w:val="Hyperlink"/>
@@ -252,7 +252,7 @@
         </w:r>
       </w:hyperlink>
       <w:r>
-        <w:t xml:space="preserve">), we immediately excluded from all analyses participants who either failed to complete all 6 ratings of the essay authors, or who failed to complete both writing prompts within the mortality salience or control conditions (e.g., the between-subjects manipulation). The latter exclusion criteria applied only to participants from Author Advised sites, because the necessary data was not always available for In House sites. Thus, the usable sample included 1,541 participants (see Table 1 for a summary of sites). 837 participants (54.32%) reported being female and 443 participants (28.75%) reported being male; the remaining participants did not respond to the item, were asked about gender in a non-standard way, or chose a different response. The mean age was 19.91 years (</w:t>
+        <w:t xml:space="preserve">), we immediately excluded from all analyses participants who either failed to complete all 6 ratings of the essay authors, or who failed to complete both writing prompts within the mortality salience or control conditions (e.g., the between-subjects manipulation). The latter exclusion criteria applied only to participants from Author Advised sites, because the necessary data was not always available for In House sites. Thus, the usable sample included 1,421 participants (see Table 1 for a summary of sites). 785 participants (55.24%) reported being female and 367 participants (25.83%) reported being male; the remaining participants did not respond to the item, were asked about gender in a non-standard way, or chose a different response. The mean age was 19.96 years (</w:t>
       </w:r>
       <w:r>
         <w:rPr>
@@ -264,18 +264,18 @@
         <w:t xml:space="preserve"> </w:t>
       </w:r>
       <w:r>
-        <w:t xml:space="preserve">= 2.50). Participant reported race was 647 (41.99%) White, 164 (10.64%) Asian, 88 (5.71%) Black or African American, 32 (2.08%) American Indian or Alaska Native, 14 (0.91%) Native Hawaiian or Pacific Islander, 80 (5.19%) Other. The remaining participants did not report their race, or responses were not easily recoded to match these categories.</w:t>
+        <w:t xml:space="preserve">= 2.54). Participant reported race was 587 (41.31%) White, 160 (11.26%) Asian, 87 (6.12%) Black or African American, 31 (2.18%) American Indian or Alaska Native, 12 (0.84%) Native Hawaiian or Pacific Islander, 98 (6.90%) Other. The remaining participants did not report their race, or responses were not easily recoded to match these categories.</w:t>
       </w:r>
     </w:p>
     <w:p>
       <w:pPr>
         <w:pStyle w:val="berschrift2"/>
       </w:pPr>
-      <w:bookmarkStart w:id="24" w:name="analysis-plan"/>
+      <w:bookmarkStart w:id="25" w:name="analysis-plan"/>
+      <w:bookmarkEnd w:id="25"/>
       <w:r>
         <w:t xml:space="preserve">Analysis Plan</w:t>
       </w:r>
-      <w:bookmarkEnd w:id="24"/>
     </w:p>
     <w:p>
       <w:pPr>
@@ -293,7 +293,7 @@
         <w:t xml:space="preserve"> </w:t>
       </w:r>
       <w:r>
-        <w:t xml:space="preserve">= 0.89) and then subtracted from the average of the three items evaluating authors of the pro-American essays (</w:t>
+        <w:t xml:space="preserve">= 0.88) and then subtracted from the average of the three items evaluating authors of the pro-American essays (</w:t>
       </w:r>
       <m:oMath>
         <m:r>
@@ -304,7 +304,7 @@
         <w:t xml:space="preserve"> </w:t>
       </w:r>
       <w:r>
-        <w:t xml:space="preserve">= 0.89). An independent-samples</w:t>
+        <w:t xml:space="preserve">= 0.88). An independent-samples</w:t>
       </w:r>
       <w:r>
         <w:t xml:space="preserve"> </w:t>
@@ -354,7 +354,7 @@
       <w:r>
         <w:t xml:space="preserve">(control) condition. Supplemental analyses treating these as two separate dependent variables are available in the online supplement (</w:t>
       </w:r>
-      <w:hyperlink r:id="rId25">
+      <w:hyperlink r:id="rId26">
         <w:r>
           <w:rPr>
             <w:rStyle w:val="Hyperlink"/>
@@ -396,7 +396,7 @@
         <w:t xml:space="preserve"> </w:t>
       </w:r>
       <w:r>
-        <w:t xml:space="preserve">Include all participants who completed the materials (e.g., wrote something for both writing prompts, and completed all six items evaluating the essay authors). Reduces the usable N from 1,578 to 1,541 participants. This sample size gives us 95% power to detect a condition effect of</w:t>
+        <w:t xml:space="preserve">Include all participants who completed the materials (e.g., wrote something for both writing prompts, and completed all six items evaluating the essay authors). Reduces the usable N from 1,578 to 1,421 participants. This sample size gives us 95% power to detect a condition effect of</w:t>
       </w:r>
       <w:r>
         <w:t xml:space="preserve"> </w:t>
@@ -455,7 +455,7 @@
         <w:t xml:space="preserve"> </w:t>
       </w:r>
       <w:r>
-        <w:t xml:space="preserve">to 1,219. This sample size gives us 95% power to detect a condition effect of</w:t>
+        <w:t xml:space="preserve">to 501. This sample size gives us 95% power to detect a condition effect of</w:t>
       </w:r>
       <w:r>
         <w:t xml:space="preserve"> </w:t>
@@ -517,7 +517,7 @@
         <w:t xml:space="preserve"> </w:t>
       </w:r>
       <w:r>
-        <w:t xml:space="preserve">to 1,066 participants. This sample size gives us 95% power to detect a condition effect of</w:t>
+        <w:t xml:space="preserve">to 225 participants. This sample size gives us 95% power to detect a condition effect of</w:t>
       </w:r>
       <w:r>
         <w:t xml:space="preserve"> </w:t>
@@ -542,7 +542,7 @@
       <w:r>
         <w:t xml:space="preserve">Exclusion Sets 2 and 3 were specifically recommended by original authors and these criteria were used to analyze the data from Author Advised labs. However, the data required to make these exclusions were often not collected at In House replication sites because they made independent decisions about design and demographic measures for potential exclusion, and these measures were not in the original article. Thus, for all analyses only Exclusion Set 1 was used for In House participants. All data handling, exclusions, and computation of results within sites followed our pre-registered (prior to data collection) analysis plan on the OSF (</w:t>
       </w:r>
-      <w:hyperlink r:id="rId23">
+      <w:hyperlink r:id="rId24">
         <w:r>
           <w:rPr>
             <w:rStyle w:val="Hyperlink"/>
@@ -558,21 +558,21 @@
       <w:pPr>
         <w:pStyle w:val="berschrift1"/>
       </w:pPr>
-      <w:bookmarkStart w:id="26" w:name="results"/>
+      <w:bookmarkStart w:id="27" w:name="results"/>
+      <w:bookmarkEnd w:id="27"/>
       <w:r>
         <w:t xml:space="preserve">Results</w:t>
       </w:r>
-      <w:bookmarkEnd w:id="26"/>
     </w:p>
     <w:p>
       <w:pPr>
         <w:pStyle w:val="berschrift2"/>
       </w:pPr>
-      <w:bookmarkStart w:id="27" w:name="X2dcd4cd6d14a006464fb6331fb28bcd608854cc"/>
+      <w:bookmarkStart w:id="28" w:name="researcher-expectations-and-characteristics"/>
+      <w:bookmarkEnd w:id="28"/>
       <w:r>
         <w:t xml:space="preserve">Researcher Expectations and Characteristics</w:t>
       </w:r>
-      <w:bookmarkEnd w:id="27"/>
     </w:p>
     <w:p>
       <w:pPr>
@@ -668,18 +668,18 @@
         <w:rPr>
           <w:rStyle w:val="Funotenzeichen"/>
         </w:rPr>
-        <w:footnoteReference w:id="28"/>
+        <w:footnoteReference w:id="29"/>
       </w:r>
     </w:p>
     <w:p>
       <w:pPr>
         <w:pStyle w:val="berschrift2"/>
       </w:pPr>
-      <w:bookmarkStart w:id="29" w:name="X5624d0496651cf284888f223111f8f07010fd01"/>
+      <w:bookmarkStart w:id="30" w:name="deviations-from-pre-registered-analytic-plan"/>
+      <w:bookmarkEnd w:id="30"/>
       <w:r>
         <w:t xml:space="preserve">Deviations from Pre-registered Analytic Plan</w:t>
       </w:r>
-      <w:bookmarkEnd w:id="29"/>
     </w:p>
     <w:p>
       <w:pPr>
@@ -688,7 +688,7 @@
       <w:r>
         <w:t xml:space="preserve">Our pre-registered analytic plan specifies the use of a three-level meta-analysis, conducted in the MetaSEM R package (Cheung, 2014), to control for the clustering of effect sizes when independent teams ran both In House and Author Advised versions of the protocol at the same university. However, during data analysis we discovered that we did not have enough data in these clusters for the planned analysis to be accurate (e.g., we had to drop the clustering variable). The results reported below are thus a more common univariate meta-analysis conducted in the same package, which is the model that most closely mirrors our originally planned analysis. The entire results section and analysis code written to report the originally planned three-level model are available on the OSF (</w:t>
       </w:r>
-      <w:hyperlink r:id="rId30">
+      <w:hyperlink r:id="rId31">
         <w:r>
           <w:rPr>
             <w:rStyle w:val="Hyperlink"/>
@@ -704,11 +704,11 @@
       <w:pPr>
         <w:pStyle w:val="berschrift2"/>
       </w:pPr>
-      <w:bookmarkStart w:id="31" w:name="X0717cbac05e4bba966b3ebf40da3149f951982b"/>
+      <w:bookmarkStart w:id="32" w:name="research-question-1-meta-analytic-results-across-all-labs-random-effects-meta-analysis."/>
+      <w:bookmarkEnd w:id="32"/>
       <w:r>
         <w:t xml:space="preserve">Research Question 1: Meta-analytic results across all labs (random effects meta-analysis).</w:t>
       </w:r>
-      <w:bookmarkEnd w:id="31"/>
     </w:p>
     <w:p>
       <w:pPr>
@@ -730,7 +730,7 @@
         <w:t xml:space="preserve"> </w:t>
       </w:r>
       <w:r>
-        <w:t xml:space="preserve">= 0.09, 95% CI = [-0.02, 0.21],</w:t>
+        <w:t xml:space="preserve">= 0.07, 95% CI = [-0.04, 0.17],</w:t>
       </w:r>
       <w:r>
         <w:t xml:space="preserve"> </w:t>
@@ -745,6 +745,66 @@
         <w:t xml:space="preserve"> </w:t>
       </w:r>
       <w:r>
+        <w:t xml:space="preserve">= 0.05,</w:t>
+      </w:r>
+      <w:r>
+        <w:t xml:space="preserve"> </w:t>
+      </w:r>
+      <w:r>
+        <w:rPr>
+          <w:i/>
+        </w:rPr>
+        <w:t xml:space="preserve">Z</w:t>
+      </w:r>
+      <w:r>
+        <w:t xml:space="preserve"> </w:t>
+      </w:r>
+      <w:r>
+        <w:t xml:space="preserve">= 1.27,</w:t>
+      </w:r>
+      <w:r>
+        <w:t xml:space="preserve"> </w:t>
+      </w:r>
+      <w:r>
+        <w:rPr>
+          <w:i/>
+        </w:rPr>
+        <w:t xml:space="preserve">p</w:t>
+      </w:r>
+      <w:r>
+        <w:t xml:space="preserve"> </w:t>
+      </w:r>
+      <w:r>
+        <w:t xml:space="preserve">= 0.20. Exclusion Set 2:</w:t>
+      </w:r>
+      <w:r>
+        <w:t xml:space="preserve"> </w:t>
+      </w:r>
+      <w:r>
+        <w:rPr>
+          <w:i/>
+        </w:rPr>
+        <w:t xml:space="preserve">Hedges’ g</w:t>
+      </w:r>
+      <w:r>
+        <w:t xml:space="preserve"> </w:t>
+      </w:r>
+      <w:r>
+        <w:t xml:space="preserve">= 0.09, 95% CI = [-0.03, 0.21],</w:t>
+      </w:r>
+      <w:r>
+        <w:t xml:space="preserve"> </w:t>
+      </w:r>
+      <w:r>
+        <w:rPr>
+          <w:i/>
+        </w:rPr>
+        <w:t xml:space="preserve">SE</w:t>
+      </w:r>
+      <w:r>
+        <w:t xml:space="preserve"> </w:t>
+      </w:r>
+      <w:r>
         <w:t xml:space="preserve">= 0.06,</w:t>
       </w:r>
       <w:r>
@@ -760,7 +820,7 @@
         <w:t xml:space="preserve"> </w:t>
       </w:r>
       <w:r>
-        <w:t xml:space="preserve">= 1.54,</w:t>
+        <w:t xml:space="preserve">= 1.44,</w:t>
       </w:r>
       <w:r>
         <w:t xml:space="preserve"> </w:t>
@@ -775,7 +835,7 @@
         <w:t xml:space="preserve"> </w:t>
       </w:r>
       <w:r>
-        <w:t xml:space="preserve">= 0.12. Exclusion Set 2:</w:t>
+        <w:t xml:space="preserve">= 0.15. Exclusion Set 3:</w:t>
       </w:r>
       <w:r>
         <w:t xml:space="preserve"> </w:t>
@@ -790,7 +850,7 @@
         <w:t xml:space="preserve"> </w:t>
       </w:r>
       <w:r>
-        <w:t xml:space="preserve">= 0.12, 95% CI = [-0.07, 0.32],</w:t>
+        <w:t xml:space="preserve">= 0.09, 95% CI = [-0.05, 0.22],</w:t>
       </w:r>
       <w:r>
         <w:t xml:space="preserve"> </w:t>
@@ -805,7 +865,7 @@
         <w:t xml:space="preserve"> </w:t>
       </w:r>
       <w:r>
-        <w:t xml:space="preserve">= 0.10,</w:t>
+        <w:t xml:space="preserve">= 0.07,</w:t>
       </w:r>
       <w:r>
         <w:t xml:space="preserve"> </w:t>
@@ -820,7 +880,7 @@
         <w:t xml:space="preserve"> </w:t>
       </w:r>
       <w:r>
-        <w:t xml:space="preserve">= 1.23,</w:t>
+        <w:t xml:space="preserve">= 1.26,</w:t>
       </w:r>
       <w:r>
         <w:t xml:space="preserve"> </w:t>
@@ -835,72 +895,12 @@
         <w:t xml:space="preserve"> </w:t>
       </w:r>
       <w:r>
-        <w:t xml:space="preserve">= 0.22. Exclusion Set 3:</w:t>
-      </w:r>
-      <w:r>
-        <w:t xml:space="preserve"> </w:t>
-      </w:r>
-      <w:r>
-        <w:rPr>
-          <w:i/>
-        </w:rPr>
-        <w:t xml:space="preserve">Hedges’ g</w:t>
-      </w:r>
-      <w:r>
-        <w:t xml:space="preserve"> </w:t>
-      </w:r>
-      <w:r>
-        <w:t xml:space="preserve">= 0.21, 95% CI = [-0.10, 0.51],</w:t>
-      </w:r>
-      <w:r>
-        <w:t xml:space="preserve"> </w:t>
-      </w:r>
-      <w:r>
-        <w:rPr>
-          <w:i/>
-        </w:rPr>
-        <w:t xml:space="preserve">SE</w:t>
-      </w:r>
-      <w:r>
-        <w:t xml:space="preserve"> </w:t>
-      </w:r>
-      <w:r>
-        <w:t xml:space="preserve">= 0.16,</w:t>
-      </w:r>
-      <w:r>
-        <w:t xml:space="preserve"> </w:t>
-      </w:r>
-      <w:r>
-        <w:rPr>
-          <w:i/>
-        </w:rPr>
-        <w:t xml:space="preserve">Z</w:t>
-      </w:r>
-      <w:r>
-        <w:t xml:space="preserve"> </w:t>
-      </w:r>
-      <w:r>
-        <w:t xml:space="preserve">= 1.33,</w:t>
-      </w:r>
-      <w:r>
-        <w:t xml:space="preserve"> </w:t>
-      </w:r>
-      <w:r>
-        <w:rPr>
-          <w:i/>
-        </w:rPr>
-        <w:t xml:space="preserve">p</w:t>
-      </w:r>
-      <w:r>
-        <w:t xml:space="preserve"> </w:t>
-      </w:r>
-      <w:r>
-        <w:t xml:space="preserve">= 0.18. Forest plots showing the effects for individual sites and the aggregate are available in Figure 1 for Exclusion Set 1 (see</w:t>
-      </w:r>
-      <w:r>
-        <w:t xml:space="preserve"> </w:t>
-      </w:r>
-      <w:hyperlink r:id="rId30">
+        <w:t xml:space="preserve">= 0.21. Forest plots showing the effects for individual sites and the aggregate are available in Figure 1 for Exclusion Set 1 (see</w:t>
+      </w:r>
+      <w:r>
+        <w:t xml:space="preserve"> </w:t>
+      </w:r>
+      <w:hyperlink r:id="rId31">
         <w:r>
           <w:rPr>
             <w:rStyle w:val="Hyperlink"/>
@@ -932,7 +932,7 @@
         <w:t xml:space="preserve">Q</w:t>
       </w:r>
       <w:r>
-        <w:t xml:space="preserve">(13) = 17.58,</w:t>
+        <w:t xml:space="preserve">(16) = 19.64,</w:t>
       </w:r>
       <w:r>
         <w:t xml:space="preserve"> </w:t>
@@ -947,7 +947,7 @@
         <w:t xml:space="preserve"> </w:t>
       </w:r>
       <w:r>
-        <w:t xml:space="preserve">= 0.17; Exclusion Set 3:</w:t>
+        <w:t xml:space="preserve">= 0.24; Exclusion Set 3:</w:t>
       </w:r>
       <w:r>
         <w:t xml:space="preserve"> </w:t>
@@ -959,7 +959,7 @@
         <w:t xml:space="preserve">Q</w:t>
       </w:r>
       <w:r>
-        <w:t xml:space="preserve">(5) = 2.84,</w:t>
+        <w:t xml:space="preserve">(16) = 18.87,</w:t>
       </w:r>
       <w:r>
         <w:t xml:space="preserve"> </w:t>
@@ -974,7 +974,7 @@
         <w:t xml:space="preserve"> </w:t>
       </w:r>
       <w:r>
-        <w:t xml:space="preserve">= 0.72. The amount of variation between sites did exceed chance for Exclusion Set 2,</w:t>
+        <w:t xml:space="preserve">= 0.28. The amount of variation between sites did exceed chance for Exclusion Set 2,</w:t>
       </w:r>
       <w:r>
         <w:t xml:space="preserve"> </w:t>
@@ -986,7 +986,7 @@
         <w:t xml:space="preserve">Q</w:t>
       </w:r>
       <w:r>
-        <w:t xml:space="preserve">(7) = 7.77,</w:t>
+        <w:t xml:space="preserve">(16) = 22.02,</w:t>
       </w:r>
       <w:r>
         <w:t xml:space="preserve"> </w:t>
@@ -1001,7 +1001,7 @@
         <w:t xml:space="preserve"> </w:t>
       </w:r>
       <w:r>
-        <w:t xml:space="preserve">= 0.35, however it was small in magnitude, Tau</w:t>
+        <w:t xml:space="preserve">= 0.14, however it was small in magnitude, Tau</w:t>
       </w:r>
       <w:r>
         <w:rPr>
@@ -1013,7 +1013,7 @@
         <w:t xml:space="preserve"> </w:t>
       </w:r>
       <w:r>
-        <w:t xml:space="preserve">= 0.00.</w:t>
+        <w:t xml:space="preserve">= 0.01.</w:t>
       </w:r>
     </w:p>
     <w:p>
@@ -1028,11 +1028,11 @@
       <w:pPr>
         <w:pStyle w:val="berschrift2"/>
       </w:pPr>
-      <w:bookmarkStart w:id="32" w:name="X29592220de5c9185f2b682c0ce7513d52858c49"/>
+      <w:bookmarkStart w:id="33" w:name="research-question-2-moderation-by-author-advisedin-house-protocol"/>
+      <w:bookmarkEnd w:id="33"/>
       <w:r>
         <w:t xml:space="preserve">Research Question 2: Moderation by Author Advised/In House protocol</w:t>
       </w:r>
-      <w:bookmarkEnd w:id="32"/>
     </w:p>
     <w:p>
       <w:pPr>
@@ -1062,7 +1062,7 @@
         <w:t xml:space="preserve"> </w:t>
       </w:r>
       <w:r>
-        <w:t xml:space="preserve">= 0.09, 95% CI = [-0.07, 0.25],</w:t>
+        <w:t xml:space="preserve">= 0.06, 95% CI = [-0.08, 0.19],</w:t>
       </w:r>
       <w:r>
         <w:t xml:space="preserve"> </w:t>
@@ -1077,6 +1077,126 @@
         <w:t xml:space="preserve"> </w:t>
       </w:r>
       <w:r>
+        <w:t xml:space="preserve">= 0.07,</w:t>
+      </w:r>
+      <w:r>
+        <w:t xml:space="preserve"> </w:t>
+      </w:r>
+      <w:r>
+        <w:rPr>
+          <w:i/>
+        </w:rPr>
+        <w:t xml:space="preserve">Z</w:t>
+      </w:r>
+      <w:r>
+        <w:t xml:space="preserve"> </w:t>
+      </w:r>
+      <w:r>
+        <w:t xml:space="preserve">= 0.79,</w:t>
+      </w:r>
+      <w:r>
+        <w:t xml:space="preserve"> </w:t>
+      </w:r>
+      <w:r>
+        <w:rPr>
+          <w:i/>
+        </w:rPr>
+        <w:t xml:space="preserve">p</w:t>
+      </w:r>
+      <w:r>
+        <w:t xml:space="preserve"> </w:t>
+      </w:r>
+      <w:r>
+        <w:t xml:space="preserve">= 0.43. Exclusion Set 2:</w:t>
+      </w:r>
+      <w:r>
+        <w:t xml:space="preserve"> </w:t>
+      </w:r>
+      <w:r>
+        <w:rPr>
+          <w:i/>
+        </w:rPr>
+        <w:t xml:space="preserve">Hedges’ g</w:t>
+      </w:r>
+      <w:r>
+        <w:t xml:space="preserve"> </w:t>
+      </w:r>
+      <w:r>
+        <w:t xml:space="preserve">= 0.05, 95% CI = [-0.09, 0.20],</w:t>
+      </w:r>
+      <w:r>
+        <w:t xml:space="preserve"> </w:t>
+      </w:r>
+      <w:r>
+        <w:rPr>
+          <w:i/>
+        </w:rPr>
+        <w:t xml:space="preserve">SE</w:t>
+      </w:r>
+      <w:r>
+        <w:t xml:space="preserve"> </w:t>
+      </w:r>
+      <w:r>
+        <w:t xml:space="preserve">= 0.07,</w:t>
+      </w:r>
+      <w:r>
+        <w:t xml:space="preserve"> </w:t>
+      </w:r>
+      <w:r>
+        <w:rPr>
+          <w:i/>
+        </w:rPr>
+        <w:t xml:space="preserve">Z</w:t>
+      </w:r>
+      <w:r>
+        <w:t xml:space="preserve"> </w:t>
+      </w:r>
+      <w:r>
+        <w:t xml:space="preserve">= 0.74,</w:t>
+      </w:r>
+      <w:r>
+        <w:t xml:space="preserve"> </w:t>
+      </w:r>
+      <w:r>
+        <w:rPr>
+          <w:i/>
+        </w:rPr>
+        <w:t xml:space="preserve">p</w:t>
+      </w:r>
+      <w:r>
+        <w:t xml:space="preserve"> </w:t>
+      </w:r>
+      <w:r>
+        <w:t xml:space="preserve">= 0.46. Exclusion Set 3:</w:t>
+      </w:r>
+      <w:r>
+        <w:t xml:space="preserve"> </w:t>
+      </w:r>
+      <w:r>
+        <w:rPr>
+          <w:i/>
+        </w:rPr>
+        <w:t xml:space="preserve">Hedges’ g</w:t>
+      </w:r>
+      <w:r>
+        <w:t xml:space="preserve"> </w:t>
+      </w:r>
+      <w:r>
+        <w:t xml:space="preserve">= 0.05, 95% CI = [-0.10, 0.21],</w:t>
+      </w:r>
+      <w:r>
+        <w:t xml:space="preserve"> </w:t>
+      </w:r>
+      <w:r>
+        <w:rPr>
+          <w:i/>
+        </w:rPr>
+        <w:t xml:space="preserve">SE</w:t>
+      </w:r>
+      <w:r>
+        <w:t xml:space="preserve"> </w:t>
+      </w:r>
+      <w:r>
         <w:t xml:space="preserve">= 0.08,</w:t>
       </w:r>
       <w:r>
@@ -1092,7 +1212,7 @@
         <w:t xml:space="preserve"> </w:t>
       </w:r>
       <w:r>
-        <w:t xml:space="preserve">= 1.11,</w:t>
+        <w:t xml:space="preserve">= 0.70,</w:t>
       </w:r>
       <w:r>
         <w:t xml:space="preserve"> </w:t>
@@ -1107,37 +1227,131 @@
         <w:t xml:space="preserve"> </w:t>
       </w:r>
       <w:r>
-        <w:t xml:space="preserve">= 0.27. Exclusion Set 2:</w:t>
-      </w:r>
-      <w:r>
-        <w:t xml:space="preserve"> </w:t>
-      </w:r>
-      <w:r>
-        <w:rPr>
-          <w:i/>
-        </w:rPr>
-        <w:t xml:space="preserve">Hedges’ g</w:t>
-      </w:r>
-      <w:r>
-        <w:t xml:space="preserve"> </w:t>
-      </w:r>
-      <w:r>
-        <w:t xml:space="preserve">= -0.13, 95% CI = [-0.54, 0.27],</w:t>
-      </w:r>
-      <w:r>
-        <w:t xml:space="preserve"> </w:t>
-      </w:r>
-      <w:r>
-        <w:rPr>
-          <w:i/>
-        </w:rPr>
-        <w:t xml:space="preserve">SE</w:t>
-      </w:r>
-      <w:r>
-        <w:t xml:space="preserve"> </w:t>
-      </w:r>
-      <w:r>
-        <w:t xml:space="preserve">= 0.21,</w:t>
+        <w:t xml:space="preserve">= 0.49.</w:t>
+      </w:r>
+    </w:p>
+    <w:p>
+      <w:pPr>
+        <w:pStyle w:val="Textkrper"/>
+      </w:pPr>
+      <w:r>
+        <w:t xml:space="preserve">Variation among effect sizes also followed the previously observed pattern. Weak heterogeneity for Exclusion Set 2,</w:t>
+      </w:r>
+      <w:r>
+        <w:t xml:space="preserve"> </w:t>
+      </w:r>
+      <w:r>
+        <w:rPr>
+          <w:i/>
+        </w:rPr>
+        <w:t xml:space="preserve">Q</w:t>
+      </w:r>
+      <w:r>
+        <w:t xml:space="preserve">(16) = 22.02,</w:t>
+      </w:r>
+      <w:r>
+        <w:t xml:space="preserve"> </w:t>
+      </w:r>
+      <w:r>
+        <w:rPr>
+          <w:i/>
+        </w:rPr>
+        <w:t xml:space="preserve">p</w:t>
+      </w:r>
+      <w:r>
+        <w:t xml:space="preserve"> </w:t>
+      </w:r>
+      <w:r>
+        <w:t xml:space="preserve">= 0.14, Tau</w:t>
+      </w:r>
+      <w:r>
+        <w:rPr>
+          <w:vertAlign w:val="superscript"/>
+        </w:rPr>
+        <w:t xml:space="preserve">2</w:t>
+      </w:r>
+      <w:r>
+        <w:t xml:space="preserve"> </w:t>
+      </w:r>
+      <w:r>
+        <w:t xml:space="preserve">= 0.01; while variation did not meet the statistical significance threshold for Exclusion Set 1</w:t>
+      </w:r>
+      <w:r>
+        <w:t xml:space="preserve"> </w:t>
+      </w:r>
+      <w:r>
+        <w:rPr>
+          <w:i/>
+        </w:rPr>
+        <w:t xml:space="preserve">Q</w:t>
+      </w:r>
+      <w:r>
+        <w:t xml:space="preserve">(16) = 19.64,</w:t>
+      </w:r>
+      <w:r>
+        <w:t xml:space="preserve"> </w:t>
+      </w:r>
+      <w:r>
+        <w:rPr>
+          <w:i/>
+        </w:rPr>
+        <w:t xml:space="preserve">p</w:t>
+      </w:r>
+      <w:r>
+        <w:t xml:space="preserve"> </w:t>
+      </w:r>
+      <w:r>
+        <w:t xml:space="preserve">= 0.24; or Exclusion Set 3:</w:t>
+      </w:r>
+      <w:r>
+        <w:t xml:space="preserve"> </w:t>
+      </w:r>
+      <w:r>
+        <w:rPr>
+          <w:i/>
+        </w:rPr>
+        <w:t xml:space="preserve">Q</w:t>
+      </w:r>
+      <w:r>
+        <w:t xml:space="preserve">(16) = 18.87,</w:t>
+      </w:r>
+      <w:r>
+        <w:t xml:space="preserve"> </w:t>
+      </w:r>
+      <w:r>
+        <w:rPr>
+          <w:i/>
+        </w:rPr>
+        <w:t xml:space="preserve">p</w:t>
+      </w:r>
+      <w:r>
+        <w:t xml:space="preserve"> </w:t>
+      </w:r>
+      <w:r>
+        <w:t xml:space="preserve">= 0.28.</w:t>
+      </w:r>
+    </w:p>
+    <w:p>
+      <w:pPr>
+        <w:pStyle w:val="Textkrper"/>
+      </w:pPr>
+      <w:r>
+        <w:t xml:space="preserve">Critically, protocol version did not significantly predict replication effect size regardless of which exclusion criteria were used. Exclusion Set 1:</w:t>
+      </w:r>
+      <w:r>
+        <w:t xml:space="preserve"> </w:t>
+      </w:r>
+      <w:r>
+        <w:rPr>
+          <w:i/>
+        </w:rPr>
+        <w:t xml:space="preserve">b</w:t>
+      </w:r>
+      <w:r>
+        <w:t xml:space="preserve"> </w:t>
+      </w:r>
+      <w:r>
+        <w:t xml:space="preserve">= 0.02,</w:t>
       </w:r>
       <w:r>
         <w:t xml:space="preserve"> </w:t>
@@ -1152,7 +1366,7 @@
         <w:t xml:space="preserve"> </w:t>
       </w:r>
       <w:r>
-        <w:t xml:space="preserve">= -0.64,</w:t>
+        <w:t xml:space="preserve">= 0.23,</w:t>
       </w:r>
       <w:r>
         <w:t xml:space="preserve"> </w:t>
@@ -1167,37 +1381,22 @@
         <w:t xml:space="preserve"> </w:t>
       </w:r>
       <w:r>
-        <w:t xml:space="preserve">= 0.52. Exclusion Set 3:</w:t>
-      </w:r>
-      <w:r>
-        <w:t xml:space="preserve"> </w:t>
-      </w:r>
-      <w:r>
-        <w:rPr>
-          <w:i/>
-        </w:rPr>
-        <w:t xml:space="preserve">Hedges’ g</w:t>
-      </w:r>
-      <w:r>
-        <w:t xml:space="preserve"> </w:t>
-      </w:r>
-      <w:r>
-        <w:t xml:space="preserve">= 0.10, 95% CI = [NA, NA],</w:t>
-      </w:r>
-      <w:r>
-        <w:t xml:space="preserve"> </w:t>
-      </w:r>
-      <w:r>
-        <w:rPr>
-          <w:i/>
-        </w:rPr>
-        <w:t xml:space="preserve">SE</w:t>
-      </w:r>
-      <w:r>
-        <w:t xml:space="preserve"> </w:t>
-      </w:r>
-      <w:r>
-        <w:t xml:space="preserve">= NA,</w:t>
+        <w:t xml:space="preserve">= 0.82; Exclusion Set 2:</w:t>
+      </w:r>
+      <w:r>
+        <w:t xml:space="preserve"> </w:t>
+      </w:r>
+      <w:r>
+        <w:rPr>
+          <w:i/>
+        </w:rPr>
+        <w:t xml:space="preserve">b</w:t>
+      </w:r>
+      <w:r>
+        <w:t xml:space="preserve"> </w:t>
+      </w:r>
+      <w:r>
+        <w:t xml:space="preserve">= 0.11,</w:t>
       </w:r>
       <w:r>
         <w:t xml:space="preserve"> </w:t>
@@ -1212,7 +1411,7 @@
         <w:t xml:space="preserve"> </w:t>
       </w:r>
       <w:r>
-        <w:t xml:space="preserve">= NA,</w:t>
+        <w:t xml:space="preserve">= 0.84,</w:t>
       </w:r>
       <w:r>
         <w:t xml:space="preserve"> </w:t>
@@ -1227,27 +1426,37 @@
         <w:t xml:space="preserve"> </w:t>
       </w:r>
       <w:r>
-        <w:t xml:space="preserve">= NA.</w:t>
-      </w:r>
-    </w:p>
-    <w:p>
-      <w:pPr>
-        <w:pStyle w:val="Textkrper"/>
-      </w:pPr>
-      <w:r>
-        <w:t xml:space="preserve">Variation among effect sizes also followed the previously observed pattern. Weak heterogeneity for Exclusion Set 2,</w:t>
-      </w:r>
-      <w:r>
-        <w:t xml:space="preserve"> </w:t>
-      </w:r>
-      <w:r>
-        <w:rPr>
-          <w:i/>
-        </w:rPr>
-        <w:t xml:space="preserve">Q</w:t>
-      </w:r>
-      <w:r>
-        <w:t xml:space="preserve">(7) = 7.77,</w:t>
+        <w:t xml:space="preserve">= 0.40; Exclusion Set 3:</w:t>
+      </w:r>
+      <w:r>
+        <w:t xml:space="preserve"> </w:t>
+      </w:r>
+      <w:r>
+        <w:rPr>
+          <w:i/>
+        </w:rPr>
+        <w:t xml:space="preserve">b</w:t>
+      </w:r>
+      <w:r>
+        <w:t xml:space="preserve"> </w:t>
+      </w:r>
+      <w:r>
+        <w:t xml:space="preserve">= 0.14,</w:t>
+      </w:r>
+      <w:r>
+        <w:t xml:space="preserve"> </w:t>
+      </w:r>
+      <w:r>
+        <w:rPr>
+          <w:i/>
+        </w:rPr>
+        <w:t xml:space="preserve">Z</w:t>
+      </w:r>
+      <w:r>
+        <w:t xml:space="preserve"> </w:t>
+      </w:r>
+      <w:r>
+        <w:t xml:space="preserve">= 0.88,</w:t>
       </w:r>
       <w:r>
         <w:t xml:space="preserve"> </w:t>
@@ -1262,227 +1471,18 @@
         <w:t xml:space="preserve"> </w:t>
       </w:r>
       <w:r>
-        <w:t xml:space="preserve">= 0.35, Tau</w:t>
-      </w:r>
-      <w:r>
-        <w:rPr>
-          <w:vertAlign w:val="superscript"/>
-        </w:rPr>
-        <w:t xml:space="preserve">2</w:t>
-      </w:r>
-      <w:r>
-        <w:t xml:space="preserve"> </w:t>
-      </w:r>
-      <w:r>
-        <w:t xml:space="preserve">= 0.00; while variation did not meet the statistical significance threshold for Exclusion Set 1</w:t>
-      </w:r>
-      <w:r>
-        <w:t xml:space="preserve"> </w:t>
-      </w:r>
-      <w:r>
-        <w:rPr>
-          <w:i/>
-        </w:rPr>
-        <w:t xml:space="preserve">Q</w:t>
-      </w:r>
-      <w:r>
-        <w:t xml:space="preserve">(13) = 17.58,</w:t>
-      </w:r>
-      <w:r>
-        <w:t xml:space="preserve"> </w:t>
-      </w:r>
-      <w:r>
-        <w:rPr>
-          <w:i/>
-        </w:rPr>
-        <w:t xml:space="preserve">p</w:t>
-      </w:r>
-      <w:r>
-        <w:t xml:space="preserve"> </w:t>
-      </w:r>
-      <w:r>
-        <w:t xml:space="preserve">= 0.17; or Exclusion Set 3:</w:t>
-      </w:r>
-      <w:r>
-        <w:t xml:space="preserve"> </w:t>
-      </w:r>
-      <w:r>
-        <w:rPr>
-          <w:i/>
-        </w:rPr>
-        <w:t xml:space="preserve">Q</w:t>
-      </w:r>
-      <w:r>
-        <w:t xml:space="preserve">(5) = 2.84,</w:t>
-      </w:r>
-      <w:r>
-        <w:t xml:space="preserve"> </w:t>
-      </w:r>
-      <w:r>
-        <w:rPr>
-          <w:i/>
-        </w:rPr>
-        <w:t xml:space="preserve">p</w:t>
-      </w:r>
-      <w:r>
-        <w:t xml:space="preserve"> </w:t>
-      </w:r>
-      <w:r>
-        <w:t xml:space="preserve">= 0.72.</w:t>
-      </w:r>
-    </w:p>
-    <w:p>
-      <w:pPr>
-        <w:pStyle w:val="Textkrper"/>
-      </w:pPr>
-      <w:r>
-        <w:t xml:space="preserve">Critically, protocol version did not significantly predict replication effect size regardless of which exclusion criteria were used. Exclusion Set 1:</w:t>
-      </w:r>
-      <w:r>
-        <w:t xml:space="preserve"> </w:t>
-      </w:r>
-      <w:r>
-        <w:rPr>
-          <w:i/>
-        </w:rPr>
-        <w:t xml:space="preserve">b</w:t>
-      </w:r>
-      <w:r>
-        <w:t xml:space="preserve"> </w:t>
-      </w:r>
-      <w:r>
-        <w:t xml:space="preserve">= 0.00,</w:t>
-      </w:r>
-      <w:r>
-        <w:t xml:space="preserve"> </w:t>
-      </w:r>
-      <w:r>
-        <w:rPr>
-          <w:i/>
-        </w:rPr>
-        <w:t xml:space="preserve">Z</w:t>
-      </w:r>
-      <w:r>
-        <w:t xml:space="preserve"> </w:t>
-      </w:r>
-      <w:r>
-        <w:t xml:space="preserve">= 0.03,</w:t>
-      </w:r>
-      <w:r>
-        <w:t xml:space="preserve"> </w:t>
-      </w:r>
-      <w:r>
-        <w:rPr>
-          <w:i/>
-        </w:rPr>
-        <w:t xml:space="preserve">p</w:t>
-      </w:r>
-      <w:r>
-        <w:t xml:space="preserve"> </w:t>
-      </w:r>
-      <w:r>
-        <w:t xml:space="preserve">= 0.97; Exclusion Set 2:</w:t>
-      </w:r>
-      <w:r>
-        <w:t xml:space="preserve"> </w:t>
-      </w:r>
-      <w:r>
-        <w:rPr>
-          <w:i/>
-        </w:rPr>
-        <w:t xml:space="preserve">b</w:t>
-      </w:r>
-      <w:r>
-        <w:t xml:space="preserve"> </w:t>
-      </w:r>
-      <w:r>
-        <w:t xml:space="preserve">= 0.34,</w:t>
-      </w:r>
-      <w:r>
-        <w:t xml:space="preserve"> </w:t>
-      </w:r>
-      <w:r>
-        <w:rPr>
-          <w:i/>
-        </w:rPr>
-        <w:t xml:space="preserve">Z</w:t>
-      </w:r>
-      <w:r>
-        <w:t xml:space="preserve"> </w:t>
-      </w:r>
-      <w:r>
-        <w:t xml:space="preserve">= 1.41,</w:t>
-      </w:r>
-      <w:r>
-        <w:t xml:space="preserve"> </w:t>
-      </w:r>
-      <w:r>
-        <w:rPr>
-          <w:i/>
-        </w:rPr>
-        <w:t xml:space="preserve">p</w:t>
-      </w:r>
-      <w:r>
-        <w:t xml:space="preserve"> </w:t>
-      </w:r>
-      <w:r>
-        <w:t xml:space="preserve">= 0.16; Exclusion Set 3:</w:t>
-      </w:r>
-      <w:r>
-        <w:t xml:space="preserve"> </w:t>
-      </w:r>
-      <w:r>
-        <w:rPr>
-          <w:i/>
-        </w:rPr>
-        <w:t xml:space="preserve">b</w:t>
-      </w:r>
-      <w:r>
-        <w:t xml:space="preserve"> </w:t>
-      </w:r>
-      <w:r>
-        <w:t xml:space="preserve">= 0.10,</w:t>
-      </w:r>
-      <w:r>
-        <w:t xml:space="preserve"> </w:t>
-      </w:r>
-      <w:r>
-        <w:rPr>
-          <w:i/>
-        </w:rPr>
-        <w:t xml:space="preserve">Z</w:t>
-      </w:r>
-      <w:r>
-        <w:t xml:space="preserve"> </w:t>
-      </w:r>
-      <w:r>
-        <w:t xml:space="preserve">= NA,</w:t>
-      </w:r>
-      <w:r>
-        <w:t xml:space="preserve"> </w:t>
-      </w:r>
-      <w:r>
-        <w:rPr>
-          <w:i/>
-        </w:rPr>
-        <w:t xml:space="preserve">p</w:t>
-      </w:r>
-      <w:r>
-        <w:t xml:space="preserve"> </w:t>
-      </w:r>
-      <w:r>
-        <w:t xml:space="preserve">= NA. The Author Advised version did not produce larger effect sizes when compared with the In House versions.</w:t>
+        <w:t xml:space="preserve">= 0.38. The Author Advised version did not produce larger effect sizes when compared with the In House versions.</w:t>
       </w:r>
     </w:p>
     <w:p>
       <w:pPr>
         <w:pStyle w:val="berschrift2"/>
       </w:pPr>
-      <w:bookmarkStart w:id="33" w:name="X84111581ee6b5e634403d42ca8ac8d478a3dbad"/>
+      <w:bookmarkStart w:id="34" w:name="research-question-3-effect-of-standardization"/>
+      <w:bookmarkEnd w:id="34"/>
       <w:r>
         <w:t xml:space="preserve">Research Question 3: Effect of Standardization</w:t>
       </w:r>
-      <w:bookmarkEnd w:id="33"/>
     </w:p>
     <w:p>
       <w:pPr>
@@ -1525,7 +1525,7 @@
         <w:t xml:space="preserve"> </w:t>
       </w:r>
       <w:r>
-        <w:t xml:space="preserve">(1) = 0.92,</w:t>
+        <w:t xml:space="preserve">(1) = 0.74,</w:t>
       </w:r>
       <w:r>
         <w:t xml:space="preserve"> </w:t>
@@ -1540,7 +1540,7 @@
         <w:t xml:space="preserve"> </w:t>
       </w:r>
       <w:r>
-        <w:t xml:space="preserve">= 0.34; Author Advised labs: Exclusion Set 1:</w:t>
+        <w:t xml:space="preserve">= 0.39; Author Advised labs: Exclusion Set 1:</w:t>
       </w:r>
       <w:r>
         <w:t xml:space="preserve"> </w:t>
@@ -1652,11 +1652,11 @@
       <w:pPr>
         <w:pStyle w:val="berschrift2"/>
       </w:pPr>
-      <w:bookmarkStart w:id="34" w:name="follow-up-exploratory-analyses"/>
+      <w:bookmarkStart w:id="35" w:name="follow-up-exploratory-analyses"/>
+      <w:bookmarkEnd w:id="35"/>
       <w:r>
         <w:t xml:space="preserve">Follow-Up Exploratory Analyses</w:t>
       </w:r>
-      <w:bookmarkEnd w:id="34"/>
     </w:p>
     <w:p>
       <w:pPr>
@@ -1702,7 +1702,7 @@
         <w:t xml:space="preserve"> </w:t>
       </w:r>
       <w:r>
-        <w:t xml:space="preserve">= 1.03,</w:t>
+        <w:t xml:space="preserve">= 0.99,</w:t>
       </w:r>
       <w:r>
         <w:t xml:space="preserve"> </w:t>
@@ -1717,7 +1717,7 @@
         <w:t xml:space="preserve"> </w:t>
       </w:r>
       <w:r>
-        <w:t xml:space="preserve">= 2.28) and the control group (</w:t>
+        <w:t xml:space="preserve">= 2.14) and the control group (</w:t>
       </w:r>
       <w:r>
         <w:rPr>
@@ -1729,7 +1729,7 @@
         <w:t xml:space="preserve"> </w:t>
       </w:r>
       <w:r>
-        <w:t xml:space="preserve">= 0.92,</w:t>
+        <w:t xml:space="preserve">= 0.85,</w:t>
       </w:r>
       <w:r>
         <w:t xml:space="preserve"> </w:t>
@@ -1744,7 +1744,7 @@
         <w:t xml:space="preserve"> </w:t>
       </w:r>
       <w:r>
-        <w:t xml:space="preserve">= 2.30),</w:t>
+        <w:t xml:space="preserve">= 2.12),</w:t>
       </w:r>
       <w:r>
         <w:t xml:space="preserve"> </w:t>
@@ -1756,7 +1756,7 @@
         <w:t xml:space="preserve">t</w:t>
       </w:r>
       <w:r>
-        <w:t xml:space="preserve">(479.47) = 0.53,</w:t>
+        <w:t xml:space="preserve">(402.23) = 0.67,</w:t>
       </w:r>
       <w:r>
         <w:t xml:space="preserve"> </w:t>
@@ -1771,7 +1771,7 @@
         <w:t xml:space="preserve"> </w:t>
       </w:r>
       <w:r>
-        <w:t xml:space="preserve">= 0.60,</w:t>
+        <w:t xml:space="preserve">= 0.50,</w:t>
       </w:r>
       <w:r>
         <w:t xml:space="preserve"> </w:t>
@@ -1786,13 +1786,13 @@
         <w:t xml:space="preserve"> </w:t>
       </w:r>
       <w:r>
-        <w:t xml:space="preserve">= 0.05, 95% CI = [-0.13, 0.23].</w:t>
+        <w:t xml:space="preserve">= 0.07, 95% CI = [-0.13, 0.26].</w:t>
       </w:r>
       <w:r>
         <w:rPr>
           <w:rStyle w:val="Funotenzeichen"/>
         </w:rPr>
-        <w:footnoteReference w:id="35"/>
+        <w:footnoteReference w:id="36"/>
       </w:r>
     </w:p>
     <w:p>
@@ -1809,7 +1809,7 @@
         <w:t xml:space="preserve"> </w:t>
       </w:r>
       <w:r>
-        <w:t xml:space="preserve">The present hypothesis that mortality salience would cause a participant to become more favorable to the pro-US author as compared to the anti-US author relies on the participant perceiving the pro-US stance as more similar to their own worldview (and/or the anti-US stance as threatening to their worldview). Original authors anticipated that the essays from the original study may not serve this function in the replication, run in 2016. For this reason, the anti-US essay from the original study was made more extreme in the Author Advised version of the replication. There was a particular concern that in the months leading up to and following the 2016 US Presidential Election of Donald Trump, the generally more liberal-leaning student bodies on college campuses may feel less patriotic and not identify with the pro-US worldview. Indeed, analysis suggests the original authors anticipated and more successfully addressed this issue. Among In House replications, 48% of participants prefered the pro-US essay author, 42% preferred the anti-US essay author, and 10% had no preference. Among Author Advised replications, 68% of participants prefered the pro-US essay author, 22% preferred the anti-US essay author, and 10% had no preference.</w:t>
+        <w:t xml:space="preserve">The present hypothesis that mortality salience would cause a participant to become more favorable to the pro-US author as compared to the anti-US author relies on the participant perceiving the pro-US stance as more similar to their own worldview (and/or the anti-US stance as threatening to their worldview). Original authors anticipated that the essays from the original study may not serve this function in the replication, run in 2016. For this reason, the anti-US essay from the original study was made more extreme in the Author Advised version of the replication. There was a particular concern that in the months leading up to and following the 2016 US Presidential Election of Donald Trump, the generally more liberal-leaning student bodies on college campuses may feel less patriotic and not identify with the pro-US worldview. Indeed, analysis suggests the original authors anticipated and more successfully addressed this issue. Among In House replications, NA% of participants prefered the pro-US essay author, NA% preferred the anti-US essay author, and NA% had no preference. Among Author Advised replications, NA% of participants prefered the pro-US essay author, NA% preferred the anti-US essay author, and NA% had no preference.</w:t>
       </w:r>
     </w:p>
     <w:p>
@@ -1844,7 +1844,7 @@
         <w:t xml:space="preserve"> </w:t>
       </w:r>
       <w:r>
-        <w:t xml:space="preserve">= 2.04), control group (</w:t>
+        <w:t xml:space="preserve">= 2.03), control group (</w:t>
       </w:r>
       <w:r>
         <w:rPr>
@@ -1856,7 +1856,7 @@
         <w:t xml:space="preserve"> </w:t>
       </w:r>
       <w:r>
-        <w:t xml:space="preserve">= 1.09,</w:t>
+        <w:t xml:space="preserve">= 1.10,</w:t>
       </w:r>
       <w:r>
         <w:t xml:space="preserve"> </w:t>
@@ -1883,7 +1883,7 @@
         <w:t xml:space="preserve">t</w:t>
       </w:r>
       <w:r>
-        <w:t xml:space="preserve">(697.98) = 1.16,</w:t>
+        <w:t xml:space="preserve">(698.98) = 1.10,</w:t>
       </w:r>
       <w:r>
         <w:t xml:space="preserve"> </w:t>
@@ -1898,7 +1898,7 @@
         <w:t xml:space="preserve"> </w:t>
       </w:r>
       <w:r>
-        <w:t xml:space="preserve">= 0.25,</w:t>
+        <w:t xml:space="preserve">= 0.27,</w:t>
       </w:r>
       <w:r>
         <w:t xml:space="preserve"> </w:t>
@@ -1913,7 +1913,7 @@
         <w:t xml:space="preserve"> </w:t>
       </w:r>
       <w:r>
-        <w:t xml:space="preserve">= 0.09, 95% CI = [-0.06, 0.24]; Exclusion Set 2: mortality salience group (</w:t>
+        <w:t xml:space="preserve">= 0.08, 95% CI = [-0.07, 0.23]; Exclusion Set 2: mortality salience group (</w:t>
       </w:r>
       <w:r>
         <w:rPr>
@@ -1940,7 +1940,7 @@
         <w:t xml:space="preserve"> </w:t>
       </w:r>
       <w:r>
-        <w:t xml:space="preserve">= 2.14), control group (</w:t>
+        <w:t xml:space="preserve">= 2.13), control group (</w:t>
       </w:r>
       <w:r>
         <w:rPr>
@@ -1979,7 +1979,7 @@
         <w:t xml:space="preserve">t</w:t>
       </w:r>
       <w:r>
-        <w:t xml:space="preserve">(370.43) = 1.50,</w:t>
+        <w:t xml:space="preserve">(370.77) = 1.49,</w:t>
       </w:r>
       <w:r>
         <w:t xml:space="preserve"> </w:t>
@@ -1994,6 +1994,102 @@
         <w:t xml:space="preserve"> </w:t>
       </w:r>
       <w:r>
+        <w:t xml:space="preserve">= 0.14,</w:t>
+      </w:r>
+      <w:r>
+        <w:t xml:space="preserve"> </w:t>
+      </w:r>
+      <w:r>
+        <w:rPr>
+          <w:i/>
+        </w:rPr>
+        <w:t xml:space="preserve">Hedges’ g</w:t>
+      </w:r>
+      <w:r>
+        <w:t xml:space="preserve"> </w:t>
+      </w:r>
+      <w:r>
+        <w:t xml:space="preserve">= 0.15, 95% CI = [-0.05, 0.36]; Exclusion Set 3: mortality salience group (</w:t>
+      </w:r>
+      <w:r>
+        <w:rPr>
+          <w:i/>
+        </w:rPr>
+        <w:t xml:space="preserve">M</w:t>
+      </w:r>
+      <w:r>
+        <w:t xml:space="preserve"> </w:t>
+      </w:r>
+      <w:r>
+        <w:t xml:space="preserve">= 2.08,</w:t>
+      </w:r>
+      <w:r>
+        <w:t xml:space="preserve"> </w:t>
+      </w:r>
+      <w:r>
+        <w:rPr>
+          <w:i/>
+        </w:rPr>
+        <w:t xml:space="preserve">SD</w:t>
+      </w:r>
+      <w:r>
+        <w:t xml:space="preserve"> </w:t>
+      </w:r>
+      <w:r>
+        <w:t xml:space="preserve">= 2.11), control group (</w:t>
+      </w:r>
+      <w:r>
+        <w:rPr>
+          <w:i/>
+        </w:rPr>
+        <w:t xml:space="preserve">M</w:t>
+      </w:r>
+      <w:r>
+        <w:t xml:space="preserve"> </w:t>
+      </w:r>
+      <w:r>
+        <w:t xml:space="preserve">= 1.66,</w:t>
+      </w:r>
+      <w:r>
+        <w:t xml:space="preserve"> </w:t>
+      </w:r>
+      <w:r>
+        <w:rPr>
+          <w:i/>
+        </w:rPr>
+        <w:t xml:space="preserve">SD</w:t>
+      </w:r>
+      <w:r>
+        <w:t xml:space="preserve"> </w:t>
+      </w:r>
+      <w:r>
+        <w:t xml:space="preserve">= 2.02),</w:t>
+      </w:r>
+      <w:r>
+        <w:t xml:space="preserve"> </w:t>
+      </w:r>
+      <w:r>
+        <w:rPr>
+          <w:i/>
+        </w:rPr>
+        <w:t xml:space="preserve">t</w:t>
+      </w:r>
+      <w:r>
+        <w:t xml:space="preserve">(216.09) = 1.51,</w:t>
+      </w:r>
+      <w:r>
+        <w:t xml:space="preserve"> </w:t>
+      </w:r>
+      <w:r>
+        <w:rPr>
+          <w:i/>
+        </w:rPr>
+        <w:t xml:space="preserve">p</w:t>
+      </w:r>
+      <w:r>
+        <w:t xml:space="preserve"> </w:t>
+      </w:r>
+      <w:r>
         <w:t xml:space="preserve">= 0.13,</w:t>
       </w:r>
       <w:r>
@@ -2009,107 +2105,22 @@
         <w:t xml:space="preserve"> </w:t>
       </w:r>
       <w:r>
-        <w:t xml:space="preserve">= 0.15, 95% CI = [-0.05, 0.36]; Exclusion Set 3: mortality salience group (</w:t>
-      </w:r>
-      <w:r>
-        <w:rPr>
-          <w:i/>
-        </w:rPr>
-        <w:t xml:space="preserve">M</w:t>
-      </w:r>
-      <w:r>
-        <w:t xml:space="preserve"> </w:t>
-      </w:r>
-      <w:r>
-        <w:t xml:space="preserve">= 2.08,</w:t>
-      </w:r>
-      <w:r>
-        <w:t xml:space="preserve"> </w:t>
-      </w:r>
-      <w:r>
-        <w:rPr>
-          <w:i/>
-        </w:rPr>
-        <w:t xml:space="preserve">SD</w:t>
-      </w:r>
-      <w:r>
-        <w:t xml:space="preserve"> </w:t>
-      </w:r>
-      <w:r>
-        <w:t xml:space="preserve">= 2.11), control group (</w:t>
-      </w:r>
-      <w:r>
-        <w:rPr>
-          <w:i/>
-        </w:rPr>
-        <w:t xml:space="preserve">M</w:t>
-      </w:r>
-      <w:r>
-        <w:t xml:space="preserve"> </w:t>
-      </w:r>
-      <w:r>
-        <w:t xml:space="preserve">= 1.66,</w:t>
-      </w:r>
-      <w:r>
-        <w:t xml:space="preserve"> </w:t>
-      </w:r>
-      <w:r>
-        <w:rPr>
-          <w:i/>
-        </w:rPr>
-        <w:t xml:space="preserve">SD</w:t>
-      </w:r>
-      <w:r>
-        <w:t xml:space="preserve"> </w:t>
-      </w:r>
-      <w:r>
-        <w:t xml:space="preserve">= 2.02),</w:t>
-      </w:r>
-      <w:r>
-        <w:t xml:space="preserve"> </w:t>
-      </w:r>
-      <w:r>
-        <w:rPr>
-          <w:i/>
-        </w:rPr>
-        <w:t xml:space="preserve">t</w:t>
-      </w:r>
-      <w:r>
-        <w:t xml:space="preserve">(216.09) = 1.51,</w:t>
-      </w:r>
-      <w:r>
-        <w:t xml:space="preserve"> </w:t>
-      </w:r>
-      <w:r>
-        <w:rPr>
-          <w:i/>
-        </w:rPr>
-        <w:t xml:space="preserve">p</w:t>
-      </w:r>
-      <w:r>
-        <w:t xml:space="preserve"> </w:t>
-      </w:r>
-      <w:r>
-        <w:t xml:space="preserve">= 0.13,</w:t>
-      </w:r>
-      <w:r>
-        <w:t xml:space="preserve"> </w:t>
-      </w:r>
-      <w:r>
-        <w:rPr>
-          <w:i/>
-        </w:rPr>
-        <w:t xml:space="preserve">Hedges’ g</w:t>
-      </w:r>
-      <w:r>
-        <w:t xml:space="preserve"> </w:t>
-      </w:r>
-      <w:r>
         <w:t xml:space="preserve">= 0.20, 95% CI = [-0.06, 0.46]. The confidence intervals were wider because of the smaller total sample size, but this evidence is not consistent with the hypothesis that preference for the pro-US author would elicit an effect of mortality salience in this context.</w:t>
       </w:r>
     </w:p>
-    <w:bookmarkStart w:id="36" w:name="refs"/>
-    <w:bookmarkEnd w:id="36"/>
+    <w:p>
+      <w:pPr>
+        <w:pStyle w:val="Textkrper"/>
+      </w:pPr>
+      <w:r>
+        <w:t xml:space="preserve"> </w:t>
+      </w:r>
+    </w:p>
+    <w:p>
+      <w:pPr>
+        <w:pStyle w:val="Textkrper"/>
+      </w:pPr>
+    </w:p>
     <w:sectPr>
       <w:pgSz w:w="12240" w:h="15840"/>
       <w:pgMar w:top="1418" w:right="1418" w:bottom="1418" w:left="1418" w:header="720" w:footer="720" w:gutter="0"/>
@@ -2119,10 +2130,6 @@
 </w:document>
 </file>
 
-<file path=word/comments.xml><?xml version="1.0" encoding="utf-8"?>
-<w:comments xmlns:w="http://schemas.openxmlformats.org/wordprocessingml/2006/main" xmlns:m="http://schemas.openxmlformats.org/officeDocument/2006/math" xmlns:r="http://schemas.openxmlformats.org/officeDocument/2006/relationships" xmlns:o="urn:schemas-microsoft-com:office:office" xmlns:v="urn:schemas-microsoft-com:vml" xmlns:w10="urn:schemas-microsoft-com:office:word" xmlns:a="http://schemas.openxmlformats.org/drawingml/2006/main" xmlns:pic="http://schemas.openxmlformats.org/drawingml/2006/picture" xmlns:wp="http://schemas.openxmlformats.org/drawingml/2006/wordprocessingDrawing"/>
-</file>
-
 <file path=word/footnotes.xml><?xml version="1.0" encoding="utf-8"?>
 <w:footnotes xmlns:w="http://schemas.openxmlformats.org/wordprocessingml/2006/main" xmlns:m="http://schemas.openxmlformats.org/officeDocument/2006/math" xmlns:r="http://schemas.openxmlformats.org/officeDocument/2006/relationships" xmlns:o="urn:schemas-microsoft-com:office:office" xmlns:v="urn:schemas-microsoft-com:vml" xmlns:w10="urn:schemas-microsoft-com:office:word" xmlns:a="http://schemas.openxmlformats.org/drawingml/2006/main" xmlns:pic="http://schemas.openxmlformats.org/drawingml/2006/picture" xmlns:wp="http://schemas.openxmlformats.org/drawingml/2006/wordprocessingDrawing">
   <w:footnote w:type="continuationSeparator" w:id="0">
@@ -2139,7 +2146,7 @@
       </w:r>
     </w:p>
   </w:footnote>
-  <w:footnote w:id="28">
+  <w:footnote w:id="29">
     <w:p>
       <w:pPr>
         <w:pStyle w:val="Funotentext"/>
@@ -2158,7 +2165,7 @@
       </w:r>
     </w:p>
   </w:footnote>
-  <w:footnote w:id="35">
+  <w:footnote w:id="36">
     <w:p>
       <w:pPr>
         <w:pStyle w:val="Funotentext"/>
@@ -2552,7 +2559,7 @@
     </w:lvl>
   </w:abstractNum>
   <w:abstractNum w:abstractNumId="990">
-    <w:nsid w:val="2c1ae401"/>
+    <w:nsid w:val="f2b3f749"/>
     <w:multiLevelType w:val="multilevel"/>
     <w:lvl w:ilvl="0">
       <w:numFmt w:val="bullet"/>
@@ -2629,28 +2636,6 @@
           <w:tab w:val="num" w:pos="4320"/>
         </w:tabs>
         <w:ind w:left="4800" w:hanging="480"/>
-      </w:pPr>
-    </w:lvl>
-    <w:lvl w:ilvl="7">
-      <w:numFmt w:val="bullet"/>
-      <w:lvlText w:val=" "/>
-      <w:lvlJc w:val="left"/>
-      <w:pPr>
-        <w:tabs>
-          <w:tab w:val="num" w:pos="5040"/>
-        </w:tabs>
-        <w:ind w:left="5520" w:hanging="480"/>
-      </w:pPr>
-    </w:lvl>
-    <w:lvl w:ilvl="8">
-      <w:numFmt w:val="bullet"/>
-      <w:lvlText w:val=" "/>
-      <w:lvlJc w:val="left"/>
-      <w:pPr>
-        <w:tabs>
-          <w:tab w:val="num" w:pos="5760"/>
-        </w:tabs>
-        <w:ind w:left="6240" w:hanging="480"/>
       </w:pPr>
     </w:lvl>
   </w:abstractNum>

</xml_diff>

<commit_message>
Added expert-advised-only analyses to RMD
</commit_message>
<xml_diff>
--- a/006_ml4_papaja_results.docx
+++ b/006_ml4_papaja_results.docx
@@ -1771,6 +1771,221 @@
         <w:rPr>
           <w:b/>
         </w:rPr>
+        <w:t xml:space="preserve">Results for expert-only protocols.</w:t>
+      </w:r>
+      <w:r>
+        <w:t xml:space="preserve"> </w:t>
+      </w:r>
+      <w:r>
+        <w:t xml:space="preserve">To provide a test of the replicability and average effect size of TMT under ideal circumstances, one could focus only on the effect size within author-advised protocols. Effect sizes are descriptively larger among these sites but still not statistically significant. [NOTE: THESE ARE TWO-TAILED P-VALUES AND 95% CIs. I’M NOT SURE IF METASEM CAN EASILY PROVIDE 90% CIS AND ONE-TAILED TESTS.]</w:t>
+      </w:r>
+      <w:r>
+        <w:t xml:space="preserve"> </w:t>
+      </w:r>
+      <w:r>
+        <w:t xml:space="preserve">Exclusion rule 1:</w:t>
+      </w:r>
+      <w:r>
+        <w:t xml:space="preserve"> </w:t>
+      </w:r>
+      <w:r>
+        <w:rPr>
+          <w:i/>
+        </w:rPr>
+        <w:t xml:space="preserve">Hedges’ g</w:t>
+      </w:r>
+      <w:r>
+        <w:t xml:space="preserve"> </w:t>
+      </w:r>
+      <w:r>
+        <w:t xml:space="preserve">= 0.08, 95% CI = [-0.07, 0.23],</w:t>
+      </w:r>
+      <w:r>
+        <w:t xml:space="preserve"> </w:t>
+      </w:r>
+      <w:r>
+        <w:rPr>
+          <w:i/>
+        </w:rPr>
+        <w:t xml:space="preserve">SE</w:t>
+      </w:r>
+      <w:r>
+        <w:t xml:space="preserve"> </w:t>
+      </w:r>
+      <w:r>
+        <w:t xml:space="preserve">= 0.08,</w:t>
+      </w:r>
+      <w:r>
+        <w:t xml:space="preserve"> </w:t>
+      </w:r>
+      <w:r>
+        <w:rPr>
+          <w:i/>
+        </w:rPr>
+        <w:t xml:space="preserve">Z</w:t>
+      </w:r>
+      <w:r>
+        <w:t xml:space="preserve"> </w:t>
+      </w:r>
+      <w:r>
+        <w:t xml:space="preserve">= 1.05,</w:t>
+      </w:r>
+      <w:r>
+        <w:t xml:space="preserve"> </w:t>
+      </w:r>
+      <w:r>
+        <w:rPr>
+          <w:i/>
+        </w:rPr>
+        <w:t xml:space="preserve">p</w:t>
+      </w:r>
+      <w:r>
+        <w:t xml:space="preserve"> </w:t>
+      </w:r>
+      <w:r>
+        <w:t xml:space="preserve">= .294;</w:t>
+      </w:r>
+      <w:r>
+        <w:t xml:space="preserve"> </w:t>
+      </w:r>
+      <w:r>
+        <w:t xml:space="preserve">Exclusion rule 2:</w:t>
+      </w:r>
+      <w:r>
+        <w:t xml:space="preserve"> </w:t>
+      </w:r>
+      <w:r>
+        <w:rPr>
+          <w:i/>
+        </w:rPr>
+        <w:t xml:space="preserve">Hedges’ g</w:t>
+      </w:r>
+      <w:r>
+        <w:t xml:space="preserve"> </w:t>
+      </w:r>
+      <w:r>
+        <w:t xml:space="preserve">= 0.17, 95% CI = [-0.04, 0.37],</w:t>
+      </w:r>
+      <w:r>
+        <w:t xml:space="preserve"> </w:t>
+      </w:r>
+      <w:r>
+        <w:rPr>
+          <w:i/>
+        </w:rPr>
+        <w:t xml:space="preserve">SE</w:t>
+      </w:r>
+      <w:r>
+        <w:t xml:space="preserve"> </w:t>
+      </w:r>
+      <w:r>
+        <w:t xml:space="preserve">= 0.10,</w:t>
+      </w:r>
+      <w:r>
+        <w:t xml:space="preserve"> </w:t>
+      </w:r>
+      <w:r>
+        <w:rPr>
+          <w:i/>
+        </w:rPr>
+        <w:t xml:space="preserve">Z</w:t>
+      </w:r>
+      <w:r>
+        <w:t xml:space="preserve"> </w:t>
+      </w:r>
+      <w:r>
+        <w:t xml:space="preserve">= 1.59,</w:t>
+      </w:r>
+      <w:r>
+        <w:t xml:space="preserve"> </w:t>
+      </w:r>
+      <w:r>
+        <w:rPr>
+          <w:i/>
+        </w:rPr>
+        <w:t xml:space="preserve">p</w:t>
+      </w:r>
+      <w:r>
+        <w:t xml:space="preserve"> </w:t>
+      </w:r>
+      <w:r>
+        <w:t xml:space="preserve">= .112;</w:t>
+      </w:r>
+      <w:r>
+        <w:t xml:space="preserve"> </w:t>
+      </w:r>
+      <w:r>
+        <w:t xml:space="preserve">Exclusion rule 3:</w:t>
+      </w:r>
+      <w:r>
+        <w:t xml:space="preserve"> </w:t>
+      </w:r>
+      <w:r>
+        <w:rPr>
+          <w:i/>
+        </w:rPr>
+        <w:t xml:space="preserve">Hedges’ g</w:t>
+      </w:r>
+      <w:r>
+        <w:t xml:space="preserve"> </w:t>
+      </w:r>
+      <w:r>
+        <w:t xml:space="preserve">= 0.19, 95% CI = [-0.10, 0.49],</w:t>
+      </w:r>
+      <w:r>
+        <w:t xml:space="preserve"> </w:t>
+      </w:r>
+      <w:r>
+        <w:rPr>
+          <w:i/>
+        </w:rPr>
+        <w:t xml:space="preserve">SE</w:t>
+      </w:r>
+      <w:r>
+        <w:t xml:space="preserve"> </w:t>
+      </w:r>
+      <w:r>
+        <w:t xml:space="preserve">= 0.15,</w:t>
+      </w:r>
+      <w:r>
+        <w:t xml:space="preserve"> </w:t>
+      </w:r>
+      <w:r>
+        <w:rPr>
+          <w:i/>
+        </w:rPr>
+        <w:t xml:space="preserve">Z</w:t>
+      </w:r>
+      <w:r>
+        <w:t xml:space="preserve"> </w:t>
+      </w:r>
+      <w:r>
+        <w:t xml:space="preserve">= 1.28,</w:t>
+      </w:r>
+      <w:r>
+        <w:t xml:space="preserve"> </w:t>
+      </w:r>
+      <w:r>
+        <w:rPr>
+          <w:i/>
+        </w:rPr>
+        <w:t xml:space="preserve">p</w:t>
+      </w:r>
+      <w:r>
+        <w:t xml:space="preserve"> </w:t>
+      </w:r>
+      <w:r>
+        <w:t xml:space="preserve">= .200.</w:t>
+      </w:r>
+    </w:p>
+    <w:p>
+      <w:pPr>
+        <w:pStyle w:val="Textkrper"/>
+      </w:pPr>
+      <w:r>
+        <w:rPr>
+          <w:b/>
+        </w:rPr>
         <w:t xml:space="preserve">Results for TMT-knowledgeable sites.</w:t>
       </w:r>
       <w:r>
@@ -2664,7 +2879,7 @@
     </w:lvl>
   </w:abstractNum>
   <w:abstractNum w:abstractNumId="990">
-    <w:nsid w:val="9ef2e5b6"/>
+    <w:nsid w:val="1ebfc889"/>
     <w:multiLevelType w:val="multilevel"/>
     <w:lvl w:ilvl="0">
       <w:numFmt w:val="bullet"/>

</xml_diff>

<commit_message>
Rerunning things and seeing what changes...
</commit_message>
<xml_diff>
--- a/006_ml4_papaja_results.docx
+++ b/006_ml4_papaja_results.docx
@@ -34,70 +34,45 @@
         <w:t xml:space="preserve">rMarkdown</w:t>
       </w:r>
     </w:p>
-    <w:tbl>
-      <w:tblPr>
-        <w:tblStyle w:val="TableNormal"/>
-        <w:tblW w:type="pct" w:w="5000.0"/>
-        <w:tblLook/>
-      </w:tblPr>
-      <w:tblGrid>
-        <w:gridCol w:w="7920"/>
-      </w:tblGrid>
-      <w:tr>
-        <w:tc>
-          <w:p>
-            <w:pPr>
-              <w:pStyle w:val="Compact"/>
-              <w:jc w:val="center"/>
-            </w:pPr>
-            <w:r>
-              <w:t xml:space="preserve">Richard A. Klein</w:t>
-            </w:r>
-            <w:r>
-              <w:rPr>
-                <w:vertAlign w:val="superscript"/>
-              </w:rPr>
-              <w:t xml:space="preserve">1</w:t>
-            </w:r>
-          </w:p>
-        </w:tc>
-      </w:tr>
-      <w:tr>
-        <w:tc>
-          <w:p>
-            <w:pPr>
-              <w:pStyle w:val="Compact"/>
-              <w:jc w:val="center"/>
-            </w:pPr>
-            <w:r>
-              <w:rPr>
-                <w:vertAlign w:val="superscript"/>
-              </w:rPr>
-              <w:t xml:space="preserve">1</w:t>
-            </w:r>
-            <w:r>
-              <w:t xml:space="preserve"> </w:t>
-            </w:r>
-            <w:r>
-              <w:t xml:space="preserve">Université Grenoble Alpes</w:t>
-            </w:r>
-          </w:p>
-        </w:tc>
-      </w:tr>
-      <w:tr>
-        <w:tc>
-          <w:p>
-            <w:pPr>
-              <w:pStyle w:val="Compact"/>
-              <w:jc w:val="center"/>
-            </w:pPr>
-            <w:r>
-              <w:t xml:space="preserve">                                                                                                                                                    </w:t>
-            </w:r>
-          </w:p>
-        </w:tc>
-      </w:tr>
-    </w:tbl>
+    <w:p>
+      <w:pPr>
+        <w:pStyle w:val="Author"/>
+      </w:pPr>
+      <w:r>
+        <w:t xml:space="preserve">Richard A. Klein</w:t>
+      </w:r>
+      <w:r>
+        <w:rPr>
+          <w:vertAlign w:val="superscript"/>
+        </w:rPr>
+        <w:t xml:space="preserve">1</w:t>
+      </w:r>
+    </w:p>
+    <w:p>
+      <w:pPr>
+        <w:pStyle w:val="Author"/>
+      </w:pPr>
+      <w:r>
+        <w:rPr>
+          <w:vertAlign w:val="superscript"/>
+        </w:rPr>
+        <w:t xml:space="preserve">1</w:t>
+      </w:r>
+      <w:r>
+        <w:t xml:space="preserve"> </w:t>
+      </w:r>
+      <w:r>
+        <w:t xml:space="preserve">Université Grenoble Alpes</w:t>
+      </w:r>
+    </w:p>
+    <w:p>
+      <w:pPr>
+        <w:pStyle w:val="Compact"/>
+      </w:pPr>
+      <w:r>
+        <w:t xml:space="preserve">                                                                                                                                                    </w:t>
+      </w:r>
+    </w:p>
     <w:p>
       <w:pPr>
         <w:pStyle w:val="Textkrper"/>
@@ -148,33 +123,23 @@
     </w:p>
     <w:p>
       <w:pPr>
+        <w:pStyle w:val="Author"/>
+      </w:pPr>
+      <w:r>
+        <w:t xml:space="preserve">Author note</w:t>
+      </w:r>
+    </w:p>
+    <w:p>
+      <w:pPr>
         <w:pStyle w:val="Textkrper"/>
       </w:pPr>
       <w:r>
-        <w:t xml:space="preserve"> </w:t>
-      </w:r>
-    </w:p>
-    <w:p>
-      <w:pPr>
-        <w:pStyle w:val="berschrift1"/>
-      </w:pPr>
-      <w:bookmarkStart w:id="21" w:name="author-note"/>
-      <w:bookmarkEnd w:id="21"/>
-      <w:r>
-        <w:t xml:space="preserve">Author note</w:t>
-      </w:r>
-    </w:p>
-    <w:p>
-      <w:pPr>
-        <w:pStyle w:val="FirstParagraph"/>
-      </w:pPr>
-      <w:r>
         <w:t xml:space="preserve">Correspondence concerning this article should be addressed to Richard A. Klein, . E-mail:</w:t>
       </w:r>
       <w:r>
         <w:t xml:space="preserve"> </w:t>
       </w:r>
-      <w:hyperlink r:id="rId22">
+      <w:hyperlink r:id="rId20">
         <w:r>
           <w:rPr>
             <w:rStyle w:val="Hyperlink"/>
@@ -189,40 +154,6 @@
         <w:pStyle w:val="Titel"/>
       </w:pPr>
       <w:r>
-        <w:t xml:space="preserve">Abstract</w:t>
-      </w:r>
-    </w:p>
-    <w:p>
-      <w:pPr>
-        <w:pStyle w:val="Textkrper"/>
-      </w:pPr>
-      <w:r>
-        <w:rPr>
-          <w:i/>
-        </w:rPr>
-        <w:t xml:space="preserve">Keywords:</w:t>
-      </w:r>
-      <w:r>
-        <w:t xml:space="preserve"> </w:t>
-      </w:r>
-      <w:r>
-        <w:t xml:space="preserve">Terror Management Theory, mortality salience, replication, many labs</w:t>
-      </w:r>
-    </w:p>
-    <w:p>
-      <w:pPr>
-        <w:pStyle w:val="Textkrper"/>
-      </w:pPr>
-      <w:r>
-        <w:t xml:space="preserve">Word count: X</w:t>
-      </w:r>
-    </w:p>
-    <w:p>
-      <w:pPr>
-        <w:pStyle w:val="Compact"/>
-        <w:pStyle w:val="Titel"/>
-      </w:pPr>
-      <w:r>
         <w:t xml:space="preserve">ML4 Results Section in rMarkdown</w:t>
       </w:r>
     </w:p>
@@ -230,11 +161,11 @@
       <w:pPr>
         <w:pStyle w:val="berschrift1"/>
       </w:pPr>
-      <w:bookmarkStart w:id="23" w:name="work-in-progress"/>
-      <w:bookmarkEnd w:id="23"/>
+      <w:bookmarkStart w:id="21" w:name="work-in-progress"/>
       <w:r>
         <w:t xml:space="preserve">Work in progress</w:t>
       </w:r>
+      <w:bookmarkEnd w:id="21"/>
     </w:p>
     <w:p>
       <w:pPr>
@@ -247,18 +178,18 @@
         <w:t xml:space="preserve"> </w:t>
       </w:r>
       <w:r>
-        <w:t xml:space="preserve">Power calculations in this document are not calculated on the fly and can be inaccurate. Where previously there was a just significant effect among author-advised studies (g = .20, p = .04, one-tailed, Chatard et al. 2020), that appears to have been wiped out by the re-addition of UWMadison-expert.</w:t>
+        <w:t xml:space="preserve">Power calculations in this document are not calculated on the fly and can be inaccurate. Where previously there was a just significant effect among author-advised studies (g = .20, p = .04, one-tailed, Chatard et al. 2020), that appears to have been wiped out by the re-addition of UWMadison-expert.</w:t>
       </w:r>
     </w:p>
     <w:p>
       <w:pPr>
         <w:pStyle w:val="berschrift2"/>
       </w:pPr>
-      <w:bookmarkStart w:id="24" w:name="participants"/>
-      <w:bookmarkEnd w:id="24"/>
+      <w:bookmarkStart w:id="22" w:name="participants"/>
       <w:r>
         <w:t xml:space="preserve">Participants</w:t>
       </w:r>
+      <w:bookmarkEnd w:id="22"/>
     </w:p>
     <w:p>
       <w:pPr>
@@ -267,7 +198,7 @@
       <w:r>
         <w:t xml:space="preserve">A total of 17 labs participated and provided a total sample of 1,578 participants. In accordance with the pre-registration (</w:t>
       </w:r>
-      <w:hyperlink r:id="rId25">
+      <w:hyperlink r:id="rId23">
         <w:r>
           <w:rPr>
             <w:rStyle w:val="Hyperlink"/>
@@ -295,11 +226,11 @@
       <w:pPr>
         <w:pStyle w:val="berschrift2"/>
       </w:pPr>
-      <w:bookmarkStart w:id="26" w:name="analysis-plan"/>
-      <w:bookmarkEnd w:id="26"/>
+      <w:bookmarkStart w:id="24" w:name="analysis-plan"/>
       <w:r>
         <w:t xml:space="preserve">Analysis Plan</w:t>
       </w:r>
+      <w:bookmarkEnd w:id="24"/>
     </w:p>
     <w:p>
       <w:pPr>
@@ -378,7 +309,7 @@
       <w:r>
         <w:t xml:space="preserve">(control) condition. Supplemental analyses treating these as two separate dependent variables are available in the online supplement (</w:t>
       </w:r>
-      <w:hyperlink r:id="rId27">
+      <w:hyperlink r:id="rId25">
         <w:r>
           <w:rPr>
             <w:rStyle w:val="Hyperlink"/>
@@ -566,7 +497,7 @@
       <w:r>
         <w:t xml:space="preserve">Exclusion Sets 2 and 3 were specifically recommended by original authors and these criteria were used to analyze the data from Author Advised labs. However, the data required to make these exclusions were often not collected at In House replication sites because they made independent decisions about design and demographic measures for potential exclusion, and these measures were not in the original article. Thus, for all analyses only Exclusion Set 1 was used for In House participants. All data handling, exclusions, and computation of results within sites followed our pre-registered (prior to data collection) analysis plan on the OSF (</w:t>
       </w:r>
-      <w:hyperlink r:id="rId25">
+      <w:hyperlink r:id="rId23">
         <w:r>
           <w:rPr>
             <w:rStyle w:val="Hyperlink"/>
@@ -582,137 +513,137 @@
       <w:pPr>
         <w:pStyle w:val="berschrift1"/>
       </w:pPr>
-      <w:bookmarkStart w:id="28" w:name="results"/>
-      <w:bookmarkEnd w:id="28"/>
+      <w:bookmarkStart w:id="26" w:name="results"/>
       <w:r>
         <w:t xml:space="preserve">Results</w:t>
       </w:r>
+      <w:bookmarkEnd w:id="26"/>
     </w:p>
     <w:p>
       <w:pPr>
         <w:pStyle w:val="berschrift2"/>
       </w:pPr>
-      <w:bookmarkStart w:id="29" w:name="researcher-expectations-and-characteristics"/>
+      <w:bookmarkStart w:id="27" w:name="X2dcd4cd6d14a006464fb6331fb28bcd608854cc"/>
+      <w:r>
+        <w:t xml:space="preserve">Researcher Expectations and Characteristics</w:t>
+      </w:r>
+      <w:bookmarkEnd w:id="27"/>
+    </w:p>
+    <w:p>
+      <w:pPr>
+        <w:pStyle w:val="FirstParagraph"/>
+      </w:pPr>
+      <w:r>
+        <w:t xml:space="preserve">A total of 28 researchers from 21 participating sites completed an experimenter survey about their motivations and expertise. This survey was administered during data collection, and although no researcher had access to overall project-wide results, ~⅓ of the researchers reported looking at or analyzing their own site’s data prior to completing the survey. Psychology research experience ranged from 0 to 28 years (</w:t>
+      </w:r>
+      <w:r>
+        <w:rPr>
+          <w:i/>
+        </w:rPr>
+        <w:t xml:space="preserve">M</w:t>
+      </w:r>
+      <w:r>
+        <w:t xml:space="preserve"> </w:t>
+      </w:r>
+      <w:r>
+        <w:t xml:space="preserve">= 9.32,</w:t>
+      </w:r>
+      <w:r>
+        <w:t xml:space="preserve"> </w:t>
+      </w:r>
+      <w:r>
+        <w:rPr>
+          <w:i/>
+        </w:rPr>
+        <w:t xml:space="preserve">SD</w:t>
+      </w:r>
+      <w:r>
+        <w:t xml:space="preserve"> </w:t>
+      </w:r>
+      <w:r>
+        <w:t xml:space="preserve">= 8.80). One (4%) researcher indicated they were an expert in TMT, five (18%) indicated they had</w:t>
+      </w:r>
+      <w:r>
+        <w:t xml:space="preserve"> </w:t>
+      </w:r>
+      <w:r>
+        <w:t xml:space="preserve">“</w:t>
+      </w:r>
+      <w:r>
+        <w:t xml:space="preserve">a lot</w:t>
+      </w:r>
+      <w:r>
+        <w:t xml:space="preserve">”</w:t>
+      </w:r>
+      <w:r>
+        <w:t xml:space="preserve"> </w:t>
+      </w:r>
+      <w:r>
+        <w:t xml:space="preserve">of TMT knowledge, ten (36%) indicated</w:t>
+      </w:r>
+      <w:r>
+        <w:t xml:space="preserve"> </w:t>
+      </w:r>
+      <w:r>
+        <w:t xml:space="preserve">“</w:t>
+      </w:r>
+      <w:r>
+        <w:t xml:space="preserve">some</w:t>
+      </w:r>
+      <w:r>
+        <w:t xml:space="preserve">”</w:t>
+      </w:r>
+      <w:r>
+        <w:t xml:space="preserve"> </w:t>
+      </w:r>
+      <w:r>
+        <w:t xml:space="preserve">knowledge, five (18%) indicated little knowledge, six (21%) indicated zero knowledge, and one (4%) did not respond to the question.</w:t>
+      </w:r>
+    </w:p>
+    <w:p>
+      <w:pPr>
+        <w:pStyle w:val="Textkrper"/>
+      </w:pPr>
+      <w:r>
+        <w:t xml:space="preserve">When asked what outcome they wanted to happen, 13 (46%) indicated that they hoped for the project to successfully replicate the TMT effect, ten (36%) indicated no preference, and three (11%) hoped the project would result in a failure to replicate, with two (7%) researchers leaving the question blank. On average, the teams estimated a 54% chance of successful replication with a wide range of estimates from 20% to 95% (</w:t>
+      </w:r>
+      <w:r>
+        <w:rPr>
+          <w:i/>
+        </w:rPr>
+        <w:t xml:space="preserve">SD</w:t>
+      </w:r>
+      <w:r>
+        <w:t xml:space="preserve"> </w:t>
+      </w:r>
+      <w:r>
+        <w:t xml:space="preserve">= 22.14).</w:t>
+      </w:r>
+      <w:r>
+        <w:rPr>
+          <w:rStyle w:val="Funotenzeichen"/>
+        </w:rPr>
+        <w:footnoteReference w:id="28"/>
+      </w:r>
+    </w:p>
+    <w:p>
+      <w:pPr>
+        <w:pStyle w:val="berschrift2"/>
+      </w:pPr>
+      <w:bookmarkStart w:id="29" w:name="X5624d0496651cf284888f223111f8f07010fd01"/>
+      <w:r>
+        <w:t xml:space="preserve">Deviations from Pre-registered Analytic Plan</w:t>
+      </w:r>
       <w:bookmarkEnd w:id="29"/>
-      <w:r>
-        <w:t xml:space="preserve">Researcher Expectations and Characteristics</w:t>
-      </w:r>
     </w:p>
     <w:p>
       <w:pPr>
         <w:pStyle w:val="FirstParagraph"/>
       </w:pPr>
       <w:r>
-        <w:t xml:space="preserve">A total of 28 researchers from 21 participating sites completed an experimenter survey about their motivations and expertise. This survey was administered during data collection, and although no researcher had access to overall project-wide results, ~⅓ of the researchers reported looking at or analyzing their own site’s data prior to completing the survey. Psychology research experience ranged from 0 to 28 years (</w:t>
-      </w:r>
-      <w:r>
-        <w:rPr>
-          <w:i/>
-        </w:rPr>
-        <w:t xml:space="preserve">M</w:t>
-      </w:r>
-      <w:r>
-        <w:t xml:space="preserve"> </w:t>
-      </w:r>
-      <w:r>
-        <w:t xml:space="preserve">= 9.32,</w:t>
-      </w:r>
-      <w:r>
-        <w:t xml:space="preserve"> </w:t>
-      </w:r>
-      <w:r>
-        <w:rPr>
-          <w:i/>
-        </w:rPr>
-        <w:t xml:space="preserve">SD</w:t>
-      </w:r>
-      <w:r>
-        <w:t xml:space="preserve"> </w:t>
-      </w:r>
-      <w:r>
-        <w:t xml:space="preserve">= 8.80). One (4%) researcher indicated they were an expert in TMT, five (18%) indicated they had</w:t>
-      </w:r>
-      <w:r>
-        <w:t xml:space="preserve"> </w:t>
-      </w:r>
-      <w:r>
-        <w:t xml:space="preserve">“</w:t>
-      </w:r>
-      <w:r>
-        <w:t xml:space="preserve">a lot</w:t>
-      </w:r>
-      <w:r>
-        <w:t xml:space="preserve">”</w:t>
-      </w:r>
-      <w:r>
-        <w:t xml:space="preserve"> </w:t>
-      </w:r>
-      <w:r>
-        <w:t xml:space="preserve">of TMT knowledge, ten (36%) indicated</w:t>
-      </w:r>
-      <w:r>
-        <w:t xml:space="preserve"> </w:t>
-      </w:r>
-      <w:r>
-        <w:t xml:space="preserve">“</w:t>
-      </w:r>
-      <w:r>
-        <w:t xml:space="preserve">some</w:t>
-      </w:r>
-      <w:r>
-        <w:t xml:space="preserve">”</w:t>
-      </w:r>
-      <w:r>
-        <w:t xml:space="preserve"> </w:t>
-      </w:r>
-      <w:r>
-        <w:t xml:space="preserve">knowledge, five (18%) indicated little knowledge, six (21%) indicated zero knowledge, and one (4%) did not respond to the question.</w:t>
-      </w:r>
-    </w:p>
-    <w:p>
-      <w:pPr>
-        <w:pStyle w:val="Textkrper"/>
-      </w:pPr>
-      <w:r>
-        <w:t xml:space="preserve">When asked what outcome they wanted to happen, 13 (46%) indicated that they hoped for the project to successfully replicate the TMT effect, ten (36%) indicated no preference, and three (11%) hoped the project would result in a failure to replicate, with two (7%) researchers leaving the question blank. On average, the teams estimated a 54% chance of successful replication with a wide range of estimates from 20% to 95% (</w:t>
-      </w:r>
-      <w:r>
-        <w:rPr>
-          <w:i/>
-        </w:rPr>
-        <w:t xml:space="preserve">SD</w:t>
-      </w:r>
-      <w:r>
-        <w:t xml:space="preserve"> </w:t>
-      </w:r>
-      <w:r>
-        <w:t xml:space="preserve">= 22.14).</w:t>
-      </w:r>
-      <w:r>
-        <w:rPr>
-          <w:rStyle w:val="Funotenzeichen"/>
-        </w:rPr>
-        <w:footnoteReference w:id="30"/>
-      </w:r>
-    </w:p>
-    <w:p>
-      <w:pPr>
-        <w:pStyle w:val="berschrift2"/>
-      </w:pPr>
-      <w:bookmarkStart w:id="31" w:name="deviations-from-pre-registered-analytic-plan"/>
-      <w:bookmarkEnd w:id="31"/>
-      <w:r>
-        <w:t xml:space="preserve">Deviations from Pre-registered Analytic Plan</w:t>
-      </w:r>
-    </w:p>
-    <w:p>
-      <w:pPr>
-        <w:pStyle w:val="FirstParagraph"/>
-      </w:pPr>
-      <w:r>
         <w:t xml:space="preserve">Our pre-registered analytic plan specifies the use of a three-level meta-analysis, conducted in the MetaSEM R package (Cheung, 2014), to control for the clustering of effect sizes when independent teams ran both In House and Author Advised versions of the protocol at the same university. However, during data analysis we discovered that we did not have enough data in these clusters for the planned analysis to be accurate (e.g., we had to drop the clustering variable). The results reported below are thus a more common univariate meta-analysis conducted in the same package, which is the model that most closely mirrors our originally planned analysis. The entire results section and analysis code written to report the originally planned three-level model are available on the OSF (</w:t>
       </w:r>
-      <w:hyperlink r:id="rId32">
+      <w:hyperlink r:id="rId30">
         <w:r>
           <w:rPr>
             <w:rStyle w:val="Hyperlink"/>
@@ -728,11 +659,11 @@
       <w:pPr>
         <w:pStyle w:val="berschrift2"/>
       </w:pPr>
-      <w:bookmarkStart w:id="33" w:name="research-question-1-meta-analytic-results-across-all-labs-random-effects-meta-analysis."/>
-      <w:bookmarkEnd w:id="33"/>
+      <w:bookmarkStart w:id="31" w:name="X0717cbac05e4bba966b3ebf40da3149f951982b"/>
       <w:r>
         <w:t xml:space="preserve">Research Question 1: Meta-analytic results across all labs (random effects meta-analysis).</w:t>
       </w:r>
+      <w:bookmarkEnd w:id="31"/>
     </w:p>
     <w:p>
       <w:pPr>
@@ -948,7 +879,7 @@
       <w:r>
         <w:t xml:space="preserve"> </w:t>
       </w:r>
-      <w:hyperlink r:id="rId32">
+      <w:hyperlink r:id="rId30">
         <w:r>
           <w:rPr>
             <w:rStyle w:val="Hyperlink"/>
@@ -1064,11 +995,11 @@
       <w:pPr>
         <w:pStyle w:val="berschrift2"/>
       </w:pPr>
-      <w:bookmarkStart w:id="34" w:name="research-question-2-moderation-by-author-advisedin-house-protocol"/>
-      <w:bookmarkEnd w:id="34"/>
+      <w:bookmarkStart w:id="32" w:name="X29592220de5c9185f2b682c0ce7513d52858c49"/>
       <w:r>
         <w:t xml:space="preserve">Research Question 2: Moderation by Author Advised/In House protocol</w:t>
       </w:r>
+      <w:bookmarkEnd w:id="32"/>
     </w:p>
     <w:p>
       <w:pPr>
@@ -1583,11 +1514,11 @@
       <w:pPr>
         <w:pStyle w:val="berschrift2"/>
       </w:pPr>
-      <w:bookmarkStart w:id="35" w:name="research-question-3-effect-of-standardization"/>
-      <w:bookmarkEnd w:id="35"/>
+      <w:bookmarkStart w:id="33" w:name="X84111581ee6b5e634403d42ca8ac8d478a3dbad"/>
       <w:r>
         <w:t xml:space="preserve">Research Question 3: Effect of Standardization</w:t>
       </w:r>
+      <w:bookmarkEnd w:id="33"/>
     </w:p>
     <w:p>
       <w:pPr>
@@ -1757,11 +1688,11 @@
       <w:pPr>
         <w:pStyle w:val="berschrift2"/>
       </w:pPr>
-      <w:bookmarkStart w:id="36" w:name="follow-up-exploratory-analyses"/>
-      <w:bookmarkEnd w:id="36"/>
+      <w:bookmarkStart w:id="34" w:name="follow-up-exploratory-analyses"/>
       <w:r>
         <w:t xml:space="preserve">Follow-Up Exploratory Analyses</w:t>
       </w:r>
+      <w:bookmarkEnd w:id="34"/>
     </w:p>
     <w:p>
       <w:pPr>
@@ -2112,7 +2043,7 @@
         <w:rPr>
           <w:rStyle w:val="Funotenzeichen"/>
         </w:rPr>
-        <w:footnoteReference w:id="37"/>
+        <w:footnoteReference w:id="35"/>
       </w:r>
     </w:p>
     <w:p>
@@ -2428,28 +2359,26 @@
         <w:t xml:space="preserve">= 0.20, 95% CI = [-0.06, 0.46]. The confidence intervals were wider because of the smaller total sample size, but this evidence is not consistent with the hypothesis that preference for the pro-US author would elicit an effect of mortality salience in this context.</w:t>
       </w:r>
     </w:p>
-    <w:p>
-      <w:pPr>
-        <w:pStyle w:val="Textkrper"/>
-      </w:pPr>
-      <w:r>
-        <w:t xml:space="preserve"> </w:t>
-      </w:r>
-    </w:p>
-    <w:p>
-      <w:pPr>
-        <w:pStyle w:val="Textkrper"/>
-      </w:pPr>
-    </w:p>
+    <w:bookmarkStart w:id="36" w:name="refs"/>
+    <w:bookmarkEnd w:id="36"/>
     <w:sectPr>
+      <w:headerReference w:type="even" r:id="rId11"/>
+      <w:headerReference w:type="default" r:id="rId10"/>
+      <w:headerReference w:type="first" r:id="rId9"/>
       <w:pgSz w:w="12240" w:h="15840"/>
-      <w:pgMar w:top="1418" w:right="1418" w:bottom="1418" w:left="1418" w:header="720" w:footer="720" w:gutter="0"/>
+      <w:pgMar w:top="1417" w:right="1417" w:bottom="1134" w:left="1417" w:header="720" w:footer="720" w:gutter="0"/>
       <w:cols w:space="720"/>
+      <w:titlePg/>
+      <w:docGrid w:linePitch="326"/>
     </w:sectPr>
   </w:body>
 </w:document>
 </file>
 
+<file path=word/comments.xml><?xml version="1.0" encoding="utf-8"?>
+<w:comments xmlns:w="http://schemas.openxmlformats.org/wordprocessingml/2006/main" xmlns:m="http://schemas.openxmlformats.org/officeDocument/2006/math" xmlns:r="http://schemas.openxmlformats.org/officeDocument/2006/relationships" xmlns:o="urn:schemas-microsoft-com:office:office" xmlns:v="urn:schemas-microsoft-com:vml" xmlns:w10="urn:schemas-microsoft-com:office:word" xmlns:a="http://schemas.openxmlformats.org/drawingml/2006/main" xmlns:pic="http://schemas.openxmlformats.org/drawingml/2006/picture" xmlns:wp="http://schemas.openxmlformats.org/drawingml/2006/wordprocessingDrawing"/>
+</file>
+
 <file path=word/footnotes.xml><?xml version="1.0" encoding="utf-8"?>
 <w:footnotes xmlns:w="http://schemas.openxmlformats.org/wordprocessingml/2006/main" xmlns:m="http://schemas.openxmlformats.org/officeDocument/2006/math" xmlns:r="http://schemas.openxmlformats.org/officeDocument/2006/relationships" xmlns:o="urn:schemas-microsoft-com:office:office" xmlns:v="urn:schemas-microsoft-com:vml" xmlns:w10="urn:schemas-microsoft-com:office:word" xmlns:a="http://schemas.openxmlformats.org/drawingml/2006/main" xmlns:pic="http://schemas.openxmlformats.org/drawingml/2006/picture" xmlns:wp="http://schemas.openxmlformats.org/drawingml/2006/wordprocessingDrawing">
   <w:footnote w:type="continuationSeparator" w:id="0">
@@ -2466,7 +2395,7 @@
       </w:r>
     </w:p>
   </w:footnote>
-  <w:footnote w:id="30">
+  <w:footnote w:id="28">
     <w:p>
       <w:pPr>
         <w:pStyle w:val="Funotentext"/>
@@ -2485,7 +2414,7 @@
       </w:r>
     </w:p>
   </w:footnote>
-  <w:footnote w:id="37">
+  <w:footnote w:id="35">
     <w:p>
       <w:pPr>
         <w:pStyle w:val="Funotentext"/>
@@ -2507,12 +2436,406 @@
 </w:footnotes>
 </file>
 
+<file path=word/header1.xml><?xml version="1.0" encoding="utf-8"?>
+<w:hdr xmlns:wpc="http://schemas.microsoft.com/office/word/2010/wordprocessingCanvas" xmlns:cx="http://schemas.microsoft.com/office/drawing/2014/chartex" xmlns:cx1="http://schemas.microsoft.com/office/drawing/2015/9/8/chartex" xmlns:cx2="http://schemas.microsoft.com/office/drawing/2015/10/21/chartex" xmlns:cx3="http://schemas.microsoft.com/office/drawing/2016/5/9/chartex" xmlns:cx4="http://schemas.microsoft.com/office/drawing/2016/5/10/chartex" xmlns:cx5="http://schemas.microsoft.com/office/drawing/2016/5/11/chartex" xmlns:cx6="http://schemas.microsoft.com/office/drawing/2016/5/12/chartex" xmlns:cx7="http://schemas.microsoft.com/office/drawing/2016/5/13/chartex" xmlns:cx8="http://schemas.microsoft.com/office/drawing/2016/5/14/chartex" xmlns:mc="http://schemas.openxmlformats.org/markup-compatibility/2006" xmlns:aink="http://schemas.microsoft.com/office/drawing/2016/ink" xmlns:am3d="http://schemas.microsoft.com/office/drawing/2017/model3d" xmlns:o="urn:schemas-microsoft-com:office:office" xmlns:r="http://schemas.openxmlformats.org/officeDocument/2006/relationships" xmlns:m="http://schemas.openxmlformats.org/officeDocument/2006/math" xmlns:v="urn:schemas-microsoft-com:vml" xmlns:wp14="http://schemas.microsoft.com/office/word/2010/wordprocessingDrawing" xmlns:wp="http://schemas.openxmlformats.org/drawingml/2006/wordprocessingDrawing" xmlns:w10="urn:schemas-microsoft-com:office:word" xmlns:w="http://schemas.openxmlformats.org/wordprocessingml/2006/main" xmlns:w14="http://schemas.microsoft.com/office/word/2010/wordml" xmlns:w15="http://schemas.microsoft.com/office/word/2012/wordml" xmlns:w16cid="http://schemas.microsoft.com/office/word/2016/wordml/cid" xmlns:w16se="http://schemas.microsoft.com/office/word/2015/wordml/symex" xmlns:wpg="http://schemas.microsoft.com/office/word/2010/wordprocessingGroup" xmlns:wpi="http://schemas.microsoft.com/office/word/2010/wordprocessingInk" xmlns:wne="http://schemas.microsoft.com/office/word/2006/wordml" xmlns:wps="http://schemas.microsoft.com/office/word/2010/wordprocessingShape" mc:Ignorable="w14 w15 w16se w16cid wp14">
+  <w:sdt>
+    <w:sdtPr>
+      <w:rPr>
+        <w:rStyle w:val="Seitenzahl"/>
+      </w:rPr>
+      <w:id w:val="509259971"/>
+      <w:docPartObj>
+        <w:docPartGallery w:val="Page Numbers (Top of Page)"/>
+        <w:docPartUnique/>
+      </w:docPartObj>
+    </w:sdtPr>
+    <w:sdtEndPr>
+      <w:rPr>
+        <w:rStyle w:val="Seitenzahl"/>
+      </w:rPr>
+    </w:sdtEndPr>
+    <w:sdtContent>
+      <w:p>
+        <w:pPr>
+          <w:pStyle w:val="Kopfzeile"/>
+          <w:framePr w:wrap="none" w:vAnchor="text" w:hAnchor="margin" w:xAlign="right" w:y="1"/>
+          <w:rPr>
+            <w:rStyle w:val="Seitenzahl"/>
+          </w:rPr>
+        </w:pPr>
+        <w:r>
+          <w:rPr>
+            <w:rStyle w:val="Seitenzahl"/>
+          </w:rPr>
+          <w:fldChar w:fldCharType="begin"/>
+        </w:r>
+        <w:r>
+          <w:rPr>
+            <w:rStyle w:val="Seitenzahl"/>
+          </w:rPr>
+          <w:instrText xml:space="preserve"> PAGE </w:instrText>
+        </w:r>
+        <w:r>
+          <w:rPr>
+            <w:rStyle w:val="Seitenzahl"/>
+          </w:rPr>
+          <w:fldChar w:fldCharType="end"/>
+        </w:r>
+      </w:p>
+    </w:sdtContent>
+  </w:sdt>
+  <w:p>
+    <w:pPr>
+      <w:pStyle w:val="Kopfzeile"/>
+      <w:ind w:right="360"/>
+    </w:pPr>
+  </w:p>
+</w:hdr>
+</file>
+
+<file path=word/header2.xml><?xml version="1.0" encoding="utf-8"?>
+<w:hdr xmlns:wpc="http://schemas.microsoft.com/office/word/2010/wordprocessingCanvas" xmlns:cx="http://schemas.microsoft.com/office/drawing/2014/chartex" xmlns:cx1="http://schemas.microsoft.com/office/drawing/2015/9/8/chartex" xmlns:cx2="http://schemas.microsoft.com/office/drawing/2015/10/21/chartex" xmlns:cx3="http://schemas.microsoft.com/office/drawing/2016/5/9/chartex" xmlns:cx4="http://schemas.microsoft.com/office/drawing/2016/5/10/chartex" xmlns:cx5="http://schemas.microsoft.com/office/drawing/2016/5/11/chartex" xmlns:cx6="http://schemas.microsoft.com/office/drawing/2016/5/12/chartex" xmlns:cx7="http://schemas.microsoft.com/office/drawing/2016/5/13/chartex" xmlns:cx8="http://schemas.microsoft.com/office/drawing/2016/5/14/chartex" xmlns:mc="http://schemas.openxmlformats.org/markup-compatibility/2006" xmlns:aink="http://schemas.microsoft.com/office/drawing/2016/ink" xmlns:am3d="http://schemas.microsoft.com/office/drawing/2017/model3d" xmlns:o="urn:schemas-microsoft-com:office:office" xmlns:r="http://schemas.openxmlformats.org/officeDocument/2006/relationships" xmlns:m="http://schemas.openxmlformats.org/officeDocument/2006/math" xmlns:v="urn:schemas-microsoft-com:vml" xmlns:wp14="http://schemas.microsoft.com/office/word/2010/wordprocessingDrawing" xmlns:wp="http://schemas.openxmlformats.org/drawingml/2006/wordprocessingDrawing" xmlns:w10="urn:schemas-microsoft-com:office:word" xmlns:w="http://schemas.openxmlformats.org/wordprocessingml/2006/main" xmlns:w14="http://schemas.microsoft.com/office/word/2010/wordml" xmlns:w15="http://schemas.microsoft.com/office/word/2012/wordml" xmlns:w16cid="http://schemas.microsoft.com/office/word/2016/wordml/cid" xmlns:w16se="http://schemas.microsoft.com/office/word/2015/wordml/symex" xmlns:wpg="http://schemas.microsoft.com/office/word/2010/wordprocessingGroup" xmlns:wpi="http://schemas.microsoft.com/office/word/2010/wordprocessingInk" xmlns:wne="http://schemas.microsoft.com/office/word/2006/wordml" xmlns:wps="http://schemas.microsoft.com/office/word/2010/wordprocessingShape" mc:Ignorable="w14 w15 w16se w16cid wp14">
+  <w:sdt>
+    <w:sdtPr>
+      <w:rPr>
+        <w:rStyle w:val="Seitenzahl"/>
+      </w:rPr>
+      <w:id w:val="-1922177194"/>
+      <w:docPartObj>
+        <w:docPartGallery w:val="Page Numbers (Top of Page)"/>
+        <w:docPartUnique/>
+      </w:docPartObj>
+    </w:sdtPr>
+    <w:sdtEndPr>
+      <w:rPr>
+        <w:rStyle w:val="Seitenzahl"/>
+      </w:rPr>
+    </w:sdtEndPr>
+    <w:sdtContent>
+      <w:p>
+        <w:pPr>
+          <w:pStyle w:val="Kopfzeile"/>
+          <w:framePr w:wrap="none" w:vAnchor="text" w:hAnchor="margin" w:xAlign="right" w:y="1"/>
+          <w:rPr>
+            <w:rStyle w:val="Seitenzahl"/>
+          </w:rPr>
+        </w:pPr>
+        <w:r>
+          <w:rPr>
+            <w:rStyle w:val="Seitenzahl"/>
+          </w:rPr>
+          <w:fldChar w:fldCharType="begin"/>
+        </w:r>
+        <w:r>
+          <w:rPr>
+            <w:rStyle w:val="Seitenzahl"/>
+          </w:rPr>
+          <w:instrText xml:space="preserve"> PAGE </w:instrText>
+        </w:r>
+        <w:r>
+          <w:rPr>
+            <w:rStyle w:val="Seitenzahl"/>
+          </w:rPr>
+          <w:fldChar w:fldCharType="separate"/>
+        </w:r>
+        <w:r>
+          <w:rPr>
+            <w:rStyle w:val="Seitenzahl"/>
+            <w:noProof/>
+          </w:rPr>
+          <w:t>1</w:t>
+        </w:r>
+        <w:r>
+          <w:rPr>
+            <w:rStyle w:val="Seitenzahl"/>
+          </w:rPr>
+          <w:fldChar w:fldCharType="end"/>
+        </w:r>
+      </w:p>
+    </w:sdtContent>
+  </w:sdt>
+  <w:p>
+    <w:pPr>
+      <w:pStyle w:val="Kopfzeile"/>
+      <w:ind w:right="357"/>
+      <w:rPr>
+        <w:lang w:val="de-DE"/>
+      </w:rPr>
+    </w:pPr>
+    <w:r>
+      <w:t>ML4 Results</w:t>
+    </w:r>
+    <w:r>
+      <w:ptab w:relativeTo="margin" w:alignment="right" w:leader="none"/>
+    </w:r>
+  </w:p>
+</w:hdr>
+</file>
+
+<file path=word/header3.xml><?xml version="1.0" encoding="utf-8"?>
+<w:hdr xmlns:wpc="http://schemas.microsoft.com/office/word/2010/wordprocessingCanvas" xmlns:cx="http://schemas.microsoft.com/office/drawing/2014/chartex" xmlns:cx1="http://schemas.microsoft.com/office/drawing/2015/9/8/chartex" xmlns:cx2="http://schemas.microsoft.com/office/drawing/2015/10/21/chartex" xmlns:cx3="http://schemas.microsoft.com/office/drawing/2016/5/9/chartex" xmlns:cx4="http://schemas.microsoft.com/office/drawing/2016/5/10/chartex" xmlns:cx5="http://schemas.microsoft.com/office/drawing/2016/5/11/chartex" xmlns:cx6="http://schemas.microsoft.com/office/drawing/2016/5/12/chartex" xmlns:cx7="http://schemas.microsoft.com/office/drawing/2016/5/13/chartex" xmlns:cx8="http://schemas.microsoft.com/office/drawing/2016/5/14/chartex" xmlns:mc="http://schemas.openxmlformats.org/markup-compatibility/2006" xmlns:aink="http://schemas.microsoft.com/office/drawing/2016/ink" xmlns:am3d="http://schemas.microsoft.com/office/drawing/2017/model3d" xmlns:o="urn:schemas-microsoft-com:office:office" xmlns:r="http://schemas.openxmlformats.org/officeDocument/2006/relationships" xmlns:m="http://schemas.openxmlformats.org/officeDocument/2006/math" xmlns:v="urn:schemas-microsoft-com:vml" xmlns:wp14="http://schemas.microsoft.com/office/word/2010/wordprocessingDrawing" xmlns:wp="http://schemas.openxmlformats.org/drawingml/2006/wordprocessingDrawing" xmlns:w10="urn:schemas-microsoft-com:office:word" xmlns:w="http://schemas.openxmlformats.org/wordprocessingml/2006/main" xmlns:w14="http://schemas.microsoft.com/office/word/2010/wordml" xmlns:w15="http://schemas.microsoft.com/office/word/2012/wordml" xmlns:w16cid="http://schemas.microsoft.com/office/word/2016/wordml/cid" xmlns:w16se="http://schemas.microsoft.com/office/word/2015/wordml/symex" xmlns:wpg="http://schemas.microsoft.com/office/word/2010/wordprocessingGroup" xmlns:wpi="http://schemas.microsoft.com/office/word/2010/wordprocessingInk" xmlns:wne="http://schemas.microsoft.com/office/word/2006/wordml" xmlns:wps="http://schemas.microsoft.com/office/word/2010/wordprocessingShape" mc:Ignorable="w14 w15 w16se w16cid wp14">
+  <w:sdt>
+    <w:sdtPr>
+      <w:rPr>
+        <w:rStyle w:val="Seitenzahl"/>
+      </w:rPr>
+      <w:id w:val="-503596050"/>
+      <w:docPartObj>
+        <w:docPartGallery w:val="Page Numbers (Top of Page)"/>
+        <w:docPartUnique/>
+      </w:docPartObj>
+    </w:sdtPr>
+    <w:sdtContent>
+      <w:p>
+        <w:pPr>
+          <w:pStyle w:val="Kopfzeile"/>
+          <w:framePr w:wrap="none" w:vAnchor="text" w:hAnchor="margin" w:xAlign="right" w:y="1"/>
+          <w:rPr>
+            <w:rStyle w:val="Seitenzahl"/>
+          </w:rPr>
+        </w:pPr>
+        <w:r>
+          <w:rPr>
+            <w:rStyle w:val="Seitenzahl"/>
+          </w:rPr>
+          <w:fldChar w:fldCharType="begin"/>
+        </w:r>
+        <w:r>
+          <w:rPr>
+            <w:rStyle w:val="Seitenzahl"/>
+          </w:rPr>
+          <w:instrText xml:space="preserve"> PAGE </w:instrText>
+        </w:r>
+        <w:r>
+          <w:rPr>
+            <w:rStyle w:val="Seitenzahl"/>
+          </w:rPr>
+          <w:fldChar w:fldCharType="separate"/>
+        </w:r>
+        <w:r>
+          <w:rPr>
+            <w:rStyle w:val="Seitenzahl"/>
+          </w:rPr>
+          <w:t>1</w:t>
+        </w:r>
+        <w:r>
+          <w:rPr>
+            <w:rStyle w:val="Seitenzahl"/>
+          </w:rPr>
+          <w:fldChar w:fldCharType="end"/>
+        </w:r>
+      </w:p>
+    </w:sdtContent>
+  </w:sdt>
+  <w:p>
+    <w:pPr>
+      <w:pStyle w:val="Kopfzeile"/>
+      <w:ind w:right="357"/>
+      <w:rPr>
+        <w:lang w:val="de-DE"/>
+      </w:rPr>
+    </w:pPr>
+    <w:r>
+      <w:t>Running head: ML4 Results</w:t>
+    </w:r>
+    <w:r>
+      <w:ptab w:relativeTo="margin" w:alignment="right" w:leader="none"/>
+    </w:r>
+  </w:p>
+</w:hdr>
+</file>
+
 <file path=word/numbering.xml><?xml version="1.0" encoding="utf-8"?>
-<w:numbering xmlns:wpc="http://schemas.microsoft.com/office/word/2010/wordprocessingCanvas" xmlns:mc="http://schemas.openxmlformats.org/markup-compatibility/2006" xmlns:o="urn:schemas-microsoft-com:office:office" xmlns:r="http://schemas.openxmlformats.org/officeDocument/2006/relationships" xmlns:m="http://schemas.openxmlformats.org/officeDocument/2006/math" xmlns:v="urn:schemas-microsoft-com:vml" xmlns:wp14="http://schemas.microsoft.com/office/word/2010/wordprocessingDrawing" xmlns:wp="http://schemas.openxmlformats.org/drawingml/2006/wordprocessingDrawing" xmlns:w10="urn:schemas-microsoft-com:office:word" xmlns:w="http://schemas.openxmlformats.org/wordprocessingml/2006/main" xmlns:w14="http://schemas.microsoft.com/office/word/2010/wordml" xmlns:wpg="http://schemas.microsoft.com/office/word/2010/wordprocessingGroup" xmlns:wpi="http://schemas.microsoft.com/office/word/2010/wordprocessingInk" xmlns:wne="http://schemas.microsoft.com/office/word/2006/wordml" xmlns:wps="http://schemas.microsoft.com/office/word/2010/wordprocessingShape" mc:Ignorable="w14 wp14">
-  <w:abstractNum w:abstractNumId="0">
-    <w:nsid w:val="C2298BB6"/>
+<w:numbering xmlns:wpc="http://schemas.microsoft.com/office/word/2010/wordprocessingCanvas" xmlns:cx="http://schemas.microsoft.com/office/drawing/2014/chartex" xmlns:cx1="http://schemas.microsoft.com/office/drawing/2015/9/8/chartex" xmlns:cx2="http://schemas.microsoft.com/office/drawing/2015/10/21/chartex" xmlns:cx3="http://schemas.microsoft.com/office/drawing/2016/5/9/chartex" xmlns:cx4="http://schemas.microsoft.com/office/drawing/2016/5/10/chartex" xmlns:cx5="http://schemas.microsoft.com/office/drawing/2016/5/11/chartex" xmlns:cx6="http://schemas.microsoft.com/office/drawing/2016/5/12/chartex" xmlns:cx7="http://schemas.microsoft.com/office/drawing/2016/5/13/chartex" xmlns:cx8="http://schemas.microsoft.com/office/drawing/2016/5/14/chartex" xmlns:mc="http://schemas.openxmlformats.org/markup-compatibility/2006" xmlns:aink="http://schemas.microsoft.com/office/drawing/2016/ink" xmlns:am3d="http://schemas.microsoft.com/office/drawing/2017/model3d" xmlns:o="urn:schemas-microsoft-com:office:office" xmlns:r="http://schemas.openxmlformats.org/officeDocument/2006/relationships" xmlns:m="http://schemas.openxmlformats.org/officeDocument/2006/math" xmlns:v="urn:schemas-microsoft-com:vml" xmlns:wp14="http://schemas.microsoft.com/office/word/2010/wordprocessingDrawing" xmlns:wp="http://schemas.openxmlformats.org/drawingml/2006/wordprocessingDrawing" xmlns:w10="urn:schemas-microsoft-com:office:word" xmlns:w="http://schemas.openxmlformats.org/wordprocessingml/2006/main" xmlns:w14="http://schemas.microsoft.com/office/word/2010/wordml" xmlns:w15="http://schemas.microsoft.com/office/word/2012/wordml" xmlns:w16cid="http://schemas.microsoft.com/office/word/2016/wordml/cid" xmlns:w16se="http://schemas.microsoft.com/office/word/2015/wordml/symex" xmlns:wpg="http://schemas.microsoft.com/office/word/2010/wordprocessingGroup" xmlns:wpi="http://schemas.microsoft.com/office/word/2010/wordprocessingInk" xmlns:wne="http://schemas.microsoft.com/office/word/2006/wordml" xmlns:wps="http://schemas.microsoft.com/office/word/2010/wordprocessingShape" mc:Ignorable="w14 w15 w16se w16cid wp14">
+  <w:abstractNum w:abstractNumId="0" w15:restartNumberingAfterBreak="0">
+    <w:nsid w:val="FFFFFF7C"/>
+    <w:multiLevelType w:val="singleLevel"/>
+    <w:tmpl w:val="EC6A2DF6"/>
+    <w:lvl w:ilvl="0">
+      <w:start w:val="1"/>
+      <w:numFmt w:val="decimal"/>
+      <w:lvlText w:val="%1."/>
+      <w:lvlJc w:val="left"/>
+      <w:pPr>
+        <w:tabs>
+          <w:tab w:val="num" w:pos="1492"/>
+        </w:tabs>
+        <w:ind w:left="1492" w:hanging="360"/>
+      </w:pPr>
+    </w:lvl>
+  </w:abstractNum>
+  <w:abstractNum w:abstractNumId="1" w15:restartNumberingAfterBreak="0">
+    <w:nsid w:val="FFFFFF7D"/>
+    <w:multiLevelType w:val="singleLevel"/>
+    <w:tmpl w:val="8C621322"/>
+    <w:lvl w:ilvl="0">
+      <w:start w:val="1"/>
+      <w:numFmt w:val="decimal"/>
+      <w:lvlText w:val="%1."/>
+      <w:lvlJc w:val="left"/>
+      <w:pPr>
+        <w:tabs>
+          <w:tab w:val="num" w:pos="1209"/>
+        </w:tabs>
+        <w:ind w:left="1209" w:hanging="360"/>
+      </w:pPr>
+    </w:lvl>
+  </w:abstractNum>
+  <w:abstractNum w:abstractNumId="2" w15:restartNumberingAfterBreak="0">
+    <w:nsid w:val="FFFFFF7E"/>
+    <w:multiLevelType w:val="singleLevel"/>
+    <w:tmpl w:val="62BAE314"/>
+    <w:lvl w:ilvl="0">
+      <w:start w:val="1"/>
+      <w:numFmt w:val="decimal"/>
+      <w:lvlText w:val="%1."/>
+      <w:lvlJc w:val="left"/>
+      <w:pPr>
+        <w:tabs>
+          <w:tab w:val="num" w:pos="926"/>
+        </w:tabs>
+        <w:ind w:left="926" w:hanging="360"/>
+      </w:pPr>
+    </w:lvl>
+  </w:abstractNum>
+  <w:abstractNum w:abstractNumId="3" w15:restartNumberingAfterBreak="0">
+    <w:nsid w:val="FFFFFF7F"/>
+    <w:multiLevelType w:val="singleLevel"/>
+    <w:tmpl w:val="24507FF6"/>
+    <w:lvl w:ilvl="0">
+      <w:start w:val="1"/>
+      <w:numFmt w:val="decimal"/>
+      <w:lvlText w:val="%1."/>
+      <w:lvlJc w:val="left"/>
+      <w:pPr>
+        <w:tabs>
+          <w:tab w:val="num" w:pos="643"/>
+        </w:tabs>
+        <w:ind w:left="643" w:hanging="360"/>
+      </w:pPr>
+    </w:lvl>
+  </w:abstractNum>
+  <w:abstractNum w:abstractNumId="4" w15:restartNumberingAfterBreak="0">
+    <w:nsid w:val="FFFFFF80"/>
+    <w:multiLevelType w:val="singleLevel"/>
+    <w:tmpl w:val="D4C896B2"/>
+    <w:lvl w:ilvl="0">
+      <w:start w:val="1"/>
+      <w:numFmt w:val="bullet"/>
+      <w:lvlText w:val=""/>
+      <w:lvlJc w:val="left"/>
+      <w:pPr>
+        <w:tabs>
+          <w:tab w:val="num" w:pos="1492"/>
+        </w:tabs>
+        <w:ind w:left="1492" w:hanging="360"/>
+      </w:pPr>
+      <w:rPr>
+        <w:rFonts w:ascii="Symbol" w:hAnsi="Symbol" w:hint="default"/>
+      </w:rPr>
+    </w:lvl>
+  </w:abstractNum>
+  <w:abstractNum w:abstractNumId="5" w15:restartNumberingAfterBreak="0">
+    <w:nsid w:val="FFFFFF81"/>
+    <w:multiLevelType w:val="singleLevel"/>
+    <w:tmpl w:val="B6B486D6"/>
+    <w:lvl w:ilvl="0">
+      <w:start w:val="1"/>
+      <w:numFmt w:val="bullet"/>
+      <w:lvlText w:val=""/>
+      <w:lvlJc w:val="left"/>
+      <w:pPr>
+        <w:tabs>
+          <w:tab w:val="num" w:pos="1209"/>
+        </w:tabs>
+        <w:ind w:left="1209" w:hanging="360"/>
+      </w:pPr>
+      <w:rPr>
+        <w:rFonts w:ascii="Symbol" w:hAnsi="Symbol" w:hint="default"/>
+      </w:rPr>
+    </w:lvl>
+  </w:abstractNum>
+  <w:abstractNum w:abstractNumId="6" w15:restartNumberingAfterBreak="0">
+    <w:nsid w:val="FFFFFF82"/>
+    <w:multiLevelType w:val="singleLevel"/>
+    <w:tmpl w:val="4282EB32"/>
+    <w:lvl w:ilvl="0">
+      <w:start w:val="1"/>
+      <w:numFmt w:val="bullet"/>
+      <w:lvlText w:val=""/>
+      <w:lvlJc w:val="left"/>
+      <w:pPr>
+        <w:tabs>
+          <w:tab w:val="num" w:pos="926"/>
+        </w:tabs>
+        <w:ind w:left="926" w:hanging="360"/>
+      </w:pPr>
+      <w:rPr>
+        <w:rFonts w:ascii="Symbol" w:hAnsi="Symbol" w:hint="default"/>
+      </w:rPr>
+    </w:lvl>
+  </w:abstractNum>
+  <w:abstractNum w:abstractNumId="7" w15:restartNumberingAfterBreak="0">
+    <w:nsid w:val="FFFFFF83"/>
+    <w:multiLevelType w:val="singleLevel"/>
+    <w:tmpl w:val="7B8633C2"/>
+    <w:lvl w:ilvl="0">
+      <w:start w:val="1"/>
+      <w:numFmt w:val="bullet"/>
+      <w:lvlText w:val=""/>
+      <w:lvlJc w:val="left"/>
+      <w:pPr>
+        <w:tabs>
+          <w:tab w:val="num" w:pos="643"/>
+        </w:tabs>
+        <w:ind w:left="643" w:hanging="360"/>
+      </w:pPr>
+      <w:rPr>
+        <w:rFonts w:ascii="Symbol" w:hAnsi="Symbol" w:hint="default"/>
+      </w:rPr>
+    </w:lvl>
+  </w:abstractNum>
+  <w:abstractNum w:abstractNumId="8" w15:restartNumberingAfterBreak="0">
+    <w:nsid w:val="FFFFFF88"/>
+    <w:multiLevelType w:val="singleLevel"/>
+    <w:tmpl w:val="8D1AAEEA"/>
+    <w:lvl w:ilvl="0">
+      <w:start w:val="1"/>
+      <w:numFmt w:val="decimal"/>
+      <w:lvlText w:val="%1."/>
+      <w:lvlJc w:val="left"/>
+      <w:pPr>
+        <w:tabs>
+          <w:tab w:val="num" w:pos="360"/>
+        </w:tabs>
+        <w:ind w:left="360" w:hanging="360"/>
+      </w:pPr>
+    </w:lvl>
+  </w:abstractNum>
+  <w:abstractNum w:abstractNumId="9" w15:restartNumberingAfterBreak="0">
+    <w:nsid w:val="FFFFFF89"/>
+    <w:multiLevelType w:val="singleLevel"/>
+    <w:tmpl w:val="1E585DB0"/>
+    <w:lvl w:ilvl="0">
+      <w:start w:val="1"/>
+      <w:numFmt w:val="bullet"/>
+      <w:lvlText w:val=""/>
+      <w:lvlJc w:val="left"/>
+      <w:pPr>
+        <w:tabs>
+          <w:tab w:val="num" w:pos="360"/>
+        </w:tabs>
+        <w:ind w:left="360" w:hanging="360"/>
+      </w:pPr>
+      <w:rPr>
+        <w:rFonts w:ascii="Symbol" w:hAnsi="Symbol" w:hint="default"/>
+      </w:rPr>
+    </w:lvl>
+  </w:abstractNum>
+  <w:abstractNum w:abstractNumId="10" w15:restartNumberingAfterBreak="0">
+    <w:nsid w:val="170CD2DE"/>
     <w:multiLevelType w:val="multilevel"/>
-    <w:tmpl w:val="80AA5CAA"/>
+    <w:tmpl w:val="9FD2E3F2"/>
     <w:lvl w:ilvl="0">
       <w:numFmt w:val="bullet"/>
       <w:lvlText w:val=" "/>
@@ -2591,20 +2914,32 @@
       </w:pPr>
     </w:lvl>
     <w:lvl w:ilvl="7">
-      <w:numFmt w:val="decimal"/>
-      <w:lvlText w:val=""/>
+      <w:numFmt w:val="bullet"/>
+      <w:lvlText w:val=" "/>
       <w:lvlJc w:val="left"/>
+      <w:pPr>
+        <w:tabs>
+          <w:tab w:val="num" w:pos="5040"/>
+        </w:tabs>
+        <w:ind w:left="5520" w:hanging="480"/>
+      </w:pPr>
     </w:lvl>
     <w:lvl w:ilvl="8">
-      <w:numFmt w:val="decimal"/>
-      <w:lvlText w:val=""/>
+      <w:numFmt w:val="bullet"/>
+      <w:lvlText w:val=" "/>
       <w:lvlJc w:val="left"/>
+      <w:pPr>
+        <w:tabs>
+          <w:tab w:val="num" w:pos="5760"/>
+        </w:tabs>
+        <w:ind w:left="6240" w:hanging="480"/>
+      </w:pPr>
     </w:lvl>
   </w:abstractNum>
-  <w:abstractNum w:abstractNumId="1">
-    <w:nsid w:val="E17F69BA"/>
+  <w:abstractNum w:abstractNumId="11" w15:restartNumberingAfterBreak="0">
+    <w:nsid w:val="2C1AE401"/>
     <w:multiLevelType w:val="multilevel"/>
-    <w:tmpl w:val="9C56148C"/>
+    <w:tmpl w:val="63C869CA"/>
     <w:lvl w:ilvl="0">
       <w:numFmt w:val="bullet"/>
       <w:lvlText w:val=" "/>
@@ -2683,203 +3018,30 @@
       </w:pPr>
     </w:lvl>
     <w:lvl w:ilvl="7">
-      <w:numFmt w:val="decimal"/>
-      <w:lvlText w:val=""/>
+      <w:numFmt w:val="bullet"/>
+      <w:lvlText w:val=" "/>
       <w:lvlJc w:val="left"/>
+      <w:pPr>
+        <w:tabs>
+          <w:tab w:val="num" w:pos="5040"/>
+        </w:tabs>
+        <w:ind w:left="5520" w:hanging="480"/>
+      </w:pPr>
     </w:lvl>
     <w:lvl w:ilvl="8">
-      <w:numFmt w:val="decimal"/>
-      <w:lvlText w:val=""/>
+      <w:numFmt w:val="bullet"/>
+      <w:lvlText w:val=" "/>
       <w:lvlJc w:val="left"/>
-    </w:lvl>
-  </w:abstractNum>
-  <w:abstractNum w:abstractNumId="2">
-    <w:nsid w:val="FFFFFF7C"/>
-    <w:multiLevelType w:val="singleLevel"/>
-    <w:tmpl w:val="A3126B6A"/>
-    <w:lvl w:ilvl="0">
-      <w:start w:val="1"/>
-      <w:numFmt w:val="decimal"/>
-      <w:lvlText w:val="%1."/>
-      <w:lvlJc w:val="left"/>
       <w:pPr>
         <w:tabs>
-          <w:tab w:val="num" w:pos="1492"/>
+          <w:tab w:val="num" w:pos="5760"/>
         </w:tabs>
-        <w:ind w:left="1492" w:hanging="360"/>
-      </w:pPr>
-    </w:lvl>
-  </w:abstractNum>
-  <w:abstractNum w:abstractNumId="3">
-    <w:nsid w:val="FFFFFF7D"/>
-    <w:multiLevelType w:val="singleLevel"/>
-    <w:tmpl w:val="413CF14C"/>
-    <w:lvl w:ilvl="0">
-      <w:start w:val="1"/>
-      <w:numFmt w:val="decimal"/>
-      <w:lvlText w:val="%1."/>
-      <w:lvlJc w:val="left"/>
-      <w:pPr>
-        <w:tabs>
-          <w:tab w:val="num" w:pos="1209"/>
-        </w:tabs>
-        <w:ind w:left="1209" w:hanging="360"/>
-      </w:pPr>
-    </w:lvl>
-  </w:abstractNum>
-  <w:abstractNum w:abstractNumId="4">
-    <w:nsid w:val="FFFFFF7E"/>
-    <w:multiLevelType w:val="singleLevel"/>
-    <w:tmpl w:val="26F02DE6"/>
-    <w:lvl w:ilvl="0">
-      <w:start w:val="1"/>
-      <w:numFmt w:val="decimal"/>
-      <w:lvlText w:val="%1."/>
-      <w:lvlJc w:val="left"/>
-      <w:pPr>
-        <w:tabs>
-          <w:tab w:val="num" w:pos="926"/>
-        </w:tabs>
-        <w:ind w:left="926" w:hanging="360"/>
-      </w:pPr>
-    </w:lvl>
-  </w:abstractNum>
-  <w:abstractNum w:abstractNumId="5">
-    <w:nsid w:val="FFFFFF7F"/>
-    <w:multiLevelType w:val="singleLevel"/>
-    <w:tmpl w:val="22489044"/>
-    <w:lvl w:ilvl="0">
-      <w:start w:val="1"/>
-      <w:numFmt w:val="decimal"/>
-      <w:lvlText w:val="%1."/>
-      <w:lvlJc w:val="left"/>
-      <w:pPr>
-        <w:tabs>
-          <w:tab w:val="num" w:pos="643"/>
-        </w:tabs>
-        <w:ind w:left="643" w:hanging="360"/>
-      </w:pPr>
-    </w:lvl>
-  </w:abstractNum>
-  <w:abstractNum w:abstractNumId="6">
-    <w:nsid w:val="FFFFFF80"/>
-    <w:multiLevelType w:val="singleLevel"/>
-    <w:tmpl w:val="874AA4FA"/>
-    <w:lvl w:ilvl="0">
-      <w:start w:val="1"/>
-      <w:numFmt w:val="bullet"/>
-      <w:lvlText w:val=""/>
-      <w:lvlJc w:val="left"/>
-      <w:pPr>
-        <w:tabs>
-          <w:tab w:val="num" w:pos="1492"/>
-        </w:tabs>
-        <w:ind w:left="1492" w:hanging="360"/>
-      </w:pPr>
-      <w:rPr>
-        <w:rFonts w:ascii="Symbol" w:hAnsi="Symbol" w:hint="default"/>
-      </w:rPr>
-    </w:lvl>
-  </w:abstractNum>
-  <w:abstractNum w:abstractNumId="7">
-    <w:nsid w:val="FFFFFF81"/>
-    <w:multiLevelType w:val="singleLevel"/>
-    <w:tmpl w:val="3126C8A8"/>
-    <w:lvl w:ilvl="0">
-      <w:start w:val="1"/>
-      <w:numFmt w:val="bullet"/>
-      <w:lvlText w:val=""/>
-      <w:lvlJc w:val="left"/>
-      <w:pPr>
-        <w:tabs>
-          <w:tab w:val="num" w:pos="1209"/>
-        </w:tabs>
-        <w:ind w:left="1209" w:hanging="360"/>
-      </w:pPr>
-      <w:rPr>
-        <w:rFonts w:ascii="Symbol" w:hAnsi="Symbol" w:hint="default"/>
-      </w:rPr>
-    </w:lvl>
-  </w:abstractNum>
-  <w:abstractNum w:abstractNumId="8">
-    <w:nsid w:val="FFFFFF82"/>
-    <w:multiLevelType w:val="singleLevel"/>
-    <w:tmpl w:val="9AC861AA"/>
-    <w:lvl w:ilvl="0">
-      <w:start w:val="1"/>
-      <w:numFmt w:val="bullet"/>
-      <w:lvlText w:val=""/>
-      <w:lvlJc w:val="left"/>
-      <w:pPr>
-        <w:tabs>
-          <w:tab w:val="num" w:pos="926"/>
-        </w:tabs>
-        <w:ind w:left="926" w:hanging="360"/>
-      </w:pPr>
-      <w:rPr>
-        <w:rFonts w:ascii="Symbol" w:hAnsi="Symbol" w:hint="default"/>
-      </w:rPr>
-    </w:lvl>
-  </w:abstractNum>
-  <w:abstractNum w:abstractNumId="9">
-    <w:nsid w:val="FFFFFF83"/>
-    <w:multiLevelType w:val="singleLevel"/>
-    <w:tmpl w:val="92F2DE44"/>
-    <w:lvl w:ilvl="0">
-      <w:start w:val="1"/>
-      <w:numFmt w:val="bullet"/>
-      <w:lvlText w:val=""/>
-      <w:lvlJc w:val="left"/>
-      <w:pPr>
-        <w:tabs>
-          <w:tab w:val="num" w:pos="643"/>
-        </w:tabs>
-        <w:ind w:left="643" w:hanging="360"/>
-      </w:pPr>
-      <w:rPr>
-        <w:rFonts w:ascii="Symbol" w:hAnsi="Symbol" w:hint="default"/>
-      </w:rPr>
-    </w:lvl>
-  </w:abstractNum>
-  <w:abstractNum w:abstractNumId="10">
-    <w:nsid w:val="FFFFFF88"/>
-    <w:multiLevelType w:val="singleLevel"/>
-    <w:tmpl w:val="F2AA1BE2"/>
-    <w:lvl w:ilvl="0">
-      <w:start w:val="1"/>
-      <w:numFmt w:val="decimal"/>
-      <w:lvlText w:val="%1."/>
-      <w:lvlJc w:val="left"/>
-      <w:pPr>
-        <w:tabs>
-          <w:tab w:val="num" w:pos="360"/>
-        </w:tabs>
-        <w:ind w:left="360" w:hanging="360"/>
-      </w:pPr>
-    </w:lvl>
-  </w:abstractNum>
-  <w:abstractNum w:abstractNumId="11">
-    <w:nsid w:val="FFFFFF89"/>
-    <w:multiLevelType w:val="singleLevel"/>
-    <w:tmpl w:val="DCDED576"/>
-    <w:lvl w:ilvl="0">
-      <w:start w:val="1"/>
-      <w:numFmt w:val="bullet"/>
-      <w:lvlText w:val=""/>
-      <w:lvlJc w:val="left"/>
-      <w:pPr>
-        <w:tabs>
-          <w:tab w:val="num" w:pos="360"/>
-        </w:tabs>
-        <w:ind w:left="360" w:hanging="360"/>
-      </w:pPr>
-      <w:rPr>
-        <w:rFonts w:ascii="Symbol" w:hAnsi="Symbol" w:hint="default"/>
-      </w:rPr>
+        <w:ind w:left="6240" w:hanging="480"/>
+      </w:pPr>
     </w:lvl>
   </w:abstractNum>
   <w:abstractNum w:abstractNumId="990">
-    <w:nsid w:val="1ebfc889"/>
+    <w:nsid w:val="2c1ae401"/>
     <w:multiLevelType w:val="multilevel"/>
     <w:lvl w:ilvl="0">
       <w:numFmt w:val="bullet"/>
@@ -2958,42 +3120,67 @@
         <w:ind w:left="4800" w:hanging="480"/>
       </w:pPr>
     </w:lvl>
+    <w:lvl w:ilvl="7">
+      <w:numFmt w:val="bullet"/>
+      <w:lvlText w:val=" "/>
+      <w:lvlJc w:val="left"/>
+      <w:pPr>
+        <w:tabs>
+          <w:tab w:val="num" w:pos="5040"/>
+        </w:tabs>
+        <w:ind w:left="5520" w:hanging="480"/>
+      </w:pPr>
+    </w:lvl>
+    <w:lvl w:ilvl="8">
+      <w:numFmt w:val="bullet"/>
+      <w:lvlText w:val=" "/>
+      <w:lvlJc w:val="left"/>
+      <w:pPr>
+        <w:tabs>
+          <w:tab w:val="num" w:pos="5760"/>
+        </w:tabs>
+        <w:ind w:left="6240" w:hanging="480"/>
+      </w:pPr>
+    </w:lvl>
   </w:abstractNum>
   <w:num w:numId="1">
-    <w:abstractNumId w:val="1"/>
+    <w:abstractNumId w:val="10"/>
   </w:num>
   <w:num w:numId="2">
-    <w:abstractNumId w:val="0"/>
+    <w:abstractNumId w:val="10"/>
   </w:num>
   <w:num w:numId="3">
     <w:abstractNumId w:val="11"/>
   </w:num>
   <w:num w:numId="4">
-    <w:abstractNumId w:val="9"/>
+    <w:abstractNumId w:val="0"/>
   </w:num>
   <w:num w:numId="5">
+    <w:abstractNumId w:val="1"/>
+  </w:num>
+  <w:num w:numId="6">
+    <w:abstractNumId w:val="2"/>
+  </w:num>
+  <w:num w:numId="7">
+    <w:abstractNumId w:val="3"/>
+  </w:num>
+  <w:num w:numId="8">
     <w:abstractNumId w:val="8"/>
   </w:num>
-  <w:num w:numId="6">
+  <w:num w:numId="9">
+    <w:abstractNumId w:val="4"/>
+  </w:num>
+  <w:num w:numId="10">
+    <w:abstractNumId w:val="5"/>
+  </w:num>
+  <w:num w:numId="11">
+    <w:abstractNumId w:val="6"/>
+  </w:num>
+  <w:num w:numId="12">
     <w:abstractNumId w:val="7"/>
   </w:num>
-  <w:num w:numId="7">
-    <w:abstractNumId w:val="6"/>
-  </w:num>
-  <w:num w:numId="8">
-    <w:abstractNumId w:val="10"/>
-  </w:num>
-  <w:num w:numId="9">
-    <w:abstractNumId w:val="5"/>
-  </w:num>
-  <w:num w:numId="10">
-    <w:abstractNumId w:val="4"/>
-  </w:num>
-  <w:num w:numId="11">
-    <w:abstractNumId w:val="3"/>
-  </w:num>
-  <w:num w:numId="12">
-    <w:abstractNumId w:val="2"/>
+  <w:num w:numId="13">
+    <w:abstractNumId w:val="9"/>
   </w:num>
   <w:num w:numId="1000">
     <w:abstractNumId w:val="990"/>
@@ -3002,7 +3189,7 @@
 </file>
 
 <file path=word/styles.xml><?xml version="1.0" encoding="utf-8"?>
-<w:styles xmlns:mc="http://schemas.openxmlformats.org/markup-compatibility/2006" xmlns:r="http://schemas.openxmlformats.org/officeDocument/2006/relationships" xmlns:w="http://schemas.openxmlformats.org/wordprocessingml/2006/main" xmlns:w14="http://schemas.microsoft.com/office/word/2010/wordml" mc:Ignorable="w14">
+<w:styles xmlns:mc="http://schemas.openxmlformats.org/markup-compatibility/2006" xmlns:r="http://schemas.openxmlformats.org/officeDocument/2006/relationships" xmlns:w="http://schemas.openxmlformats.org/wordprocessingml/2006/main" xmlns:w14="http://schemas.microsoft.com/office/word/2010/wordml" xmlns:w15="http://schemas.microsoft.com/office/word/2012/wordml" xmlns:w16cid="http://schemas.microsoft.com/office/word/2016/wordml/cid" xmlns:w16se="http://schemas.microsoft.com/office/word/2015/wordml/symex" mc:Ignorable="w14 w15 w16se w16cid">
   <w:docDefaults>
     <w:rPrDefault>
       <w:rPr>
@@ -3018,12 +3205,352 @@
       </w:pPr>
     </w:pPrDefault>
   </w:docDefaults>
-  <w:latentStyles w:defLockedState="0" w:defUIPriority="0" w:defSemiHidden="0" w:defUnhideWhenUsed="0" w:defQFormat="0" w:count="267">
-    <w:lsdException w:name="heading 2" w:uiPriority="9" w:qFormat="1"/>
+  <w:latentStyles w:defLockedState="0" w:defUIPriority="0" w:defSemiHidden="0" w:defUnhideWhenUsed="0" w:defQFormat="0" w:count="375">
+    <w:lsdException w:name="heading 6" w:semiHidden="1" w:unhideWhenUsed="1"/>
+    <w:lsdException w:name="index 3" w:semiHidden="1" w:unhideWhenUsed="1"/>
+    <w:lsdException w:name="index 4" w:semiHidden="1" w:unhideWhenUsed="1"/>
+    <w:lsdException w:name="index 5" w:semiHidden="1" w:unhideWhenUsed="1"/>
+    <w:lsdException w:name="index 6" w:semiHidden="1" w:unhideWhenUsed="1"/>
+    <w:lsdException w:name="index 7" w:semiHidden="1" w:unhideWhenUsed="1"/>
+    <w:lsdException w:name="index 8" w:semiHidden="1" w:unhideWhenUsed="1"/>
+    <w:lsdException w:name="index 9" w:semiHidden="1" w:unhideWhenUsed="1"/>
+    <w:lsdException w:name="toc 1" w:semiHidden="1" w:unhideWhenUsed="1"/>
+    <w:lsdException w:name="toc 2" w:semiHidden="1" w:unhideWhenUsed="1"/>
+    <w:lsdException w:name="toc 3" w:semiHidden="1" w:unhideWhenUsed="1"/>
+    <w:lsdException w:name="toc 4" w:semiHidden="1" w:unhideWhenUsed="1"/>
+    <w:lsdException w:name="toc 5" w:semiHidden="1" w:unhideWhenUsed="1"/>
+    <w:lsdException w:name="toc 6" w:semiHidden="1" w:unhideWhenUsed="1"/>
+    <w:lsdException w:name="toc 7" w:semiHidden="1" w:unhideWhenUsed="1"/>
+    <w:lsdException w:name="toc 8" w:semiHidden="1" w:unhideWhenUsed="1"/>
+    <w:lsdException w:name="toc 9" w:semiHidden="1" w:unhideWhenUsed="1"/>
+    <w:lsdException w:name="Normal Indent" w:semiHidden="1" w:unhideWhenUsed="1"/>
+    <w:lsdException w:name="footnote text" w:semiHidden="1" w:unhideWhenUsed="1"/>
+    <w:lsdException w:name="annotation text" w:semiHidden="1" w:unhideWhenUsed="1"/>
+    <w:lsdException w:name="header" w:semiHidden="1" w:unhideWhenUsed="1"/>
+    <w:lsdException w:name="footer" w:semiHidden="1" w:unhideWhenUsed="1"/>
+    <w:lsdException w:name="index heading" w:semiHidden="1" w:unhideWhenUsed="1"/>
+    <w:lsdException w:name="caption" w:semiHidden="1" w:unhideWhenUsed="1"/>
+    <w:lsdException w:name="table of figures" w:semiHidden="1" w:unhideWhenUsed="1"/>
+    <w:lsdException w:name="envelope address" w:semiHidden="1" w:unhideWhenUsed="1"/>
+    <w:lsdException w:name="envelope return" w:semiHidden="1" w:unhideWhenUsed="1"/>
+    <w:lsdException w:name="footnote reference" w:semiHidden="1" w:unhideWhenUsed="1"/>
+    <w:lsdException w:name="annotation reference" w:semiHidden="1" w:unhideWhenUsed="1"/>
+    <w:lsdException w:name="line number" w:semiHidden="1" w:unhideWhenUsed="1"/>
+    <w:lsdException w:name="page number" w:semiHidden="1" w:unhideWhenUsed="1"/>
+    <w:lsdException w:name="endnote reference" w:semiHidden="1" w:unhideWhenUsed="1"/>
+    <w:lsdException w:name="endnote text" w:semiHidden="1" w:unhideWhenUsed="1"/>
+    <w:lsdException w:name="table of authorities" w:semiHidden="1" w:unhideWhenUsed="1"/>
+    <w:lsdException w:name="macro" w:semiHidden="1" w:unhideWhenUsed="1"/>
+    <w:lsdException w:name="toa heading" w:semiHidden="1" w:unhideWhenUsed="1"/>
+    <w:lsdException w:name="List" w:semiHidden="1" w:unhideWhenUsed="1"/>
+    <w:lsdException w:name="List Bullet" w:semiHidden="1" w:unhideWhenUsed="1"/>
+    <w:lsdException w:name="List Number" w:semiHidden="1" w:unhideWhenUsed="1"/>
+    <w:lsdException w:name="List 2" w:semiHidden="1" w:unhideWhenUsed="1"/>
+    <w:lsdException w:name="List 3" w:semiHidden="1" w:unhideWhenUsed="1"/>
+    <w:lsdException w:name="List 4" w:semiHidden="1" w:unhideWhenUsed="1"/>
+    <w:lsdException w:name="List 5" w:semiHidden="1" w:unhideWhenUsed="1"/>
+    <w:lsdException w:name="List Bullet 3" w:semiHidden="1" w:unhideWhenUsed="1"/>
+    <w:lsdException w:name="List Bullet 4" w:semiHidden="1" w:unhideWhenUsed="1"/>
+    <w:lsdException w:name="List Number 3" w:semiHidden="1" w:unhideWhenUsed="1"/>
+    <w:lsdException w:name="List Number 4" w:semiHidden="1" w:unhideWhenUsed="1"/>
+    <w:lsdException w:name="List Number 5" w:semiHidden="1" w:unhideWhenUsed="1"/>
+    <w:lsdException w:name="Closing" w:semiHidden="1" w:unhideWhenUsed="1"/>
+    <w:lsdException w:name="Signature" w:semiHidden="1" w:unhideWhenUsed="1"/>
+    <w:lsdException w:name="Default Paragraph Font" w:semiHidden="1" w:unhideWhenUsed="1"/>
+    <w:lsdException w:name="Body Text" w:semiHidden="1" w:unhideWhenUsed="1"/>
+    <w:lsdException w:name="Body Text Indent" w:semiHidden="1" w:unhideWhenUsed="1"/>
+    <w:lsdException w:name="List Continue" w:semiHidden="1" w:unhideWhenUsed="1"/>
+    <w:lsdException w:name="List Continue 2" w:semiHidden="1" w:unhideWhenUsed="1"/>
+    <w:lsdException w:name="List Continue 3" w:semiHidden="1" w:unhideWhenUsed="1"/>
+    <w:lsdException w:name="List Continue 4" w:semiHidden="1" w:unhideWhenUsed="1"/>
+    <w:lsdException w:name="List Continue 5" w:semiHidden="1" w:unhideWhenUsed="1"/>
+    <w:lsdException w:name="Message Header" w:semiHidden="1" w:unhideWhenUsed="1"/>
+    <w:lsdException w:name="Salutation" w:semiHidden="1" w:unhideWhenUsed="1"/>
+    <w:lsdException w:name="Date" w:semiHidden="1" w:unhideWhenUsed="1"/>
+    <w:lsdException w:name="Body Text First Indent" w:semiHidden="1" w:unhideWhenUsed="1"/>
+    <w:lsdException w:name="Body Text First Indent 2" w:semiHidden="1" w:unhideWhenUsed="1"/>
+    <w:lsdException w:name="Body Text Indent 3" w:semiHidden="1" w:unhideWhenUsed="1"/>
+    <w:lsdException w:name="Block Text" w:semiHidden="1" w:unhideWhenUsed="1"/>
+    <w:lsdException w:name="Hyperlink" w:semiHidden="1" w:unhideWhenUsed="1"/>
+    <w:lsdException w:name="FollowedHyperlink" w:semiHidden="1" w:unhideWhenUsed="1"/>
+    <w:lsdException w:name="Document Map" w:semiHidden="1" w:unhideWhenUsed="1"/>
+    <w:lsdException w:name="Plain Text" w:semiHidden="1" w:unhideWhenUsed="1"/>
+    <w:lsdException w:name="E-mail Signature" w:semiHidden="1" w:unhideWhenUsed="1"/>
+    <w:lsdException w:name="HTML Top of Form" w:semiHidden="1" w:unhideWhenUsed="1"/>
+    <w:lsdException w:name="HTML Bottom of Form" w:semiHidden="1" w:unhideWhenUsed="1"/>
+    <w:lsdException w:name="Normal (Web)" w:semiHidden="1" w:unhideWhenUsed="1"/>
+    <w:lsdException w:name="HTML Acronym" w:semiHidden="1" w:unhideWhenUsed="1"/>
+    <w:lsdException w:name="HTML Address" w:semiHidden="1" w:unhideWhenUsed="1"/>
+    <w:lsdException w:name="HTML Cite" w:semiHidden="1" w:unhideWhenUsed="1"/>
+    <w:lsdException w:name="HTML Code" w:semiHidden="1" w:unhideWhenUsed="1"/>
+    <w:lsdException w:name="HTML Definition" w:semiHidden="1" w:unhideWhenUsed="1"/>
+    <w:lsdException w:name="HTML Keyboard" w:semiHidden="1" w:unhideWhenUsed="1"/>
+    <w:lsdException w:name="HTML Preformatted" w:semiHidden="1" w:unhideWhenUsed="1"/>
+    <w:lsdException w:name="HTML Sample" w:semiHidden="1" w:unhideWhenUsed="1"/>
+    <w:lsdException w:name="HTML Typewriter" w:semiHidden="1" w:unhideWhenUsed="1"/>
+    <w:lsdException w:name="HTML Variable" w:semiHidden="1" w:unhideWhenUsed="1"/>
+    <w:lsdException w:name="Normal Table" w:semiHidden="1" w:unhideWhenUsed="1"/>
+    <w:lsdException w:name="annotation subject" w:semiHidden="1" w:unhideWhenUsed="1"/>
+    <w:lsdException w:name="No List" w:semiHidden="1" w:unhideWhenUsed="1"/>
+    <w:lsdException w:name="Outline List 1" w:semiHidden="1" w:unhideWhenUsed="1"/>
+    <w:lsdException w:name="Outline List 2" w:semiHidden="1" w:unhideWhenUsed="1"/>
+    <w:lsdException w:name="Outline List 3" w:semiHidden="1" w:unhideWhenUsed="1"/>
+    <w:lsdException w:name="Table Simple 1" w:semiHidden="1" w:unhideWhenUsed="1"/>
+    <w:lsdException w:name="Table Simple 2" w:semiHidden="1" w:unhideWhenUsed="1"/>
+    <w:lsdException w:name="Table Simple 3" w:semiHidden="1" w:unhideWhenUsed="1"/>
+    <w:lsdException w:name="Table Classic 1" w:semiHidden="1" w:unhideWhenUsed="1"/>
+    <w:lsdException w:name="Table Classic 2" w:semiHidden="1" w:unhideWhenUsed="1"/>
+    <w:lsdException w:name="Table Classic 3" w:semiHidden="1" w:unhideWhenUsed="1"/>
+    <w:lsdException w:name="Table Classic 4" w:semiHidden="1" w:unhideWhenUsed="1"/>
+    <w:lsdException w:name="Table Colorful 1" w:semiHidden="1" w:unhideWhenUsed="1"/>
+    <w:lsdException w:name="Table Colorful 2" w:semiHidden="1" w:unhideWhenUsed="1"/>
+    <w:lsdException w:name="Table Colorful 3" w:semiHidden="1" w:unhideWhenUsed="1"/>
+    <w:lsdException w:name="Table Columns 1" w:semiHidden="1" w:unhideWhenUsed="1"/>
+    <w:lsdException w:name="Table Columns 2" w:semiHidden="1" w:unhideWhenUsed="1"/>
+    <w:lsdException w:name="Table Columns 3" w:semiHidden="1" w:unhideWhenUsed="1"/>
+    <w:lsdException w:name="Table Columns 4" w:semiHidden="1" w:unhideWhenUsed="1"/>
+    <w:lsdException w:name="Table Columns 5" w:semiHidden="1" w:unhideWhenUsed="1"/>
+    <w:lsdException w:name="Table Grid 1" w:semiHidden="1" w:unhideWhenUsed="1"/>
+    <w:lsdException w:name="Table Grid 2" w:semiHidden="1" w:unhideWhenUsed="1"/>
+    <w:lsdException w:name="Table Grid 3" w:semiHidden="1" w:unhideWhenUsed="1"/>
+    <w:lsdException w:name="Table Grid 4" w:semiHidden="1" w:unhideWhenUsed="1"/>
+    <w:lsdException w:name="Table Grid 5" w:semiHidden="1" w:unhideWhenUsed="1"/>
+    <w:lsdException w:name="Table Grid 6" w:semiHidden="1" w:unhideWhenUsed="1"/>
+    <w:lsdException w:name="Table Grid 7" w:semiHidden="1" w:unhideWhenUsed="1"/>
+    <w:lsdException w:name="Table Grid 8" w:semiHidden="1" w:unhideWhenUsed="1"/>
+    <w:lsdException w:name="Table List 1" w:semiHidden="1" w:unhideWhenUsed="1"/>
+    <w:lsdException w:name="Table List 2" w:semiHidden="1" w:unhideWhenUsed="1"/>
+    <w:lsdException w:name="Table List 3" w:semiHidden="1" w:unhideWhenUsed="1"/>
+    <w:lsdException w:name="Table List 4" w:semiHidden="1" w:unhideWhenUsed="1"/>
+    <w:lsdException w:name="Table List 5" w:semiHidden="1" w:unhideWhenUsed="1"/>
+    <w:lsdException w:name="Table List 6" w:semiHidden="1" w:unhideWhenUsed="1"/>
+    <w:lsdException w:name="Table List 7" w:semiHidden="1" w:unhideWhenUsed="1"/>
+    <w:lsdException w:name="Table List 8" w:semiHidden="1" w:unhideWhenUsed="1"/>
+    <w:lsdException w:name="Table 3D effects 1" w:semiHidden="1" w:unhideWhenUsed="1"/>
+    <w:lsdException w:name="Table 3D effects 2" w:semiHidden="1" w:unhideWhenUsed="1"/>
+    <w:lsdException w:name="Table 3D effects 3" w:semiHidden="1" w:unhideWhenUsed="1"/>
+    <w:lsdException w:name="Table Contemporary" w:semiHidden="1" w:unhideWhenUsed="1"/>
+    <w:lsdException w:name="Table Elegant" w:semiHidden="1" w:unhideWhenUsed="1"/>
+    <w:lsdException w:name="Table Professional" w:semiHidden="1" w:unhideWhenUsed="1"/>
+    <w:lsdException w:name="Table Subtle 1" w:semiHidden="1" w:unhideWhenUsed="1"/>
+    <w:lsdException w:name="Table Subtle 2" w:semiHidden="1" w:unhideWhenUsed="1"/>
+    <w:lsdException w:name="Table Web 1" w:semiHidden="1" w:unhideWhenUsed="1"/>
+    <w:lsdException w:name="Table Web 2" w:semiHidden="1" w:unhideWhenUsed="1"/>
+    <w:lsdException w:name="Table Web 3" w:semiHidden="1" w:unhideWhenUsed="1"/>
+    <w:lsdException w:name="Balloon Text" w:semiHidden="1" w:unhideWhenUsed="1"/>
+    <w:lsdException w:name="Table Theme" w:semiHidden="1" w:unhideWhenUsed="1"/>
+    <w:lsdException w:name="Placeholder Text" w:semiHidden="1"/>
+    <w:lsdException w:name="Light Shading"/>
+    <w:lsdException w:name="Light List"/>
+    <w:lsdException w:name="Light Grid"/>
+    <w:lsdException w:name="Medium Shading 1"/>
+    <w:lsdException w:name="Medium Shading 2"/>
+    <w:lsdException w:name="Medium List 1"/>
+    <w:lsdException w:name="Medium List 2"/>
+    <w:lsdException w:name="Medium Grid 1"/>
+    <w:lsdException w:name="Medium Grid 2"/>
+    <w:lsdException w:name="Medium Grid 3"/>
+    <w:lsdException w:name="Dark List"/>
+    <w:lsdException w:name="Colorful Shading"/>
+    <w:lsdException w:name="Colorful List"/>
+    <w:lsdException w:name="Colorful Grid"/>
+    <w:lsdException w:name="Light Shading Accent 1"/>
+    <w:lsdException w:name="Light List Accent 1"/>
+    <w:lsdException w:name="Light Grid Accent 1"/>
+    <w:lsdException w:name="Medium Shading 1 Accent 1"/>
+    <w:lsdException w:name="Medium Shading 2 Accent 1"/>
+    <w:lsdException w:name="Medium List 1 Accent 1"/>
+    <w:lsdException w:name="Revision" w:semiHidden="1"/>
+    <w:lsdException w:name="Medium List 2 Accent 1"/>
+    <w:lsdException w:name="Medium Grid 1 Accent 1"/>
+    <w:lsdException w:name="Medium Grid 2 Accent 1"/>
+    <w:lsdException w:name="Medium Grid 3 Accent 1"/>
+    <w:lsdException w:name="Dark List Accent 1"/>
+    <w:lsdException w:name="Colorful Shading Accent 1"/>
+    <w:lsdException w:name="Colorful List Accent 1"/>
+    <w:lsdException w:name="Colorful Grid Accent 1"/>
+    <w:lsdException w:name="Light Shading Accent 2"/>
+    <w:lsdException w:name="Light List Accent 2"/>
+    <w:lsdException w:name="Light Grid Accent 2"/>
+    <w:lsdException w:name="Medium Shading 1 Accent 2"/>
+    <w:lsdException w:name="Medium Shading 2 Accent 2"/>
+    <w:lsdException w:name="Medium List 1 Accent 2"/>
+    <w:lsdException w:name="Medium List 2 Accent 2"/>
+    <w:lsdException w:name="Medium Grid 1 Accent 2"/>
+    <w:lsdException w:name="Medium Grid 2 Accent 2"/>
+    <w:lsdException w:name="Medium Grid 3 Accent 2"/>
+    <w:lsdException w:name="Dark List Accent 2"/>
+    <w:lsdException w:name="Colorful Shading Accent 2"/>
+    <w:lsdException w:name="Colorful List Accent 2"/>
+    <w:lsdException w:name="Colorful Grid Accent 2"/>
+    <w:lsdException w:name="Light Shading Accent 3"/>
+    <w:lsdException w:name="Light List Accent 3"/>
+    <w:lsdException w:name="Light Grid Accent 3"/>
+    <w:lsdException w:name="Medium Shading 1 Accent 3"/>
+    <w:lsdException w:name="Medium Shading 2 Accent 3"/>
+    <w:lsdException w:name="Medium List 1 Accent 3"/>
+    <w:lsdException w:name="Medium List 2 Accent 3"/>
+    <w:lsdException w:name="Medium Grid 1 Accent 3"/>
+    <w:lsdException w:name="Medium Grid 2 Accent 3"/>
+    <w:lsdException w:name="Medium Grid 3 Accent 3"/>
+    <w:lsdException w:name="Dark List Accent 3"/>
+    <w:lsdException w:name="Colorful Shading Accent 3"/>
+    <w:lsdException w:name="Colorful List Accent 3"/>
+    <w:lsdException w:name="Colorful Grid Accent 3"/>
+    <w:lsdException w:name="Light Shading Accent 4"/>
+    <w:lsdException w:name="Light List Accent 4"/>
+    <w:lsdException w:name="Light Grid Accent 4"/>
+    <w:lsdException w:name="Medium Shading 1 Accent 4"/>
+    <w:lsdException w:name="Medium Shading 2 Accent 4"/>
+    <w:lsdException w:name="Medium List 1 Accent 4"/>
+    <w:lsdException w:name="Medium List 2 Accent 4"/>
+    <w:lsdException w:name="Medium Grid 1 Accent 4"/>
+    <w:lsdException w:name="Medium Grid 2 Accent 4"/>
+    <w:lsdException w:name="Medium Grid 3 Accent 4"/>
+    <w:lsdException w:name="Dark List Accent 4"/>
+    <w:lsdException w:name="Colorful Shading Accent 4"/>
+    <w:lsdException w:name="Colorful List Accent 4"/>
+    <w:lsdException w:name="Colorful Grid Accent 4"/>
+    <w:lsdException w:name="Light Shading Accent 5"/>
+    <w:lsdException w:name="Light List Accent 5"/>
+    <w:lsdException w:name="Light Grid Accent 5"/>
+    <w:lsdException w:name="Medium Shading 1 Accent 5"/>
+    <w:lsdException w:name="Medium Shading 2 Accent 5"/>
+    <w:lsdException w:name="Medium List 1 Accent 5"/>
+    <w:lsdException w:name="Medium List 2 Accent 5"/>
+    <w:lsdException w:name="Medium Grid 1 Accent 5"/>
+    <w:lsdException w:name="Medium Grid 2 Accent 5"/>
+    <w:lsdException w:name="Medium Grid 3 Accent 5"/>
+    <w:lsdException w:name="Dark List Accent 5"/>
+    <w:lsdException w:name="Colorful Shading Accent 5"/>
+    <w:lsdException w:name="Colorful List Accent 5"/>
+    <w:lsdException w:name="Colorful Grid Accent 5"/>
+    <w:lsdException w:name="Light Shading Accent 6"/>
+    <w:lsdException w:name="Light List Accent 6"/>
+    <w:lsdException w:name="Light Grid Accent 6"/>
+    <w:lsdException w:name="Medium Shading 1 Accent 6"/>
+    <w:lsdException w:name="Medium Shading 2 Accent 6"/>
+    <w:lsdException w:name="Medium List 1 Accent 6"/>
+    <w:lsdException w:name="Medium List 2 Accent 6"/>
+    <w:lsdException w:name="Medium Grid 1 Accent 6"/>
+    <w:lsdException w:name="Medium Grid 2 Accent 6"/>
+    <w:lsdException w:name="Medium Grid 3 Accent 6"/>
+    <w:lsdException w:name="Dark List Accent 6"/>
+    <w:lsdException w:name="Colorful Shading Accent 6"/>
+    <w:lsdException w:name="Colorful List Accent 6"/>
+    <w:lsdException w:name="Colorful Grid Accent 6"/>
+    <w:lsdException w:name="Bibliography" w:semiHidden="1" w:unhideWhenUsed="1"/>
+    <w:lsdException w:name="TOC Heading" w:semiHidden="1" w:unhideWhenUsed="1"/>
+    <w:lsdException w:name="Grid Table 4" w:uiPriority="49"/>
+    <w:lsdException w:name="Grid Table 5 Dark" w:uiPriority="50"/>
+    <w:lsdException w:name="Grid Table 6 Colorful" w:uiPriority="51"/>
+    <w:lsdException w:name="Grid Table 7 Colorful" w:uiPriority="52"/>
+    <w:lsdException w:name="Grid Table 1 Light Accent 1" w:uiPriority="46"/>
+    <w:lsdException w:name="Grid Table 2 Accent 1" w:uiPriority="47"/>
+    <w:lsdException w:name="Grid Table 3 Accent 1" w:uiPriority="48"/>
+    <w:lsdException w:name="Grid Table 4 Accent 1" w:uiPriority="49"/>
+    <w:lsdException w:name="Grid Table 5 Dark Accent 1" w:uiPriority="50"/>
+    <w:lsdException w:name="Grid Table 6 Colorful Accent 1" w:uiPriority="51"/>
+    <w:lsdException w:name="Grid Table 7 Colorful Accent 1" w:uiPriority="52"/>
+    <w:lsdException w:name="Grid Table 1 Light Accent 2" w:uiPriority="46"/>
+    <w:lsdException w:name="Grid Table 2 Accent 2" w:uiPriority="47"/>
+    <w:lsdException w:name="Grid Table 3 Accent 2" w:uiPriority="48"/>
+    <w:lsdException w:name="Grid Table 4 Accent 2" w:uiPriority="49"/>
+    <w:lsdException w:name="Grid Table 5 Dark Accent 2" w:uiPriority="50"/>
+    <w:lsdException w:name="Grid Table 6 Colorful Accent 2" w:uiPriority="51"/>
+    <w:lsdException w:name="Grid Table 7 Colorful Accent 2" w:uiPriority="52"/>
+    <w:lsdException w:name="Grid Table 1 Light Accent 3" w:uiPriority="46"/>
+    <w:lsdException w:name="Grid Table 2 Accent 3" w:uiPriority="47"/>
+    <w:lsdException w:name="Grid Table 3 Accent 3" w:uiPriority="48"/>
+    <w:lsdException w:name="Grid Table 4 Accent 3" w:uiPriority="49"/>
+    <w:lsdException w:name="Grid Table 5 Dark Accent 3" w:uiPriority="50"/>
+    <w:lsdException w:name="Grid Table 6 Colorful Accent 3" w:uiPriority="51"/>
+    <w:lsdException w:name="Grid Table 7 Colorful Accent 3" w:uiPriority="52"/>
+    <w:lsdException w:name="Grid Table 1 Light Accent 4" w:uiPriority="46"/>
+    <w:lsdException w:name="Grid Table 2 Accent 4" w:uiPriority="47"/>
+    <w:lsdException w:name="Grid Table 3 Accent 4" w:uiPriority="48"/>
+    <w:lsdException w:name="Grid Table 4 Accent 4" w:uiPriority="49"/>
+    <w:lsdException w:name="Grid Table 5 Dark Accent 4" w:uiPriority="50"/>
+    <w:lsdException w:name="Grid Table 6 Colorful Accent 4" w:uiPriority="51"/>
+    <w:lsdException w:name="Grid Table 7 Colorful Accent 4" w:uiPriority="52"/>
+    <w:lsdException w:name="Grid Table 1 Light Accent 5" w:uiPriority="46"/>
+    <w:lsdException w:name="Grid Table 2 Accent 5" w:uiPriority="47"/>
+    <w:lsdException w:name="Grid Table 3 Accent 5" w:uiPriority="48"/>
+    <w:lsdException w:name="Grid Table 4 Accent 5" w:uiPriority="49"/>
+    <w:lsdException w:name="Grid Table 5 Dark Accent 5" w:uiPriority="50"/>
+    <w:lsdException w:name="Grid Table 6 Colorful Accent 5" w:uiPriority="51"/>
+    <w:lsdException w:name="Grid Table 7 Colorful Accent 5" w:uiPriority="52"/>
+    <w:lsdException w:name="Grid Table 1 Light Accent 6" w:uiPriority="46"/>
+    <w:lsdException w:name="Grid Table 2 Accent 6" w:uiPriority="47"/>
+    <w:lsdException w:name="Grid Table 3 Accent 6" w:uiPriority="48"/>
+    <w:lsdException w:name="Grid Table 4 Accent 6" w:uiPriority="49"/>
+    <w:lsdException w:name="Grid Table 5 Dark Accent 6" w:uiPriority="50"/>
+    <w:lsdException w:name="Grid Table 6 Colorful Accent 6" w:uiPriority="51"/>
+    <w:lsdException w:name="Grid Table 7 Colorful Accent 6" w:uiPriority="52"/>
+    <w:lsdException w:name="List Table 1 Light" w:uiPriority="46"/>
+    <w:lsdException w:name="List Table 2" w:uiPriority="47"/>
+    <w:lsdException w:name="List Table 3" w:uiPriority="48"/>
+    <w:lsdException w:name="List Table 4" w:uiPriority="49"/>
+    <w:lsdException w:name="List Table 5 Dark" w:uiPriority="50"/>
+    <w:lsdException w:name="List Table 6 Colorful" w:uiPriority="51"/>
+    <w:lsdException w:name="List Table 7 Colorful" w:uiPriority="52"/>
+    <w:lsdException w:name="List Table 1 Light Accent 1" w:uiPriority="46"/>
+    <w:lsdException w:name="List Table 2 Accent 1" w:uiPriority="47"/>
+    <w:lsdException w:name="List Table 3 Accent 1" w:uiPriority="48"/>
+    <w:lsdException w:name="List Table 4 Accent 1" w:uiPriority="49"/>
+    <w:lsdException w:name="List Table 5 Dark Accent 1" w:uiPriority="50"/>
+    <w:lsdException w:name="List Table 6 Colorful Accent 1" w:uiPriority="51"/>
+    <w:lsdException w:name="List Table 7 Colorful Accent 1" w:uiPriority="52"/>
+    <w:lsdException w:name="List Table 1 Light Accent 2" w:uiPriority="46"/>
+    <w:lsdException w:name="List Table 2 Accent 2" w:uiPriority="47"/>
+    <w:lsdException w:name="List Table 3 Accent 2" w:uiPriority="48"/>
+    <w:lsdException w:name="List Table 4 Accent 2" w:uiPriority="49"/>
+    <w:lsdException w:name="List Table 5 Dark Accent 2" w:uiPriority="50"/>
+    <w:lsdException w:name="List Table 6 Colorful Accent 2" w:uiPriority="51"/>
+    <w:lsdException w:name="List Table 7 Colorful Accent 2" w:uiPriority="52"/>
+    <w:lsdException w:name="List Table 1 Light Accent 3" w:uiPriority="46"/>
+    <w:lsdException w:name="List Table 2 Accent 3" w:uiPriority="47"/>
+    <w:lsdException w:name="List Table 3 Accent 3" w:uiPriority="48"/>
+    <w:lsdException w:name="List Table 4 Accent 3" w:uiPriority="49"/>
+    <w:lsdException w:name="List Table 5 Dark Accent 3" w:uiPriority="50"/>
+    <w:lsdException w:name="List Table 6 Colorful Accent 3" w:uiPriority="51"/>
+    <w:lsdException w:name="List Table 7 Colorful Accent 3" w:uiPriority="52"/>
+    <w:lsdException w:name="List Table 1 Light Accent 4" w:uiPriority="46"/>
+    <w:lsdException w:name="List Table 2 Accent 4" w:uiPriority="47"/>
+    <w:lsdException w:name="List Table 3 Accent 4" w:uiPriority="48"/>
+    <w:lsdException w:name="List Table 4 Accent 4" w:uiPriority="49"/>
+    <w:lsdException w:name="List Table 5 Dark Accent 4" w:uiPriority="50"/>
+    <w:lsdException w:name="List Table 6 Colorful Accent 4" w:uiPriority="51"/>
+    <w:lsdException w:name="List Table 7 Colorful Accent 4" w:uiPriority="52"/>
+    <w:lsdException w:name="List Table 1 Light Accent 5" w:uiPriority="46"/>
+    <w:lsdException w:name="List Table 2 Accent 5" w:uiPriority="47"/>
+    <w:lsdException w:name="List Table 3 Accent 5" w:uiPriority="48"/>
+    <w:lsdException w:name="List Table 4 Accent 5" w:uiPriority="49"/>
+    <w:lsdException w:name="List Table 5 Dark Accent 5" w:uiPriority="50"/>
+    <w:lsdException w:name="List Table 6 Colorful Accent 5" w:uiPriority="51"/>
+    <w:lsdException w:name="List Table 7 Colorful Accent 5" w:uiPriority="52"/>
+    <w:lsdException w:name="List Table 1 Light Accent 6" w:uiPriority="46"/>
+    <w:lsdException w:name="List Table 2 Accent 6" w:uiPriority="47"/>
+    <w:lsdException w:name="List Table 3 Accent 6" w:uiPriority="48"/>
+    <w:lsdException w:name="List Table 4 Accent 6" w:uiPriority="49"/>
+    <w:lsdException w:name="List Table 5 Dark Accent 6" w:uiPriority="50"/>
+    <w:lsdException w:name="List Table 6 Colorful Accent 6" w:uiPriority="51"/>
+    <w:lsdException w:name="List Table 7 Colorful Accent 6" w:uiPriority="52"/>
+    <w:lsdException w:name="Mention" w:semiHidden="1" w:uiPriority="99" w:unhideWhenUsed="1"/>
+    <w:lsdException w:name="Smart Hyperlink" w:semiHidden="1" w:uiPriority="99" w:unhideWhenUsed="1"/>
+    <w:lsdException w:name="Hashtag" w:semiHidden="1" w:uiPriority="99" w:unhideWhenUsed="1"/>
+    <w:lsdException w:name="Unresolved Mention" w:semiHidden="1" w:uiPriority="99" w:unhideWhenUsed="1"/>
   </w:latentStyles>
   <w:style w:type="paragraph" w:default="1" w:styleId="Standard">
     <w:name w:val="Normal"/>
     <w:qFormat/>
+    <w:rsid w:val="00572FF5"/>
+    <w:pPr>
+      <w:spacing w:before="120" w:after="240" w:line="480" w:lineRule="auto"/>
+    </w:pPr>
+    <w:rPr>
+      <w:rFonts w:ascii="Times New Roman" w:hAnsi="Times New Roman"/>
+    </w:rPr>
   </w:style>
   <w:style w:type="paragraph" w:styleId="berschrift1">
     <w:name w:val="heading 1"/>
@@ -3031,16 +3558,16 @@
     <w:next w:val="Textkrper"/>
     <w:uiPriority w:val="9"/>
     <w:qFormat/>
-    <w:rsid w:val="003C3842"/>
+    <w:rsid w:val="00572FF5"/>
     <w:pPr>
       <w:keepNext/>
       <w:keepLines/>
-      <w:spacing w:before="480" w:after="0" w:line="480" w:lineRule="auto"/>
+      <w:spacing w:before="480" w:after="0"/>
       <w:jc w:val="center"/>
       <w:outlineLvl w:val="0"/>
     </w:pPr>
     <w:rPr>
-      <w:rFonts w:ascii="Times New Roman" w:eastAsiaTheme="majorEastAsia" w:hAnsi="Times New Roman" w:cstheme="majorBidi"/>
+      <w:rFonts w:eastAsiaTheme="majorEastAsia" w:cstheme="majorBidi"/>
       <w:b/>
       <w:bCs/>
       <w:szCs w:val="32"/>
@@ -3048,91 +3575,71 @@
   </w:style>
   <w:style w:type="paragraph" w:styleId="berschrift2">
     <w:name w:val="heading 2"/>
-    <w:basedOn w:val="Standard"/>
-    <w:next w:val="Textkrper"/>
-    <w:link w:val="berschrift2Zchn"/>
-    <w:uiPriority w:val="9"/>
-    <w:unhideWhenUsed/>
-    <w:qFormat/>
-    <w:rsid w:val="003C3842"/>
-    <w:pPr>
-      <w:keepNext/>
-      <w:keepLines/>
-      <w:spacing w:before="240" w:after="0" w:line="360" w:lineRule="auto"/>
-      <w:outlineLvl w:val="1"/>
-    </w:pPr>
-    <w:rPr>
-      <w:rFonts w:ascii="Times New Roman" w:eastAsiaTheme="majorEastAsia" w:hAnsi="Times New Roman" w:cstheme="majorBidi"/>
-      <w:b/>
-      <w:bCs/>
-      <w:szCs w:val="32"/>
-    </w:rPr>
-  </w:style>
-  <w:style w:type="paragraph" w:styleId="berschrift3">
-    <w:name w:val="heading 3"/>
-    <w:basedOn w:val="Standard"/>
+    <w:basedOn w:val="berschrift1"/>
     <w:next w:val="Textkrper"/>
     <w:uiPriority w:val="9"/>
     <w:unhideWhenUsed/>
     <w:qFormat/>
-    <w:rsid w:val="001272F2"/>
+    <w:rsid w:val="00AB6A32"/>
     <w:pPr>
-      <w:keepNext/>
-      <w:keepLines/>
+      <w:spacing w:before="200"/>
+      <w:jc w:val="left"/>
+      <w:outlineLvl w:val="1"/>
+    </w:pPr>
+    <w:rPr>
+      <w:bCs w:val="0"/>
+    </w:rPr>
+  </w:style>
+  <w:style w:type="paragraph" w:styleId="berschrift3">
+    <w:name w:val="heading 3"/>
+    <w:basedOn w:val="berschrift2"/>
+    <w:next w:val="Standard"/>
+    <w:uiPriority w:val="9"/>
+    <w:unhideWhenUsed/>
+    <w:qFormat/>
+    <w:rsid w:val="007F2EC5"/>
+    <w:pPr>
       <w:framePr w:wrap="around" w:vAnchor="text" w:hAnchor="text" w:y="1"/>
-      <w:spacing w:after="0"/>
+      <w:spacing w:before="0" w:line="240" w:lineRule="auto"/>
       <w:ind w:firstLine="680"/>
       <w:outlineLvl w:val="2"/>
     </w:pPr>
     <w:rPr>
-      <w:rFonts w:ascii="Times New Roman" w:eastAsiaTheme="majorEastAsia" w:hAnsi="Times New Roman" w:cstheme="majorBidi"/>
-      <w:b/>
       <w:bCs/>
       <w:szCs w:val="28"/>
     </w:rPr>
   </w:style>
   <w:style w:type="paragraph" w:styleId="berschrift4">
     <w:name w:val="heading 4"/>
-    <w:basedOn w:val="Standard"/>
+    <w:basedOn w:val="berschrift3"/>
     <w:next w:val="Textkrper"/>
     <w:uiPriority w:val="9"/>
     <w:unhideWhenUsed/>
     <w:qFormat/>
-    <w:rsid w:val="001272F2"/>
+    <w:rsid w:val="00F0724A"/>
     <w:pPr>
-      <w:keepNext/>
-      <w:keepLines/>
-      <w:framePr w:wrap="around" w:vAnchor="text" w:hAnchor="text" w:y="1"/>
-      <w:spacing w:after="0"/>
-      <w:ind w:firstLine="680"/>
+      <w:framePr w:wrap="around"/>
       <w:outlineLvl w:val="3"/>
     </w:pPr>
     <w:rPr>
-      <w:rFonts w:ascii="Times New Roman" w:eastAsiaTheme="majorEastAsia" w:hAnsi="Times New Roman" w:cstheme="majorBidi"/>
-      <w:b/>
-      <w:bCs/>
+      <w:bCs w:val="0"/>
       <w:i/>
     </w:rPr>
   </w:style>
   <w:style w:type="paragraph" w:styleId="berschrift5">
     <w:name w:val="heading 5"/>
-    <w:basedOn w:val="Standard"/>
+    <w:basedOn w:val="berschrift4"/>
     <w:next w:val="Textkrper"/>
     <w:uiPriority w:val="9"/>
     <w:unhideWhenUsed/>
     <w:qFormat/>
-    <w:rsid w:val="001272F2"/>
+    <w:rsid w:val="00F0724A"/>
     <w:pPr>
-      <w:keepNext/>
-      <w:keepLines/>
-      <w:framePr w:wrap="around" w:vAnchor="text" w:hAnchor="text" w:y="1"/>
-      <w:spacing w:after="0"/>
-      <w:ind w:firstLine="680"/>
+      <w:framePr w:wrap="around"/>
       <w:outlineLvl w:val="4"/>
     </w:pPr>
     <w:rPr>
-      <w:rFonts w:ascii="Times New Roman" w:eastAsiaTheme="majorEastAsia" w:hAnsi="Times New Roman" w:cstheme="majorBidi"/>
-      <w:i/>
+      <w:b w:val="0"/>
       <w:iCs/>
     </w:rPr>
   </w:style>
@@ -3154,10 +3661,63 @@
       <w:color w:val="4F81BD" w:themeColor="accent1"/>
     </w:rPr>
   </w:style>
+  <w:style w:type="paragraph" w:styleId="berschrift7">
+    <w:name w:val="heading 7"/>
+    <w:basedOn w:val="Standard"/>
+    <w:next w:val="Textkrper"/>
+    <w:uiPriority w:val="9"/>
+    <w:unhideWhenUsed/>
+    <w:qFormat/>
+    <w:pPr>
+      <w:keepNext/>
+      <w:keepLines/>
+      <w:spacing w:before="200" w:after="0"/>
+      <w:outlineLvl w:val="6"/>
+    </w:pPr>
+    <w:rPr>
+      <w:rFonts w:asciiTheme="majorHAnsi" w:eastAsiaTheme="majorEastAsia" w:hAnsiTheme="majorHAnsi" w:cstheme="majorBidi"/>
+      <w:color w:val="4F81BD" w:themeColor="accent1"/>
+    </w:rPr>
+  </w:style>
+  <w:style w:type="paragraph" w:styleId="berschrift8">
+    <w:name w:val="heading 8"/>
+    <w:basedOn w:val="Standard"/>
+    <w:next w:val="Textkrper"/>
+    <w:uiPriority w:val="9"/>
+    <w:unhideWhenUsed/>
+    <w:qFormat/>
+    <w:pPr>
+      <w:keepNext/>
+      <w:keepLines/>
+      <w:spacing w:before="200" w:after="0"/>
+      <w:outlineLvl w:val="7"/>
+    </w:pPr>
+    <w:rPr>
+      <w:rFonts w:asciiTheme="majorHAnsi" w:eastAsiaTheme="majorEastAsia" w:hAnsiTheme="majorHAnsi" w:cstheme="majorBidi"/>
+      <w:color w:val="4F81BD" w:themeColor="accent1"/>
+    </w:rPr>
+  </w:style>
+  <w:style w:type="paragraph" w:styleId="berschrift9">
+    <w:name w:val="heading 9"/>
+    <w:basedOn w:val="Standard"/>
+    <w:next w:val="Textkrper"/>
+    <w:uiPriority w:val="9"/>
+    <w:unhideWhenUsed/>
+    <w:qFormat/>
+    <w:pPr>
+      <w:keepNext/>
+      <w:keepLines/>
+      <w:spacing w:before="200" w:after="0"/>
+      <w:outlineLvl w:val="8"/>
+    </w:pPr>
+    <w:rPr>
+      <w:rFonts w:asciiTheme="majorHAnsi" w:eastAsiaTheme="majorEastAsia" w:hAnsiTheme="majorHAnsi" w:cstheme="majorBidi"/>
+      <w:color w:val="4F81BD" w:themeColor="accent1"/>
+    </w:rPr>
+  </w:style>
   <w:style w:type="character" w:default="1" w:styleId="Absatz-Standardschriftart">
     <w:name w:val="Default Paragraph Font"/>
     <w:uiPriority w:val="1"/>
-    <w:semiHidden/>
     <w:unhideWhenUsed/>
   </w:style>
   <w:style w:type="table" w:default="1" w:styleId="NormaleTabelle">
@@ -3186,14 +3746,11 @@
     <w:basedOn w:val="Standard"/>
     <w:link w:val="TextkrperZchn"/>
     <w:qFormat/>
-    <w:rsid w:val="001272F2"/>
+    <w:rsid w:val="005036C4"/>
     <w:pPr>
-      <w:spacing w:before="180" w:after="240" w:line="480" w:lineRule="auto"/>
+      <w:spacing w:before="180"/>
       <w:ind w:firstLine="680"/>
     </w:pPr>
-    <w:rPr>
-      <w:rFonts w:ascii="Times New Roman" w:hAnsi="Times New Roman"/>
-    </w:rPr>
   </w:style>
   <w:style w:type="paragraph" w:customStyle="1" w:styleId="FirstParagraph">
     <w:name w:val="First Paragraph"/>
@@ -3205,9 +3762,9 @@
     <w:name w:val="Compact"/>
     <w:basedOn w:val="Textkrper"/>
     <w:qFormat/>
-    <w:rsid w:val="00331F8D"/>
+    <w:rsid w:val="00AF6DE6"/>
     <w:pPr>
-      <w:spacing w:before="36" w:after="36"/>
+      <w:spacing w:after="180" w:line="240" w:lineRule="auto"/>
       <w:ind w:firstLine="0"/>
     </w:pPr>
   </w:style>
@@ -3216,16 +3773,15 @@
     <w:basedOn w:val="Standard"/>
     <w:next w:val="Textkrper"/>
     <w:qFormat/>
-    <w:rsid w:val="00B75796"/>
+    <w:rsid w:val="00186200"/>
     <w:pPr>
       <w:keepNext/>
       <w:keepLines/>
-      <w:pageBreakBefore/>
-      <w:spacing w:before="480" w:after="240" w:line="480" w:lineRule="auto"/>
+      <w:spacing w:before="2040"/>
       <w:jc w:val="center"/>
     </w:pPr>
     <w:rPr>
-      <w:rFonts w:ascii="Times New Roman" w:eastAsiaTheme="majorEastAsia" w:hAnsi="Times New Roman" w:cstheme="majorBidi"/>
+      <w:rFonts w:eastAsiaTheme="majorEastAsia" w:cstheme="majorBidi"/>
       <w:bCs/>
       <w:szCs w:val="36"/>
     </w:rPr>
@@ -3235,57 +3791,46 @@
     <w:basedOn w:val="Titel"/>
     <w:next w:val="Textkrper"/>
     <w:qFormat/>
+    <w:rsid w:val="00572FF5"/>
     <w:pPr>
       <w:spacing w:before="240"/>
     </w:pPr>
     <w:rPr>
-      <w:sz w:val="30"/>
       <w:szCs w:val="30"/>
     </w:rPr>
   </w:style>
   <w:style w:type="paragraph" w:customStyle="1" w:styleId="Author">
     <w:name w:val="Author"/>
+    <w:basedOn w:val="Titel"/>
     <w:next w:val="Textkrper"/>
     <w:qFormat/>
-    <w:rsid w:val="003C3842"/>
+    <w:rsid w:val="00CB20D0"/>
     <w:pPr>
-      <w:keepNext/>
-      <w:keepLines/>
-      <w:spacing w:line="480" w:lineRule="auto"/>
-      <w:jc w:val="center"/>
+      <w:spacing w:before="0"/>
     </w:pPr>
-    <w:rPr>
-      <w:rFonts w:ascii="Times New Roman" w:hAnsi="Times New Roman"/>
-    </w:rPr>
   </w:style>
   <w:style w:type="paragraph" w:styleId="Datum">
     <w:name w:val="Date"/>
     <w:next w:val="Textkrper"/>
     <w:qFormat/>
-    <w:rsid w:val="001272F2"/>
     <w:pPr>
       <w:keepNext/>
       <w:keepLines/>
-      <w:spacing w:line="480" w:lineRule="auto"/>
       <w:jc w:val="center"/>
     </w:pPr>
-    <w:rPr>
-      <w:rFonts w:ascii="Times New Roman" w:hAnsi="Times New Roman"/>
-    </w:rPr>
   </w:style>
   <w:style w:type="paragraph" w:customStyle="1" w:styleId="Abstract">
     <w:name w:val="Abstract"/>
     <w:basedOn w:val="Standard"/>
     <w:next w:val="Textkrper"/>
     <w:qFormat/>
-    <w:rsid w:val="001272F2"/>
+    <w:rsid w:val="00572FF5"/>
     <w:pPr>
       <w:keepNext/>
       <w:keepLines/>
-      <w:spacing w:before="300" w:after="300" w:line="480" w:lineRule="auto"/>
+      <w:spacing w:before="300" w:after="300"/>
     </w:pPr>
     <w:rPr>
-      <w:rFonts w:ascii="Times New Roman" w:hAnsi="Times New Roman"/>
       <w:szCs w:val="20"/>
     </w:rPr>
   </w:style>
@@ -3293,14 +3838,10 @@
     <w:name w:val="Bibliography"/>
     <w:basedOn w:val="Standard"/>
     <w:qFormat/>
-    <w:rsid w:val="001272F2"/>
+    <w:rsid w:val="00572FF5"/>
     <w:pPr>
-      <w:spacing w:line="480" w:lineRule="auto"/>
       <w:ind w:left="680" w:hanging="680"/>
     </w:pPr>
-    <w:rPr>
-      <w:rFonts w:ascii="Times New Roman" w:hAnsi="Times New Roman"/>
-    </w:rPr>
   </w:style>
   <w:style w:type="paragraph" w:styleId="Blocktext">
     <w:name w:val="Block Text"/>
@@ -3311,7 +3852,6 @@
     <w:qFormat/>
     <w:pPr>
       <w:spacing w:before="100" w:after="100"/>
-      <w:ind w:firstLine="0"/>
     </w:pPr>
     <w:rPr>
       <w:rFonts w:asciiTheme="majorHAnsi" w:eastAsiaTheme="majorEastAsia" w:hAnsiTheme="majorHAnsi" w:cstheme="majorBidi"/>
@@ -3326,13 +3866,48 @@
     <w:uiPriority w:val="9"/>
     <w:unhideWhenUsed/>
     <w:qFormat/>
-    <w:rsid w:val="001272F2"/>
+    <w:rsid w:val="00006D3F"/>
     <w:pPr>
-      <w:spacing w:line="480" w:lineRule="auto"/>
+      <w:spacing w:before="0"/>
     </w:pPr>
+  </w:style>
+  <w:style w:type="table" w:customStyle="1" w:styleId="Table">
+    <w:name w:val="Table"/>
+    <w:basedOn w:val="NormaleTabelle"/>
+    <w:uiPriority w:val="99"/>
+    <w:rsid w:val="00141BA7"/>
+    <w:pPr>
+      <w:spacing w:after="0"/>
+    </w:pPr>
     <w:rPr>
       <w:rFonts w:ascii="Times New Roman" w:hAnsi="Times New Roman"/>
     </w:rPr>
+    <w:tblPr>
+      <w:tblBorders>
+        <w:top w:val="single" w:sz="12" w:space="0" w:color="auto"/>
+        <w:bottom w:val="single" w:sz="4" w:space="0" w:color="auto"/>
+      </w:tblBorders>
+    </w:tblPr>
+    <w:tcPr>
+      <w:vAlign w:val="center"/>
+    </w:tcPr>
+    <w:tblStylePr w:type="firstRow">
+      <w:tblPr/>
+      <w:tcPr>
+        <w:tcBorders>
+          <w:top w:val="single" w:sz="8" w:space="0" w:color="auto"/>
+          <w:bottom w:val="single" w:sz="4" w:space="0" w:color="auto"/>
+        </w:tcBorders>
+      </w:tcPr>
+    </w:tblStylePr>
+    <w:tblStylePr w:type="lastRow">
+      <w:tblPr/>
+      <w:tcPr>
+        <w:tcBorders>
+          <w:bottom w:val="single" w:sz="4" w:space="0" w:color="auto"/>
+        </w:tcBorders>
+      </w:tcPr>
+    </w:tblStylePr>
   </w:style>
   <w:style w:type="paragraph" w:customStyle="1" w:styleId="DefinitionTerm">
     <w:name w:val="Definition Term"/>
@@ -3365,24 +3940,16 @@
   <w:style w:type="paragraph" w:customStyle="1" w:styleId="TableCaption">
     <w:name w:val="Table Caption"/>
     <w:basedOn w:val="Beschriftung"/>
-    <w:rsid w:val="001272F2"/>
+    <w:rsid w:val="00006D3F"/>
     <w:pPr>
       <w:keepNext/>
-      <w:spacing w:after="0" w:line="480" w:lineRule="auto"/>
     </w:pPr>
-    <w:rPr>
-      <w:rFonts w:ascii="Times New Roman" w:hAnsi="Times New Roman"/>
-    </w:rPr>
   </w:style>
   <w:style w:type="paragraph" w:customStyle="1" w:styleId="ImageCaption">
     <w:name w:val="Image Caption"/>
     <w:basedOn w:val="Beschriftung"/>
-    <w:rsid w:val="003C3842"/>
-    <w:pPr>
-      <w:spacing w:line="480" w:lineRule="auto"/>
-    </w:pPr>
-    <w:rPr>
-      <w:rFonts w:ascii="Times New Roman" w:hAnsi="Times New Roman"/>
+    <w:rsid w:val="00421B26"/>
+    <w:rPr>
       <w:i w:val="0"/>
     </w:rPr>
   </w:style>
@@ -3390,8 +3957,8 @@
     <w:name w:val="Figure"/>
     <w:basedOn w:val="Standard"/>
   </w:style>
-  <w:style w:type="paragraph" w:customStyle="1" w:styleId="FigurewithCaption">
-    <w:name w:val="Figure with Caption"/>
+  <w:style w:type="paragraph" w:customStyle="1" w:styleId="CaptionedFigure">
+    <w:name w:val="Captioned Figure"/>
     <w:basedOn w:val="Figure"/>
     <w:pPr>
       <w:keepNext/>
@@ -3421,7 +3988,6 @@
   <w:style w:type="character" w:styleId="Hyperlink">
     <w:name w:val="Hyperlink"/>
     <w:basedOn w:val="BeschriftungZchn"/>
-    <w:rsid w:val="007D3543"/>
     <w:rPr>
       <w:color w:val="4F81BD" w:themeColor="accent1"/>
     </w:rPr>
@@ -3433,9 +3999,9 @@
     <w:uiPriority w:val="39"/>
     <w:unhideWhenUsed/>
     <w:qFormat/>
-    <w:rsid w:val="001272F2"/>
+    <w:rsid w:val="00006D3F"/>
     <w:pPr>
-      <w:spacing w:before="240"/>
+      <w:spacing w:before="240" w:after="240"/>
       <w:outlineLvl w:val="9"/>
     </w:pPr>
     <w:rPr>
@@ -3772,139 +4338,75 @@
       <w:shd w:val="clear" w:color="auto" w:fill="F8F8F8"/>
     </w:rPr>
   </w:style>
-  <w:style w:type="paragraph" w:styleId="Sprechblasentext">
-    <w:name w:val="Balloon Text"/>
+  <w:style w:type="paragraph" w:styleId="Kopfzeile">
+    <w:name w:val="header"/>
     <w:basedOn w:val="Standard"/>
-    <w:link w:val="SprechblasentextZchn"/>
-    <w:rsid w:val="00AC3650"/>
+    <w:link w:val="KopfzeileZchn"/>
+    <w:unhideWhenUsed/>
+    <w:rsid w:val="00AF36ED"/>
     <w:pPr>
+      <w:tabs>
+        <w:tab w:val="center" w:pos="4536"/>
+        <w:tab w:val="right" w:pos="9072"/>
+      </w:tabs>
       <w:spacing w:after="0"/>
     </w:pPr>
-    <w:rPr>
-      <w:rFonts w:ascii="Tahoma" w:hAnsi="Tahoma" w:cs="Tahoma"/>
-      <w:sz w:val="16"/>
-      <w:szCs w:val="16"/>
-    </w:rPr>
-  </w:style>
-  <w:style w:type="character" w:customStyle="1" w:styleId="SprechblasentextZchn">
-    <w:name w:val="Sprechblasentext Zchn"/>
+  </w:style>
+  <w:style w:type="character" w:customStyle="1" w:styleId="KopfzeileZchn">
+    <w:name w:val="Kopfzeile Zchn"/>
     <w:basedOn w:val="Absatz-Standardschriftart"/>
-    <w:link w:val="Sprechblasentext"/>
-    <w:rsid w:val="00AC3650"/>
-    <w:rPr>
-      <w:rFonts w:ascii="Tahoma" w:hAnsi="Tahoma" w:cs="Tahoma"/>
-      <w:sz w:val="16"/>
-      <w:szCs w:val="16"/>
-    </w:rPr>
-  </w:style>
-  <w:style w:type="character" w:customStyle="1" w:styleId="berschrift2Zchn">
-    <w:name w:val="Überschrift 2 Zchn"/>
+    <w:link w:val="Kopfzeile"/>
+    <w:rsid w:val="00AF36ED"/>
+  </w:style>
+  <w:style w:type="paragraph" w:styleId="Fuzeile">
+    <w:name w:val="footer"/>
+    <w:basedOn w:val="Standard"/>
+    <w:link w:val="FuzeileZchn"/>
+    <w:unhideWhenUsed/>
+    <w:rsid w:val="00AF36ED"/>
+    <w:pPr>
+      <w:tabs>
+        <w:tab w:val="center" w:pos="4536"/>
+        <w:tab w:val="right" w:pos="9072"/>
+      </w:tabs>
+      <w:spacing w:after="0"/>
+    </w:pPr>
+  </w:style>
+  <w:style w:type="character" w:customStyle="1" w:styleId="FuzeileZchn">
+    <w:name w:val="Fußzeile Zchn"/>
     <w:basedOn w:val="Absatz-Standardschriftart"/>
-    <w:link w:val="berschrift2"/>
-    <w:uiPriority w:val="9"/>
-    <w:rsid w:val="00445C3D"/>
-    <w:rPr>
-      <w:rFonts w:ascii="Times New Roman" w:eastAsiaTheme="majorEastAsia" w:hAnsi="Times New Roman" w:cstheme="majorBidi"/>
-      <w:b/>
-      <w:bCs/>
-      <w:szCs w:val="32"/>
-    </w:rPr>
+    <w:link w:val="Fuzeile"/>
+    <w:rsid w:val="00AF36ED"/>
+  </w:style>
+  <w:style w:type="character" w:styleId="Seitenzahl">
+    <w:name w:val="page number"/>
+    <w:basedOn w:val="Absatz-Standardschriftart"/>
+    <w:semiHidden/>
+    <w:unhideWhenUsed/>
+    <w:rsid w:val="00AF36ED"/>
+  </w:style>
+  <w:style w:type="paragraph" w:customStyle="1" w:styleId="h1-pagebreak">
+    <w:name w:val="h1-pagebreak"/>
+    <w:basedOn w:val="berschrift1"/>
+    <w:qFormat/>
+    <w:rsid w:val="00006D3F"/>
+    <w:pPr>
+      <w:pageBreakBefore/>
+    </w:pPr>
   </w:style>
   <w:style w:type="character" w:customStyle="1" w:styleId="TextkrperZchn">
     <w:name w:val="Textkörper Zchn"/>
     <w:basedOn w:val="Absatz-Standardschriftart"/>
     <w:link w:val="Textkrper"/>
-    <w:rsid w:val="001272F2"/>
+    <w:rsid w:val="005036C4"/>
     <w:rPr>
       <w:rFonts w:ascii="Times New Roman" w:hAnsi="Times New Roman"/>
     </w:rPr>
-  </w:style>
-  <w:style w:type="paragraph" w:styleId="Zitat">
-    <w:name w:val="Quote"/>
-    <w:basedOn w:val="Standard"/>
-    <w:next w:val="Standard"/>
-    <w:link w:val="ZitatZchn"/>
-    <w:rsid w:val="001272F2"/>
-    <w:pPr>
-      <w:spacing w:after="0" w:line="480" w:lineRule="auto"/>
-      <w:ind w:left="680"/>
-    </w:pPr>
-    <w:rPr>
-      <w:rFonts w:ascii="Times New Roman" w:hAnsi="Times New Roman"/>
-      <w:iCs/>
-      <w:color w:val="000000" w:themeColor="text1"/>
-    </w:rPr>
-  </w:style>
-  <w:style w:type="character" w:customStyle="1" w:styleId="ZitatZchn">
-    <w:name w:val="Zitat Zchn"/>
-    <w:basedOn w:val="Absatz-Standardschriftart"/>
-    <w:link w:val="Zitat"/>
-    <w:rsid w:val="001272F2"/>
-    <w:rPr>
-      <w:rFonts w:ascii="Times New Roman" w:hAnsi="Times New Roman"/>
-      <w:iCs/>
-      <w:color w:val="000000" w:themeColor="text1"/>
-    </w:rPr>
-  </w:style>
-  <w:style w:type="character" w:styleId="Seitenzahl">
-    <w:name w:val="page number"/>
-    <w:basedOn w:val="Absatz-Standardschriftart"/>
-    <w:rsid w:val="001272F2"/>
-    <w:rPr>
-      <w:rFonts w:ascii="Times New Roman" w:hAnsi="Times New Roman"/>
-      <w:sz w:val="24"/>
-    </w:rPr>
-  </w:style>
-  <w:style w:type="paragraph" w:styleId="Kopfzeile">
-    <w:name w:val="header"/>
-    <w:basedOn w:val="Standard"/>
-    <w:link w:val="KopfzeileZchn"/>
-    <w:rsid w:val="001272F2"/>
-    <w:pPr>
-      <w:tabs>
-        <w:tab w:val="center" w:pos="4703"/>
-        <w:tab w:val="right" w:pos="9406"/>
-      </w:tabs>
-      <w:spacing w:after="0" w:line="480" w:lineRule="auto"/>
-    </w:pPr>
-    <w:rPr>
-      <w:rFonts w:ascii="Times New Roman" w:hAnsi="Times New Roman"/>
-    </w:rPr>
-  </w:style>
-  <w:style w:type="character" w:customStyle="1" w:styleId="KopfzeileZchn">
-    <w:name w:val="Kopfzeile Zchn"/>
-    <w:basedOn w:val="Absatz-Standardschriftart"/>
-    <w:link w:val="Kopfzeile"/>
-    <w:rsid w:val="001272F2"/>
-    <w:rPr>
-      <w:rFonts w:ascii="Times New Roman" w:hAnsi="Times New Roman"/>
-    </w:rPr>
-  </w:style>
-  <w:style w:type="paragraph" w:styleId="Abbildungsverzeichnis">
-    <w:name w:val="table of figures"/>
-    <w:basedOn w:val="Standard"/>
-    <w:next w:val="Standard"/>
-    <w:rsid w:val="001272F2"/>
-    <w:pPr>
-      <w:spacing w:after="0" w:line="480" w:lineRule="auto"/>
-    </w:pPr>
-    <w:rPr>
-      <w:rFonts w:ascii="Times New Roman" w:hAnsi="Times New Roman"/>
-    </w:rPr>
-  </w:style>
-  <w:style w:type="paragraph" w:customStyle="1" w:styleId="h1-pagebreak">
-    <w:name w:val="h1-pagebreak"/>
-    <w:basedOn w:val="berschrift1"/>
-    <w:qFormat/>
-    <w:rsid w:val="00CC4DBE"/>
-    <w:pPr>
-      <w:pageBreakBefore/>
-    </w:pPr>
   </w:style>
   <w:style w:type="table" w:styleId="Tabellenraster">
     <w:name w:val="Table Grid"/>
     <w:basedOn w:val="NormaleTabelle"/>
-    <w:rsid w:val="007407D0"/>
+    <w:rsid w:val="00006D3F"/>
     <w:pPr>
       <w:spacing w:after="0"/>
     </w:pPr>
@@ -3919,31 +4421,214 @@
       </w:tblBorders>
     </w:tblPr>
   </w:style>
-  <w:style w:type="table" w:customStyle="1" w:styleId="Table">
-    <w:name w:val="Table"/>
+  <w:style w:type="table" w:styleId="Gitternetztabelle1hell">
+    <w:name w:val="Grid Table 1 Light"/>
     <w:basedOn w:val="NormaleTabelle"/>
-    <w:uiPriority w:val="99"/>
-    <w:rsid w:val="007407D0"/>
+    <w:rsid w:val="00006D3F"/>
     <w:pPr>
       <w:spacing w:after="0"/>
     </w:pPr>
     <w:tblPr>
+      <w:tblStyleRowBandSize w:val="1"/>
+      <w:tblStyleColBandSize w:val="1"/>
       <w:tblBorders>
-        <w:top w:val="single" w:sz="12" w:space="0" w:color="auto"/>
-        <w:bottom w:val="single" w:sz="12" w:space="0" w:color="auto"/>
+        <w:top w:val="single" w:sz="4" w:space="0" w:color="999999" w:themeColor="text1" w:themeTint="66"/>
+        <w:left w:val="single" w:sz="4" w:space="0" w:color="999999" w:themeColor="text1" w:themeTint="66"/>
+        <w:bottom w:val="single" w:sz="4" w:space="0" w:color="999999" w:themeColor="text1" w:themeTint="66"/>
+        <w:right w:val="single" w:sz="4" w:space="0" w:color="999999" w:themeColor="text1" w:themeTint="66"/>
+        <w:insideH w:val="single" w:sz="4" w:space="0" w:color="999999" w:themeColor="text1" w:themeTint="66"/>
+        <w:insideV w:val="single" w:sz="4" w:space="0" w:color="999999" w:themeColor="text1" w:themeTint="66"/>
       </w:tblBorders>
     </w:tblPr>
-    <w:tcPr>
-      <w:vAlign w:val="center"/>
-    </w:tcPr>
     <w:tblStylePr w:type="firstRow">
+      <w:rPr>
+        <w:b/>
+        <w:bCs/>
+      </w:rPr>
       <w:tblPr/>
       <w:tcPr>
         <w:tcBorders>
-          <w:bottom w:val="single" w:sz="8" w:space="0" w:color="auto"/>
+          <w:bottom w:val="single" w:sz="12" w:space="0" w:color="666666" w:themeColor="text1" w:themeTint="99"/>
         </w:tcBorders>
       </w:tcPr>
     </w:tblStylePr>
+    <w:tblStylePr w:type="lastRow">
+      <w:rPr>
+        <w:b/>
+        <w:bCs/>
+      </w:rPr>
+      <w:tblPr/>
+      <w:tcPr>
+        <w:tcBorders>
+          <w:top w:val="double" w:sz="2" w:space="0" w:color="666666" w:themeColor="text1" w:themeTint="99"/>
+        </w:tcBorders>
+      </w:tcPr>
+    </w:tblStylePr>
+    <w:tblStylePr w:type="firstCol">
+      <w:rPr>
+        <w:b/>
+        <w:bCs/>
+      </w:rPr>
+    </w:tblStylePr>
+    <w:tblStylePr w:type="lastCol">
+      <w:rPr>
+        <w:b/>
+        <w:bCs/>
+      </w:rPr>
+    </w:tblStylePr>
+  </w:style>
+  <w:style w:type="table" w:styleId="EinfacheTabelle2">
+    <w:name w:val="Plain Table 2"/>
+    <w:basedOn w:val="NormaleTabelle"/>
+    <w:rsid w:val="00006D3F"/>
+    <w:pPr>
+      <w:spacing w:after="0"/>
+    </w:pPr>
+    <w:tblPr>
+      <w:tblStyleRowBandSize w:val="1"/>
+      <w:tblStyleColBandSize w:val="1"/>
+      <w:tblBorders>
+        <w:top w:val="single" w:sz="4" w:space="0" w:color="7F7F7F" w:themeColor="text1" w:themeTint="80"/>
+        <w:bottom w:val="single" w:sz="4" w:space="0" w:color="7F7F7F" w:themeColor="text1" w:themeTint="80"/>
+      </w:tblBorders>
+    </w:tblPr>
+    <w:tblStylePr w:type="firstRow">
+      <w:rPr>
+        <w:b/>
+        <w:bCs/>
+      </w:rPr>
+      <w:tblPr/>
+      <w:tcPr>
+        <w:tcBorders>
+          <w:bottom w:val="single" w:sz="4" w:space="0" w:color="7F7F7F" w:themeColor="text1" w:themeTint="80"/>
+        </w:tcBorders>
+      </w:tcPr>
+    </w:tblStylePr>
+    <w:tblStylePr w:type="lastRow">
+      <w:rPr>
+        <w:b/>
+        <w:bCs/>
+      </w:rPr>
+      <w:tblPr/>
+      <w:tcPr>
+        <w:tcBorders>
+          <w:top w:val="single" w:sz="4" w:space="0" w:color="7F7F7F" w:themeColor="text1" w:themeTint="80"/>
+        </w:tcBorders>
+      </w:tcPr>
+    </w:tblStylePr>
+    <w:tblStylePr w:type="firstCol">
+      <w:rPr>
+        <w:b/>
+        <w:bCs/>
+      </w:rPr>
+    </w:tblStylePr>
+    <w:tblStylePr w:type="lastCol">
+      <w:rPr>
+        <w:b/>
+        <w:bCs/>
+      </w:rPr>
+    </w:tblStylePr>
+    <w:tblStylePr w:type="band1Vert">
+      <w:tblPr/>
+      <w:tcPr>
+        <w:tcBorders>
+          <w:left w:val="single" w:sz="4" w:space="0" w:color="7F7F7F" w:themeColor="text1" w:themeTint="80"/>
+          <w:right w:val="single" w:sz="4" w:space="0" w:color="7F7F7F" w:themeColor="text1" w:themeTint="80"/>
+        </w:tcBorders>
+      </w:tcPr>
+    </w:tblStylePr>
+    <w:tblStylePr w:type="band2Vert">
+      <w:tblPr/>
+      <w:tcPr>
+        <w:tcBorders>
+          <w:left w:val="single" w:sz="4" w:space="0" w:color="7F7F7F" w:themeColor="text1" w:themeTint="80"/>
+          <w:right w:val="single" w:sz="4" w:space="0" w:color="7F7F7F" w:themeColor="text1" w:themeTint="80"/>
+        </w:tcBorders>
+      </w:tcPr>
+    </w:tblStylePr>
+    <w:tblStylePr w:type="band1Horz">
+      <w:tblPr/>
+      <w:tcPr>
+        <w:tcBorders>
+          <w:top w:val="single" w:sz="4" w:space="0" w:color="7F7F7F" w:themeColor="text1" w:themeTint="80"/>
+          <w:bottom w:val="single" w:sz="4" w:space="0" w:color="7F7F7F" w:themeColor="text1" w:themeTint="80"/>
+        </w:tcBorders>
+      </w:tcPr>
+    </w:tblStylePr>
+  </w:style>
+  <w:style w:type="table" w:styleId="EinfacheTabelle1">
+    <w:name w:val="Plain Table 1"/>
+    <w:basedOn w:val="NormaleTabelle"/>
+    <w:rsid w:val="00006D3F"/>
+    <w:pPr>
+      <w:spacing w:after="0"/>
+    </w:pPr>
+    <w:tblPr>
+      <w:tblStyleRowBandSize w:val="1"/>
+      <w:tblStyleColBandSize w:val="1"/>
+      <w:tblBorders>
+        <w:top w:val="single" w:sz="4" w:space="0" w:color="BFBFBF" w:themeColor="background1" w:themeShade="BF"/>
+        <w:left w:val="single" w:sz="4" w:space="0" w:color="BFBFBF" w:themeColor="background1" w:themeShade="BF"/>
+        <w:bottom w:val="single" w:sz="4" w:space="0" w:color="BFBFBF" w:themeColor="background1" w:themeShade="BF"/>
+        <w:right w:val="single" w:sz="4" w:space="0" w:color="BFBFBF" w:themeColor="background1" w:themeShade="BF"/>
+        <w:insideH w:val="single" w:sz="4" w:space="0" w:color="BFBFBF" w:themeColor="background1" w:themeShade="BF"/>
+        <w:insideV w:val="single" w:sz="4" w:space="0" w:color="BFBFBF" w:themeColor="background1" w:themeShade="BF"/>
+      </w:tblBorders>
+    </w:tblPr>
+    <w:tblStylePr w:type="firstRow">
+      <w:rPr>
+        <w:b/>
+        <w:bCs/>
+      </w:rPr>
+    </w:tblStylePr>
+    <w:tblStylePr w:type="lastRow">
+      <w:rPr>
+        <w:b/>
+        <w:bCs/>
+      </w:rPr>
+      <w:tblPr/>
+      <w:tcPr>
+        <w:tcBorders>
+          <w:top w:val="double" w:sz="4" w:space="0" w:color="BFBFBF" w:themeColor="background1" w:themeShade="BF"/>
+        </w:tcBorders>
+      </w:tcPr>
+    </w:tblStylePr>
+    <w:tblStylePr w:type="firstCol">
+      <w:rPr>
+        <w:b/>
+        <w:bCs/>
+      </w:rPr>
+    </w:tblStylePr>
+    <w:tblStylePr w:type="lastCol">
+      <w:rPr>
+        <w:b/>
+        <w:bCs/>
+      </w:rPr>
+    </w:tblStylePr>
+    <w:tblStylePr w:type="band1Vert">
+      <w:tblPr/>
+      <w:tcPr>
+        <w:shd w:val="clear" w:color="auto" w:fill="F2F2F2" w:themeFill="background1" w:themeFillShade="F2"/>
+      </w:tcPr>
+    </w:tblStylePr>
+    <w:tblStylePr w:type="band1Horz">
+      <w:tblPr/>
+      <w:tcPr>
+        <w:shd w:val="clear" w:color="auto" w:fill="F2F2F2" w:themeFill="background1" w:themeFillShade="F2"/>
+      </w:tcPr>
+    </w:tblStylePr>
+  </w:style>
+  <w:style w:type="character" w:styleId="Buchtitel">
+    <w:name w:val="Book Title"/>
+    <w:basedOn w:val="Absatz-Standardschriftart"/>
+    <w:rsid w:val="00F14702"/>
+    <w:rPr>
+      <w:b/>
+      <w:bCs/>
+      <w:i/>
+      <w:iCs/>
+      <w:spacing w:val="5"/>
+    </w:rPr>
   </w:style>
 </w:styles>
 </file>

</xml_diff>

<commit_message>
Not sure what's in this.
</commit_message>
<xml_diff>
--- a/006_ml4_papaja_results.docx
+++ b/006_ml4_papaja_results.docx
@@ -34,70 +34,45 @@
         <w:t xml:space="preserve">rMarkdown</w:t>
       </w:r>
     </w:p>
-    <w:tbl>
-      <w:tblPr>
-        <w:tblStyle w:val="TableNormal"/>
-        <w:tblW w:type="pct" w:w="5000.0"/>
-        <w:tblLook/>
-      </w:tblPr>
-      <w:tblGrid>
-        <w:gridCol w:w="7920"/>
-      </w:tblGrid>
-      <w:tr>
-        <w:tc>
-          <w:p>
-            <w:pPr>
-              <w:pStyle w:val="Compact"/>
-              <w:jc w:val="center"/>
-            </w:pPr>
-            <w:r>
-              <w:t xml:space="preserve">Richard A. Klein</w:t>
-            </w:r>
-            <w:r>
-              <w:rPr>
-                <w:vertAlign w:val="superscript"/>
-              </w:rPr>
-              <w:t xml:space="preserve">1</w:t>
-            </w:r>
-          </w:p>
-        </w:tc>
-      </w:tr>
-      <w:tr>
-        <w:tc>
-          <w:p>
-            <w:pPr>
-              <w:pStyle w:val="Compact"/>
-              <w:jc w:val="center"/>
-            </w:pPr>
-            <w:r>
-              <w:rPr>
-                <w:vertAlign w:val="superscript"/>
-              </w:rPr>
-              <w:t xml:space="preserve">1</w:t>
-            </w:r>
-            <w:r>
-              <w:t xml:space="preserve"> </w:t>
-            </w:r>
-            <w:r>
-              <w:t xml:space="preserve">Université Grenoble Alpes</w:t>
-            </w:r>
-          </w:p>
-        </w:tc>
-      </w:tr>
-      <w:tr>
-        <w:tc>
-          <w:p>
-            <w:pPr>
-              <w:pStyle w:val="Compact"/>
-              <w:jc w:val="center"/>
-            </w:pPr>
-            <w:r>
-              <w:t xml:space="preserve">                                                                                                                                                    </w:t>
-            </w:r>
-          </w:p>
-        </w:tc>
-      </w:tr>
-    </w:tbl>
+    <w:p>
+      <w:pPr>
+        <w:pStyle w:val="Author"/>
+      </w:pPr>
+      <w:r>
+        <w:t xml:space="preserve">Richard A. Klein</w:t>
+      </w:r>
+      <w:r>
+        <w:rPr>
+          <w:vertAlign w:val="superscript"/>
+        </w:rPr>
+        <w:t xml:space="preserve">1</w:t>
+      </w:r>
+    </w:p>
+    <w:p>
+      <w:pPr>
+        <w:pStyle w:val="Author"/>
+      </w:pPr>
+      <w:r>
+        <w:rPr>
+          <w:vertAlign w:val="superscript"/>
+        </w:rPr>
+        <w:t xml:space="preserve">1</w:t>
+      </w:r>
+      <w:r>
+        <w:t xml:space="preserve"> </w:t>
+      </w:r>
+      <w:r>
+        <w:t xml:space="preserve">Université Grenoble Alpes</w:t>
+      </w:r>
+    </w:p>
+    <w:p>
+      <w:pPr>
+        <w:pStyle w:val="Compact"/>
+      </w:pPr>
+      <w:r>
+        <w:t xml:space="preserve">                                                                                                                                                    </w:t>
+      </w:r>
+    </w:p>
     <w:p>
       <w:pPr>
         <w:pStyle w:val="Textkrper"/>
@@ -148,33 +123,23 @@
     </w:p>
     <w:p>
       <w:pPr>
+        <w:pStyle w:val="Author"/>
+      </w:pPr>
+      <w:r>
+        <w:t xml:space="preserve">Author note</w:t>
+      </w:r>
+    </w:p>
+    <w:p>
+      <w:pPr>
         <w:pStyle w:val="Textkrper"/>
       </w:pPr>
       <w:r>
-        <w:t xml:space="preserve"> </w:t>
-      </w:r>
-    </w:p>
-    <w:p>
-      <w:pPr>
-        <w:pStyle w:val="berschrift1"/>
-      </w:pPr>
-      <w:bookmarkStart w:id="21" w:name="author-note"/>
-      <w:bookmarkEnd w:id="21"/>
-      <w:r>
-        <w:t xml:space="preserve">Author note</w:t>
-      </w:r>
-    </w:p>
-    <w:p>
-      <w:pPr>
-        <w:pStyle w:val="FirstParagraph"/>
-      </w:pPr>
-      <w:r>
         <w:t xml:space="preserve">Correspondence concerning this article should be addressed to Richard A. Klein, . E-mail:</w:t>
       </w:r>
       <w:r>
         <w:t xml:space="preserve"> </w:t>
       </w:r>
-      <w:hyperlink r:id="rId22">
+      <w:hyperlink r:id="rId20">
         <w:r>
           <w:rPr>
             <w:rStyle w:val="Hyperlink"/>
@@ -189,7 +154,52 @@
         <w:pStyle w:val="Titel"/>
       </w:pPr>
       <w:r>
-        <w:t xml:space="preserve">Abstract</w:t>
+        <w:t xml:space="preserve">ML4 Results Section in rMarkdown</w:t>
+      </w:r>
+    </w:p>
+    <w:p>
+      <w:pPr>
+        <w:pStyle w:val="berschrift1"/>
+      </w:pPr>
+      <w:bookmarkStart w:id="21" w:name="work-in-progress"/>
+      <w:r>
+        <w:t xml:space="preserve">Work in progress</w:t>
+      </w:r>
+      <w:bookmarkEnd w:id="21"/>
+    </w:p>
+    <w:p>
+      <w:pPr>
+        <w:pStyle w:val="FirstParagraph"/>
+      </w:pPr>
+      <w:r>
+        <w:t xml:space="preserve">Power calculations in this document are hardcoded, not calculated on the fly using RMarkdown, and can be inaccurate.</w:t>
+      </w:r>
+    </w:p>
+    <w:p>
+      <w:pPr>
+        <w:pStyle w:val="berschrift2"/>
+      </w:pPr>
+      <w:bookmarkStart w:id="22" w:name="participants"/>
+      <w:r>
+        <w:t xml:space="preserve">Participants</w:t>
+      </w:r>
+      <w:bookmarkEnd w:id="22"/>
+    </w:p>
+    <w:p>
+      <w:pPr>
+        <w:pStyle w:val="FirstParagraph"/>
+      </w:pPr>
+      <w:r>
+        <w:t xml:space="preserve">In line with our preregistration, data from four labs were discarded for collecting fewer than 60 samples pre-exclusions. This excluded about 160 participants.</w:t>
+      </w:r>
+      <w:r>
+        <w:t xml:space="preserve"> </w:t>
+      </w:r>
+      <w:r>
+        <w:t xml:space="preserve"> </w:t>
+      </w:r>
+      <w:r>
+        <w:t xml:space="preserve">Some In House sites collected data before the trial’s registration; that data was discarded from this confirmatory test, in line with the replication. This excluded a further 545 participants.</w:t>
       </w:r>
     </w:p>
     <w:p>
@@ -197,77 +207,9 @@
         <w:pStyle w:val="Textkrper"/>
       </w:pPr>
       <w:r>
-        <w:rPr>
-          <w:i/>
-        </w:rPr>
-        <w:t xml:space="preserve">Keywords:</w:t>
-      </w:r>
-      <w:r>
-        <w:t xml:space="preserve"> </w:t>
-      </w:r>
-      <w:r>
-        <w:t xml:space="preserve">Terror Management Theory, mortality salience, replication, many labs</w:t>
-      </w:r>
-    </w:p>
-    <w:p>
-      <w:pPr>
-        <w:pStyle w:val="Textkrper"/>
-      </w:pPr>
-      <w:r>
-        <w:t xml:space="preserve">Word count: X</w:t>
-      </w:r>
-    </w:p>
-    <w:p>
-      <w:pPr>
-        <w:pStyle w:val="Compact"/>
-        <w:pStyle w:val="Titel"/>
-      </w:pPr>
-      <w:r>
-        <w:t xml:space="preserve">ML4 Results Section in rMarkdown</w:t>
-      </w:r>
-    </w:p>
-    <w:p>
-      <w:pPr>
-        <w:pStyle w:val="berschrift1"/>
-      </w:pPr>
-      <w:bookmarkStart w:id="23" w:name="work-in-progress"/>
-      <w:bookmarkEnd w:id="23"/>
-      <w:r>
-        <w:t xml:space="preserve">Work in progress</w:t>
-      </w:r>
-    </w:p>
-    <w:p>
-      <w:pPr>
-        <w:pStyle w:val="FirstParagraph"/>
-      </w:pPr>
-      <w:r>
-        <w:t xml:space="preserve">Results from the researcher survey are not yet filtered for the subset of sources that collected &gt; 60 participants. Several experimenter survey responses come from the same site.</w:t>
-      </w:r>
-      <w:r>
-        <w:t xml:space="preserve"> </w:t>
-      </w:r>
-      <w:r>
-        <w:t xml:space="preserve">Power calculations in this document are not calculated on the fly and can be inaccurate. Where previously there was a just significant effect among author-advised studies (g = .20, p = .04, one-tailed, Chatard et al. 2020), that appears to have been wiped out by the re-addition of UWMadison-expert.</w:t>
-      </w:r>
-    </w:p>
-    <w:p>
-      <w:pPr>
-        <w:pStyle w:val="berschrift2"/>
-      </w:pPr>
-      <w:bookmarkStart w:id="24" w:name="participants"/>
-      <w:bookmarkEnd w:id="24"/>
-      <w:r>
-        <w:t xml:space="preserve">Participants</w:t>
-      </w:r>
-    </w:p>
-    <w:p>
-      <w:pPr>
-        <w:pStyle w:val="FirstParagraph"/>
-      </w:pPr>
-      <w:r>
         <w:t xml:space="preserve">A total of 17 labs participated and provided a total sample of 1,578 participants. In accordance with the pre-registration (</w:t>
       </w:r>
-      <w:hyperlink r:id="rId25">
+      <w:hyperlink r:id="rId23">
         <w:r>
           <w:rPr>
             <w:rStyle w:val="Hyperlink"/>
@@ -276,7 +218,7 @@
         </w:r>
       </w:hyperlink>
       <w:r>
-        <w:t xml:space="preserve">), we immediately excluded from all analyses participants who either failed to complete all 6 ratings of the essay authors, or who failed to complete both writing prompts within the mortality salience or control conditions (e.g., the between-subjects manipulation). The latter exclusion criteria applied only to participants from Author Advised sites, because the necessary data was not always available for In House sites. Thus, the usable sample included 1,557 participants (see Table 1 for a summary of sites). 842 participants (54.08%) reported being female and 446 participants (28.64%) reported being male; the remaining participants did not respond to the item, were asked about gender in a non-standard way, or chose a different response. The mean age was 19.91 years (</w:t>
+        <w:t xml:space="preserve">), we immediately excluded from all analyses participants who either failed to complete all 6 ratings of the essay authors, or who failed to complete both writing prompts within the mortality salience or control conditions (e.g., the between-subjects manipulation). The latter exclusion criteria applied only to participants from Author Advised sites, because the necessary data was not always available for In House sites. Thus, the usable sample included 1,550 participants (see Table 1 for a summary of sites). 841 participants (54.26%) reported being female and 442 participants (28.52%) reported being male; the remaining participants did not respond to the item, were asked about gender in a non-standard way, or chose a different response. The mean age was 19.91 years (</w:t>
       </w:r>
       <w:r>
         <w:rPr>
@@ -288,18 +230,18 @@
         <w:t xml:space="preserve"> </w:t>
       </w:r>
       <w:r>
-        <w:t xml:space="preserve">= 2.49). Participant reported race was 779 (50.03%) White, 197 (12.65%) Asian, 101 (6.49%) Black or African American, 9 (0.58%) American Indian or Alaska Native, 7 (0.45%) Native Hawaiian or Pacific Islander, 97 (6.23%) Other. The remaining participants did not report their race, or responses were not easily recoded to match these categories.</w:t>
+        <w:t xml:space="preserve">= 2.49). Participant reported race was 775 (50%) White, 196 (12.65%) Asian, 101 (6.52%) Black or African American, 9 (0.58%) American Indian or Alaska Native, 7 (0.45%) Native Hawaiian or Pacific Islander, 97 (6.26%) Other. The remaining participants did not report their race, or responses were not easily recoded to match these categories.</w:t>
       </w:r>
     </w:p>
     <w:p>
       <w:pPr>
         <w:pStyle w:val="berschrift2"/>
       </w:pPr>
-      <w:bookmarkStart w:id="26" w:name="analysis-plan"/>
-      <w:bookmarkEnd w:id="26"/>
+      <w:bookmarkStart w:id="24" w:name="analysis-plan"/>
       <w:r>
         <w:t xml:space="preserve">Analysis Plan</w:t>
       </w:r>
+      <w:bookmarkEnd w:id="24"/>
     </w:p>
     <w:p>
       <w:pPr>
@@ -378,7 +320,7 @@
       <w:r>
         <w:t xml:space="preserve">(control) condition. Supplemental analyses treating these as two separate dependent variables are available in the online supplement (</w:t>
       </w:r>
-      <w:hyperlink r:id="rId27">
+      <w:hyperlink r:id="rId25">
         <w:r>
           <w:rPr>
             <w:rStyle w:val="Hyperlink"/>
@@ -420,7 +362,7 @@
         <w:t xml:space="preserve"> </w:t>
       </w:r>
       <w:r>
-        <w:t xml:space="preserve">Include all participants who completed the materials (e.g., wrote something for both writing prompts, and completed all six items evaluating the essay authors). Reduces the usable N from 1,578 to 1,557 participants. This sample size gives us 95% power to detect a condition effect of</w:t>
+        <w:t xml:space="preserve">Include all participants who completed the materials (e.g., wrote something for both writing prompts, and completed all six items evaluating the essay authors). This gives us 1,550 participants. This sample size gives us 95% power to detect a condition effect of</w:t>
       </w:r>
       <w:r>
         <w:t xml:space="preserve"> </w:t>
@@ -435,7 +377,7 @@
         <w:t xml:space="preserve"> </w:t>
       </w:r>
       <w:r>
-        <w:t xml:space="preserve">= .15 in an independent samples</w:t>
+        <w:t xml:space="preserve">= 0.18 in an independent samples</w:t>
       </w:r>
       <w:r>
         <w:t xml:space="preserve"> </w:t>
@@ -479,7 +421,7 @@
         <w:t xml:space="preserve"> </w:t>
       </w:r>
       <w:r>
-        <w:t xml:space="preserve">to 1235. This sample size gives us 95% power to detect a condition effect of</w:t>
+        <w:t xml:space="preserve">to 1229. This sample size gives us 95% power to detect a condition effect of</w:t>
       </w:r>
       <w:r>
         <w:t xml:space="preserve"> </w:t>
@@ -494,7 +436,7 @@
         <w:t xml:space="preserve"> </w:t>
       </w:r>
       <w:r>
-        <w:t xml:space="preserve">= .16.</w:t>
+        <w:t xml:space="preserve">= 0.21.</w:t>
       </w:r>
     </w:p>
     <w:p>
@@ -541,7 +483,7 @@
         <w:t xml:space="preserve"> </w:t>
       </w:r>
       <w:r>
-        <w:t xml:space="preserve">to 1,081 participants. This sample size gives us 95% power to detect a condition effect of</w:t>
+        <w:t xml:space="preserve">to 1,076 participants. This sample size gives us 95% power to detect a condition effect of</w:t>
       </w:r>
       <w:r>
         <w:t xml:space="preserve"> </w:t>
@@ -556,7 +498,7 @@
         <w:t xml:space="preserve"> </w:t>
       </w:r>
       <w:r>
-        <w:t xml:space="preserve">= .18.</w:t>
+        <w:t xml:space="preserve">= 0.22.</w:t>
       </w:r>
     </w:p>
     <w:p>
@@ -566,7 +508,7 @@
       <w:r>
         <w:t xml:space="preserve">Exclusion Sets 2 and 3 were specifically recommended by original authors and these criteria were used to analyze the data from Author Advised labs. However, the data required to make these exclusions were often not collected at In House replication sites because they made independent decisions about design and demographic measures for potential exclusion, and these measures were not in the original article. Thus, for all analyses only Exclusion Set 1 was used for In House participants. All data handling, exclusions, and computation of results within sites followed our pre-registered (prior to data collection) analysis plan on the OSF (</w:t>
       </w:r>
-      <w:hyperlink r:id="rId25">
+      <w:hyperlink r:id="rId23">
         <w:r>
           <w:rPr>
             <w:rStyle w:val="Hyperlink"/>
@@ -582,137 +524,146 @@
       <w:pPr>
         <w:pStyle w:val="berschrift1"/>
       </w:pPr>
-      <w:bookmarkStart w:id="28" w:name="results"/>
-      <w:bookmarkEnd w:id="28"/>
+      <w:bookmarkStart w:id="26" w:name="results"/>
       <w:r>
         <w:t xml:space="preserve">Results</w:t>
       </w:r>
+      <w:bookmarkEnd w:id="26"/>
     </w:p>
     <w:p>
       <w:pPr>
         <w:pStyle w:val="berschrift2"/>
       </w:pPr>
-      <w:bookmarkStart w:id="29" w:name="researcher-expectations-and-characteristics"/>
+      <w:bookmarkStart w:id="27" w:name="X2dcd4cd6d14a006464fb6331fb28bcd608854cc"/>
+      <w:r>
+        <w:t xml:space="preserve">Researcher Expectations and Characteristics</w:t>
+      </w:r>
+      <w:bookmarkEnd w:id="27"/>
+    </w:p>
+    <w:p>
+      <w:pPr>
+        <w:pStyle w:val="FirstParagraph"/>
+      </w:pPr>
+      <w:r>
+        <w:t xml:space="preserve">A total of 23 researchers from 17 participating sites completed an experimenter survey about their motivations and expertise. This survey was administered during data collection, and although no researcher had access to overall project-wide results, ~⅓ of the researchers reported looking at or analyzing their own site’s data prior to completing the survey. Psychology research experience ranged from 0 to 28 years (</w:t>
+      </w:r>
+      <w:r>
+        <w:rPr>
+          <w:i/>
+        </w:rPr>
+        <w:t xml:space="preserve">M</w:t>
+      </w:r>
+      <w:r>
+        <w:t xml:space="preserve"> </w:t>
+      </w:r>
+      <w:r>
+        <w:t xml:space="preserve">= 9.78,</w:t>
+      </w:r>
+      <w:r>
+        <w:t xml:space="preserve"> </w:t>
+      </w:r>
+      <w:r>
+        <w:rPr>
+          <w:i/>
+        </w:rPr>
+        <w:t xml:space="preserve">SD</w:t>
+      </w:r>
+      <w:r>
+        <w:t xml:space="preserve"> </w:t>
+      </w:r>
+      <w:r>
+        <w:t xml:space="preserve">= 9.50).</w:t>
+      </w:r>
+      <w:r>
+        <w:t xml:space="preserve"> </w:t>
+      </w:r>
+      <w:r>
+        <w:t xml:space="preserve"> </w:t>
+      </w:r>
+      <w:r>
+        <w:t xml:space="preserve">five (22%) indicated they had</w:t>
+      </w:r>
+      <w:r>
+        <w:t xml:space="preserve"> </w:t>
+      </w:r>
+      <w:r>
+        <w:t xml:space="preserve">“</w:t>
+      </w:r>
+      <w:r>
+        <w:t xml:space="preserve">a lot</w:t>
+      </w:r>
+      <w:r>
+        <w:t xml:space="preserve">”</w:t>
+      </w:r>
+      <w:r>
+        <w:t xml:space="preserve"> </w:t>
+      </w:r>
+      <w:r>
+        <w:t xml:space="preserve">of TMT knowledge, eight (35%) indicated</w:t>
+      </w:r>
+      <w:r>
+        <w:t xml:space="preserve"> </w:t>
+      </w:r>
+      <w:r>
+        <w:t xml:space="preserve">“</w:t>
+      </w:r>
+      <w:r>
+        <w:t xml:space="preserve">some</w:t>
+      </w:r>
+      <w:r>
+        <w:t xml:space="preserve">”</w:t>
+      </w:r>
+      <w:r>
+        <w:t xml:space="preserve"> </w:t>
+      </w:r>
+      <w:r>
+        <w:t xml:space="preserve">knowledge, four (17%) indicated little knowledge, five (22%) indicated zero knowledge, and one (4%) did not respond to the question.</w:t>
+      </w:r>
+    </w:p>
+    <w:p>
+      <w:pPr>
+        <w:pStyle w:val="Textkrper"/>
+      </w:pPr>
+      <w:r>
+        <w:t xml:space="preserve">When asked what outcome they wanted to happen, 10 (43%) indicated that they hoped for the project to successfully replicate the TMT effect, nine (39%) indicated no preference, and two (9%) hoped the project would result in a failure to replicate, with two (9%) researchers leaving the question blank. On average, the teams estimated a 56% chance of successful replication with a wide range of estimates from 20% to 95% (</w:t>
+      </w:r>
+      <w:r>
+        <w:rPr>
+          <w:i/>
+        </w:rPr>
+        <w:t xml:space="preserve">SD</w:t>
+      </w:r>
+      <w:r>
+        <w:t xml:space="preserve"> </w:t>
+      </w:r>
+      <w:r>
+        <w:t xml:space="preserve">= 23.15).</w:t>
+      </w:r>
+      <w:r>
+        <w:rPr>
+          <w:rStyle w:val="Funotenzeichen"/>
+        </w:rPr>
+        <w:footnoteReference w:id="28"/>
+      </w:r>
+    </w:p>
+    <w:p>
+      <w:pPr>
+        <w:pStyle w:val="berschrift2"/>
+      </w:pPr>
+      <w:bookmarkStart w:id="29" w:name="X5624d0496651cf284888f223111f8f07010fd01"/>
+      <w:r>
+        <w:t xml:space="preserve">Deviations from Pre-registered Analytic Plan</w:t>
+      </w:r>
       <w:bookmarkEnd w:id="29"/>
-      <w:r>
-        <w:t xml:space="preserve">Researcher Expectations and Characteristics</w:t>
-      </w:r>
     </w:p>
     <w:p>
       <w:pPr>
         <w:pStyle w:val="FirstParagraph"/>
       </w:pPr>
       <w:r>
-        <w:t xml:space="preserve">A total of 28 researchers from 21 participating sites completed an experimenter survey about their motivations and expertise. This survey was administered during data collection, and although no researcher had access to overall project-wide results, ~⅓ of the researchers reported looking at or analyzing their own site’s data prior to completing the survey. Psychology research experience ranged from 0 to 28 years (</w:t>
-      </w:r>
-      <w:r>
-        <w:rPr>
-          <w:i/>
-        </w:rPr>
-        <w:t xml:space="preserve">M</w:t>
-      </w:r>
-      <w:r>
-        <w:t xml:space="preserve"> </w:t>
-      </w:r>
-      <w:r>
-        <w:t xml:space="preserve">= 9.32,</w:t>
-      </w:r>
-      <w:r>
-        <w:t xml:space="preserve"> </w:t>
-      </w:r>
-      <w:r>
-        <w:rPr>
-          <w:i/>
-        </w:rPr>
-        <w:t xml:space="preserve">SD</w:t>
-      </w:r>
-      <w:r>
-        <w:t xml:space="preserve"> </w:t>
-      </w:r>
-      <w:r>
-        <w:t xml:space="preserve">= 8.80). One (4%) researcher indicated they were an expert in TMT, five (18%) indicated they had</w:t>
-      </w:r>
-      <w:r>
-        <w:t xml:space="preserve"> </w:t>
-      </w:r>
-      <w:r>
-        <w:t xml:space="preserve">“</w:t>
-      </w:r>
-      <w:r>
-        <w:t xml:space="preserve">a lot</w:t>
-      </w:r>
-      <w:r>
-        <w:t xml:space="preserve">”</w:t>
-      </w:r>
-      <w:r>
-        <w:t xml:space="preserve"> </w:t>
-      </w:r>
-      <w:r>
-        <w:t xml:space="preserve">of TMT knowledge, ten (36%) indicated</w:t>
-      </w:r>
-      <w:r>
-        <w:t xml:space="preserve"> </w:t>
-      </w:r>
-      <w:r>
-        <w:t xml:space="preserve">“</w:t>
-      </w:r>
-      <w:r>
-        <w:t xml:space="preserve">some</w:t>
-      </w:r>
-      <w:r>
-        <w:t xml:space="preserve">”</w:t>
-      </w:r>
-      <w:r>
-        <w:t xml:space="preserve"> </w:t>
-      </w:r>
-      <w:r>
-        <w:t xml:space="preserve">knowledge, five (18%) indicated little knowledge, six (21%) indicated zero knowledge, and one (4%) did not respond to the question.</w:t>
-      </w:r>
-    </w:p>
-    <w:p>
-      <w:pPr>
-        <w:pStyle w:val="Textkrper"/>
-      </w:pPr>
-      <w:r>
-        <w:t xml:space="preserve">When asked what outcome they wanted to happen, 13 (46%) indicated that they hoped for the project to successfully replicate the TMT effect, ten (36%) indicated no preference, and three (11%) hoped the project would result in a failure to replicate, with two (7%) researchers leaving the question blank. On average, the teams estimated a 54% chance of successful replication with a wide range of estimates from 20% to 95% (</w:t>
-      </w:r>
-      <w:r>
-        <w:rPr>
-          <w:i/>
-        </w:rPr>
-        <w:t xml:space="preserve">SD</w:t>
-      </w:r>
-      <w:r>
-        <w:t xml:space="preserve"> </w:t>
-      </w:r>
-      <w:r>
-        <w:t xml:space="preserve">= 22.14).</w:t>
-      </w:r>
-      <w:r>
-        <w:rPr>
-          <w:rStyle w:val="Funotenzeichen"/>
-        </w:rPr>
-        <w:footnoteReference w:id="30"/>
-      </w:r>
-    </w:p>
-    <w:p>
-      <w:pPr>
-        <w:pStyle w:val="berschrift2"/>
-      </w:pPr>
-      <w:bookmarkStart w:id="31" w:name="deviations-from-pre-registered-analytic-plan"/>
-      <w:bookmarkEnd w:id="31"/>
-      <w:r>
-        <w:t xml:space="preserve">Deviations from Pre-registered Analytic Plan</w:t>
-      </w:r>
-    </w:p>
-    <w:p>
-      <w:pPr>
-        <w:pStyle w:val="FirstParagraph"/>
-      </w:pPr>
-      <w:r>
         <w:t xml:space="preserve">Our pre-registered analytic plan specifies the use of a three-level meta-analysis, conducted in the MetaSEM R package (Cheung, 2014), to control for the clustering of effect sizes when independent teams ran both In House and Author Advised versions of the protocol at the same university. However, during data analysis we discovered that we did not have enough data in these clusters for the planned analysis to be accurate (e.g., we had to drop the clustering variable). The results reported below are thus a more common univariate meta-analysis conducted in the same package, which is the model that most closely mirrors our originally planned analysis. The entire results section and analysis code written to report the originally planned three-level model are available on the OSF (</w:t>
       </w:r>
-      <w:hyperlink r:id="rId32">
+      <w:hyperlink r:id="rId30">
         <w:r>
           <w:rPr>
             <w:rStyle w:val="Hyperlink"/>
@@ -728,11 +679,11 @@
       <w:pPr>
         <w:pStyle w:val="berschrift2"/>
       </w:pPr>
-      <w:bookmarkStart w:id="33" w:name="research-question-1-meta-analytic-results-across-all-labs-random-effects-meta-analysis."/>
-      <w:bookmarkEnd w:id="33"/>
+      <w:bookmarkStart w:id="31" w:name="X0717cbac05e4bba966b3ebf40da3149f951982b"/>
       <w:r>
         <w:t xml:space="preserve">Research Question 1: Meta-analytic results across all labs (random effects meta-analysis).</w:t>
       </w:r>
+      <w:bookmarkEnd w:id="31"/>
     </w:p>
     <w:p>
       <w:pPr>
@@ -760,7 +711,7 @@
         <w:t xml:space="preserve"> </w:t>
       </w:r>
       <w:r>
-        <w:t xml:space="preserve">= 0.07, 95% CI = [-0.04, 0.17],</w:t>
+        <w:t xml:space="preserve">= 0.07, 95% CI = [-0.03, 0.17],</w:t>
       </w:r>
       <w:r>
         <w:t xml:space="preserve"> </w:t>
@@ -790,7 +741,7 @@
         <w:t xml:space="preserve"> </w:t>
       </w:r>
       <w:r>
-        <w:t xml:space="preserve">= 1.27,</w:t>
+        <w:t xml:space="preserve">= 1.32,</w:t>
       </w:r>
       <w:r>
         <w:t xml:space="preserve"> </w:t>
@@ -805,7 +756,7 @@
         <w:t xml:space="preserve"> </w:t>
       </w:r>
       <w:r>
-        <w:t xml:space="preserve">= .204.</w:t>
+        <w:t xml:space="preserve">= .187.</w:t>
       </w:r>
       <w:r>
         <w:t xml:space="preserve"> </w:t>
@@ -856,7 +807,7 @@
         <w:t xml:space="preserve"> </w:t>
       </w:r>
       <w:r>
-        <w:t xml:space="preserve">= 1.44,</w:t>
+        <w:t xml:space="preserve">= 1.49,</w:t>
       </w:r>
       <w:r>
         <w:t xml:space="preserve"> </w:t>
@@ -871,7 +822,7 @@
         <w:t xml:space="preserve"> </w:t>
       </w:r>
       <w:r>
-        <w:t xml:space="preserve">= .149.</w:t>
+        <w:t xml:space="preserve">= .135.</w:t>
       </w:r>
       <w:r>
         <w:t xml:space="preserve"> </w:t>
@@ -892,7 +843,7 @@
         <w:t xml:space="preserve"> </w:t>
       </w:r>
       <w:r>
-        <w:t xml:space="preserve">= 0.09, 95% CI = [-0.05, 0.22],</w:t>
+        <w:t xml:space="preserve">= 0.09, 95% CI = [-0.04, 0.22],</w:t>
       </w:r>
       <w:r>
         <w:t xml:space="preserve"> </w:t>
@@ -922,7 +873,7 @@
         <w:t xml:space="preserve"> </w:t>
       </w:r>
       <w:r>
-        <w:t xml:space="preserve">= 1.26,</w:t>
+        <w:t xml:space="preserve">= 1.30,</w:t>
       </w:r>
       <w:r>
         <w:t xml:space="preserve"> </w:t>
@@ -937,7 +888,7 @@
         <w:t xml:space="preserve"> </w:t>
       </w:r>
       <w:r>
-        <w:t xml:space="preserve">= .208.</w:t>
+        <w:t xml:space="preserve">= .193.</w:t>
       </w:r>
       <w:r>
         <w:t xml:space="preserve"> </w:t>
@@ -948,7 +899,7 @@
       <w:r>
         <w:t xml:space="preserve"> </w:t>
       </w:r>
-      <w:hyperlink r:id="rId32">
+      <w:hyperlink r:id="rId30">
         <w:r>
           <w:rPr>
             <w:rStyle w:val="Hyperlink"/>
@@ -968,7 +919,7 @@
         <w:pStyle w:val="Textkrper"/>
       </w:pPr>
       <w:r>
-        <w:t xml:space="preserve">There may have been a mortality salience effect at some sites and not others, so we next examined how much variation was observed among effect sizes (e.g., heterogeneity). For Exclusion Sets 1 and 3, this sort of variation did not exceed variation expected by chance (e.g., sampling variance): Exclusion Set 1:</w:t>
+        <w:t xml:space="preserve">There may have been a mortality salience effect at some sites and not others, so we next examined how much variation was observed among effect sizes (e.g., heterogeneity). This sort of variation did not exceed variation expected by chance (e.g., sampling variance) regardless of exclusion rule: Exclusion Set 1:</w:t>
       </w:r>
       <w:r>
         <w:t xml:space="preserve"> </w:t>
@@ -980,7 +931,7 @@
         <w:t xml:space="preserve">Q</w:t>
       </w:r>
       <w:r>
-        <w:t xml:space="preserve">(16) = 19.64,</w:t>
+        <w:t xml:space="preserve">() = ,</w:t>
       </w:r>
       <w:r>
         <w:t xml:space="preserve"> </w:t>
@@ -995,7 +946,7 @@
         <w:t xml:space="preserve"> </w:t>
       </w:r>
       <w:r>
-        <w:t xml:space="preserve">= 0.24; Exclusion Set 2,</w:t>
+        <w:t xml:space="preserve">= ; Exclusion Set 2,</w:t>
       </w:r>
       <w:r>
         <w:t xml:space="preserve"> </w:t>
@@ -1007,7 +958,7 @@
         <w:t xml:space="preserve">Q</w:t>
       </w:r>
       <w:r>
-        <w:t xml:space="preserve">(16) = 22.02,</w:t>
+        <w:t xml:space="preserve">() = ,</w:t>
       </w:r>
       <w:r>
         <w:t xml:space="preserve"> </w:t>
@@ -1022,7 +973,7 @@
         <w:t xml:space="preserve"> </w:t>
       </w:r>
       <w:r>
-        <w:t xml:space="preserve">= 0.14; Exclusion Set 3:</w:t>
+        <w:t xml:space="preserve">= ; Exclusion Set 3:</w:t>
       </w:r>
       <w:r>
         <w:t xml:space="preserve"> </w:t>
@@ -1034,7 +985,7 @@
         <w:t xml:space="preserve">Q</w:t>
       </w:r>
       <w:r>
-        <w:t xml:space="preserve">(16) = 18.87,</w:t>
+        <w:t xml:space="preserve">() = ,</w:t>
       </w:r>
       <w:r>
         <w:t xml:space="preserve"> </w:t>
@@ -1049,7 +1000,7 @@
         <w:t xml:space="preserve"> </w:t>
       </w:r>
       <w:r>
-        <w:t xml:space="preserve">= 0.28.</w:t>
+        <w:t xml:space="preserve">= .</w:t>
       </w:r>
     </w:p>
     <w:p>
@@ -1064,11 +1015,11 @@
       <w:pPr>
         <w:pStyle w:val="berschrift2"/>
       </w:pPr>
-      <w:bookmarkStart w:id="34" w:name="research-question-2-moderation-by-author-advisedin-house-protocol"/>
-      <w:bookmarkEnd w:id="34"/>
+      <w:bookmarkStart w:id="32" w:name="X29592220de5c9185f2b682c0ce7513d52858c49"/>
       <w:r>
         <w:t xml:space="preserve">Research Question 2: Moderation by Author Advised/In House protocol</w:t>
       </w:r>
+      <w:bookmarkEnd w:id="32"/>
     </w:p>
     <w:p>
       <w:pPr>
@@ -1104,7 +1055,7 @@
         <w:t xml:space="preserve"> </w:t>
       </w:r>
       <w:r>
-        <w:t xml:space="preserve">= 0.07, 95% CI = [-0.04, 0.17],</w:t>
+        <w:t xml:space="preserve">= 0.06, 95% CI = [-0.08, 0.20],</w:t>
       </w:r>
       <w:r>
         <w:t xml:space="preserve"> </w:t>
@@ -1119,7 +1070,7 @@
         <w:t xml:space="preserve"> </w:t>
       </w:r>
       <w:r>
-        <w:t xml:space="preserve">= 0.05,</w:t>
+        <w:t xml:space="preserve">= 0.07,</w:t>
       </w:r>
       <w:r>
         <w:t xml:space="preserve"> </w:t>
@@ -1134,7 +1085,7 @@
         <w:t xml:space="preserve"> </w:t>
       </w:r>
       <w:r>
-        <w:t xml:space="preserve">= 1.29,</w:t>
+        <w:t xml:space="preserve">= 0.84,</w:t>
       </w:r>
       <w:r>
         <w:t xml:space="preserve"> </w:t>
@@ -1149,7 +1100,7 @@
         <w:t xml:space="preserve"> </w:t>
       </w:r>
       <w:r>
-        <w:t xml:space="preserve">= .198.</w:t>
+        <w:t xml:space="preserve">= .399.</w:t>
       </w:r>
       <w:r>
         <w:t xml:space="preserve"> </w:t>
@@ -1170,7 +1121,7 @@
         <w:t xml:space="preserve"> </w:t>
       </w:r>
       <w:r>
-        <w:t xml:space="preserve">= 0.11, 95% CI = [-0.02, 0.24],</w:t>
+        <w:t xml:space="preserve">= 0.06, 95% CI = [-0.09, 0.20],</w:t>
       </w:r>
       <w:r>
         <w:t xml:space="preserve"> </w:t>
@@ -1200,7 +1151,7 @@
         <w:t xml:space="preserve"> </w:t>
       </w:r>
       <w:r>
-        <w:t xml:space="preserve">= 1.67,</w:t>
+        <w:t xml:space="preserve">= 0.79,</w:t>
       </w:r>
       <w:r>
         <w:t xml:space="preserve"> </w:t>
@@ -1215,7 +1166,7 @@
         <w:t xml:space="preserve"> </w:t>
       </w:r>
       <w:r>
-        <w:t xml:space="preserve">= .095.</w:t>
+        <w:t xml:space="preserve">= .428.</w:t>
       </w:r>
       <w:r>
         <w:t xml:space="preserve"> </w:t>
@@ -1236,7 +1187,7 @@
         <w:t xml:space="preserve"> </w:t>
       </w:r>
       <w:r>
-        <w:t xml:space="preserve">= 0.13, 95% CI = [-0.03, 0.28],</w:t>
+        <w:t xml:space="preserve">= 0.06, 95% CI = [-0.09, 0.21],</w:t>
       </w:r>
       <w:r>
         <w:t xml:space="preserve"> </w:t>
@@ -1266,7 +1217,7 @@
         <w:t xml:space="preserve"> </w:t>
       </w:r>
       <w:r>
-        <w:t xml:space="preserve">= 1.54,</w:t>
+        <w:t xml:space="preserve">= 0.74,</w:t>
       </w:r>
       <w:r>
         <w:t xml:space="preserve"> </w:t>
@@ -1281,7 +1232,7 @@
         <w:t xml:space="preserve"> </w:t>
       </w:r>
       <w:r>
-        <w:t xml:space="preserve">= .123.</w:t>
+        <w:t xml:space="preserve">= .457.</w:t>
       </w:r>
     </w:p>
     <w:p>
@@ -1301,7 +1252,7 @@
         <w:t xml:space="preserve">Q</w:t>
       </w:r>
       <w:r>
-        <w:t xml:space="preserve">(16) = 19.64,</w:t>
+        <w:t xml:space="preserve">() = ,</w:t>
       </w:r>
       <w:r>
         <w:t xml:space="preserve"> </w:t>
@@ -1316,7 +1267,7 @@
         <w:t xml:space="preserve"> </w:t>
       </w:r>
       <w:r>
-        <w:t xml:space="preserve">= 0.24; Exclusion Set 2,</w:t>
+        <w:t xml:space="preserve">= ; Exclusion Set 2,</w:t>
       </w:r>
       <w:r>
         <w:t xml:space="preserve"> </w:t>
@@ -1328,7 +1279,7 @@
         <w:t xml:space="preserve">Q</w:t>
       </w:r>
       <w:r>
-        <w:t xml:space="preserve">(16) = 22.02,</w:t>
+        <w:t xml:space="preserve">() = ,</w:t>
       </w:r>
       <w:r>
         <w:t xml:space="preserve"> </w:t>
@@ -1343,7 +1294,7 @@
         <w:t xml:space="preserve"> </w:t>
       </w:r>
       <w:r>
-        <w:t xml:space="preserve">= 0.14; Exclusion Set 3,</w:t>
+        <w:t xml:space="preserve">= ; Exclusion Set 3,</w:t>
       </w:r>
       <w:r>
         <w:t xml:space="preserve"> </w:t>
@@ -1355,7 +1306,7 @@
         <w:t xml:space="preserve">Q</w:t>
       </w:r>
       <w:r>
-        <w:t xml:space="preserve">(16) = 18.87,</w:t>
+        <w:t xml:space="preserve">() = ,</w:t>
       </w:r>
       <w:r>
         <w:t xml:space="preserve"> </w:t>
@@ -1370,7 +1321,7 @@
         <w:t xml:space="preserve"> </w:t>
       </w:r>
       <w:r>
-        <w:t xml:space="preserve">= 0.28.</w:t>
+        <w:t xml:space="preserve">= .</w:t>
       </w:r>
     </w:p>
     <w:p>
@@ -1399,7 +1350,7 @@
         <w:t xml:space="preserve"> </w:t>
       </w:r>
       <w:r>
-        <w:t xml:space="preserve">= 0.01, 95% CI = [-0.09, 0.12],</w:t>
+        <w:t xml:space="preserve">= 0.02, 95% CI = [-0.18, 0.23],</w:t>
       </w:r>
       <w:r>
         <w:t xml:space="preserve"> </w:t>
@@ -1414,7 +1365,7 @@
         <w:t xml:space="preserve"> </w:t>
       </w:r>
       <w:r>
-        <w:t xml:space="preserve">= 0.05,</w:t>
+        <w:t xml:space="preserve">= 0.10,</w:t>
       </w:r>
       <w:r>
         <w:t xml:space="preserve"> </w:t>
@@ -1429,7 +1380,7 @@
         <w:t xml:space="preserve"> </w:t>
       </w:r>
       <w:r>
-        <w:t xml:space="preserve">= 0.23,</w:t>
+        <w:t xml:space="preserve">= 0.20,</w:t>
       </w:r>
       <w:r>
         <w:t xml:space="preserve"> </w:t>
@@ -1444,7 +1395,7 @@
         <w:t xml:space="preserve"> </w:t>
       </w:r>
       <w:r>
-        <w:t xml:space="preserve">= .820;</w:t>
+        <w:t xml:space="preserve">= .842;</w:t>
       </w:r>
       <w:r>
         <w:t xml:space="preserve"> </w:t>
@@ -1465,7 +1416,7 @@
         <w:t xml:space="preserve"> </w:t>
       </w:r>
       <w:r>
-        <w:t xml:space="preserve">= 0.06, 95% CI = [-0.07, 0.19],</w:t>
+        <w:t xml:space="preserve">= 0.11, 95% CI = [-0.15, 0.37],</w:t>
       </w:r>
       <w:r>
         <w:t xml:space="preserve"> </w:t>
@@ -1480,7 +1431,7 @@
         <w:t xml:space="preserve"> </w:t>
       </w:r>
       <w:r>
-        <w:t xml:space="preserve">= 0.07,</w:t>
+        <w:t xml:space="preserve">= 0.13,</w:t>
       </w:r>
       <w:r>
         <w:t xml:space="preserve"> </w:t>
@@ -1495,7 +1446,7 @@
         <w:t xml:space="preserve"> </w:t>
       </w:r>
       <w:r>
-        <w:t xml:space="preserve">= 0.84,</w:t>
+        <w:t xml:space="preserve">= 0.82,</w:t>
       </w:r>
       <w:r>
         <w:t xml:space="preserve"> </w:t>
@@ -1510,7 +1461,7 @@
         <w:t xml:space="preserve"> </w:t>
       </w:r>
       <w:r>
-        <w:t xml:space="preserve">= .401;</w:t>
+        <w:t xml:space="preserve">= .410;</w:t>
       </w:r>
       <w:r>
         <w:t xml:space="preserve"> </w:t>
@@ -1531,7 +1482,7 @@
         <w:t xml:space="preserve"> </w:t>
       </w:r>
       <w:r>
-        <w:t xml:space="preserve">= 0.07, 95% CI = [-0.09, 0.23],</w:t>
+        <w:t xml:space="preserve">= 0.14, 95% CI = [-0.18, 0.46],</w:t>
       </w:r>
       <w:r>
         <w:t xml:space="preserve"> </w:t>
@@ -1546,7 +1497,7 @@
         <w:t xml:space="preserve"> </w:t>
       </w:r>
       <w:r>
-        <w:t xml:space="preserve">= 0.08,</w:t>
+        <w:t xml:space="preserve">= 0.16,</w:t>
       </w:r>
       <w:r>
         <w:t xml:space="preserve"> </w:t>
@@ -1561,7 +1512,7 @@
         <w:t xml:space="preserve"> </w:t>
       </w:r>
       <w:r>
-        <w:t xml:space="preserve">= 0.88,</w:t>
+        <w:t xml:space="preserve">= 0.86,</w:t>
       </w:r>
       <w:r>
         <w:t xml:space="preserve"> </w:t>
@@ -1576,18 +1527,18 @@
         <w:t xml:space="preserve"> </w:t>
       </w:r>
       <w:r>
-        <w:t xml:space="preserve">= .381. The Author Advised version did not produce significantly larger effect sizes when compared with the In House versions.</w:t>
+        <w:t xml:space="preserve">= .391. The Author Advised version did not produce significantly larger effect sizes when compared with the In House versions.</w:t>
       </w:r>
     </w:p>
     <w:p>
       <w:pPr>
         <w:pStyle w:val="berschrift2"/>
       </w:pPr>
-      <w:bookmarkStart w:id="35" w:name="research-question-3-effect-of-standardization"/>
-      <w:bookmarkEnd w:id="35"/>
+      <w:bookmarkStart w:id="33" w:name="X84111581ee6b5e634403d42ca8ac8d478a3dbad"/>
       <w:r>
         <w:t xml:space="preserve">Research Question 3: Effect of Standardization</w:t>
       </w:r>
+      <w:bookmarkEnd w:id="33"/>
     </w:p>
     <w:p>
       <w:pPr>
@@ -1630,7 +1581,7 @@
         <w:t xml:space="preserve"> </w:t>
       </w:r>
       <w:r>
-        <w:t xml:space="preserve">(1) = 0.74,</w:t>
+        <w:t xml:space="preserve">(1) = 0.67,</w:t>
       </w:r>
       <w:r>
         <w:t xml:space="preserve"> </w:t>
@@ -1645,7 +1596,7 @@
         <w:t xml:space="preserve"> </w:t>
       </w:r>
       <w:r>
-        <w:t xml:space="preserve">= 0.39; Author Advised labs: Exclusion Set 1:</w:t>
+        <w:t xml:space="preserve">= 0.41; Author Advised labs: Exclusion Set 1:</w:t>
       </w:r>
       <w:r>
         <w:t xml:space="preserve"> </w:t>
@@ -1757,11 +1708,11 @@
       <w:pPr>
         <w:pStyle w:val="berschrift2"/>
       </w:pPr>
-      <w:bookmarkStart w:id="36" w:name="follow-up-exploratory-analyses"/>
-      <w:bookmarkEnd w:id="36"/>
+      <w:bookmarkStart w:id="34" w:name="follow-up-exploratory-analyses"/>
       <w:r>
         <w:t xml:space="preserve">Follow-Up Exploratory Analyses</w:t>
       </w:r>
+      <w:bookmarkEnd w:id="34"/>
     </w:p>
     <w:p>
       <w:pPr>
@@ -1843,7 +1794,7 @@
         <w:t xml:space="preserve"> </w:t>
       </w:r>
       <w:r>
-        <w:t xml:space="preserve">= .294;</w:t>
+        <w:t xml:space="preserve">= .292;</w:t>
       </w:r>
       <w:r>
         <w:t xml:space="preserve"> </w:t>
@@ -1909,7 +1860,7 @@
         <w:t xml:space="preserve"> </w:t>
       </w:r>
       <w:r>
-        <w:t xml:space="preserve">= .112;</w:t>
+        <w:t xml:space="preserve">= .111;</w:t>
       </w:r>
       <w:r>
         <w:t xml:space="preserve"> </w:t>
@@ -2022,7 +1973,7 @@
         <w:t xml:space="preserve"> </w:t>
       </w:r>
       <w:r>
-        <w:t xml:space="preserve">= 1.02,</w:t>
+        <w:t xml:space="preserve">= 1.03,</w:t>
       </w:r>
       <w:r>
         <w:t xml:space="preserve"> </w:t>
@@ -2037,7 +1988,7 @@
         <w:t xml:space="preserve"> </w:t>
       </w:r>
       <w:r>
-        <w:t xml:space="preserve">= 2.27) and the control group (</w:t>
+        <w:t xml:space="preserve">= 2.28) and the control group (</w:t>
       </w:r>
       <w:r>
         <w:rPr>
@@ -2076,7 +2027,7 @@
         <w:t xml:space="preserve">t</w:t>
       </w:r>
       <w:r>
-        <w:t xml:space="preserve">(478.95) = 0.43,</w:t>
+        <w:t xml:space="preserve">(477.87) = 0.49,</w:t>
       </w:r>
       <w:r>
         <w:t xml:space="preserve"> </w:t>
@@ -2091,7 +2042,7 @@
         <w:t xml:space="preserve"> </w:t>
       </w:r>
       <w:r>
-        <w:t xml:space="preserve">= 0.67,</w:t>
+        <w:t xml:space="preserve">= 0.62,</w:t>
       </w:r>
       <w:r>
         <w:t xml:space="preserve"> </w:t>
@@ -2106,13 +2057,13 @@
         <w:t xml:space="preserve"> </w:t>
       </w:r>
       <w:r>
-        <w:t xml:space="preserve">= 0.04, 95% CI = [-0.14, 0.22].</w:t>
+        <w:t xml:space="preserve">= 0.04, 95% CI = [-0.13, 0.22].</w:t>
       </w:r>
       <w:r>
         <w:rPr>
           <w:rStyle w:val="Funotenzeichen"/>
         </w:rPr>
-        <w:footnoteReference w:id="37"/>
+        <w:footnoteReference w:id="35"/>
       </w:r>
     </w:p>
     <w:p>
@@ -2164,7 +2115,7 @@
         <w:t xml:space="preserve"> </w:t>
       </w:r>
       <w:r>
-        <w:t xml:space="preserve">= 2.03), control group (</w:t>
+        <w:t xml:space="preserve">= 2.04), control group (</w:t>
       </w:r>
       <w:r>
         <w:rPr>
@@ -2203,7 +2154,7 @@
         <w:t xml:space="preserve">t</w:t>
       </w:r>
       <w:r>
-        <w:t xml:space="preserve">(698.98) = 1.10,</w:t>
+        <w:t xml:space="preserve">(697.00) = 1.12,</w:t>
       </w:r>
       <w:r>
         <w:t xml:space="preserve"> </w:t>
@@ -2218,7 +2169,7 @@
         <w:t xml:space="preserve"> </w:t>
       </w:r>
       <w:r>
-        <w:t xml:space="preserve">= 0.27,</w:t>
+        <w:t xml:space="preserve">= 0.26,</w:t>
       </w:r>
       <w:r>
         <w:t xml:space="preserve"> </w:t>
@@ -2233,7 +2184,7 @@
         <w:t xml:space="preserve"> </w:t>
       </w:r>
       <w:r>
-        <w:t xml:space="preserve">= 0.08, 95% CI = [-0.07, 0.23]; Exclusion Set 2: mortality salience group (</w:t>
+        <w:t xml:space="preserve">= 0.08, 95% CI = [-0.06, 0.23]; Exclusion Set 2: mortality salience group (</w:t>
       </w:r>
       <w:r>
         <w:rPr>
@@ -2260,7 +2211,7 @@
         <w:t xml:space="preserve"> </w:t>
       </w:r>
       <w:r>
-        <w:t xml:space="preserve">= 2.13), control group (</w:t>
+        <w:t xml:space="preserve">= 2.14), control group (</w:t>
       </w:r>
       <w:r>
         <w:rPr>
@@ -2299,7 +2250,7 @@
         <w:t xml:space="preserve">t</w:t>
       </w:r>
       <w:r>
-        <w:t xml:space="preserve">(370.77) = 1.49,</w:t>
+        <w:t xml:space="preserve">(370.43) = 1.50,</w:t>
       </w:r>
       <w:r>
         <w:t xml:space="preserve"> </w:t>
@@ -2314,7 +2265,7 @@
         <w:t xml:space="preserve"> </w:t>
       </w:r>
       <w:r>
-        <w:t xml:space="preserve">= 0.14,</w:t>
+        <w:t xml:space="preserve">= 0.13,</w:t>
       </w:r>
       <w:r>
         <w:t xml:space="preserve"> </w:t>
@@ -2428,28 +2379,26 @@
         <w:t xml:space="preserve">= 0.20, 95% CI = [-0.06, 0.46]. The confidence intervals were wider because of the smaller total sample size, but this evidence is not consistent with the hypothesis that preference for the pro-US author would elicit an effect of mortality salience in this context.</w:t>
       </w:r>
     </w:p>
-    <w:p>
-      <w:pPr>
-        <w:pStyle w:val="Textkrper"/>
-      </w:pPr>
-      <w:r>
-        <w:t xml:space="preserve"> </w:t>
-      </w:r>
-    </w:p>
-    <w:p>
-      <w:pPr>
-        <w:pStyle w:val="Textkrper"/>
-      </w:pPr>
-    </w:p>
+    <w:bookmarkStart w:id="36" w:name="refs"/>
+    <w:bookmarkEnd w:id="36"/>
     <w:sectPr>
+      <w:headerReference w:type="even" r:id="rId11"/>
+      <w:headerReference w:type="default" r:id="rId10"/>
+      <w:headerReference w:type="first" r:id="rId9"/>
       <w:pgSz w:w="12240" w:h="15840"/>
-      <w:pgMar w:top="1418" w:right="1418" w:bottom="1418" w:left="1418" w:header="720" w:footer="720" w:gutter="0"/>
+      <w:pgMar w:top="1417" w:right="1417" w:bottom="1134" w:left="1417" w:header="720" w:footer="720" w:gutter="0"/>
       <w:cols w:space="720"/>
+      <w:titlePg/>
+      <w:docGrid w:linePitch="326"/>
     </w:sectPr>
   </w:body>
 </w:document>
 </file>
 
+<file path=word/comments.xml><?xml version="1.0" encoding="utf-8"?>
+<w:comments xmlns:w="http://schemas.openxmlformats.org/wordprocessingml/2006/main" xmlns:m="http://schemas.openxmlformats.org/officeDocument/2006/math" xmlns:r="http://schemas.openxmlformats.org/officeDocument/2006/relationships" xmlns:o="urn:schemas-microsoft-com:office:office" xmlns:v="urn:schemas-microsoft-com:vml" xmlns:w10="urn:schemas-microsoft-com:office:word" xmlns:a="http://schemas.openxmlformats.org/drawingml/2006/main" xmlns:pic="http://schemas.openxmlformats.org/drawingml/2006/picture" xmlns:wp="http://schemas.openxmlformats.org/drawingml/2006/wordprocessingDrawing"/>
+</file>
+
 <file path=word/footnotes.xml><?xml version="1.0" encoding="utf-8"?>
 <w:footnotes xmlns:w="http://schemas.openxmlformats.org/wordprocessingml/2006/main" xmlns:m="http://schemas.openxmlformats.org/officeDocument/2006/math" xmlns:r="http://schemas.openxmlformats.org/officeDocument/2006/relationships" xmlns:o="urn:schemas-microsoft-com:office:office" xmlns:v="urn:schemas-microsoft-com:vml" xmlns:w10="urn:schemas-microsoft-com:office:word" xmlns:a="http://schemas.openxmlformats.org/drawingml/2006/main" xmlns:pic="http://schemas.openxmlformats.org/drawingml/2006/picture" xmlns:wp="http://schemas.openxmlformats.org/drawingml/2006/wordprocessingDrawing">
   <w:footnote w:type="continuationSeparator" w:id="0">
@@ -2466,7 +2415,7 @@
       </w:r>
     </w:p>
   </w:footnote>
-  <w:footnote w:id="30">
+  <w:footnote w:id="28">
     <w:p>
       <w:pPr>
         <w:pStyle w:val="Funotentext"/>
@@ -2485,7 +2434,7 @@
       </w:r>
     </w:p>
   </w:footnote>
-  <w:footnote w:id="37">
+  <w:footnote w:id="35">
     <w:p>
       <w:pPr>
         <w:pStyle w:val="Funotentext"/>
@@ -2507,12 +2456,406 @@
 </w:footnotes>
 </file>
 
+<file path=word/header1.xml><?xml version="1.0" encoding="utf-8"?>
+<w:hdr xmlns:wpc="http://schemas.microsoft.com/office/word/2010/wordprocessingCanvas" xmlns:cx="http://schemas.microsoft.com/office/drawing/2014/chartex" xmlns:cx1="http://schemas.microsoft.com/office/drawing/2015/9/8/chartex" xmlns:cx2="http://schemas.microsoft.com/office/drawing/2015/10/21/chartex" xmlns:cx3="http://schemas.microsoft.com/office/drawing/2016/5/9/chartex" xmlns:cx4="http://schemas.microsoft.com/office/drawing/2016/5/10/chartex" xmlns:cx5="http://schemas.microsoft.com/office/drawing/2016/5/11/chartex" xmlns:cx6="http://schemas.microsoft.com/office/drawing/2016/5/12/chartex" xmlns:cx7="http://schemas.microsoft.com/office/drawing/2016/5/13/chartex" xmlns:cx8="http://schemas.microsoft.com/office/drawing/2016/5/14/chartex" xmlns:mc="http://schemas.openxmlformats.org/markup-compatibility/2006" xmlns:aink="http://schemas.microsoft.com/office/drawing/2016/ink" xmlns:am3d="http://schemas.microsoft.com/office/drawing/2017/model3d" xmlns:o="urn:schemas-microsoft-com:office:office" xmlns:r="http://schemas.openxmlformats.org/officeDocument/2006/relationships" xmlns:m="http://schemas.openxmlformats.org/officeDocument/2006/math" xmlns:v="urn:schemas-microsoft-com:vml" xmlns:wp14="http://schemas.microsoft.com/office/word/2010/wordprocessingDrawing" xmlns:wp="http://schemas.openxmlformats.org/drawingml/2006/wordprocessingDrawing" xmlns:w10="urn:schemas-microsoft-com:office:word" xmlns:w="http://schemas.openxmlformats.org/wordprocessingml/2006/main" xmlns:w14="http://schemas.microsoft.com/office/word/2010/wordml" xmlns:w15="http://schemas.microsoft.com/office/word/2012/wordml" xmlns:w16cid="http://schemas.microsoft.com/office/word/2016/wordml/cid" xmlns:w16se="http://schemas.microsoft.com/office/word/2015/wordml/symex" xmlns:wpg="http://schemas.microsoft.com/office/word/2010/wordprocessingGroup" xmlns:wpi="http://schemas.microsoft.com/office/word/2010/wordprocessingInk" xmlns:wne="http://schemas.microsoft.com/office/word/2006/wordml" xmlns:wps="http://schemas.microsoft.com/office/word/2010/wordprocessingShape" mc:Ignorable="w14 w15 w16se w16cid wp14">
+  <w:sdt>
+    <w:sdtPr>
+      <w:rPr>
+        <w:rStyle w:val="Seitenzahl"/>
+      </w:rPr>
+      <w:id w:val="509259971"/>
+      <w:docPartObj>
+        <w:docPartGallery w:val="Page Numbers (Top of Page)"/>
+        <w:docPartUnique/>
+      </w:docPartObj>
+    </w:sdtPr>
+    <w:sdtEndPr>
+      <w:rPr>
+        <w:rStyle w:val="Seitenzahl"/>
+      </w:rPr>
+    </w:sdtEndPr>
+    <w:sdtContent>
+      <w:p>
+        <w:pPr>
+          <w:pStyle w:val="Kopfzeile"/>
+          <w:framePr w:wrap="none" w:vAnchor="text" w:hAnchor="margin" w:xAlign="right" w:y="1"/>
+          <w:rPr>
+            <w:rStyle w:val="Seitenzahl"/>
+          </w:rPr>
+        </w:pPr>
+        <w:r>
+          <w:rPr>
+            <w:rStyle w:val="Seitenzahl"/>
+          </w:rPr>
+          <w:fldChar w:fldCharType="begin"/>
+        </w:r>
+        <w:r>
+          <w:rPr>
+            <w:rStyle w:val="Seitenzahl"/>
+          </w:rPr>
+          <w:instrText xml:space="preserve"> PAGE </w:instrText>
+        </w:r>
+        <w:r>
+          <w:rPr>
+            <w:rStyle w:val="Seitenzahl"/>
+          </w:rPr>
+          <w:fldChar w:fldCharType="end"/>
+        </w:r>
+      </w:p>
+    </w:sdtContent>
+  </w:sdt>
+  <w:p>
+    <w:pPr>
+      <w:pStyle w:val="Kopfzeile"/>
+      <w:ind w:right="360"/>
+    </w:pPr>
+  </w:p>
+</w:hdr>
+</file>
+
+<file path=word/header2.xml><?xml version="1.0" encoding="utf-8"?>
+<w:hdr xmlns:wpc="http://schemas.microsoft.com/office/word/2010/wordprocessingCanvas" xmlns:cx="http://schemas.microsoft.com/office/drawing/2014/chartex" xmlns:cx1="http://schemas.microsoft.com/office/drawing/2015/9/8/chartex" xmlns:cx2="http://schemas.microsoft.com/office/drawing/2015/10/21/chartex" xmlns:cx3="http://schemas.microsoft.com/office/drawing/2016/5/9/chartex" xmlns:cx4="http://schemas.microsoft.com/office/drawing/2016/5/10/chartex" xmlns:cx5="http://schemas.microsoft.com/office/drawing/2016/5/11/chartex" xmlns:cx6="http://schemas.microsoft.com/office/drawing/2016/5/12/chartex" xmlns:cx7="http://schemas.microsoft.com/office/drawing/2016/5/13/chartex" xmlns:cx8="http://schemas.microsoft.com/office/drawing/2016/5/14/chartex" xmlns:mc="http://schemas.openxmlformats.org/markup-compatibility/2006" xmlns:aink="http://schemas.microsoft.com/office/drawing/2016/ink" xmlns:am3d="http://schemas.microsoft.com/office/drawing/2017/model3d" xmlns:o="urn:schemas-microsoft-com:office:office" xmlns:r="http://schemas.openxmlformats.org/officeDocument/2006/relationships" xmlns:m="http://schemas.openxmlformats.org/officeDocument/2006/math" xmlns:v="urn:schemas-microsoft-com:vml" xmlns:wp14="http://schemas.microsoft.com/office/word/2010/wordprocessingDrawing" xmlns:wp="http://schemas.openxmlformats.org/drawingml/2006/wordprocessingDrawing" xmlns:w10="urn:schemas-microsoft-com:office:word" xmlns:w="http://schemas.openxmlformats.org/wordprocessingml/2006/main" xmlns:w14="http://schemas.microsoft.com/office/word/2010/wordml" xmlns:w15="http://schemas.microsoft.com/office/word/2012/wordml" xmlns:w16cid="http://schemas.microsoft.com/office/word/2016/wordml/cid" xmlns:w16se="http://schemas.microsoft.com/office/word/2015/wordml/symex" xmlns:wpg="http://schemas.microsoft.com/office/word/2010/wordprocessingGroup" xmlns:wpi="http://schemas.microsoft.com/office/word/2010/wordprocessingInk" xmlns:wne="http://schemas.microsoft.com/office/word/2006/wordml" xmlns:wps="http://schemas.microsoft.com/office/word/2010/wordprocessingShape" mc:Ignorable="w14 w15 w16se w16cid wp14">
+  <w:sdt>
+    <w:sdtPr>
+      <w:rPr>
+        <w:rStyle w:val="Seitenzahl"/>
+      </w:rPr>
+      <w:id w:val="-1922177194"/>
+      <w:docPartObj>
+        <w:docPartGallery w:val="Page Numbers (Top of Page)"/>
+        <w:docPartUnique/>
+      </w:docPartObj>
+    </w:sdtPr>
+    <w:sdtEndPr>
+      <w:rPr>
+        <w:rStyle w:val="Seitenzahl"/>
+      </w:rPr>
+    </w:sdtEndPr>
+    <w:sdtContent>
+      <w:p>
+        <w:pPr>
+          <w:pStyle w:val="Kopfzeile"/>
+          <w:framePr w:wrap="none" w:vAnchor="text" w:hAnchor="margin" w:xAlign="right" w:y="1"/>
+          <w:rPr>
+            <w:rStyle w:val="Seitenzahl"/>
+          </w:rPr>
+        </w:pPr>
+        <w:r>
+          <w:rPr>
+            <w:rStyle w:val="Seitenzahl"/>
+          </w:rPr>
+          <w:fldChar w:fldCharType="begin"/>
+        </w:r>
+        <w:r>
+          <w:rPr>
+            <w:rStyle w:val="Seitenzahl"/>
+          </w:rPr>
+          <w:instrText xml:space="preserve"> PAGE </w:instrText>
+        </w:r>
+        <w:r>
+          <w:rPr>
+            <w:rStyle w:val="Seitenzahl"/>
+          </w:rPr>
+          <w:fldChar w:fldCharType="separate"/>
+        </w:r>
+        <w:r>
+          <w:rPr>
+            <w:rStyle w:val="Seitenzahl"/>
+            <w:noProof/>
+          </w:rPr>
+          <w:t>1</w:t>
+        </w:r>
+        <w:r>
+          <w:rPr>
+            <w:rStyle w:val="Seitenzahl"/>
+          </w:rPr>
+          <w:fldChar w:fldCharType="end"/>
+        </w:r>
+      </w:p>
+    </w:sdtContent>
+  </w:sdt>
+  <w:p>
+    <w:pPr>
+      <w:pStyle w:val="Kopfzeile"/>
+      <w:ind w:right="357"/>
+      <w:rPr>
+        <w:lang w:val="de-DE"/>
+      </w:rPr>
+    </w:pPr>
+    <w:r>
+      <w:t>ML4 Results</w:t>
+    </w:r>
+    <w:r>
+      <w:ptab w:relativeTo="margin" w:alignment="right" w:leader="none"/>
+    </w:r>
+  </w:p>
+</w:hdr>
+</file>
+
+<file path=word/header3.xml><?xml version="1.0" encoding="utf-8"?>
+<w:hdr xmlns:wpc="http://schemas.microsoft.com/office/word/2010/wordprocessingCanvas" xmlns:cx="http://schemas.microsoft.com/office/drawing/2014/chartex" xmlns:cx1="http://schemas.microsoft.com/office/drawing/2015/9/8/chartex" xmlns:cx2="http://schemas.microsoft.com/office/drawing/2015/10/21/chartex" xmlns:cx3="http://schemas.microsoft.com/office/drawing/2016/5/9/chartex" xmlns:cx4="http://schemas.microsoft.com/office/drawing/2016/5/10/chartex" xmlns:cx5="http://schemas.microsoft.com/office/drawing/2016/5/11/chartex" xmlns:cx6="http://schemas.microsoft.com/office/drawing/2016/5/12/chartex" xmlns:cx7="http://schemas.microsoft.com/office/drawing/2016/5/13/chartex" xmlns:cx8="http://schemas.microsoft.com/office/drawing/2016/5/14/chartex" xmlns:mc="http://schemas.openxmlformats.org/markup-compatibility/2006" xmlns:aink="http://schemas.microsoft.com/office/drawing/2016/ink" xmlns:am3d="http://schemas.microsoft.com/office/drawing/2017/model3d" xmlns:o="urn:schemas-microsoft-com:office:office" xmlns:r="http://schemas.openxmlformats.org/officeDocument/2006/relationships" xmlns:m="http://schemas.openxmlformats.org/officeDocument/2006/math" xmlns:v="urn:schemas-microsoft-com:vml" xmlns:wp14="http://schemas.microsoft.com/office/word/2010/wordprocessingDrawing" xmlns:wp="http://schemas.openxmlformats.org/drawingml/2006/wordprocessingDrawing" xmlns:w10="urn:schemas-microsoft-com:office:word" xmlns:w="http://schemas.openxmlformats.org/wordprocessingml/2006/main" xmlns:w14="http://schemas.microsoft.com/office/word/2010/wordml" xmlns:w15="http://schemas.microsoft.com/office/word/2012/wordml" xmlns:w16cid="http://schemas.microsoft.com/office/word/2016/wordml/cid" xmlns:w16se="http://schemas.microsoft.com/office/word/2015/wordml/symex" xmlns:wpg="http://schemas.microsoft.com/office/word/2010/wordprocessingGroup" xmlns:wpi="http://schemas.microsoft.com/office/word/2010/wordprocessingInk" xmlns:wne="http://schemas.microsoft.com/office/word/2006/wordml" xmlns:wps="http://schemas.microsoft.com/office/word/2010/wordprocessingShape" mc:Ignorable="w14 w15 w16se w16cid wp14">
+  <w:sdt>
+    <w:sdtPr>
+      <w:rPr>
+        <w:rStyle w:val="Seitenzahl"/>
+      </w:rPr>
+      <w:id w:val="-503596050"/>
+      <w:docPartObj>
+        <w:docPartGallery w:val="Page Numbers (Top of Page)"/>
+        <w:docPartUnique/>
+      </w:docPartObj>
+    </w:sdtPr>
+    <w:sdtContent>
+      <w:p>
+        <w:pPr>
+          <w:pStyle w:val="Kopfzeile"/>
+          <w:framePr w:wrap="none" w:vAnchor="text" w:hAnchor="margin" w:xAlign="right" w:y="1"/>
+          <w:rPr>
+            <w:rStyle w:val="Seitenzahl"/>
+          </w:rPr>
+        </w:pPr>
+        <w:r>
+          <w:rPr>
+            <w:rStyle w:val="Seitenzahl"/>
+          </w:rPr>
+          <w:fldChar w:fldCharType="begin"/>
+        </w:r>
+        <w:r>
+          <w:rPr>
+            <w:rStyle w:val="Seitenzahl"/>
+          </w:rPr>
+          <w:instrText xml:space="preserve"> PAGE </w:instrText>
+        </w:r>
+        <w:r>
+          <w:rPr>
+            <w:rStyle w:val="Seitenzahl"/>
+          </w:rPr>
+          <w:fldChar w:fldCharType="separate"/>
+        </w:r>
+        <w:r>
+          <w:rPr>
+            <w:rStyle w:val="Seitenzahl"/>
+          </w:rPr>
+          <w:t>1</w:t>
+        </w:r>
+        <w:r>
+          <w:rPr>
+            <w:rStyle w:val="Seitenzahl"/>
+          </w:rPr>
+          <w:fldChar w:fldCharType="end"/>
+        </w:r>
+      </w:p>
+    </w:sdtContent>
+  </w:sdt>
+  <w:p>
+    <w:pPr>
+      <w:pStyle w:val="Kopfzeile"/>
+      <w:ind w:right="357"/>
+      <w:rPr>
+        <w:lang w:val="de-DE"/>
+      </w:rPr>
+    </w:pPr>
+    <w:r>
+      <w:t>Running head: ML4 Results</w:t>
+    </w:r>
+    <w:r>
+      <w:ptab w:relativeTo="margin" w:alignment="right" w:leader="none"/>
+    </w:r>
+  </w:p>
+</w:hdr>
+</file>
+
 <file path=word/numbering.xml><?xml version="1.0" encoding="utf-8"?>
-<w:numbering xmlns:wpc="http://schemas.microsoft.com/office/word/2010/wordprocessingCanvas" xmlns:mc="http://schemas.openxmlformats.org/markup-compatibility/2006" xmlns:o="urn:schemas-microsoft-com:office:office" xmlns:r="http://schemas.openxmlformats.org/officeDocument/2006/relationships" xmlns:m="http://schemas.openxmlformats.org/officeDocument/2006/math" xmlns:v="urn:schemas-microsoft-com:vml" xmlns:wp14="http://schemas.microsoft.com/office/word/2010/wordprocessingDrawing" xmlns:wp="http://schemas.openxmlformats.org/drawingml/2006/wordprocessingDrawing" xmlns:w10="urn:schemas-microsoft-com:office:word" xmlns:w="http://schemas.openxmlformats.org/wordprocessingml/2006/main" xmlns:w14="http://schemas.microsoft.com/office/word/2010/wordml" xmlns:wpg="http://schemas.microsoft.com/office/word/2010/wordprocessingGroup" xmlns:wpi="http://schemas.microsoft.com/office/word/2010/wordprocessingInk" xmlns:wne="http://schemas.microsoft.com/office/word/2006/wordml" xmlns:wps="http://schemas.microsoft.com/office/word/2010/wordprocessingShape" mc:Ignorable="w14 wp14">
-  <w:abstractNum w:abstractNumId="0">
-    <w:nsid w:val="C2298BB6"/>
+<w:numbering xmlns:wpc="http://schemas.microsoft.com/office/word/2010/wordprocessingCanvas" xmlns:cx="http://schemas.microsoft.com/office/drawing/2014/chartex" xmlns:cx1="http://schemas.microsoft.com/office/drawing/2015/9/8/chartex" xmlns:cx2="http://schemas.microsoft.com/office/drawing/2015/10/21/chartex" xmlns:cx3="http://schemas.microsoft.com/office/drawing/2016/5/9/chartex" xmlns:cx4="http://schemas.microsoft.com/office/drawing/2016/5/10/chartex" xmlns:cx5="http://schemas.microsoft.com/office/drawing/2016/5/11/chartex" xmlns:cx6="http://schemas.microsoft.com/office/drawing/2016/5/12/chartex" xmlns:cx7="http://schemas.microsoft.com/office/drawing/2016/5/13/chartex" xmlns:cx8="http://schemas.microsoft.com/office/drawing/2016/5/14/chartex" xmlns:mc="http://schemas.openxmlformats.org/markup-compatibility/2006" xmlns:aink="http://schemas.microsoft.com/office/drawing/2016/ink" xmlns:am3d="http://schemas.microsoft.com/office/drawing/2017/model3d" xmlns:o="urn:schemas-microsoft-com:office:office" xmlns:r="http://schemas.openxmlformats.org/officeDocument/2006/relationships" xmlns:m="http://schemas.openxmlformats.org/officeDocument/2006/math" xmlns:v="urn:schemas-microsoft-com:vml" xmlns:wp14="http://schemas.microsoft.com/office/word/2010/wordprocessingDrawing" xmlns:wp="http://schemas.openxmlformats.org/drawingml/2006/wordprocessingDrawing" xmlns:w10="urn:schemas-microsoft-com:office:word" xmlns:w="http://schemas.openxmlformats.org/wordprocessingml/2006/main" xmlns:w14="http://schemas.microsoft.com/office/word/2010/wordml" xmlns:w15="http://schemas.microsoft.com/office/word/2012/wordml" xmlns:w16cid="http://schemas.microsoft.com/office/word/2016/wordml/cid" xmlns:w16se="http://schemas.microsoft.com/office/word/2015/wordml/symex" xmlns:wpg="http://schemas.microsoft.com/office/word/2010/wordprocessingGroup" xmlns:wpi="http://schemas.microsoft.com/office/word/2010/wordprocessingInk" xmlns:wne="http://schemas.microsoft.com/office/word/2006/wordml" xmlns:wps="http://schemas.microsoft.com/office/word/2010/wordprocessingShape" mc:Ignorable="w14 w15 w16se w16cid wp14">
+  <w:abstractNum w:abstractNumId="0" w15:restartNumberingAfterBreak="0">
+    <w:nsid w:val="FFFFFF7C"/>
+    <w:multiLevelType w:val="singleLevel"/>
+    <w:tmpl w:val="EC6A2DF6"/>
+    <w:lvl w:ilvl="0">
+      <w:start w:val="1"/>
+      <w:numFmt w:val="decimal"/>
+      <w:lvlText w:val="%1."/>
+      <w:lvlJc w:val="left"/>
+      <w:pPr>
+        <w:tabs>
+          <w:tab w:val="num" w:pos="1492"/>
+        </w:tabs>
+        <w:ind w:left="1492" w:hanging="360"/>
+      </w:pPr>
+    </w:lvl>
+  </w:abstractNum>
+  <w:abstractNum w:abstractNumId="1" w15:restartNumberingAfterBreak="0">
+    <w:nsid w:val="FFFFFF7D"/>
+    <w:multiLevelType w:val="singleLevel"/>
+    <w:tmpl w:val="8C621322"/>
+    <w:lvl w:ilvl="0">
+      <w:start w:val="1"/>
+      <w:numFmt w:val="decimal"/>
+      <w:lvlText w:val="%1."/>
+      <w:lvlJc w:val="left"/>
+      <w:pPr>
+        <w:tabs>
+          <w:tab w:val="num" w:pos="1209"/>
+        </w:tabs>
+        <w:ind w:left="1209" w:hanging="360"/>
+      </w:pPr>
+    </w:lvl>
+  </w:abstractNum>
+  <w:abstractNum w:abstractNumId="2" w15:restartNumberingAfterBreak="0">
+    <w:nsid w:val="FFFFFF7E"/>
+    <w:multiLevelType w:val="singleLevel"/>
+    <w:tmpl w:val="62BAE314"/>
+    <w:lvl w:ilvl="0">
+      <w:start w:val="1"/>
+      <w:numFmt w:val="decimal"/>
+      <w:lvlText w:val="%1."/>
+      <w:lvlJc w:val="left"/>
+      <w:pPr>
+        <w:tabs>
+          <w:tab w:val="num" w:pos="926"/>
+        </w:tabs>
+        <w:ind w:left="926" w:hanging="360"/>
+      </w:pPr>
+    </w:lvl>
+  </w:abstractNum>
+  <w:abstractNum w:abstractNumId="3" w15:restartNumberingAfterBreak="0">
+    <w:nsid w:val="FFFFFF7F"/>
+    <w:multiLevelType w:val="singleLevel"/>
+    <w:tmpl w:val="24507FF6"/>
+    <w:lvl w:ilvl="0">
+      <w:start w:val="1"/>
+      <w:numFmt w:val="decimal"/>
+      <w:lvlText w:val="%1."/>
+      <w:lvlJc w:val="left"/>
+      <w:pPr>
+        <w:tabs>
+          <w:tab w:val="num" w:pos="643"/>
+        </w:tabs>
+        <w:ind w:left="643" w:hanging="360"/>
+      </w:pPr>
+    </w:lvl>
+  </w:abstractNum>
+  <w:abstractNum w:abstractNumId="4" w15:restartNumberingAfterBreak="0">
+    <w:nsid w:val="FFFFFF80"/>
+    <w:multiLevelType w:val="singleLevel"/>
+    <w:tmpl w:val="D4C896B2"/>
+    <w:lvl w:ilvl="0">
+      <w:start w:val="1"/>
+      <w:numFmt w:val="bullet"/>
+      <w:lvlText w:val=""/>
+      <w:lvlJc w:val="left"/>
+      <w:pPr>
+        <w:tabs>
+          <w:tab w:val="num" w:pos="1492"/>
+        </w:tabs>
+        <w:ind w:left="1492" w:hanging="360"/>
+      </w:pPr>
+      <w:rPr>
+        <w:rFonts w:ascii="Symbol" w:hAnsi="Symbol" w:hint="default"/>
+      </w:rPr>
+    </w:lvl>
+  </w:abstractNum>
+  <w:abstractNum w:abstractNumId="5" w15:restartNumberingAfterBreak="0">
+    <w:nsid w:val="FFFFFF81"/>
+    <w:multiLevelType w:val="singleLevel"/>
+    <w:tmpl w:val="B6B486D6"/>
+    <w:lvl w:ilvl="0">
+      <w:start w:val="1"/>
+      <w:numFmt w:val="bullet"/>
+      <w:lvlText w:val=""/>
+      <w:lvlJc w:val="left"/>
+      <w:pPr>
+        <w:tabs>
+          <w:tab w:val="num" w:pos="1209"/>
+        </w:tabs>
+        <w:ind w:left="1209" w:hanging="360"/>
+      </w:pPr>
+      <w:rPr>
+        <w:rFonts w:ascii="Symbol" w:hAnsi="Symbol" w:hint="default"/>
+      </w:rPr>
+    </w:lvl>
+  </w:abstractNum>
+  <w:abstractNum w:abstractNumId="6" w15:restartNumberingAfterBreak="0">
+    <w:nsid w:val="FFFFFF82"/>
+    <w:multiLevelType w:val="singleLevel"/>
+    <w:tmpl w:val="4282EB32"/>
+    <w:lvl w:ilvl="0">
+      <w:start w:val="1"/>
+      <w:numFmt w:val="bullet"/>
+      <w:lvlText w:val=""/>
+      <w:lvlJc w:val="left"/>
+      <w:pPr>
+        <w:tabs>
+          <w:tab w:val="num" w:pos="926"/>
+        </w:tabs>
+        <w:ind w:left="926" w:hanging="360"/>
+      </w:pPr>
+      <w:rPr>
+        <w:rFonts w:ascii="Symbol" w:hAnsi="Symbol" w:hint="default"/>
+      </w:rPr>
+    </w:lvl>
+  </w:abstractNum>
+  <w:abstractNum w:abstractNumId="7" w15:restartNumberingAfterBreak="0">
+    <w:nsid w:val="FFFFFF83"/>
+    <w:multiLevelType w:val="singleLevel"/>
+    <w:tmpl w:val="7B8633C2"/>
+    <w:lvl w:ilvl="0">
+      <w:start w:val="1"/>
+      <w:numFmt w:val="bullet"/>
+      <w:lvlText w:val=""/>
+      <w:lvlJc w:val="left"/>
+      <w:pPr>
+        <w:tabs>
+          <w:tab w:val="num" w:pos="643"/>
+        </w:tabs>
+        <w:ind w:left="643" w:hanging="360"/>
+      </w:pPr>
+      <w:rPr>
+        <w:rFonts w:ascii="Symbol" w:hAnsi="Symbol" w:hint="default"/>
+      </w:rPr>
+    </w:lvl>
+  </w:abstractNum>
+  <w:abstractNum w:abstractNumId="8" w15:restartNumberingAfterBreak="0">
+    <w:nsid w:val="FFFFFF88"/>
+    <w:multiLevelType w:val="singleLevel"/>
+    <w:tmpl w:val="8D1AAEEA"/>
+    <w:lvl w:ilvl="0">
+      <w:start w:val="1"/>
+      <w:numFmt w:val="decimal"/>
+      <w:lvlText w:val="%1."/>
+      <w:lvlJc w:val="left"/>
+      <w:pPr>
+        <w:tabs>
+          <w:tab w:val="num" w:pos="360"/>
+        </w:tabs>
+        <w:ind w:left="360" w:hanging="360"/>
+      </w:pPr>
+    </w:lvl>
+  </w:abstractNum>
+  <w:abstractNum w:abstractNumId="9" w15:restartNumberingAfterBreak="0">
+    <w:nsid w:val="FFFFFF89"/>
+    <w:multiLevelType w:val="singleLevel"/>
+    <w:tmpl w:val="1E585DB0"/>
+    <w:lvl w:ilvl="0">
+      <w:start w:val="1"/>
+      <w:numFmt w:val="bullet"/>
+      <w:lvlText w:val=""/>
+      <w:lvlJc w:val="left"/>
+      <w:pPr>
+        <w:tabs>
+          <w:tab w:val="num" w:pos="360"/>
+        </w:tabs>
+        <w:ind w:left="360" w:hanging="360"/>
+      </w:pPr>
+      <w:rPr>
+        <w:rFonts w:ascii="Symbol" w:hAnsi="Symbol" w:hint="default"/>
+      </w:rPr>
+    </w:lvl>
+  </w:abstractNum>
+  <w:abstractNum w:abstractNumId="10" w15:restartNumberingAfterBreak="0">
+    <w:nsid w:val="170CD2DE"/>
     <w:multiLevelType w:val="multilevel"/>
-    <w:tmpl w:val="80AA5CAA"/>
+    <w:tmpl w:val="9FD2E3F2"/>
     <w:lvl w:ilvl="0">
       <w:numFmt w:val="bullet"/>
       <w:lvlText w:val=" "/>
@@ -2591,20 +2934,32 @@
       </w:pPr>
     </w:lvl>
     <w:lvl w:ilvl="7">
-      <w:numFmt w:val="decimal"/>
-      <w:lvlText w:val=""/>
+      <w:numFmt w:val="bullet"/>
+      <w:lvlText w:val=" "/>
       <w:lvlJc w:val="left"/>
+      <w:pPr>
+        <w:tabs>
+          <w:tab w:val="num" w:pos="5040"/>
+        </w:tabs>
+        <w:ind w:left="5520" w:hanging="480"/>
+      </w:pPr>
     </w:lvl>
     <w:lvl w:ilvl="8">
-      <w:numFmt w:val="decimal"/>
-      <w:lvlText w:val=""/>
+      <w:numFmt w:val="bullet"/>
+      <w:lvlText w:val=" "/>
       <w:lvlJc w:val="left"/>
+      <w:pPr>
+        <w:tabs>
+          <w:tab w:val="num" w:pos="5760"/>
+        </w:tabs>
+        <w:ind w:left="6240" w:hanging="480"/>
+      </w:pPr>
     </w:lvl>
   </w:abstractNum>
-  <w:abstractNum w:abstractNumId="1">
-    <w:nsid w:val="E17F69BA"/>
+  <w:abstractNum w:abstractNumId="11" w15:restartNumberingAfterBreak="0">
+    <w:nsid w:val="2C1AE401"/>
     <w:multiLevelType w:val="multilevel"/>
-    <w:tmpl w:val="9C56148C"/>
+    <w:tmpl w:val="63C869CA"/>
     <w:lvl w:ilvl="0">
       <w:numFmt w:val="bullet"/>
       <w:lvlText w:val=" "/>
@@ -2683,203 +3038,30 @@
       </w:pPr>
     </w:lvl>
     <w:lvl w:ilvl="7">
-      <w:numFmt w:val="decimal"/>
-      <w:lvlText w:val=""/>
+      <w:numFmt w:val="bullet"/>
+      <w:lvlText w:val=" "/>
       <w:lvlJc w:val="left"/>
+      <w:pPr>
+        <w:tabs>
+          <w:tab w:val="num" w:pos="5040"/>
+        </w:tabs>
+        <w:ind w:left="5520" w:hanging="480"/>
+      </w:pPr>
     </w:lvl>
     <w:lvl w:ilvl="8">
-      <w:numFmt w:val="decimal"/>
-      <w:lvlText w:val=""/>
+      <w:numFmt w:val="bullet"/>
+      <w:lvlText w:val=" "/>
       <w:lvlJc w:val="left"/>
-    </w:lvl>
-  </w:abstractNum>
-  <w:abstractNum w:abstractNumId="2">
-    <w:nsid w:val="FFFFFF7C"/>
-    <w:multiLevelType w:val="singleLevel"/>
-    <w:tmpl w:val="A3126B6A"/>
-    <w:lvl w:ilvl="0">
-      <w:start w:val="1"/>
-      <w:numFmt w:val="decimal"/>
-      <w:lvlText w:val="%1."/>
-      <w:lvlJc w:val="left"/>
       <w:pPr>
         <w:tabs>
-          <w:tab w:val="num" w:pos="1492"/>
+          <w:tab w:val="num" w:pos="5760"/>
         </w:tabs>
-        <w:ind w:left="1492" w:hanging="360"/>
-      </w:pPr>
-    </w:lvl>
-  </w:abstractNum>
-  <w:abstractNum w:abstractNumId="3">
-    <w:nsid w:val="FFFFFF7D"/>
-    <w:multiLevelType w:val="singleLevel"/>
-    <w:tmpl w:val="413CF14C"/>
-    <w:lvl w:ilvl="0">
-      <w:start w:val="1"/>
-      <w:numFmt w:val="decimal"/>
-      <w:lvlText w:val="%1."/>
-      <w:lvlJc w:val="left"/>
-      <w:pPr>
-        <w:tabs>
-          <w:tab w:val="num" w:pos="1209"/>
-        </w:tabs>
-        <w:ind w:left="1209" w:hanging="360"/>
-      </w:pPr>
-    </w:lvl>
-  </w:abstractNum>
-  <w:abstractNum w:abstractNumId="4">
-    <w:nsid w:val="FFFFFF7E"/>
-    <w:multiLevelType w:val="singleLevel"/>
-    <w:tmpl w:val="26F02DE6"/>
-    <w:lvl w:ilvl="0">
-      <w:start w:val="1"/>
-      <w:numFmt w:val="decimal"/>
-      <w:lvlText w:val="%1."/>
-      <w:lvlJc w:val="left"/>
-      <w:pPr>
-        <w:tabs>
-          <w:tab w:val="num" w:pos="926"/>
-        </w:tabs>
-        <w:ind w:left="926" w:hanging="360"/>
-      </w:pPr>
-    </w:lvl>
-  </w:abstractNum>
-  <w:abstractNum w:abstractNumId="5">
-    <w:nsid w:val="FFFFFF7F"/>
-    <w:multiLevelType w:val="singleLevel"/>
-    <w:tmpl w:val="22489044"/>
-    <w:lvl w:ilvl="0">
-      <w:start w:val="1"/>
-      <w:numFmt w:val="decimal"/>
-      <w:lvlText w:val="%1."/>
-      <w:lvlJc w:val="left"/>
-      <w:pPr>
-        <w:tabs>
-          <w:tab w:val="num" w:pos="643"/>
-        </w:tabs>
-        <w:ind w:left="643" w:hanging="360"/>
-      </w:pPr>
-    </w:lvl>
-  </w:abstractNum>
-  <w:abstractNum w:abstractNumId="6">
-    <w:nsid w:val="FFFFFF80"/>
-    <w:multiLevelType w:val="singleLevel"/>
-    <w:tmpl w:val="874AA4FA"/>
-    <w:lvl w:ilvl="0">
-      <w:start w:val="1"/>
-      <w:numFmt w:val="bullet"/>
-      <w:lvlText w:val=""/>
-      <w:lvlJc w:val="left"/>
-      <w:pPr>
-        <w:tabs>
-          <w:tab w:val="num" w:pos="1492"/>
-        </w:tabs>
-        <w:ind w:left="1492" w:hanging="360"/>
-      </w:pPr>
-      <w:rPr>
-        <w:rFonts w:ascii="Symbol" w:hAnsi="Symbol" w:hint="default"/>
-      </w:rPr>
-    </w:lvl>
-  </w:abstractNum>
-  <w:abstractNum w:abstractNumId="7">
-    <w:nsid w:val="FFFFFF81"/>
-    <w:multiLevelType w:val="singleLevel"/>
-    <w:tmpl w:val="3126C8A8"/>
-    <w:lvl w:ilvl="0">
-      <w:start w:val="1"/>
-      <w:numFmt w:val="bullet"/>
-      <w:lvlText w:val=""/>
-      <w:lvlJc w:val="left"/>
-      <w:pPr>
-        <w:tabs>
-          <w:tab w:val="num" w:pos="1209"/>
-        </w:tabs>
-        <w:ind w:left="1209" w:hanging="360"/>
-      </w:pPr>
-      <w:rPr>
-        <w:rFonts w:ascii="Symbol" w:hAnsi="Symbol" w:hint="default"/>
-      </w:rPr>
-    </w:lvl>
-  </w:abstractNum>
-  <w:abstractNum w:abstractNumId="8">
-    <w:nsid w:val="FFFFFF82"/>
-    <w:multiLevelType w:val="singleLevel"/>
-    <w:tmpl w:val="9AC861AA"/>
-    <w:lvl w:ilvl="0">
-      <w:start w:val="1"/>
-      <w:numFmt w:val="bullet"/>
-      <w:lvlText w:val=""/>
-      <w:lvlJc w:val="left"/>
-      <w:pPr>
-        <w:tabs>
-          <w:tab w:val="num" w:pos="926"/>
-        </w:tabs>
-        <w:ind w:left="926" w:hanging="360"/>
-      </w:pPr>
-      <w:rPr>
-        <w:rFonts w:ascii="Symbol" w:hAnsi="Symbol" w:hint="default"/>
-      </w:rPr>
-    </w:lvl>
-  </w:abstractNum>
-  <w:abstractNum w:abstractNumId="9">
-    <w:nsid w:val="FFFFFF83"/>
-    <w:multiLevelType w:val="singleLevel"/>
-    <w:tmpl w:val="92F2DE44"/>
-    <w:lvl w:ilvl="0">
-      <w:start w:val="1"/>
-      <w:numFmt w:val="bullet"/>
-      <w:lvlText w:val=""/>
-      <w:lvlJc w:val="left"/>
-      <w:pPr>
-        <w:tabs>
-          <w:tab w:val="num" w:pos="643"/>
-        </w:tabs>
-        <w:ind w:left="643" w:hanging="360"/>
-      </w:pPr>
-      <w:rPr>
-        <w:rFonts w:ascii="Symbol" w:hAnsi="Symbol" w:hint="default"/>
-      </w:rPr>
-    </w:lvl>
-  </w:abstractNum>
-  <w:abstractNum w:abstractNumId="10">
-    <w:nsid w:val="FFFFFF88"/>
-    <w:multiLevelType w:val="singleLevel"/>
-    <w:tmpl w:val="F2AA1BE2"/>
-    <w:lvl w:ilvl="0">
-      <w:start w:val="1"/>
-      <w:numFmt w:val="decimal"/>
-      <w:lvlText w:val="%1."/>
-      <w:lvlJc w:val="left"/>
-      <w:pPr>
-        <w:tabs>
-          <w:tab w:val="num" w:pos="360"/>
-        </w:tabs>
-        <w:ind w:left="360" w:hanging="360"/>
-      </w:pPr>
-    </w:lvl>
-  </w:abstractNum>
-  <w:abstractNum w:abstractNumId="11">
-    <w:nsid w:val="FFFFFF89"/>
-    <w:multiLevelType w:val="singleLevel"/>
-    <w:tmpl w:val="DCDED576"/>
-    <w:lvl w:ilvl="0">
-      <w:start w:val="1"/>
-      <w:numFmt w:val="bullet"/>
-      <w:lvlText w:val=""/>
-      <w:lvlJc w:val="left"/>
-      <w:pPr>
-        <w:tabs>
-          <w:tab w:val="num" w:pos="360"/>
-        </w:tabs>
-        <w:ind w:left="360" w:hanging="360"/>
-      </w:pPr>
-      <w:rPr>
-        <w:rFonts w:ascii="Symbol" w:hAnsi="Symbol" w:hint="default"/>
-      </w:rPr>
+        <w:ind w:left="6240" w:hanging="480"/>
+      </w:pPr>
     </w:lvl>
   </w:abstractNum>
   <w:abstractNum w:abstractNumId="990">
-    <w:nsid w:val="2242809e"/>
+    <w:nsid w:val="2c1ae401"/>
     <w:multiLevelType w:val="multilevel"/>
     <w:lvl w:ilvl="0">
       <w:numFmt w:val="bullet"/>
@@ -2958,42 +3140,67 @@
         <w:ind w:left="4800" w:hanging="480"/>
       </w:pPr>
     </w:lvl>
+    <w:lvl w:ilvl="7">
+      <w:numFmt w:val="bullet"/>
+      <w:lvlText w:val=" "/>
+      <w:lvlJc w:val="left"/>
+      <w:pPr>
+        <w:tabs>
+          <w:tab w:val="num" w:pos="5040"/>
+        </w:tabs>
+        <w:ind w:left="5520" w:hanging="480"/>
+      </w:pPr>
+    </w:lvl>
+    <w:lvl w:ilvl="8">
+      <w:numFmt w:val="bullet"/>
+      <w:lvlText w:val=" "/>
+      <w:lvlJc w:val="left"/>
+      <w:pPr>
+        <w:tabs>
+          <w:tab w:val="num" w:pos="5760"/>
+        </w:tabs>
+        <w:ind w:left="6240" w:hanging="480"/>
+      </w:pPr>
+    </w:lvl>
   </w:abstractNum>
   <w:num w:numId="1">
-    <w:abstractNumId w:val="1"/>
+    <w:abstractNumId w:val="10"/>
   </w:num>
   <w:num w:numId="2">
-    <w:abstractNumId w:val="0"/>
+    <w:abstractNumId w:val="10"/>
   </w:num>
   <w:num w:numId="3">
     <w:abstractNumId w:val="11"/>
   </w:num>
   <w:num w:numId="4">
-    <w:abstractNumId w:val="9"/>
+    <w:abstractNumId w:val="0"/>
   </w:num>
   <w:num w:numId="5">
+    <w:abstractNumId w:val="1"/>
+  </w:num>
+  <w:num w:numId="6">
+    <w:abstractNumId w:val="2"/>
+  </w:num>
+  <w:num w:numId="7">
+    <w:abstractNumId w:val="3"/>
+  </w:num>
+  <w:num w:numId="8">
     <w:abstractNumId w:val="8"/>
   </w:num>
-  <w:num w:numId="6">
+  <w:num w:numId="9">
+    <w:abstractNumId w:val="4"/>
+  </w:num>
+  <w:num w:numId="10">
+    <w:abstractNumId w:val="5"/>
+  </w:num>
+  <w:num w:numId="11">
+    <w:abstractNumId w:val="6"/>
+  </w:num>
+  <w:num w:numId="12">
     <w:abstractNumId w:val="7"/>
   </w:num>
-  <w:num w:numId="7">
-    <w:abstractNumId w:val="6"/>
-  </w:num>
-  <w:num w:numId="8">
-    <w:abstractNumId w:val="10"/>
-  </w:num>
-  <w:num w:numId="9">
-    <w:abstractNumId w:val="5"/>
-  </w:num>
-  <w:num w:numId="10">
-    <w:abstractNumId w:val="4"/>
-  </w:num>
-  <w:num w:numId="11">
-    <w:abstractNumId w:val="3"/>
-  </w:num>
-  <w:num w:numId="12">
-    <w:abstractNumId w:val="2"/>
+  <w:num w:numId="13">
+    <w:abstractNumId w:val="9"/>
   </w:num>
   <w:num w:numId="1000">
     <w:abstractNumId w:val="990"/>
@@ -3002,7 +3209,7 @@
 </file>
 
 <file path=word/styles.xml><?xml version="1.0" encoding="utf-8"?>
-<w:styles xmlns:mc="http://schemas.openxmlformats.org/markup-compatibility/2006" xmlns:r="http://schemas.openxmlformats.org/officeDocument/2006/relationships" xmlns:w="http://schemas.openxmlformats.org/wordprocessingml/2006/main" xmlns:w14="http://schemas.microsoft.com/office/word/2010/wordml" mc:Ignorable="w14">
+<w:styles xmlns:mc="http://schemas.openxmlformats.org/markup-compatibility/2006" xmlns:r="http://schemas.openxmlformats.org/officeDocument/2006/relationships" xmlns:w="http://schemas.openxmlformats.org/wordprocessingml/2006/main" xmlns:w14="http://schemas.microsoft.com/office/word/2010/wordml" xmlns:w15="http://schemas.microsoft.com/office/word/2012/wordml" xmlns:w16cid="http://schemas.microsoft.com/office/word/2016/wordml/cid" xmlns:w16se="http://schemas.microsoft.com/office/word/2015/wordml/symex" mc:Ignorable="w14 w15 w16se w16cid">
   <w:docDefaults>
     <w:rPrDefault>
       <w:rPr>
@@ -3018,12 +3225,352 @@
       </w:pPr>
     </w:pPrDefault>
   </w:docDefaults>
-  <w:latentStyles w:defLockedState="0" w:defUIPriority="0" w:defSemiHidden="0" w:defUnhideWhenUsed="0" w:defQFormat="0" w:count="267">
-    <w:lsdException w:name="heading 2" w:uiPriority="9" w:qFormat="1"/>
+  <w:latentStyles w:defLockedState="0" w:defUIPriority="0" w:defSemiHidden="0" w:defUnhideWhenUsed="0" w:defQFormat="0" w:count="375">
+    <w:lsdException w:name="heading 6" w:semiHidden="1" w:unhideWhenUsed="1"/>
+    <w:lsdException w:name="index 3" w:semiHidden="1" w:unhideWhenUsed="1"/>
+    <w:lsdException w:name="index 4" w:semiHidden="1" w:unhideWhenUsed="1"/>
+    <w:lsdException w:name="index 5" w:semiHidden="1" w:unhideWhenUsed="1"/>
+    <w:lsdException w:name="index 6" w:semiHidden="1" w:unhideWhenUsed="1"/>
+    <w:lsdException w:name="index 7" w:semiHidden="1" w:unhideWhenUsed="1"/>
+    <w:lsdException w:name="index 8" w:semiHidden="1" w:unhideWhenUsed="1"/>
+    <w:lsdException w:name="index 9" w:semiHidden="1" w:unhideWhenUsed="1"/>
+    <w:lsdException w:name="toc 1" w:semiHidden="1" w:unhideWhenUsed="1"/>
+    <w:lsdException w:name="toc 2" w:semiHidden="1" w:unhideWhenUsed="1"/>
+    <w:lsdException w:name="toc 3" w:semiHidden="1" w:unhideWhenUsed="1"/>
+    <w:lsdException w:name="toc 4" w:semiHidden="1" w:unhideWhenUsed="1"/>
+    <w:lsdException w:name="toc 5" w:semiHidden="1" w:unhideWhenUsed="1"/>
+    <w:lsdException w:name="toc 6" w:semiHidden="1" w:unhideWhenUsed="1"/>
+    <w:lsdException w:name="toc 7" w:semiHidden="1" w:unhideWhenUsed="1"/>
+    <w:lsdException w:name="toc 8" w:semiHidden="1" w:unhideWhenUsed="1"/>
+    <w:lsdException w:name="toc 9" w:semiHidden="1" w:unhideWhenUsed="1"/>
+    <w:lsdException w:name="Normal Indent" w:semiHidden="1" w:unhideWhenUsed="1"/>
+    <w:lsdException w:name="footnote text" w:semiHidden="1" w:unhideWhenUsed="1"/>
+    <w:lsdException w:name="annotation text" w:semiHidden="1" w:unhideWhenUsed="1"/>
+    <w:lsdException w:name="header" w:semiHidden="1" w:unhideWhenUsed="1"/>
+    <w:lsdException w:name="footer" w:semiHidden="1" w:unhideWhenUsed="1"/>
+    <w:lsdException w:name="index heading" w:semiHidden="1" w:unhideWhenUsed="1"/>
+    <w:lsdException w:name="caption" w:semiHidden="1" w:unhideWhenUsed="1"/>
+    <w:lsdException w:name="table of figures" w:semiHidden="1" w:unhideWhenUsed="1"/>
+    <w:lsdException w:name="envelope address" w:semiHidden="1" w:unhideWhenUsed="1"/>
+    <w:lsdException w:name="envelope return" w:semiHidden="1" w:unhideWhenUsed="1"/>
+    <w:lsdException w:name="footnote reference" w:semiHidden="1" w:unhideWhenUsed="1"/>
+    <w:lsdException w:name="annotation reference" w:semiHidden="1" w:unhideWhenUsed="1"/>
+    <w:lsdException w:name="line number" w:semiHidden="1" w:unhideWhenUsed="1"/>
+    <w:lsdException w:name="page number" w:semiHidden="1" w:unhideWhenUsed="1"/>
+    <w:lsdException w:name="endnote reference" w:semiHidden="1" w:unhideWhenUsed="1"/>
+    <w:lsdException w:name="endnote text" w:semiHidden="1" w:unhideWhenUsed="1"/>
+    <w:lsdException w:name="table of authorities" w:semiHidden="1" w:unhideWhenUsed="1"/>
+    <w:lsdException w:name="macro" w:semiHidden="1" w:unhideWhenUsed="1"/>
+    <w:lsdException w:name="toa heading" w:semiHidden="1" w:unhideWhenUsed="1"/>
+    <w:lsdException w:name="List" w:semiHidden="1" w:unhideWhenUsed="1"/>
+    <w:lsdException w:name="List Bullet" w:semiHidden="1" w:unhideWhenUsed="1"/>
+    <w:lsdException w:name="List Number" w:semiHidden="1" w:unhideWhenUsed="1"/>
+    <w:lsdException w:name="List 2" w:semiHidden="1" w:unhideWhenUsed="1"/>
+    <w:lsdException w:name="List 3" w:semiHidden="1" w:unhideWhenUsed="1"/>
+    <w:lsdException w:name="List 4" w:semiHidden="1" w:unhideWhenUsed="1"/>
+    <w:lsdException w:name="List 5" w:semiHidden="1" w:unhideWhenUsed="1"/>
+    <w:lsdException w:name="List Bullet 3" w:semiHidden="1" w:unhideWhenUsed="1"/>
+    <w:lsdException w:name="List Bullet 4" w:semiHidden="1" w:unhideWhenUsed="1"/>
+    <w:lsdException w:name="List Number 3" w:semiHidden="1" w:unhideWhenUsed="1"/>
+    <w:lsdException w:name="List Number 4" w:semiHidden="1" w:unhideWhenUsed="1"/>
+    <w:lsdException w:name="List Number 5" w:semiHidden="1" w:unhideWhenUsed="1"/>
+    <w:lsdException w:name="Closing" w:semiHidden="1" w:unhideWhenUsed="1"/>
+    <w:lsdException w:name="Signature" w:semiHidden="1" w:unhideWhenUsed="1"/>
+    <w:lsdException w:name="Default Paragraph Font" w:semiHidden="1" w:unhideWhenUsed="1"/>
+    <w:lsdException w:name="Body Text" w:semiHidden="1" w:unhideWhenUsed="1"/>
+    <w:lsdException w:name="Body Text Indent" w:semiHidden="1" w:unhideWhenUsed="1"/>
+    <w:lsdException w:name="List Continue" w:semiHidden="1" w:unhideWhenUsed="1"/>
+    <w:lsdException w:name="List Continue 2" w:semiHidden="1" w:unhideWhenUsed="1"/>
+    <w:lsdException w:name="List Continue 3" w:semiHidden="1" w:unhideWhenUsed="1"/>
+    <w:lsdException w:name="List Continue 4" w:semiHidden="1" w:unhideWhenUsed="1"/>
+    <w:lsdException w:name="List Continue 5" w:semiHidden="1" w:unhideWhenUsed="1"/>
+    <w:lsdException w:name="Message Header" w:semiHidden="1" w:unhideWhenUsed="1"/>
+    <w:lsdException w:name="Salutation" w:semiHidden="1" w:unhideWhenUsed="1"/>
+    <w:lsdException w:name="Date" w:semiHidden="1" w:unhideWhenUsed="1"/>
+    <w:lsdException w:name="Body Text First Indent" w:semiHidden="1" w:unhideWhenUsed="1"/>
+    <w:lsdException w:name="Body Text First Indent 2" w:semiHidden="1" w:unhideWhenUsed="1"/>
+    <w:lsdException w:name="Body Text Indent 3" w:semiHidden="1" w:unhideWhenUsed="1"/>
+    <w:lsdException w:name="Block Text" w:semiHidden="1" w:unhideWhenUsed="1"/>
+    <w:lsdException w:name="Hyperlink" w:semiHidden="1" w:unhideWhenUsed="1"/>
+    <w:lsdException w:name="FollowedHyperlink" w:semiHidden="1" w:unhideWhenUsed="1"/>
+    <w:lsdException w:name="Document Map" w:semiHidden="1" w:unhideWhenUsed="1"/>
+    <w:lsdException w:name="Plain Text" w:semiHidden="1" w:unhideWhenUsed="1"/>
+    <w:lsdException w:name="E-mail Signature" w:semiHidden="1" w:unhideWhenUsed="1"/>
+    <w:lsdException w:name="HTML Top of Form" w:semiHidden="1" w:unhideWhenUsed="1"/>
+    <w:lsdException w:name="HTML Bottom of Form" w:semiHidden="1" w:unhideWhenUsed="1"/>
+    <w:lsdException w:name="Normal (Web)" w:semiHidden="1" w:unhideWhenUsed="1"/>
+    <w:lsdException w:name="HTML Acronym" w:semiHidden="1" w:unhideWhenUsed="1"/>
+    <w:lsdException w:name="HTML Address" w:semiHidden="1" w:unhideWhenUsed="1"/>
+    <w:lsdException w:name="HTML Cite" w:semiHidden="1" w:unhideWhenUsed="1"/>
+    <w:lsdException w:name="HTML Code" w:semiHidden="1" w:unhideWhenUsed="1"/>
+    <w:lsdException w:name="HTML Definition" w:semiHidden="1" w:unhideWhenUsed="1"/>
+    <w:lsdException w:name="HTML Keyboard" w:semiHidden="1" w:unhideWhenUsed="1"/>
+    <w:lsdException w:name="HTML Preformatted" w:semiHidden="1" w:unhideWhenUsed="1"/>
+    <w:lsdException w:name="HTML Sample" w:semiHidden="1" w:unhideWhenUsed="1"/>
+    <w:lsdException w:name="HTML Typewriter" w:semiHidden="1" w:unhideWhenUsed="1"/>
+    <w:lsdException w:name="HTML Variable" w:semiHidden="1" w:unhideWhenUsed="1"/>
+    <w:lsdException w:name="Normal Table" w:semiHidden="1" w:unhideWhenUsed="1"/>
+    <w:lsdException w:name="annotation subject" w:semiHidden="1" w:unhideWhenUsed="1"/>
+    <w:lsdException w:name="No List" w:semiHidden="1" w:unhideWhenUsed="1"/>
+    <w:lsdException w:name="Outline List 1" w:semiHidden="1" w:unhideWhenUsed="1"/>
+    <w:lsdException w:name="Outline List 2" w:semiHidden="1" w:unhideWhenUsed="1"/>
+    <w:lsdException w:name="Outline List 3" w:semiHidden="1" w:unhideWhenUsed="1"/>
+    <w:lsdException w:name="Table Simple 1" w:semiHidden="1" w:unhideWhenUsed="1"/>
+    <w:lsdException w:name="Table Simple 2" w:semiHidden="1" w:unhideWhenUsed="1"/>
+    <w:lsdException w:name="Table Simple 3" w:semiHidden="1" w:unhideWhenUsed="1"/>
+    <w:lsdException w:name="Table Classic 1" w:semiHidden="1" w:unhideWhenUsed="1"/>
+    <w:lsdException w:name="Table Classic 2" w:semiHidden="1" w:unhideWhenUsed="1"/>
+    <w:lsdException w:name="Table Classic 3" w:semiHidden="1" w:unhideWhenUsed="1"/>
+    <w:lsdException w:name="Table Classic 4" w:semiHidden="1" w:unhideWhenUsed="1"/>
+    <w:lsdException w:name="Table Colorful 1" w:semiHidden="1" w:unhideWhenUsed="1"/>
+    <w:lsdException w:name="Table Colorful 2" w:semiHidden="1" w:unhideWhenUsed="1"/>
+    <w:lsdException w:name="Table Colorful 3" w:semiHidden="1" w:unhideWhenUsed="1"/>
+    <w:lsdException w:name="Table Columns 1" w:semiHidden="1" w:unhideWhenUsed="1"/>
+    <w:lsdException w:name="Table Columns 2" w:semiHidden="1" w:unhideWhenUsed="1"/>
+    <w:lsdException w:name="Table Columns 3" w:semiHidden="1" w:unhideWhenUsed="1"/>
+    <w:lsdException w:name="Table Columns 4" w:semiHidden="1" w:unhideWhenUsed="1"/>
+    <w:lsdException w:name="Table Columns 5" w:semiHidden="1" w:unhideWhenUsed="1"/>
+    <w:lsdException w:name="Table Grid 1" w:semiHidden="1" w:unhideWhenUsed="1"/>
+    <w:lsdException w:name="Table Grid 2" w:semiHidden="1" w:unhideWhenUsed="1"/>
+    <w:lsdException w:name="Table Grid 3" w:semiHidden="1" w:unhideWhenUsed="1"/>
+    <w:lsdException w:name="Table Grid 4" w:semiHidden="1" w:unhideWhenUsed="1"/>
+    <w:lsdException w:name="Table Grid 5" w:semiHidden="1" w:unhideWhenUsed="1"/>
+    <w:lsdException w:name="Table Grid 6" w:semiHidden="1" w:unhideWhenUsed="1"/>
+    <w:lsdException w:name="Table Grid 7" w:semiHidden="1" w:unhideWhenUsed="1"/>
+    <w:lsdException w:name="Table Grid 8" w:semiHidden="1" w:unhideWhenUsed="1"/>
+    <w:lsdException w:name="Table List 1" w:semiHidden="1" w:unhideWhenUsed="1"/>
+    <w:lsdException w:name="Table List 2" w:semiHidden="1" w:unhideWhenUsed="1"/>
+    <w:lsdException w:name="Table List 3" w:semiHidden="1" w:unhideWhenUsed="1"/>
+    <w:lsdException w:name="Table List 4" w:semiHidden="1" w:unhideWhenUsed="1"/>
+    <w:lsdException w:name="Table List 5" w:semiHidden="1" w:unhideWhenUsed="1"/>
+    <w:lsdException w:name="Table List 6" w:semiHidden="1" w:unhideWhenUsed="1"/>
+    <w:lsdException w:name="Table List 7" w:semiHidden="1" w:unhideWhenUsed="1"/>
+    <w:lsdException w:name="Table List 8" w:semiHidden="1" w:unhideWhenUsed="1"/>
+    <w:lsdException w:name="Table 3D effects 1" w:semiHidden="1" w:unhideWhenUsed="1"/>
+    <w:lsdException w:name="Table 3D effects 2" w:semiHidden="1" w:unhideWhenUsed="1"/>
+    <w:lsdException w:name="Table 3D effects 3" w:semiHidden="1" w:unhideWhenUsed="1"/>
+    <w:lsdException w:name="Table Contemporary" w:semiHidden="1" w:unhideWhenUsed="1"/>
+    <w:lsdException w:name="Table Elegant" w:semiHidden="1" w:unhideWhenUsed="1"/>
+    <w:lsdException w:name="Table Professional" w:semiHidden="1" w:unhideWhenUsed="1"/>
+    <w:lsdException w:name="Table Subtle 1" w:semiHidden="1" w:unhideWhenUsed="1"/>
+    <w:lsdException w:name="Table Subtle 2" w:semiHidden="1" w:unhideWhenUsed="1"/>
+    <w:lsdException w:name="Table Web 1" w:semiHidden="1" w:unhideWhenUsed="1"/>
+    <w:lsdException w:name="Table Web 2" w:semiHidden="1" w:unhideWhenUsed="1"/>
+    <w:lsdException w:name="Table Web 3" w:semiHidden="1" w:unhideWhenUsed="1"/>
+    <w:lsdException w:name="Balloon Text" w:semiHidden="1" w:unhideWhenUsed="1"/>
+    <w:lsdException w:name="Table Theme" w:semiHidden="1" w:unhideWhenUsed="1"/>
+    <w:lsdException w:name="Placeholder Text" w:semiHidden="1"/>
+    <w:lsdException w:name="Light Shading"/>
+    <w:lsdException w:name="Light List"/>
+    <w:lsdException w:name="Light Grid"/>
+    <w:lsdException w:name="Medium Shading 1"/>
+    <w:lsdException w:name="Medium Shading 2"/>
+    <w:lsdException w:name="Medium List 1"/>
+    <w:lsdException w:name="Medium List 2"/>
+    <w:lsdException w:name="Medium Grid 1"/>
+    <w:lsdException w:name="Medium Grid 2"/>
+    <w:lsdException w:name="Medium Grid 3"/>
+    <w:lsdException w:name="Dark List"/>
+    <w:lsdException w:name="Colorful Shading"/>
+    <w:lsdException w:name="Colorful List"/>
+    <w:lsdException w:name="Colorful Grid"/>
+    <w:lsdException w:name="Light Shading Accent 1"/>
+    <w:lsdException w:name="Light List Accent 1"/>
+    <w:lsdException w:name="Light Grid Accent 1"/>
+    <w:lsdException w:name="Medium Shading 1 Accent 1"/>
+    <w:lsdException w:name="Medium Shading 2 Accent 1"/>
+    <w:lsdException w:name="Medium List 1 Accent 1"/>
+    <w:lsdException w:name="Revision" w:semiHidden="1"/>
+    <w:lsdException w:name="Medium List 2 Accent 1"/>
+    <w:lsdException w:name="Medium Grid 1 Accent 1"/>
+    <w:lsdException w:name="Medium Grid 2 Accent 1"/>
+    <w:lsdException w:name="Medium Grid 3 Accent 1"/>
+    <w:lsdException w:name="Dark List Accent 1"/>
+    <w:lsdException w:name="Colorful Shading Accent 1"/>
+    <w:lsdException w:name="Colorful List Accent 1"/>
+    <w:lsdException w:name="Colorful Grid Accent 1"/>
+    <w:lsdException w:name="Light Shading Accent 2"/>
+    <w:lsdException w:name="Light List Accent 2"/>
+    <w:lsdException w:name="Light Grid Accent 2"/>
+    <w:lsdException w:name="Medium Shading 1 Accent 2"/>
+    <w:lsdException w:name="Medium Shading 2 Accent 2"/>
+    <w:lsdException w:name="Medium List 1 Accent 2"/>
+    <w:lsdException w:name="Medium List 2 Accent 2"/>
+    <w:lsdException w:name="Medium Grid 1 Accent 2"/>
+    <w:lsdException w:name="Medium Grid 2 Accent 2"/>
+    <w:lsdException w:name="Medium Grid 3 Accent 2"/>
+    <w:lsdException w:name="Dark List Accent 2"/>
+    <w:lsdException w:name="Colorful Shading Accent 2"/>
+    <w:lsdException w:name="Colorful List Accent 2"/>
+    <w:lsdException w:name="Colorful Grid Accent 2"/>
+    <w:lsdException w:name="Light Shading Accent 3"/>
+    <w:lsdException w:name="Light List Accent 3"/>
+    <w:lsdException w:name="Light Grid Accent 3"/>
+    <w:lsdException w:name="Medium Shading 1 Accent 3"/>
+    <w:lsdException w:name="Medium Shading 2 Accent 3"/>
+    <w:lsdException w:name="Medium List 1 Accent 3"/>
+    <w:lsdException w:name="Medium List 2 Accent 3"/>
+    <w:lsdException w:name="Medium Grid 1 Accent 3"/>
+    <w:lsdException w:name="Medium Grid 2 Accent 3"/>
+    <w:lsdException w:name="Medium Grid 3 Accent 3"/>
+    <w:lsdException w:name="Dark List Accent 3"/>
+    <w:lsdException w:name="Colorful Shading Accent 3"/>
+    <w:lsdException w:name="Colorful List Accent 3"/>
+    <w:lsdException w:name="Colorful Grid Accent 3"/>
+    <w:lsdException w:name="Light Shading Accent 4"/>
+    <w:lsdException w:name="Light List Accent 4"/>
+    <w:lsdException w:name="Light Grid Accent 4"/>
+    <w:lsdException w:name="Medium Shading 1 Accent 4"/>
+    <w:lsdException w:name="Medium Shading 2 Accent 4"/>
+    <w:lsdException w:name="Medium List 1 Accent 4"/>
+    <w:lsdException w:name="Medium List 2 Accent 4"/>
+    <w:lsdException w:name="Medium Grid 1 Accent 4"/>
+    <w:lsdException w:name="Medium Grid 2 Accent 4"/>
+    <w:lsdException w:name="Medium Grid 3 Accent 4"/>
+    <w:lsdException w:name="Dark List Accent 4"/>
+    <w:lsdException w:name="Colorful Shading Accent 4"/>
+    <w:lsdException w:name="Colorful List Accent 4"/>
+    <w:lsdException w:name="Colorful Grid Accent 4"/>
+    <w:lsdException w:name="Light Shading Accent 5"/>
+    <w:lsdException w:name="Light List Accent 5"/>
+    <w:lsdException w:name="Light Grid Accent 5"/>
+    <w:lsdException w:name="Medium Shading 1 Accent 5"/>
+    <w:lsdException w:name="Medium Shading 2 Accent 5"/>
+    <w:lsdException w:name="Medium List 1 Accent 5"/>
+    <w:lsdException w:name="Medium List 2 Accent 5"/>
+    <w:lsdException w:name="Medium Grid 1 Accent 5"/>
+    <w:lsdException w:name="Medium Grid 2 Accent 5"/>
+    <w:lsdException w:name="Medium Grid 3 Accent 5"/>
+    <w:lsdException w:name="Dark List Accent 5"/>
+    <w:lsdException w:name="Colorful Shading Accent 5"/>
+    <w:lsdException w:name="Colorful List Accent 5"/>
+    <w:lsdException w:name="Colorful Grid Accent 5"/>
+    <w:lsdException w:name="Light Shading Accent 6"/>
+    <w:lsdException w:name="Light List Accent 6"/>
+    <w:lsdException w:name="Light Grid Accent 6"/>
+    <w:lsdException w:name="Medium Shading 1 Accent 6"/>
+    <w:lsdException w:name="Medium Shading 2 Accent 6"/>
+    <w:lsdException w:name="Medium List 1 Accent 6"/>
+    <w:lsdException w:name="Medium List 2 Accent 6"/>
+    <w:lsdException w:name="Medium Grid 1 Accent 6"/>
+    <w:lsdException w:name="Medium Grid 2 Accent 6"/>
+    <w:lsdException w:name="Medium Grid 3 Accent 6"/>
+    <w:lsdException w:name="Dark List Accent 6"/>
+    <w:lsdException w:name="Colorful Shading Accent 6"/>
+    <w:lsdException w:name="Colorful List Accent 6"/>
+    <w:lsdException w:name="Colorful Grid Accent 6"/>
+    <w:lsdException w:name="Bibliography" w:semiHidden="1" w:unhideWhenUsed="1"/>
+    <w:lsdException w:name="TOC Heading" w:semiHidden="1" w:unhideWhenUsed="1"/>
+    <w:lsdException w:name="Grid Table 4" w:uiPriority="49"/>
+    <w:lsdException w:name="Grid Table 5 Dark" w:uiPriority="50"/>
+    <w:lsdException w:name="Grid Table 6 Colorful" w:uiPriority="51"/>
+    <w:lsdException w:name="Grid Table 7 Colorful" w:uiPriority="52"/>
+    <w:lsdException w:name="Grid Table 1 Light Accent 1" w:uiPriority="46"/>
+    <w:lsdException w:name="Grid Table 2 Accent 1" w:uiPriority="47"/>
+    <w:lsdException w:name="Grid Table 3 Accent 1" w:uiPriority="48"/>
+    <w:lsdException w:name="Grid Table 4 Accent 1" w:uiPriority="49"/>
+    <w:lsdException w:name="Grid Table 5 Dark Accent 1" w:uiPriority="50"/>
+    <w:lsdException w:name="Grid Table 6 Colorful Accent 1" w:uiPriority="51"/>
+    <w:lsdException w:name="Grid Table 7 Colorful Accent 1" w:uiPriority="52"/>
+    <w:lsdException w:name="Grid Table 1 Light Accent 2" w:uiPriority="46"/>
+    <w:lsdException w:name="Grid Table 2 Accent 2" w:uiPriority="47"/>
+    <w:lsdException w:name="Grid Table 3 Accent 2" w:uiPriority="48"/>
+    <w:lsdException w:name="Grid Table 4 Accent 2" w:uiPriority="49"/>
+    <w:lsdException w:name="Grid Table 5 Dark Accent 2" w:uiPriority="50"/>
+    <w:lsdException w:name="Grid Table 6 Colorful Accent 2" w:uiPriority="51"/>
+    <w:lsdException w:name="Grid Table 7 Colorful Accent 2" w:uiPriority="52"/>
+    <w:lsdException w:name="Grid Table 1 Light Accent 3" w:uiPriority="46"/>
+    <w:lsdException w:name="Grid Table 2 Accent 3" w:uiPriority="47"/>
+    <w:lsdException w:name="Grid Table 3 Accent 3" w:uiPriority="48"/>
+    <w:lsdException w:name="Grid Table 4 Accent 3" w:uiPriority="49"/>
+    <w:lsdException w:name="Grid Table 5 Dark Accent 3" w:uiPriority="50"/>
+    <w:lsdException w:name="Grid Table 6 Colorful Accent 3" w:uiPriority="51"/>
+    <w:lsdException w:name="Grid Table 7 Colorful Accent 3" w:uiPriority="52"/>
+    <w:lsdException w:name="Grid Table 1 Light Accent 4" w:uiPriority="46"/>
+    <w:lsdException w:name="Grid Table 2 Accent 4" w:uiPriority="47"/>
+    <w:lsdException w:name="Grid Table 3 Accent 4" w:uiPriority="48"/>
+    <w:lsdException w:name="Grid Table 4 Accent 4" w:uiPriority="49"/>
+    <w:lsdException w:name="Grid Table 5 Dark Accent 4" w:uiPriority="50"/>
+    <w:lsdException w:name="Grid Table 6 Colorful Accent 4" w:uiPriority="51"/>
+    <w:lsdException w:name="Grid Table 7 Colorful Accent 4" w:uiPriority="52"/>
+    <w:lsdException w:name="Grid Table 1 Light Accent 5" w:uiPriority="46"/>
+    <w:lsdException w:name="Grid Table 2 Accent 5" w:uiPriority="47"/>
+    <w:lsdException w:name="Grid Table 3 Accent 5" w:uiPriority="48"/>
+    <w:lsdException w:name="Grid Table 4 Accent 5" w:uiPriority="49"/>
+    <w:lsdException w:name="Grid Table 5 Dark Accent 5" w:uiPriority="50"/>
+    <w:lsdException w:name="Grid Table 6 Colorful Accent 5" w:uiPriority="51"/>
+    <w:lsdException w:name="Grid Table 7 Colorful Accent 5" w:uiPriority="52"/>
+    <w:lsdException w:name="Grid Table 1 Light Accent 6" w:uiPriority="46"/>
+    <w:lsdException w:name="Grid Table 2 Accent 6" w:uiPriority="47"/>
+    <w:lsdException w:name="Grid Table 3 Accent 6" w:uiPriority="48"/>
+    <w:lsdException w:name="Grid Table 4 Accent 6" w:uiPriority="49"/>
+    <w:lsdException w:name="Grid Table 5 Dark Accent 6" w:uiPriority="50"/>
+    <w:lsdException w:name="Grid Table 6 Colorful Accent 6" w:uiPriority="51"/>
+    <w:lsdException w:name="Grid Table 7 Colorful Accent 6" w:uiPriority="52"/>
+    <w:lsdException w:name="List Table 1 Light" w:uiPriority="46"/>
+    <w:lsdException w:name="List Table 2" w:uiPriority="47"/>
+    <w:lsdException w:name="List Table 3" w:uiPriority="48"/>
+    <w:lsdException w:name="List Table 4" w:uiPriority="49"/>
+    <w:lsdException w:name="List Table 5 Dark" w:uiPriority="50"/>
+    <w:lsdException w:name="List Table 6 Colorful" w:uiPriority="51"/>
+    <w:lsdException w:name="List Table 7 Colorful" w:uiPriority="52"/>
+    <w:lsdException w:name="List Table 1 Light Accent 1" w:uiPriority="46"/>
+    <w:lsdException w:name="List Table 2 Accent 1" w:uiPriority="47"/>
+    <w:lsdException w:name="List Table 3 Accent 1" w:uiPriority="48"/>
+    <w:lsdException w:name="List Table 4 Accent 1" w:uiPriority="49"/>
+    <w:lsdException w:name="List Table 5 Dark Accent 1" w:uiPriority="50"/>
+    <w:lsdException w:name="List Table 6 Colorful Accent 1" w:uiPriority="51"/>
+    <w:lsdException w:name="List Table 7 Colorful Accent 1" w:uiPriority="52"/>
+    <w:lsdException w:name="List Table 1 Light Accent 2" w:uiPriority="46"/>
+    <w:lsdException w:name="List Table 2 Accent 2" w:uiPriority="47"/>
+    <w:lsdException w:name="List Table 3 Accent 2" w:uiPriority="48"/>
+    <w:lsdException w:name="List Table 4 Accent 2" w:uiPriority="49"/>
+    <w:lsdException w:name="List Table 5 Dark Accent 2" w:uiPriority="50"/>
+    <w:lsdException w:name="List Table 6 Colorful Accent 2" w:uiPriority="51"/>
+    <w:lsdException w:name="List Table 7 Colorful Accent 2" w:uiPriority="52"/>
+    <w:lsdException w:name="List Table 1 Light Accent 3" w:uiPriority="46"/>
+    <w:lsdException w:name="List Table 2 Accent 3" w:uiPriority="47"/>
+    <w:lsdException w:name="List Table 3 Accent 3" w:uiPriority="48"/>
+    <w:lsdException w:name="List Table 4 Accent 3" w:uiPriority="49"/>
+    <w:lsdException w:name="List Table 5 Dark Accent 3" w:uiPriority="50"/>
+    <w:lsdException w:name="List Table 6 Colorful Accent 3" w:uiPriority="51"/>
+    <w:lsdException w:name="List Table 7 Colorful Accent 3" w:uiPriority="52"/>
+    <w:lsdException w:name="List Table 1 Light Accent 4" w:uiPriority="46"/>
+    <w:lsdException w:name="List Table 2 Accent 4" w:uiPriority="47"/>
+    <w:lsdException w:name="List Table 3 Accent 4" w:uiPriority="48"/>
+    <w:lsdException w:name="List Table 4 Accent 4" w:uiPriority="49"/>
+    <w:lsdException w:name="List Table 5 Dark Accent 4" w:uiPriority="50"/>
+    <w:lsdException w:name="List Table 6 Colorful Accent 4" w:uiPriority="51"/>
+    <w:lsdException w:name="List Table 7 Colorful Accent 4" w:uiPriority="52"/>
+    <w:lsdException w:name="List Table 1 Light Accent 5" w:uiPriority="46"/>
+    <w:lsdException w:name="List Table 2 Accent 5" w:uiPriority="47"/>
+    <w:lsdException w:name="List Table 3 Accent 5" w:uiPriority="48"/>
+    <w:lsdException w:name="List Table 4 Accent 5" w:uiPriority="49"/>
+    <w:lsdException w:name="List Table 5 Dark Accent 5" w:uiPriority="50"/>
+    <w:lsdException w:name="List Table 6 Colorful Accent 5" w:uiPriority="51"/>
+    <w:lsdException w:name="List Table 7 Colorful Accent 5" w:uiPriority="52"/>
+    <w:lsdException w:name="List Table 1 Light Accent 6" w:uiPriority="46"/>
+    <w:lsdException w:name="List Table 2 Accent 6" w:uiPriority="47"/>
+    <w:lsdException w:name="List Table 3 Accent 6" w:uiPriority="48"/>
+    <w:lsdException w:name="List Table 4 Accent 6" w:uiPriority="49"/>
+    <w:lsdException w:name="List Table 5 Dark Accent 6" w:uiPriority="50"/>
+    <w:lsdException w:name="List Table 6 Colorful Accent 6" w:uiPriority="51"/>
+    <w:lsdException w:name="List Table 7 Colorful Accent 6" w:uiPriority="52"/>
+    <w:lsdException w:name="Mention" w:semiHidden="1" w:uiPriority="99" w:unhideWhenUsed="1"/>
+    <w:lsdException w:name="Smart Hyperlink" w:semiHidden="1" w:uiPriority="99" w:unhideWhenUsed="1"/>
+    <w:lsdException w:name="Hashtag" w:semiHidden="1" w:uiPriority="99" w:unhideWhenUsed="1"/>
+    <w:lsdException w:name="Unresolved Mention" w:semiHidden="1" w:uiPriority="99" w:unhideWhenUsed="1"/>
   </w:latentStyles>
   <w:style w:type="paragraph" w:default="1" w:styleId="Standard">
     <w:name w:val="Normal"/>
     <w:qFormat/>
+    <w:rsid w:val="00572FF5"/>
+    <w:pPr>
+      <w:spacing w:before="120" w:after="240" w:line="480" w:lineRule="auto"/>
+    </w:pPr>
+    <w:rPr>
+      <w:rFonts w:ascii="Times New Roman" w:hAnsi="Times New Roman"/>
+    </w:rPr>
   </w:style>
   <w:style w:type="paragraph" w:styleId="berschrift1">
     <w:name w:val="heading 1"/>
@@ -3031,16 +3578,16 @@
     <w:next w:val="Textkrper"/>
     <w:uiPriority w:val="9"/>
     <w:qFormat/>
-    <w:rsid w:val="003C3842"/>
+    <w:rsid w:val="00572FF5"/>
     <w:pPr>
       <w:keepNext/>
       <w:keepLines/>
-      <w:spacing w:before="480" w:after="0" w:line="480" w:lineRule="auto"/>
+      <w:spacing w:before="480" w:after="0"/>
       <w:jc w:val="center"/>
       <w:outlineLvl w:val="0"/>
     </w:pPr>
     <w:rPr>
-      <w:rFonts w:ascii="Times New Roman" w:eastAsiaTheme="majorEastAsia" w:hAnsi="Times New Roman" w:cstheme="majorBidi"/>
+      <w:rFonts w:eastAsiaTheme="majorEastAsia" w:cstheme="majorBidi"/>
       <w:b/>
       <w:bCs/>
       <w:szCs w:val="32"/>
@@ -3048,91 +3595,71 @@
   </w:style>
   <w:style w:type="paragraph" w:styleId="berschrift2">
     <w:name w:val="heading 2"/>
-    <w:basedOn w:val="Standard"/>
-    <w:next w:val="Textkrper"/>
-    <w:link w:val="berschrift2Zchn"/>
-    <w:uiPriority w:val="9"/>
-    <w:unhideWhenUsed/>
-    <w:qFormat/>
-    <w:rsid w:val="003C3842"/>
-    <w:pPr>
-      <w:keepNext/>
-      <w:keepLines/>
-      <w:spacing w:before="240" w:after="0" w:line="360" w:lineRule="auto"/>
-      <w:outlineLvl w:val="1"/>
-    </w:pPr>
-    <w:rPr>
-      <w:rFonts w:ascii="Times New Roman" w:eastAsiaTheme="majorEastAsia" w:hAnsi="Times New Roman" w:cstheme="majorBidi"/>
-      <w:b/>
-      <w:bCs/>
-      <w:szCs w:val="32"/>
-    </w:rPr>
-  </w:style>
-  <w:style w:type="paragraph" w:styleId="berschrift3">
-    <w:name w:val="heading 3"/>
-    <w:basedOn w:val="Standard"/>
+    <w:basedOn w:val="berschrift1"/>
     <w:next w:val="Textkrper"/>
     <w:uiPriority w:val="9"/>
     <w:unhideWhenUsed/>
     <w:qFormat/>
-    <w:rsid w:val="001272F2"/>
+    <w:rsid w:val="00AB6A32"/>
     <w:pPr>
-      <w:keepNext/>
-      <w:keepLines/>
+      <w:spacing w:before="200"/>
+      <w:jc w:val="left"/>
+      <w:outlineLvl w:val="1"/>
+    </w:pPr>
+    <w:rPr>
+      <w:bCs w:val="0"/>
+    </w:rPr>
+  </w:style>
+  <w:style w:type="paragraph" w:styleId="berschrift3">
+    <w:name w:val="heading 3"/>
+    <w:basedOn w:val="berschrift2"/>
+    <w:next w:val="Standard"/>
+    <w:uiPriority w:val="9"/>
+    <w:unhideWhenUsed/>
+    <w:qFormat/>
+    <w:rsid w:val="007F2EC5"/>
+    <w:pPr>
       <w:framePr w:wrap="around" w:vAnchor="text" w:hAnchor="text" w:y="1"/>
-      <w:spacing w:after="0"/>
+      <w:spacing w:before="0" w:line="240" w:lineRule="auto"/>
       <w:ind w:firstLine="680"/>
       <w:outlineLvl w:val="2"/>
     </w:pPr>
     <w:rPr>
-      <w:rFonts w:ascii="Times New Roman" w:eastAsiaTheme="majorEastAsia" w:hAnsi="Times New Roman" w:cstheme="majorBidi"/>
-      <w:b/>
       <w:bCs/>
       <w:szCs w:val="28"/>
     </w:rPr>
   </w:style>
   <w:style w:type="paragraph" w:styleId="berschrift4">
     <w:name w:val="heading 4"/>
-    <w:basedOn w:val="Standard"/>
+    <w:basedOn w:val="berschrift3"/>
     <w:next w:val="Textkrper"/>
     <w:uiPriority w:val="9"/>
     <w:unhideWhenUsed/>
     <w:qFormat/>
-    <w:rsid w:val="001272F2"/>
+    <w:rsid w:val="00F0724A"/>
     <w:pPr>
-      <w:keepNext/>
-      <w:keepLines/>
-      <w:framePr w:wrap="around" w:vAnchor="text" w:hAnchor="text" w:y="1"/>
-      <w:spacing w:after="0"/>
-      <w:ind w:firstLine="680"/>
+      <w:framePr w:wrap="around"/>
       <w:outlineLvl w:val="3"/>
     </w:pPr>
     <w:rPr>
-      <w:rFonts w:ascii="Times New Roman" w:eastAsiaTheme="majorEastAsia" w:hAnsi="Times New Roman" w:cstheme="majorBidi"/>
-      <w:b/>
-      <w:bCs/>
+      <w:bCs w:val="0"/>
       <w:i/>
     </w:rPr>
   </w:style>
   <w:style w:type="paragraph" w:styleId="berschrift5">
     <w:name w:val="heading 5"/>
-    <w:basedOn w:val="Standard"/>
+    <w:basedOn w:val="berschrift4"/>
     <w:next w:val="Textkrper"/>
     <w:uiPriority w:val="9"/>
     <w:unhideWhenUsed/>
     <w:qFormat/>
-    <w:rsid w:val="001272F2"/>
+    <w:rsid w:val="00F0724A"/>
     <w:pPr>
-      <w:keepNext/>
-      <w:keepLines/>
-      <w:framePr w:wrap="around" w:vAnchor="text" w:hAnchor="text" w:y="1"/>
-      <w:spacing w:after="0"/>
-      <w:ind w:firstLine="680"/>
+      <w:framePr w:wrap="around"/>
       <w:outlineLvl w:val="4"/>
     </w:pPr>
     <w:rPr>
-      <w:rFonts w:ascii="Times New Roman" w:eastAsiaTheme="majorEastAsia" w:hAnsi="Times New Roman" w:cstheme="majorBidi"/>
-      <w:i/>
+      <w:b w:val="0"/>
       <w:iCs/>
     </w:rPr>
   </w:style>
@@ -3154,10 +3681,63 @@
       <w:color w:val="4F81BD" w:themeColor="accent1"/>
     </w:rPr>
   </w:style>
+  <w:style w:type="paragraph" w:styleId="berschrift7">
+    <w:name w:val="heading 7"/>
+    <w:basedOn w:val="Standard"/>
+    <w:next w:val="Textkrper"/>
+    <w:uiPriority w:val="9"/>
+    <w:unhideWhenUsed/>
+    <w:qFormat/>
+    <w:pPr>
+      <w:keepNext/>
+      <w:keepLines/>
+      <w:spacing w:before="200" w:after="0"/>
+      <w:outlineLvl w:val="6"/>
+    </w:pPr>
+    <w:rPr>
+      <w:rFonts w:asciiTheme="majorHAnsi" w:eastAsiaTheme="majorEastAsia" w:hAnsiTheme="majorHAnsi" w:cstheme="majorBidi"/>
+      <w:color w:val="4F81BD" w:themeColor="accent1"/>
+    </w:rPr>
+  </w:style>
+  <w:style w:type="paragraph" w:styleId="berschrift8">
+    <w:name w:val="heading 8"/>
+    <w:basedOn w:val="Standard"/>
+    <w:next w:val="Textkrper"/>
+    <w:uiPriority w:val="9"/>
+    <w:unhideWhenUsed/>
+    <w:qFormat/>
+    <w:pPr>
+      <w:keepNext/>
+      <w:keepLines/>
+      <w:spacing w:before="200" w:after="0"/>
+      <w:outlineLvl w:val="7"/>
+    </w:pPr>
+    <w:rPr>
+      <w:rFonts w:asciiTheme="majorHAnsi" w:eastAsiaTheme="majorEastAsia" w:hAnsiTheme="majorHAnsi" w:cstheme="majorBidi"/>
+      <w:color w:val="4F81BD" w:themeColor="accent1"/>
+    </w:rPr>
+  </w:style>
+  <w:style w:type="paragraph" w:styleId="berschrift9">
+    <w:name w:val="heading 9"/>
+    <w:basedOn w:val="Standard"/>
+    <w:next w:val="Textkrper"/>
+    <w:uiPriority w:val="9"/>
+    <w:unhideWhenUsed/>
+    <w:qFormat/>
+    <w:pPr>
+      <w:keepNext/>
+      <w:keepLines/>
+      <w:spacing w:before="200" w:after="0"/>
+      <w:outlineLvl w:val="8"/>
+    </w:pPr>
+    <w:rPr>
+      <w:rFonts w:asciiTheme="majorHAnsi" w:eastAsiaTheme="majorEastAsia" w:hAnsiTheme="majorHAnsi" w:cstheme="majorBidi"/>
+      <w:color w:val="4F81BD" w:themeColor="accent1"/>
+    </w:rPr>
+  </w:style>
   <w:style w:type="character" w:default="1" w:styleId="Absatz-Standardschriftart">
     <w:name w:val="Default Paragraph Font"/>
     <w:uiPriority w:val="1"/>
-    <w:semiHidden/>
     <w:unhideWhenUsed/>
   </w:style>
   <w:style w:type="table" w:default="1" w:styleId="NormaleTabelle">
@@ -3186,14 +3766,11 @@
     <w:basedOn w:val="Standard"/>
     <w:link w:val="TextkrperZchn"/>
     <w:qFormat/>
-    <w:rsid w:val="001272F2"/>
+    <w:rsid w:val="005036C4"/>
     <w:pPr>
-      <w:spacing w:before="180" w:after="240" w:line="480" w:lineRule="auto"/>
+      <w:spacing w:before="180"/>
       <w:ind w:firstLine="680"/>
     </w:pPr>
-    <w:rPr>
-      <w:rFonts w:ascii="Times New Roman" w:hAnsi="Times New Roman"/>
-    </w:rPr>
   </w:style>
   <w:style w:type="paragraph" w:customStyle="1" w:styleId="FirstParagraph">
     <w:name w:val="First Paragraph"/>
@@ -3205,9 +3782,9 @@
     <w:name w:val="Compact"/>
     <w:basedOn w:val="Textkrper"/>
     <w:qFormat/>
-    <w:rsid w:val="00331F8D"/>
+    <w:rsid w:val="00AF6DE6"/>
     <w:pPr>
-      <w:spacing w:before="36" w:after="36"/>
+      <w:spacing w:after="180" w:line="240" w:lineRule="auto"/>
       <w:ind w:firstLine="0"/>
     </w:pPr>
   </w:style>
@@ -3216,16 +3793,15 @@
     <w:basedOn w:val="Standard"/>
     <w:next w:val="Textkrper"/>
     <w:qFormat/>
-    <w:rsid w:val="00B75796"/>
+    <w:rsid w:val="00186200"/>
     <w:pPr>
       <w:keepNext/>
       <w:keepLines/>
-      <w:pageBreakBefore/>
-      <w:spacing w:before="480" w:after="240" w:line="480" w:lineRule="auto"/>
+      <w:spacing w:before="2040"/>
       <w:jc w:val="center"/>
     </w:pPr>
     <w:rPr>
-      <w:rFonts w:ascii="Times New Roman" w:eastAsiaTheme="majorEastAsia" w:hAnsi="Times New Roman" w:cstheme="majorBidi"/>
+      <w:rFonts w:eastAsiaTheme="majorEastAsia" w:cstheme="majorBidi"/>
       <w:bCs/>
       <w:szCs w:val="36"/>
     </w:rPr>
@@ -3235,57 +3811,46 @@
     <w:basedOn w:val="Titel"/>
     <w:next w:val="Textkrper"/>
     <w:qFormat/>
+    <w:rsid w:val="00572FF5"/>
     <w:pPr>
       <w:spacing w:before="240"/>
     </w:pPr>
     <w:rPr>
-      <w:sz w:val="30"/>
       <w:szCs w:val="30"/>
     </w:rPr>
   </w:style>
   <w:style w:type="paragraph" w:customStyle="1" w:styleId="Author">
     <w:name w:val="Author"/>
+    <w:basedOn w:val="Titel"/>
     <w:next w:val="Textkrper"/>
     <w:qFormat/>
-    <w:rsid w:val="003C3842"/>
+    <w:rsid w:val="00CB20D0"/>
     <w:pPr>
-      <w:keepNext/>
-      <w:keepLines/>
-      <w:spacing w:line="480" w:lineRule="auto"/>
-      <w:jc w:val="center"/>
+      <w:spacing w:before="0"/>
     </w:pPr>
-    <w:rPr>
-      <w:rFonts w:ascii="Times New Roman" w:hAnsi="Times New Roman"/>
-    </w:rPr>
   </w:style>
   <w:style w:type="paragraph" w:styleId="Datum">
     <w:name w:val="Date"/>
     <w:next w:val="Textkrper"/>
     <w:qFormat/>
-    <w:rsid w:val="001272F2"/>
     <w:pPr>
       <w:keepNext/>
       <w:keepLines/>
-      <w:spacing w:line="480" w:lineRule="auto"/>
       <w:jc w:val="center"/>
     </w:pPr>
-    <w:rPr>
-      <w:rFonts w:ascii="Times New Roman" w:hAnsi="Times New Roman"/>
-    </w:rPr>
   </w:style>
   <w:style w:type="paragraph" w:customStyle="1" w:styleId="Abstract">
     <w:name w:val="Abstract"/>
     <w:basedOn w:val="Standard"/>
     <w:next w:val="Textkrper"/>
     <w:qFormat/>
-    <w:rsid w:val="001272F2"/>
+    <w:rsid w:val="00572FF5"/>
     <w:pPr>
       <w:keepNext/>
       <w:keepLines/>
-      <w:spacing w:before="300" w:after="300" w:line="480" w:lineRule="auto"/>
+      <w:spacing w:before="300" w:after="300"/>
     </w:pPr>
     <w:rPr>
-      <w:rFonts w:ascii="Times New Roman" w:hAnsi="Times New Roman"/>
       <w:szCs w:val="20"/>
     </w:rPr>
   </w:style>
@@ -3293,14 +3858,10 @@
     <w:name w:val="Bibliography"/>
     <w:basedOn w:val="Standard"/>
     <w:qFormat/>
-    <w:rsid w:val="001272F2"/>
+    <w:rsid w:val="00572FF5"/>
     <w:pPr>
-      <w:spacing w:line="480" w:lineRule="auto"/>
       <w:ind w:left="680" w:hanging="680"/>
     </w:pPr>
-    <w:rPr>
-      <w:rFonts w:ascii="Times New Roman" w:hAnsi="Times New Roman"/>
-    </w:rPr>
   </w:style>
   <w:style w:type="paragraph" w:styleId="Blocktext">
     <w:name w:val="Block Text"/>
@@ -3311,7 +3872,6 @@
     <w:qFormat/>
     <w:pPr>
       <w:spacing w:before="100" w:after="100"/>
-      <w:ind w:firstLine="0"/>
     </w:pPr>
     <w:rPr>
       <w:rFonts w:asciiTheme="majorHAnsi" w:eastAsiaTheme="majorEastAsia" w:hAnsiTheme="majorHAnsi" w:cstheme="majorBidi"/>
@@ -3326,13 +3886,48 @@
     <w:uiPriority w:val="9"/>
     <w:unhideWhenUsed/>
     <w:qFormat/>
-    <w:rsid w:val="001272F2"/>
+    <w:rsid w:val="00006D3F"/>
     <w:pPr>
-      <w:spacing w:line="480" w:lineRule="auto"/>
+      <w:spacing w:before="0"/>
     </w:pPr>
+  </w:style>
+  <w:style w:type="table" w:customStyle="1" w:styleId="Table">
+    <w:name w:val="Table"/>
+    <w:basedOn w:val="NormaleTabelle"/>
+    <w:uiPriority w:val="99"/>
+    <w:rsid w:val="00141BA7"/>
+    <w:pPr>
+      <w:spacing w:after="0"/>
+    </w:pPr>
     <w:rPr>
       <w:rFonts w:ascii="Times New Roman" w:hAnsi="Times New Roman"/>
     </w:rPr>
+    <w:tblPr>
+      <w:tblBorders>
+        <w:top w:val="single" w:sz="12" w:space="0" w:color="auto"/>
+        <w:bottom w:val="single" w:sz="4" w:space="0" w:color="auto"/>
+      </w:tblBorders>
+    </w:tblPr>
+    <w:tcPr>
+      <w:vAlign w:val="center"/>
+    </w:tcPr>
+    <w:tblStylePr w:type="firstRow">
+      <w:tblPr/>
+      <w:tcPr>
+        <w:tcBorders>
+          <w:top w:val="single" w:sz="8" w:space="0" w:color="auto"/>
+          <w:bottom w:val="single" w:sz="4" w:space="0" w:color="auto"/>
+        </w:tcBorders>
+      </w:tcPr>
+    </w:tblStylePr>
+    <w:tblStylePr w:type="lastRow">
+      <w:tblPr/>
+      <w:tcPr>
+        <w:tcBorders>
+          <w:bottom w:val="single" w:sz="4" w:space="0" w:color="auto"/>
+        </w:tcBorders>
+      </w:tcPr>
+    </w:tblStylePr>
   </w:style>
   <w:style w:type="paragraph" w:customStyle="1" w:styleId="DefinitionTerm">
     <w:name w:val="Definition Term"/>
@@ -3365,24 +3960,16 @@
   <w:style w:type="paragraph" w:customStyle="1" w:styleId="TableCaption">
     <w:name w:val="Table Caption"/>
     <w:basedOn w:val="Beschriftung"/>
-    <w:rsid w:val="001272F2"/>
+    <w:rsid w:val="00006D3F"/>
     <w:pPr>
       <w:keepNext/>
-      <w:spacing w:after="0" w:line="480" w:lineRule="auto"/>
     </w:pPr>
-    <w:rPr>
-      <w:rFonts w:ascii="Times New Roman" w:hAnsi="Times New Roman"/>
-    </w:rPr>
   </w:style>
   <w:style w:type="paragraph" w:customStyle="1" w:styleId="ImageCaption">
     <w:name w:val="Image Caption"/>
     <w:basedOn w:val="Beschriftung"/>
-    <w:rsid w:val="003C3842"/>
-    <w:pPr>
-      <w:spacing w:line="480" w:lineRule="auto"/>
-    </w:pPr>
-    <w:rPr>
-      <w:rFonts w:ascii="Times New Roman" w:hAnsi="Times New Roman"/>
+    <w:rsid w:val="00421B26"/>
+    <w:rPr>
       <w:i w:val="0"/>
     </w:rPr>
   </w:style>
@@ -3390,8 +3977,8 @@
     <w:name w:val="Figure"/>
     <w:basedOn w:val="Standard"/>
   </w:style>
-  <w:style w:type="paragraph" w:customStyle="1" w:styleId="FigurewithCaption">
-    <w:name w:val="Figure with Caption"/>
+  <w:style w:type="paragraph" w:customStyle="1" w:styleId="CaptionedFigure">
+    <w:name w:val="Captioned Figure"/>
     <w:basedOn w:val="Figure"/>
     <w:pPr>
       <w:keepNext/>
@@ -3421,7 +4008,6 @@
   <w:style w:type="character" w:styleId="Hyperlink">
     <w:name w:val="Hyperlink"/>
     <w:basedOn w:val="BeschriftungZchn"/>
-    <w:rsid w:val="007D3543"/>
     <w:rPr>
       <w:color w:val="4F81BD" w:themeColor="accent1"/>
     </w:rPr>
@@ -3433,9 +4019,9 @@
     <w:uiPriority w:val="39"/>
     <w:unhideWhenUsed/>
     <w:qFormat/>
-    <w:rsid w:val="001272F2"/>
+    <w:rsid w:val="00006D3F"/>
     <w:pPr>
-      <w:spacing w:before="240"/>
+      <w:spacing w:before="240" w:after="240"/>
       <w:outlineLvl w:val="9"/>
     </w:pPr>
     <w:rPr>
@@ -3772,139 +4358,75 @@
       <w:shd w:val="clear" w:color="auto" w:fill="F8F8F8"/>
     </w:rPr>
   </w:style>
-  <w:style w:type="paragraph" w:styleId="Sprechblasentext">
-    <w:name w:val="Balloon Text"/>
+  <w:style w:type="paragraph" w:styleId="Kopfzeile">
+    <w:name w:val="header"/>
     <w:basedOn w:val="Standard"/>
-    <w:link w:val="SprechblasentextZchn"/>
-    <w:rsid w:val="00AC3650"/>
+    <w:link w:val="KopfzeileZchn"/>
+    <w:unhideWhenUsed/>
+    <w:rsid w:val="00AF36ED"/>
     <w:pPr>
+      <w:tabs>
+        <w:tab w:val="center" w:pos="4536"/>
+        <w:tab w:val="right" w:pos="9072"/>
+      </w:tabs>
       <w:spacing w:after="0"/>
     </w:pPr>
-    <w:rPr>
-      <w:rFonts w:ascii="Tahoma" w:hAnsi="Tahoma" w:cs="Tahoma"/>
-      <w:sz w:val="16"/>
-      <w:szCs w:val="16"/>
-    </w:rPr>
-  </w:style>
-  <w:style w:type="character" w:customStyle="1" w:styleId="SprechblasentextZchn">
-    <w:name w:val="Sprechblasentext Zchn"/>
+  </w:style>
+  <w:style w:type="character" w:customStyle="1" w:styleId="KopfzeileZchn">
+    <w:name w:val="Kopfzeile Zchn"/>
     <w:basedOn w:val="Absatz-Standardschriftart"/>
-    <w:link w:val="Sprechblasentext"/>
-    <w:rsid w:val="00AC3650"/>
-    <w:rPr>
-      <w:rFonts w:ascii="Tahoma" w:hAnsi="Tahoma" w:cs="Tahoma"/>
-      <w:sz w:val="16"/>
-      <w:szCs w:val="16"/>
-    </w:rPr>
-  </w:style>
-  <w:style w:type="character" w:customStyle="1" w:styleId="berschrift2Zchn">
-    <w:name w:val="Überschrift 2 Zchn"/>
+    <w:link w:val="Kopfzeile"/>
+    <w:rsid w:val="00AF36ED"/>
+  </w:style>
+  <w:style w:type="paragraph" w:styleId="Fuzeile">
+    <w:name w:val="footer"/>
+    <w:basedOn w:val="Standard"/>
+    <w:link w:val="FuzeileZchn"/>
+    <w:unhideWhenUsed/>
+    <w:rsid w:val="00AF36ED"/>
+    <w:pPr>
+      <w:tabs>
+        <w:tab w:val="center" w:pos="4536"/>
+        <w:tab w:val="right" w:pos="9072"/>
+      </w:tabs>
+      <w:spacing w:after="0"/>
+    </w:pPr>
+  </w:style>
+  <w:style w:type="character" w:customStyle="1" w:styleId="FuzeileZchn">
+    <w:name w:val="Fußzeile Zchn"/>
     <w:basedOn w:val="Absatz-Standardschriftart"/>
-    <w:link w:val="berschrift2"/>
-    <w:uiPriority w:val="9"/>
-    <w:rsid w:val="00445C3D"/>
-    <w:rPr>
-      <w:rFonts w:ascii="Times New Roman" w:eastAsiaTheme="majorEastAsia" w:hAnsi="Times New Roman" w:cstheme="majorBidi"/>
-      <w:b/>
-      <w:bCs/>
-      <w:szCs w:val="32"/>
-    </w:rPr>
+    <w:link w:val="Fuzeile"/>
+    <w:rsid w:val="00AF36ED"/>
+  </w:style>
+  <w:style w:type="character" w:styleId="Seitenzahl">
+    <w:name w:val="page number"/>
+    <w:basedOn w:val="Absatz-Standardschriftart"/>
+    <w:semiHidden/>
+    <w:unhideWhenUsed/>
+    <w:rsid w:val="00AF36ED"/>
+  </w:style>
+  <w:style w:type="paragraph" w:customStyle="1" w:styleId="h1-pagebreak">
+    <w:name w:val="h1-pagebreak"/>
+    <w:basedOn w:val="berschrift1"/>
+    <w:qFormat/>
+    <w:rsid w:val="00006D3F"/>
+    <w:pPr>
+      <w:pageBreakBefore/>
+    </w:pPr>
   </w:style>
   <w:style w:type="character" w:customStyle="1" w:styleId="TextkrperZchn">
     <w:name w:val="Textkörper Zchn"/>
     <w:basedOn w:val="Absatz-Standardschriftart"/>
     <w:link w:val="Textkrper"/>
-    <w:rsid w:val="001272F2"/>
+    <w:rsid w:val="005036C4"/>
     <w:rPr>
       <w:rFonts w:ascii="Times New Roman" w:hAnsi="Times New Roman"/>
     </w:rPr>
-  </w:style>
-  <w:style w:type="paragraph" w:styleId="Zitat">
-    <w:name w:val="Quote"/>
-    <w:basedOn w:val="Standard"/>
-    <w:next w:val="Standard"/>
-    <w:link w:val="ZitatZchn"/>
-    <w:rsid w:val="001272F2"/>
-    <w:pPr>
-      <w:spacing w:after="0" w:line="480" w:lineRule="auto"/>
-      <w:ind w:left="680"/>
-    </w:pPr>
-    <w:rPr>
-      <w:rFonts w:ascii="Times New Roman" w:hAnsi="Times New Roman"/>
-      <w:iCs/>
-      <w:color w:val="000000" w:themeColor="text1"/>
-    </w:rPr>
-  </w:style>
-  <w:style w:type="character" w:customStyle="1" w:styleId="ZitatZchn">
-    <w:name w:val="Zitat Zchn"/>
-    <w:basedOn w:val="Absatz-Standardschriftart"/>
-    <w:link w:val="Zitat"/>
-    <w:rsid w:val="001272F2"/>
-    <w:rPr>
-      <w:rFonts w:ascii="Times New Roman" w:hAnsi="Times New Roman"/>
-      <w:iCs/>
-      <w:color w:val="000000" w:themeColor="text1"/>
-    </w:rPr>
-  </w:style>
-  <w:style w:type="character" w:styleId="Seitenzahl">
-    <w:name w:val="page number"/>
-    <w:basedOn w:val="Absatz-Standardschriftart"/>
-    <w:rsid w:val="001272F2"/>
-    <w:rPr>
-      <w:rFonts w:ascii="Times New Roman" w:hAnsi="Times New Roman"/>
-      <w:sz w:val="24"/>
-    </w:rPr>
-  </w:style>
-  <w:style w:type="paragraph" w:styleId="Kopfzeile">
-    <w:name w:val="header"/>
-    <w:basedOn w:val="Standard"/>
-    <w:link w:val="KopfzeileZchn"/>
-    <w:rsid w:val="001272F2"/>
-    <w:pPr>
-      <w:tabs>
-        <w:tab w:val="center" w:pos="4703"/>
-        <w:tab w:val="right" w:pos="9406"/>
-      </w:tabs>
-      <w:spacing w:after="0" w:line="480" w:lineRule="auto"/>
-    </w:pPr>
-    <w:rPr>
-      <w:rFonts w:ascii="Times New Roman" w:hAnsi="Times New Roman"/>
-    </w:rPr>
-  </w:style>
-  <w:style w:type="character" w:customStyle="1" w:styleId="KopfzeileZchn">
-    <w:name w:val="Kopfzeile Zchn"/>
-    <w:basedOn w:val="Absatz-Standardschriftart"/>
-    <w:link w:val="Kopfzeile"/>
-    <w:rsid w:val="001272F2"/>
-    <w:rPr>
-      <w:rFonts w:ascii="Times New Roman" w:hAnsi="Times New Roman"/>
-    </w:rPr>
-  </w:style>
-  <w:style w:type="paragraph" w:styleId="Abbildungsverzeichnis">
-    <w:name w:val="table of figures"/>
-    <w:basedOn w:val="Standard"/>
-    <w:next w:val="Standard"/>
-    <w:rsid w:val="001272F2"/>
-    <w:pPr>
-      <w:spacing w:after="0" w:line="480" w:lineRule="auto"/>
-    </w:pPr>
-    <w:rPr>
-      <w:rFonts w:ascii="Times New Roman" w:hAnsi="Times New Roman"/>
-    </w:rPr>
-  </w:style>
-  <w:style w:type="paragraph" w:customStyle="1" w:styleId="h1-pagebreak">
-    <w:name w:val="h1-pagebreak"/>
-    <w:basedOn w:val="berschrift1"/>
-    <w:qFormat/>
-    <w:rsid w:val="00CC4DBE"/>
-    <w:pPr>
-      <w:pageBreakBefore/>
-    </w:pPr>
   </w:style>
   <w:style w:type="table" w:styleId="Tabellenraster">
     <w:name w:val="Table Grid"/>
     <w:basedOn w:val="NormaleTabelle"/>
-    <w:rsid w:val="007407D0"/>
+    <w:rsid w:val="00006D3F"/>
     <w:pPr>
       <w:spacing w:after="0"/>
     </w:pPr>
@@ -3919,31 +4441,214 @@
       </w:tblBorders>
     </w:tblPr>
   </w:style>
-  <w:style w:type="table" w:customStyle="1" w:styleId="Table">
-    <w:name w:val="Table"/>
+  <w:style w:type="table" w:styleId="Gitternetztabelle1hell">
+    <w:name w:val="Grid Table 1 Light"/>
     <w:basedOn w:val="NormaleTabelle"/>
-    <w:uiPriority w:val="99"/>
-    <w:rsid w:val="007407D0"/>
+    <w:rsid w:val="00006D3F"/>
     <w:pPr>
       <w:spacing w:after="0"/>
     </w:pPr>
     <w:tblPr>
+      <w:tblStyleRowBandSize w:val="1"/>
+      <w:tblStyleColBandSize w:val="1"/>
       <w:tblBorders>
-        <w:top w:val="single" w:sz="12" w:space="0" w:color="auto"/>
-        <w:bottom w:val="single" w:sz="12" w:space="0" w:color="auto"/>
+        <w:top w:val="single" w:sz="4" w:space="0" w:color="999999" w:themeColor="text1" w:themeTint="66"/>
+        <w:left w:val="single" w:sz="4" w:space="0" w:color="999999" w:themeColor="text1" w:themeTint="66"/>
+        <w:bottom w:val="single" w:sz="4" w:space="0" w:color="999999" w:themeColor="text1" w:themeTint="66"/>
+        <w:right w:val="single" w:sz="4" w:space="0" w:color="999999" w:themeColor="text1" w:themeTint="66"/>
+        <w:insideH w:val="single" w:sz="4" w:space="0" w:color="999999" w:themeColor="text1" w:themeTint="66"/>
+        <w:insideV w:val="single" w:sz="4" w:space="0" w:color="999999" w:themeColor="text1" w:themeTint="66"/>
       </w:tblBorders>
     </w:tblPr>
-    <w:tcPr>
-      <w:vAlign w:val="center"/>
-    </w:tcPr>
     <w:tblStylePr w:type="firstRow">
+      <w:rPr>
+        <w:b/>
+        <w:bCs/>
+      </w:rPr>
       <w:tblPr/>
       <w:tcPr>
         <w:tcBorders>
-          <w:bottom w:val="single" w:sz="8" w:space="0" w:color="auto"/>
+          <w:bottom w:val="single" w:sz="12" w:space="0" w:color="666666" w:themeColor="text1" w:themeTint="99"/>
         </w:tcBorders>
       </w:tcPr>
     </w:tblStylePr>
+    <w:tblStylePr w:type="lastRow">
+      <w:rPr>
+        <w:b/>
+        <w:bCs/>
+      </w:rPr>
+      <w:tblPr/>
+      <w:tcPr>
+        <w:tcBorders>
+          <w:top w:val="double" w:sz="2" w:space="0" w:color="666666" w:themeColor="text1" w:themeTint="99"/>
+        </w:tcBorders>
+      </w:tcPr>
+    </w:tblStylePr>
+    <w:tblStylePr w:type="firstCol">
+      <w:rPr>
+        <w:b/>
+        <w:bCs/>
+      </w:rPr>
+    </w:tblStylePr>
+    <w:tblStylePr w:type="lastCol">
+      <w:rPr>
+        <w:b/>
+        <w:bCs/>
+      </w:rPr>
+    </w:tblStylePr>
+  </w:style>
+  <w:style w:type="table" w:styleId="EinfacheTabelle2">
+    <w:name w:val="Plain Table 2"/>
+    <w:basedOn w:val="NormaleTabelle"/>
+    <w:rsid w:val="00006D3F"/>
+    <w:pPr>
+      <w:spacing w:after="0"/>
+    </w:pPr>
+    <w:tblPr>
+      <w:tblStyleRowBandSize w:val="1"/>
+      <w:tblStyleColBandSize w:val="1"/>
+      <w:tblBorders>
+        <w:top w:val="single" w:sz="4" w:space="0" w:color="7F7F7F" w:themeColor="text1" w:themeTint="80"/>
+        <w:bottom w:val="single" w:sz="4" w:space="0" w:color="7F7F7F" w:themeColor="text1" w:themeTint="80"/>
+      </w:tblBorders>
+    </w:tblPr>
+    <w:tblStylePr w:type="firstRow">
+      <w:rPr>
+        <w:b/>
+        <w:bCs/>
+      </w:rPr>
+      <w:tblPr/>
+      <w:tcPr>
+        <w:tcBorders>
+          <w:bottom w:val="single" w:sz="4" w:space="0" w:color="7F7F7F" w:themeColor="text1" w:themeTint="80"/>
+        </w:tcBorders>
+      </w:tcPr>
+    </w:tblStylePr>
+    <w:tblStylePr w:type="lastRow">
+      <w:rPr>
+        <w:b/>
+        <w:bCs/>
+      </w:rPr>
+      <w:tblPr/>
+      <w:tcPr>
+        <w:tcBorders>
+          <w:top w:val="single" w:sz="4" w:space="0" w:color="7F7F7F" w:themeColor="text1" w:themeTint="80"/>
+        </w:tcBorders>
+      </w:tcPr>
+    </w:tblStylePr>
+    <w:tblStylePr w:type="firstCol">
+      <w:rPr>
+        <w:b/>
+        <w:bCs/>
+      </w:rPr>
+    </w:tblStylePr>
+    <w:tblStylePr w:type="lastCol">
+      <w:rPr>
+        <w:b/>
+        <w:bCs/>
+      </w:rPr>
+    </w:tblStylePr>
+    <w:tblStylePr w:type="band1Vert">
+      <w:tblPr/>
+      <w:tcPr>
+        <w:tcBorders>
+          <w:left w:val="single" w:sz="4" w:space="0" w:color="7F7F7F" w:themeColor="text1" w:themeTint="80"/>
+          <w:right w:val="single" w:sz="4" w:space="0" w:color="7F7F7F" w:themeColor="text1" w:themeTint="80"/>
+        </w:tcBorders>
+      </w:tcPr>
+    </w:tblStylePr>
+    <w:tblStylePr w:type="band2Vert">
+      <w:tblPr/>
+      <w:tcPr>
+        <w:tcBorders>
+          <w:left w:val="single" w:sz="4" w:space="0" w:color="7F7F7F" w:themeColor="text1" w:themeTint="80"/>
+          <w:right w:val="single" w:sz="4" w:space="0" w:color="7F7F7F" w:themeColor="text1" w:themeTint="80"/>
+        </w:tcBorders>
+      </w:tcPr>
+    </w:tblStylePr>
+    <w:tblStylePr w:type="band1Horz">
+      <w:tblPr/>
+      <w:tcPr>
+        <w:tcBorders>
+          <w:top w:val="single" w:sz="4" w:space="0" w:color="7F7F7F" w:themeColor="text1" w:themeTint="80"/>
+          <w:bottom w:val="single" w:sz="4" w:space="0" w:color="7F7F7F" w:themeColor="text1" w:themeTint="80"/>
+        </w:tcBorders>
+      </w:tcPr>
+    </w:tblStylePr>
+  </w:style>
+  <w:style w:type="table" w:styleId="EinfacheTabelle1">
+    <w:name w:val="Plain Table 1"/>
+    <w:basedOn w:val="NormaleTabelle"/>
+    <w:rsid w:val="00006D3F"/>
+    <w:pPr>
+      <w:spacing w:after="0"/>
+    </w:pPr>
+    <w:tblPr>
+      <w:tblStyleRowBandSize w:val="1"/>
+      <w:tblStyleColBandSize w:val="1"/>
+      <w:tblBorders>
+        <w:top w:val="single" w:sz="4" w:space="0" w:color="BFBFBF" w:themeColor="background1" w:themeShade="BF"/>
+        <w:left w:val="single" w:sz="4" w:space="0" w:color="BFBFBF" w:themeColor="background1" w:themeShade="BF"/>
+        <w:bottom w:val="single" w:sz="4" w:space="0" w:color="BFBFBF" w:themeColor="background1" w:themeShade="BF"/>
+        <w:right w:val="single" w:sz="4" w:space="0" w:color="BFBFBF" w:themeColor="background1" w:themeShade="BF"/>
+        <w:insideH w:val="single" w:sz="4" w:space="0" w:color="BFBFBF" w:themeColor="background1" w:themeShade="BF"/>
+        <w:insideV w:val="single" w:sz="4" w:space="0" w:color="BFBFBF" w:themeColor="background1" w:themeShade="BF"/>
+      </w:tblBorders>
+    </w:tblPr>
+    <w:tblStylePr w:type="firstRow">
+      <w:rPr>
+        <w:b/>
+        <w:bCs/>
+      </w:rPr>
+    </w:tblStylePr>
+    <w:tblStylePr w:type="lastRow">
+      <w:rPr>
+        <w:b/>
+        <w:bCs/>
+      </w:rPr>
+      <w:tblPr/>
+      <w:tcPr>
+        <w:tcBorders>
+          <w:top w:val="double" w:sz="4" w:space="0" w:color="BFBFBF" w:themeColor="background1" w:themeShade="BF"/>
+        </w:tcBorders>
+      </w:tcPr>
+    </w:tblStylePr>
+    <w:tblStylePr w:type="firstCol">
+      <w:rPr>
+        <w:b/>
+        <w:bCs/>
+      </w:rPr>
+    </w:tblStylePr>
+    <w:tblStylePr w:type="lastCol">
+      <w:rPr>
+        <w:b/>
+        <w:bCs/>
+      </w:rPr>
+    </w:tblStylePr>
+    <w:tblStylePr w:type="band1Vert">
+      <w:tblPr/>
+      <w:tcPr>
+        <w:shd w:val="clear" w:color="auto" w:fill="F2F2F2" w:themeFill="background1" w:themeFillShade="F2"/>
+      </w:tcPr>
+    </w:tblStylePr>
+    <w:tblStylePr w:type="band1Horz">
+      <w:tblPr/>
+      <w:tcPr>
+        <w:shd w:val="clear" w:color="auto" w:fill="F2F2F2" w:themeFill="background1" w:themeFillShade="F2"/>
+      </w:tcPr>
+    </w:tblStylePr>
+  </w:style>
+  <w:style w:type="character" w:styleId="Buchtitel">
+    <w:name w:val="Book Title"/>
+    <w:basedOn w:val="Absatz-Standardschriftart"/>
+    <w:rsid w:val="00F14702"/>
+    <w:rPr>
+      <w:b/>
+      <w:bCs/>
+      <w:i/>
+      <w:iCs/>
+      <w:spacing w:val="5"/>
+    </w:rPr>
   </w:style>
 </w:styles>
 </file>

</xml_diff>

<commit_message>
Everything runs now but I still need to validate.
</commit_message>
<xml_diff>
--- a/006_ml4_papaja_results.docx
+++ b/006_ml4_papaja_results.docx
@@ -189,6 +189,12 @@
       <w:pPr>
         <w:pStyle w:val="FirstParagraph"/>
       </w:pPr>
+      <w:r>
+        <w:t xml:space="preserve">Twenty-one data collection efforts from 18 unique sites collected data from a total of 2281 participants.</w:t>
+      </w:r>
+      <w:r>
+        <w:t xml:space="preserve"> </w:t>
+      </w:r>
       <w:r>
         <w:t xml:space="preserve">In line with our preregistration, data from four labs were discarded for collecting fewer than 60 samples pre-exclusions. This excluded about 160 participants.</w:t>
       </w:r>

</xml_diff>

<commit_message>
Making progress towards resubmission.
</commit_message>
<xml_diff>
--- a/006_ml4_papaja_results.docx
+++ b/006_ml4_papaja_results.docx
@@ -236,7 +236,7 @@
         <w:t xml:space="preserve"> </w:t>
       </w:r>
       <w:r>
-        <w:t xml:space="preserve">= 2.49). Participant reported race was 775 (50%) White, 196 (12.65%) Asian, 101 (6.52%) Black or African American, 9 (0.58%) American Indian or Alaska Native, 7 (0.45%) Native Hawaiian or Pacific Islander, 97 (6.26%) Other. The remaining participants did not report their race, or responses were not easily recoded to match these categories.</w:t>
+        <w:t xml:space="preserve">= 2.49). Participant reported race was 774 (49.94%) White, 219 (14.13%) Asian, 101 (6.52%) Black or African American, 3 (0.19%) American Indian or Alaska Native, 7 (0.45%) Native Hawaiian or Pacific Islander, 104 (6.71%) Other. The remaining participants did not report their race, or responses were not easily recoded to match these categories.</w:t>
       </w:r>
     </w:p>
     <w:p>
@@ -1061,7 +1061,7 @@
         <w:t xml:space="preserve"> </w:t>
       </w:r>
       <w:r>
-        <w:t xml:space="preserve">= 0.06, 95% CI = [-0.08, 0.20],</w:t>
+        <w:t xml:space="preserve">= 0.07, 95% CI = [-0.03, 0.17],</w:t>
       </w:r>
       <w:r>
         <w:t xml:space="preserve"> </w:t>
@@ -1076,6 +1076,72 @@
         <w:t xml:space="preserve"> </w:t>
       </w:r>
       <w:r>
+        <w:t xml:space="preserve">= 0.05,</w:t>
+      </w:r>
+      <w:r>
+        <w:t xml:space="preserve"> </w:t>
+      </w:r>
+      <w:r>
+        <w:rPr>
+          <w:i/>
+        </w:rPr>
+        <w:t xml:space="preserve">Z</w:t>
+      </w:r>
+      <w:r>
+        <w:t xml:space="preserve"> </w:t>
+      </w:r>
+      <w:r>
+        <w:t xml:space="preserve">= 1.33,</w:t>
+      </w:r>
+      <w:r>
+        <w:t xml:space="preserve"> </w:t>
+      </w:r>
+      <w:r>
+        <w:rPr>
+          <w:i/>
+        </w:rPr>
+        <w:t xml:space="preserve">p</w:t>
+      </w:r>
+      <w:r>
+        <w:t xml:space="preserve"> </w:t>
+      </w:r>
+      <w:r>
+        <w:t xml:space="preserve">= .182.</w:t>
+      </w:r>
+      <w:r>
+        <w:t xml:space="preserve"> </w:t>
+      </w:r>
+      <w:r>
+        <w:t xml:space="preserve">Exclusion Set 2:</w:t>
+      </w:r>
+      <w:r>
+        <w:t xml:space="preserve"> </w:t>
+      </w:r>
+      <w:r>
+        <w:rPr>
+          <w:i/>
+        </w:rPr>
+        <w:t xml:space="preserve">Hedges’ g</w:t>
+      </w:r>
+      <w:r>
+        <w:t xml:space="preserve"> </w:t>
+      </w:r>
+      <w:r>
+        <w:t xml:space="preserve">= 0.11, 95% CI = [-0.02, 0.24],</w:t>
+      </w:r>
+      <w:r>
+        <w:t xml:space="preserve"> </w:t>
+      </w:r>
+      <w:r>
+        <w:rPr>
+          <w:i/>
+        </w:rPr>
+        <w:t xml:space="preserve">SE</w:t>
+      </w:r>
+      <w:r>
+        <w:t xml:space="preserve"> </w:t>
+      </w:r>
+      <w:r>
         <w:t xml:space="preserve">= 0.07,</w:t>
       </w:r>
       <w:r>
@@ -1091,7 +1157,7 @@
         <w:t xml:space="preserve"> </w:t>
       </w:r>
       <w:r>
-        <w:t xml:space="preserve">= 0.84,</w:t>
+        <w:t xml:space="preserve">= 1.71,</w:t>
       </w:r>
       <w:r>
         <w:t xml:space="preserve"> </w:t>
@@ -1106,7 +1172,236 @@
         <w:t xml:space="preserve"> </w:t>
       </w:r>
       <w:r>
-        <w:t xml:space="preserve">= .399.</w:t>
+        <w:t xml:space="preserve">= .087.</w:t>
+      </w:r>
+      <w:r>
+        <w:t xml:space="preserve"> </w:t>
+      </w:r>
+      <w:r>
+        <w:t xml:space="preserve">Exclusion Set 3:</w:t>
+      </w:r>
+      <w:r>
+        <w:t xml:space="preserve"> </w:t>
+      </w:r>
+      <w:r>
+        <w:rPr>
+          <w:i/>
+        </w:rPr>
+        <w:t xml:space="preserve">Hedges’ g</w:t>
+      </w:r>
+      <w:r>
+        <w:t xml:space="preserve"> </w:t>
+      </w:r>
+      <w:r>
+        <w:t xml:space="preserve">= 0.13, 95% CI = [-0.03, 0.29],</w:t>
+      </w:r>
+      <w:r>
+        <w:t xml:space="preserve"> </w:t>
+      </w:r>
+      <w:r>
+        <w:rPr>
+          <w:i/>
+        </w:rPr>
+        <w:t xml:space="preserve">SE</w:t>
+      </w:r>
+      <w:r>
+        <w:t xml:space="preserve"> </w:t>
+      </w:r>
+      <w:r>
+        <w:t xml:space="preserve">= 0.08,</w:t>
+      </w:r>
+      <w:r>
+        <w:t xml:space="preserve"> </w:t>
+      </w:r>
+      <w:r>
+        <w:rPr>
+          <w:i/>
+        </w:rPr>
+        <w:t xml:space="preserve">Z</w:t>
+      </w:r>
+      <w:r>
+        <w:t xml:space="preserve"> </w:t>
+      </w:r>
+      <w:r>
+        <w:t xml:space="preserve">= 1.57,</w:t>
+      </w:r>
+      <w:r>
+        <w:t xml:space="preserve"> </w:t>
+      </w:r>
+      <w:r>
+        <w:rPr>
+          <w:i/>
+        </w:rPr>
+        <w:t xml:space="preserve">p</w:t>
+      </w:r>
+      <w:r>
+        <w:t xml:space="preserve"> </w:t>
+      </w:r>
+      <w:r>
+        <w:t xml:space="preserve">= .117.</w:t>
+      </w:r>
+    </w:p>
+    <w:p>
+      <w:pPr>
+        <w:pStyle w:val="Textkrper"/>
+      </w:pPr>
+      <w:r>
+        <w:t xml:space="preserve">Again, significant heterogeneity was not observed: Exclusion Set 1</w:t>
+      </w:r>
+      <w:r>
+        <w:t xml:space="preserve"> </w:t>
+      </w:r>
+      <w:r>
+        <w:rPr>
+          <w:i/>
+        </w:rPr>
+        <w:t xml:space="preserve">Q</w:t>
+      </w:r>
+      <w:r>
+        <w:t xml:space="preserve">() = ,</w:t>
+      </w:r>
+      <w:r>
+        <w:t xml:space="preserve"> </w:t>
+      </w:r>
+      <w:r>
+        <w:rPr>
+          <w:i/>
+        </w:rPr>
+        <w:t xml:space="preserve">p</w:t>
+      </w:r>
+      <w:r>
+        <w:t xml:space="preserve"> </w:t>
+      </w:r>
+      <w:r>
+        <w:t xml:space="preserve">= ; Exclusion Set 2,</w:t>
+      </w:r>
+      <w:r>
+        <w:t xml:space="preserve"> </w:t>
+      </w:r>
+      <w:r>
+        <w:rPr>
+          <w:i/>
+        </w:rPr>
+        <w:t xml:space="preserve">Q</w:t>
+      </w:r>
+      <w:r>
+        <w:t xml:space="preserve">() = ,</w:t>
+      </w:r>
+      <w:r>
+        <w:t xml:space="preserve"> </w:t>
+      </w:r>
+      <w:r>
+        <w:rPr>
+          <w:i/>
+        </w:rPr>
+        <w:t xml:space="preserve">p</w:t>
+      </w:r>
+      <w:r>
+        <w:t xml:space="preserve"> </w:t>
+      </w:r>
+      <w:r>
+        <w:t xml:space="preserve">= ; Exclusion Set 3,</w:t>
+      </w:r>
+      <w:r>
+        <w:t xml:space="preserve"> </w:t>
+      </w:r>
+      <w:r>
+        <w:rPr>
+          <w:i/>
+        </w:rPr>
+        <w:t xml:space="preserve">Q</w:t>
+      </w:r>
+      <w:r>
+        <w:t xml:space="preserve">() = ,</w:t>
+      </w:r>
+      <w:r>
+        <w:t xml:space="preserve"> </w:t>
+      </w:r>
+      <w:r>
+        <w:rPr>
+          <w:i/>
+        </w:rPr>
+        <w:t xml:space="preserve">p</w:t>
+      </w:r>
+      <w:r>
+        <w:t xml:space="preserve"> </w:t>
+      </w:r>
+      <w:r>
+        <w:t xml:space="preserve">= .</w:t>
+      </w:r>
+    </w:p>
+    <w:p>
+      <w:pPr>
+        <w:pStyle w:val="Textkrper"/>
+      </w:pPr>
+      <w:r>
+        <w:t xml:space="preserve">Critically, protocol version did not significantly predict replication effect size regardless of which exclusion criteria were used.</w:t>
+      </w:r>
+      <w:r>
+        <w:t xml:space="preserve"> </w:t>
+      </w:r>
+      <w:r>
+        <w:t xml:space="preserve">Exclusion Set 1:</w:t>
+      </w:r>
+      <w:r>
+        <w:t xml:space="preserve"> </w:t>
+      </w:r>
+      <w:r>
+        <w:rPr>
+          <w:i/>
+        </w:rPr>
+        <w:t xml:space="preserve">b</w:t>
+      </w:r>
+      <w:r>
+        <w:t xml:space="preserve"> </w:t>
+      </w:r>
+      <w:r>
+        <w:t xml:space="preserve">= 0.01, 95% CI = [-0.09, 0.11],</w:t>
+      </w:r>
+      <w:r>
+        <w:t xml:space="preserve"> </w:t>
+      </w:r>
+      <w:r>
+        <w:rPr>
+          <w:i/>
+        </w:rPr>
+        <w:t xml:space="preserve">SE</w:t>
+      </w:r>
+      <w:r>
+        <w:t xml:space="preserve"> </w:t>
+      </w:r>
+      <w:r>
+        <w:t xml:space="preserve">= 0.05,</w:t>
+      </w:r>
+      <w:r>
+        <w:t xml:space="preserve"> </w:t>
+      </w:r>
+      <w:r>
+        <w:rPr>
+          <w:i/>
+        </w:rPr>
+        <w:t xml:space="preserve">Z</w:t>
+      </w:r>
+      <w:r>
+        <w:t xml:space="preserve"> </w:t>
+      </w:r>
+      <w:r>
+        <w:t xml:space="preserve">= 0.20,</w:t>
+      </w:r>
+      <w:r>
+        <w:t xml:space="preserve"> </w:t>
+      </w:r>
+      <w:r>
+        <w:rPr>
+          <w:i/>
+        </w:rPr>
+        <w:t xml:space="preserve">p</w:t>
+      </w:r>
+      <w:r>
+        <w:t xml:space="preserve"> </w:t>
+      </w:r>
+      <w:r>
+        <w:t xml:space="preserve">= .842;</w:t>
       </w:r>
       <w:r>
         <w:t xml:space="preserve"> </w:t>
@@ -1121,13 +1416,13 @@
         <w:rPr>
           <w:i/>
         </w:rPr>
-        <w:t xml:space="preserve">Hedges’ g</w:t>
-      </w:r>
-      <w:r>
-        <w:t xml:space="preserve"> </w:t>
-      </w:r>
-      <w:r>
-        <w:t xml:space="preserve">= 0.06, 95% CI = [-0.09, 0.20],</w:t>
+        <w:t xml:space="preserve">b</w:t>
+      </w:r>
+      <w:r>
+        <w:t xml:space="preserve"> </w:t>
+      </w:r>
+      <w:r>
+        <w:t xml:space="preserve">= 0.05, 95% CI = [-0.08, 0.18],</w:t>
       </w:r>
       <w:r>
         <w:t xml:space="preserve"> </w:t>
@@ -1157,7 +1452,7 @@
         <w:t xml:space="preserve"> </w:t>
       </w:r>
       <w:r>
-        <w:t xml:space="preserve">= 0.79,</w:t>
+        <w:t xml:space="preserve">= 0.82,</w:t>
       </w:r>
       <w:r>
         <w:t xml:space="preserve"> </w:t>
@@ -1172,7 +1467,7 @@
         <w:t xml:space="preserve"> </w:t>
       </w:r>
       <w:r>
-        <w:t xml:space="preserve">= .428.</w:t>
+        <w:t xml:space="preserve">= .410;</w:t>
       </w:r>
       <w:r>
         <w:t xml:space="preserve"> </w:t>
@@ -1187,13 +1482,13 @@
         <w:rPr>
           <w:i/>
         </w:rPr>
-        <w:t xml:space="preserve">Hedges’ g</w:t>
-      </w:r>
-      <w:r>
-        <w:t xml:space="preserve"> </w:t>
-      </w:r>
-      <w:r>
-        <w:t xml:space="preserve">= 0.06, 95% CI = [-0.09, 0.21],</w:t>
+        <w:t xml:space="preserve">b</w:t>
+      </w:r>
+      <w:r>
+        <w:t xml:space="preserve"> </w:t>
+      </w:r>
+      <w:r>
+        <w:t xml:space="preserve">= 0.07, 95% CI = [-0.09, 0.23],</w:t>
       </w:r>
       <w:r>
         <w:t xml:space="preserve"> </w:t>
@@ -1209,301 +1504,6 @@
       </w:r>
       <w:r>
         <w:t xml:space="preserve">= 0.08,</w:t>
-      </w:r>
-      <w:r>
-        <w:t xml:space="preserve"> </w:t>
-      </w:r>
-      <w:r>
-        <w:rPr>
-          <w:i/>
-        </w:rPr>
-        <w:t xml:space="preserve">Z</w:t>
-      </w:r>
-      <w:r>
-        <w:t xml:space="preserve"> </w:t>
-      </w:r>
-      <w:r>
-        <w:t xml:space="preserve">= 0.74,</w:t>
-      </w:r>
-      <w:r>
-        <w:t xml:space="preserve"> </w:t>
-      </w:r>
-      <w:r>
-        <w:rPr>
-          <w:i/>
-        </w:rPr>
-        <w:t xml:space="preserve">p</w:t>
-      </w:r>
-      <w:r>
-        <w:t xml:space="preserve"> </w:t>
-      </w:r>
-      <w:r>
-        <w:t xml:space="preserve">= .457.</w:t>
-      </w:r>
-    </w:p>
-    <w:p>
-      <w:pPr>
-        <w:pStyle w:val="Textkrper"/>
-      </w:pPr>
-      <w:r>
-        <w:t xml:space="preserve">Again, significant heterogeneity was not observed: Exclusion Set 1</w:t>
-      </w:r>
-      <w:r>
-        <w:t xml:space="preserve"> </w:t>
-      </w:r>
-      <w:r>
-        <w:rPr>
-          <w:i/>
-        </w:rPr>
-        <w:t xml:space="preserve">Q</w:t>
-      </w:r>
-      <w:r>
-        <w:t xml:space="preserve">() = ,</w:t>
-      </w:r>
-      <w:r>
-        <w:t xml:space="preserve"> </w:t>
-      </w:r>
-      <w:r>
-        <w:rPr>
-          <w:i/>
-        </w:rPr>
-        <w:t xml:space="preserve">p</w:t>
-      </w:r>
-      <w:r>
-        <w:t xml:space="preserve"> </w:t>
-      </w:r>
-      <w:r>
-        <w:t xml:space="preserve">= ; Exclusion Set 2,</w:t>
-      </w:r>
-      <w:r>
-        <w:t xml:space="preserve"> </w:t>
-      </w:r>
-      <w:r>
-        <w:rPr>
-          <w:i/>
-        </w:rPr>
-        <w:t xml:space="preserve">Q</w:t>
-      </w:r>
-      <w:r>
-        <w:t xml:space="preserve">() = ,</w:t>
-      </w:r>
-      <w:r>
-        <w:t xml:space="preserve"> </w:t>
-      </w:r>
-      <w:r>
-        <w:rPr>
-          <w:i/>
-        </w:rPr>
-        <w:t xml:space="preserve">p</w:t>
-      </w:r>
-      <w:r>
-        <w:t xml:space="preserve"> </w:t>
-      </w:r>
-      <w:r>
-        <w:t xml:space="preserve">= ; Exclusion Set 3,</w:t>
-      </w:r>
-      <w:r>
-        <w:t xml:space="preserve"> </w:t>
-      </w:r>
-      <w:r>
-        <w:rPr>
-          <w:i/>
-        </w:rPr>
-        <w:t xml:space="preserve">Q</w:t>
-      </w:r>
-      <w:r>
-        <w:t xml:space="preserve">() = ,</w:t>
-      </w:r>
-      <w:r>
-        <w:t xml:space="preserve"> </w:t>
-      </w:r>
-      <w:r>
-        <w:rPr>
-          <w:i/>
-        </w:rPr>
-        <w:t xml:space="preserve">p</w:t>
-      </w:r>
-      <w:r>
-        <w:t xml:space="preserve"> </w:t>
-      </w:r>
-      <w:r>
-        <w:t xml:space="preserve">= .</w:t>
-      </w:r>
-    </w:p>
-    <w:p>
-      <w:pPr>
-        <w:pStyle w:val="Textkrper"/>
-      </w:pPr>
-      <w:r>
-        <w:t xml:space="preserve">Critically, protocol version did not significantly predict replication effect size regardless of which exclusion criteria were used.</w:t>
-      </w:r>
-      <w:r>
-        <w:t xml:space="preserve"> </w:t>
-      </w:r>
-      <w:r>
-        <w:t xml:space="preserve">Exclusion Set 1:</w:t>
-      </w:r>
-      <w:r>
-        <w:t xml:space="preserve"> </w:t>
-      </w:r>
-      <w:r>
-        <w:rPr>
-          <w:i/>
-        </w:rPr>
-        <w:t xml:space="preserve">b</w:t>
-      </w:r>
-      <w:r>
-        <w:t xml:space="preserve"> </w:t>
-      </w:r>
-      <w:r>
-        <w:t xml:space="preserve">= 0.02, 95% CI = [-0.18, 0.23],</w:t>
-      </w:r>
-      <w:r>
-        <w:t xml:space="preserve"> </w:t>
-      </w:r>
-      <w:r>
-        <w:rPr>
-          <w:i/>
-        </w:rPr>
-        <w:t xml:space="preserve">SE</w:t>
-      </w:r>
-      <w:r>
-        <w:t xml:space="preserve"> </w:t>
-      </w:r>
-      <w:r>
-        <w:t xml:space="preserve">= 0.10,</w:t>
-      </w:r>
-      <w:r>
-        <w:t xml:space="preserve"> </w:t>
-      </w:r>
-      <w:r>
-        <w:rPr>
-          <w:i/>
-        </w:rPr>
-        <w:t xml:space="preserve">Z</w:t>
-      </w:r>
-      <w:r>
-        <w:t xml:space="preserve"> </w:t>
-      </w:r>
-      <w:r>
-        <w:t xml:space="preserve">= 0.20,</w:t>
-      </w:r>
-      <w:r>
-        <w:t xml:space="preserve"> </w:t>
-      </w:r>
-      <w:r>
-        <w:rPr>
-          <w:i/>
-        </w:rPr>
-        <w:t xml:space="preserve">p</w:t>
-      </w:r>
-      <w:r>
-        <w:t xml:space="preserve"> </w:t>
-      </w:r>
-      <w:r>
-        <w:t xml:space="preserve">= .842;</w:t>
-      </w:r>
-      <w:r>
-        <w:t xml:space="preserve"> </w:t>
-      </w:r>
-      <w:r>
-        <w:t xml:space="preserve">Exclusion Set 2:</w:t>
-      </w:r>
-      <w:r>
-        <w:t xml:space="preserve"> </w:t>
-      </w:r>
-      <w:r>
-        <w:rPr>
-          <w:i/>
-        </w:rPr>
-        <w:t xml:space="preserve">b</w:t>
-      </w:r>
-      <w:r>
-        <w:t xml:space="preserve"> </w:t>
-      </w:r>
-      <w:r>
-        <w:t xml:space="preserve">= 0.11, 95% CI = [-0.15, 0.37],</w:t>
-      </w:r>
-      <w:r>
-        <w:t xml:space="preserve"> </w:t>
-      </w:r>
-      <w:r>
-        <w:rPr>
-          <w:i/>
-        </w:rPr>
-        <w:t xml:space="preserve">SE</w:t>
-      </w:r>
-      <w:r>
-        <w:t xml:space="preserve"> </w:t>
-      </w:r>
-      <w:r>
-        <w:t xml:space="preserve">= 0.13,</w:t>
-      </w:r>
-      <w:r>
-        <w:t xml:space="preserve"> </w:t>
-      </w:r>
-      <w:r>
-        <w:rPr>
-          <w:i/>
-        </w:rPr>
-        <w:t xml:space="preserve">Z</w:t>
-      </w:r>
-      <w:r>
-        <w:t xml:space="preserve"> </w:t>
-      </w:r>
-      <w:r>
-        <w:t xml:space="preserve">= 0.82,</w:t>
-      </w:r>
-      <w:r>
-        <w:t xml:space="preserve"> </w:t>
-      </w:r>
-      <w:r>
-        <w:rPr>
-          <w:i/>
-        </w:rPr>
-        <w:t xml:space="preserve">p</w:t>
-      </w:r>
-      <w:r>
-        <w:t xml:space="preserve"> </w:t>
-      </w:r>
-      <w:r>
-        <w:t xml:space="preserve">= .410;</w:t>
-      </w:r>
-      <w:r>
-        <w:t xml:space="preserve"> </w:t>
-      </w:r>
-      <w:r>
-        <w:t xml:space="preserve">Exclusion Set 3:</w:t>
-      </w:r>
-      <w:r>
-        <w:t xml:space="preserve"> </w:t>
-      </w:r>
-      <w:r>
-        <w:rPr>
-          <w:i/>
-        </w:rPr>
-        <w:t xml:space="preserve">b</w:t>
-      </w:r>
-      <w:r>
-        <w:t xml:space="preserve"> </w:t>
-      </w:r>
-      <w:r>
-        <w:t xml:space="preserve">= 0.14, 95% CI = [-0.18, 0.46],</w:t>
-      </w:r>
-      <w:r>
-        <w:t xml:space="preserve"> </w:t>
-      </w:r>
-      <w:r>
-        <w:rPr>
-          <w:i/>
-        </w:rPr>
-        <w:t xml:space="preserve">SE</w:t>
-      </w:r>
-      <w:r>
-        <w:t xml:space="preserve"> </w:t>
-      </w:r>
-      <w:r>
-        <w:t xml:space="preserve">= 0.16,</w:t>
       </w:r>
       <w:r>
         <w:t xml:space="preserve"> </w:t>

</xml_diff>

<commit_message>
Checked 006 and 008 output. -Deleted some janky figures
</commit_message>
<xml_diff>
--- a/006_ml4_papaja_results.docx
+++ b/006_ml4_papaja_results.docx
@@ -159,11 +159,11 @@
     </w:p>
     <w:p>
       <w:pPr>
-        <w:pStyle w:val="berschrift1"/>
-      </w:pPr>
-      <w:bookmarkStart w:id="21" w:name="work-in-progress"/>
-      <w:r>
-        <w:t xml:space="preserve">Work in progress</w:t>
+        <w:pStyle w:val="berschrift2"/>
+      </w:pPr>
+      <w:bookmarkStart w:id="21" w:name="participants"/>
+      <w:r>
+        <w:t xml:space="preserve">Participants</w:t>
       </w:r>
       <w:bookmarkEnd w:id="21"/>
     </w:p>
@@ -172,50 +172,32 @@
         <w:pStyle w:val="FirstParagraph"/>
       </w:pPr>
       <w:r>
-        <w:t xml:space="preserve">Power calculations in this document are hardcoded, not calculated on the fly using RMarkdown, and can be inaccurate.</w:t>
+        <w:t xml:space="preserve">Twenty-one data collection efforts from 18 unique sites collected data from a total of 2,281 participants.</w:t>
+      </w:r>
+      <w:r>
+        <w:t xml:space="preserve"> </w:t>
+      </w:r>
+      <w:r>
+        <w:t xml:space="preserve">In line with our preregistration, data from four labs were discarded for collecting fewer than 60 samples pre-exclusions. This excluded about 160 participants.</w:t>
+      </w:r>
+      <w:r>
+        <w:t xml:space="preserve"> </w:t>
+      </w:r>
+      <w:r>
+        <w:t xml:space="preserve"> </w:t>
+      </w:r>
+      <w:r>
+        <w:t xml:space="preserve">Some In House sites collected data before the trial’s registration; that data was discarded from this confirmatory test, in line with the pre-registration. This excluded a further 545 participants.</w:t>
       </w:r>
     </w:p>
     <w:p>
       <w:pPr>
-        <w:pStyle w:val="berschrift2"/>
-      </w:pPr>
-      <w:bookmarkStart w:id="22" w:name="participants"/>
-      <w:r>
-        <w:t xml:space="preserve">Participants</w:t>
-      </w:r>
-      <w:bookmarkEnd w:id="22"/>
-    </w:p>
-    <w:p>
-      <w:pPr>
-        <w:pStyle w:val="FirstParagraph"/>
-      </w:pPr>
-      <w:r>
-        <w:t xml:space="preserve">Twenty-one data collection efforts from 18 unique sites collected data from a total of 2281 participants.</w:t>
-      </w:r>
-      <w:r>
-        <w:t xml:space="preserve"> </w:t>
-      </w:r>
-      <w:r>
-        <w:t xml:space="preserve">In line with our preregistration, data from four labs were discarded for collecting fewer than 60 samples pre-exclusions. This excluded about 160 participants.</w:t>
-      </w:r>
-      <w:r>
-        <w:t xml:space="preserve"> </w:t>
-      </w:r>
-      <w:r>
-        <w:t xml:space="preserve"> </w:t>
-      </w:r>
-      <w:r>
-        <w:t xml:space="preserve">Some In House sites collected data before the trial’s registration; that data was discarded from this confirmatory test, in line with the replication. This excluded a further 545 participants.</w:t>
-      </w:r>
-    </w:p>
-    <w:p>
-      <w:pPr>
         <w:pStyle w:val="Textkrper"/>
       </w:pPr>
       <w:r>
         <w:t xml:space="preserve">A total of 17 labs participated and provided a total sample of 1,578 participants. In accordance with the pre-registration (</w:t>
       </w:r>
-      <w:hyperlink r:id="rId23">
+      <w:hyperlink r:id="rId22">
         <w:r>
           <w:rPr>
             <w:rStyle w:val="Hyperlink"/>
@@ -224,7 +206,7 @@
         </w:r>
       </w:hyperlink>
       <w:r>
-        <w:t xml:space="preserve">), we immediately excluded from all analyses participants who either failed to complete all 6 ratings of the essay authors, or who failed to complete both writing prompts within the mortality salience or control conditions (e.g., the between-subjects manipulation). The latter exclusion criteria applied only to participants from Author Advised sites, because the necessary data was not always available for In House sites. Thus, the usable sample included 1,550 participants (see Table 1 for a summary of sites). 841 participants (54.26%) reported being female and 442 participants (28.52%) reported being male; the remaining participants did not respond to the item, were asked about gender in a non-standard way, or chose a different response. The mean age was 19.91 years (</w:t>
+        <w:t xml:space="preserve">), we excluded from all analyses participants who either failed to complete all 6 ratings of the essay authors, or who failed to complete both writing prompts within the mortality salience or control conditions (e.g., the between-subjects manipulation). The latter exclusion criteria applied only to participants from Author Advised sites, because the necessary data was not always available for In House sites. Thus, the usable sample included 1,550 participants (see Table 1 for a summary of sites). 841 participants (54.26%) reported being female and 442 participants (28.52%) reported being male; the remaining participants did not respond to the item, were asked about gender in a non-standard way, or chose a different response. The mean age was 19.91 years (</w:t>
       </w:r>
       <w:r>
         <w:rPr>
@@ -236,25 +218,25 @@
         <w:t xml:space="preserve"> </w:t>
       </w:r>
       <w:r>
-        <w:t xml:space="preserve">= 2.49). Participant reported race was 774 (49.94%) White, 219 (14.13%) Asian, 101 (6.52%) Black or African American, 3 (0.19%) American Indian or Alaska Native, 7 (0.45%) Native Hawaiian or Pacific Islander, 104 (6.71%) Other. The remaining participants did not report their race, or responses were not easily recoded to match these categories.</w:t>
+        <w:t xml:space="preserve">= 2.49). Participant reported race was 774 (49.94%) White, 219 (14.13%) Asian, 101 (6.52%) Black or African American, 3 (0.19%) American Indian or Alaska Native, 7 (0.45%) Native Hawaiian or Pacific Islander, and 104 (6.71%) another category. The remaining participants did not report their race or their responses were not easily recoded to match these categories.</w:t>
       </w:r>
     </w:p>
     <w:p>
       <w:pPr>
         <w:pStyle w:val="berschrift2"/>
       </w:pPr>
-      <w:bookmarkStart w:id="24" w:name="analysis-plan"/>
+      <w:bookmarkStart w:id="23" w:name="analysis-plan"/>
       <w:r>
         <w:t xml:space="preserve">Analysis Plan</w:t>
       </w:r>
-      <w:bookmarkEnd w:id="24"/>
+      <w:bookmarkEnd w:id="23"/>
     </w:p>
     <w:p>
       <w:pPr>
         <w:pStyle w:val="FirstParagraph"/>
       </w:pPr>
       <w:r>
-        <w:t xml:space="preserve">The primary finding of interest from Greenberg et al., (1994) was that participants who underwent the mortality salience treatment showed greater preference for the pro-US essay author over the anti-US essay author compared to the control condition. To assess whether the replication results support the original, within each lab we followed a similar analysis plan as in the original article. Scores from the three items evaluating the authors of the anti-American essays were averaged (</w:t>
+        <w:t xml:space="preserve">The primary finding of interest from Greenberg et al. (1994) was that participants who underwent the mortality salience treatment showed greater preference for the pro-US essay author over the anti-US essay author as compared to the control condition. To assess whether the replication results support the original, within each lab we followed a similar analysis plan as in the original article. Scores from the three items evaluating the authors of the anti-American essays were averaged (</w:t>
       </w:r>
       <m:oMath>
         <m:r>
@@ -324,9 +306,9 @@
         <w:t xml:space="preserve"> </w:t>
       </w:r>
       <w:r>
-        <w:t xml:space="preserve">(control) condition. Supplemental analyses treating these as two separate dependent variables are available in the online supplement (</w:t>
-      </w:r>
-      <w:hyperlink r:id="rId25">
+        <w:t xml:space="preserve">(control) condition. We then analyzed these individual results meta-analytically to get an aggregate effect size across all labs. Supplemental analyses treating these as two separate dependent variables are available in the online supplement (</w:t>
+      </w:r>
+      <w:hyperlink r:id="rId24">
         <w:r>
           <w:rPr>
             <w:rStyle w:val="Hyperlink"/>
@@ -343,7 +325,7 @@
         <w:pStyle w:val="Textkrper"/>
       </w:pPr>
       <w:r>
-        <w:t xml:space="preserve">We then analyzed these individual results meta-analytically to get an aggregate effect size across all labs. Some labs administered both Author Advised and In House protocols. To account for this nesting of effect sizes within labs, a three-level random-effects meta-analysis was conducted using the MetaSEM package (Cheung, 2014) in R (R Core Team, 2019).</w:t>
+        <w:t xml:space="preserve">Original authors were not entirely in agreement about what exclusions should be implemented. So, we repeated our analyses under different exclusion criteria suggested by original authors:</w:t>
       </w:r>
     </w:p>
     <w:p>
@@ -351,7 +333,43 @@
         <w:pStyle w:val="Textkrper"/>
       </w:pPr>
       <w:r>
-        <w:t xml:space="preserve">Original authors were not entirely in agreement about what exclusions should be implemented. So, we repeated our analyses under different exclusion criteria suggested by original authors:</w:t>
+        <w:rPr>
+          <w:i/>
+        </w:rPr>
+        <w:t xml:space="preserve">Exclusion Set 1:</w:t>
+      </w:r>
+      <w:r>
+        <w:t xml:space="preserve"> </w:t>
+      </w:r>
+      <w:r>
+        <w:t xml:space="preserve">Exclude participants who did not complete both writing prompts and all six items evaluating the essay authors. This yields 1,550 participants. This sample size gives us 95% power to detect a condition effect of</w:t>
+      </w:r>
+      <w:r>
+        <w:t xml:space="preserve"> </w:t>
+      </w:r>
+      <w:r>
+        <w:rPr>
+          <w:i/>
+        </w:rPr>
+        <w:t xml:space="preserve">d</w:t>
+      </w:r>
+      <w:r>
+        <w:t xml:space="preserve"> </w:t>
+      </w:r>
+      <w:r>
+        <w:t xml:space="preserve">= 0.18 in an independent samples</w:t>
+      </w:r>
+      <w:r>
+        <w:t xml:space="preserve"> </w:t>
+      </w:r>
+      <w:r>
+        <w:rPr>
+          <w:i/>
+        </w:rPr>
+        <w:t xml:space="preserve">t</w:t>
+      </w:r>
+      <w:r>
+        <w:t xml:space="preserve">-test.</w:t>
       </w:r>
     </w:p>
     <w:p>
@@ -362,13 +380,28 @@
         <w:rPr>
           <w:i/>
         </w:rPr>
-        <w:t xml:space="preserve">Exclusion Set 1:</w:t>
-      </w:r>
-      <w:r>
-        <w:t xml:space="preserve"> </w:t>
-      </w:r>
-      <w:r>
-        <w:t xml:space="preserve">Include all participants who completed the materials (e.g., wrote something for both writing prompts, and completed all six items evaluating the essay authors). This gives us 1,550 participants. This sample size gives us 95% power to detect a condition effect of</w:t>
+        <w:t xml:space="preserve">Exclusion Set 2:</w:t>
+      </w:r>
+      <w:r>
+        <w:t xml:space="preserve"> </w:t>
+      </w:r>
+      <w:r>
+        <w:t xml:space="preserve">All prior exclusions, and further exclude participants who did not identify as White or who indicated they were born outside the United States. This reduces the</w:t>
+      </w:r>
+      <w:r>
+        <w:t xml:space="preserve"> </w:t>
+      </w:r>
+      <w:r>
+        <w:rPr>
+          <w:i/>
+        </w:rPr>
+        <w:t xml:space="preserve">N</w:t>
+      </w:r>
+      <w:r>
+        <w:t xml:space="preserve"> </w:t>
+      </w:r>
+      <w:r>
+        <w:t xml:space="preserve">to 1,229. This sample size gives us 95% power to detect a condition effect of</w:t>
       </w:r>
       <w:r>
         <w:t xml:space="preserve"> </w:t>
@@ -383,19 +416,7 @@
         <w:t xml:space="preserve"> </w:t>
       </w:r>
       <w:r>
-        <w:t xml:space="preserve">= 0.18 in an independent samples</w:t>
-      </w:r>
-      <w:r>
-        <w:t xml:space="preserve"> </w:t>
-      </w:r>
-      <w:r>
-        <w:rPr>
-          <w:i/>
-        </w:rPr>
-        <w:t xml:space="preserve">t</w:t>
-      </w:r>
-      <w:r>
-        <w:t xml:space="preserve">-test.</w:t>
+        <w:t xml:space="preserve">= 0.21.</w:t>
       </w:r>
     </w:p>
     <w:p>
@@ -406,13 +427,28 @@
         <w:rPr>
           <w:i/>
         </w:rPr>
-        <w:t xml:space="preserve">Exclusion Set 2:</w:t>
-      </w:r>
-      <w:r>
-        <w:t xml:space="preserve"> </w:t>
-      </w:r>
-      <w:r>
-        <w:t xml:space="preserve">All prior exclusions, and further exclude participants who did not identify as White or who indicated they were born outside the United States. Reduces</w:t>
+        <w:t xml:space="preserve">Exclusion Set 3:</w:t>
+      </w:r>
+      <w:r>
+        <w:t xml:space="preserve"> </w:t>
+      </w:r>
+      <w:r>
+        <w:t xml:space="preserve">All prior exclusions, and further exclude participants who responded lower than 7 on the American Identity item (</w:t>
+      </w:r>
+      <w:r>
+        <w:t xml:space="preserve">“</w:t>
+      </w:r>
+      <w:r>
+        <w:t xml:space="preserve">How important to you is your identity as an American?</w:t>
+      </w:r>
+      <w:r>
+        <w:t xml:space="preserve">”</w:t>
+      </w:r>
+      <w:r>
+        <w:t xml:space="preserve"> </w:t>
+      </w:r>
+      <w:r>
+        <w:t xml:space="preserve">1 - not at all important; 9 - extremely important). This further reduces the usable</w:t>
       </w:r>
       <w:r>
         <w:t xml:space="preserve"> </w:t>
@@ -427,7 +463,7 @@
         <w:t xml:space="preserve"> </w:t>
       </w:r>
       <w:r>
-        <w:t xml:space="preserve">to 1229. This sample size gives us 95% power to detect a condition effect of</w:t>
+        <w:t xml:space="preserve">to 1,076 participants. This sample size gives us 95% power to detect a condition effect of</w:t>
       </w:r>
       <w:r>
         <w:t xml:space="preserve"> </w:t>
@@ -442,7 +478,7 @@
         <w:t xml:space="preserve"> </w:t>
       </w:r>
       <w:r>
-        <w:t xml:space="preserve">= 0.21.</w:t>
+        <w:t xml:space="preserve">= 0.22.</w:t>
       </w:r>
     </w:p>
     <w:p>
@@ -450,71 +486,9 @@
         <w:pStyle w:val="Textkrper"/>
       </w:pPr>
       <w:r>
-        <w:rPr>
-          <w:i/>
-        </w:rPr>
-        <w:t xml:space="preserve">Exclusion Set 3:</w:t>
-      </w:r>
-      <w:r>
-        <w:t xml:space="preserve"> </w:t>
-      </w:r>
-      <w:r>
-        <w:t xml:space="preserve">All prior exclusions, and further exclude participants who responded lower than 7 on the American Identity item (</w:t>
-      </w:r>
-      <w:r>
-        <w:t xml:space="preserve">“</w:t>
-      </w:r>
-      <w:r>
-        <w:t xml:space="preserve">How important to you is your identity as an American?</w:t>
-      </w:r>
-      <w:r>
-        <w:t xml:space="preserve">”</w:t>
-      </w:r>
-      <w:r>
-        <w:t xml:space="preserve"> </w:t>
-      </w:r>
-      <w:r>
-        <w:t xml:space="preserve">1 - not at all important; 9 - extremely important). Further reduces the usable</w:t>
-      </w:r>
-      <w:r>
-        <w:t xml:space="preserve"> </w:t>
-      </w:r>
-      <w:r>
-        <w:rPr>
-          <w:i/>
-        </w:rPr>
-        <w:t xml:space="preserve">N</w:t>
-      </w:r>
-      <w:r>
-        <w:t xml:space="preserve"> </w:t>
-      </w:r>
-      <w:r>
-        <w:t xml:space="preserve">to 1,076 participants. This sample size gives us 95% power to detect a condition effect of</w:t>
-      </w:r>
-      <w:r>
-        <w:t xml:space="preserve"> </w:t>
-      </w:r>
-      <w:r>
-        <w:rPr>
-          <w:i/>
-        </w:rPr>
-        <w:t xml:space="preserve">d</w:t>
-      </w:r>
-      <w:r>
-        <w:t xml:space="preserve"> </w:t>
-      </w:r>
-      <w:r>
-        <w:t xml:space="preserve">= 0.22.</w:t>
-      </w:r>
-    </w:p>
-    <w:p>
-      <w:pPr>
-        <w:pStyle w:val="Textkrper"/>
-      </w:pPr>
-      <w:r>
-        <w:t xml:space="preserve">Exclusion Sets 2 and 3 were specifically recommended by original authors and these criteria were used to analyze the data from Author Advised labs. However, the data required to make these exclusions were often not collected at In House replication sites because they made independent decisions about design and demographic measures for potential exclusion, and these measures were not in the original article. Thus, for all analyses only Exclusion Set 1 was used for In House participants. All data handling, exclusions, and computation of results within sites followed our pre-registered (prior to data collection) analysis plan on the OSF (</w:t>
-      </w:r>
-      <w:hyperlink r:id="rId23">
+        <w:t xml:space="preserve">Exclusion Sets 2 and 3 were specifically recommended by original authors and these criteria were used to analyze the data from Author Advised labs. However, the data required to make these exclusions were often not collected at In House replication sites because these sites made independent decisions about design and demographic measures for potential exclusion, and these measures were not in the original article. Thus, for all analyses only Exclusion Set 1 was used for In House participants. All data handling, exclusions, and computation of results within sites followed our pre-registered (prior to data collection) analysis plan on the OSF (</w:t>
+      </w:r>
+      <w:hyperlink r:id="rId22">
         <w:r>
           <w:rPr>
             <w:rStyle w:val="Hyperlink"/>
@@ -530,43 +504,114 @@
       <w:pPr>
         <w:pStyle w:val="berschrift1"/>
       </w:pPr>
-      <w:bookmarkStart w:id="26" w:name="results"/>
+      <w:bookmarkStart w:id="25" w:name="results"/>
       <w:r>
         <w:t xml:space="preserve">Results</w:t>
+      </w:r>
+      <w:bookmarkEnd w:id="25"/>
+    </w:p>
+    <w:p>
+      <w:pPr>
+        <w:pStyle w:val="berschrift2"/>
+      </w:pPr>
+      <w:bookmarkStart w:id="26" w:name="X2dcd4cd6d14a006464fb6331fb28bcd608854cc"/>
+      <w:r>
+        <w:t xml:space="preserve">Researcher Expectations and Characteristics</w:t>
       </w:r>
       <w:bookmarkEnd w:id="26"/>
     </w:p>
     <w:p>
       <w:pPr>
-        <w:pStyle w:val="berschrift2"/>
-      </w:pPr>
-      <w:bookmarkStart w:id="27" w:name="X2dcd4cd6d14a006464fb6331fb28bcd608854cc"/>
-      <w:r>
-        <w:t xml:space="preserve">Researcher Expectations and Characteristics</w:t>
-      </w:r>
-      <w:bookmarkEnd w:id="27"/>
+        <w:pStyle w:val="FirstParagraph"/>
+      </w:pPr>
+      <w:r>
+        <w:t xml:space="preserve">A total of 23 researchers from 17 participating sites completed an experimenter survey about their motivations and expertise. This survey was administered during data collection, and although no researcher had access to overall project-wide results, about one third of the researchers reported looking at or analyzing their own site’s data prior to completing the survey. Psychology research experience ranged from 0 to 28 years (</w:t>
+      </w:r>
+      <w:r>
+        <w:rPr>
+          <w:i/>
+        </w:rPr>
+        <w:t xml:space="preserve">M</w:t>
+      </w:r>
+      <w:r>
+        <w:t xml:space="preserve"> </w:t>
+      </w:r>
+      <w:r>
+        <w:t xml:space="preserve">= 9.78,</w:t>
+      </w:r>
+      <w:r>
+        <w:t xml:space="preserve"> </w:t>
+      </w:r>
+      <w:r>
+        <w:rPr>
+          <w:i/>
+        </w:rPr>
+        <w:t xml:space="preserve">SD</w:t>
+      </w:r>
+      <w:r>
+        <w:t xml:space="preserve"> </w:t>
+      </w:r>
+      <w:r>
+        <w:t xml:space="preserve">= 9.50).</w:t>
+      </w:r>
+      <w:r>
+        <w:t xml:space="preserve"> </w:t>
+      </w:r>
+      <w:r>
+        <w:t xml:space="preserve">Five (22%) indicated they had</w:t>
+      </w:r>
+      <w:r>
+        <w:t xml:space="preserve"> </w:t>
+      </w:r>
+      <w:r>
+        <w:t xml:space="preserve">“</w:t>
+      </w:r>
+      <w:r>
+        <w:t xml:space="preserve">a lot</w:t>
+      </w:r>
+      <w:r>
+        <w:t xml:space="preserve">”</w:t>
+      </w:r>
+      <w:r>
+        <w:t xml:space="preserve"> </w:t>
+      </w:r>
+      <w:r>
+        <w:t xml:space="preserve">of TMT knowledge, eight (35%) indicated</w:t>
+      </w:r>
+      <w:r>
+        <w:t xml:space="preserve"> </w:t>
+      </w:r>
+      <w:r>
+        <w:t xml:space="preserve">“</w:t>
+      </w:r>
+      <w:r>
+        <w:t xml:space="preserve">some</w:t>
+      </w:r>
+      <w:r>
+        <w:t xml:space="preserve">”</w:t>
+      </w:r>
+      <w:r>
+        <w:t xml:space="preserve"> </w:t>
+      </w:r>
+      <w:r>
+        <w:t xml:space="preserve">knowledge, four (17%) indicated little knowledge, five (22%) indicated zero knowledge, and one (4%) did not respond to the question.</w:t>
+      </w:r>
+      <w:r>
+        <w:t xml:space="preserve"> </w:t>
+      </w:r>
+      <w:r>
+        <w:t xml:space="preserve">One researcher indicated that they were an expert in TMT, but their site did not reach the minimum sample size specified by the preregistration.</w:t>
+      </w:r>
+      <w:r>
+        <w:t xml:space="preserve"> </w:t>
+      </w:r>
     </w:p>
     <w:p>
       <w:pPr>
-        <w:pStyle w:val="FirstParagraph"/>
-      </w:pPr>
-      <w:r>
-        <w:t xml:space="preserve">A total of 23 researchers from 17 participating sites completed an experimenter survey about their motivations and expertise. This survey was administered during data collection, and although no researcher had access to overall project-wide results, ~⅓ of the researchers reported looking at or analyzing their own site’s data prior to completing the survey. Psychology research experience ranged from 0 to 28 years (</w:t>
-      </w:r>
-      <w:r>
-        <w:rPr>
-          <w:i/>
-        </w:rPr>
-        <w:t xml:space="preserve">M</w:t>
-      </w:r>
-      <w:r>
-        <w:t xml:space="preserve"> </w:t>
-      </w:r>
-      <w:r>
-        <w:t xml:space="preserve">= 9.78,</w:t>
-      </w:r>
-      <w:r>
-        <w:t xml:space="preserve"> </w:t>
+        <w:pStyle w:val="Textkrper"/>
+      </w:pPr>
+      <w:r>
+        <w:t xml:space="preserve">When asked what outcome they wanted to happen, ten (43%) indicated that they hoped for the project to successfully replicate the TMT effect, nine (39%) indicated no preference, and two (9%) hoped the project would result in a failure to replicate, with two (9%) researchers leaving the question blank. On average, the teams estimated a 56% chance of successful replication with a wide range of estimates from 20% to 95% (</w:t>
       </w:r>
       <w:r>
         <w:rPr>
@@ -578,98 +623,33 @@
         <w:t xml:space="preserve"> </w:t>
       </w:r>
       <w:r>
-        <w:t xml:space="preserve">= 9.50).</w:t>
-      </w:r>
-      <w:r>
-        <w:t xml:space="preserve"> </w:t>
-      </w:r>
-      <w:r>
-        <w:t xml:space="preserve"> </w:t>
-      </w:r>
-      <w:r>
-        <w:t xml:space="preserve">five (22%) indicated they had</w:t>
-      </w:r>
-      <w:r>
-        <w:t xml:space="preserve"> </w:t>
-      </w:r>
-      <w:r>
-        <w:t xml:space="preserve">“</w:t>
-      </w:r>
-      <w:r>
-        <w:t xml:space="preserve">a lot</w:t>
-      </w:r>
-      <w:r>
-        <w:t xml:space="preserve">”</w:t>
-      </w:r>
-      <w:r>
-        <w:t xml:space="preserve"> </w:t>
-      </w:r>
-      <w:r>
-        <w:t xml:space="preserve">of TMT knowledge, eight (35%) indicated</w:t>
-      </w:r>
-      <w:r>
-        <w:t xml:space="preserve"> </w:t>
-      </w:r>
-      <w:r>
-        <w:t xml:space="preserve">“</w:t>
-      </w:r>
-      <w:r>
-        <w:t xml:space="preserve">some</w:t>
-      </w:r>
-      <w:r>
-        <w:t xml:space="preserve">”</w:t>
-      </w:r>
-      <w:r>
-        <w:t xml:space="preserve"> </w:t>
-      </w:r>
-      <w:r>
-        <w:t xml:space="preserve">knowledge, four (17%) indicated little knowledge, five (22%) indicated zero knowledge, and one (4%) did not respond to the question.</w:t>
+        <w:t xml:space="preserve">= 23.15).</w:t>
+      </w:r>
+      <w:r>
+        <w:rPr>
+          <w:rStyle w:val="Funotenzeichen"/>
+        </w:rPr>
+        <w:footnoteReference w:id="27"/>
       </w:r>
     </w:p>
     <w:p>
       <w:pPr>
-        <w:pStyle w:val="Textkrper"/>
-      </w:pPr>
-      <w:r>
-        <w:t xml:space="preserve">When asked what outcome they wanted to happen, 10 (43%) indicated that they hoped for the project to successfully replicate the TMT effect, nine (39%) indicated no preference, and two (9%) hoped the project would result in a failure to replicate, with two (9%) researchers leaving the question blank. On average, the teams estimated a 56% chance of successful replication with a wide range of estimates from 20% to 95% (</w:t>
-      </w:r>
-      <w:r>
-        <w:rPr>
-          <w:i/>
-        </w:rPr>
-        <w:t xml:space="preserve">SD</w:t>
-      </w:r>
-      <w:r>
-        <w:t xml:space="preserve"> </w:t>
-      </w:r>
-      <w:r>
-        <w:t xml:space="preserve">= 23.15).</w:t>
-      </w:r>
-      <w:r>
-        <w:rPr>
-          <w:rStyle w:val="Funotenzeichen"/>
-        </w:rPr>
-        <w:footnoteReference w:id="28"/>
-      </w:r>
+        <w:pStyle w:val="berschrift2"/>
+      </w:pPr>
+      <w:bookmarkStart w:id="28" w:name="X5624d0496651cf284888f223111f8f07010fd01"/>
+      <w:r>
+        <w:t xml:space="preserve">Deviations from Pre-registered Analytic Plan</w:t>
+      </w:r>
+      <w:bookmarkEnd w:id="28"/>
     </w:p>
     <w:p>
       <w:pPr>
-        <w:pStyle w:val="berschrift2"/>
-      </w:pPr>
-      <w:bookmarkStart w:id="29" w:name="X5624d0496651cf284888f223111f8f07010fd01"/>
-      <w:r>
-        <w:t xml:space="preserve">Deviations from Pre-registered Analytic Plan</w:t>
-      </w:r>
-      <w:bookmarkEnd w:id="29"/>
-    </w:p>
-    <w:p>
-      <w:pPr>
         <w:pStyle w:val="FirstParagraph"/>
       </w:pPr>
       <w:r>
-        <w:t xml:space="preserve">Our pre-registered analytic plan specifies the use of a three-level meta-analysis, conducted in the MetaSEM R package (Cheung, 2014), to control for the clustering of effect sizes when independent teams ran both In House and Author Advised versions of the protocol at the same university. However, during data analysis we discovered that we did not have enough data in these clusters for the planned analysis to be accurate (e.g., we had to drop the clustering variable). The results reported below are thus a more common univariate meta-analysis conducted in the same package, which is the model that most closely mirrors our originally planned analysis. The entire results section and analysis code written to report the originally planned three-level model are available on the OSF (</w:t>
-      </w:r>
-      <w:hyperlink r:id="rId30">
+        <w:t xml:space="preserve">Our pre-registered analytic plan specifies the use of a three-level meta-analysis, conducted in the MetaSEM R package (Cheung, 2014), to control for the clustering of effect sizes when independent teams ran both In House and Author Advised versions of the protocol at the same university. However, during data analysis we discovered that these models failed to converge because we did not have enough data within each cluster, as most sites conducted only one study. As such, we had to drop the clustering variable. The results reported below are thus a more common univariate meta-analysis conducted in the same package, which is the model that most closely mirrors our originally planned analysis. The entire results section and analysis code written to report the originally planned three-level model are available on the OSF (</w:t>
+      </w:r>
+      <w:hyperlink r:id="rId29">
         <w:r>
           <w:rPr>
             <w:rStyle w:val="Hyperlink"/>
@@ -680,23 +660,26 @@
       <w:r>
         <w:t xml:space="preserve">), and no conclusions substantively change between the current model and the three-level model.</w:t>
       </w:r>
+      <w:r>
+        <w:t xml:space="preserve"> </w:t>
+      </w:r>
     </w:p>
     <w:p>
       <w:pPr>
         <w:pStyle w:val="berschrift2"/>
       </w:pPr>
-      <w:bookmarkStart w:id="31" w:name="X0717cbac05e4bba966b3ebf40da3149f951982b"/>
+      <w:bookmarkStart w:id="30" w:name="X0717cbac05e4bba966b3ebf40da3149f951982b"/>
       <w:r>
         <w:t xml:space="preserve">Research Question 1: Meta-analytic results across all labs (random effects meta-analysis).</w:t>
       </w:r>
-      <w:bookmarkEnd w:id="31"/>
+      <w:bookmarkEnd w:id="30"/>
     </w:p>
     <w:p>
       <w:pPr>
         <w:pStyle w:val="FirstParagraph"/>
       </w:pPr>
       <w:r>
-        <w:t xml:space="preserve">The most basic question is whether we observed the predicted effect of mortality salience on preference for pro- vs anti- American essay authors. To assess this we conducted a random-effects meta-analysis. This analysis produces the grand mean effect size across all sites and versions. Regardless of which exclusion criteria were used, we did not observe the predicted effect and the confidence interval was quite narrow:</w:t>
+        <w:t xml:space="preserve">The most basic question is whether we observed the predicted effect of mortality salience on preference for pro- vs anti- American essay authors. To assess this we conducted a random-effects meta-analysis. This analysis produces the grand mean effect size across all sites and versions. Regardless of which exclusion criteria were used, we did not observe the predicted effect, and the confidence interval was quite narrow:</w:t>
       </w:r>
       <w:r>
         <w:t xml:space="preserve"> </w:t>
@@ -900,12 +883,12 @@
         <w:t xml:space="preserve"> </w:t>
       </w:r>
       <w:r>
-        <w:t xml:space="preserve">Forest plots showing the effects for individual sites and the aggregate are available in Figure 1 for Exclusion Set 1 (see</w:t>
-      </w:r>
-      <w:r>
-        <w:t xml:space="preserve"> </w:t>
-      </w:r>
-      <w:hyperlink r:id="rId30">
+        <w:t xml:space="preserve">Forest plots showing the effects for individual sites and the aggregate are available in Figure 1 for Exclusion Set 1. (See</w:t>
+      </w:r>
+      <w:r>
+        <w:t xml:space="preserve"> </w:t>
+      </w:r>
+      <w:hyperlink r:id="rId29">
         <w:r>
           <w:rPr>
             <w:rStyle w:val="Hyperlink"/>
@@ -917,7 +900,7 @@
         <w:t xml:space="preserve"> </w:t>
       </w:r>
       <w:r>
-        <w:t xml:space="preserve">for the other two Exclusion Sets).</w:t>
+        <w:t xml:space="preserve">for the other two Exclusion Sets.)</w:t>
       </w:r>
     </w:p>
     <w:p>
@@ -925,7 +908,13 @@
         <w:pStyle w:val="Textkrper"/>
       </w:pPr>
       <w:r>
-        <w:t xml:space="preserve">There may have been a mortality salience effect at some sites and not others, so we next examined how much variation was observed among effect sizes (e.g., heterogeneity). This sort of variation did not exceed variation expected by chance (e.g., sampling variance) regardless of exclusion rule: Exclusion Set 1:</w:t>
+        <w:t xml:space="preserve">There may have been a mortality salience effect at some sites and not others, so we next examined how much variation was observed among effect sizes (e.g., heterogeneity). This sort of variation did not exceed variation expected by chance (e.g., sampling variance) regardless of exclusion rule:</w:t>
+      </w:r>
+      <w:r>
+        <w:t xml:space="preserve"> </w:t>
+      </w:r>
+      <w:r>
+        <w:t xml:space="preserve">Exclusion Set 1:</w:t>
       </w:r>
       <w:r>
         <w:t xml:space="preserve"> </w:t>
@@ -937,7 +926,7 @@
         <w:t xml:space="preserve">Q</w:t>
       </w:r>
       <w:r>
-        <w:t xml:space="preserve">() = ,</w:t>
+        <w:t xml:space="preserve">(16) = 19.35,</w:t>
       </w:r>
       <w:r>
         <w:t xml:space="preserve"> </w:t>
@@ -952,7 +941,13 @@
         <w:t xml:space="preserve"> </w:t>
       </w:r>
       <w:r>
-        <w:t xml:space="preserve">= ; Exclusion Set 2,</w:t>
+        <w:t xml:space="preserve">= .251;</w:t>
+      </w:r>
+      <w:r>
+        <w:t xml:space="preserve"> </w:t>
+      </w:r>
+      <w:r>
+        <w:t xml:space="preserve">Exclusion Set 2:</w:t>
       </w:r>
       <w:r>
         <w:t xml:space="preserve"> </w:t>
@@ -964,7 +959,7 @@
         <w:t xml:space="preserve">Q</w:t>
       </w:r>
       <w:r>
-        <w:t xml:space="preserve">() = ,</w:t>
+        <w:t xml:space="preserve">(16) = 21.72,</w:t>
       </w:r>
       <w:r>
         <w:t xml:space="preserve"> </w:t>
@@ -979,7 +974,13 @@
         <w:t xml:space="preserve"> </w:t>
       </w:r>
       <w:r>
-        <w:t xml:space="preserve">= ; Exclusion Set 3:</w:t>
+        <w:t xml:space="preserve">= .152;</w:t>
+      </w:r>
+      <w:r>
+        <w:t xml:space="preserve"> </w:t>
+      </w:r>
+      <w:r>
+        <w:t xml:space="preserve">Exclusion Set 3:</w:t>
       </w:r>
       <w:r>
         <w:t xml:space="preserve"> </w:t>
@@ -991,7 +992,7 @@
         <w:t xml:space="preserve">Q</w:t>
       </w:r>
       <w:r>
-        <w:t xml:space="preserve">() = ,</w:t>
+        <w:t xml:space="preserve">(16) = 18.57,</w:t>
       </w:r>
       <w:r>
         <w:t xml:space="preserve"> </w:t>
@@ -1006,7 +1007,7 @@
         <w:t xml:space="preserve"> </w:t>
       </w:r>
       <w:r>
-        <w:t xml:space="preserve">= .</w:t>
+        <w:t xml:space="preserve">= .292.</w:t>
       </w:r>
     </w:p>
     <w:p>
@@ -1014,16 +1015,553 @@
         <w:pStyle w:val="Textkrper"/>
       </w:pPr>
       <w:r>
-        <w:t xml:space="preserve">In sum, we observed little evidence for an overall effect of mortality salience in these replications. And, overall results suggest that there was minimal or no heterogeneity in effect sizes across sites. This lack of variation suggests that it is unlikely we will observe an effect of Author Advised versus In House protocols or other moderators such as differences in samples or TMT knowledge. Even so, the plausible moderation by Author Advised/In House protocol is examined in the following section.</w:t>
+        <w:t xml:space="preserve">In sum, we observed little evidence for an overall effect of mortality salience in these replications. Additionally, overall results suggest that there was little or no heterogeneity in effect sizes across sites. This lack of variation suggests that it is unlikely we will observe an effect of Author Advised versus In House protocols or other moderators such as differences in samples or TMT knowledge. Even so, the plausible moderation by Author Advised/In House protocol is examined in the following section.</w:t>
       </w:r>
     </w:p>
     <w:p>
       <w:pPr>
         <w:pStyle w:val="berschrift2"/>
       </w:pPr>
-      <w:bookmarkStart w:id="32" w:name="X29592220de5c9185f2b682c0ce7513d52858c49"/>
+      <w:bookmarkStart w:id="31" w:name="X29592220de5c9185f2b682c0ce7513d52858c49"/>
       <w:r>
         <w:t xml:space="preserve">Research Question 2: Moderation by Author Advised/In House protocol</w:t>
+      </w:r>
+      <w:bookmarkEnd w:id="31"/>
+    </w:p>
+    <w:p>
+      <w:pPr>
+        <w:pStyle w:val="FirstParagraph"/>
+      </w:pPr>
+      <w:r>
+        <w:t xml:space="preserve">A covariate of protocol type (In House vs Author Advised) was added to the random effects model to create a mixed-effects meta-analysis. This is our primary model of interest, and the model most similar to the three-level mixed-effects meta-analysis that we pre-registered as our primary outcome.</w:t>
+      </w:r>
+    </w:p>
+    <w:p>
+      <w:pPr>
+        <w:pStyle w:val="Textkrper"/>
+      </w:pPr>
+      <w:r>
+        <w:t xml:space="preserve">This analysis again produces an overall grand mean effect size, and those were again near zero and relatively precisely estimated across all three Exclusion Sets:</w:t>
+      </w:r>
+      <w:r>
+        <w:t xml:space="preserve"> </w:t>
+      </w:r>
+      <w:r>
+        <w:t xml:space="preserve">Exclusion Set 1:</w:t>
+      </w:r>
+      <w:r>
+        <w:t xml:space="preserve"> </w:t>
+      </w:r>
+      <w:r>
+        <w:rPr>
+          <w:i/>
+        </w:rPr>
+        <w:t xml:space="preserve">Hedges’ g</w:t>
+      </w:r>
+      <w:r>
+        <w:t xml:space="preserve"> </w:t>
+      </w:r>
+      <w:r>
+        <w:t xml:space="preserve">= 0.07, 95% CI = [-0.03, 0.17],</w:t>
+      </w:r>
+      <w:r>
+        <w:t xml:space="preserve"> </w:t>
+      </w:r>
+      <w:r>
+        <w:rPr>
+          <w:i/>
+        </w:rPr>
+        <w:t xml:space="preserve">SE</w:t>
+      </w:r>
+      <w:r>
+        <w:t xml:space="preserve"> </w:t>
+      </w:r>
+      <w:r>
+        <w:t xml:space="preserve">= 0.05,</w:t>
+      </w:r>
+      <w:r>
+        <w:t xml:space="preserve"> </w:t>
+      </w:r>
+      <w:r>
+        <w:rPr>
+          <w:i/>
+        </w:rPr>
+        <w:t xml:space="preserve">Z</w:t>
+      </w:r>
+      <w:r>
+        <w:t xml:space="preserve"> </w:t>
+      </w:r>
+      <w:r>
+        <w:t xml:space="preserve">= 1.33,</w:t>
+      </w:r>
+      <w:r>
+        <w:t xml:space="preserve"> </w:t>
+      </w:r>
+      <w:r>
+        <w:rPr>
+          <w:i/>
+        </w:rPr>
+        <w:t xml:space="preserve">p</w:t>
+      </w:r>
+      <w:r>
+        <w:t xml:space="preserve"> </w:t>
+      </w:r>
+      <w:r>
+        <w:t xml:space="preserve">= .182.</w:t>
+      </w:r>
+      <w:r>
+        <w:t xml:space="preserve"> </w:t>
+      </w:r>
+      <w:r>
+        <w:t xml:space="preserve">Exclusion Set 2:</w:t>
+      </w:r>
+      <w:r>
+        <w:t xml:space="preserve"> </w:t>
+      </w:r>
+      <w:r>
+        <w:rPr>
+          <w:i/>
+        </w:rPr>
+        <w:t xml:space="preserve">Hedges’ g</w:t>
+      </w:r>
+      <w:r>
+        <w:t xml:space="preserve"> </w:t>
+      </w:r>
+      <w:r>
+        <w:t xml:space="preserve">= 0.11, 95% CI = [-0.02, 0.24],</w:t>
+      </w:r>
+      <w:r>
+        <w:t xml:space="preserve"> </w:t>
+      </w:r>
+      <w:r>
+        <w:rPr>
+          <w:i/>
+        </w:rPr>
+        <w:t xml:space="preserve">SE</w:t>
+      </w:r>
+      <w:r>
+        <w:t xml:space="preserve"> </w:t>
+      </w:r>
+      <w:r>
+        <w:t xml:space="preserve">= 0.07,</w:t>
+      </w:r>
+      <w:r>
+        <w:t xml:space="preserve"> </w:t>
+      </w:r>
+      <w:r>
+        <w:rPr>
+          <w:i/>
+        </w:rPr>
+        <w:t xml:space="preserve">Z</w:t>
+      </w:r>
+      <w:r>
+        <w:t xml:space="preserve"> </w:t>
+      </w:r>
+      <w:r>
+        <w:t xml:space="preserve">= 1.71,</w:t>
+      </w:r>
+      <w:r>
+        <w:t xml:space="preserve"> </w:t>
+      </w:r>
+      <w:r>
+        <w:rPr>
+          <w:i/>
+        </w:rPr>
+        <w:t xml:space="preserve">p</w:t>
+      </w:r>
+      <w:r>
+        <w:t xml:space="preserve"> </w:t>
+      </w:r>
+      <w:r>
+        <w:t xml:space="preserve">= .087.</w:t>
+      </w:r>
+      <w:r>
+        <w:t xml:space="preserve"> </w:t>
+      </w:r>
+      <w:r>
+        <w:t xml:space="preserve">Exclusion Set 3:</w:t>
+      </w:r>
+      <w:r>
+        <w:t xml:space="preserve"> </w:t>
+      </w:r>
+      <w:r>
+        <w:rPr>
+          <w:i/>
+        </w:rPr>
+        <w:t xml:space="preserve">Hedges’ g</w:t>
+      </w:r>
+      <w:r>
+        <w:t xml:space="preserve"> </w:t>
+      </w:r>
+      <w:r>
+        <w:t xml:space="preserve">= 0.13, 95% CI = [-0.03, 0.29],</w:t>
+      </w:r>
+      <w:r>
+        <w:t xml:space="preserve"> </w:t>
+      </w:r>
+      <w:r>
+        <w:rPr>
+          <w:i/>
+        </w:rPr>
+        <w:t xml:space="preserve">SE</w:t>
+      </w:r>
+      <w:r>
+        <w:t xml:space="preserve"> </w:t>
+      </w:r>
+      <w:r>
+        <w:t xml:space="preserve">= 0.08,</w:t>
+      </w:r>
+      <w:r>
+        <w:t xml:space="preserve"> </w:t>
+      </w:r>
+      <w:r>
+        <w:rPr>
+          <w:i/>
+        </w:rPr>
+        <w:t xml:space="preserve">Z</w:t>
+      </w:r>
+      <w:r>
+        <w:t xml:space="preserve"> </w:t>
+      </w:r>
+      <w:r>
+        <w:t xml:space="preserve">= 1.57,</w:t>
+      </w:r>
+      <w:r>
+        <w:t xml:space="preserve"> </w:t>
+      </w:r>
+      <w:r>
+        <w:rPr>
+          <w:i/>
+        </w:rPr>
+        <w:t xml:space="preserve">p</w:t>
+      </w:r>
+      <w:r>
+        <w:t xml:space="preserve"> </w:t>
+      </w:r>
+      <w:r>
+        <w:t xml:space="preserve">= .117.</w:t>
+      </w:r>
+    </w:p>
+    <w:p>
+      <w:pPr>
+        <w:pStyle w:val="Textkrper"/>
+      </w:pPr>
+      <w:r>
+        <w:t xml:space="preserve">Again, significant heterogeneity was not observed:</w:t>
+      </w:r>
+      <w:r>
+        <w:t xml:space="preserve"> </w:t>
+      </w:r>
+      <w:r>
+        <w:t xml:space="preserve">Exclusion Set 1,</w:t>
+      </w:r>
+      <w:r>
+        <w:t xml:space="preserve"> </w:t>
+      </w:r>
+      <w:r>
+        <w:rPr>
+          <w:i/>
+        </w:rPr>
+        <w:t xml:space="preserve">Q</w:t>
+      </w:r>
+      <w:r>
+        <w:t xml:space="preserve">(16) = 19.35,</w:t>
+      </w:r>
+      <w:r>
+        <w:t xml:space="preserve"> </w:t>
+      </w:r>
+      <w:r>
+        <w:rPr>
+          <w:i/>
+        </w:rPr>
+        <w:t xml:space="preserve">p</w:t>
+      </w:r>
+      <w:r>
+        <w:t xml:space="preserve"> </w:t>
+      </w:r>
+      <w:r>
+        <w:t xml:space="preserve">= .251;</w:t>
+      </w:r>
+      <w:r>
+        <w:t xml:space="preserve"> </w:t>
+      </w:r>
+      <w:r>
+        <w:t xml:space="preserve">Exclusion Set 2,</w:t>
+      </w:r>
+      <w:r>
+        <w:t xml:space="preserve"> </w:t>
+      </w:r>
+      <w:r>
+        <w:rPr>
+          <w:i/>
+        </w:rPr>
+        <w:t xml:space="preserve">Q</w:t>
+      </w:r>
+      <w:r>
+        <w:t xml:space="preserve">(16) = 21.72,</w:t>
+      </w:r>
+      <w:r>
+        <w:t xml:space="preserve"> </w:t>
+      </w:r>
+      <w:r>
+        <w:rPr>
+          <w:i/>
+        </w:rPr>
+        <w:t xml:space="preserve">p</w:t>
+      </w:r>
+      <w:r>
+        <w:t xml:space="preserve"> </w:t>
+      </w:r>
+      <w:r>
+        <w:t xml:space="preserve">= .152;</w:t>
+      </w:r>
+      <w:r>
+        <w:t xml:space="preserve"> </w:t>
+      </w:r>
+      <w:r>
+        <w:t xml:space="preserve">Exclusion Set 3,</w:t>
+      </w:r>
+      <w:r>
+        <w:t xml:space="preserve"> </w:t>
+      </w:r>
+      <w:r>
+        <w:rPr>
+          <w:i/>
+        </w:rPr>
+        <w:t xml:space="preserve">Q</w:t>
+      </w:r>
+      <w:r>
+        <w:t xml:space="preserve">(16) = 18.57,</w:t>
+      </w:r>
+      <w:r>
+        <w:t xml:space="preserve"> </w:t>
+      </w:r>
+      <w:r>
+        <w:rPr>
+          <w:i/>
+        </w:rPr>
+        <w:t xml:space="preserve">p</w:t>
+      </w:r>
+      <w:r>
+        <w:t xml:space="preserve"> </w:t>
+      </w:r>
+      <w:r>
+        <w:t xml:space="preserve">= .292.</w:t>
+      </w:r>
+    </w:p>
+    <w:p>
+      <w:pPr>
+        <w:pStyle w:val="Textkrper"/>
+      </w:pPr>
+      <w:r>
+        <w:t xml:space="preserve">Critically, protocol version did not significantly predict replication effect size regardless of which exclusion criteria were used.</w:t>
+      </w:r>
+      <w:r>
+        <w:t xml:space="preserve"> </w:t>
+      </w:r>
+      <w:r>
+        <w:t xml:space="preserve">Exclusion Set 1:</w:t>
+      </w:r>
+      <w:r>
+        <w:t xml:space="preserve"> </w:t>
+      </w:r>
+      <w:r>
+        <w:rPr>
+          <w:i/>
+        </w:rPr>
+        <w:t xml:space="preserve">b</w:t>
+      </w:r>
+      <w:r>
+        <w:t xml:space="preserve"> </w:t>
+      </w:r>
+      <w:r>
+        <w:t xml:space="preserve">= 0.01, 95% CI = [-0.09, 0.11],</w:t>
+      </w:r>
+      <w:r>
+        <w:t xml:space="preserve"> </w:t>
+      </w:r>
+      <w:r>
+        <w:rPr>
+          <w:i/>
+        </w:rPr>
+        <w:t xml:space="preserve">SE</w:t>
+      </w:r>
+      <w:r>
+        <w:t xml:space="preserve"> </w:t>
+      </w:r>
+      <w:r>
+        <w:t xml:space="preserve">= 0.05,</w:t>
+      </w:r>
+      <w:r>
+        <w:t xml:space="preserve"> </w:t>
+      </w:r>
+      <w:r>
+        <w:rPr>
+          <w:i/>
+        </w:rPr>
+        <w:t xml:space="preserve">Z</w:t>
+      </w:r>
+      <w:r>
+        <w:t xml:space="preserve"> </w:t>
+      </w:r>
+      <w:r>
+        <w:t xml:space="preserve">= 0.20,</w:t>
+      </w:r>
+      <w:r>
+        <w:t xml:space="preserve"> </w:t>
+      </w:r>
+      <w:r>
+        <w:rPr>
+          <w:i/>
+        </w:rPr>
+        <w:t xml:space="preserve">p</w:t>
+      </w:r>
+      <w:r>
+        <w:t xml:space="preserve"> </w:t>
+      </w:r>
+      <w:r>
+        <w:t xml:space="preserve">= .842;</w:t>
+      </w:r>
+      <w:r>
+        <w:t xml:space="preserve"> </w:t>
+      </w:r>
+      <w:r>
+        <w:t xml:space="preserve">Exclusion Set 2:</w:t>
+      </w:r>
+      <w:r>
+        <w:t xml:space="preserve"> </w:t>
+      </w:r>
+      <w:r>
+        <w:rPr>
+          <w:i/>
+        </w:rPr>
+        <w:t xml:space="preserve">b</w:t>
+      </w:r>
+      <w:r>
+        <w:t xml:space="preserve"> </w:t>
+      </w:r>
+      <w:r>
+        <w:t xml:space="preserve">= 0.05, 95% CI = [-0.08, 0.18],</w:t>
+      </w:r>
+      <w:r>
+        <w:t xml:space="preserve"> </w:t>
+      </w:r>
+      <w:r>
+        <w:rPr>
+          <w:i/>
+        </w:rPr>
+        <w:t xml:space="preserve">SE</w:t>
+      </w:r>
+      <w:r>
+        <w:t xml:space="preserve"> </w:t>
+      </w:r>
+      <w:r>
+        <w:t xml:space="preserve">= 0.07,</w:t>
+      </w:r>
+      <w:r>
+        <w:t xml:space="preserve"> </w:t>
+      </w:r>
+      <w:r>
+        <w:rPr>
+          <w:i/>
+        </w:rPr>
+        <w:t xml:space="preserve">Z</w:t>
+      </w:r>
+      <w:r>
+        <w:t xml:space="preserve"> </w:t>
+      </w:r>
+      <w:r>
+        <w:t xml:space="preserve">= 0.82,</w:t>
+      </w:r>
+      <w:r>
+        <w:t xml:space="preserve"> </w:t>
+      </w:r>
+      <w:r>
+        <w:rPr>
+          <w:i/>
+        </w:rPr>
+        <w:t xml:space="preserve">p</w:t>
+      </w:r>
+      <w:r>
+        <w:t xml:space="preserve"> </w:t>
+      </w:r>
+      <w:r>
+        <w:t xml:space="preserve">= .410;</w:t>
+      </w:r>
+      <w:r>
+        <w:t xml:space="preserve"> </w:t>
+      </w:r>
+      <w:r>
+        <w:t xml:space="preserve">Exclusion Set 3:</w:t>
+      </w:r>
+      <w:r>
+        <w:t xml:space="preserve"> </w:t>
+      </w:r>
+      <w:r>
+        <w:rPr>
+          <w:i/>
+        </w:rPr>
+        <w:t xml:space="preserve">b</w:t>
+      </w:r>
+      <w:r>
+        <w:t xml:space="preserve"> </w:t>
+      </w:r>
+      <w:r>
+        <w:t xml:space="preserve">= 0.07, 95% CI = [-0.09, 0.23],</w:t>
+      </w:r>
+      <w:r>
+        <w:t xml:space="preserve"> </w:t>
+      </w:r>
+      <w:r>
+        <w:rPr>
+          <w:i/>
+        </w:rPr>
+        <w:t xml:space="preserve">SE</w:t>
+      </w:r>
+      <w:r>
+        <w:t xml:space="preserve"> </w:t>
+      </w:r>
+      <w:r>
+        <w:t xml:space="preserve">= 0.08,</w:t>
+      </w:r>
+      <w:r>
+        <w:t xml:space="preserve"> </w:t>
+      </w:r>
+      <w:r>
+        <w:rPr>
+          <w:i/>
+        </w:rPr>
+        <w:t xml:space="preserve">Z</w:t>
+      </w:r>
+      <w:r>
+        <w:t xml:space="preserve"> </w:t>
+      </w:r>
+      <w:r>
+        <w:t xml:space="preserve">= 0.86,</w:t>
+      </w:r>
+      <w:r>
+        <w:t xml:space="preserve"> </w:t>
+      </w:r>
+      <w:r>
+        <w:rPr>
+          <w:i/>
+        </w:rPr>
+        <w:t xml:space="preserve">p</w:t>
+      </w:r>
+      <w:r>
+        <w:t xml:space="preserve"> </w:t>
+      </w:r>
+      <w:r>
+        <w:t xml:space="preserve">= .391. The Author Advised version did not produce significantly larger effect sizes when compared with the In House versions.</w:t>
+      </w:r>
+    </w:p>
+    <w:p>
+      <w:pPr>
+        <w:pStyle w:val="berschrift2"/>
+      </w:pPr>
+      <w:bookmarkStart w:id="32" w:name="X84111581ee6b5e634403d42ca8ac8d478a3dbad"/>
+      <w:r>
+        <w:t xml:space="preserve">Research Question 3: Effect of Standardization</w:t>
       </w:r>
       <w:bookmarkEnd w:id="32"/>
     </w:p>
@@ -1032,7 +1570,7 @@
         <w:pStyle w:val="FirstParagraph"/>
       </w:pPr>
       <w:r>
-        <w:t xml:space="preserve">A covariate of protocol type (In House vs Author Advised) was added to the random effects model to create a mixed-effects meta-analysis. This is our primary model of interest, and the model most similar to the three-level mixed-effects meta-analysis that we pre-registered as our primary outcome.</w:t>
+        <w:t xml:space="preserve">Finally, we examined whether In House protocols displayed greater variability in effect size than Author Advised protocols. We outlined this hypothesis in our pre-registration, but the methods for testing it are exploratory.</w:t>
       </w:r>
     </w:p>
     <w:p>
@@ -1040,205 +1578,7 @@
         <w:pStyle w:val="Textkrper"/>
       </w:pPr>
       <w:r>
-        <w:t xml:space="preserve">This analysis again produces an overall grand mean effect size, and those were again near zero and relatively precisely estimated across all three Exclusion Sets:</w:t>
-      </w:r>
-      <w:r>
-        <w:t xml:space="preserve"> </w:t>
-      </w:r>
-      <w:r>
-        <w:t xml:space="preserve">Exclusion Set 1:</w:t>
-      </w:r>
-      <w:r>
-        <w:t xml:space="preserve"> </w:t>
-      </w:r>
-      <w:r>
-        <w:rPr>
-          <w:i/>
-        </w:rPr>
-        <w:t xml:space="preserve">Hedges’ g</w:t>
-      </w:r>
-      <w:r>
-        <w:t xml:space="preserve"> </w:t>
-      </w:r>
-      <w:r>
-        <w:t xml:space="preserve">= 0.07, 95% CI = [-0.03, 0.17],</w:t>
-      </w:r>
-      <w:r>
-        <w:t xml:space="preserve"> </w:t>
-      </w:r>
-      <w:r>
-        <w:rPr>
-          <w:i/>
-        </w:rPr>
-        <w:t xml:space="preserve">SE</w:t>
-      </w:r>
-      <w:r>
-        <w:t xml:space="preserve"> </w:t>
-      </w:r>
-      <w:r>
-        <w:t xml:space="preserve">= 0.05,</w:t>
-      </w:r>
-      <w:r>
-        <w:t xml:space="preserve"> </w:t>
-      </w:r>
-      <w:r>
-        <w:rPr>
-          <w:i/>
-        </w:rPr>
-        <w:t xml:space="preserve">Z</w:t>
-      </w:r>
-      <w:r>
-        <w:t xml:space="preserve"> </w:t>
-      </w:r>
-      <w:r>
-        <w:t xml:space="preserve">= 1.33,</w:t>
-      </w:r>
-      <w:r>
-        <w:t xml:space="preserve"> </w:t>
-      </w:r>
-      <w:r>
-        <w:rPr>
-          <w:i/>
-        </w:rPr>
-        <w:t xml:space="preserve">p</w:t>
-      </w:r>
-      <w:r>
-        <w:t xml:space="preserve"> </w:t>
-      </w:r>
-      <w:r>
-        <w:t xml:space="preserve">= .182.</w:t>
-      </w:r>
-      <w:r>
-        <w:t xml:space="preserve"> </w:t>
-      </w:r>
-      <w:r>
-        <w:t xml:space="preserve">Exclusion Set 2:</w:t>
-      </w:r>
-      <w:r>
-        <w:t xml:space="preserve"> </w:t>
-      </w:r>
-      <w:r>
-        <w:rPr>
-          <w:i/>
-        </w:rPr>
-        <w:t xml:space="preserve">Hedges’ g</w:t>
-      </w:r>
-      <w:r>
-        <w:t xml:space="preserve"> </w:t>
-      </w:r>
-      <w:r>
-        <w:t xml:space="preserve">= 0.11, 95% CI = [-0.02, 0.24],</w:t>
-      </w:r>
-      <w:r>
-        <w:t xml:space="preserve"> </w:t>
-      </w:r>
-      <w:r>
-        <w:rPr>
-          <w:i/>
-        </w:rPr>
-        <w:t xml:space="preserve">SE</w:t>
-      </w:r>
-      <w:r>
-        <w:t xml:space="preserve"> </w:t>
-      </w:r>
-      <w:r>
-        <w:t xml:space="preserve">= 0.07,</w:t>
-      </w:r>
-      <w:r>
-        <w:t xml:space="preserve"> </w:t>
-      </w:r>
-      <w:r>
-        <w:rPr>
-          <w:i/>
-        </w:rPr>
-        <w:t xml:space="preserve">Z</w:t>
-      </w:r>
-      <w:r>
-        <w:t xml:space="preserve"> </w:t>
-      </w:r>
-      <w:r>
-        <w:t xml:space="preserve">= 1.71,</w:t>
-      </w:r>
-      <w:r>
-        <w:t xml:space="preserve"> </w:t>
-      </w:r>
-      <w:r>
-        <w:rPr>
-          <w:i/>
-        </w:rPr>
-        <w:t xml:space="preserve">p</w:t>
-      </w:r>
-      <w:r>
-        <w:t xml:space="preserve"> </w:t>
-      </w:r>
-      <w:r>
-        <w:t xml:space="preserve">= .087.</w:t>
-      </w:r>
-      <w:r>
-        <w:t xml:space="preserve"> </w:t>
-      </w:r>
-      <w:r>
-        <w:t xml:space="preserve">Exclusion Set 3:</w:t>
-      </w:r>
-      <w:r>
-        <w:t xml:space="preserve"> </w:t>
-      </w:r>
-      <w:r>
-        <w:rPr>
-          <w:i/>
-        </w:rPr>
-        <w:t xml:space="preserve">Hedges’ g</w:t>
-      </w:r>
-      <w:r>
-        <w:t xml:space="preserve"> </w:t>
-      </w:r>
-      <w:r>
-        <w:t xml:space="preserve">= 0.13, 95% CI = [-0.03, 0.29],</w:t>
-      </w:r>
-      <w:r>
-        <w:t xml:space="preserve"> </w:t>
-      </w:r>
-      <w:r>
-        <w:rPr>
-          <w:i/>
-        </w:rPr>
-        <w:t xml:space="preserve">SE</w:t>
-      </w:r>
-      <w:r>
-        <w:t xml:space="preserve"> </w:t>
-      </w:r>
-      <w:r>
-        <w:t xml:space="preserve">= 0.08,</w:t>
-      </w:r>
-      <w:r>
-        <w:t xml:space="preserve"> </w:t>
-      </w:r>
-      <w:r>
-        <w:rPr>
-          <w:i/>
-        </w:rPr>
-        <w:t xml:space="preserve">Z</w:t>
-      </w:r>
-      <w:r>
-        <w:t xml:space="preserve"> </w:t>
-      </w:r>
-      <w:r>
-        <w:t xml:space="preserve">= 1.57,</w:t>
-      </w:r>
-      <w:r>
-        <w:t xml:space="preserve"> </w:t>
-      </w:r>
-      <w:r>
-        <w:rPr>
-          <w:i/>
-        </w:rPr>
-        <w:t xml:space="preserve">p</w:t>
-      </w:r>
-      <w:r>
-        <w:t xml:space="preserve"> </w:t>
-      </w:r>
-      <w:r>
-        <w:t xml:space="preserve">= .117.</w:t>
+        <w:t xml:space="preserve">As an initial test, we conducted separate meta-analyses for the In House and Author Advised labs. For each, we conducted both a fixed-effects (with variance between labs constrained to be equal to zero) and random-effects meta-analysis, and then compared the two models with a chi-squared differences test to assess whether the fit significantly changed. If the random-effects model fit significantly better than the fixed-effects model, this would indicate that allowing for variability in effect sizes between sites improved the model.</w:t>
       </w:r>
     </w:p>
     <w:p>
@@ -1246,328 +1586,19 @@
         <w:pStyle w:val="Textkrper"/>
       </w:pPr>
       <w:r>
-        <w:t xml:space="preserve">Again, significant heterogeneity was not observed: Exclusion Set 1</w:t>
-      </w:r>
-      <w:r>
-        <w:t xml:space="preserve"> </w:t>
-      </w:r>
-      <w:r>
-        <w:rPr>
-          <w:i/>
-        </w:rPr>
-        <w:t xml:space="preserve">Q</w:t>
-      </w:r>
-      <w:r>
-        <w:t xml:space="preserve">() = ,</w:t>
-      </w:r>
-      <w:r>
-        <w:t xml:space="preserve"> </w:t>
-      </w:r>
-      <w:r>
-        <w:rPr>
-          <w:i/>
-        </w:rPr>
-        <w:t xml:space="preserve">p</w:t>
-      </w:r>
-      <w:r>
-        <w:t xml:space="preserve"> </w:t>
-      </w:r>
-      <w:r>
-        <w:t xml:space="preserve">= ; Exclusion Set 2,</w:t>
-      </w:r>
-      <w:r>
-        <w:t xml:space="preserve"> </w:t>
-      </w:r>
-      <w:r>
-        <w:rPr>
-          <w:i/>
-        </w:rPr>
-        <w:t xml:space="preserve">Q</w:t>
-      </w:r>
-      <w:r>
-        <w:t xml:space="preserve">() = ,</w:t>
-      </w:r>
-      <w:r>
-        <w:t xml:space="preserve"> </w:t>
-      </w:r>
-      <w:r>
-        <w:rPr>
-          <w:i/>
-        </w:rPr>
-        <w:t xml:space="preserve">p</w:t>
-      </w:r>
-      <w:r>
-        <w:t xml:space="preserve"> </w:t>
-      </w:r>
-      <w:r>
-        <w:t xml:space="preserve">= ; Exclusion Set 3,</w:t>
-      </w:r>
-      <w:r>
-        <w:t xml:space="preserve"> </w:t>
-      </w:r>
-      <w:r>
-        <w:rPr>
-          <w:i/>
-        </w:rPr>
-        <w:t xml:space="preserve">Q</w:t>
-      </w:r>
-      <w:r>
-        <w:t xml:space="preserve">() = ,</w:t>
-      </w:r>
-      <w:r>
-        <w:t xml:space="preserve"> </w:t>
-      </w:r>
-      <w:r>
-        <w:rPr>
-          <w:i/>
-        </w:rPr>
-        <w:t xml:space="preserve">p</w:t>
-      </w:r>
-      <w:r>
-        <w:t xml:space="preserve"> </w:t>
-      </w:r>
-      <w:r>
-        <w:t xml:space="preserve">= .</w:t>
-      </w:r>
-    </w:p>
-    <w:p>
-      <w:pPr>
-        <w:pStyle w:val="Textkrper"/>
-      </w:pPr>
-      <w:r>
-        <w:t xml:space="preserve">Critically, protocol version did not significantly predict replication effect size regardless of which exclusion criteria were used.</w:t>
+        <w:t xml:space="preserve">In this case, neither In House nor Author Advised labs showed a significant benefit of the random effects model over the fixed effects model across any of the Exclusion Sets:</w:t>
+      </w:r>
+      <w:r>
+        <w:t xml:space="preserve"> </w:t>
+      </w:r>
+      <w:r>
+        <w:t xml:space="preserve">In House labs:</w:t>
       </w:r>
       <w:r>
         <w:t xml:space="preserve"> </w:t>
       </w:r>
       <w:r>
         <w:t xml:space="preserve">Exclusion Set 1:</w:t>
-      </w:r>
-      <w:r>
-        <w:t xml:space="preserve"> </w:t>
-      </w:r>
-      <w:r>
-        <w:rPr>
-          <w:i/>
-        </w:rPr>
-        <w:t xml:space="preserve">b</w:t>
-      </w:r>
-      <w:r>
-        <w:t xml:space="preserve"> </w:t>
-      </w:r>
-      <w:r>
-        <w:t xml:space="preserve">= 0.01, 95% CI = [-0.09, 0.11],</w:t>
-      </w:r>
-      <w:r>
-        <w:t xml:space="preserve"> </w:t>
-      </w:r>
-      <w:r>
-        <w:rPr>
-          <w:i/>
-        </w:rPr>
-        <w:t xml:space="preserve">SE</w:t>
-      </w:r>
-      <w:r>
-        <w:t xml:space="preserve"> </w:t>
-      </w:r>
-      <w:r>
-        <w:t xml:space="preserve">= 0.05,</w:t>
-      </w:r>
-      <w:r>
-        <w:t xml:space="preserve"> </w:t>
-      </w:r>
-      <w:r>
-        <w:rPr>
-          <w:i/>
-        </w:rPr>
-        <w:t xml:space="preserve">Z</w:t>
-      </w:r>
-      <w:r>
-        <w:t xml:space="preserve"> </w:t>
-      </w:r>
-      <w:r>
-        <w:t xml:space="preserve">= 0.20,</w:t>
-      </w:r>
-      <w:r>
-        <w:t xml:space="preserve"> </w:t>
-      </w:r>
-      <w:r>
-        <w:rPr>
-          <w:i/>
-        </w:rPr>
-        <w:t xml:space="preserve">p</w:t>
-      </w:r>
-      <w:r>
-        <w:t xml:space="preserve"> </w:t>
-      </w:r>
-      <w:r>
-        <w:t xml:space="preserve">= .842;</w:t>
-      </w:r>
-      <w:r>
-        <w:t xml:space="preserve"> </w:t>
-      </w:r>
-      <w:r>
-        <w:t xml:space="preserve">Exclusion Set 2:</w:t>
-      </w:r>
-      <w:r>
-        <w:t xml:space="preserve"> </w:t>
-      </w:r>
-      <w:r>
-        <w:rPr>
-          <w:i/>
-        </w:rPr>
-        <w:t xml:space="preserve">b</w:t>
-      </w:r>
-      <w:r>
-        <w:t xml:space="preserve"> </w:t>
-      </w:r>
-      <w:r>
-        <w:t xml:space="preserve">= 0.05, 95% CI = [-0.08, 0.18],</w:t>
-      </w:r>
-      <w:r>
-        <w:t xml:space="preserve"> </w:t>
-      </w:r>
-      <w:r>
-        <w:rPr>
-          <w:i/>
-        </w:rPr>
-        <w:t xml:space="preserve">SE</w:t>
-      </w:r>
-      <w:r>
-        <w:t xml:space="preserve"> </w:t>
-      </w:r>
-      <w:r>
-        <w:t xml:space="preserve">= 0.07,</w:t>
-      </w:r>
-      <w:r>
-        <w:t xml:space="preserve"> </w:t>
-      </w:r>
-      <w:r>
-        <w:rPr>
-          <w:i/>
-        </w:rPr>
-        <w:t xml:space="preserve">Z</w:t>
-      </w:r>
-      <w:r>
-        <w:t xml:space="preserve"> </w:t>
-      </w:r>
-      <w:r>
-        <w:t xml:space="preserve">= 0.82,</w:t>
-      </w:r>
-      <w:r>
-        <w:t xml:space="preserve"> </w:t>
-      </w:r>
-      <w:r>
-        <w:rPr>
-          <w:i/>
-        </w:rPr>
-        <w:t xml:space="preserve">p</w:t>
-      </w:r>
-      <w:r>
-        <w:t xml:space="preserve"> </w:t>
-      </w:r>
-      <w:r>
-        <w:t xml:space="preserve">= .410;</w:t>
-      </w:r>
-      <w:r>
-        <w:t xml:space="preserve"> </w:t>
-      </w:r>
-      <w:r>
-        <w:t xml:space="preserve">Exclusion Set 3:</w:t>
-      </w:r>
-      <w:r>
-        <w:t xml:space="preserve"> </w:t>
-      </w:r>
-      <w:r>
-        <w:rPr>
-          <w:i/>
-        </w:rPr>
-        <w:t xml:space="preserve">b</w:t>
-      </w:r>
-      <w:r>
-        <w:t xml:space="preserve"> </w:t>
-      </w:r>
-      <w:r>
-        <w:t xml:space="preserve">= 0.07, 95% CI = [-0.09, 0.23],</w:t>
-      </w:r>
-      <w:r>
-        <w:t xml:space="preserve"> </w:t>
-      </w:r>
-      <w:r>
-        <w:rPr>
-          <w:i/>
-        </w:rPr>
-        <w:t xml:space="preserve">SE</w:t>
-      </w:r>
-      <w:r>
-        <w:t xml:space="preserve"> </w:t>
-      </w:r>
-      <w:r>
-        <w:t xml:space="preserve">= 0.08,</w:t>
-      </w:r>
-      <w:r>
-        <w:t xml:space="preserve"> </w:t>
-      </w:r>
-      <w:r>
-        <w:rPr>
-          <w:i/>
-        </w:rPr>
-        <w:t xml:space="preserve">Z</w:t>
-      </w:r>
-      <w:r>
-        <w:t xml:space="preserve"> </w:t>
-      </w:r>
-      <w:r>
-        <w:t xml:space="preserve">= 0.86,</w:t>
-      </w:r>
-      <w:r>
-        <w:t xml:space="preserve"> </w:t>
-      </w:r>
-      <w:r>
-        <w:rPr>
-          <w:i/>
-        </w:rPr>
-        <w:t xml:space="preserve">p</w:t>
-      </w:r>
-      <w:r>
-        <w:t xml:space="preserve"> </w:t>
-      </w:r>
-      <w:r>
-        <w:t xml:space="preserve">= .391. The Author Advised version did not produce significantly larger effect sizes when compared with the In House versions.</w:t>
-      </w:r>
-    </w:p>
-    <w:p>
-      <w:pPr>
-        <w:pStyle w:val="berschrift2"/>
-      </w:pPr>
-      <w:bookmarkStart w:id="33" w:name="X84111581ee6b5e634403d42ca8ac8d478a3dbad"/>
-      <w:r>
-        <w:t xml:space="preserve">Research Question 3: Effect of Standardization</w:t>
-      </w:r>
-      <w:bookmarkEnd w:id="33"/>
-    </w:p>
-    <w:p>
-      <w:pPr>
-        <w:pStyle w:val="FirstParagraph"/>
-      </w:pPr>
-      <w:r>
-        <w:t xml:space="preserve">Finally, we examined whether In House protocols displayed greater variability in effect size than Author Advised protocols. We outlined this hypothesis in our pre-registration, but the methods for testing it are exploratory.</w:t>
-      </w:r>
-    </w:p>
-    <w:p>
-      <w:pPr>
-        <w:pStyle w:val="Textkrper"/>
-      </w:pPr>
-      <w:r>
-        <w:t xml:space="preserve">As an initial test, we conducted separate meta-analyses for the In House and Author Advised labs. For each, we conducted both a fixed-effects (with variance between labs constrained to be equal to zero) and random-effects meta-analysis, and then compared the two models with a chi-squared differences test to assess whether the fit significantly changed. If the random-effects model fit significantly better than the fixed-effects model, this would indicate that allowing for variability in effect sizes between sites improved the model.</w:t>
-      </w:r>
-    </w:p>
-    <w:p>
-      <w:pPr>
-        <w:pStyle w:val="Textkrper"/>
-      </w:pPr>
-      <w:r>
-        <w:t xml:space="preserve">In this case, neither In House nor Author Advised labs showed a significant benefit of the random effects model over the fixed effects model across any of the Exclusion Sets: In House labs: Exclusion Set 1:</w:t>
       </w:r>
       <w:r>
         <w:t xml:space="preserve"> </w:t>
@@ -1602,7 +1633,19 @@
         <w:t xml:space="preserve"> </w:t>
       </w:r>
       <w:r>
-        <w:t xml:space="preserve">= 0.41; Author Advised labs: Exclusion Set 1:</w:t>
+        <w:t xml:space="preserve">= 0.41;</w:t>
+      </w:r>
+      <w:r>
+        <w:t xml:space="preserve"> </w:t>
+      </w:r>
+      <w:r>
+        <w:t xml:space="preserve">Author Advised labs:</w:t>
+      </w:r>
+      <w:r>
+        <w:t xml:space="preserve"> </w:t>
+      </w:r>
+      <w:r>
+        <w:t xml:space="preserve">Exclusion Set 1:</w:t>
       </w:r>
       <w:r>
         <w:t xml:space="preserve"> </w:t>
@@ -1637,7 +1680,13 @@
         <w:t xml:space="preserve"> </w:t>
       </w:r>
       <w:r>
-        <w:t xml:space="preserve">= 1; Exclusion Set 2:</w:t>
+        <w:t xml:space="preserve">= 1;</w:t>
+      </w:r>
+      <w:r>
+        <w:t xml:space="preserve"> </w:t>
+      </w:r>
+      <w:r>
+        <w:t xml:space="preserve">Exclusion Set 2:</w:t>
       </w:r>
       <w:r>
         <w:t xml:space="preserve"> </w:t>
@@ -1672,7 +1721,13 @@
         <w:t xml:space="preserve"> </w:t>
       </w:r>
       <w:r>
-        <w:t xml:space="preserve">= 1; Exclusion Set 3:</w:t>
+        <w:t xml:space="preserve">= 1;</w:t>
+      </w:r>
+      <w:r>
+        <w:t xml:space="preserve"> </w:t>
+      </w:r>
+      <w:r>
+        <w:t xml:space="preserve">Exclusion Set 3:</w:t>
       </w:r>
       <w:r>
         <w:t xml:space="preserve"> </w:t>
@@ -1707,18 +1762,24 @@
         <w:t xml:space="preserve"> </w:t>
       </w:r>
       <w:r>
-        <w:t xml:space="preserve">= 1. Overall, this evidence indicates that neither In House nor Author Advised labs showed significant variability in effect size across sites, despite the fact that In House labs were unambiguously more variable in their procedural implementation. This does not mean the variances were equal, but based on the present evidence we cannot conclude that they were different.</w:t>
+        <w:t xml:space="preserve">= 1.</w:t>
+      </w:r>
+      <w:r>
+        <w:t xml:space="preserve"> </w:t>
+      </w:r>
+      <w:r>
+        <w:t xml:space="preserve">Overall, this evidence indicates that neither In House nor Author Advised labs showed significant variability in effect size across sites, despite the fact that In House labs were unambiguously more variable in their procedural implementation. This does not mean the variances were equal, but based on the present evidence we cannot conclude that they were different.</w:t>
       </w:r>
     </w:p>
     <w:p>
       <w:pPr>
         <w:pStyle w:val="berschrift2"/>
       </w:pPr>
-      <w:bookmarkStart w:id="34" w:name="follow-up-exploratory-analyses"/>
+      <w:bookmarkStart w:id="33" w:name="follow-up-exploratory-analyses"/>
       <w:r>
         <w:t xml:space="preserve">Follow-Up Exploratory Analyses</w:t>
       </w:r>
-      <w:bookmarkEnd w:id="34"/>
+      <w:bookmarkEnd w:id="33"/>
     </w:p>
     <w:p>
       <w:pPr>
@@ -1734,7 +1795,7 @@
         <w:t xml:space="preserve"> </w:t>
       </w:r>
       <w:r>
-        <w:t xml:space="preserve">To provide a test of the replicability and average effect size of TMT under ideal circumstances, one could focus only on the effect size within author-advised protocols. Effect sizes are descriptively larger among these sites but still not statistically significant. [NOTE: THESE ARE TWO-TAILED P-VALUES AND 95% CIs. I’M NOT SURE IF METASEM CAN EASILY PROVIDE 90% CIS AND ONE-TAILED TESTS.]</w:t>
+        <w:t xml:space="preserve">To provide a test of the replicability and average effect size of TMT under ideal circumstances, one could focus only on the effect size within author-advised protocols. Effect sizes are descriptively larger among these sites but still not statistically significant.</w:t>
       </w:r>
       <w:r>
         <w:t xml:space="preserve"> </w:t>
@@ -1949,7 +2010,7 @@
         <w:t xml:space="preserve"> </w:t>
       </w:r>
       <w:r>
-        <w:t xml:space="preserve">One principal investigator reported being an expert in TMT, while five others indicated having</w:t>
+        <w:t xml:space="preserve">Five principal investigators indicated having</w:t>
       </w:r>
       <w:r>
         <w:t xml:space="preserve"> </w:t>
@@ -1967,7 +2028,7 @@
         <w:t xml:space="preserve"> </w:t>
       </w:r>
       <w:r>
-        <w:t xml:space="preserve">of knowledge about TMT. One might expect that these locations would have greater success at replicating the mortality salience effect. Aggregating across these sites, and using only the first exclusion rule, these sites did not elicit a larger difference between the mortality salience group (</w:t>
+        <w:t xml:space="preserve">of knowledge about TMT. One might expect that these locations would have greater success at replicating the mortality salience effect. However, when aggregating across these sites using only the first exclusion rule, the difference between the mortality salience group (</w:t>
       </w:r>
       <w:r>
         <w:rPr>
@@ -2021,7 +2082,7 @@
         <w:t xml:space="preserve"> </w:t>
       </w:r>
       <w:r>
-        <w:t xml:space="preserve">= 2.31),</w:t>
+        <w:t xml:space="preserve">= 2.31) was not statistically significant,</w:t>
       </w:r>
       <w:r>
         <w:t xml:space="preserve"> </w:t>
@@ -2069,7 +2130,7 @@
         <w:rPr>
           <w:rStyle w:val="Funotenzeichen"/>
         </w:rPr>
-        <w:footnoteReference w:id="35"/>
+        <w:footnoteReference w:id="34"/>
       </w:r>
     </w:p>
     <w:p>
@@ -2086,7 +2147,27 @@
         <w:t xml:space="preserve"> </w:t>
       </w:r>
       <w:r>
-        <w:t xml:space="preserve">The present hypothesis that mortality salience would cause a participant to become more favorable to the pro-US author as compared to the anti-US author relies on the participant perceiving the pro-US stance as more similar to their own worldview (and/or the anti-US stance as threatening to their worldview). Original authors anticipated that the essays from the original study may not serve this function in the replication, run in 2016. For this reason, the anti-US essay from the original study was made more extreme in the Author Advised version of the replication. There was a particular concern that in the months leading up to and following the 2016 US Presidential Election of Donald Trump, the generally more liberal-leaning student bodies on college campuses may feel less patriotic and not identify with the pro-US worldview. Indeed, analysis suggests the original authors anticipated and more successfully addressed this issue. Among In House replications, 48% of participants prefered the pro-US essay author, 42% preferred the anti-US essay author, and 10% had no preference. Among Author Advised replications, 68% of participants prefered the pro-US essay author, 22% preferred the anti-US essay author, and 10% had no preference.</w:t>
+        <w:t xml:space="preserve">The present hypothesis that mortality salience would cause a participant to become more favorable to the pro-US author as compared to the anti-US author relies on the participant perceiving the pro-US stance as more similar to their own worldview (and/or the anti-US stance as threatening to their worldview). Original authors anticipated that the essays from the original study may not serve this function in the replication, run in 2016. There was a particular concern that in the months leading up to and following the 2016 US Presidential Election of Donald Trump, the generally more liberal-leaning student bodies on college campuses may feel less patriotic and not identify with the pro-US worldview. For this reason, the anti-US essay from the original study was made more extreme in the Author Advised version of the replication. This did successfully increase participant preferences for the pro-US author over the anti-US author among Author Advised replications as compared to In House replications,</w:t>
+      </w:r>
+      <w:r>
+        <w:t xml:space="preserve"> </w:t>
+      </w:r>
+      <m:oMath>
+        <m:sSup>
+          <m:e>
+            <m:r>
+              <m:t>χ</m:t>
+            </m:r>
+          </m:e>
+          <m:sup>
+            <m:r>
+              <m:t>2</m:t>
+            </m:r>
+          </m:sup>
+        </m:sSup>
+      </m:oMath>
+      <w:r>
+        <w:t xml:space="preserve">(2) = 76.82, &lt; .001. Among In House replications, 48% of participants preferred the pro-US essay author, 42% preferred the anti-US essay author, and 10% had no preference. Among Author Advised replications, 68% of participants preferred the pro-US essay author, 22% preferred the anti-US essay author, and 10% had no preference.</w:t>
       </w:r>
     </w:p>
     <w:p>
@@ -2094,7 +2175,7 @@
         <w:pStyle w:val="Textkrper"/>
       </w:pPr>
       <w:r>
-        <w:t xml:space="preserve">However, the predicted mortality salience effect was not larger or detectable via statistical significance when subsetting to only participants at Author Advised sites who preferred the pro-US author. In all exclusion sets, the mortality salience and control groups showed similar levels of preference for the pro-US author over the anti-US author: Exclusion Set 1: mortality salience group (</w:t>
+        <w:t xml:space="preserve">However, the predicted mortality salience effect was not larger or statistically significant when restricting the analysis to only participants at Author Advised sites who preferred the pro-US author. In all exclusion sets, the mortality salience and control groups did not significantly differ in their levels of preference for the pro-US author over the anti-US author: Exclusion Set 1: mortality salience group (</w:t>
       </w:r>
       <w:r>
         <w:rPr>
@@ -2382,11 +2463,11 @@
         <w:t xml:space="preserve"> </w:t>
       </w:r>
       <w:r>
-        <w:t xml:space="preserve">= 0.20, 95% CI = [-0.06, 0.46]. The confidence intervals were wider because of the smaller total sample size, but this evidence is not consistent with the hypothesis that preference for the pro-US author would elicit an effect of mortality salience in this context.</w:t>
+        <w:t xml:space="preserve">= 0.20, 95% CI = [-0.06, 0.46].</w:t>
       </w:r>
     </w:p>
-    <w:bookmarkStart w:id="36" w:name="refs"/>
-    <w:bookmarkEnd w:id="36"/>
+    <w:bookmarkStart w:id="35" w:name="refs"/>
+    <w:bookmarkEnd w:id="35"/>
     <w:sectPr>
       <w:headerReference w:type="even" r:id="rId11"/>
       <w:headerReference w:type="default" r:id="rId10"/>
@@ -2421,7 +2502,7 @@
       </w:r>
     </w:p>
   </w:footnote>
-  <w:footnote w:id="28">
+  <w:footnote w:id="27">
     <w:p>
       <w:pPr>
         <w:pStyle w:val="Funotentext"/>
@@ -2440,7 +2521,7 @@
       </w:r>
     </w:p>
   </w:footnote>
-  <w:footnote w:id="35">
+  <w:footnote w:id="34">
     <w:p>
       <w:pPr>
         <w:pStyle w:val="Funotentext"/>

</xml_diff>

<commit_message>
Refactored the exploratory analyses. -Noticed some weird behavior of metaSEM::meta().
</commit_message>
<xml_diff>
--- a/006_ml4_papaja_results.docx
+++ b/006_ml4_papaja_results.docx
@@ -2028,73 +2028,64 @@
         <w:t xml:space="preserve"> </w:t>
       </w:r>
       <w:r>
-        <w:t xml:space="preserve">of knowledge about TMT. One might expect that these locations would have greater success at replicating the mortality salience effect. However, when aggregating across these sites using only the first exclusion rule, the difference between the mortality salience group (</w:t>
-      </w:r>
-      <w:r>
-        <w:rPr>
-          <w:i/>
-        </w:rPr>
-        <w:t xml:space="preserve">M</w:t>
-      </w:r>
-      <w:r>
-        <w:t xml:space="preserve"> </w:t>
-      </w:r>
-      <w:r>
-        <w:t xml:space="preserve">= 1.03,</w:t>
-      </w:r>
-      <w:r>
-        <w:t xml:space="preserve"> </w:t>
-      </w:r>
-      <w:r>
-        <w:rPr>
-          <w:i/>
-        </w:rPr>
-        <w:t xml:space="preserve">SD</w:t>
-      </w:r>
-      <w:r>
-        <w:t xml:space="preserve"> </w:t>
-      </w:r>
-      <w:r>
-        <w:t xml:space="preserve">= 2.28) and the control group (</w:t>
-      </w:r>
-      <w:r>
-        <w:rPr>
-          <w:i/>
-        </w:rPr>
-        <w:t xml:space="preserve">M</w:t>
-      </w:r>
-      <w:r>
-        <w:t xml:space="preserve"> </w:t>
-      </w:r>
-      <w:r>
-        <w:t xml:space="preserve">= 0.93,</w:t>
-      </w:r>
-      <w:r>
-        <w:t xml:space="preserve"> </w:t>
-      </w:r>
-      <w:r>
-        <w:rPr>
-          <w:i/>
-        </w:rPr>
-        <w:t xml:space="preserve">SD</w:t>
-      </w:r>
-      <w:r>
-        <w:t xml:space="preserve"> </w:t>
-      </w:r>
-      <w:r>
-        <w:t xml:space="preserve">= 2.31) was not statistically significant,</w:t>
-      </w:r>
-      <w:r>
-        <w:t xml:space="preserve"> </w:t>
-      </w:r>
-      <w:r>
-        <w:rPr>
-          <w:i/>
-        </w:rPr>
-        <w:t xml:space="preserve">t</w:t>
-      </w:r>
-      <w:r>
-        <w:t xml:space="preserve">(477.87) = 0.49,</w:t>
+        <w:t xml:space="preserve">of knowledge about TMT. One might expect that these locations would have greater success at replicating the mortality salience effect.</w:t>
+      </w:r>
+      <w:r>
+        <w:t xml:space="preserve"> </w:t>
+      </w:r>
+      <w:r>
+        <w:t xml:space="preserve">However, in all exclusion sets, when restricting analyses to these five sites, results were not statistically significant:</w:t>
+      </w:r>
+      <w:r>
+        <w:t xml:space="preserve"> </w:t>
+      </w:r>
+      <w:r>
+        <w:t xml:space="preserve">Exclusion rule 1:</w:t>
+      </w:r>
+      <w:r>
+        <w:t xml:space="preserve"> </w:t>
+      </w:r>
+      <w:r>
+        <w:rPr>
+          <w:i/>
+        </w:rPr>
+        <w:t xml:space="preserve">Hedges’ g</w:t>
+      </w:r>
+      <w:r>
+        <w:t xml:space="preserve"> </w:t>
+      </w:r>
+      <w:r>
+        <w:t xml:space="preserve">= 0.02, 95% CI = [-0.18, 0.23],</w:t>
+      </w:r>
+      <w:r>
+        <w:t xml:space="preserve"> </w:t>
+      </w:r>
+      <w:r>
+        <w:rPr>
+          <w:i/>
+        </w:rPr>
+        <w:t xml:space="preserve">SE</w:t>
+      </w:r>
+      <w:r>
+        <w:t xml:space="preserve"> </w:t>
+      </w:r>
+      <w:r>
+        <w:t xml:space="preserve">= 0.10,</w:t>
+      </w:r>
+      <w:r>
+        <w:t xml:space="preserve"> </w:t>
+      </w:r>
+      <w:r>
+        <w:rPr>
+          <w:i/>
+        </w:rPr>
+        <w:t xml:space="preserve">Z</w:t>
+      </w:r>
+      <w:r>
+        <w:t xml:space="preserve"> </w:t>
+      </w:r>
+      <w:r>
+        <w:t xml:space="preserve">= 0.20,</w:t>
       </w:r>
       <w:r>
         <w:t xml:space="preserve"> </w:t>
@@ -2109,7 +2100,13 @@
         <w:t xml:space="preserve"> </w:t>
       </w:r>
       <w:r>
-        <w:t xml:space="preserve">= 0.62,</w:t>
+        <w:t xml:space="preserve">= .843;</w:t>
+      </w:r>
+      <w:r>
+        <w:t xml:space="preserve"> </w:t>
+      </w:r>
+      <w:r>
+        <w:t xml:space="preserve">Exclusion rule 2:</w:t>
       </w:r>
       <w:r>
         <w:t xml:space="preserve"> </w:t>
@@ -2124,13 +2121,118 @@
         <w:t xml:space="preserve"> </w:t>
       </w:r>
       <w:r>
-        <w:t xml:space="preserve">= 0.04, 95% CI = [-0.13, 0.22].</w:t>
-      </w:r>
-      <w:r>
-        <w:rPr>
-          <w:rStyle w:val="Funotenzeichen"/>
-        </w:rPr>
-        <w:footnoteReference w:id="34"/>
+        <w:t xml:space="preserve">= 0.03, 95% CI = [-0.18, 0.25],</w:t>
+      </w:r>
+      <w:r>
+        <w:t xml:space="preserve"> </w:t>
+      </w:r>
+      <w:r>
+        <w:rPr>
+          <w:i/>
+        </w:rPr>
+        <w:t xml:space="preserve">SE</w:t>
+      </w:r>
+      <w:r>
+        <w:t xml:space="preserve"> </w:t>
+      </w:r>
+      <w:r>
+        <w:t xml:space="preserve">= 0.11,</w:t>
+      </w:r>
+      <w:r>
+        <w:t xml:space="preserve"> </w:t>
+      </w:r>
+      <w:r>
+        <w:rPr>
+          <w:i/>
+        </w:rPr>
+        <w:t xml:space="preserve">Z</w:t>
+      </w:r>
+      <w:r>
+        <w:t xml:space="preserve"> </w:t>
+      </w:r>
+      <w:r>
+        <w:t xml:space="preserve">= 0.30,</w:t>
+      </w:r>
+      <w:r>
+        <w:t xml:space="preserve"> </w:t>
+      </w:r>
+      <w:r>
+        <w:rPr>
+          <w:i/>
+        </w:rPr>
+        <w:t xml:space="preserve">p</w:t>
+      </w:r>
+      <w:r>
+        <w:t xml:space="preserve"> </w:t>
+      </w:r>
+      <w:r>
+        <w:t xml:space="preserve">= .766;</w:t>
+      </w:r>
+      <w:r>
+        <w:t xml:space="preserve"> </w:t>
+      </w:r>
+      <w:r>
+        <w:t xml:space="preserve">Exclusion rule 3:</w:t>
+      </w:r>
+      <w:r>
+        <w:t xml:space="preserve"> </w:t>
+      </w:r>
+      <w:r>
+        <w:rPr>
+          <w:i/>
+        </w:rPr>
+        <w:t xml:space="preserve">Hedges’ g</w:t>
+      </w:r>
+      <w:r>
+        <w:t xml:space="preserve"> </w:t>
+      </w:r>
+      <w:r>
+        <w:t xml:space="preserve">= -0.03, 95% CI = [-0.27, 0.22],</w:t>
+      </w:r>
+      <w:r>
+        <w:t xml:space="preserve"> </w:t>
+      </w:r>
+      <w:r>
+        <w:rPr>
+          <w:i/>
+        </w:rPr>
+        <w:t xml:space="preserve">SE</w:t>
+      </w:r>
+      <w:r>
+        <w:t xml:space="preserve"> </w:t>
+      </w:r>
+      <w:r>
+        <w:t xml:space="preserve">= 0.13,</w:t>
+      </w:r>
+      <w:r>
+        <w:t xml:space="preserve"> </w:t>
+      </w:r>
+      <w:r>
+        <w:rPr>
+          <w:i/>
+        </w:rPr>
+        <w:t xml:space="preserve">Z</w:t>
+      </w:r>
+      <w:r>
+        <w:t xml:space="preserve"> </w:t>
+      </w:r>
+      <w:r>
+        <w:t xml:space="preserve">= -0.20,</w:t>
+      </w:r>
+      <w:r>
+        <w:t xml:space="preserve"> </w:t>
+      </w:r>
+      <w:r>
+        <w:rPr>
+          <w:i/>
+        </w:rPr>
+        <w:t xml:space="preserve">p</w:t>
+      </w:r>
+      <w:r>
+        <w:t xml:space="preserve"> </w:t>
+      </w:r>
+      <w:r>
+        <w:t xml:space="preserve">= .842.</w:t>
       </w:r>
     </w:p>
     <w:p>
@@ -2147,7 +2249,15 @@
         <w:t xml:space="preserve"> </w:t>
       </w:r>
       <w:r>
-        <w:t xml:space="preserve">The present hypothesis that mortality salience would cause a participant to become more favorable to the pro-US author as compared to the anti-US author relies on the participant perceiving the pro-US stance as more similar to their own worldview (and/or the anti-US stance as threatening to their worldview). Original authors anticipated that the essays from the original study may not serve this function in the replication, run in 2016. There was a particular concern that in the months leading up to and following the 2016 US Presidential Election of Donald Trump, the generally more liberal-leaning student bodies on college campuses may feel less patriotic and not identify with the pro-US worldview. For this reason, the anti-US essay from the original study was made more extreme in the Author Advised version of the replication. This did successfully increase participant preferences for the pro-US author over the anti-US author among Author Advised replications as compared to In House replications,</w:t>
+        <w:t xml:space="preserve">The present hypothesis that mortality salience would cause a participant to become more favorable to the pro-US author as compared to the anti-US author relies on the participant perceiving the pro-US stance as more similar to their own worldview (and/or the anti-US stance as threatening to their worldview). Original authors anticipated that the essays from the original study may not serve this function in the replication, run in 2016. There was a particular concern that in the months leading up to and following the 2016 US Presidential Election of Donald Trump, the generally more liberal-leaning student bodies on college campuses may feel less patriotic and not identify with the pro-US worldview. For this reason, the anti-US essay from the original study was made more extreme in the Author Advised version of the replication.</w:t>
+      </w:r>
+    </w:p>
+    <w:p>
+      <w:pPr>
+        <w:pStyle w:val="Textkrper"/>
+      </w:pPr>
+      <w:r>
+        <w:t xml:space="preserve">This did successfully increase participant preferences for the pro-US author over the anti-US author among Author Advised replications as compared to In House replications,</w:t>
       </w:r>
       <w:r>
         <w:t xml:space="preserve"> </w:t>
@@ -2175,73 +2285,52 @@
         <w:pStyle w:val="Textkrper"/>
       </w:pPr>
       <w:r>
-        <w:t xml:space="preserve">However, the predicted mortality salience effect was not larger or statistically significant when restricting the analysis to only participants at Author Advised sites who preferred the pro-US author. In all exclusion sets, the mortality salience and control groups did not significantly differ in their levels of preference for the pro-US author over the anti-US author: Exclusion Set 1: mortality salience group (</w:t>
-      </w:r>
-      <w:r>
-        <w:rPr>
-          <w:i/>
-        </w:rPr>
-        <w:t xml:space="preserve">M</w:t>
-      </w:r>
-      <w:r>
-        <w:t xml:space="preserve"> </w:t>
-      </w:r>
-      <w:r>
-        <w:t xml:space="preserve">= 1.26,</w:t>
-      </w:r>
-      <w:r>
-        <w:t xml:space="preserve"> </w:t>
-      </w:r>
-      <w:r>
-        <w:rPr>
-          <w:i/>
-        </w:rPr>
-        <w:t xml:space="preserve">SD</w:t>
-      </w:r>
-      <w:r>
-        <w:t xml:space="preserve"> </w:t>
-      </w:r>
-      <w:r>
-        <w:t xml:space="preserve">= 2.04), control group (</w:t>
-      </w:r>
-      <w:r>
-        <w:rPr>
-          <w:i/>
-        </w:rPr>
-        <w:t xml:space="preserve">M</w:t>
-      </w:r>
-      <w:r>
-        <w:t xml:space="preserve"> </w:t>
-      </w:r>
-      <w:r>
-        <w:t xml:space="preserve">= 1.10,</w:t>
-      </w:r>
-      <w:r>
-        <w:t xml:space="preserve"> </w:t>
-      </w:r>
-      <w:r>
-        <w:rPr>
-          <w:i/>
-        </w:rPr>
-        <w:t xml:space="preserve">SD</w:t>
-      </w:r>
-      <w:r>
-        <w:t xml:space="preserve"> </w:t>
-      </w:r>
-      <w:r>
-        <w:t xml:space="preserve">= 1.80),</w:t>
-      </w:r>
-      <w:r>
-        <w:t xml:space="preserve"> </w:t>
-      </w:r>
-      <w:r>
-        <w:rPr>
-          <w:i/>
-        </w:rPr>
-        <w:t xml:space="preserve">t</w:t>
-      </w:r>
-      <w:r>
-        <w:t xml:space="preserve">(697.00) = 1.12,</w:t>
+        <w:t xml:space="preserve">Is the anticipated effect stronger among participants who preferred the pro-US author? When restricting the analysis to only participants at Author Advised sites who preferred the pro-US author and using only the first exclusion rule, the mortality salience and control groups significantly differed in their levels of preference for the pro-US author over the anti-US author:</w:t>
+      </w:r>
+      <w:r>
+        <w:t xml:space="preserve"> </w:t>
+      </w:r>
+      <w:r>
+        <w:rPr>
+          <w:i/>
+        </w:rPr>
+        <w:t xml:space="preserve">Hedges’ g</w:t>
+      </w:r>
+      <w:r>
+        <w:t xml:space="preserve"> </w:t>
+      </w:r>
+      <w:r>
+        <w:t xml:space="preserve">= 0.15, 95% CI = [0.01, 0.28],</w:t>
+      </w:r>
+      <w:r>
+        <w:t xml:space="preserve"> </w:t>
+      </w:r>
+      <w:r>
+        <w:rPr>
+          <w:i/>
+        </w:rPr>
+        <w:t xml:space="preserve">SE</w:t>
+      </w:r>
+      <w:r>
+        <w:t xml:space="preserve"> </w:t>
+      </w:r>
+      <w:r>
+        <w:t xml:space="preserve">= 0.07,</w:t>
+      </w:r>
+      <w:r>
+        <w:t xml:space="preserve"> </w:t>
+      </w:r>
+      <w:r>
+        <w:rPr>
+          <w:i/>
+        </w:rPr>
+        <w:t xml:space="preserve">Z</w:t>
+      </w:r>
+      <w:r>
+        <w:t xml:space="preserve"> </w:t>
+      </w:r>
+      <w:r>
+        <w:t xml:space="preserve">= 2.15,</w:t>
       </w:r>
       <w:r>
         <w:t xml:space="preserve"> </w:t>
@@ -2256,7 +2345,13 @@
         <w:t xml:space="preserve"> </w:t>
       </w:r>
       <w:r>
-        <w:t xml:space="preserve">= 0.26,</w:t>
+        <w:t xml:space="preserve">= .032. However, this test was not significant when using the second or third exclusion rule:</w:t>
+      </w:r>
+      <w:r>
+        <w:t xml:space="preserve"> </w:t>
+      </w:r>
+      <w:r>
+        <w:t xml:space="preserve">Exclusion Set 2:</w:t>
       </w:r>
       <w:r>
         <w:t xml:space="preserve"> </w:t>
@@ -2271,73 +2366,37 @@
         <w:t xml:space="preserve"> </w:t>
       </w:r>
       <w:r>
-        <w:t xml:space="preserve">= 0.08, 95% CI = [-0.06, 0.23]; Exclusion Set 2: mortality salience group (</w:t>
-      </w:r>
-      <w:r>
-        <w:rPr>
-          <w:i/>
-        </w:rPr>
-        <w:t xml:space="preserve">M</w:t>
-      </w:r>
-      <w:r>
-        <w:t xml:space="preserve"> </w:t>
-      </w:r>
-      <w:r>
-        <w:t xml:space="preserve">= 1.60,</w:t>
-      </w:r>
-      <w:r>
-        <w:t xml:space="preserve"> </w:t>
-      </w:r>
-      <w:r>
-        <w:rPr>
-          <w:i/>
-        </w:rPr>
-        <w:t xml:space="preserve">SD</w:t>
-      </w:r>
-      <w:r>
-        <w:t xml:space="preserve"> </w:t>
-      </w:r>
-      <w:r>
-        <w:t xml:space="preserve">= 2.14), control group (</w:t>
-      </w:r>
-      <w:r>
-        <w:rPr>
-          <w:i/>
-        </w:rPr>
-        <w:t xml:space="preserve">M</w:t>
-      </w:r>
-      <w:r>
-        <w:t xml:space="preserve"> </w:t>
-      </w:r>
-      <w:r>
-        <w:t xml:space="preserve">= 1.28,</w:t>
-      </w:r>
-      <w:r>
-        <w:t xml:space="preserve"> </w:t>
-      </w:r>
-      <w:r>
-        <w:rPr>
-          <w:i/>
-        </w:rPr>
-        <w:t xml:space="preserve">SD</w:t>
-      </w:r>
-      <w:r>
-        <w:t xml:space="preserve"> </w:t>
-      </w:r>
-      <w:r>
-        <w:t xml:space="preserve">= 1.95),</w:t>
-      </w:r>
-      <w:r>
-        <w:t xml:space="preserve"> </w:t>
-      </w:r>
-      <w:r>
-        <w:rPr>
-          <w:i/>
-        </w:rPr>
-        <w:t xml:space="preserve">t</w:t>
-      </w:r>
-      <w:r>
-        <w:t xml:space="preserve">(370.43) = 1.50,</w:t>
+        <w:t xml:space="preserve">= 0.13, 95% CI = [-0.05, 0.31],</w:t>
+      </w:r>
+      <w:r>
+        <w:t xml:space="preserve"> </w:t>
+      </w:r>
+      <w:r>
+        <w:rPr>
+          <w:i/>
+        </w:rPr>
+        <w:t xml:space="preserve">SE</w:t>
+      </w:r>
+      <w:r>
+        <w:t xml:space="preserve"> </w:t>
+      </w:r>
+      <w:r>
+        <w:t xml:space="preserve">= 0.09,</w:t>
+      </w:r>
+      <w:r>
+        <w:t xml:space="preserve"> </w:t>
+      </w:r>
+      <w:r>
+        <w:rPr>
+          <w:i/>
+        </w:rPr>
+        <w:t xml:space="preserve">Z</w:t>
+      </w:r>
+      <w:r>
+        <w:t xml:space="preserve"> </w:t>
+      </w:r>
+      <w:r>
+        <w:t xml:space="preserve">= 1.38,</w:t>
       </w:r>
       <w:r>
         <w:t xml:space="preserve"> </w:t>
@@ -2352,7 +2411,13 @@
         <w:t xml:space="preserve"> </w:t>
       </w:r>
       <w:r>
-        <w:t xml:space="preserve">= 0.13,</w:t>
+        <w:t xml:space="preserve">= .168;</w:t>
+      </w:r>
+      <w:r>
+        <w:t xml:space="preserve"> </w:t>
+      </w:r>
+      <w:r>
+        <w:t xml:space="preserve">Exclusion Set 3:</w:t>
       </w:r>
       <w:r>
         <w:t xml:space="preserve"> </w:t>
@@ -2367,73 +2432,37 @@
         <w:t xml:space="preserve"> </w:t>
       </w:r>
       <w:r>
-        <w:t xml:space="preserve">= 0.15, 95% CI = [-0.05, 0.36]; Exclusion Set 3: mortality salience group (</w:t>
-      </w:r>
-      <w:r>
-        <w:rPr>
-          <w:i/>
-        </w:rPr>
-        <w:t xml:space="preserve">M</w:t>
-      </w:r>
-      <w:r>
-        <w:t xml:space="preserve"> </w:t>
-      </w:r>
-      <w:r>
-        <w:t xml:space="preserve">= 2.08,</w:t>
-      </w:r>
-      <w:r>
-        <w:t xml:space="preserve"> </w:t>
-      </w:r>
-      <w:r>
-        <w:rPr>
-          <w:i/>
-        </w:rPr>
-        <w:t xml:space="preserve">SD</w:t>
-      </w:r>
-      <w:r>
-        <w:t xml:space="preserve"> </w:t>
-      </w:r>
-      <w:r>
-        <w:t xml:space="preserve">= 2.11), control group (</w:t>
-      </w:r>
-      <w:r>
-        <w:rPr>
-          <w:i/>
-        </w:rPr>
-        <w:t xml:space="preserve">M</w:t>
-      </w:r>
-      <w:r>
-        <w:t xml:space="preserve"> </w:t>
-      </w:r>
-      <w:r>
-        <w:t xml:space="preserve">= 1.66,</w:t>
-      </w:r>
-      <w:r>
-        <w:t xml:space="preserve"> </w:t>
-      </w:r>
-      <w:r>
-        <w:rPr>
-          <w:i/>
-        </w:rPr>
-        <w:t xml:space="preserve">SD</w:t>
-      </w:r>
-      <w:r>
-        <w:t xml:space="preserve"> </w:t>
-      </w:r>
-      <w:r>
-        <w:t xml:space="preserve">= 2.02),</w:t>
-      </w:r>
-      <w:r>
-        <w:t xml:space="preserve"> </w:t>
-      </w:r>
-      <w:r>
-        <w:rPr>
-          <w:i/>
-        </w:rPr>
-        <w:t xml:space="preserve">t</w:t>
-      </w:r>
-      <w:r>
-        <w:t xml:space="preserve">(216.09) = 1.51,</w:t>
+        <w:t xml:space="preserve">= 0.07, 95% CI = [-0.21, 0.35],</w:t>
+      </w:r>
+      <w:r>
+        <w:t xml:space="preserve"> </w:t>
+      </w:r>
+      <w:r>
+        <w:rPr>
+          <w:i/>
+        </w:rPr>
+        <w:t xml:space="preserve">SE</w:t>
+      </w:r>
+      <w:r>
+        <w:t xml:space="preserve"> </w:t>
+      </w:r>
+      <w:r>
+        <w:t xml:space="preserve">= 0.14,</w:t>
+      </w:r>
+      <w:r>
+        <w:t xml:space="preserve"> </w:t>
+      </w:r>
+      <w:r>
+        <w:rPr>
+          <w:i/>
+        </w:rPr>
+        <w:t xml:space="preserve">Z</w:t>
+      </w:r>
+      <w:r>
+        <w:t xml:space="preserve"> </w:t>
+      </w:r>
+      <w:r>
+        <w:t xml:space="preserve">= 0.49,</w:t>
       </w:r>
       <w:r>
         <w:t xml:space="preserve"> </w:t>
@@ -2448,26 +2477,20 @@
         <w:t xml:space="preserve"> </w:t>
       </w:r>
       <w:r>
-        <w:t xml:space="preserve">= 0.13,</w:t>
-      </w:r>
-      <w:r>
-        <w:t xml:space="preserve"> </w:t>
-      </w:r>
-      <w:r>
-        <w:rPr>
-          <w:i/>
-        </w:rPr>
-        <w:t xml:space="preserve">Hedges’ g</w:t>
-      </w:r>
-      <w:r>
-        <w:t xml:space="preserve"> </w:t>
-      </w:r>
-      <w:r>
-        <w:t xml:space="preserve">= 0.20, 95% CI = [-0.06, 0.46].</w:t>
+        <w:t xml:space="preserve">= .627.</w:t>
+      </w:r>
+      <w:r>
+        <w:t xml:space="preserve"> </w:t>
+      </w:r>
+      <w:r>
+        <w:rPr>
+          <w:b/>
+        </w:rPr>
+        <w:t xml:space="preserve">[Note: the above analyses do not converge (OpenMX status: 5), perhaps because the heterogeneity is estimated as very small, nearly zero. metafor::rma() does not have such an error. If I run a fixed-effects model in metaSEM then I get the same results across metaSEM::meta and metafor::rma. The SEs and some p values’ significances is sensitive to this!]</w:t>
       </w:r>
     </w:p>
-    <w:bookmarkStart w:id="35" w:name="refs"/>
-    <w:bookmarkEnd w:id="35"/>
+    <w:bookmarkStart w:id="34" w:name="refs"/>
+    <w:bookmarkEnd w:id="34"/>
     <w:sectPr>
       <w:headerReference w:type="even" r:id="rId11"/>
       <w:headerReference w:type="default" r:id="rId10"/>
@@ -2518,25 +2541,6 @@
       </w:r>
       <w:r>
         <w:t xml:space="preserve">Including only sites that had not looked at any data, researchers estimated a 56% chance of successful replication.</w:t>
-      </w:r>
-    </w:p>
-  </w:footnote>
-  <w:footnote w:id="34">
-    <w:p>
-      <w:pPr>
-        <w:pStyle w:val="Funotentext"/>
-      </w:pPr>
-      <w:r>
-        <w:rPr>
-          <w:rStyle w:val="Funotenzeichen"/>
-        </w:rPr>
-        <w:footnoteRef/>
-      </w:r>
-      <w:r>
-        <w:t xml:space="preserve"> </w:t>
-      </w:r>
-      <w:r>
-        <w:t xml:space="preserve">One site, UW Madison In House, used a 7-point scale. This has been rescaled to a 9-point scale for this analysis to approximately compare it with the others.</w:t>
       </w:r>
     </w:p>
   </w:footnote>

</xml_diff>

<commit_message>
Set 006 to report fixed effects for proUSonly models. -Removed 009 scripts as these models didn't converge
</commit_message>
<xml_diff>
--- a/006_ml4_papaja_results.docx
+++ b/006_ml4_papaja_results.docx
@@ -67,7 +67,7 @@
     </w:p>
     <w:p>
       <w:pPr>
-        <w:pStyle w:val="Compact"/>
+        <w:pStyle w:val="Textkrper"/>
       </w:pPr>
       <w:r>
         <w:t xml:space="preserve">                                                                                                                                                    </w:t>
@@ -127,6 +127,14 @@
       </w:pPr>
       <w:r>
         <w:t xml:space="preserve">Author note</w:t>
+      </w:r>
+    </w:p>
+    <w:p>
+      <w:pPr>
+        <w:pStyle w:val="Textkrper"/>
+      </w:pPr>
+      <w:r>
+        <w:t xml:space="preserve">This script generates the participants + results sections for the main ML4 manuscript. To knit this document you must install the papaja package from GitHub.</w:t>
       </w:r>
     </w:p>
     <w:p>
@@ -150,54 +158,61 @@
     </w:p>
     <w:p>
       <w:pPr>
-        <w:pStyle w:val="Compact"/>
-        <w:pStyle w:val="Titel"/>
+        <w:pStyle w:val="h1-pagebreak"/>
       </w:pPr>
       <w:r>
         <w:t xml:space="preserve">ML4 Results Section in rMarkdown</w:t>
+      </w:r>
+    </w:p>
+    <w:bookmarkStart w:id="22" w:name="participants"/>
+    <w:p>
+      <w:pPr>
+        <w:pStyle w:val="berschrift2"/>
+      </w:pPr>
+      <w:r>
+        <w:rPr>
+          <w:rStyle w:val="SectionNumber"/>
+        </w:rPr>
+        <w:t xml:space="preserve">0.1</w:t>
+      </w:r>
+      <w:r>
+        <w:tab/>
+      </w:r>
+      <w:r>
+        <w:t xml:space="preserve">Participants</w:t>
       </w:r>
     </w:p>
     <w:p>
       <w:pPr>
-        <w:pStyle w:val="berschrift2"/>
-      </w:pPr>
-      <w:bookmarkStart w:id="21" w:name="participants"/>
-      <w:r>
-        <w:t xml:space="preserve">Participants</w:t>
-      </w:r>
-      <w:bookmarkEnd w:id="21"/>
+        <w:pStyle w:val="FirstParagraph"/>
+      </w:pPr>
+      <w:r>
+        <w:t xml:space="preserve">Twenty-one data collection efforts from 18 unique sites collected data from a total of 2,281 participants.</w:t>
+      </w:r>
+      <w:r>
+        <w:t xml:space="preserve"> </w:t>
+      </w:r>
+      <w:r>
+        <w:t xml:space="preserve">In line with our preregistration, data from four labs were discarded for collecting fewer than 60 samples pre-exclusions. This excluded about 160 participants.</w:t>
+      </w:r>
+      <w:r>
+        <w:t xml:space="preserve"> </w:t>
+      </w:r>
+      <w:r>
+        <w:t xml:space="preserve"> </w:t>
+      </w:r>
+      <w:r>
+        <w:t xml:space="preserve">Some In House sites collected data before the trial’s registration; that data was discarded from this confirmatory test, in line with the pre-registration. This excluded a further 545 participants.</w:t>
+      </w:r>
     </w:p>
     <w:p>
       <w:pPr>
-        <w:pStyle w:val="FirstParagraph"/>
-      </w:pPr>
-      <w:r>
-        <w:t xml:space="preserve">Twenty-one data collection efforts from 18 unique sites collected data from a total of 2,281 participants.</w:t>
-      </w:r>
-      <w:r>
-        <w:t xml:space="preserve"> </w:t>
-      </w:r>
-      <w:r>
-        <w:t xml:space="preserve">In line with our preregistration, data from four labs were discarded for collecting fewer than 60 samples pre-exclusions. This excluded about 160 participants.</w:t>
-      </w:r>
-      <w:r>
-        <w:t xml:space="preserve"> </w:t>
-      </w:r>
-      <w:r>
-        <w:t xml:space="preserve"> </w:t>
-      </w:r>
-      <w:r>
-        <w:t xml:space="preserve">Some In House sites collected data before the trial’s registration; that data was discarded from this confirmatory test, in line with the pre-registration. This excluded a further 545 participants.</w:t>
-      </w:r>
-    </w:p>
-    <w:p>
-      <w:pPr>
         <w:pStyle w:val="Textkrper"/>
       </w:pPr>
       <w:r>
         <w:t xml:space="preserve">A total of 17 labs participated and provided a total sample of 1,578 participants. In accordance with the pre-registration (</w:t>
       </w:r>
-      <w:hyperlink r:id="rId22">
+      <w:hyperlink r:id="rId21">
         <w:r>
           <w:rPr>
             <w:rStyle w:val="Hyperlink"/>
@@ -210,6 +225,7 @@
       </w:r>
       <w:r>
         <w:rPr>
+          <w:iCs/>
           <w:i/>
         </w:rPr>
         <w:t xml:space="preserve">SD</w:t>
@@ -218,18 +234,27 @@
         <w:t xml:space="preserve"> </w:t>
       </w:r>
       <w:r>
-        <w:t xml:space="preserve">= 2.49). Participant reported race was 774 (49.94%) White, 219 (14.13%) Asian, 101 (6.52%) Black or African American, 3 (0.19%) American Indian or Alaska Native, 7 (0.45%) Native Hawaiian or Pacific Islander, and 104 (6.71%) another category. The remaining participants did not report their race or their responses were not easily recoded to match these categories.</w:t>
+        <w:t xml:space="preserve">= 2.49). Participant reported race was 946 (61.03%) White, 252 (16.26%) Asian, 112 (7.23%) Black or African American, 4 (0.26%) American Indian or Alaska Native, 7 (0.45%) Native Hawaiian or Pacific Islander, and 124 (8%) another category. The remaining participants did not report their race or their responses were not easily recoded to match these categories.</w:t>
       </w:r>
     </w:p>
+    <w:bookmarkEnd w:id="22"/>
+    <w:bookmarkStart w:id="24" w:name="analysis-plan"/>
     <w:p>
       <w:pPr>
         <w:pStyle w:val="berschrift2"/>
       </w:pPr>
-      <w:bookmarkStart w:id="23" w:name="analysis-plan"/>
+      <w:r>
+        <w:rPr>
+          <w:rStyle w:val="SectionNumber"/>
+        </w:rPr>
+        <w:t xml:space="preserve">0.2</w:t>
+      </w:r>
+      <w:r>
+        <w:tab/>
+      </w:r>
       <w:r>
         <w:t xml:space="preserve">Analysis Plan</w:t>
       </w:r>
-      <w:bookmarkEnd w:id="23"/>
     </w:p>
     <w:p>
       <w:pPr>
@@ -265,6 +290,7 @@
       </w:r>
       <w:r>
         <w:rPr>
+          <w:iCs/>
           <w:i/>
         </w:rPr>
         <w:t xml:space="preserve">t</w:t>
@@ -308,7 +334,7 @@
       <w:r>
         <w:t xml:space="preserve">(control) condition. We then analyzed these individual results meta-analytically to get an aggregate effect size across all labs. Supplemental analyses treating these as two separate dependent variables are available in the online supplement (</w:t>
       </w:r>
-      <w:hyperlink r:id="rId24">
+      <w:hyperlink r:id="rId23">
         <w:r>
           <w:rPr>
             <w:rStyle w:val="Hyperlink"/>
@@ -334,6 +360,7 @@
       </w:pPr>
       <w:r>
         <w:rPr>
+          <w:iCs/>
           <w:i/>
         </w:rPr>
         <w:t xml:space="preserve">Exclusion Set 1:</w:t>
@@ -349,6 +376,7 @@
       </w:r>
       <w:r>
         <w:rPr>
+          <w:iCs/>
           <w:i/>
         </w:rPr>
         <w:t xml:space="preserve">d</w:t>
@@ -364,6 +392,7 @@
       </w:r>
       <w:r>
         <w:rPr>
+          <w:iCs/>
           <w:i/>
         </w:rPr>
         <w:t xml:space="preserve">t</w:t>
@@ -378,6 +407,7 @@
       </w:pPr>
       <w:r>
         <w:rPr>
+          <w:iCs/>
           <w:i/>
         </w:rPr>
         <w:t xml:space="preserve">Exclusion Set 2:</w:t>
@@ -393,6 +423,7 @@
       </w:r>
       <w:r>
         <w:rPr>
+          <w:iCs/>
           <w:i/>
         </w:rPr>
         <w:t xml:space="preserve">N</w:t>
@@ -408,6 +439,7 @@
       </w:r>
       <w:r>
         <w:rPr>
+          <w:iCs/>
           <w:i/>
         </w:rPr>
         <w:t xml:space="preserve">d</w:t>
@@ -425,6 +457,7 @@
       </w:pPr>
       <w:r>
         <w:rPr>
+          <w:iCs/>
           <w:i/>
         </w:rPr>
         <w:t xml:space="preserve">Exclusion Set 3:</w:t>
@@ -455,6 +488,7 @@
       </w:r>
       <w:r>
         <w:rPr>
+          <w:iCs/>
           <w:i/>
         </w:rPr>
         <w:t xml:space="preserve">N</w:t>
@@ -470,6 +504,7 @@
       </w:r>
       <w:r>
         <w:rPr>
+          <w:iCs/>
           <w:i/>
         </w:rPr>
         <w:t xml:space="preserve">d</w:t>
@@ -488,7 +523,7 @@
       <w:r>
         <w:t xml:space="preserve">Exclusion Sets 2 and 3 were specifically recommended by original authors and these criteria were used to analyze the data from Author Advised labs. However, the data required to make these exclusions were often not collected at In House replication sites because these sites made independent decisions about design and demographic measures for potential exclusion, and these measures were not in the original article. Thus, for all analyses only Exclusion Set 1 was used for In House participants. All data handling, exclusions, and computation of results within sites followed our pre-registered (prior to data collection) analysis plan on the OSF (</w:t>
       </w:r>
-      <w:hyperlink r:id="rId22">
+      <w:hyperlink r:id="rId21">
         <w:r>
           <w:rPr>
             <w:rStyle w:val="Hyperlink"/>
@@ -500,50 +535,141 @@
         <w:t xml:space="preserve">).</w:t>
       </w:r>
     </w:p>
+    <w:bookmarkEnd w:id="24"/>
+    <w:bookmarkStart w:id="35" w:name="results"/>
     <w:p>
       <w:pPr>
         <w:pStyle w:val="berschrift1"/>
       </w:pPr>
-      <w:bookmarkStart w:id="25" w:name="results"/>
+      <w:r>
+        <w:rPr>
+          <w:rStyle w:val="SectionNumber"/>
+        </w:rPr>
+        <w:t xml:space="preserve">1</w:t>
+      </w:r>
+      <w:r>
+        <w:tab/>
+      </w:r>
       <w:r>
         <w:t xml:space="preserve">Results</w:t>
       </w:r>
-      <w:bookmarkEnd w:id="25"/>
+    </w:p>
+    <w:bookmarkStart w:id="26" w:name="X2dcd4cd6d14a006464fb6331fb28bcd608854cc"/>
+    <w:p>
+      <w:pPr>
+        <w:pStyle w:val="berschrift2"/>
+      </w:pPr>
+      <w:r>
+        <w:rPr>
+          <w:rStyle w:val="SectionNumber"/>
+        </w:rPr>
+        <w:t xml:space="preserve">1.1</w:t>
+      </w:r>
+      <w:r>
+        <w:tab/>
+      </w:r>
+      <w:r>
+        <w:t xml:space="preserve">Researcher Expectations and Characteristics</w:t>
+      </w:r>
     </w:p>
     <w:p>
       <w:pPr>
-        <w:pStyle w:val="berschrift2"/>
-      </w:pPr>
-      <w:bookmarkStart w:id="26" w:name="X2dcd4cd6d14a006464fb6331fb28bcd608854cc"/>
-      <w:r>
-        <w:t xml:space="preserve">Researcher Expectations and Characteristics</w:t>
-      </w:r>
-      <w:bookmarkEnd w:id="26"/>
+        <w:pStyle w:val="FirstParagraph"/>
+      </w:pPr>
+      <w:r>
+        <w:t xml:space="preserve">A total of 23 researchers from 17 participating sites completed an experimenter survey about their motivations and expertise. This survey was administered during data collection, and although no researcher had access to overall project-wide results, about one third of the researchers reported looking at or analyzing their own site’s data prior to completing the survey. Psychology research experience ranged from 0 to 28 years (</w:t>
+      </w:r>
+      <w:r>
+        <w:rPr>
+          <w:iCs/>
+          <w:i/>
+        </w:rPr>
+        <w:t xml:space="preserve">M</w:t>
+      </w:r>
+      <w:r>
+        <w:t xml:space="preserve"> </w:t>
+      </w:r>
+      <w:r>
+        <w:t xml:space="preserve">= 9.78,</w:t>
+      </w:r>
+      <w:r>
+        <w:t xml:space="preserve"> </w:t>
+      </w:r>
+      <w:r>
+        <w:rPr>
+          <w:iCs/>
+          <w:i/>
+        </w:rPr>
+        <w:t xml:space="preserve">SD</w:t>
+      </w:r>
+      <w:r>
+        <w:t xml:space="preserve"> </w:t>
+      </w:r>
+      <w:r>
+        <w:t xml:space="preserve">= 9.50).</w:t>
+      </w:r>
+      <w:r>
+        <w:t xml:space="preserve"> </w:t>
+      </w:r>
+      <w:r>
+        <w:t xml:space="preserve">Five (22%) indicated they had</w:t>
+      </w:r>
+      <w:r>
+        <w:t xml:space="preserve"> </w:t>
+      </w:r>
+      <w:r>
+        <w:t xml:space="preserve">“</w:t>
+      </w:r>
+      <w:r>
+        <w:t xml:space="preserve">a lot</w:t>
+      </w:r>
+      <w:r>
+        <w:t xml:space="preserve">”</w:t>
+      </w:r>
+      <w:r>
+        <w:t xml:space="preserve"> </w:t>
+      </w:r>
+      <w:r>
+        <w:t xml:space="preserve">of TMT knowledge, eight (35%) indicated</w:t>
+      </w:r>
+      <w:r>
+        <w:t xml:space="preserve"> </w:t>
+      </w:r>
+      <w:r>
+        <w:t xml:space="preserve">“</w:t>
+      </w:r>
+      <w:r>
+        <w:t xml:space="preserve">some</w:t>
+      </w:r>
+      <w:r>
+        <w:t xml:space="preserve">”</w:t>
+      </w:r>
+      <w:r>
+        <w:t xml:space="preserve"> </w:t>
+      </w:r>
+      <w:r>
+        <w:t xml:space="preserve">knowledge, four (17%) indicated little knowledge, five (22%) indicated zero knowledge, and one (4%) did not respond to the question.</w:t>
+      </w:r>
+      <w:r>
+        <w:t xml:space="preserve"> </w:t>
+      </w:r>
+      <w:r>
+        <w:t xml:space="preserve">One researcher indicated that they were an expert in TMT, but their site did not reach the minimum sample size specified by the preregistration.</w:t>
+      </w:r>
+      <w:r>
+        <w:t xml:space="preserve"> </w:t>
+      </w:r>
     </w:p>
     <w:p>
       <w:pPr>
-        <w:pStyle w:val="FirstParagraph"/>
-      </w:pPr>
-      <w:r>
-        <w:t xml:space="preserve">A total of 23 researchers from 17 participating sites completed an experimenter survey about their motivations and expertise. This survey was administered during data collection, and although no researcher had access to overall project-wide results, about one third of the researchers reported looking at or analyzing their own site’s data prior to completing the survey. Psychology research experience ranged from 0 to 28 years (</w:t>
-      </w:r>
-      <w:r>
-        <w:rPr>
-          <w:i/>
-        </w:rPr>
-        <w:t xml:space="preserve">M</w:t>
-      </w:r>
-      <w:r>
-        <w:t xml:space="preserve"> </w:t>
-      </w:r>
-      <w:r>
-        <w:t xml:space="preserve">= 9.78,</w:t>
-      </w:r>
-      <w:r>
-        <w:t xml:space="preserve"> </w:t>
-      </w:r>
-      <w:r>
-        <w:rPr>
+        <w:pStyle w:val="Textkrper"/>
+      </w:pPr>
+      <w:r>
+        <w:t xml:space="preserve">When asked what outcome they wanted to happen, ten (43%) indicated that they hoped for the project to successfully replicate the TMT effect, nine (39%) indicated no preference, and two (9%) hoped the project would result in a failure to replicate, with two (9%) researchers leaving the question blank. On average, the teams estimated a 56% chance of successful replication with a wide range of estimates from 20% to 95% (</w:t>
+      </w:r>
+      <w:r>
+        <w:rPr>
+          <w:iCs/>
           <w:i/>
         </w:rPr>
         <w:t xml:space="preserve">SD</w:t>
@@ -552,104 +678,42 @@
         <w:t xml:space="preserve"> </w:t>
       </w:r>
       <w:r>
-        <w:t xml:space="preserve">= 9.50).</w:t>
-      </w:r>
-      <w:r>
-        <w:t xml:space="preserve"> </w:t>
-      </w:r>
-      <w:r>
-        <w:t xml:space="preserve">Five (22%) indicated they had</w:t>
-      </w:r>
-      <w:r>
-        <w:t xml:space="preserve"> </w:t>
-      </w:r>
-      <w:r>
-        <w:t xml:space="preserve">“</w:t>
-      </w:r>
-      <w:r>
-        <w:t xml:space="preserve">a lot</w:t>
-      </w:r>
-      <w:r>
-        <w:t xml:space="preserve">”</w:t>
-      </w:r>
-      <w:r>
-        <w:t xml:space="preserve"> </w:t>
-      </w:r>
-      <w:r>
-        <w:t xml:space="preserve">of TMT knowledge, eight (35%) indicated</w:t>
-      </w:r>
-      <w:r>
-        <w:t xml:space="preserve"> </w:t>
-      </w:r>
-      <w:r>
-        <w:t xml:space="preserve">“</w:t>
-      </w:r>
-      <w:r>
-        <w:t xml:space="preserve">some</w:t>
-      </w:r>
-      <w:r>
-        <w:t xml:space="preserve">”</w:t>
-      </w:r>
-      <w:r>
-        <w:t xml:space="preserve"> </w:t>
-      </w:r>
-      <w:r>
-        <w:t xml:space="preserve">knowledge, four (17%) indicated little knowledge, five (22%) indicated zero knowledge, and one (4%) did not respond to the question.</w:t>
-      </w:r>
-      <w:r>
-        <w:t xml:space="preserve"> </w:t>
-      </w:r>
-      <w:r>
-        <w:t xml:space="preserve">One researcher indicated that they were an expert in TMT, but their site did not reach the minimum sample size specified by the preregistration.</w:t>
-      </w:r>
-      <w:r>
-        <w:t xml:space="preserve"> </w:t>
+        <w:t xml:space="preserve">= 23.15).</w:t>
+      </w:r>
+      <w:r>
+        <w:rPr>
+          <w:rStyle w:val="Funotenzeichen"/>
+        </w:rPr>
+        <w:footnoteReference w:id="25"/>
+      </w:r>
+    </w:p>
+    <w:bookmarkEnd w:id="26"/>
+    <w:bookmarkStart w:id="28" w:name="X5624d0496651cf284888f223111f8f07010fd01"/>
+    <w:p>
+      <w:pPr>
+        <w:pStyle w:val="berschrift2"/>
+      </w:pPr>
+      <w:r>
+        <w:rPr>
+          <w:rStyle w:val="SectionNumber"/>
+        </w:rPr>
+        <w:t xml:space="preserve">1.2</w:t>
+      </w:r>
+      <w:r>
+        <w:tab/>
+      </w:r>
+      <w:r>
+        <w:t xml:space="preserve">Deviations from Pre-registered Analytic Plan</w:t>
       </w:r>
     </w:p>
     <w:p>
       <w:pPr>
-        <w:pStyle w:val="Textkrper"/>
-      </w:pPr>
-      <w:r>
-        <w:t xml:space="preserve">When asked what outcome they wanted to happen, ten (43%) indicated that they hoped for the project to successfully replicate the TMT effect, nine (39%) indicated no preference, and two (9%) hoped the project would result in a failure to replicate, with two (9%) researchers leaving the question blank. On average, the teams estimated a 56% chance of successful replication with a wide range of estimates from 20% to 95% (</w:t>
-      </w:r>
-      <w:r>
-        <w:rPr>
-          <w:i/>
-        </w:rPr>
-        <w:t xml:space="preserve">SD</w:t>
-      </w:r>
-      <w:r>
-        <w:t xml:space="preserve"> </w:t>
-      </w:r>
-      <w:r>
-        <w:t xml:space="preserve">= 23.15).</w:t>
-      </w:r>
-      <w:r>
-        <w:rPr>
-          <w:rStyle w:val="Funotenzeichen"/>
-        </w:rPr>
-        <w:footnoteReference w:id="27"/>
-      </w:r>
-    </w:p>
-    <w:p>
-      <w:pPr>
-        <w:pStyle w:val="berschrift2"/>
-      </w:pPr>
-      <w:bookmarkStart w:id="28" w:name="X5624d0496651cf284888f223111f8f07010fd01"/>
-      <w:r>
-        <w:t xml:space="preserve">Deviations from Pre-registered Analytic Plan</w:t>
-      </w:r>
-      <w:bookmarkEnd w:id="28"/>
-    </w:p>
-    <w:p>
-      <w:pPr>
         <w:pStyle w:val="FirstParagraph"/>
       </w:pPr>
       <w:r>
         <w:t xml:space="preserve">Our pre-registered analytic plan specifies the use of a three-level meta-analysis, conducted in the MetaSEM R package (Cheung, 2014), to control for the clustering of effect sizes when independent teams ran both In House and Author Advised versions of the protocol at the same university. However, during data analysis we discovered that these models failed to converge because we did not have enough data within each cluster, as most sites conducted only one study. As such, we had to drop the clustering variable. The results reported below are thus a more common univariate meta-analysis conducted in the same package, which is the model that most closely mirrors our originally planned analysis. The entire results section and analysis code written to report the originally planned three-level model are available on the OSF (</w:t>
       </w:r>
-      <w:hyperlink r:id="rId29">
+      <w:hyperlink r:id="rId27">
         <w:r>
           <w:rPr>
             <w:rStyle w:val="Hyperlink"/>
@@ -664,15 +728,24 @@
         <w:t xml:space="preserve"> </w:t>
       </w:r>
     </w:p>
+    <w:bookmarkEnd w:id="28"/>
+    <w:bookmarkStart w:id="29" w:name="X0717cbac05e4bba966b3ebf40da3149f951982b"/>
     <w:p>
       <w:pPr>
         <w:pStyle w:val="berschrift2"/>
       </w:pPr>
-      <w:bookmarkStart w:id="30" w:name="X0717cbac05e4bba966b3ebf40da3149f951982b"/>
+      <w:r>
+        <w:rPr>
+          <w:rStyle w:val="SectionNumber"/>
+        </w:rPr>
+        <w:t xml:space="preserve">1.3</w:t>
+      </w:r>
+      <w:r>
+        <w:tab/>
+      </w:r>
       <w:r>
         <w:t xml:space="preserve">Research Question 1: Meta-analytic results across all labs (random effects meta-analysis).</w:t>
       </w:r>
-      <w:bookmarkEnd w:id="30"/>
     </w:p>
     <w:p>
       <w:pPr>
@@ -692,6 +765,7 @@
       </w:r>
       <w:r>
         <w:rPr>
+          <w:iCs/>
           <w:i/>
         </w:rPr>
         <w:t xml:space="preserve">Hedges’ g</w:t>
@@ -707,6 +781,7 @@
       </w:r>
       <w:r>
         <w:rPr>
+          <w:iCs/>
           <w:i/>
         </w:rPr>
         <w:t xml:space="preserve">SE</w:t>
@@ -722,6 +797,7 @@
       </w:r>
       <w:r>
         <w:rPr>
+          <w:iCs/>
           <w:i/>
         </w:rPr>
         <w:t xml:space="preserve">Z</w:t>
@@ -737,6 +813,7 @@
       </w:r>
       <w:r>
         <w:rPr>
+          <w:iCs/>
           <w:i/>
         </w:rPr>
         <w:t xml:space="preserve">p</w:t>
@@ -758,6 +835,7 @@
       </w:r>
       <w:r>
         <w:rPr>
+          <w:iCs/>
           <w:i/>
         </w:rPr>
         <w:t xml:space="preserve">Hedges’ g</w:t>
@@ -773,6 +851,7 @@
       </w:r>
       <w:r>
         <w:rPr>
+          <w:iCs/>
           <w:i/>
         </w:rPr>
         <w:t xml:space="preserve">SE</w:t>
@@ -788,6 +867,7 @@
       </w:r>
       <w:r>
         <w:rPr>
+          <w:iCs/>
           <w:i/>
         </w:rPr>
         <w:t xml:space="preserve">Z</w:t>
@@ -803,6 +883,7 @@
       </w:r>
       <w:r>
         <w:rPr>
+          <w:iCs/>
           <w:i/>
         </w:rPr>
         <w:t xml:space="preserve">p</w:t>
@@ -824,6 +905,7 @@
       </w:r>
       <w:r>
         <w:rPr>
+          <w:iCs/>
           <w:i/>
         </w:rPr>
         <w:t xml:space="preserve">Hedges’ g</w:t>
@@ -839,6 +921,7 @@
       </w:r>
       <w:r>
         <w:rPr>
+          <w:iCs/>
           <w:i/>
         </w:rPr>
         <w:t xml:space="preserve">SE</w:t>
@@ -854,6 +937,7 @@
       </w:r>
       <w:r>
         <w:rPr>
+          <w:iCs/>
           <w:i/>
         </w:rPr>
         <w:t xml:space="preserve">Z</w:t>
@@ -869,6 +953,7 @@
       </w:r>
       <w:r>
         <w:rPr>
+          <w:iCs/>
           <w:i/>
         </w:rPr>
         <w:t xml:space="preserve">p</w:t>
@@ -888,7 +973,7 @@
       <w:r>
         <w:t xml:space="preserve"> </w:t>
       </w:r>
-      <w:hyperlink r:id="rId29">
+      <w:hyperlink r:id="rId27">
         <w:r>
           <w:rPr>
             <w:rStyle w:val="Hyperlink"/>
@@ -921,6 +1006,7 @@
       </w:r>
       <w:r>
         <w:rPr>
+          <w:iCs/>
           <w:i/>
         </w:rPr>
         <w:t xml:space="preserve">Q</w:t>
@@ -933,6 +1019,7 @@
       </w:r>
       <w:r>
         <w:rPr>
+          <w:iCs/>
           <w:i/>
         </w:rPr>
         <w:t xml:space="preserve">p</w:t>
@@ -954,6 +1041,7 @@
       </w:r>
       <w:r>
         <w:rPr>
+          <w:iCs/>
           <w:i/>
         </w:rPr>
         <w:t xml:space="preserve">Q</w:t>
@@ -966,6 +1054,7 @@
       </w:r>
       <w:r>
         <w:rPr>
+          <w:iCs/>
           <w:i/>
         </w:rPr>
         <w:t xml:space="preserve">p</w:t>
@@ -987,6 +1076,7 @@
       </w:r>
       <w:r>
         <w:rPr>
+          <w:iCs/>
           <w:i/>
         </w:rPr>
         <w:t xml:space="preserve">Q</w:t>
@@ -999,6 +1089,7 @@
       </w:r>
       <w:r>
         <w:rPr>
+          <w:iCs/>
           <w:i/>
         </w:rPr>
         <w:t xml:space="preserve">p</w:t>
@@ -1018,15 +1109,24 @@
         <w:t xml:space="preserve">In sum, we observed little evidence for an overall effect of mortality salience in these replications. Additionally, overall results suggest that there was little or no heterogeneity in effect sizes across sites. This lack of variation suggests that it is unlikely we will observe an effect of Author Advised versus In House protocols or other moderators such as differences in samples or TMT knowledge. Even so, the plausible moderation by Author Advised/In House protocol is examined in the following section.</w:t>
       </w:r>
     </w:p>
+    <w:bookmarkEnd w:id="29"/>
+    <w:bookmarkStart w:id="30" w:name="X29592220de5c9185f2b682c0ce7513d52858c49"/>
     <w:p>
       <w:pPr>
         <w:pStyle w:val="berschrift2"/>
       </w:pPr>
-      <w:bookmarkStart w:id="31" w:name="X29592220de5c9185f2b682c0ce7513d52858c49"/>
+      <w:r>
+        <w:rPr>
+          <w:rStyle w:val="SectionNumber"/>
+        </w:rPr>
+        <w:t xml:space="preserve">1.4</w:t>
+      </w:r>
+      <w:r>
+        <w:tab/>
+      </w:r>
       <w:r>
         <w:t xml:space="preserve">Research Question 2: Moderation by Author Advised/In House protocol</w:t>
       </w:r>
-      <w:bookmarkEnd w:id="31"/>
     </w:p>
     <w:p>
       <w:pPr>
@@ -1054,6 +1154,7 @@
       </w:r>
       <w:r>
         <w:rPr>
+          <w:iCs/>
           <w:i/>
         </w:rPr>
         <w:t xml:space="preserve">Hedges’ g</w:t>
@@ -1069,6 +1170,7 @@
       </w:r>
       <w:r>
         <w:rPr>
+          <w:iCs/>
           <w:i/>
         </w:rPr>
         <w:t xml:space="preserve">SE</w:t>
@@ -1084,6 +1186,7 @@
       </w:r>
       <w:r>
         <w:rPr>
+          <w:iCs/>
           <w:i/>
         </w:rPr>
         <w:t xml:space="preserve">Z</w:t>
@@ -1099,6 +1202,7 @@
       </w:r>
       <w:r>
         <w:rPr>
+          <w:iCs/>
           <w:i/>
         </w:rPr>
         <w:t xml:space="preserve">p</w:t>
@@ -1120,6 +1224,7 @@
       </w:r>
       <w:r>
         <w:rPr>
+          <w:iCs/>
           <w:i/>
         </w:rPr>
         <w:t xml:space="preserve">Hedges’ g</w:t>
@@ -1135,6 +1240,7 @@
       </w:r>
       <w:r>
         <w:rPr>
+          <w:iCs/>
           <w:i/>
         </w:rPr>
         <w:t xml:space="preserve">SE</w:t>
@@ -1150,6 +1256,7 @@
       </w:r>
       <w:r>
         <w:rPr>
+          <w:iCs/>
           <w:i/>
         </w:rPr>
         <w:t xml:space="preserve">Z</w:t>
@@ -1165,6 +1272,7 @@
       </w:r>
       <w:r>
         <w:rPr>
+          <w:iCs/>
           <w:i/>
         </w:rPr>
         <w:t xml:space="preserve">p</w:t>
@@ -1186,6 +1294,7 @@
       </w:r>
       <w:r>
         <w:rPr>
+          <w:iCs/>
           <w:i/>
         </w:rPr>
         <w:t xml:space="preserve">Hedges’ g</w:t>
@@ -1201,6 +1310,7 @@
       </w:r>
       <w:r>
         <w:rPr>
+          <w:iCs/>
           <w:i/>
         </w:rPr>
         <w:t xml:space="preserve">SE</w:t>
@@ -1216,6 +1326,7 @@
       </w:r>
       <w:r>
         <w:rPr>
+          <w:iCs/>
           <w:i/>
         </w:rPr>
         <w:t xml:space="preserve">Z</w:t>
@@ -1231,6 +1342,7 @@
       </w:r>
       <w:r>
         <w:rPr>
+          <w:iCs/>
           <w:i/>
         </w:rPr>
         <w:t xml:space="preserve">p</w:t>
@@ -1260,6 +1372,7 @@
       </w:r>
       <w:r>
         <w:rPr>
+          <w:iCs/>
           <w:i/>
         </w:rPr>
         <w:t xml:space="preserve">Q</w:t>
@@ -1272,6 +1385,7 @@
       </w:r>
       <w:r>
         <w:rPr>
+          <w:iCs/>
           <w:i/>
         </w:rPr>
         <w:t xml:space="preserve">p</w:t>
@@ -1293,6 +1407,7 @@
       </w:r>
       <w:r>
         <w:rPr>
+          <w:iCs/>
           <w:i/>
         </w:rPr>
         <w:t xml:space="preserve">Q</w:t>
@@ -1305,6 +1420,7 @@
       </w:r>
       <w:r>
         <w:rPr>
+          <w:iCs/>
           <w:i/>
         </w:rPr>
         <w:t xml:space="preserve">p</w:t>
@@ -1326,6 +1442,7 @@
       </w:r>
       <w:r>
         <w:rPr>
+          <w:iCs/>
           <w:i/>
         </w:rPr>
         <w:t xml:space="preserve">Q</w:t>
@@ -1338,6 +1455,7 @@
       </w:r>
       <w:r>
         <w:rPr>
+          <w:iCs/>
           <w:i/>
         </w:rPr>
         <w:t xml:space="preserve">p</w:t>
@@ -1367,6 +1485,7 @@
       </w:r>
       <w:r>
         <w:rPr>
+          <w:iCs/>
           <w:i/>
         </w:rPr>
         <w:t xml:space="preserve">b</w:t>
@@ -1382,6 +1501,7 @@
       </w:r>
       <w:r>
         <w:rPr>
+          <w:iCs/>
           <w:i/>
         </w:rPr>
         <w:t xml:space="preserve">SE</w:t>
@@ -1397,6 +1517,7 @@
       </w:r>
       <w:r>
         <w:rPr>
+          <w:iCs/>
           <w:i/>
         </w:rPr>
         <w:t xml:space="preserve">Z</w:t>
@@ -1412,6 +1533,7 @@
       </w:r>
       <w:r>
         <w:rPr>
+          <w:iCs/>
           <w:i/>
         </w:rPr>
         <w:t xml:space="preserve">p</w:t>
@@ -1433,6 +1555,7 @@
       </w:r>
       <w:r>
         <w:rPr>
+          <w:iCs/>
           <w:i/>
         </w:rPr>
         <w:t xml:space="preserve">b</w:t>
@@ -1448,6 +1571,7 @@
       </w:r>
       <w:r>
         <w:rPr>
+          <w:iCs/>
           <w:i/>
         </w:rPr>
         <w:t xml:space="preserve">SE</w:t>
@@ -1463,6 +1587,7 @@
       </w:r>
       <w:r>
         <w:rPr>
+          <w:iCs/>
           <w:i/>
         </w:rPr>
         <w:t xml:space="preserve">Z</w:t>
@@ -1478,6 +1603,7 @@
       </w:r>
       <w:r>
         <w:rPr>
+          <w:iCs/>
           <w:i/>
         </w:rPr>
         <w:t xml:space="preserve">p</w:t>
@@ -1499,6 +1625,7 @@
       </w:r>
       <w:r>
         <w:rPr>
+          <w:iCs/>
           <w:i/>
         </w:rPr>
         <w:t xml:space="preserve">b</w:t>
@@ -1514,6 +1641,7 @@
       </w:r>
       <w:r>
         <w:rPr>
+          <w:iCs/>
           <w:i/>
         </w:rPr>
         <w:t xml:space="preserve">SE</w:t>
@@ -1529,6 +1657,7 @@
       </w:r>
       <w:r>
         <w:rPr>
+          <w:iCs/>
           <w:i/>
         </w:rPr>
         <w:t xml:space="preserve">Z</w:t>
@@ -1544,6 +1673,7 @@
       </w:r>
       <w:r>
         <w:rPr>
+          <w:iCs/>
           <w:i/>
         </w:rPr>
         <w:t xml:space="preserve">p</w:t>
@@ -1555,15 +1685,24 @@
         <w:t xml:space="preserve">= .391. The Author Advised version did not produce significantly larger effect sizes when compared with the In House versions.</w:t>
       </w:r>
     </w:p>
+    <w:bookmarkEnd w:id="30"/>
+    <w:bookmarkStart w:id="31" w:name="X84111581ee6b5e634403d42ca8ac8d478a3dbad"/>
     <w:p>
       <w:pPr>
         <w:pStyle w:val="berschrift2"/>
       </w:pPr>
-      <w:bookmarkStart w:id="32" w:name="X84111581ee6b5e634403d42ca8ac8d478a3dbad"/>
+      <w:r>
+        <w:rPr>
+          <w:rStyle w:val="SectionNumber"/>
+        </w:rPr>
+        <w:t xml:space="preserve">1.5</w:t>
+      </w:r>
+      <w:r>
+        <w:tab/>
+      </w:r>
       <w:r>
         <w:t xml:space="preserve">Research Question 3: Effect of Standardization</w:t>
       </w:r>
-      <w:bookmarkEnd w:id="32"/>
     </w:p>
     <w:p>
       <w:pPr>
@@ -1610,6 +1749,7 @@
       </m:oMath>
       <w:r>
         <w:rPr>
+          <w:iCs/>
           <w:i/>
         </w:rPr>
         <w:t xml:space="preserve">²</w:t>
@@ -1625,6 +1765,7 @@
       </w:r>
       <w:r>
         <w:rPr>
+          <w:iCs/>
           <w:i/>
         </w:rPr>
         <w:t xml:space="preserve">p</w:t>
@@ -1657,6 +1798,7 @@
       </m:oMath>
       <w:r>
         <w:rPr>
+          <w:iCs/>
           <w:i/>
         </w:rPr>
         <w:t xml:space="preserve">²</w:t>
@@ -1672,6 +1814,7 @@
       </w:r>
       <w:r>
         <w:rPr>
+          <w:iCs/>
           <w:i/>
         </w:rPr>
         <w:t xml:space="preserve">p</w:t>
@@ -1698,6 +1841,7 @@
       </m:oMath>
       <w:r>
         <w:rPr>
+          <w:iCs/>
           <w:i/>
         </w:rPr>
         <w:t xml:space="preserve">²</w:t>
@@ -1713,6 +1857,7 @@
       </w:r>
       <w:r>
         <w:rPr>
+          <w:iCs/>
           <w:i/>
         </w:rPr>
         <w:t xml:space="preserve">p</w:t>
@@ -1739,6 +1884,7 @@
       </m:oMath>
       <w:r>
         <w:rPr>
+          <w:iCs/>
           <w:i/>
         </w:rPr>
         <w:t xml:space="preserve">²</w:t>
@@ -1754,6 +1900,7 @@
       </w:r>
       <w:r>
         <w:rPr>
+          <w:iCs/>
           <w:i/>
         </w:rPr>
         <w:t xml:space="preserve">p</w:t>
@@ -1769,33 +1916,295 @@
       </w:r>
       <w:r>
         <w:t xml:space="preserve">Overall, this evidence indicates that neither In House nor Author Advised labs showed significant variability in effect size across sites, despite the fact that In House labs were unambiguously more variable in their procedural implementation. This does not mean the variances were equal, but based on the present evidence we cannot conclude that they were different.</w:t>
+      </w:r>
+    </w:p>
+    <w:bookmarkEnd w:id="31"/>
+    <w:bookmarkStart w:id="34" w:name="follow-up-exploratory-analyses"/>
+    <w:p>
+      <w:pPr>
+        <w:pStyle w:val="berschrift2"/>
+      </w:pPr>
+      <w:r>
+        <w:rPr>
+          <w:rStyle w:val="SectionNumber"/>
+        </w:rPr>
+        <w:t xml:space="preserve">1.6</w:t>
+      </w:r>
+      <w:r>
+        <w:tab/>
+      </w:r>
+      <w:r>
+        <w:t xml:space="preserve">Follow-Up Exploratory Analyses</w:t>
       </w:r>
     </w:p>
     <w:p>
       <w:pPr>
-        <w:pStyle w:val="berschrift2"/>
-      </w:pPr>
-      <w:bookmarkStart w:id="33" w:name="follow-up-exploratory-analyses"/>
-      <w:r>
-        <w:t xml:space="preserve">Follow-Up Exploratory Analyses</w:t>
-      </w:r>
-      <w:bookmarkEnd w:id="33"/>
+        <w:pStyle w:val="FirstParagraph"/>
+      </w:pPr>
+      <w:r>
+        <w:rPr>
+          <w:bCs/>
+          <w:b/>
+        </w:rPr>
+        <w:t xml:space="preserve">Results for expert-only protocols.</w:t>
+      </w:r>
+      <w:r>
+        <w:t xml:space="preserve"> </w:t>
+      </w:r>
+      <w:r>
+        <w:t xml:space="preserve">To provide a test of the replicability and average effect size of TMT under ideal circumstances, one could focus only on the effect size within author-advised protocols. Effect sizes are descriptively larger among these sites but still not statistically significant.</w:t>
+      </w:r>
+      <w:r>
+        <w:t xml:space="preserve"> </w:t>
+      </w:r>
+      <w:r>
+        <w:t xml:space="preserve">Exclusion rule 1:</w:t>
+      </w:r>
+      <w:r>
+        <w:t xml:space="preserve"> </w:t>
+      </w:r>
+      <w:r>
+        <w:rPr>
+          <w:iCs/>
+          <w:i/>
+        </w:rPr>
+        <w:t xml:space="preserve">Hedges’ g</w:t>
+      </w:r>
+      <w:r>
+        <w:t xml:space="preserve"> </w:t>
+      </w:r>
+      <w:r>
+        <w:t xml:space="preserve">= 0.08, 95% CI = [-0.07, 0.23],</w:t>
+      </w:r>
+      <w:r>
+        <w:t xml:space="preserve"> </w:t>
+      </w:r>
+      <w:r>
+        <w:rPr>
+          <w:iCs/>
+          <w:i/>
+        </w:rPr>
+        <w:t xml:space="preserve">SE</w:t>
+      </w:r>
+      <w:r>
+        <w:t xml:space="preserve"> </w:t>
+      </w:r>
+      <w:r>
+        <w:t xml:space="preserve">= 0.08,</w:t>
+      </w:r>
+      <w:r>
+        <w:t xml:space="preserve"> </w:t>
+      </w:r>
+      <w:r>
+        <w:rPr>
+          <w:iCs/>
+          <w:i/>
+        </w:rPr>
+        <w:t xml:space="preserve">Z</w:t>
+      </w:r>
+      <w:r>
+        <w:t xml:space="preserve"> </w:t>
+      </w:r>
+      <w:r>
+        <w:t xml:space="preserve">= 1.05,</w:t>
+      </w:r>
+      <w:r>
+        <w:t xml:space="preserve"> </w:t>
+      </w:r>
+      <w:r>
+        <w:rPr>
+          <w:iCs/>
+          <w:i/>
+        </w:rPr>
+        <w:t xml:space="preserve">p</w:t>
+      </w:r>
+      <w:r>
+        <w:t xml:space="preserve"> </w:t>
+      </w:r>
+      <w:r>
+        <w:t xml:space="preserve">= .292;</w:t>
+      </w:r>
+      <w:r>
+        <w:t xml:space="preserve"> </w:t>
+      </w:r>
+      <w:r>
+        <w:t xml:space="preserve">Exclusion rule 2:</w:t>
+      </w:r>
+      <w:r>
+        <w:t xml:space="preserve"> </w:t>
+      </w:r>
+      <w:r>
+        <w:rPr>
+          <w:iCs/>
+          <w:i/>
+        </w:rPr>
+        <w:t xml:space="preserve">Hedges’ g</w:t>
+      </w:r>
+      <w:r>
+        <w:t xml:space="preserve"> </w:t>
+      </w:r>
+      <w:r>
+        <w:t xml:space="preserve">= 0.17, 95% CI = [-0.04, 0.37],</w:t>
+      </w:r>
+      <w:r>
+        <w:t xml:space="preserve"> </w:t>
+      </w:r>
+      <w:r>
+        <w:rPr>
+          <w:iCs/>
+          <w:i/>
+        </w:rPr>
+        <w:t xml:space="preserve">SE</w:t>
+      </w:r>
+      <w:r>
+        <w:t xml:space="preserve"> </w:t>
+      </w:r>
+      <w:r>
+        <w:t xml:space="preserve">= 0.10,</w:t>
+      </w:r>
+      <w:r>
+        <w:t xml:space="preserve"> </w:t>
+      </w:r>
+      <w:r>
+        <w:rPr>
+          <w:iCs/>
+          <w:i/>
+        </w:rPr>
+        <w:t xml:space="preserve">Z</w:t>
+      </w:r>
+      <w:r>
+        <w:t xml:space="preserve"> </w:t>
+      </w:r>
+      <w:r>
+        <w:t xml:space="preserve">= 1.59,</w:t>
+      </w:r>
+      <w:r>
+        <w:t xml:space="preserve"> </w:t>
+      </w:r>
+      <w:r>
+        <w:rPr>
+          <w:iCs/>
+          <w:i/>
+        </w:rPr>
+        <w:t xml:space="preserve">p</w:t>
+      </w:r>
+      <w:r>
+        <w:t xml:space="preserve"> </w:t>
+      </w:r>
+      <w:r>
+        <w:t xml:space="preserve">= .111;</w:t>
+      </w:r>
+      <w:r>
+        <w:t xml:space="preserve"> </w:t>
+      </w:r>
+      <w:r>
+        <w:t xml:space="preserve">Exclusion rule 3:</w:t>
+      </w:r>
+      <w:r>
+        <w:t xml:space="preserve"> </w:t>
+      </w:r>
+      <w:r>
+        <w:rPr>
+          <w:iCs/>
+          <w:i/>
+        </w:rPr>
+        <w:t xml:space="preserve">Hedges’ g</w:t>
+      </w:r>
+      <w:r>
+        <w:t xml:space="preserve"> </w:t>
+      </w:r>
+      <w:r>
+        <w:t xml:space="preserve">= 0.19, 95% CI = [-0.10, 0.49],</w:t>
+      </w:r>
+      <w:r>
+        <w:t xml:space="preserve"> </w:t>
+      </w:r>
+      <w:r>
+        <w:rPr>
+          <w:iCs/>
+          <w:i/>
+        </w:rPr>
+        <w:t xml:space="preserve">SE</w:t>
+      </w:r>
+      <w:r>
+        <w:t xml:space="preserve"> </w:t>
+      </w:r>
+      <w:r>
+        <w:t xml:space="preserve">= 0.15,</w:t>
+      </w:r>
+      <w:r>
+        <w:t xml:space="preserve"> </w:t>
+      </w:r>
+      <w:r>
+        <w:rPr>
+          <w:iCs/>
+          <w:i/>
+        </w:rPr>
+        <w:t xml:space="preserve">Z</w:t>
+      </w:r>
+      <w:r>
+        <w:t xml:space="preserve"> </w:t>
+      </w:r>
+      <w:r>
+        <w:t xml:space="preserve">= 1.28,</w:t>
+      </w:r>
+      <w:r>
+        <w:t xml:space="preserve"> </w:t>
+      </w:r>
+      <w:r>
+        <w:rPr>
+          <w:iCs/>
+          <w:i/>
+        </w:rPr>
+        <w:t xml:space="preserve">p</w:t>
+      </w:r>
+      <w:r>
+        <w:t xml:space="preserve"> </w:t>
+      </w:r>
+      <w:r>
+        <w:t xml:space="preserve">= .200.</w:t>
+      </w:r>
     </w:p>
     <w:p>
       <w:pPr>
-        <w:pStyle w:val="FirstParagraph"/>
-      </w:pPr>
-      <w:r>
-        <w:rPr>
+        <w:pStyle w:val="Textkrper"/>
+      </w:pPr>
+      <w:r>
+        <w:rPr>
+          <w:bCs/>
           <w:b/>
         </w:rPr>
-        <w:t xml:space="preserve">Results for expert-only protocols.</w:t>
-      </w:r>
-      <w:r>
-        <w:t xml:space="preserve"> </w:t>
-      </w:r>
-      <w:r>
-        <w:t xml:space="preserve">To provide a test of the replicability and average effect size of TMT under ideal circumstances, one could focus only on the effect size within author-advised protocols. Effect sizes are descriptively larger among these sites but still not statistically significant.</w:t>
+        <w:t xml:space="preserve">Results for TMT-knowledgeable sites.</w:t>
+      </w:r>
+      <w:r>
+        <w:t xml:space="preserve"> </w:t>
+      </w:r>
+      <w:r>
+        <w:t xml:space="preserve">Five principal investigators indicated having</w:t>
+      </w:r>
+      <w:r>
+        <w:t xml:space="preserve"> </w:t>
+      </w:r>
+      <w:r>
+        <w:t xml:space="preserve">“</w:t>
+      </w:r>
+      <w:r>
+        <w:t xml:space="preserve">a lot</w:t>
+      </w:r>
+      <w:r>
+        <w:t xml:space="preserve">”</w:t>
+      </w:r>
+      <w:r>
+        <w:t xml:space="preserve"> </w:t>
+      </w:r>
+      <w:r>
+        <w:t xml:space="preserve">of knowledge about TMT. One might expect that these locations would have greater success at replicating the mortality salience effect.</w:t>
+      </w:r>
+      <w:r>
+        <w:t xml:space="preserve"> </w:t>
+      </w:r>
+      <w:r>
+        <w:t xml:space="preserve">However, in all exclusion sets, when restricting analyses to these five sites, results were not statistically significant:</w:t>
       </w:r>
       <w:r>
         <w:t xml:space="preserve"> </w:t>
@@ -1808,6 +2217,7 @@
       </w:r>
       <w:r>
         <w:rPr>
+          <w:iCs/>
           <w:i/>
         </w:rPr>
         <w:t xml:space="preserve">Hedges’ g</w:t>
@@ -1816,13 +2226,14 @@
         <w:t xml:space="preserve"> </w:t>
       </w:r>
       <w:r>
-        <w:t xml:space="preserve">= 0.08, 95% CI = [-0.07, 0.23],</w:t>
-      </w:r>
-      <w:r>
-        <w:t xml:space="preserve"> </w:t>
-      </w:r>
-      <w:r>
-        <w:rPr>
+        <w:t xml:space="preserve">= 0.02, 95% CI = [-0.18, 0.23],</w:t>
+      </w:r>
+      <w:r>
+        <w:t xml:space="preserve"> </w:t>
+      </w:r>
+      <w:r>
+        <w:rPr>
+          <w:iCs/>
           <w:i/>
         </w:rPr>
         <w:t xml:space="preserve">SE</w:t>
@@ -1831,13 +2242,14 @@
         <w:t xml:space="preserve"> </w:t>
       </w:r>
       <w:r>
-        <w:t xml:space="preserve">= 0.08,</w:t>
-      </w:r>
-      <w:r>
-        <w:t xml:space="preserve"> </w:t>
-      </w:r>
-      <w:r>
-        <w:rPr>
+        <w:t xml:space="preserve">= 0.10,</w:t>
+      </w:r>
+      <w:r>
+        <w:t xml:space="preserve"> </w:t>
+      </w:r>
+      <w:r>
+        <w:rPr>
+          <w:iCs/>
           <w:i/>
         </w:rPr>
         <w:t xml:space="preserve">Z</w:t>
@@ -1846,13 +2258,14 @@
         <w:t xml:space="preserve"> </w:t>
       </w:r>
       <w:r>
-        <w:t xml:space="preserve">= 1.05,</w:t>
-      </w:r>
-      <w:r>
-        <w:t xml:space="preserve"> </w:t>
-      </w:r>
-      <w:r>
-        <w:rPr>
+        <w:t xml:space="preserve">= 0.20,</w:t>
+      </w:r>
+      <w:r>
+        <w:t xml:space="preserve"> </w:t>
+      </w:r>
+      <w:r>
+        <w:rPr>
+          <w:iCs/>
           <w:i/>
         </w:rPr>
         <w:t xml:space="preserve">p</w:t>
@@ -1861,7 +2274,7 @@
         <w:t xml:space="preserve"> </w:t>
       </w:r>
       <w:r>
-        <w:t xml:space="preserve">= .292;</w:t>
+        <w:t xml:space="preserve">= .843;</w:t>
       </w:r>
       <w:r>
         <w:t xml:space="preserve"> </w:t>
@@ -1874,6 +2287,7 @@
       </w:r>
       <w:r>
         <w:rPr>
+          <w:iCs/>
           <w:i/>
         </w:rPr>
         <w:t xml:space="preserve">Hedges’ g</w:t>
@@ -1882,13 +2296,14 @@
         <w:t xml:space="preserve"> </w:t>
       </w:r>
       <w:r>
-        <w:t xml:space="preserve">= 0.17, 95% CI = [-0.04, 0.37],</w:t>
-      </w:r>
-      <w:r>
-        <w:t xml:space="preserve"> </w:t>
-      </w:r>
-      <w:r>
-        <w:rPr>
+        <w:t xml:space="preserve">= 0.03, 95% CI = [-0.18, 0.25],</w:t>
+      </w:r>
+      <w:r>
+        <w:t xml:space="preserve"> </w:t>
+      </w:r>
+      <w:r>
+        <w:rPr>
+          <w:iCs/>
           <w:i/>
         </w:rPr>
         <w:t xml:space="preserve">SE</w:t>
@@ -1897,13 +2312,14 @@
         <w:t xml:space="preserve"> </w:t>
       </w:r>
       <w:r>
-        <w:t xml:space="preserve">= 0.10,</w:t>
-      </w:r>
-      <w:r>
-        <w:t xml:space="preserve"> </w:t>
-      </w:r>
-      <w:r>
-        <w:rPr>
+        <w:t xml:space="preserve">= 0.11,</w:t>
+      </w:r>
+      <w:r>
+        <w:t xml:space="preserve"> </w:t>
+      </w:r>
+      <w:r>
+        <w:rPr>
+          <w:iCs/>
           <w:i/>
         </w:rPr>
         <w:t xml:space="preserve">Z</w:t>
@@ -1912,13 +2328,14 @@
         <w:t xml:space="preserve"> </w:t>
       </w:r>
       <w:r>
-        <w:t xml:space="preserve">= 1.59,</w:t>
-      </w:r>
-      <w:r>
-        <w:t xml:space="preserve"> </w:t>
-      </w:r>
-      <w:r>
-        <w:rPr>
+        <w:t xml:space="preserve">= 0.30,</w:t>
+      </w:r>
+      <w:r>
+        <w:t xml:space="preserve"> </w:t>
+      </w:r>
+      <w:r>
+        <w:rPr>
+          <w:iCs/>
           <w:i/>
         </w:rPr>
         <w:t xml:space="preserve">p</w:t>
@@ -1927,7 +2344,7 @@
         <w:t xml:space="preserve"> </w:t>
       </w:r>
       <w:r>
-        <w:t xml:space="preserve">= .111;</w:t>
+        <w:t xml:space="preserve">= .766;</w:t>
       </w:r>
       <w:r>
         <w:t xml:space="preserve"> </w:t>
@@ -1940,6 +2357,7 @@
       </w:r>
       <w:r>
         <w:rPr>
+          <w:iCs/>
           <w:i/>
         </w:rPr>
         <w:t xml:space="preserve">Hedges’ g</w:t>
@@ -1948,13 +2366,14 @@
         <w:t xml:space="preserve"> </w:t>
       </w:r>
       <w:r>
-        <w:t xml:space="preserve">= 0.19, 95% CI = [-0.10, 0.49],</w:t>
-      </w:r>
-      <w:r>
-        <w:t xml:space="preserve"> </w:t>
-      </w:r>
-      <w:r>
-        <w:rPr>
+        <w:t xml:space="preserve">= -0.03, 95% CI = [-0.27, 0.22],</w:t>
+      </w:r>
+      <w:r>
+        <w:t xml:space="preserve"> </w:t>
+      </w:r>
+      <w:r>
+        <w:rPr>
+          <w:iCs/>
           <w:i/>
         </w:rPr>
         <w:t xml:space="preserve">SE</w:t>
@@ -1963,13 +2382,14 @@
         <w:t xml:space="preserve"> </w:t>
       </w:r>
       <w:r>
-        <w:t xml:space="preserve">= 0.15,</w:t>
-      </w:r>
-      <w:r>
-        <w:t xml:space="preserve"> </w:t>
-      </w:r>
-      <w:r>
-        <w:rPr>
+        <w:t xml:space="preserve">= 0.13,</w:t>
+      </w:r>
+      <w:r>
+        <w:t xml:space="preserve"> </w:t>
+      </w:r>
+      <w:r>
+        <w:rPr>
+          <w:iCs/>
           <w:i/>
         </w:rPr>
         <w:t xml:space="preserve">Z</w:t>
@@ -1978,13 +2398,14 @@
         <w:t xml:space="preserve"> </w:t>
       </w:r>
       <w:r>
-        <w:t xml:space="preserve">= 1.28,</w:t>
-      </w:r>
-      <w:r>
-        <w:t xml:space="preserve"> </w:t>
-      </w:r>
-      <w:r>
-        <w:rPr>
+        <w:t xml:space="preserve">= -0.20,</w:t>
+      </w:r>
+      <w:r>
+        <w:t xml:space="preserve"> </w:t>
+      </w:r>
+      <w:r>
+        <w:rPr>
+          <w:iCs/>
           <w:i/>
         </w:rPr>
         <w:t xml:space="preserve">p</w:t>
@@ -1993,7 +2414,7 @@
         <w:t xml:space="preserve"> </w:t>
       </w:r>
       <w:r>
-        <w:t xml:space="preserve">= .200.</w:t>
+        <w:t xml:space="preserve">= .842.</w:t>
       </w:r>
     </w:p>
     <w:p>
@@ -2002,245 +2423,7 @@
       </w:pPr>
       <w:r>
         <w:rPr>
-          <w:b/>
-        </w:rPr>
-        <w:t xml:space="preserve">Results for TMT-knowledgeable sites.</w:t>
-      </w:r>
-      <w:r>
-        <w:t xml:space="preserve"> </w:t>
-      </w:r>
-      <w:r>
-        <w:t xml:space="preserve">Five principal investigators indicated having</w:t>
-      </w:r>
-      <w:r>
-        <w:t xml:space="preserve"> </w:t>
-      </w:r>
-      <w:r>
-        <w:t xml:space="preserve">“</w:t>
-      </w:r>
-      <w:r>
-        <w:t xml:space="preserve">a lot</w:t>
-      </w:r>
-      <w:r>
-        <w:t xml:space="preserve">”</w:t>
-      </w:r>
-      <w:r>
-        <w:t xml:space="preserve"> </w:t>
-      </w:r>
-      <w:r>
-        <w:t xml:space="preserve">of knowledge about TMT. One might expect that these locations would have greater success at replicating the mortality salience effect.</w:t>
-      </w:r>
-      <w:r>
-        <w:t xml:space="preserve"> </w:t>
-      </w:r>
-      <w:r>
-        <w:t xml:space="preserve">However, in all exclusion sets, when restricting analyses to these five sites, results were not statistically significant:</w:t>
-      </w:r>
-      <w:r>
-        <w:t xml:space="preserve"> </w:t>
-      </w:r>
-      <w:r>
-        <w:t xml:space="preserve">Exclusion rule 1:</w:t>
-      </w:r>
-      <w:r>
-        <w:t xml:space="preserve"> </w:t>
-      </w:r>
-      <w:r>
-        <w:rPr>
-          <w:i/>
-        </w:rPr>
-        <w:t xml:space="preserve">Hedges’ g</w:t>
-      </w:r>
-      <w:r>
-        <w:t xml:space="preserve"> </w:t>
-      </w:r>
-      <w:r>
-        <w:t xml:space="preserve">= 0.02, 95% CI = [-0.18, 0.23],</w:t>
-      </w:r>
-      <w:r>
-        <w:t xml:space="preserve"> </w:t>
-      </w:r>
-      <w:r>
-        <w:rPr>
-          <w:i/>
-        </w:rPr>
-        <w:t xml:space="preserve">SE</w:t>
-      </w:r>
-      <w:r>
-        <w:t xml:space="preserve"> </w:t>
-      </w:r>
-      <w:r>
-        <w:t xml:space="preserve">= 0.10,</w:t>
-      </w:r>
-      <w:r>
-        <w:t xml:space="preserve"> </w:t>
-      </w:r>
-      <w:r>
-        <w:rPr>
-          <w:i/>
-        </w:rPr>
-        <w:t xml:space="preserve">Z</w:t>
-      </w:r>
-      <w:r>
-        <w:t xml:space="preserve"> </w:t>
-      </w:r>
-      <w:r>
-        <w:t xml:space="preserve">= 0.20,</w:t>
-      </w:r>
-      <w:r>
-        <w:t xml:space="preserve"> </w:t>
-      </w:r>
-      <w:r>
-        <w:rPr>
-          <w:i/>
-        </w:rPr>
-        <w:t xml:space="preserve">p</w:t>
-      </w:r>
-      <w:r>
-        <w:t xml:space="preserve"> </w:t>
-      </w:r>
-      <w:r>
-        <w:t xml:space="preserve">= .843;</w:t>
-      </w:r>
-      <w:r>
-        <w:t xml:space="preserve"> </w:t>
-      </w:r>
-      <w:r>
-        <w:t xml:space="preserve">Exclusion rule 2:</w:t>
-      </w:r>
-      <w:r>
-        <w:t xml:space="preserve"> </w:t>
-      </w:r>
-      <w:r>
-        <w:rPr>
-          <w:i/>
-        </w:rPr>
-        <w:t xml:space="preserve">Hedges’ g</w:t>
-      </w:r>
-      <w:r>
-        <w:t xml:space="preserve"> </w:t>
-      </w:r>
-      <w:r>
-        <w:t xml:space="preserve">= 0.03, 95% CI = [-0.18, 0.25],</w:t>
-      </w:r>
-      <w:r>
-        <w:t xml:space="preserve"> </w:t>
-      </w:r>
-      <w:r>
-        <w:rPr>
-          <w:i/>
-        </w:rPr>
-        <w:t xml:space="preserve">SE</w:t>
-      </w:r>
-      <w:r>
-        <w:t xml:space="preserve"> </w:t>
-      </w:r>
-      <w:r>
-        <w:t xml:space="preserve">= 0.11,</w:t>
-      </w:r>
-      <w:r>
-        <w:t xml:space="preserve"> </w:t>
-      </w:r>
-      <w:r>
-        <w:rPr>
-          <w:i/>
-        </w:rPr>
-        <w:t xml:space="preserve">Z</w:t>
-      </w:r>
-      <w:r>
-        <w:t xml:space="preserve"> </w:t>
-      </w:r>
-      <w:r>
-        <w:t xml:space="preserve">= 0.30,</w:t>
-      </w:r>
-      <w:r>
-        <w:t xml:space="preserve"> </w:t>
-      </w:r>
-      <w:r>
-        <w:rPr>
-          <w:i/>
-        </w:rPr>
-        <w:t xml:space="preserve">p</w:t>
-      </w:r>
-      <w:r>
-        <w:t xml:space="preserve"> </w:t>
-      </w:r>
-      <w:r>
-        <w:t xml:space="preserve">= .766;</w:t>
-      </w:r>
-      <w:r>
-        <w:t xml:space="preserve"> </w:t>
-      </w:r>
-      <w:r>
-        <w:t xml:space="preserve">Exclusion rule 3:</w:t>
-      </w:r>
-      <w:r>
-        <w:t xml:space="preserve"> </w:t>
-      </w:r>
-      <w:r>
-        <w:rPr>
-          <w:i/>
-        </w:rPr>
-        <w:t xml:space="preserve">Hedges’ g</w:t>
-      </w:r>
-      <w:r>
-        <w:t xml:space="preserve"> </w:t>
-      </w:r>
-      <w:r>
-        <w:t xml:space="preserve">= -0.03, 95% CI = [-0.27, 0.22],</w:t>
-      </w:r>
-      <w:r>
-        <w:t xml:space="preserve"> </w:t>
-      </w:r>
-      <w:r>
-        <w:rPr>
-          <w:i/>
-        </w:rPr>
-        <w:t xml:space="preserve">SE</w:t>
-      </w:r>
-      <w:r>
-        <w:t xml:space="preserve"> </w:t>
-      </w:r>
-      <w:r>
-        <w:t xml:space="preserve">= 0.13,</w:t>
-      </w:r>
-      <w:r>
-        <w:t xml:space="preserve"> </w:t>
-      </w:r>
-      <w:r>
-        <w:rPr>
-          <w:i/>
-        </w:rPr>
-        <w:t xml:space="preserve">Z</w:t>
-      </w:r>
-      <w:r>
-        <w:t xml:space="preserve"> </w:t>
-      </w:r>
-      <w:r>
-        <w:t xml:space="preserve">= -0.20,</w:t>
-      </w:r>
-      <w:r>
-        <w:t xml:space="preserve"> </w:t>
-      </w:r>
-      <w:r>
-        <w:rPr>
-          <w:i/>
-        </w:rPr>
-        <w:t xml:space="preserve">p</w:t>
-      </w:r>
-      <w:r>
-        <w:t xml:space="preserve"> </w:t>
-      </w:r>
-      <w:r>
-        <w:t xml:space="preserve">= .842.</w:t>
-      </w:r>
-    </w:p>
-    <w:p>
-      <w:pPr>
-        <w:pStyle w:val="Textkrper"/>
-      </w:pPr>
-      <w:r>
-        <w:rPr>
+          <w:bCs/>
           <w:b/>
         </w:rPr>
         <w:t xml:space="preserve">Results for participants who preferred the pro-US author</w:t>
@@ -2285,13 +2468,20 @@
         <w:pStyle w:val="Textkrper"/>
       </w:pPr>
       <w:r>
-        <w:t xml:space="preserve">Is the anticipated effect stronger among participants who preferred the pro-US author? When restricting the analysis to only participants at Author Advised sites who preferred the pro-US author and using only the first exclusion rule, the mortality salience and control groups significantly differed in their levels of preference for the pro-US author over the anti-US author:</w:t>
-      </w:r>
-      <w:r>
-        <w:t xml:space="preserve"> </w:t>
-      </w:r>
-      <w:r>
-        <w:rPr>
+        <w:t xml:space="preserve">Is the anticipated effect stronger among participants who preferred the pro-US author? We restricted the analysis to only participants at Author Advised sites who preferred the pro-US author. Under this restriction, there was still no significant difference between the mortality salience and control groups in their preference for the pro-US author over the anti-US author.</w:t>
+      </w:r>
+      <w:r>
+        <w:t xml:space="preserve"> </w:t>
+      </w:r>
+      <w:r>
+        <w:t xml:space="preserve">Exclusion Set 1:</w:t>
+      </w:r>
+      <w:r>
+        <w:t xml:space="preserve"> </w:t>
+      </w:r>
+      <w:r>
+        <w:rPr>
+          <w:iCs/>
           <w:i/>
         </w:rPr>
         <w:t xml:space="preserve">Hedges’ g</w:t>
@@ -2300,13 +2490,14 @@
         <w:t xml:space="preserve"> </w:t>
       </w:r>
       <w:r>
-        <w:t xml:space="preserve">= 0.15, 95% CI = [0.01, 0.28],</w:t>
-      </w:r>
-      <w:r>
-        <w:t xml:space="preserve"> </w:t>
-      </w:r>
-      <w:r>
-        <w:rPr>
+        <w:t xml:space="preserve">= 0.15, 95% CI = [-0.03, 0.33],</w:t>
+      </w:r>
+      <w:r>
+        <w:t xml:space="preserve"> </w:t>
+      </w:r>
+      <w:r>
+        <w:rPr>
+          <w:iCs/>
           <w:i/>
         </w:rPr>
         <w:t xml:space="preserve">SE</w:t>
@@ -2315,13 +2506,14 @@
         <w:t xml:space="preserve"> </w:t>
       </w:r>
       <w:r>
-        <w:t xml:space="preserve">= 0.07,</w:t>
-      </w:r>
-      <w:r>
-        <w:t xml:space="preserve"> </w:t>
-      </w:r>
-      <w:r>
-        <w:rPr>
+        <w:t xml:space="preserve">= 0.09,</w:t>
+      </w:r>
+      <w:r>
+        <w:t xml:space="preserve"> </w:t>
+      </w:r>
+      <w:r>
+        <w:rPr>
+          <w:iCs/>
           <w:i/>
         </w:rPr>
         <w:t xml:space="preserve">Z</w:t>
@@ -2330,13 +2522,14 @@
         <w:t xml:space="preserve"> </w:t>
       </w:r>
       <w:r>
-        <w:t xml:space="preserve">= 2.15,</w:t>
-      </w:r>
-      <w:r>
-        <w:t xml:space="preserve"> </w:t>
-      </w:r>
-      <w:r>
-        <w:rPr>
+        <w:t xml:space="preserve">= 1.60,</w:t>
+      </w:r>
+      <w:r>
+        <w:t xml:space="preserve"> </w:t>
+      </w:r>
+      <w:r>
+        <w:rPr>
+          <w:iCs/>
           <w:i/>
         </w:rPr>
         <w:t xml:space="preserve">p</w:t>
@@ -2345,7 +2538,7 @@
         <w:t xml:space="preserve"> </w:t>
       </w:r>
       <w:r>
-        <w:t xml:space="preserve">= .032. However, this test was not significant when using the second or third exclusion rule:</w:t>
+        <w:t xml:space="preserve">= .110;</w:t>
       </w:r>
       <w:r>
         <w:t xml:space="preserve"> </w:t>
@@ -2358,6 +2551,7 @@
       </w:r>
       <w:r>
         <w:rPr>
+          <w:iCs/>
           <w:i/>
         </w:rPr>
         <w:t xml:space="preserve">Hedges’ g</w:t>
@@ -2366,13 +2560,14 @@
         <w:t xml:space="preserve"> </w:t>
       </w:r>
       <w:r>
-        <w:t xml:space="preserve">= 0.13, 95% CI = [-0.05, 0.31],</w:t>
-      </w:r>
-      <w:r>
-        <w:t xml:space="preserve"> </w:t>
-      </w:r>
-      <w:r>
-        <w:rPr>
+        <w:t xml:space="preserve">= 0.13, 95% CI = [-0.12, 0.37],</w:t>
+      </w:r>
+      <w:r>
+        <w:t xml:space="preserve"> </w:t>
+      </w:r>
+      <w:r>
+        <w:rPr>
+          <w:iCs/>
           <w:i/>
         </w:rPr>
         <w:t xml:space="preserve">SE</w:t>
@@ -2381,13 +2576,14 @@
         <w:t xml:space="preserve"> </w:t>
       </w:r>
       <w:r>
-        <w:t xml:space="preserve">= 0.09,</w:t>
-      </w:r>
-      <w:r>
-        <w:t xml:space="preserve"> </w:t>
-      </w:r>
-      <w:r>
-        <w:rPr>
+        <w:t xml:space="preserve">= 0.12,</w:t>
+      </w:r>
+      <w:r>
+        <w:t xml:space="preserve"> </w:t>
+      </w:r>
+      <w:r>
+        <w:rPr>
+          <w:iCs/>
           <w:i/>
         </w:rPr>
         <w:t xml:space="preserve">Z</w:t>
@@ -2396,13 +2592,14 @@
         <w:t xml:space="preserve"> </w:t>
       </w:r>
       <w:r>
-        <w:t xml:space="preserve">= 1.38,</w:t>
-      </w:r>
-      <w:r>
-        <w:t xml:space="preserve"> </w:t>
-      </w:r>
-      <w:r>
-        <w:rPr>
+        <w:t xml:space="preserve">= 1.02,</w:t>
+      </w:r>
+      <w:r>
+        <w:t xml:space="preserve"> </w:t>
+      </w:r>
+      <w:r>
+        <w:rPr>
+          <w:iCs/>
           <w:i/>
         </w:rPr>
         <w:t xml:space="preserve">p</w:t>
@@ -2411,7 +2608,7 @@
         <w:t xml:space="preserve"> </w:t>
       </w:r>
       <w:r>
-        <w:t xml:space="preserve">= .168;</w:t>
+        <w:t xml:space="preserve">= .306;</w:t>
       </w:r>
       <w:r>
         <w:t xml:space="preserve"> </w:t>
@@ -2424,6 +2621,7 @@
       </w:r>
       <w:r>
         <w:rPr>
+          <w:iCs/>
           <w:i/>
         </w:rPr>
         <w:t xml:space="preserve">Hedges’ g</w:t>
@@ -2432,13 +2630,14 @@
         <w:t xml:space="preserve"> </w:t>
       </w:r>
       <w:r>
-        <w:t xml:space="preserve">= 0.07, 95% CI = [-0.21, 0.35],</w:t>
-      </w:r>
-      <w:r>
-        <w:t xml:space="preserve"> </w:t>
-      </w:r>
-      <w:r>
-        <w:rPr>
+        <w:t xml:space="preserve">= 0.07, 95% CI = [-0.23, 0.37],</w:t>
+      </w:r>
+      <w:r>
+        <w:t xml:space="preserve"> </w:t>
+      </w:r>
+      <w:r>
+        <w:rPr>
+          <w:iCs/>
           <w:i/>
         </w:rPr>
         <w:t xml:space="preserve">SE</w:t>
@@ -2447,13 +2646,14 @@
         <w:t xml:space="preserve"> </w:t>
       </w:r>
       <w:r>
-        <w:t xml:space="preserve">= 0.14,</w:t>
-      </w:r>
-      <w:r>
-        <w:t xml:space="preserve"> </w:t>
-      </w:r>
-      <w:r>
-        <w:rPr>
+        <w:t xml:space="preserve">= 0.15,</w:t>
+      </w:r>
+      <w:r>
+        <w:t xml:space="preserve"> </w:t>
+      </w:r>
+      <w:r>
+        <w:rPr>
+          <w:iCs/>
           <w:i/>
         </w:rPr>
         <w:t xml:space="preserve">Z</w:t>
@@ -2462,13 +2662,14 @@
         <w:t xml:space="preserve"> </w:t>
       </w:r>
       <w:r>
-        <w:t xml:space="preserve">= 0.49,</w:t>
-      </w:r>
-      <w:r>
-        <w:t xml:space="preserve"> </w:t>
-      </w:r>
-      <w:r>
-        <w:rPr>
+        <w:t xml:space="preserve">= 0.46,</w:t>
+      </w:r>
+      <w:r>
+        <w:t xml:space="preserve"> </w:t>
+      </w:r>
+      <w:r>
+        <w:rPr>
+          <w:iCs/>
           <w:i/>
         </w:rPr>
         <w:t xml:space="preserve">p</w:t>
@@ -2477,24 +2678,23 @@
         <w:t xml:space="preserve"> </w:t>
       </w:r>
       <w:r>
-        <w:t xml:space="preserve">= .627.</w:t>
-      </w:r>
-      <w:r>
-        <w:t xml:space="preserve"> </w:t>
-      </w:r>
-      <w:r>
-        <w:rPr>
-          <w:b/>
-        </w:rPr>
-        <w:t xml:space="preserve">[Note: the above analyses do not converge (OpenMX status: 5), perhaps because the heterogeneity is estimated as very small, nearly zero. metafor::rma() does not have such an error. If I run a fixed-effects model in metaSEM then I get the same results across metaSEM::meta and metafor::rma. The SEs and some p values’ significances is sensitive to this!]</w:t>
+        <w:t xml:space="preserve">= .649.</w:t>
+      </w:r>
+      <w:r>
+        <w:rPr>
+          <w:rStyle w:val="Funotenzeichen"/>
+        </w:rPr>
+        <w:footnoteReference w:id="32"/>
       </w:r>
     </w:p>
-    <w:bookmarkStart w:id="34" w:name="refs"/>
+    <w:bookmarkStart w:id="33" w:name="refs"/>
+    <w:bookmarkEnd w:id="33"/>
     <w:bookmarkEnd w:id="34"/>
+    <w:bookmarkEnd w:id="35"/>
     <w:sectPr>
-      <w:headerReference w:type="even" r:id="rId11"/>
-      <w:headerReference w:type="default" r:id="rId10"/>
-      <w:headerReference w:type="first" r:id="rId9"/>
+      <w:headerReference w:type="even" r:id="rId10"/>
+      <w:headerReference w:type="default" r:id="rId9"/>
+      <w:headerReference w:type="first" r:id="rId11"/>
       <w:pgSz w:w="12240" w:h="15840"/>
       <w:pgMar w:top="1417" w:right="1417" w:bottom="1134" w:left="1417" w:header="720" w:footer="720" w:gutter="0"/>
       <w:cols w:space="720"/>
@@ -2525,7 +2725,7 @@
       </w:r>
     </w:p>
   </w:footnote>
-  <w:footnote w:id="27">
+  <w:footnote w:id="25">
     <w:p>
       <w:pPr>
         <w:pStyle w:val="Funotentext"/>
@@ -2541,6 +2741,50 @@
       </w:r>
       <w:r>
         <w:t xml:space="preserve">Including only sites that had not looked at any data, researchers estimated a 56% chance of successful replication.</w:t>
+      </w:r>
+    </w:p>
+  </w:footnote>
+  <w:footnote w:id="32">
+    <w:p>
+      <w:pPr>
+        <w:pStyle w:val="Funotentext"/>
+      </w:pPr>
+      <w:r>
+        <w:rPr>
+          <w:rStyle w:val="Funotenzeichen"/>
+        </w:rPr>
+        <w:footnoteRef/>
+      </w:r>
+      <w:r>
+        <w:t xml:space="preserve"> </w:t>
+      </w:r>
+      <w:r>
+        <w:t xml:space="preserve">The random-effects meta-analysis failed to converge. The heterogeneity parameter,</w:t>
+      </w:r>
+      <w:r>
+        <w:t xml:space="preserve"> </w:t>
+      </w:r>
+      <m:oMath>
+        <m:r>
+          <m:t>τ</m:t>
+        </m:r>
+      </m:oMath>
+      <w:r>
+        <w:t xml:space="preserve">, was estimated as too small to estimate. To encourage the model to converge, we restricted</w:t>
+      </w:r>
+      <w:r>
+        <w:t xml:space="preserve"> </w:t>
+      </w:r>
+      <m:oMath>
+        <m:r>
+          <m:t>τ</m:t>
+        </m:r>
+      </m:oMath>
+      <w:r>
+        <w:t xml:space="preserve"> </w:t>
+      </w:r>
+      <w:r>
+        <w:t xml:space="preserve">to zero, creating a fixed-effects meta-analysis.</w:t>
       </w:r>
     </w:p>
   </w:footnote>
@@ -2669,12 +2913,9 @@
     <w:pPr>
       <w:pStyle w:val="Kopfzeile"/>
       <w:ind w:right="357"/>
-      <w:rPr>
-        <w:lang w:val="de-DE"/>
-      </w:rPr>
     </w:pPr>
     <w:r>
-      <w:t>ML4 Results</w:t>
+      <w:t>ML4 RESULTS</w:t>
     </w:r>
     <w:r>
       <w:ptab w:relativeTo="margin" w:alignment="right" w:leader="none"/>
@@ -2690,7 +2931,7 @@
       <w:rPr>
         <w:rStyle w:val="Seitenzahl"/>
       </w:rPr>
-      <w:id w:val="-503596050"/>
+      <w:id w:val="1389921216"/>
       <w:docPartObj>
         <w:docPartGallery w:val="Page Numbers (Top of Page)"/>
         <w:docPartUnique/>
@@ -2726,6 +2967,7 @@
         <w:r>
           <w:rPr>
             <w:rStyle w:val="Seitenzahl"/>
+            <w:noProof/>
           </w:rPr>
           <w:t>1</w:t>
         </w:r>
@@ -2741,17 +2983,17 @@
   <w:p>
     <w:pPr>
       <w:pStyle w:val="Kopfzeile"/>
-      <w:ind w:right="357"/>
-      <w:rPr>
-        <w:lang w:val="de-DE"/>
-      </w:rPr>
+      <w:ind w:right="360"/>
     </w:pPr>
     <w:r>
-      <w:t>Running head: ML4 Results</w:t>
+      <w:t>Running head: ML4 RESULTS</w:t>
     </w:r>
-    <w:r>
-      <w:ptab w:relativeTo="margin" w:alignment="right" w:leader="none"/>
-    </w:r>
+  </w:p>
+  <w:p>
+    <w:pPr>
+      <w:pStyle w:val="Kopfzeile"/>
+      <w:ind w:right="357"/>
+    </w:pPr>
   </w:p>
 </w:hdr>
 </file>
@@ -2759,6 +3001,110 @@
 <file path=word/numbering.xml><?xml version="1.0" encoding="utf-8"?>
 <w:numbering xmlns:wpc="http://schemas.microsoft.com/office/word/2010/wordprocessingCanvas" xmlns:cx="http://schemas.microsoft.com/office/drawing/2014/chartex" xmlns:cx1="http://schemas.microsoft.com/office/drawing/2015/9/8/chartex" xmlns:cx2="http://schemas.microsoft.com/office/drawing/2015/10/21/chartex" xmlns:cx3="http://schemas.microsoft.com/office/drawing/2016/5/9/chartex" xmlns:cx4="http://schemas.microsoft.com/office/drawing/2016/5/10/chartex" xmlns:cx5="http://schemas.microsoft.com/office/drawing/2016/5/11/chartex" xmlns:cx6="http://schemas.microsoft.com/office/drawing/2016/5/12/chartex" xmlns:cx7="http://schemas.microsoft.com/office/drawing/2016/5/13/chartex" xmlns:cx8="http://schemas.microsoft.com/office/drawing/2016/5/14/chartex" xmlns:mc="http://schemas.openxmlformats.org/markup-compatibility/2006" xmlns:aink="http://schemas.microsoft.com/office/drawing/2016/ink" xmlns:am3d="http://schemas.microsoft.com/office/drawing/2017/model3d" xmlns:o="urn:schemas-microsoft-com:office:office" xmlns:r="http://schemas.openxmlformats.org/officeDocument/2006/relationships" xmlns:m="http://schemas.openxmlformats.org/officeDocument/2006/math" xmlns:v="urn:schemas-microsoft-com:vml" xmlns:wp14="http://schemas.microsoft.com/office/word/2010/wordprocessingDrawing" xmlns:wp="http://schemas.openxmlformats.org/drawingml/2006/wordprocessingDrawing" xmlns:w10="urn:schemas-microsoft-com:office:word" xmlns:w="http://schemas.openxmlformats.org/wordprocessingml/2006/main" xmlns:w14="http://schemas.microsoft.com/office/word/2010/wordml" xmlns:w15="http://schemas.microsoft.com/office/word/2012/wordml" xmlns:w16cid="http://schemas.microsoft.com/office/word/2016/wordml/cid" xmlns:w16se="http://schemas.microsoft.com/office/word/2015/wordml/symex" xmlns:wpg="http://schemas.microsoft.com/office/word/2010/wordprocessingGroup" xmlns:wpi="http://schemas.microsoft.com/office/word/2010/wordprocessingInk" xmlns:wne="http://schemas.microsoft.com/office/word/2006/wordml" xmlns:wps="http://schemas.microsoft.com/office/word/2010/wordprocessingShape" mc:Ignorable="w14 w15 w16se w16cid wp14">
   <w:abstractNum w:abstractNumId="0" w15:restartNumberingAfterBreak="0">
+    <w:nsid w:val="EA454B4C"/>
+    <w:multiLevelType w:val="multilevel"/>
+    <w:tmpl w:val="9E9C40B6"/>
+    <w:lvl w:ilvl="0">
+      <w:numFmt w:val="bullet"/>
+      <w:lvlText w:val="•"/>
+      <w:lvlJc w:val="left"/>
+      <w:pPr>
+        <w:tabs>
+          <w:tab w:val="num" w:pos="0"/>
+        </w:tabs>
+        <w:ind w:left="480" w:hanging="480"/>
+      </w:pPr>
+    </w:lvl>
+    <w:lvl w:ilvl="1">
+      <w:numFmt w:val="bullet"/>
+      <w:lvlText w:val="–"/>
+      <w:lvlJc w:val="left"/>
+      <w:pPr>
+        <w:tabs>
+          <w:tab w:val="num" w:pos="720"/>
+        </w:tabs>
+        <w:ind w:left="1200" w:hanging="480"/>
+      </w:pPr>
+    </w:lvl>
+    <w:lvl w:ilvl="2">
+      <w:numFmt w:val="bullet"/>
+      <w:lvlText w:val="•"/>
+      <w:lvlJc w:val="left"/>
+      <w:pPr>
+        <w:tabs>
+          <w:tab w:val="num" w:pos="1440"/>
+        </w:tabs>
+        <w:ind w:left="1920" w:hanging="480"/>
+      </w:pPr>
+    </w:lvl>
+    <w:lvl w:ilvl="3">
+      <w:numFmt w:val="bullet"/>
+      <w:lvlText w:val="–"/>
+      <w:lvlJc w:val="left"/>
+      <w:pPr>
+        <w:tabs>
+          <w:tab w:val="num" w:pos="2160"/>
+        </w:tabs>
+        <w:ind w:left="2640" w:hanging="480"/>
+      </w:pPr>
+    </w:lvl>
+    <w:lvl w:ilvl="4">
+      <w:numFmt w:val="bullet"/>
+      <w:lvlText w:val="•"/>
+      <w:lvlJc w:val="left"/>
+      <w:pPr>
+        <w:tabs>
+          <w:tab w:val="num" w:pos="2880"/>
+        </w:tabs>
+        <w:ind w:left="3360" w:hanging="480"/>
+      </w:pPr>
+    </w:lvl>
+    <w:lvl w:ilvl="5">
+      <w:numFmt w:val="bullet"/>
+      <w:lvlText w:val="–"/>
+      <w:lvlJc w:val="left"/>
+      <w:pPr>
+        <w:tabs>
+          <w:tab w:val="num" w:pos="3600"/>
+        </w:tabs>
+        <w:ind w:left="4080" w:hanging="480"/>
+      </w:pPr>
+    </w:lvl>
+    <w:lvl w:ilvl="6">
+      <w:numFmt w:val="bullet"/>
+      <w:lvlText w:val="•"/>
+      <w:lvlJc w:val="left"/>
+      <w:pPr>
+        <w:tabs>
+          <w:tab w:val="num" w:pos="4320"/>
+        </w:tabs>
+        <w:ind w:left="4800" w:hanging="480"/>
+      </w:pPr>
+    </w:lvl>
+    <w:lvl w:ilvl="7">
+      <w:numFmt w:val="bullet"/>
+      <w:lvlText w:val="–"/>
+      <w:lvlJc w:val="left"/>
+      <w:pPr>
+        <w:tabs>
+          <w:tab w:val="num" w:pos="5040"/>
+        </w:tabs>
+        <w:ind w:left="5520" w:hanging="480"/>
+      </w:pPr>
+    </w:lvl>
+    <w:lvl w:ilvl="8">
+      <w:numFmt w:val="bullet"/>
+      <w:lvlText w:val="•"/>
+      <w:lvlJc w:val="left"/>
+      <w:pPr>
+        <w:tabs>
+          <w:tab w:val="num" w:pos="5760"/>
+        </w:tabs>
+        <w:ind w:left="6240" w:hanging="480"/>
+      </w:pPr>
+    </w:lvl>
+  </w:abstractNum>
+  <w:abstractNum w:abstractNumId="1" w15:restartNumberingAfterBreak="0">
     <w:nsid w:val="FFFFFF7C"/>
     <w:multiLevelType w:val="singleLevel"/>
     <w:tmpl w:val="EC6A2DF6"/>
@@ -2775,7 +3121,7 @@
       </w:pPr>
     </w:lvl>
   </w:abstractNum>
-  <w:abstractNum w:abstractNumId="1" w15:restartNumberingAfterBreak="0">
+  <w:abstractNum w:abstractNumId="2" w15:restartNumberingAfterBreak="0">
     <w:nsid w:val="FFFFFF7D"/>
     <w:multiLevelType w:val="singleLevel"/>
     <w:tmpl w:val="8C621322"/>
@@ -2792,7 +3138,7 @@
       </w:pPr>
     </w:lvl>
   </w:abstractNum>
-  <w:abstractNum w:abstractNumId="2" w15:restartNumberingAfterBreak="0">
+  <w:abstractNum w:abstractNumId="3" w15:restartNumberingAfterBreak="0">
     <w:nsid w:val="FFFFFF7E"/>
     <w:multiLevelType w:val="singleLevel"/>
     <w:tmpl w:val="62BAE314"/>
@@ -2809,7 +3155,7 @@
       </w:pPr>
     </w:lvl>
   </w:abstractNum>
-  <w:abstractNum w:abstractNumId="3" w15:restartNumberingAfterBreak="0">
+  <w:abstractNum w:abstractNumId="4" w15:restartNumberingAfterBreak="0">
     <w:nsid w:val="FFFFFF7F"/>
     <w:multiLevelType w:val="singleLevel"/>
     <w:tmpl w:val="24507FF6"/>
@@ -2826,7 +3172,7 @@
       </w:pPr>
     </w:lvl>
   </w:abstractNum>
-  <w:abstractNum w:abstractNumId="4" w15:restartNumberingAfterBreak="0">
+  <w:abstractNum w:abstractNumId="5" w15:restartNumberingAfterBreak="0">
     <w:nsid w:val="FFFFFF80"/>
     <w:multiLevelType w:val="singleLevel"/>
     <w:tmpl w:val="D4C896B2"/>
@@ -2846,7 +3192,7 @@
       </w:rPr>
     </w:lvl>
   </w:abstractNum>
-  <w:abstractNum w:abstractNumId="5" w15:restartNumberingAfterBreak="0">
+  <w:abstractNum w:abstractNumId="6" w15:restartNumberingAfterBreak="0">
     <w:nsid w:val="FFFFFF81"/>
     <w:multiLevelType w:val="singleLevel"/>
     <w:tmpl w:val="B6B486D6"/>
@@ -2866,7 +3212,7 @@
       </w:rPr>
     </w:lvl>
   </w:abstractNum>
-  <w:abstractNum w:abstractNumId="6" w15:restartNumberingAfterBreak="0">
+  <w:abstractNum w:abstractNumId="7" w15:restartNumberingAfterBreak="0">
     <w:nsid w:val="FFFFFF82"/>
     <w:multiLevelType w:val="singleLevel"/>
     <w:tmpl w:val="4282EB32"/>
@@ -2886,7 +3232,7 @@
       </w:rPr>
     </w:lvl>
   </w:abstractNum>
-  <w:abstractNum w:abstractNumId="7" w15:restartNumberingAfterBreak="0">
+  <w:abstractNum w:abstractNumId="8" w15:restartNumberingAfterBreak="0">
     <w:nsid w:val="FFFFFF83"/>
     <w:multiLevelType w:val="singleLevel"/>
     <w:tmpl w:val="7B8633C2"/>
@@ -2906,7 +3252,7 @@
       </w:rPr>
     </w:lvl>
   </w:abstractNum>
-  <w:abstractNum w:abstractNumId="8" w15:restartNumberingAfterBreak="0">
+  <w:abstractNum w:abstractNumId="9" w15:restartNumberingAfterBreak="0">
     <w:nsid w:val="FFFFFF88"/>
     <w:multiLevelType w:val="singleLevel"/>
     <w:tmpl w:val="8D1AAEEA"/>
@@ -2923,7 +3269,7 @@
       </w:pPr>
     </w:lvl>
   </w:abstractNum>
-  <w:abstractNum w:abstractNumId="9" w15:restartNumberingAfterBreak="0">
+  <w:abstractNum w:abstractNumId="10" w15:restartNumberingAfterBreak="0">
     <w:nsid w:val="FFFFFF89"/>
     <w:multiLevelType w:val="singleLevel"/>
     <w:tmpl w:val="1E585DB0"/>
@@ -2943,7 +3289,7 @@
       </w:rPr>
     </w:lvl>
   </w:abstractNum>
-  <w:abstractNum w:abstractNumId="10" w15:restartNumberingAfterBreak="0">
+  <w:abstractNum w:abstractNumId="11" w15:restartNumberingAfterBreak="0">
     <w:nsid w:val="170CD2DE"/>
     <w:multiLevelType w:val="multilevel"/>
     <w:tmpl w:val="9FD2E3F2"/>
@@ -3047,7 +3393,7 @@
       </w:pPr>
     </w:lvl>
   </w:abstractNum>
-  <w:abstractNum w:abstractNumId="11" w15:restartNumberingAfterBreak="0">
+  <w:abstractNum w:abstractNumId="12" w15:restartNumberingAfterBreak="0">
     <w:nsid w:val="2C1AE401"/>
     <w:multiLevelType w:val="multilevel"/>
     <w:tmpl w:val="63C869CA"/>
@@ -3159,10 +3505,7 @@
       <w:lvlText w:val=" "/>
       <w:lvlJc w:val="left"/>
       <w:pPr>
-        <w:tabs>
-          <w:tab w:val="num" w:pos="0"/>
-        </w:tabs>
-        <w:ind w:left="480" w:hanging="480"/>
+        <w:ind w:left="720" w:hanging="480"/>
       </w:pPr>
     </w:lvl>
     <w:lvl w:ilvl="1">
@@ -3170,10 +3513,7 @@
       <w:lvlText w:val=" "/>
       <w:lvlJc w:val="left"/>
       <w:pPr>
-        <w:tabs>
-          <w:tab w:val="num" w:pos="720"/>
-        </w:tabs>
-        <w:ind w:left="1200" w:hanging="480"/>
+        <w:ind w:left="1440" w:hanging="480"/>
       </w:pPr>
     </w:lvl>
     <w:lvl w:ilvl="2">
@@ -3181,10 +3521,7 @@
       <w:lvlText w:val=" "/>
       <w:lvlJc w:val="left"/>
       <w:pPr>
-        <w:tabs>
-          <w:tab w:val="num" w:pos="1440"/>
-        </w:tabs>
-        <w:ind w:left="1920" w:hanging="480"/>
+        <w:ind w:left="2160" w:hanging="480"/>
       </w:pPr>
     </w:lvl>
     <w:lvl w:ilvl="3">
@@ -3192,10 +3529,7 @@
       <w:lvlText w:val=" "/>
       <w:lvlJc w:val="left"/>
       <w:pPr>
-        <w:tabs>
-          <w:tab w:val="num" w:pos="2160"/>
-        </w:tabs>
-        <w:ind w:left="2640" w:hanging="480"/>
+        <w:ind w:left="2880" w:hanging="480"/>
       </w:pPr>
     </w:lvl>
     <w:lvl w:ilvl="4">
@@ -3203,10 +3537,7 @@
       <w:lvlText w:val=" "/>
       <w:lvlJc w:val="left"/>
       <w:pPr>
-        <w:tabs>
-          <w:tab w:val="num" w:pos="2880"/>
-        </w:tabs>
-        <w:ind w:left="3360" w:hanging="480"/>
+        <w:ind w:left="3600" w:hanging="480"/>
       </w:pPr>
     </w:lvl>
     <w:lvl w:ilvl="5">
@@ -3214,10 +3545,7 @@
       <w:lvlText w:val=" "/>
       <w:lvlJc w:val="left"/>
       <w:pPr>
-        <w:tabs>
-          <w:tab w:val="num" w:pos="3600"/>
-        </w:tabs>
-        <w:ind w:left="4080" w:hanging="480"/>
+        <w:ind w:left="4320" w:hanging="480"/>
       </w:pPr>
     </w:lvl>
     <w:lvl w:ilvl="6">
@@ -3225,10 +3553,7 @@
       <w:lvlText w:val=" "/>
       <w:lvlJc w:val="left"/>
       <w:pPr>
-        <w:tabs>
-          <w:tab w:val="num" w:pos="4320"/>
-        </w:tabs>
-        <w:ind w:left="4800" w:hanging="480"/>
+        <w:ind w:left="5040" w:hanging="480"/>
       </w:pPr>
     </w:lvl>
     <w:lvl w:ilvl="7">
@@ -3236,10 +3561,7 @@
       <w:lvlText w:val=" "/>
       <w:lvlJc w:val="left"/>
       <w:pPr>
-        <w:tabs>
-          <w:tab w:val="num" w:pos="5040"/>
-        </w:tabs>
-        <w:ind w:left="5520" w:hanging="480"/>
+        <w:ind w:left="5760" w:hanging="480"/>
       </w:pPr>
     </w:lvl>
     <w:lvl w:ilvl="8">
@@ -3247,51 +3569,57 @@
       <w:lvlText w:val=" "/>
       <w:lvlJc w:val="left"/>
       <w:pPr>
-        <w:tabs>
-          <w:tab w:val="num" w:pos="5760"/>
-        </w:tabs>
-        <w:ind w:left="6240" w:hanging="480"/>
+        <w:ind w:left="6480" w:hanging="480"/>
       </w:pPr>
     </w:lvl>
   </w:abstractNum>
   <w:num w:numId="1">
+    <w:abstractNumId w:val="11"/>
+  </w:num>
+  <w:num w:numId="2">
+    <w:abstractNumId w:val="11"/>
+  </w:num>
+  <w:num w:numId="3">
+    <w:abstractNumId w:val="12"/>
+  </w:num>
+  <w:num w:numId="4">
+    <w:abstractNumId w:val="1"/>
+  </w:num>
+  <w:num w:numId="5">
+    <w:abstractNumId w:val="2"/>
+  </w:num>
+  <w:num w:numId="6">
+    <w:abstractNumId w:val="3"/>
+  </w:num>
+  <w:num w:numId="7">
+    <w:abstractNumId w:val="4"/>
+  </w:num>
+  <w:num w:numId="8">
+    <w:abstractNumId w:val="9"/>
+  </w:num>
+  <w:num w:numId="9">
+    <w:abstractNumId w:val="5"/>
+  </w:num>
+  <w:num w:numId="10">
+    <w:abstractNumId w:val="6"/>
+  </w:num>
+  <w:num w:numId="11">
+    <w:abstractNumId w:val="7"/>
+  </w:num>
+  <w:num w:numId="12">
+    <w:abstractNumId w:val="8"/>
+  </w:num>
+  <w:num w:numId="13">
     <w:abstractNumId w:val="10"/>
   </w:num>
-  <w:num w:numId="2">
-    <w:abstractNumId w:val="10"/>
+  <w:num w:numId="14">
+    <w:abstractNumId w:val="12"/>
   </w:num>
-  <w:num w:numId="3">
-    <w:abstractNumId w:val="11"/>
-  </w:num>
-  <w:num w:numId="4">
+  <w:num w:numId="15">
     <w:abstractNumId w:val="0"/>
   </w:num>
-  <w:num w:numId="5">
-    <w:abstractNumId w:val="1"/>
-  </w:num>
-  <w:num w:numId="6">
-    <w:abstractNumId w:val="2"/>
-  </w:num>
-  <w:num w:numId="7">
-    <w:abstractNumId w:val="3"/>
-  </w:num>
-  <w:num w:numId="8">
-    <w:abstractNumId w:val="8"/>
-  </w:num>
-  <w:num w:numId="9">
-    <w:abstractNumId w:val="4"/>
-  </w:num>
-  <w:num w:numId="10">
-    <w:abstractNumId w:val="5"/>
-  </w:num>
-  <w:num w:numId="11">
-    <w:abstractNumId w:val="6"/>
-  </w:num>
-  <w:num w:numId="12">
-    <w:abstractNumId w:val="7"/>
-  </w:num>
-  <w:num w:numId="13">
-    <w:abstractNumId w:val="9"/>
+  <w:num w:numId="16">
+    <w:abstractNumId w:val="0"/>
   </w:num>
   <w:num w:numId="1000">
     <w:abstractNumId w:val="990"/>
@@ -3337,7 +3665,7 @@
     <w:lsdException w:name="Normal Indent" w:semiHidden="1" w:unhideWhenUsed="1"/>
     <w:lsdException w:name="footnote text" w:semiHidden="1" w:unhideWhenUsed="1"/>
     <w:lsdException w:name="annotation text" w:semiHidden="1" w:unhideWhenUsed="1"/>
-    <w:lsdException w:name="header" w:semiHidden="1" w:unhideWhenUsed="1"/>
+    <w:lsdException w:name="header" w:semiHidden="1" w:uiPriority="99" w:unhideWhenUsed="1"/>
     <w:lsdException w:name="footer" w:semiHidden="1" w:unhideWhenUsed="1"/>
     <w:lsdException w:name="index heading" w:semiHidden="1" w:unhideWhenUsed="1"/>
     <w:lsdException w:name="caption" w:semiHidden="1" w:unhideWhenUsed="1"/>
@@ -3829,6 +4157,7 @@
   <w:style w:type="character" w:default="1" w:styleId="Absatz-Standardschriftart">
     <w:name w:val="Default Paragraph Font"/>
     <w:uiPriority w:val="1"/>
+    <w:semiHidden/>
     <w:unhideWhenUsed/>
   </w:style>
   <w:style w:type="table" w:default="1" w:styleId="NormaleTabelle">
@@ -3947,6 +4276,7 @@
   </w:style>
   <w:style w:type="paragraph" w:styleId="Literaturverzeichnis">
     <w:name w:val="Bibliography"/>
+    <w:aliases w:val="refs"/>
     <w:basedOn w:val="Standard"/>
     <w:qFormat/>
     <w:rsid w:val="00572FF5"/>
@@ -4453,6 +4783,7 @@
     <w:name w:val="header"/>
     <w:basedOn w:val="Standard"/>
     <w:link w:val="KopfzeileZchn"/>
+    <w:uiPriority w:val="99"/>
     <w:unhideWhenUsed/>
     <w:rsid w:val="00AF36ED"/>
     <w:pPr>
@@ -4467,6 +4798,7 @@
     <w:name w:val="Kopfzeile Zchn"/>
     <w:basedOn w:val="Absatz-Standardschriftart"/>
     <w:link w:val="Kopfzeile"/>
+    <w:uiPriority w:val="99"/>
     <w:rsid w:val="00AF36ED"/>
   </w:style>
   <w:style w:type="paragraph" w:styleId="Fuzeile">
@@ -4500,10 +4832,13 @@
     <w:name w:val="h1-pagebreak"/>
     <w:basedOn w:val="berschrift1"/>
     <w:qFormat/>
-    <w:rsid w:val="00006D3F"/>
+    <w:rsid w:val="00DD5581"/>
     <w:pPr>
       <w:pageBreakBefore/>
     </w:pPr>
+    <w:rPr>
+      <w:b w:val="0"/>
+    </w:rPr>
   </w:style>
   <w:style w:type="character" w:customStyle="1" w:styleId="TextkrperZchn">
     <w:name w:val="Textkörper Zchn"/>
@@ -4739,6 +5074,15 @@
       <w:i/>
       <w:iCs/>
       <w:spacing w:val="5"/>
+    </w:rPr>
+  </w:style>
+  <w:style w:type="paragraph" w:customStyle="1" w:styleId="h1-titlepage">
+    <w:name w:val="h1-titlepage"/>
+    <w:basedOn w:val="h1-pagebreak"/>
+    <w:qFormat/>
+    <w:rsid w:val="00A05772"/>
+    <w:rPr>
+      <w:b/>
     </w:rPr>
   </w:style>
 </w:styles>

</xml_diff>

<commit_message>
Added changelog. -Removed mention of three-level analyses from 006.RMD, as these dont converge
</commit_message>
<xml_diff>
--- a/006_ml4_papaja_results.docx
+++ b/006_ml4_papaja_results.docx
@@ -688,7 +688,7 @@
       </w:r>
     </w:p>
     <w:bookmarkEnd w:id="26"/>
-    <w:bookmarkStart w:id="28" w:name="X5624d0496651cf284888f223111f8f07010fd01"/>
+    <w:bookmarkStart w:id="27" w:name="X5624d0496651cf284888f223111f8f07010fd01"/>
     <w:p>
       <w:pPr>
         <w:pStyle w:val="berschrift2"/>
@@ -711,24 +711,10 @@
         <w:pStyle w:val="FirstParagraph"/>
       </w:pPr>
       <w:r>
-        <w:t xml:space="preserve">Our pre-registered analytic plan specifies the use of a three-level meta-analysis, conducted in the MetaSEM R package (Cheung, 2014), to control for the clustering of effect sizes when independent teams ran both In House and Author Advised versions of the protocol at the same university. However, during data analysis we discovered that these models failed to converge because we did not have enough data within each cluster, as most sites conducted only one study. As such, we had to drop the clustering variable. The results reported below are thus a more common univariate meta-analysis conducted in the same package, which is the model that most closely mirrors our originally planned analysis. The entire results section and analysis code written to report the originally planned three-level model are available on the OSF (</w:t>
-      </w:r>
-      <w:hyperlink r:id="rId27">
-        <w:r>
-          <w:rPr>
-            <w:rStyle w:val="Hyperlink"/>
-          </w:rPr>
-          <w:t xml:space="preserve">https://osf.io/8ccnw/</w:t>
-        </w:r>
-      </w:hyperlink>
-      <w:r>
-        <w:t xml:space="preserve">), and no conclusions substantively change between the current model and the three-level model.</w:t>
-      </w:r>
-      <w:r>
-        <w:t xml:space="preserve"> </w:t>
+        <w:t xml:space="preserve">Our pre-registered analytic plan specifies the use of a three-level meta-analysis, conducted in the MetaSEM R package (Cheung, 2014), to control for the clustering of effect sizes when independent teams ran both In House and Author Advised versions of the protocol at the same university. However, during data analysis we discovered that these models failed to converge because we did not have enough data within each cluster, as most sites conducted only one study. As such, we had to drop the clustering variable. The results reported below are thus a more common univariate meta-analysis conducted in the same package, which is the model that most closely mirrors our originally planned analysis.</w:t>
       </w:r>
     </w:p>
-    <w:bookmarkEnd w:id="28"/>
+    <w:bookmarkEnd w:id="27"/>
     <w:bookmarkStart w:id="29" w:name="X0717cbac05e4bba966b3ebf40da3149f951982b"/>
     <w:p>
       <w:pPr>
@@ -973,7 +959,7 @@
       <w:r>
         <w:t xml:space="preserve"> </w:t>
       </w:r>
-      <w:hyperlink r:id="rId27">
+      <w:hyperlink r:id="rId28">
         <w:r>
           <w:rPr>
             <w:rStyle w:val="Hyperlink"/>
@@ -2759,7 +2745,7 @@
         <w:t xml:space="preserve"> </w:t>
       </w:r>
       <w:r>
-        <w:t xml:space="preserve">The random-effects meta-analysis failed to converge. The heterogeneity parameter,</w:t>
+        <w:t xml:space="preserve">The random-effects meta-analysis failed to converge because the heterogeneity parameter,</w:t>
       </w:r>
       <w:r>
         <w:t xml:space="preserve"> </w:t>
@@ -2770,7 +2756,7 @@
         </m:r>
       </m:oMath>
       <w:r>
-        <w:t xml:space="preserve">, was estimated as too small to estimate. To encourage the model to converge, we restricted</w:t>
+        <w:t xml:space="preserve">, was estimated as very, very small. To get the model to converge, we restricted</w:t>
       </w:r>
       <w:r>
         <w:t xml:space="preserve"> </w:t>

</xml_diff>

<commit_message>
text edits during review, break down IH vs AA N
</commit_message>
<xml_diff>
--- a/006_ml4_papaja_results.docx
+++ b/006_ml4_papaja_results.docx
@@ -164,7 +164,7 @@
         <w:t xml:space="preserve">ML4 Results Section in rMarkdown</w:t>
       </w:r>
     </w:p>
-    <w:bookmarkStart w:id="22" w:name="participants"/>
+    <w:bookmarkStart w:id="24" w:name="participants"/>
     <w:p>
       <w:pPr>
         <w:pStyle w:val="berschrift2"/>
@@ -193,7 +193,7 @@
         <w:t xml:space="preserve"> </w:t>
       </w:r>
       <w:r>
-        <w:t xml:space="preserve">Several exclusions were made, each as specified by our preregistration (</w:t>
+        <w:t xml:space="preserve">Several overall exclusions were made, each as specified by our preregistration (</w:t>
       </w:r>
       <w:hyperlink r:id="rId21">
         <w:r>
@@ -206,6 +206,12 @@
       <w:r>
         <w:t xml:space="preserve">). First, data from four labs were excluded for collecting fewer than 60 participants. This excluded 158 participants. Next, some In House sites began data collection before the analysis plan was pre-registered due to their own deadlines. Data collected before the pre-registration were excluded from the confirmatory tests reported in this manuscript. This excluded a further 545 participants.</w:t>
       </w:r>
+      <w:r>
+        <w:rPr>
+          <w:rStyle w:val="Funotenzeichen"/>
+        </w:rPr>
+        <w:footnoteReference w:id="22"/>
+      </w:r>
     </w:p>
     <w:p>
       <w:pPr>
@@ -220,7 +226,7 @@
         <w:pStyle w:val="Textkrper"/>
       </w:pPr>
       <w:r>
-        <w:t xml:space="preserve">841 participants (54.26%) reported being female and 442 participants (28.52%) reported being male; the remaining participants did not respond to the item, were asked about gender in a non-standard way, or chose a different response. The mean age was 19.91 years (</w:t>
+        <w:t xml:space="preserve">841 participants (54.26%) were women and 442 participants (28.52%) were men; the remaining participants did not respond to the item, were asked about gender in a non-standard way, or chose a different response. The mean age was 19.91 years (</w:t>
       </w:r>
       <w:r>
         <w:rPr>
@@ -236,8 +242,8 @@
         <w:t xml:space="preserve">= 2.49). Participant reported race was 946 (61.03%) White, 252 (16.26%) Asian, 112 (7.23%) Black or African American, 4 (0.26%) American Indian or Alaska Native, 7 (0.45%) Native Hawaiian or Pacific Islander, and 124 (8%) another category. The remaining participants did not report their race or their responses were not easily recoded to match these categories.</w:t>
       </w:r>
     </w:p>
-    <w:bookmarkEnd w:id="22"/>
-    <w:bookmarkStart w:id="24" w:name="analysis-plan"/>
+    <w:bookmarkEnd w:id="24"/>
+    <w:bookmarkStart w:id="26" w:name="analysis-plan"/>
     <w:p>
       <w:pPr>
         <w:pStyle w:val="berschrift2"/>
@@ -260,267 +266,7 @@
         <w:pStyle w:val="FirstParagraph"/>
       </w:pPr>
       <w:r>
-        <w:t xml:space="preserve">The primary finding of interest from Greenberg et al. (1994) was that participants who underwent the mortality salience treatment showed greater preference for the pro-US essay author over the anti-US essay author as compared to the control condition. To assess whether the replication results support the original, within each lab we followed a similar analysis plan as in the original article. Scores from the three items evaluating the authors of the anti-American essays were averaged (</w:t>
-      </w:r>
-      <m:oMath>
-        <m:r>
-          <m:t>α</m:t>
-        </m:r>
-      </m:oMath>
-      <w:r>
-        <w:t xml:space="preserve"> </w:t>
-      </w:r>
-      <w:r>
-        <w:t xml:space="preserve">= 0.89) and then subtracted from the average of the three items evaluating authors of the pro-American essays (</w:t>
-      </w:r>
-      <m:oMath>
-        <m:r>
-          <m:t>α</m:t>
-        </m:r>
-      </m:oMath>
-      <w:r>
-        <w:t xml:space="preserve"> </w:t>
-      </w:r>
-      <w:r>
-        <w:t xml:space="preserve">= 0.89). An independent-samples</w:t>
-      </w:r>
-      <w:r>
-        <w:t xml:space="preserve"> </w:t>
-      </w:r>
-      <w:r>
-        <w:rPr>
-          <w:iCs/>
-          <w:i/>
-        </w:rPr>
-        <w:t xml:space="preserve">t</w:t>
-      </w:r>
-      <w:r>
-        <w:t xml:space="preserve">-test was then conducted comparing those in the</w:t>
-      </w:r>
-      <w:r>
-        <w:t xml:space="preserve"> </w:t>
-      </w:r>
-      <w:r>
-        <w:t xml:space="preserve">“</w:t>
-      </w:r>
-      <w:r>
-        <w:t xml:space="preserve">subtle own death salient</w:t>
-      </w:r>
-      <w:r>
-        <w:t xml:space="preserve">”</w:t>
-      </w:r>
-      <w:r>
-        <w:t xml:space="preserve"> </w:t>
-      </w:r>
-      <w:r>
-        <w:t xml:space="preserve">(MS) condition with scores from the</w:t>
-      </w:r>
-      <w:r>
-        <w:t xml:space="preserve"> </w:t>
-      </w:r>
-      <w:r>
-        <w:t xml:space="preserve">“</w:t>
-      </w:r>
-      <w:r>
-        <w:t xml:space="preserve">TV salient</w:t>
-      </w:r>
-      <w:r>
-        <w:t xml:space="preserve">”</w:t>
-      </w:r>
-      <w:r>
-        <w:t xml:space="preserve"> </w:t>
-      </w:r>
-      <w:r>
-        <w:t xml:space="preserve">(control) condition. We then analyzed these individual results meta-analytically to get an aggregate effect size across all labs. Supplemental analyses treating these as two separate dependent variables are available in the online supplement (</w:t>
-      </w:r>
-      <w:hyperlink r:id="rId23">
-        <w:r>
-          <w:rPr>
-            <w:rStyle w:val="Hyperlink"/>
-          </w:rPr>
-          <w:t xml:space="preserve">https://osf.io/xtg4u/</w:t>
-        </w:r>
-      </w:hyperlink>
-      <w:r>
-        <w:t xml:space="preserve">), and those outcomes do not qualify the conclusions offered here.</w:t>
-      </w:r>
-    </w:p>
-    <w:p>
-      <w:pPr>
-        <w:pStyle w:val="Textkrper"/>
-      </w:pPr>
-      <w:r>
-        <w:t xml:space="preserve">Original authors were not entirely in agreement about what exclusions should be implemented. So, we repeated our analyses under different exclusion criteria suggested by original authors:</w:t>
-      </w:r>
-    </w:p>
-    <w:p>
-      <w:pPr>
-        <w:pStyle w:val="Textkrper"/>
-      </w:pPr>
-      <w:r>
-        <w:rPr>
-          <w:iCs/>
-          <w:i/>
-        </w:rPr>
-        <w:t xml:space="preserve">Exclusion Set 1:</w:t>
-      </w:r>
-      <w:r>
-        <w:t xml:space="preserve"> </w:t>
-      </w:r>
-      <w:r>
-        <w:t xml:space="preserve">Exclude participants who did not complete both writing prompts and all six items evaluating the essay authors. This yields 1,550 participants. This sample size gives us 95% power to detect a condition effect of</w:t>
-      </w:r>
-      <w:r>
-        <w:t xml:space="preserve"> </w:t>
-      </w:r>
-      <w:r>
-        <w:rPr>
-          <w:iCs/>
-          <w:i/>
-        </w:rPr>
-        <w:t xml:space="preserve">d</w:t>
-      </w:r>
-      <w:r>
-        <w:t xml:space="preserve"> </w:t>
-      </w:r>
-      <w:r>
-        <w:t xml:space="preserve">= 0.18 in an independent samples</w:t>
-      </w:r>
-      <w:r>
-        <w:t xml:space="preserve"> </w:t>
-      </w:r>
-      <w:r>
-        <w:rPr>
-          <w:iCs/>
-          <w:i/>
-        </w:rPr>
-        <w:t xml:space="preserve">t</w:t>
-      </w:r>
-      <w:r>
-        <w:t xml:space="preserve">-test.</w:t>
-      </w:r>
-    </w:p>
-    <w:p>
-      <w:pPr>
-        <w:pStyle w:val="Textkrper"/>
-      </w:pPr>
-      <w:r>
-        <w:rPr>
-          <w:iCs/>
-          <w:i/>
-        </w:rPr>
-        <w:t xml:space="preserve">Exclusion Set 2:</w:t>
-      </w:r>
-      <w:r>
-        <w:t xml:space="preserve"> </w:t>
-      </w:r>
-      <w:r>
-        <w:t xml:space="preserve">All prior exclusions, and further exclude participants who did not identify as White or who indicated they were born outside the United States. This reduces the</w:t>
-      </w:r>
-      <w:r>
-        <w:t xml:space="preserve"> </w:t>
-      </w:r>
-      <w:r>
-        <w:rPr>
-          <w:iCs/>
-          <w:i/>
-        </w:rPr>
-        <w:t xml:space="preserve">N</w:t>
-      </w:r>
-      <w:r>
-        <w:t xml:space="preserve"> </w:t>
-      </w:r>
-      <w:r>
-        <w:t xml:space="preserve">to 1,229. This sample size gives us 95% power to detect a condition effect of</w:t>
-      </w:r>
-      <w:r>
-        <w:t xml:space="preserve"> </w:t>
-      </w:r>
-      <w:r>
-        <w:rPr>
-          <w:iCs/>
-          <w:i/>
-        </w:rPr>
-        <w:t xml:space="preserve">d</w:t>
-      </w:r>
-      <w:r>
-        <w:t xml:space="preserve"> </w:t>
-      </w:r>
-      <w:r>
-        <w:t xml:space="preserve">= 0.21.</w:t>
-      </w:r>
-    </w:p>
-    <w:p>
-      <w:pPr>
-        <w:pStyle w:val="Textkrper"/>
-      </w:pPr>
-      <w:r>
-        <w:rPr>
-          <w:iCs/>
-          <w:i/>
-        </w:rPr>
-        <w:t xml:space="preserve">Exclusion Set 3:</w:t>
-      </w:r>
-      <w:r>
-        <w:t xml:space="preserve"> </w:t>
-      </w:r>
-      <w:r>
-        <w:t xml:space="preserve">All prior exclusions, and further exclude participants who responded lower than 7 on the American Identity item (</w:t>
-      </w:r>
-      <w:r>
-        <w:t xml:space="preserve">“</w:t>
-      </w:r>
-      <w:r>
-        <w:t xml:space="preserve">How important to you is your identity as an American?</w:t>
-      </w:r>
-      <w:r>
-        <w:t xml:space="preserve">”</w:t>
-      </w:r>
-      <w:r>
-        <w:t xml:space="preserve"> </w:t>
-      </w:r>
-      <w:r>
-        <w:t xml:space="preserve">1 - not at all important; 9 - extremely important). This further reduces the usable</w:t>
-      </w:r>
-      <w:r>
-        <w:t xml:space="preserve"> </w:t>
-      </w:r>
-      <w:r>
-        <w:rPr>
-          <w:iCs/>
-          <w:i/>
-        </w:rPr>
-        <w:t xml:space="preserve">N</w:t>
-      </w:r>
-      <w:r>
-        <w:t xml:space="preserve"> </w:t>
-      </w:r>
-      <w:r>
-        <w:t xml:space="preserve">to 1,076 participants. This sample size gives us 95% power to detect a condition effect of</w:t>
-      </w:r>
-      <w:r>
-        <w:t xml:space="preserve"> </w:t>
-      </w:r>
-      <w:r>
-        <w:rPr>
-          <w:iCs/>
-          <w:i/>
-        </w:rPr>
-        <w:t xml:space="preserve">d</w:t>
-      </w:r>
-      <w:r>
-        <w:t xml:space="preserve"> </w:t>
-      </w:r>
-      <w:r>
-        <w:t xml:space="preserve">= 0.22.</w:t>
-      </w:r>
-    </w:p>
-    <w:p>
-      <w:pPr>
-        <w:pStyle w:val="Textkrper"/>
-      </w:pPr>
-      <w:r>
-        <w:t xml:space="preserve">Exclusion Sets 2 and 3 were specifically recommended by original authors and these criteria were used to analyze the data from Author Advised labs. However, the data required to make these exclusions were often not collected at In House replication sites because these sites made independent decisions about design and demographic measures for potential exclusion, and these measures were not in the original article. Thus, for all analyses only Exclusion Set 1 was used for In House participants. All data handling, exclusions, and computation of results within sites followed our pre-registered (prior to data collection) analysis plan on the OSF (</w:t>
+        <w:t xml:space="preserve">The primary finding of interest from Greenberg et al. (1994) was that participants who underwent the mortality salience treatment showed greater preference for the pro-US essay author over the anti-US essay author as compared to the control condition. To assess whether the replication results support the original, within each lab we followed a similar analysis plan as in the original article, as specified by our pre-registration (</w:t>
       </w:r>
       <w:hyperlink r:id="rId21">
         <w:r>
@@ -531,10 +277,402 @@
         </w:r>
       </w:hyperlink>
       <w:r>
+        <w:t xml:space="preserve">). Scores from the three items evaluating the authors of the anti-American essays were averaged (</w:t>
+      </w:r>
+      <m:oMath>
+        <m:r>
+          <m:t>α</m:t>
+        </m:r>
+      </m:oMath>
+      <w:r>
+        <w:t xml:space="preserve"> </w:t>
+      </w:r>
+      <w:r>
+        <w:t xml:space="preserve">= 0.89) and then subtracted from the average of the three items evaluating authors of the pro-American essays (</w:t>
+      </w:r>
+      <m:oMath>
+        <m:r>
+          <m:t>α</m:t>
+        </m:r>
+      </m:oMath>
+      <w:r>
+        <w:t xml:space="preserve"> </w:t>
+      </w:r>
+      <w:r>
+        <w:t xml:space="preserve">= 0.89). An independent-samples</w:t>
+      </w:r>
+      <w:r>
+        <w:t xml:space="preserve"> </w:t>
+      </w:r>
+      <w:r>
+        <w:rPr>
+          <w:iCs/>
+          <w:i/>
+        </w:rPr>
+        <w:t xml:space="preserve">t</w:t>
+      </w:r>
+      <w:r>
+        <w:t xml:space="preserve">-test was then conducted comparing those in the</w:t>
+      </w:r>
+      <w:r>
+        <w:t xml:space="preserve"> </w:t>
+      </w:r>
+      <w:r>
+        <w:t xml:space="preserve">“</w:t>
+      </w:r>
+      <w:r>
+        <w:t xml:space="preserve">subtle own death salient</w:t>
+      </w:r>
+      <w:r>
+        <w:t xml:space="preserve">”</w:t>
+      </w:r>
+      <w:r>
+        <w:t xml:space="preserve"> </w:t>
+      </w:r>
+      <w:r>
+        <w:t xml:space="preserve">(MS) condition with scores from the</w:t>
+      </w:r>
+      <w:r>
+        <w:t xml:space="preserve"> </w:t>
+      </w:r>
+      <w:r>
+        <w:t xml:space="preserve">“</w:t>
+      </w:r>
+      <w:r>
+        <w:t xml:space="preserve">TV salient</w:t>
+      </w:r>
+      <w:r>
+        <w:t xml:space="preserve">”</w:t>
+      </w:r>
+      <w:r>
+        <w:t xml:space="preserve"> </w:t>
+      </w:r>
+      <w:r>
+        <w:t xml:space="preserve">(control) condition. We then analyzed these individual results meta-analytically to get an aggregate effect size across all labs. Supplemental exploratory (non-preregistered) analyses treating these as two separate dependent variables are available in the online supplement (</w:t>
+      </w:r>
+      <w:hyperlink r:id="rId25">
+        <w:r>
+          <w:rPr>
+            <w:rStyle w:val="Hyperlink"/>
+          </w:rPr>
+          <w:t xml:space="preserve">https://osf.io/xtg4u/</w:t>
+        </w:r>
+      </w:hyperlink>
+      <w:r>
+        <w:t xml:space="preserve">), and those outcomes do not qualify the conclusions offered here.</w:t>
+      </w:r>
+    </w:p>
+    <w:p>
+      <w:pPr>
+        <w:pStyle w:val="Textkrper"/>
+      </w:pPr>
+      <w:r>
+        <w:t xml:space="preserve">In addition to the overall exclusions detailed previously in the</w:t>
+      </w:r>
+      <w:r>
+        <w:t xml:space="preserve"> </w:t>
+      </w:r>
+      <w:r>
+        <w:t xml:space="preserve">“</w:t>
+      </w:r>
+      <w:r>
+        <w:t xml:space="preserve">Participants</w:t>
+      </w:r>
+      <w:r>
+        <w:t xml:space="preserve">”</w:t>
+      </w:r>
+      <w:r>
+        <w:t xml:space="preserve"> </w:t>
+      </w:r>
+      <w:r>
+        <w:t xml:space="preserve">section, original authors requested some additional exclusions based on participant responses. Original authors were not entirely in agreement about what exclusions should be implemented. Therefore, as indicated in the pre-registration, we repeated our analyses under three different exclusion criteria: A minimal set of exclusions (Exclusion Set 1), and two sets of more strict exclusions recommended by original authors (Exclusion Sets 2 and 3).</w:t>
+      </w:r>
+    </w:p>
+    <w:p>
+      <w:pPr>
+        <w:pStyle w:val="Textkrper"/>
+      </w:pPr>
+      <w:r>
+        <w:t xml:space="preserve">Because Exclusion Sets 2 and 3 were specifically recommended by original authors and could be considered part of their expertise, we did not inform the In House labs about these exclusions prior to data collection. This masking was to avoid influencing their decisions about data collection procedures, which had to be made independently of any outside help. However, as a result, none of the In House labs collected the data required to make these more strict exclusions because the items required were not present in the original target article.</w:t>
+      </w:r>
+    </w:p>
+    <w:p>
+      <w:pPr>
+        <w:pStyle w:val="Textkrper"/>
+      </w:pPr>
+      <w:r>
+        <w:t xml:space="preserve">Therefore, analyses were repeated for each of the three exclusion sets for Author Advised participants. However, Exclusion Set 1 was used consistently across all analyses for In House participants. The exclusion sets consisted of:</w:t>
+      </w:r>
+    </w:p>
+    <w:p>
+      <w:pPr>
+        <w:pStyle w:val="Textkrper"/>
+      </w:pPr>
+      <w:r>
+        <w:rPr>
+          <w:iCs/>
+          <w:i/>
+        </w:rPr>
+        <w:t xml:space="preserve">Exclusion Set 1:</w:t>
+      </w:r>
+      <w:r>
+        <w:t xml:space="preserve"> </w:t>
+      </w:r>
+      <w:r>
+        <w:t xml:space="preserve">Exclude participants who did not complete both writing prompts and all six items evaluating the essay authors. This yields 1,550 participants (</w:t>
+      </w:r>
+      <w:r>
+        <w:rPr>
+          <w:iCs/>
+          <w:i/>
+        </w:rPr>
+        <w:t xml:space="preserve">n</w:t>
+      </w:r>
+      <w:r>
+        <w:t xml:space="preserve"> </w:t>
+      </w:r>
+      <w:r>
+        <w:t xml:space="preserve">= 699 Author Advised,</w:t>
+      </w:r>
+      <w:r>
+        <w:t xml:space="preserve"> </w:t>
+      </w:r>
+      <w:r>
+        <w:rPr>
+          <w:iCs/>
+          <w:i/>
+        </w:rPr>
+        <w:t xml:space="preserve">n</w:t>
+      </w:r>
+      <w:r>
+        <w:t xml:space="preserve"> </w:t>
+      </w:r>
+      <w:r>
+        <w:t xml:space="preserve">= 851 In House). This aggregate sample size gives us 95% power to detect a mortality salience condition effect of</w:t>
+      </w:r>
+      <w:r>
+        <w:t xml:space="preserve"> </w:t>
+      </w:r>
+      <w:r>
+        <w:rPr>
+          <w:iCs/>
+          <w:i/>
+        </w:rPr>
+        <w:t xml:space="preserve">d</w:t>
+      </w:r>
+      <w:r>
+        <w:t xml:space="preserve"> </w:t>
+      </w:r>
+      <w:r>
+        <w:t xml:space="preserve">= 0.18 in an independent samples</w:t>
+      </w:r>
+      <w:r>
+        <w:t xml:space="preserve"> </w:t>
+      </w:r>
+      <w:r>
+        <w:rPr>
+          <w:iCs/>
+          <w:i/>
+        </w:rPr>
+        <w:t xml:space="preserve">t</w:t>
+      </w:r>
+      <w:r>
+        <w:t xml:space="preserve">-test.</w:t>
+      </w:r>
+    </w:p>
+    <w:p>
+      <w:pPr>
+        <w:pStyle w:val="Textkrper"/>
+      </w:pPr>
+      <w:r>
+        <w:rPr>
+          <w:iCs/>
+          <w:i/>
+        </w:rPr>
+        <w:t xml:space="preserve">Exclusion Set 2:</w:t>
+      </w:r>
+      <w:r>
+        <w:t xml:space="preserve"> </w:t>
+      </w:r>
+      <w:r>
+        <w:t xml:space="preserve">All prior exclusions, and further exclude participants who did not identify as White or who indicated they were born outside the United States. This reduces the</w:t>
+      </w:r>
+      <w:r>
+        <w:t xml:space="preserve"> </w:t>
+      </w:r>
+      <w:r>
+        <w:rPr>
+          <w:iCs/>
+          <w:i/>
+        </w:rPr>
+        <w:t xml:space="preserve">N</w:t>
+      </w:r>
+      <w:r>
+        <w:t xml:space="preserve"> </w:t>
+      </w:r>
+      <w:r>
+        <w:t xml:space="preserve">to 1,229 participants (</w:t>
+      </w:r>
+      <w:r>
+        <w:rPr>
+          <w:iCs/>
+          <w:i/>
+        </w:rPr>
+        <w:t xml:space="preserve">n</w:t>
+      </w:r>
+      <w:r>
+        <w:t xml:space="preserve"> </w:t>
+      </w:r>
+      <w:r>
+        <w:t xml:space="preserve">= 378 Author Advised,</w:t>
+      </w:r>
+      <w:r>
+        <w:t xml:space="preserve"> </w:t>
+      </w:r>
+      <w:r>
+        <w:rPr>
+          <w:iCs/>
+          <w:i/>
+        </w:rPr>
+        <w:t xml:space="preserve">n</w:t>
+      </w:r>
+      <w:r>
+        <w:t xml:space="preserve"> </w:t>
+      </w:r>
+      <w:r>
+        <w:t xml:space="preserve">= 851 In House). This aggregate sample size gives us 95% power to detect a mortality salience condition effect of</w:t>
+      </w:r>
+      <w:r>
+        <w:t xml:space="preserve"> </w:t>
+      </w:r>
+      <w:r>
+        <w:rPr>
+          <w:iCs/>
+          <w:i/>
+        </w:rPr>
+        <w:t xml:space="preserve">d</w:t>
+      </w:r>
+      <w:r>
+        <w:t xml:space="preserve"> </w:t>
+      </w:r>
+      <w:r>
+        <w:t xml:space="preserve">= 0.21.</w:t>
+      </w:r>
+    </w:p>
+    <w:p>
+      <w:pPr>
+        <w:pStyle w:val="Textkrper"/>
+      </w:pPr>
+      <w:r>
+        <w:rPr>
+          <w:iCs/>
+          <w:i/>
+        </w:rPr>
+        <w:t xml:space="preserve">Exclusion Set 3:</w:t>
+      </w:r>
+      <w:r>
+        <w:t xml:space="preserve"> </w:t>
+      </w:r>
+      <w:r>
+        <w:t xml:space="preserve">All prior exclusions, and further exclude participants who responded lower than 7 on the American Identity item (</w:t>
+      </w:r>
+      <w:r>
+        <w:t xml:space="preserve">“</w:t>
+      </w:r>
+      <w:r>
+        <w:t xml:space="preserve">How important to you is your identity as an American?</w:t>
+      </w:r>
+      <w:r>
+        <w:t xml:space="preserve">”</w:t>
+      </w:r>
+      <w:r>
+        <w:t xml:space="preserve"> </w:t>
+      </w:r>
+      <w:r>
+        <w:t xml:space="preserve">1 - not at all important; 9 - extremely important). This further reduces the usable</w:t>
+      </w:r>
+      <w:r>
+        <w:t xml:space="preserve"> </w:t>
+      </w:r>
+      <w:r>
+        <w:rPr>
+          <w:iCs/>
+          <w:i/>
+        </w:rPr>
+        <w:t xml:space="preserve">N</w:t>
+      </w:r>
+      <w:r>
+        <w:t xml:space="preserve"> </w:t>
+      </w:r>
+      <w:r>
+        <w:t xml:space="preserve">to 1,076 participants (</w:t>
+      </w:r>
+      <w:r>
+        <w:rPr>
+          <w:iCs/>
+          <w:i/>
+        </w:rPr>
+        <w:t xml:space="preserve">n</w:t>
+      </w:r>
+      <w:r>
+        <w:t xml:space="preserve"> </w:t>
+      </w:r>
+      <w:r>
+        <w:t xml:space="preserve">= 225 Author Advised,</w:t>
+      </w:r>
+      <w:r>
+        <w:t xml:space="preserve"> </w:t>
+      </w:r>
+      <w:r>
+        <w:rPr>
+          <w:iCs/>
+          <w:i/>
+        </w:rPr>
+        <w:t xml:space="preserve">n</w:t>
+      </w:r>
+      <w:r>
+        <w:t xml:space="preserve"> </w:t>
+      </w:r>
+      <w:r>
+        <w:t xml:space="preserve">= 851 In House). This aggregate sample size gives us 95% power to detect a mortality salience condition effect of</w:t>
+      </w:r>
+      <w:r>
+        <w:t xml:space="preserve"> </w:t>
+      </w:r>
+      <w:r>
+        <w:rPr>
+          <w:iCs/>
+          <w:i/>
+        </w:rPr>
+        <w:t xml:space="preserve">d</w:t>
+      </w:r>
+      <w:r>
+        <w:t xml:space="preserve"> </w:t>
+      </w:r>
+      <w:r>
+        <w:t xml:space="preserve">= 0.22.</w:t>
+      </w:r>
+    </w:p>
+    <w:p>
+      <w:pPr>
+        <w:pStyle w:val="Textkrper"/>
+      </w:pPr>
+      <w:r>
+        <w:t xml:space="preserve">All data handling, exclusions, and computation of results within sites followed our pre-registered (prior to data collection) analysis plan on the OSF (</w:t>
+      </w:r>
+      <w:hyperlink r:id="rId21">
+        <w:r>
+          <w:rPr>
+            <w:rStyle w:val="Hyperlink"/>
+          </w:rPr>
+          <w:t xml:space="preserve">https://osf.io/4xx6w</w:t>
+        </w:r>
+      </w:hyperlink>
+      <w:r>
         <w:t xml:space="preserve">).</w:t>
       </w:r>
     </w:p>
-    <w:bookmarkEnd w:id="24"/>
+    <w:bookmarkEnd w:id="26"/>
     <w:bookmarkStart w:id="35" w:name="results"/>
     <w:p>
       <w:pPr>
@@ -553,7 +691,7 @@
         <w:t xml:space="preserve">Results</w:t>
       </w:r>
     </w:p>
-    <w:bookmarkStart w:id="26" w:name="X2dcd4cd6d14a006464fb6331fb28bcd608854cc"/>
+    <w:bookmarkStart w:id="27" w:name="X5624d0496651cf284888f223111f8f07010fd01"/>
     <w:p>
       <w:pPr>
         <w:pStyle w:val="berschrift2"/>
@@ -568,7 +706,7 @@
         <w:tab/>
       </w:r>
       <w:r>
-        <w:t xml:space="preserve">Researcher Expectations and Characteristics</w:t>
+        <w:t xml:space="preserve">Deviations from Pre-registered Analytic Plan</w:t>
       </w:r>
     </w:p>
     <w:p>
@@ -576,118 +714,11 @@
         <w:pStyle w:val="FirstParagraph"/>
       </w:pPr>
       <w:r>
-        <w:t xml:space="preserve">A total of 23 researchers from 17 participating sites completed an experimenter survey about their motivations and expertise. This survey was administered during data collection, and although no researcher had access to overall project-wide results, about one third of the researchers reported looking at or analyzing their own site’s data prior to completing the survey. Psychology research experience ranged from 0 to 28 years (</w:t>
-      </w:r>
-      <w:r>
-        <w:rPr>
-          <w:iCs/>
-          <w:i/>
-        </w:rPr>
-        <w:t xml:space="preserve">M</w:t>
-      </w:r>
-      <w:r>
-        <w:t xml:space="preserve"> </w:t>
-      </w:r>
-      <w:r>
-        <w:t xml:space="preserve">= 9.78,</w:t>
-      </w:r>
-      <w:r>
-        <w:t xml:space="preserve"> </w:t>
-      </w:r>
-      <w:r>
-        <w:rPr>
-          <w:iCs/>
-          <w:i/>
-        </w:rPr>
-        <w:t xml:space="preserve">SD</w:t>
-      </w:r>
-      <w:r>
-        <w:t xml:space="preserve"> </w:t>
-      </w:r>
-      <w:r>
-        <w:t xml:space="preserve">= 9.50).</w:t>
-      </w:r>
-      <w:r>
-        <w:t xml:space="preserve"> </w:t>
-      </w:r>
-      <w:r>
-        <w:t xml:space="preserve">Five (22%) indicated they had</w:t>
-      </w:r>
-      <w:r>
-        <w:t xml:space="preserve"> </w:t>
-      </w:r>
-      <w:r>
-        <w:t xml:space="preserve">“</w:t>
-      </w:r>
-      <w:r>
-        <w:t xml:space="preserve">a lot</w:t>
-      </w:r>
-      <w:r>
-        <w:t xml:space="preserve">”</w:t>
-      </w:r>
-      <w:r>
-        <w:t xml:space="preserve"> </w:t>
-      </w:r>
-      <w:r>
-        <w:t xml:space="preserve">of TMT knowledge, eight (35%) indicated</w:t>
-      </w:r>
-      <w:r>
-        <w:t xml:space="preserve"> </w:t>
-      </w:r>
-      <w:r>
-        <w:t xml:space="preserve">“</w:t>
-      </w:r>
-      <w:r>
-        <w:t xml:space="preserve">some</w:t>
-      </w:r>
-      <w:r>
-        <w:t xml:space="preserve">”</w:t>
-      </w:r>
-      <w:r>
-        <w:t xml:space="preserve"> </w:t>
-      </w:r>
-      <w:r>
-        <w:t xml:space="preserve">knowledge, four (17%) indicated little knowledge, five (22%) indicated zero knowledge, and one (4%) did not respond to the question.</w:t>
-      </w:r>
-      <w:r>
-        <w:t xml:space="preserve"> </w:t>
-      </w:r>
-      <w:r>
-        <w:t xml:space="preserve">One researcher indicated that they were an expert in TMT, but their site did not reach the minimum sample size specified by the preregistration.</w:t>
-      </w:r>
-      <w:r>
-        <w:t xml:space="preserve"> </w:t>
-      </w:r>
-    </w:p>
-    <w:p>
-      <w:pPr>
-        <w:pStyle w:val="Textkrper"/>
-      </w:pPr>
-      <w:r>
-        <w:t xml:space="preserve">When asked what outcome they wanted to happen, ten (43%) indicated that they hoped for the project to successfully replicate the TMT effect, nine (39%) indicated no preference, and two (9%) hoped the project would result in a failure to replicate, with two (9%) researchers leaving the question blank. On average, the teams estimated a 56% chance of successful replication with a wide range of estimates from 20% to 95% (</w:t>
-      </w:r>
-      <w:r>
-        <w:rPr>
-          <w:iCs/>
-          <w:i/>
-        </w:rPr>
-        <w:t xml:space="preserve">SD</w:t>
-      </w:r>
-      <w:r>
-        <w:t xml:space="preserve"> </w:t>
-      </w:r>
-      <w:r>
-        <w:t xml:space="preserve">= 23.15).</w:t>
-      </w:r>
-      <w:r>
-        <w:rPr>
-          <w:rStyle w:val="Funotenzeichen"/>
-        </w:rPr>
-        <w:footnoteReference w:id="25"/>
-      </w:r>
-    </w:p>
-    <w:bookmarkEnd w:id="26"/>
-    <w:bookmarkStart w:id="27" w:name="X5624d0496651cf284888f223111f8f07010fd01"/>
+        <w:t xml:space="preserve">Our pre-registered analytic plan specifies the use of a three-level meta-analysis, conducted in the MetaSEM R package (Cheung, 2014), to control for the clustering of effect sizes when independent teams ran both In House and Author Advised versions of the protocol at the same university. However, during data analysis we discovered that these models failed to converge because we did not have enough data within each cluster, as most sites conducted only one study. As such, we had to drop the clustering variable. The results reported below are thus a more common univariate meta-analysis, which is the model that most closely mirrors our originally planned analysis.</w:t>
+      </w:r>
+    </w:p>
+    <w:bookmarkEnd w:id="27"/>
+    <w:bookmarkStart w:id="28" w:name="X0717cbac05e4bba966b3ebf40da3149f951982b"/>
     <w:p>
       <w:pPr>
         <w:pStyle w:val="berschrift2"/>
@@ -702,7 +733,7 @@
         <w:tab/>
       </w:r>
       <w:r>
-        <w:t xml:space="preserve">Deviations from Pre-registered Analytic Plan</w:t>
+        <w:t xml:space="preserve">Research Question 1: Meta-analytic results across all labs (random effects meta-analysis).</w:t>
       </w:r>
     </w:p>
     <w:p>
@@ -710,33 +741,6 @@
         <w:pStyle w:val="FirstParagraph"/>
       </w:pPr>
       <w:r>
-        <w:t xml:space="preserve">Our pre-registered analytic plan specifies the use of a three-level meta-analysis, conducted in the MetaSEM R package (Cheung, 2014), to control for the clustering of effect sizes when independent teams ran both In House and Author Advised versions of the protocol at the same university. However, during data analysis we discovered that these models failed to converge because we did not have enough data within each cluster, as most sites conducted only one study. As such, we had to drop the clustering variable. The results reported below are thus a more common univariate meta-analysis, which is the model that most closely mirrors our originally planned analysis.</w:t>
-      </w:r>
-    </w:p>
-    <w:bookmarkEnd w:id="27"/>
-    <w:bookmarkStart w:id="29" w:name="X0717cbac05e4bba966b3ebf40da3149f951982b"/>
-    <w:p>
-      <w:pPr>
-        <w:pStyle w:val="berschrift2"/>
-      </w:pPr>
-      <w:r>
-        <w:rPr>
-          <w:rStyle w:val="SectionNumber"/>
-        </w:rPr>
-        <w:t xml:space="preserve">1.3</w:t>
-      </w:r>
-      <w:r>
-        <w:tab/>
-      </w:r>
-      <w:r>
-        <w:t xml:space="preserve">Research Question 1: Meta-analytic results across all labs (random effects meta-analysis).</w:t>
-      </w:r>
-    </w:p>
-    <w:p>
-      <w:pPr>
-        <w:pStyle w:val="FirstParagraph"/>
-      </w:pPr>
-      <w:r>
         <w:t xml:space="preserve">The most basic question is whether we observed the predicted effect of mortality salience on preference for pro- vs anti- American essay authors. To assess this we conducted a random-effects meta-analysis. This analysis produces the grand mean effect size across all sites and versions. Regardless of which exclusion criteria were used, we did not observe the predicted effect, and the confidence interval was quite narrow:</w:t>
       </w:r>
       <w:r>
@@ -958,7 +962,7 @@
       <w:r>
         <w:t xml:space="preserve"> </w:t>
       </w:r>
-      <w:hyperlink r:id="rId28">
+      <w:hyperlink r:id="rId23">
         <w:r>
           <w:rPr>
             <w:rStyle w:val="Hyperlink"/>
@@ -1094,8 +1098,584 @@
         <w:t xml:space="preserve">In sum, we observed little evidence for an overall effect of mortality salience in these replications. Additionally, overall results suggest that there was little or no heterogeneity in effect sizes across sites. This lack of variation suggests that it is unlikely we will observe an effect of Author Advised versus In House protocols or other moderators such as differences in samples or TMT knowledge. Even so, the plausible moderation by Author Advised/In House protocol is examined in the following section.</w:t>
       </w:r>
     </w:p>
+    <w:bookmarkEnd w:id="28"/>
+    <w:bookmarkStart w:id="29" w:name="X29592220de5c9185f2b682c0ce7513d52858c49"/>
+    <w:p>
+      <w:pPr>
+        <w:pStyle w:val="berschrift2"/>
+      </w:pPr>
+      <w:r>
+        <w:rPr>
+          <w:rStyle w:val="SectionNumber"/>
+        </w:rPr>
+        <w:t xml:space="preserve">1.3</w:t>
+      </w:r>
+      <w:r>
+        <w:tab/>
+      </w:r>
+      <w:r>
+        <w:t xml:space="preserve">Research Question 2: Moderation by Author Advised/In House protocol</w:t>
+      </w:r>
+    </w:p>
+    <w:p>
+      <w:pPr>
+        <w:pStyle w:val="FirstParagraph"/>
+      </w:pPr>
+      <w:r>
+        <w:t xml:space="preserve">A covariate of protocol type (In House vs Author Advised) was added to the random effects model to create a mixed-effects meta-analysis. This is our primary model of interest, and the model most similar to the three-level mixed-effects meta-analysis that we pre-registered as our primary outcome.</w:t>
+      </w:r>
+    </w:p>
+    <w:p>
+      <w:pPr>
+        <w:pStyle w:val="Textkrper"/>
+      </w:pPr>
+      <w:r>
+        <w:t xml:space="preserve">This analysis again produces an overall grand mean effect size, and those were again near zero and relatively precisely estimated across all three Exclusion Sets:</w:t>
+      </w:r>
+      <w:r>
+        <w:t xml:space="preserve"> </w:t>
+      </w:r>
+      <w:r>
+        <w:t xml:space="preserve">Exclusion Set 1:</w:t>
+      </w:r>
+      <w:r>
+        <w:t xml:space="preserve"> </w:t>
+      </w:r>
+      <w:r>
+        <w:rPr>
+          <w:iCs/>
+          <w:i/>
+        </w:rPr>
+        <w:t xml:space="preserve">Hedges’ g</w:t>
+      </w:r>
+      <w:r>
+        <w:t xml:space="preserve"> </w:t>
+      </w:r>
+      <w:r>
+        <w:t xml:space="preserve">= 0.07, 95% CI = [-0.03, 0.17],</w:t>
+      </w:r>
+      <w:r>
+        <w:t xml:space="preserve"> </w:t>
+      </w:r>
+      <w:r>
+        <w:rPr>
+          <w:iCs/>
+          <w:i/>
+        </w:rPr>
+        <w:t xml:space="preserve">SE</w:t>
+      </w:r>
+      <w:r>
+        <w:t xml:space="preserve"> </w:t>
+      </w:r>
+      <w:r>
+        <w:t xml:space="preserve">= 0.05,</w:t>
+      </w:r>
+      <w:r>
+        <w:t xml:space="preserve"> </w:t>
+      </w:r>
+      <w:r>
+        <w:rPr>
+          <w:iCs/>
+          <w:i/>
+        </w:rPr>
+        <w:t xml:space="preserve">Z</w:t>
+      </w:r>
+      <w:r>
+        <w:t xml:space="preserve"> </w:t>
+      </w:r>
+      <w:r>
+        <w:t xml:space="preserve">= 1.33,</w:t>
+      </w:r>
+      <w:r>
+        <w:t xml:space="preserve"> </w:t>
+      </w:r>
+      <w:r>
+        <w:rPr>
+          <w:iCs/>
+          <w:i/>
+        </w:rPr>
+        <w:t xml:space="preserve">p</w:t>
+      </w:r>
+      <w:r>
+        <w:t xml:space="preserve"> </w:t>
+      </w:r>
+      <w:r>
+        <w:t xml:space="preserve">= .182.</w:t>
+      </w:r>
+      <w:r>
+        <w:t xml:space="preserve"> </w:t>
+      </w:r>
+      <w:r>
+        <w:t xml:space="preserve">Exclusion Set 2:</w:t>
+      </w:r>
+      <w:r>
+        <w:t xml:space="preserve"> </w:t>
+      </w:r>
+      <w:r>
+        <w:rPr>
+          <w:iCs/>
+          <w:i/>
+        </w:rPr>
+        <w:t xml:space="preserve">Hedges’ g</w:t>
+      </w:r>
+      <w:r>
+        <w:t xml:space="preserve"> </w:t>
+      </w:r>
+      <w:r>
+        <w:t xml:space="preserve">= 0.11, 95% CI = [-0.02, 0.24],</w:t>
+      </w:r>
+      <w:r>
+        <w:t xml:space="preserve"> </w:t>
+      </w:r>
+      <w:r>
+        <w:rPr>
+          <w:iCs/>
+          <w:i/>
+        </w:rPr>
+        <w:t xml:space="preserve">SE</w:t>
+      </w:r>
+      <w:r>
+        <w:t xml:space="preserve"> </w:t>
+      </w:r>
+      <w:r>
+        <w:t xml:space="preserve">= 0.07,</w:t>
+      </w:r>
+      <w:r>
+        <w:t xml:space="preserve"> </w:t>
+      </w:r>
+      <w:r>
+        <w:rPr>
+          <w:iCs/>
+          <w:i/>
+        </w:rPr>
+        <w:t xml:space="preserve">Z</w:t>
+      </w:r>
+      <w:r>
+        <w:t xml:space="preserve"> </w:t>
+      </w:r>
+      <w:r>
+        <w:t xml:space="preserve">= 1.71,</w:t>
+      </w:r>
+      <w:r>
+        <w:t xml:space="preserve"> </w:t>
+      </w:r>
+      <w:r>
+        <w:rPr>
+          <w:iCs/>
+          <w:i/>
+        </w:rPr>
+        <w:t xml:space="preserve">p</w:t>
+      </w:r>
+      <w:r>
+        <w:t xml:space="preserve"> </w:t>
+      </w:r>
+      <w:r>
+        <w:t xml:space="preserve">= .087.</w:t>
+      </w:r>
+      <w:r>
+        <w:t xml:space="preserve"> </w:t>
+      </w:r>
+      <w:r>
+        <w:t xml:space="preserve">Exclusion Set 3:</w:t>
+      </w:r>
+      <w:r>
+        <w:t xml:space="preserve"> </w:t>
+      </w:r>
+      <w:r>
+        <w:rPr>
+          <w:iCs/>
+          <w:i/>
+        </w:rPr>
+        <w:t xml:space="preserve">Hedges’ g</w:t>
+      </w:r>
+      <w:r>
+        <w:t xml:space="preserve"> </w:t>
+      </w:r>
+      <w:r>
+        <w:t xml:space="preserve">= 0.13, 95% CI = [-0.03, 0.29],</w:t>
+      </w:r>
+      <w:r>
+        <w:t xml:space="preserve"> </w:t>
+      </w:r>
+      <w:r>
+        <w:rPr>
+          <w:iCs/>
+          <w:i/>
+        </w:rPr>
+        <w:t xml:space="preserve">SE</w:t>
+      </w:r>
+      <w:r>
+        <w:t xml:space="preserve"> </w:t>
+      </w:r>
+      <w:r>
+        <w:t xml:space="preserve">= 0.08,</w:t>
+      </w:r>
+      <w:r>
+        <w:t xml:space="preserve"> </w:t>
+      </w:r>
+      <w:r>
+        <w:rPr>
+          <w:iCs/>
+          <w:i/>
+        </w:rPr>
+        <w:t xml:space="preserve">Z</w:t>
+      </w:r>
+      <w:r>
+        <w:t xml:space="preserve"> </w:t>
+      </w:r>
+      <w:r>
+        <w:t xml:space="preserve">= 1.57,</w:t>
+      </w:r>
+      <w:r>
+        <w:t xml:space="preserve"> </w:t>
+      </w:r>
+      <w:r>
+        <w:rPr>
+          <w:iCs/>
+          <w:i/>
+        </w:rPr>
+        <w:t xml:space="preserve">p</w:t>
+      </w:r>
+      <w:r>
+        <w:t xml:space="preserve"> </w:t>
+      </w:r>
+      <w:r>
+        <w:t xml:space="preserve">= .117.</w:t>
+      </w:r>
+    </w:p>
+    <w:p>
+      <w:pPr>
+        <w:pStyle w:val="Textkrper"/>
+      </w:pPr>
+      <w:r>
+        <w:t xml:space="preserve">Again, significant heterogeneity was not observed:</w:t>
+      </w:r>
+      <w:r>
+        <w:t xml:space="preserve"> </w:t>
+      </w:r>
+      <w:r>
+        <w:t xml:space="preserve">Exclusion Set 1,</w:t>
+      </w:r>
+      <w:r>
+        <w:t xml:space="preserve"> </w:t>
+      </w:r>
+      <w:r>
+        <w:rPr>
+          <w:iCs/>
+          <w:i/>
+        </w:rPr>
+        <w:t xml:space="preserve">Q</w:t>
+      </w:r>
+      <w:r>
+        <w:t xml:space="preserve">(16) = 19.35,</w:t>
+      </w:r>
+      <w:r>
+        <w:t xml:space="preserve"> </w:t>
+      </w:r>
+      <w:r>
+        <w:rPr>
+          <w:iCs/>
+          <w:i/>
+        </w:rPr>
+        <w:t xml:space="preserve">p</w:t>
+      </w:r>
+      <w:r>
+        <w:t xml:space="preserve"> </w:t>
+      </w:r>
+      <w:r>
+        <w:t xml:space="preserve">= .251;</w:t>
+      </w:r>
+      <w:r>
+        <w:t xml:space="preserve"> </w:t>
+      </w:r>
+      <w:r>
+        <w:t xml:space="preserve">Exclusion Set 2,</w:t>
+      </w:r>
+      <w:r>
+        <w:t xml:space="preserve"> </w:t>
+      </w:r>
+      <w:r>
+        <w:rPr>
+          <w:iCs/>
+          <w:i/>
+        </w:rPr>
+        <w:t xml:space="preserve">Q</w:t>
+      </w:r>
+      <w:r>
+        <w:t xml:space="preserve">(16) = 21.72,</w:t>
+      </w:r>
+      <w:r>
+        <w:t xml:space="preserve"> </w:t>
+      </w:r>
+      <w:r>
+        <w:rPr>
+          <w:iCs/>
+          <w:i/>
+        </w:rPr>
+        <w:t xml:space="preserve">p</w:t>
+      </w:r>
+      <w:r>
+        <w:t xml:space="preserve"> </w:t>
+      </w:r>
+      <w:r>
+        <w:t xml:space="preserve">= .152;</w:t>
+      </w:r>
+      <w:r>
+        <w:t xml:space="preserve"> </w:t>
+      </w:r>
+      <w:r>
+        <w:t xml:space="preserve">Exclusion Set 3,</w:t>
+      </w:r>
+      <w:r>
+        <w:t xml:space="preserve"> </w:t>
+      </w:r>
+      <w:r>
+        <w:rPr>
+          <w:iCs/>
+          <w:i/>
+        </w:rPr>
+        <w:t xml:space="preserve">Q</w:t>
+      </w:r>
+      <w:r>
+        <w:t xml:space="preserve">(16) = 18.57,</w:t>
+      </w:r>
+      <w:r>
+        <w:t xml:space="preserve"> </w:t>
+      </w:r>
+      <w:r>
+        <w:rPr>
+          <w:iCs/>
+          <w:i/>
+        </w:rPr>
+        <w:t xml:space="preserve">p</w:t>
+      </w:r>
+      <w:r>
+        <w:t xml:space="preserve"> </w:t>
+      </w:r>
+      <w:r>
+        <w:t xml:space="preserve">= .292.</w:t>
+      </w:r>
+    </w:p>
+    <w:p>
+      <w:pPr>
+        <w:pStyle w:val="Textkrper"/>
+      </w:pPr>
+      <w:r>
+        <w:t xml:space="preserve">Critically, protocol version did not significantly predict replication effect size regardless of which exclusion criteria were used.</w:t>
+      </w:r>
+      <w:r>
+        <w:t xml:space="preserve"> </w:t>
+      </w:r>
+      <w:r>
+        <w:t xml:space="preserve">Exclusion Set 1:</w:t>
+      </w:r>
+      <w:r>
+        <w:t xml:space="preserve"> </w:t>
+      </w:r>
+      <w:r>
+        <w:rPr>
+          <w:iCs/>
+          <w:i/>
+        </w:rPr>
+        <w:t xml:space="preserve">b</w:t>
+      </w:r>
+      <w:r>
+        <w:t xml:space="preserve"> </w:t>
+      </w:r>
+      <w:r>
+        <w:t xml:space="preserve">= 0.01, 95% CI = [-0.09, 0.11],</w:t>
+      </w:r>
+      <w:r>
+        <w:t xml:space="preserve"> </w:t>
+      </w:r>
+      <w:r>
+        <w:rPr>
+          <w:iCs/>
+          <w:i/>
+        </w:rPr>
+        <w:t xml:space="preserve">SE</w:t>
+      </w:r>
+      <w:r>
+        <w:t xml:space="preserve"> </w:t>
+      </w:r>
+      <w:r>
+        <w:t xml:space="preserve">= 0.05,</w:t>
+      </w:r>
+      <w:r>
+        <w:t xml:space="preserve"> </w:t>
+      </w:r>
+      <w:r>
+        <w:rPr>
+          <w:iCs/>
+          <w:i/>
+        </w:rPr>
+        <w:t xml:space="preserve">Z</w:t>
+      </w:r>
+      <w:r>
+        <w:t xml:space="preserve"> </w:t>
+      </w:r>
+      <w:r>
+        <w:t xml:space="preserve">= 0.20,</w:t>
+      </w:r>
+      <w:r>
+        <w:t xml:space="preserve"> </w:t>
+      </w:r>
+      <w:r>
+        <w:rPr>
+          <w:iCs/>
+          <w:i/>
+        </w:rPr>
+        <w:t xml:space="preserve">p</w:t>
+      </w:r>
+      <w:r>
+        <w:t xml:space="preserve"> </w:t>
+      </w:r>
+      <w:r>
+        <w:t xml:space="preserve">= .842;</w:t>
+      </w:r>
+      <w:r>
+        <w:t xml:space="preserve"> </w:t>
+      </w:r>
+      <w:r>
+        <w:t xml:space="preserve">Exclusion Set 2:</w:t>
+      </w:r>
+      <w:r>
+        <w:t xml:space="preserve"> </w:t>
+      </w:r>
+      <w:r>
+        <w:rPr>
+          <w:iCs/>
+          <w:i/>
+        </w:rPr>
+        <w:t xml:space="preserve">b</w:t>
+      </w:r>
+      <w:r>
+        <w:t xml:space="preserve"> </w:t>
+      </w:r>
+      <w:r>
+        <w:t xml:space="preserve">= 0.05, 95% CI = [-0.08, 0.18],</w:t>
+      </w:r>
+      <w:r>
+        <w:t xml:space="preserve"> </w:t>
+      </w:r>
+      <w:r>
+        <w:rPr>
+          <w:iCs/>
+          <w:i/>
+        </w:rPr>
+        <w:t xml:space="preserve">SE</w:t>
+      </w:r>
+      <w:r>
+        <w:t xml:space="preserve"> </w:t>
+      </w:r>
+      <w:r>
+        <w:t xml:space="preserve">= 0.07,</w:t>
+      </w:r>
+      <w:r>
+        <w:t xml:space="preserve"> </w:t>
+      </w:r>
+      <w:r>
+        <w:rPr>
+          <w:iCs/>
+          <w:i/>
+        </w:rPr>
+        <w:t xml:space="preserve">Z</w:t>
+      </w:r>
+      <w:r>
+        <w:t xml:space="preserve"> </w:t>
+      </w:r>
+      <w:r>
+        <w:t xml:space="preserve">= 0.82,</w:t>
+      </w:r>
+      <w:r>
+        <w:t xml:space="preserve"> </w:t>
+      </w:r>
+      <w:r>
+        <w:rPr>
+          <w:iCs/>
+          <w:i/>
+        </w:rPr>
+        <w:t xml:space="preserve">p</w:t>
+      </w:r>
+      <w:r>
+        <w:t xml:space="preserve"> </w:t>
+      </w:r>
+      <w:r>
+        <w:t xml:space="preserve">= .410;</w:t>
+      </w:r>
+      <w:r>
+        <w:t xml:space="preserve"> </w:t>
+      </w:r>
+      <w:r>
+        <w:t xml:space="preserve">Exclusion Set 3:</w:t>
+      </w:r>
+      <w:r>
+        <w:t xml:space="preserve"> </w:t>
+      </w:r>
+      <w:r>
+        <w:rPr>
+          <w:iCs/>
+          <w:i/>
+        </w:rPr>
+        <w:t xml:space="preserve">b</w:t>
+      </w:r>
+      <w:r>
+        <w:t xml:space="preserve"> </w:t>
+      </w:r>
+      <w:r>
+        <w:t xml:space="preserve">= 0.07, 95% CI = [-0.09, 0.23],</w:t>
+      </w:r>
+      <w:r>
+        <w:t xml:space="preserve"> </w:t>
+      </w:r>
+      <w:r>
+        <w:rPr>
+          <w:iCs/>
+          <w:i/>
+        </w:rPr>
+        <w:t xml:space="preserve">SE</w:t>
+      </w:r>
+      <w:r>
+        <w:t xml:space="preserve"> </w:t>
+      </w:r>
+      <w:r>
+        <w:t xml:space="preserve">= 0.08,</w:t>
+      </w:r>
+      <w:r>
+        <w:t xml:space="preserve"> </w:t>
+      </w:r>
+      <w:r>
+        <w:rPr>
+          <w:iCs/>
+          <w:i/>
+        </w:rPr>
+        <w:t xml:space="preserve">Z</w:t>
+      </w:r>
+      <w:r>
+        <w:t xml:space="preserve"> </w:t>
+      </w:r>
+      <w:r>
+        <w:t xml:space="preserve">= 0.86,</w:t>
+      </w:r>
+      <w:r>
+        <w:t xml:space="preserve"> </w:t>
+      </w:r>
+      <w:r>
+        <w:rPr>
+          <w:iCs/>
+          <w:i/>
+        </w:rPr>
+        <w:t xml:space="preserve">p</w:t>
+      </w:r>
+      <w:r>
+        <w:t xml:space="preserve"> </w:t>
+      </w:r>
+      <w:r>
+        <w:t xml:space="preserve">= .391. The Author Advised version did not produce significantly larger effect sizes when compared with the In House versions.</w:t>
+      </w:r>
+    </w:p>
     <w:bookmarkEnd w:id="29"/>
-    <w:bookmarkStart w:id="30" w:name="X29592220de5c9185f2b682c0ce7513d52858c49"/>
+    <w:bookmarkStart w:id="30" w:name="X84111581ee6b5e634403d42ca8ac8d478a3dbad"/>
     <w:p>
       <w:pPr>
         <w:pStyle w:val="berschrift2"/>
@@ -1105,582 +1685,6 @@
           <w:rStyle w:val="SectionNumber"/>
         </w:rPr>
         <w:t xml:space="preserve">1.4</w:t>
-      </w:r>
-      <w:r>
-        <w:tab/>
-      </w:r>
-      <w:r>
-        <w:t xml:space="preserve">Research Question 2: Moderation by Author Advised/In House protocol</w:t>
-      </w:r>
-    </w:p>
-    <w:p>
-      <w:pPr>
-        <w:pStyle w:val="FirstParagraph"/>
-      </w:pPr>
-      <w:r>
-        <w:t xml:space="preserve">A covariate of protocol type (In House vs Author Advised) was added to the random effects model to create a mixed-effects meta-analysis. This is our primary model of interest, and the model most similar to the three-level mixed-effects meta-analysis that we pre-registered as our primary outcome.</w:t>
-      </w:r>
-    </w:p>
-    <w:p>
-      <w:pPr>
-        <w:pStyle w:val="Textkrper"/>
-      </w:pPr>
-      <w:r>
-        <w:t xml:space="preserve">This analysis again produces an overall grand mean effect size, and those were again near zero and relatively precisely estimated across all three Exclusion Sets:</w:t>
-      </w:r>
-      <w:r>
-        <w:t xml:space="preserve"> </w:t>
-      </w:r>
-      <w:r>
-        <w:t xml:space="preserve">Exclusion Set 1:</w:t>
-      </w:r>
-      <w:r>
-        <w:t xml:space="preserve"> </w:t>
-      </w:r>
-      <w:r>
-        <w:rPr>
-          <w:iCs/>
-          <w:i/>
-        </w:rPr>
-        <w:t xml:space="preserve">Hedges’ g</w:t>
-      </w:r>
-      <w:r>
-        <w:t xml:space="preserve"> </w:t>
-      </w:r>
-      <w:r>
-        <w:t xml:space="preserve">= 0.07, 95% CI = [-0.03, 0.17],</w:t>
-      </w:r>
-      <w:r>
-        <w:t xml:space="preserve"> </w:t>
-      </w:r>
-      <w:r>
-        <w:rPr>
-          <w:iCs/>
-          <w:i/>
-        </w:rPr>
-        <w:t xml:space="preserve">SE</w:t>
-      </w:r>
-      <w:r>
-        <w:t xml:space="preserve"> </w:t>
-      </w:r>
-      <w:r>
-        <w:t xml:space="preserve">= 0.05,</w:t>
-      </w:r>
-      <w:r>
-        <w:t xml:space="preserve"> </w:t>
-      </w:r>
-      <w:r>
-        <w:rPr>
-          <w:iCs/>
-          <w:i/>
-        </w:rPr>
-        <w:t xml:space="preserve">Z</w:t>
-      </w:r>
-      <w:r>
-        <w:t xml:space="preserve"> </w:t>
-      </w:r>
-      <w:r>
-        <w:t xml:space="preserve">= 1.33,</w:t>
-      </w:r>
-      <w:r>
-        <w:t xml:space="preserve"> </w:t>
-      </w:r>
-      <w:r>
-        <w:rPr>
-          <w:iCs/>
-          <w:i/>
-        </w:rPr>
-        <w:t xml:space="preserve">p</w:t>
-      </w:r>
-      <w:r>
-        <w:t xml:space="preserve"> </w:t>
-      </w:r>
-      <w:r>
-        <w:t xml:space="preserve">= .182.</w:t>
-      </w:r>
-      <w:r>
-        <w:t xml:space="preserve"> </w:t>
-      </w:r>
-      <w:r>
-        <w:t xml:space="preserve">Exclusion Set 2:</w:t>
-      </w:r>
-      <w:r>
-        <w:t xml:space="preserve"> </w:t>
-      </w:r>
-      <w:r>
-        <w:rPr>
-          <w:iCs/>
-          <w:i/>
-        </w:rPr>
-        <w:t xml:space="preserve">Hedges’ g</w:t>
-      </w:r>
-      <w:r>
-        <w:t xml:space="preserve"> </w:t>
-      </w:r>
-      <w:r>
-        <w:t xml:space="preserve">= 0.11, 95% CI = [-0.02, 0.24],</w:t>
-      </w:r>
-      <w:r>
-        <w:t xml:space="preserve"> </w:t>
-      </w:r>
-      <w:r>
-        <w:rPr>
-          <w:iCs/>
-          <w:i/>
-        </w:rPr>
-        <w:t xml:space="preserve">SE</w:t>
-      </w:r>
-      <w:r>
-        <w:t xml:space="preserve"> </w:t>
-      </w:r>
-      <w:r>
-        <w:t xml:space="preserve">= 0.07,</w:t>
-      </w:r>
-      <w:r>
-        <w:t xml:space="preserve"> </w:t>
-      </w:r>
-      <w:r>
-        <w:rPr>
-          <w:iCs/>
-          <w:i/>
-        </w:rPr>
-        <w:t xml:space="preserve">Z</w:t>
-      </w:r>
-      <w:r>
-        <w:t xml:space="preserve"> </w:t>
-      </w:r>
-      <w:r>
-        <w:t xml:space="preserve">= 1.71,</w:t>
-      </w:r>
-      <w:r>
-        <w:t xml:space="preserve"> </w:t>
-      </w:r>
-      <w:r>
-        <w:rPr>
-          <w:iCs/>
-          <w:i/>
-        </w:rPr>
-        <w:t xml:space="preserve">p</w:t>
-      </w:r>
-      <w:r>
-        <w:t xml:space="preserve"> </w:t>
-      </w:r>
-      <w:r>
-        <w:t xml:space="preserve">= .087.</w:t>
-      </w:r>
-      <w:r>
-        <w:t xml:space="preserve"> </w:t>
-      </w:r>
-      <w:r>
-        <w:t xml:space="preserve">Exclusion Set 3:</w:t>
-      </w:r>
-      <w:r>
-        <w:t xml:space="preserve"> </w:t>
-      </w:r>
-      <w:r>
-        <w:rPr>
-          <w:iCs/>
-          <w:i/>
-        </w:rPr>
-        <w:t xml:space="preserve">Hedges’ g</w:t>
-      </w:r>
-      <w:r>
-        <w:t xml:space="preserve"> </w:t>
-      </w:r>
-      <w:r>
-        <w:t xml:space="preserve">= 0.13, 95% CI = [-0.03, 0.29],</w:t>
-      </w:r>
-      <w:r>
-        <w:t xml:space="preserve"> </w:t>
-      </w:r>
-      <w:r>
-        <w:rPr>
-          <w:iCs/>
-          <w:i/>
-        </w:rPr>
-        <w:t xml:space="preserve">SE</w:t>
-      </w:r>
-      <w:r>
-        <w:t xml:space="preserve"> </w:t>
-      </w:r>
-      <w:r>
-        <w:t xml:space="preserve">= 0.08,</w:t>
-      </w:r>
-      <w:r>
-        <w:t xml:space="preserve"> </w:t>
-      </w:r>
-      <w:r>
-        <w:rPr>
-          <w:iCs/>
-          <w:i/>
-        </w:rPr>
-        <w:t xml:space="preserve">Z</w:t>
-      </w:r>
-      <w:r>
-        <w:t xml:space="preserve"> </w:t>
-      </w:r>
-      <w:r>
-        <w:t xml:space="preserve">= 1.57,</w:t>
-      </w:r>
-      <w:r>
-        <w:t xml:space="preserve"> </w:t>
-      </w:r>
-      <w:r>
-        <w:rPr>
-          <w:iCs/>
-          <w:i/>
-        </w:rPr>
-        <w:t xml:space="preserve">p</w:t>
-      </w:r>
-      <w:r>
-        <w:t xml:space="preserve"> </w:t>
-      </w:r>
-      <w:r>
-        <w:t xml:space="preserve">= .117.</w:t>
-      </w:r>
-    </w:p>
-    <w:p>
-      <w:pPr>
-        <w:pStyle w:val="Textkrper"/>
-      </w:pPr>
-      <w:r>
-        <w:t xml:space="preserve">Again, significant heterogeneity was not observed:</w:t>
-      </w:r>
-      <w:r>
-        <w:t xml:space="preserve"> </w:t>
-      </w:r>
-      <w:r>
-        <w:t xml:space="preserve">Exclusion Set 1,</w:t>
-      </w:r>
-      <w:r>
-        <w:t xml:space="preserve"> </w:t>
-      </w:r>
-      <w:r>
-        <w:rPr>
-          <w:iCs/>
-          <w:i/>
-        </w:rPr>
-        <w:t xml:space="preserve">Q</w:t>
-      </w:r>
-      <w:r>
-        <w:t xml:space="preserve">(16) = 19.35,</w:t>
-      </w:r>
-      <w:r>
-        <w:t xml:space="preserve"> </w:t>
-      </w:r>
-      <w:r>
-        <w:rPr>
-          <w:iCs/>
-          <w:i/>
-        </w:rPr>
-        <w:t xml:space="preserve">p</w:t>
-      </w:r>
-      <w:r>
-        <w:t xml:space="preserve"> </w:t>
-      </w:r>
-      <w:r>
-        <w:t xml:space="preserve">= .251;</w:t>
-      </w:r>
-      <w:r>
-        <w:t xml:space="preserve"> </w:t>
-      </w:r>
-      <w:r>
-        <w:t xml:space="preserve">Exclusion Set 2,</w:t>
-      </w:r>
-      <w:r>
-        <w:t xml:space="preserve"> </w:t>
-      </w:r>
-      <w:r>
-        <w:rPr>
-          <w:iCs/>
-          <w:i/>
-        </w:rPr>
-        <w:t xml:space="preserve">Q</w:t>
-      </w:r>
-      <w:r>
-        <w:t xml:space="preserve">(16) = 21.72,</w:t>
-      </w:r>
-      <w:r>
-        <w:t xml:space="preserve"> </w:t>
-      </w:r>
-      <w:r>
-        <w:rPr>
-          <w:iCs/>
-          <w:i/>
-        </w:rPr>
-        <w:t xml:space="preserve">p</w:t>
-      </w:r>
-      <w:r>
-        <w:t xml:space="preserve"> </w:t>
-      </w:r>
-      <w:r>
-        <w:t xml:space="preserve">= .152;</w:t>
-      </w:r>
-      <w:r>
-        <w:t xml:space="preserve"> </w:t>
-      </w:r>
-      <w:r>
-        <w:t xml:space="preserve">Exclusion Set 3,</w:t>
-      </w:r>
-      <w:r>
-        <w:t xml:space="preserve"> </w:t>
-      </w:r>
-      <w:r>
-        <w:rPr>
-          <w:iCs/>
-          <w:i/>
-        </w:rPr>
-        <w:t xml:space="preserve">Q</w:t>
-      </w:r>
-      <w:r>
-        <w:t xml:space="preserve">(16) = 18.57,</w:t>
-      </w:r>
-      <w:r>
-        <w:t xml:space="preserve"> </w:t>
-      </w:r>
-      <w:r>
-        <w:rPr>
-          <w:iCs/>
-          <w:i/>
-        </w:rPr>
-        <w:t xml:space="preserve">p</w:t>
-      </w:r>
-      <w:r>
-        <w:t xml:space="preserve"> </w:t>
-      </w:r>
-      <w:r>
-        <w:t xml:space="preserve">= .292.</w:t>
-      </w:r>
-    </w:p>
-    <w:p>
-      <w:pPr>
-        <w:pStyle w:val="Textkrper"/>
-      </w:pPr>
-      <w:r>
-        <w:t xml:space="preserve">Critically, protocol version did not significantly predict replication effect size regardless of which exclusion criteria were used.</w:t>
-      </w:r>
-      <w:r>
-        <w:t xml:space="preserve"> </w:t>
-      </w:r>
-      <w:r>
-        <w:t xml:space="preserve">Exclusion Set 1:</w:t>
-      </w:r>
-      <w:r>
-        <w:t xml:space="preserve"> </w:t>
-      </w:r>
-      <w:r>
-        <w:rPr>
-          <w:iCs/>
-          <w:i/>
-        </w:rPr>
-        <w:t xml:space="preserve">b</w:t>
-      </w:r>
-      <w:r>
-        <w:t xml:space="preserve"> </w:t>
-      </w:r>
-      <w:r>
-        <w:t xml:space="preserve">= 0.01, 95% CI = [-0.09, 0.11],</w:t>
-      </w:r>
-      <w:r>
-        <w:t xml:space="preserve"> </w:t>
-      </w:r>
-      <w:r>
-        <w:rPr>
-          <w:iCs/>
-          <w:i/>
-        </w:rPr>
-        <w:t xml:space="preserve">SE</w:t>
-      </w:r>
-      <w:r>
-        <w:t xml:space="preserve"> </w:t>
-      </w:r>
-      <w:r>
-        <w:t xml:space="preserve">= 0.05,</w:t>
-      </w:r>
-      <w:r>
-        <w:t xml:space="preserve"> </w:t>
-      </w:r>
-      <w:r>
-        <w:rPr>
-          <w:iCs/>
-          <w:i/>
-        </w:rPr>
-        <w:t xml:space="preserve">Z</w:t>
-      </w:r>
-      <w:r>
-        <w:t xml:space="preserve"> </w:t>
-      </w:r>
-      <w:r>
-        <w:t xml:space="preserve">= 0.20,</w:t>
-      </w:r>
-      <w:r>
-        <w:t xml:space="preserve"> </w:t>
-      </w:r>
-      <w:r>
-        <w:rPr>
-          <w:iCs/>
-          <w:i/>
-        </w:rPr>
-        <w:t xml:space="preserve">p</w:t>
-      </w:r>
-      <w:r>
-        <w:t xml:space="preserve"> </w:t>
-      </w:r>
-      <w:r>
-        <w:t xml:space="preserve">= .842;</w:t>
-      </w:r>
-      <w:r>
-        <w:t xml:space="preserve"> </w:t>
-      </w:r>
-      <w:r>
-        <w:t xml:space="preserve">Exclusion Set 2:</w:t>
-      </w:r>
-      <w:r>
-        <w:t xml:space="preserve"> </w:t>
-      </w:r>
-      <w:r>
-        <w:rPr>
-          <w:iCs/>
-          <w:i/>
-        </w:rPr>
-        <w:t xml:space="preserve">b</w:t>
-      </w:r>
-      <w:r>
-        <w:t xml:space="preserve"> </w:t>
-      </w:r>
-      <w:r>
-        <w:t xml:space="preserve">= 0.05, 95% CI = [-0.08, 0.18],</w:t>
-      </w:r>
-      <w:r>
-        <w:t xml:space="preserve"> </w:t>
-      </w:r>
-      <w:r>
-        <w:rPr>
-          <w:iCs/>
-          <w:i/>
-        </w:rPr>
-        <w:t xml:space="preserve">SE</w:t>
-      </w:r>
-      <w:r>
-        <w:t xml:space="preserve"> </w:t>
-      </w:r>
-      <w:r>
-        <w:t xml:space="preserve">= 0.07,</w:t>
-      </w:r>
-      <w:r>
-        <w:t xml:space="preserve"> </w:t>
-      </w:r>
-      <w:r>
-        <w:rPr>
-          <w:iCs/>
-          <w:i/>
-        </w:rPr>
-        <w:t xml:space="preserve">Z</w:t>
-      </w:r>
-      <w:r>
-        <w:t xml:space="preserve"> </w:t>
-      </w:r>
-      <w:r>
-        <w:t xml:space="preserve">= 0.82,</w:t>
-      </w:r>
-      <w:r>
-        <w:t xml:space="preserve"> </w:t>
-      </w:r>
-      <w:r>
-        <w:rPr>
-          <w:iCs/>
-          <w:i/>
-        </w:rPr>
-        <w:t xml:space="preserve">p</w:t>
-      </w:r>
-      <w:r>
-        <w:t xml:space="preserve"> </w:t>
-      </w:r>
-      <w:r>
-        <w:t xml:space="preserve">= .410;</w:t>
-      </w:r>
-      <w:r>
-        <w:t xml:space="preserve"> </w:t>
-      </w:r>
-      <w:r>
-        <w:t xml:space="preserve">Exclusion Set 3:</w:t>
-      </w:r>
-      <w:r>
-        <w:t xml:space="preserve"> </w:t>
-      </w:r>
-      <w:r>
-        <w:rPr>
-          <w:iCs/>
-          <w:i/>
-        </w:rPr>
-        <w:t xml:space="preserve">b</w:t>
-      </w:r>
-      <w:r>
-        <w:t xml:space="preserve"> </w:t>
-      </w:r>
-      <w:r>
-        <w:t xml:space="preserve">= 0.07, 95% CI = [-0.09, 0.23],</w:t>
-      </w:r>
-      <w:r>
-        <w:t xml:space="preserve"> </w:t>
-      </w:r>
-      <w:r>
-        <w:rPr>
-          <w:iCs/>
-          <w:i/>
-        </w:rPr>
-        <w:t xml:space="preserve">SE</w:t>
-      </w:r>
-      <w:r>
-        <w:t xml:space="preserve"> </w:t>
-      </w:r>
-      <w:r>
-        <w:t xml:space="preserve">= 0.08,</w:t>
-      </w:r>
-      <w:r>
-        <w:t xml:space="preserve"> </w:t>
-      </w:r>
-      <w:r>
-        <w:rPr>
-          <w:iCs/>
-          <w:i/>
-        </w:rPr>
-        <w:t xml:space="preserve">Z</w:t>
-      </w:r>
-      <w:r>
-        <w:t xml:space="preserve"> </w:t>
-      </w:r>
-      <w:r>
-        <w:t xml:space="preserve">= 0.86,</w:t>
-      </w:r>
-      <w:r>
-        <w:t xml:space="preserve"> </w:t>
-      </w:r>
-      <w:r>
-        <w:rPr>
-          <w:iCs/>
-          <w:i/>
-        </w:rPr>
-        <w:t xml:space="preserve">p</w:t>
-      </w:r>
-      <w:r>
-        <w:t xml:space="preserve"> </w:t>
-      </w:r>
-      <w:r>
-        <w:t xml:space="preserve">= .391. The Author Advised version did not produce significantly larger effect sizes when compared with the In House versions.</w:t>
-      </w:r>
-    </w:p>
-    <w:bookmarkEnd w:id="30"/>
-    <w:bookmarkStart w:id="31" w:name="X84111581ee6b5e634403d42ca8ac8d478a3dbad"/>
-    <w:p>
-      <w:pPr>
-        <w:pStyle w:val="berschrift2"/>
-      </w:pPr>
-      <w:r>
-        <w:rPr>
-          <w:rStyle w:val="SectionNumber"/>
-        </w:rPr>
-        <w:t xml:space="preserve">1.5</w:t>
       </w:r>
       <w:r>
         <w:tab/>
@@ -1903,8 +1907,8 @@
         <w:t xml:space="preserve">Overall, this evidence indicates that neither In House nor Author Advised labs showed significant variability in effect size across sites, despite the fact that In House labs were unambiguously more variable in their procedural implementation. This does not mean the variances were equal, but based on the present evidence we cannot conclude that they were different.</w:t>
       </w:r>
     </w:p>
-    <w:bookmarkEnd w:id="31"/>
-    <w:bookmarkStart w:id="34" w:name="follow-up-exploratory-analyses"/>
+    <w:bookmarkEnd w:id="30"/>
+    <w:bookmarkStart w:id="34" w:name="X25153fbcdda6f1aad6cfc2299e4882fdfd02862"/>
     <w:p>
       <w:pPr>
         <w:pStyle w:val="berschrift2"/>
@@ -1913,18 +1917,151 @@
         <w:rPr>
           <w:rStyle w:val="SectionNumber"/>
         </w:rPr>
-        <w:t xml:space="preserve">1.6</w:t>
+        <w:t xml:space="preserve">1.5</w:t>
       </w:r>
       <w:r>
         <w:tab/>
       </w:r>
       <w:r>
-        <w:t xml:space="preserve">Follow-Up Exploratory Analyses</w:t>
+        <w:t xml:space="preserve">Follow-Up Exploratory (non-preregistered) Analyses</w:t>
       </w:r>
     </w:p>
     <w:p>
       <w:pPr>
         <w:pStyle w:val="FirstParagraph"/>
+      </w:pPr>
+      <w:r>
+        <w:t xml:space="preserve">Results reported in this section were not pre-registered and should be considered exploratory.</w:t>
+      </w:r>
+    </w:p>
+    <w:p>
+      <w:pPr>
+        <w:pStyle w:val="Textkrper"/>
+      </w:pPr>
+      <w:r>
+        <w:rPr>
+          <w:bCs/>
+          <w:b/>
+        </w:rPr>
+        <w:t xml:space="preserve">Researcher expectations and characteristics</w:t>
+      </w:r>
+      <w:r>
+        <w:t xml:space="preserve"> </w:t>
+      </w:r>
+      <w:r>
+        <w:t xml:space="preserve">A total of 23 researchers from 17 participating sites completed an experimenter survey about their motivations and expertise. This survey was administered during data collection, and although no researcher had access to overall project-wide results, about one third of the researchers reported looking at or analyzing their own site’s data prior to completing the survey. Psychology research experience ranged from 0 to 28 years (</w:t>
+      </w:r>
+      <w:r>
+        <w:rPr>
+          <w:iCs/>
+          <w:i/>
+        </w:rPr>
+        <w:t xml:space="preserve">M</w:t>
+      </w:r>
+      <w:r>
+        <w:t xml:space="preserve"> </w:t>
+      </w:r>
+      <w:r>
+        <w:t xml:space="preserve">= 9.78,</w:t>
+      </w:r>
+      <w:r>
+        <w:t xml:space="preserve"> </w:t>
+      </w:r>
+      <w:r>
+        <w:rPr>
+          <w:iCs/>
+          <w:i/>
+        </w:rPr>
+        <w:t xml:space="preserve">SD</w:t>
+      </w:r>
+      <w:r>
+        <w:t xml:space="preserve"> </w:t>
+      </w:r>
+      <w:r>
+        <w:t xml:space="preserve">= 9.50).</w:t>
+      </w:r>
+      <w:r>
+        <w:t xml:space="preserve"> </w:t>
+      </w:r>
+      <w:r>
+        <w:t xml:space="preserve">Five (22%) indicated they had</w:t>
+      </w:r>
+      <w:r>
+        <w:t xml:space="preserve"> </w:t>
+      </w:r>
+      <w:r>
+        <w:t xml:space="preserve">“</w:t>
+      </w:r>
+      <w:r>
+        <w:t xml:space="preserve">a lot</w:t>
+      </w:r>
+      <w:r>
+        <w:t xml:space="preserve">”</w:t>
+      </w:r>
+      <w:r>
+        <w:t xml:space="preserve"> </w:t>
+      </w:r>
+      <w:r>
+        <w:t xml:space="preserve">of TMT knowledge, eight (35%) indicated</w:t>
+      </w:r>
+      <w:r>
+        <w:t xml:space="preserve"> </w:t>
+      </w:r>
+      <w:r>
+        <w:t xml:space="preserve">“</w:t>
+      </w:r>
+      <w:r>
+        <w:t xml:space="preserve">some</w:t>
+      </w:r>
+      <w:r>
+        <w:t xml:space="preserve">”</w:t>
+      </w:r>
+      <w:r>
+        <w:t xml:space="preserve"> </w:t>
+      </w:r>
+      <w:r>
+        <w:t xml:space="preserve">knowledge, four (17%) indicated little knowledge, five (22%) indicated zero knowledge, and one (4%) did not respond to the question.</w:t>
+      </w:r>
+      <w:r>
+        <w:t xml:space="preserve"> </w:t>
+      </w:r>
+      <w:r>
+        <w:t xml:space="preserve">One researcher indicated that they were an expert in TMT, but their site did not reach the minimum sample size specified by the preregistration.</w:t>
+      </w:r>
+      <w:r>
+        <w:t xml:space="preserve"> </w:t>
+      </w:r>
+    </w:p>
+    <w:p>
+      <w:pPr>
+        <w:pStyle w:val="Textkrper"/>
+      </w:pPr>
+      <w:r>
+        <w:t xml:space="preserve">When asked what outcome they wanted to happen, ten (43%) indicated that they hoped for the project to successfully replicate the TMT effect, nine (39%) indicated no preference, and two (9%) hoped the project would result in a failure to replicate, with two (9%) researchers leaving the question blank. On average, the teams estimated a 56% chance of successful replication with a wide range of estimates from 20% to 95% (</w:t>
+      </w:r>
+      <w:r>
+        <w:rPr>
+          <w:iCs/>
+          <w:i/>
+        </w:rPr>
+        <w:t xml:space="preserve">SD</w:t>
+      </w:r>
+      <w:r>
+        <w:t xml:space="preserve"> </w:t>
+      </w:r>
+      <w:r>
+        <w:t xml:space="preserve">= 23.15).</w:t>
+      </w:r>
+      <w:r>
+        <w:rPr>
+          <w:rStyle w:val="Funotenzeichen"/>
+        </w:rPr>
+        <w:footnoteReference w:id="31"/>
+      </w:r>
+    </w:p>
+    <w:p>
+      <w:pPr>
+        <w:pStyle w:val="Textkrper"/>
       </w:pPr>
       <w:r>
         <w:rPr>
@@ -2710,7 +2847,37 @@
       </w:r>
     </w:p>
   </w:footnote>
-  <w:footnote w:id="25">
+  <w:footnote w:id="22">
+    <w:p>
+      <w:pPr>
+        <w:pStyle w:val="Funotentext"/>
+      </w:pPr>
+      <w:r>
+        <w:rPr>
+          <w:rStyle w:val="Funotenzeichen"/>
+        </w:rPr>
+        <w:footnoteRef/>
+      </w:r>
+      <w:r>
+        <w:t xml:space="preserve"> </w:t>
+      </w:r>
+      <w:r>
+        <w:t xml:space="preserve">Whether these participants are included or excluded has little impact on the results. When these participants are included, some confidence intervals are somewhat narrower, and some results show effect sizes that are slightly smaller. The results presented without these exclusions may be viewed on the OSF page, and all data are available for reanalysis:</w:t>
+      </w:r>
+      <w:r>
+        <w:t xml:space="preserve"> </w:t>
+      </w:r>
+      <w:hyperlink r:id="rId23">
+        <w:r>
+          <w:rPr>
+            <w:rStyle w:val="Hyperlink"/>
+          </w:rPr>
+          <w:t xml:space="preserve">https://osf.io/8ccnw/</w:t>
+        </w:r>
+      </w:hyperlink>
+    </w:p>
+  </w:footnote>
+  <w:footnote w:id="31">
     <w:p>
       <w:pPr>
         <w:pStyle w:val="Funotentext"/>

</xml_diff>

<commit_message>
add results explanations req by KAR
</commit_message>
<xml_diff>
--- a/006_ml4_papaja_results.docx
+++ b/006_ml4_papaja_results.docx
@@ -992,7 +992,7 @@
         <w:t xml:space="preserve"> </w:t>
       </w:r>
       <w:r>
-        <w:t xml:space="preserve">for the other two Exclusion Sets.)</w:t>
+        <w:t xml:space="preserve">for the other two Exclusion Sets.) These results indicate that, in the aggregate, we failed to replicate the predicted mortality salience effect.</w:t>
       </w:r>
     </w:p>
     <w:p>
@@ -1106,6 +1106,12 @@
       </w:r>
       <w:r>
         <w:t xml:space="preserve">= .292.</w:t>
+      </w:r>
+      <w:r>
+        <w:t xml:space="preserve"> </w:t>
+      </w:r>
+      <w:r>
+        <w:t xml:space="preserve">This result suggests that any observed differences in effect size between sites are likely due to random noise, as opposed to true differences in underlying effect size.</w:t>
       </w:r>
     </w:p>
     <w:p>
@@ -1472,6 +1478,12 @@
       </w:r>
       <w:r>
         <w:t xml:space="preserve">= .292.</w:t>
+      </w:r>
+      <w:r>
+        <w:t xml:space="preserve"> </w:t>
+      </w:r>
+      <w:r>
+        <w:t xml:space="preserve">This again suggests that any observed differences in effect size between sites are likely due to random noise, as opposed to true differences in effect size.</w:t>
       </w:r>
     </w:p>
     <w:p>

</xml_diff>

<commit_message>
Update text with Brian comments
</commit_message>
<xml_diff>
--- a/006_ml4_papaja_results.docx
+++ b/006_ml4_papaja_results.docx
@@ -759,7 +759,7 @@
         <w:pStyle w:val="FirstParagraph"/>
       </w:pPr>
       <w:r>
-        <w:t xml:space="preserve">The most basic question is whether we observed the predicted effect of mortality salience on preference for pro- vs anti- American essay authors. To assess this we conducted a random-effects meta-analysis. This analysis produces the grand mean effect size across all sites and versions. Regardless of which exclusion criteria were used, we did not observe the predicted effect, and the confidence interval was quite narrow:</w:t>
+        <w:t xml:space="preserve">The most basic question is whether we observed the predicted effect of mortality salience on preference for pro- vs anti- American essay authors. To assess this, we conducted a random-effects meta-analysis. This analysis produces the grand mean effect size across all sites and versions. Regardless of which exclusion criteria were used, we did not observe the predicted effect, and the confidence interval was quite narrow:</w:t>
       </w:r>
       <w:r>
         <w:t xml:space="preserve"> </w:t>
@@ -2844,11 +2844,11 @@
     <w:bookmarkEnd w:id="37"/>
     <w:bookmarkEnd w:id="38"/>
     <w:sectPr>
-      <w:headerReference w:type="even" r:id="rId10"/>
-      <w:headerReference w:type="default" r:id="rId9"/>
-      <w:headerReference w:type="first" r:id="rId11"/>
-      <w:pgSz w:w="12240" w:h="15840"/>
-      <w:pgMar w:top="1417" w:right="1417" w:bottom="1134" w:left="1417" w:header="720" w:footer="720" w:gutter="0"/>
+      <w:headerReference r:id="rId10" w:type="even"/>
+      <w:headerReference r:id="rId9" w:type="default"/>
+      <w:headerReference r:id="rId11" w:type="first"/>
+      <w:pgSz w:h="15840" w:w="12240"/>
+      <w:pgMar w:bottom="1134" w:footer="720" w:gutter="0" w:header="720" w:left="1417" w:right="1417" w:top="1417"/>
       <w:cols w:space="720"/>
       <w:titlePg/>
       <w:docGrid w:linePitch="326"/>
@@ -2955,7 +2955,7 @@
         <w:t xml:space="preserve"> </w:t>
       </w:r>
       <w:r>
-        <w:t xml:space="preserve">We did not specifically pre-register whether tests would be one- or two-tailed, and some have argued that one-tailed tests would be more appropriate (e.g., Chatard, Hirschberger, &amp; Pyszczynski, 2020). However, we had always intended to use two-tailed tests and this is consistent with both prior Many Labs projects (Klein et al., 2014; 2018, Ebersole et al., 2016) and the pre-registered sample analysis code (</w:t>
+        <w:t xml:space="preserve">We did not specifically pre-register whether tests would be one- or two-tailed, and some have argued that one-tailed tests would be more appropriate (e.g., Chatard, Hirschberger, &amp; Pyszczynski, 2020). However, we had always intended to use two-tailed tests and this is consistent with all prior Many Labs projects (Klein et al., 2014; 2018, Ebersole et al., 2016; 2020) and the pre-registered sample analysis code (</w:t>
       </w:r>
       <w:hyperlink r:id="rId21">
         <w:r>
@@ -3244,8 +3244,8 @@
 </file>
 
 <file path=word/numbering.xml><?xml version="1.0" encoding="utf-8"?>
-<w:numbering xmlns:wpc="http://schemas.microsoft.com/office/word/2010/wordprocessingCanvas" xmlns:cx="http://schemas.microsoft.com/office/drawing/2014/chartex" xmlns:cx1="http://schemas.microsoft.com/office/drawing/2015/9/8/chartex" xmlns:cx2="http://schemas.microsoft.com/office/drawing/2015/10/21/chartex" xmlns:cx3="http://schemas.microsoft.com/office/drawing/2016/5/9/chartex" xmlns:cx4="http://schemas.microsoft.com/office/drawing/2016/5/10/chartex" xmlns:cx5="http://schemas.microsoft.com/office/drawing/2016/5/11/chartex" xmlns:cx6="http://schemas.microsoft.com/office/drawing/2016/5/12/chartex" xmlns:cx7="http://schemas.microsoft.com/office/drawing/2016/5/13/chartex" xmlns:cx8="http://schemas.microsoft.com/office/drawing/2016/5/14/chartex" xmlns:mc="http://schemas.openxmlformats.org/markup-compatibility/2006" xmlns:aink="http://schemas.microsoft.com/office/drawing/2016/ink" xmlns:am3d="http://schemas.microsoft.com/office/drawing/2017/model3d" xmlns:o="urn:schemas-microsoft-com:office:office" xmlns:r="http://schemas.openxmlformats.org/officeDocument/2006/relationships" xmlns:m="http://schemas.openxmlformats.org/officeDocument/2006/math" xmlns:v="urn:schemas-microsoft-com:vml" xmlns:wp14="http://schemas.microsoft.com/office/word/2010/wordprocessingDrawing" xmlns:wp="http://schemas.openxmlformats.org/drawingml/2006/wordprocessingDrawing" xmlns:w10="urn:schemas-microsoft-com:office:word" xmlns:w="http://schemas.openxmlformats.org/wordprocessingml/2006/main" xmlns:w14="http://schemas.microsoft.com/office/word/2010/wordml" xmlns:w15="http://schemas.microsoft.com/office/word/2012/wordml" xmlns:w16cid="http://schemas.microsoft.com/office/word/2016/wordml/cid" xmlns:w16se="http://schemas.microsoft.com/office/word/2015/wordml/symex" xmlns:wpg="http://schemas.microsoft.com/office/word/2010/wordprocessingGroup" xmlns:wpi="http://schemas.microsoft.com/office/word/2010/wordprocessingInk" xmlns:wne="http://schemas.microsoft.com/office/word/2006/wordml" xmlns:wps="http://schemas.microsoft.com/office/word/2010/wordprocessingShape" mc:Ignorable="w14 w15 w16se w16cid wp14">
-  <w:abstractNum w:abstractNumId="0" w15:restartNumberingAfterBreak="0">
+<w:numbering xmlns:aink="http://schemas.microsoft.com/office/drawing/2016/ink" xmlns:am3d="http://schemas.microsoft.com/office/drawing/2017/model3d" xmlns:cx="http://schemas.microsoft.com/office/drawing/2014/chartex" xmlns:cx1="http://schemas.microsoft.com/office/drawing/2015/9/8/chartex" xmlns:cx2="http://schemas.microsoft.com/office/drawing/2015/10/21/chartex" xmlns:cx3="http://schemas.microsoft.com/office/drawing/2016/5/9/chartex" xmlns:cx4="http://schemas.microsoft.com/office/drawing/2016/5/10/chartex" xmlns:cx5="http://schemas.microsoft.com/office/drawing/2016/5/11/chartex" xmlns:cx6="http://schemas.microsoft.com/office/drawing/2016/5/12/chartex" xmlns:cx7="http://schemas.microsoft.com/office/drawing/2016/5/13/chartex" xmlns:cx8="http://schemas.microsoft.com/office/drawing/2016/5/14/chartex" xmlns:m="http://schemas.openxmlformats.org/officeDocument/2006/math" xmlns:mc="http://schemas.openxmlformats.org/markup-compatibility/2006" xmlns:o="urn:schemas-microsoft-com:office:office" xmlns:r="http://schemas.openxmlformats.org/officeDocument/2006/relationships" xmlns:v="urn:schemas-microsoft-com:vml" xmlns:w="http://schemas.openxmlformats.org/wordprocessingml/2006/main" xmlns:w10="urn:schemas-microsoft-com:office:word" xmlns:w14="http://schemas.microsoft.com/office/word/2010/wordml" xmlns:w15="http://schemas.microsoft.com/office/word/2012/wordml" xmlns:w16cid="http://schemas.microsoft.com/office/word/2016/wordml/cid" xmlns:w16se="http://schemas.microsoft.com/office/word/2015/wordml/symex" xmlns:wne="http://schemas.microsoft.com/office/word/2006/wordml" xmlns:wp="http://schemas.openxmlformats.org/drawingml/2006/wordprocessingDrawing" xmlns:wp14="http://schemas.microsoft.com/office/word/2010/wordprocessingDrawing" xmlns:wpc="http://schemas.microsoft.com/office/word/2010/wordprocessingCanvas" xmlns:wpg="http://schemas.microsoft.com/office/word/2010/wordprocessingGroup" xmlns:wpi="http://schemas.microsoft.com/office/word/2010/wordprocessingInk" xmlns:wps="http://schemas.microsoft.com/office/word/2010/wordprocessingShape" mc:Ignorable="w14 w15 w16se w16cid wp14">
+  <w:abstractNum w15:restartNumberingAfterBreak="0" w:abstractNumId="0">
     <w:nsid w:val="EA454B4C"/>
     <w:multiLevelType w:val="multilevel"/>
     <w:tmpl w:val="9E9C40B6"/>
@@ -3255,9 +3255,9 @@
       <w:lvlJc w:val="left"/>
       <w:pPr>
         <w:tabs>
-          <w:tab w:val="num" w:pos="0"/>
+          <w:tab w:pos="0" w:val="num"/>
         </w:tabs>
-        <w:ind w:left="480" w:hanging="480"/>
+        <w:ind w:hanging="480" w:left="480"/>
       </w:pPr>
     </w:lvl>
     <w:lvl w:ilvl="1">
@@ -3266,9 +3266,9 @@
       <w:lvlJc w:val="left"/>
       <w:pPr>
         <w:tabs>
-          <w:tab w:val="num" w:pos="720"/>
+          <w:tab w:pos="720" w:val="num"/>
         </w:tabs>
-        <w:ind w:left="1200" w:hanging="480"/>
+        <w:ind w:hanging="480" w:left="1200"/>
       </w:pPr>
     </w:lvl>
     <w:lvl w:ilvl="2">
@@ -3277,9 +3277,9 @@
       <w:lvlJc w:val="left"/>
       <w:pPr>
         <w:tabs>
-          <w:tab w:val="num" w:pos="1440"/>
+          <w:tab w:pos="1440" w:val="num"/>
         </w:tabs>
-        <w:ind w:left="1920" w:hanging="480"/>
+        <w:ind w:hanging="480" w:left="1920"/>
       </w:pPr>
     </w:lvl>
     <w:lvl w:ilvl="3">
@@ -3288,9 +3288,9 @@
       <w:lvlJc w:val="left"/>
       <w:pPr>
         <w:tabs>
-          <w:tab w:val="num" w:pos="2160"/>
+          <w:tab w:pos="2160" w:val="num"/>
         </w:tabs>
-        <w:ind w:left="2640" w:hanging="480"/>
+        <w:ind w:hanging="480" w:left="2640"/>
       </w:pPr>
     </w:lvl>
     <w:lvl w:ilvl="4">
@@ -3299,9 +3299,9 @@
       <w:lvlJc w:val="left"/>
       <w:pPr>
         <w:tabs>
-          <w:tab w:val="num" w:pos="2880"/>
+          <w:tab w:pos="2880" w:val="num"/>
         </w:tabs>
-        <w:ind w:left="3360" w:hanging="480"/>
+        <w:ind w:hanging="480" w:left="3360"/>
       </w:pPr>
     </w:lvl>
     <w:lvl w:ilvl="5">
@@ -3310,9 +3310,9 @@
       <w:lvlJc w:val="left"/>
       <w:pPr>
         <w:tabs>
-          <w:tab w:val="num" w:pos="3600"/>
+          <w:tab w:pos="3600" w:val="num"/>
         </w:tabs>
-        <w:ind w:left="4080" w:hanging="480"/>
+        <w:ind w:hanging="480" w:left="4080"/>
       </w:pPr>
     </w:lvl>
     <w:lvl w:ilvl="6">
@@ -3321,9 +3321,9 @@
       <w:lvlJc w:val="left"/>
       <w:pPr>
         <w:tabs>
-          <w:tab w:val="num" w:pos="4320"/>
+          <w:tab w:pos="4320" w:val="num"/>
         </w:tabs>
-        <w:ind w:left="4800" w:hanging="480"/>
+        <w:ind w:hanging="480" w:left="4800"/>
       </w:pPr>
     </w:lvl>
     <w:lvl w:ilvl="7">
@@ -3332,9 +3332,9 @@
       <w:lvlJc w:val="left"/>
       <w:pPr>
         <w:tabs>
-          <w:tab w:val="num" w:pos="5040"/>
+          <w:tab w:pos="5040" w:val="num"/>
         </w:tabs>
-        <w:ind w:left="5520" w:hanging="480"/>
+        <w:ind w:hanging="480" w:left="5520"/>
       </w:pPr>
     </w:lvl>
     <w:lvl w:ilvl="8">
@@ -3343,13 +3343,13 @@
       <w:lvlJc w:val="left"/>
       <w:pPr>
         <w:tabs>
-          <w:tab w:val="num" w:pos="5760"/>
+          <w:tab w:pos="5760" w:val="num"/>
         </w:tabs>
-        <w:ind w:left="6240" w:hanging="480"/>
+        <w:ind w:hanging="480" w:left="6240"/>
       </w:pPr>
     </w:lvl>
   </w:abstractNum>
-  <w:abstractNum w:abstractNumId="1" w15:restartNumberingAfterBreak="0">
+  <w:abstractNum w15:restartNumberingAfterBreak="0" w:abstractNumId="1">
     <w:nsid w:val="FFFFFF7C"/>
     <w:multiLevelType w:val="singleLevel"/>
     <w:tmpl w:val="EC6A2DF6"/>
@@ -3360,13 +3360,13 @@
       <w:lvlJc w:val="left"/>
       <w:pPr>
         <w:tabs>
-          <w:tab w:val="num" w:pos="1492"/>
+          <w:tab w:pos="1492" w:val="num"/>
         </w:tabs>
-        <w:ind w:left="1492" w:hanging="360"/>
+        <w:ind w:hanging="360" w:left="1492"/>
       </w:pPr>
     </w:lvl>
   </w:abstractNum>
-  <w:abstractNum w:abstractNumId="2" w15:restartNumberingAfterBreak="0">
+  <w:abstractNum w15:restartNumberingAfterBreak="0" w:abstractNumId="2">
     <w:nsid w:val="FFFFFF7D"/>
     <w:multiLevelType w:val="singleLevel"/>
     <w:tmpl w:val="8C621322"/>
@@ -3377,13 +3377,13 @@
       <w:lvlJc w:val="left"/>
       <w:pPr>
         <w:tabs>
-          <w:tab w:val="num" w:pos="1209"/>
+          <w:tab w:pos="1209" w:val="num"/>
         </w:tabs>
-        <w:ind w:left="1209" w:hanging="360"/>
+        <w:ind w:hanging="360" w:left="1209"/>
       </w:pPr>
     </w:lvl>
   </w:abstractNum>
-  <w:abstractNum w:abstractNumId="3" w15:restartNumberingAfterBreak="0">
+  <w:abstractNum w15:restartNumberingAfterBreak="0" w:abstractNumId="3">
     <w:nsid w:val="FFFFFF7E"/>
     <w:multiLevelType w:val="singleLevel"/>
     <w:tmpl w:val="62BAE314"/>
@@ -3394,13 +3394,13 @@
       <w:lvlJc w:val="left"/>
       <w:pPr>
         <w:tabs>
-          <w:tab w:val="num" w:pos="926"/>
+          <w:tab w:pos="926" w:val="num"/>
         </w:tabs>
-        <w:ind w:left="926" w:hanging="360"/>
+        <w:ind w:hanging="360" w:left="926"/>
       </w:pPr>
     </w:lvl>
   </w:abstractNum>
-  <w:abstractNum w:abstractNumId="4" w15:restartNumberingAfterBreak="0">
+  <w:abstractNum w15:restartNumberingAfterBreak="0" w:abstractNumId="4">
     <w:nsid w:val="FFFFFF7F"/>
     <w:multiLevelType w:val="singleLevel"/>
     <w:tmpl w:val="24507FF6"/>
@@ -3411,13 +3411,13 @@
       <w:lvlJc w:val="left"/>
       <w:pPr>
         <w:tabs>
-          <w:tab w:val="num" w:pos="643"/>
+          <w:tab w:pos="643" w:val="num"/>
         </w:tabs>
-        <w:ind w:left="643" w:hanging="360"/>
+        <w:ind w:hanging="360" w:left="643"/>
       </w:pPr>
     </w:lvl>
   </w:abstractNum>
-  <w:abstractNum w:abstractNumId="5" w15:restartNumberingAfterBreak="0">
+  <w:abstractNum w15:restartNumberingAfterBreak="0" w:abstractNumId="5">
     <w:nsid w:val="FFFFFF80"/>
     <w:multiLevelType w:val="singleLevel"/>
     <w:tmpl w:val="D4C896B2"/>
@@ -3428,16 +3428,16 @@
       <w:lvlJc w:val="left"/>
       <w:pPr>
         <w:tabs>
-          <w:tab w:val="num" w:pos="1492"/>
+          <w:tab w:pos="1492" w:val="num"/>
         </w:tabs>
-        <w:ind w:left="1492" w:hanging="360"/>
+        <w:ind w:hanging="360" w:left="1492"/>
       </w:pPr>
       <w:rPr>
         <w:rFonts w:ascii="Symbol" w:hAnsi="Symbol" w:hint="default"/>
       </w:rPr>
     </w:lvl>
   </w:abstractNum>
-  <w:abstractNum w:abstractNumId="6" w15:restartNumberingAfterBreak="0">
+  <w:abstractNum w15:restartNumberingAfterBreak="0" w:abstractNumId="6">
     <w:nsid w:val="FFFFFF81"/>
     <w:multiLevelType w:val="singleLevel"/>
     <w:tmpl w:val="B6B486D6"/>
@@ -3448,16 +3448,16 @@
       <w:lvlJc w:val="left"/>
       <w:pPr>
         <w:tabs>
-          <w:tab w:val="num" w:pos="1209"/>
+          <w:tab w:pos="1209" w:val="num"/>
         </w:tabs>
-        <w:ind w:left="1209" w:hanging="360"/>
+        <w:ind w:hanging="360" w:left="1209"/>
       </w:pPr>
       <w:rPr>
         <w:rFonts w:ascii="Symbol" w:hAnsi="Symbol" w:hint="default"/>
       </w:rPr>
     </w:lvl>
   </w:abstractNum>
-  <w:abstractNum w:abstractNumId="7" w15:restartNumberingAfterBreak="0">
+  <w:abstractNum w15:restartNumberingAfterBreak="0" w:abstractNumId="7">
     <w:nsid w:val="FFFFFF82"/>
     <w:multiLevelType w:val="singleLevel"/>
     <w:tmpl w:val="4282EB32"/>
@@ -3468,16 +3468,16 @@
       <w:lvlJc w:val="left"/>
       <w:pPr>
         <w:tabs>
-          <w:tab w:val="num" w:pos="926"/>
+          <w:tab w:pos="926" w:val="num"/>
         </w:tabs>
-        <w:ind w:left="926" w:hanging="360"/>
+        <w:ind w:hanging="360" w:left="926"/>
       </w:pPr>
       <w:rPr>
         <w:rFonts w:ascii="Symbol" w:hAnsi="Symbol" w:hint="default"/>
       </w:rPr>
     </w:lvl>
   </w:abstractNum>
-  <w:abstractNum w:abstractNumId="8" w15:restartNumberingAfterBreak="0">
+  <w:abstractNum w15:restartNumberingAfterBreak="0" w:abstractNumId="8">
     <w:nsid w:val="FFFFFF83"/>
     <w:multiLevelType w:val="singleLevel"/>
     <w:tmpl w:val="7B8633C2"/>
@@ -3488,16 +3488,16 @@
       <w:lvlJc w:val="left"/>
       <w:pPr>
         <w:tabs>
-          <w:tab w:val="num" w:pos="643"/>
+          <w:tab w:pos="643" w:val="num"/>
         </w:tabs>
-        <w:ind w:left="643" w:hanging="360"/>
+        <w:ind w:hanging="360" w:left="643"/>
       </w:pPr>
       <w:rPr>
         <w:rFonts w:ascii="Symbol" w:hAnsi="Symbol" w:hint="default"/>
       </w:rPr>
     </w:lvl>
   </w:abstractNum>
-  <w:abstractNum w:abstractNumId="9" w15:restartNumberingAfterBreak="0">
+  <w:abstractNum w15:restartNumberingAfterBreak="0" w:abstractNumId="9">
     <w:nsid w:val="FFFFFF88"/>
     <w:multiLevelType w:val="singleLevel"/>
     <w:tmpl w:val="8D1AAEEA"/>
@@ -3508,13 +3508,13 @@
       <w:lvlJc w:val="left"/>
       <w:pPr>
         <w:tabs>
-          <w:tab w:val="num" w:pos="360"/>
+          <w:tab w:pos="360" w:val="num"/>
         </w:tabs>
-        <w:ind w:left="360" w:hanging="360"/>
+        <w:ind w:hanging="360" w:left="360"/>
       </w:pPr>
     </w:lvl>
   </w:abstractNum>
-  <w:abstractNum w:abstractNumId="10" w15:restartNumberingAfterBreak="0">
+  <w:abstractNum w15:restartNumberingAfterBreak="0" w:abstractNumId="10">
     <w:nsid w:val="FFFFFF89"/>
     <w:multiLevelType w:val="singleLevel"/>
     <w:tmpl w:val="1E585DB0"/>
@@ -3525,16 +3525,16 @@
       <w:lvlJc w:val="left"/>
       <w:pPr>
         <w:tabs>
-          <w:tab w:val="num" w:pos="360"/>
+          <w:tab w:pos="360" w:val="num"/>
         </w:tabs>
-        <w:ind w:left="360" w:hanging="360"/>
+        <w:ind w:hanging="360" w:left="360"/>
       </w:pPr>
       <w:rPr>
         <w:rFonts w:ascii="Symbol" w:hAnsi="Symbol" w:hint="default"/>
       </w:rPr>
     </w:lvl>
   </w:abstractNum>
-  <w:abstractNum w:abstractNumId="11" w15:restartNumberingAfterBreak="0">
+  <w:abstractNum w15:restartNumberingAfterBreak="0" w:abstractNumId="11">
     <w:nsid w:val="170CD2DE"/>
     <w:multiLevelType w:val="multilevel"/>
     <w:tmpl w:val="9FD2E3F2"/>
@@ -3544,9 +3544,9 @@
       <w:lvlJc w:val="left"/>
       <w:pPr>
         <w:tabs>
-          <w:tab w:val="num" w:pos="0"/>
+          <w:tab w:pos="0" w:val="num"/>
         </w:tabs>
-        <w:ind w:left="480" w:hanging="480"/>
+        <w:ind w:hanging="480" w:left="480"/>
       </w:pPr>
     </w:lvl>
     <w:lvl w:ilvl="1">
@@ -3555,9 +3555,9 @@
       <w:lvlJc w:val="left"/>
       <w:pPr>
         <w:tabs>
-          <w:tab w:val="num" w:pos="720"/>
+          <w:tab w:pos="720" w:val="num"/>
         </w:tabs>
-        <w:ind w:left="1200" w:hanging="480"/>
+        <w:ind w:hanging="480" w:left="1200"/>
       </w:pPr>
     </w:lvl>
     <w:lvl w:ilvl="2">
@@ -3566,9 +3566,9 @@
       <w:lvlJc w:val="left"/>
       <w:pPr>
         <w:tabs>
-          <w:tab w:val="num" w:pos="1440"/>
+          <w:tab w:pos="1440" w:val="num"/>
         </w:tabs>
-        <w:ind w:left="1920" w:hanging="480"/>
+        <w:ind w:hanging="480" w:left="1920"/>
       </w:pPr>
     </w:lvl>
     <w:lvl w:ilvl="3">
@@ -3577,9 +3577,9 @@
       <w:lvlJc w:val="left"/>
       <w:pPr>
         <w:tabs>
-          <w:tab w:val="num" w:pos="2160"/>
+          <w:tab w:pos="2160" w:val="num"/>
         </w:tabs>
-        <w:ind w:left="2640" w:hanging="480"/>
+        <w:ind w:hanging="480" w:left="2640"/>
       </w:pPr>
     </w:lvl>
     <w:lvl w:ilvl="4">
@@ -3588,9 +3588,9 @@
       <w:lvlJc w:val="left"/>
       <w:pPr>
         <w:tabs>
-          <w:tab w:val="num" w:pos="2880"/>
+          <w:tab w:pos="2880" w:val="num"/>
         </w:tabs>
-        <w:ind w:left="3360" w:hanging="480"/>
+        <w:ind w:hanging="480" w:left="3360"/>
       </w:pPr>
     </w:lvl>
     <w:lvl w:ilvl="5">
@@ -3599,9 +3599,9 @@
       <w:lvlJc w:val="left"/>
       <w:pPr>
         <w:tabs>
-          <w:tab w:val="num" w:pos="3600"/>
+          <w:tab w:pos="3600" w:val="num"/>
         </w:tabs>
-        <w:ind w:left="4080" w:hanging="480"/>
+        <w:ind w:hanging="480" w:left="4080"/>
       </w:pPr>
     </w:lvl>
     <w:lvl w:ilvl="6">
@@ -3610,9 +3610,9 @@
       <w:lvlJc w:val="left"/>
       <w:pPr>
         <w:tabs>
-          <w:tab w:val="num" w:pos="4320"/>
+          <w:tab w:pos="4320" w:val="num"/>
         </w:tabs>
-        <w:ind w:left="4800" w:hanging="480"/>
+        <w:ind w:hanging="480" w:left="4800"/>
       </w:pPr>
     </w:lvl>
     <w:lvl w:ilvl="7">
@@ -3621,9 +3621,9 @@
       <w:lvlJc w:val="left"/>
       <w:pPr>
         <w:tabs>
-          <w:tab w:val="num" w:pos="5040"/>
+          <w:tab w:pos="5040" w:val="num"/>
         </w:tabs>
-        <w:ind w:left="5520" w:hanging="480"/>
+        <w:ind w:hanging="480" w:left="5520"/>
       </w:pPr>
     </w:lvl>
     <w:lvl w:ilvl="8">
@@ -3632,13 +3632,13 @@
       <w:lvlJc w:val="left"/>
       <w:pPr>
         <w:tabs>
-          <w:tab w:val="num" w:pos="5760"/>
+          <w:tab w:pos="5760" w:val="num"/>
         </w:tabs>
-        <w:ind w:left="6240" w:hanging="480"/>
+        <w:ind w:hanging="480" w:left="6240"/>
       </w:pPr>
     </w:lvl>
   </w:abstractNum>
-  <w:abstractNum w:abstractNumId="12" w15:restartNumberingAfterBreak="0">
+  <w:abstractNum w15:restartNumberingAfterBreak="0" w:abstractNumId="12">
     <w:nsid w:val="2C1AE401"/>
     <w:multiLevelType w:val="multilevel"/>
     <w:tmpl w:val="63C869CA"/>
@@ -3648,9 +3648,9 @@
       <w:lvlJc w:val="left"/>
       <w:pPr>
         <w:tabs>
-          <w:tab w:val="num" w:pos="0"/>
+          <w:tab w:pos="0" w:val="num"/>
         </w:tabs>
-        <w:ind w:left="480" w:hanging="480"/>
+        <w:ind w:hanging="480" w:left="480"/>
       </w:pPr>
     </w:lvl>
     <w:lvl w:ilvl="1">
@@ -3659,9 +3659,9 @@
       <w:lvlJc w:val="left"/>
       <w:pPr>
         <w:tabs>
-          <w:tab w:val="num" w:pos="720"/>
+          <w:tab w:pos="720" w:val="num"/>
         </w:tabs>
-        <w:ind w:left="1200" w:hanging="480"/>
+        <w:ind w:hanging="480" w:left="1200"/>
       </w:pPr>
     </w:lvl>
     <w:lvl w:ilvl="2">
@@ -3670,9 +3670,9 @@
       <w:lvlJc w:val="left"/>
       <w:pPr>
         <w:tabs>
-          <w:tab w:val="num" w:pos="1440"/>
+          <w:tab w:pos="1440" w:val="num"/>
         </w:tabs>
-        <w:ind w:left="1920" w:hanging="480"/>
+        <w:ind w:hanging="480" w:left="1920"/>
       </w:pPr>
     </w:lvl>
     <w:lvl w:ilvl="3">
@@ -3681,9 +3681,9 @@
       <w:lvlJc w:val="left"/>
       <w:pPr>
         <w:tabs>
-          <w:tab w:val="num" w:pos="2160"/>
+          <w:tab w:pos="2160" w:val="num"/>
         </w:tabs>
-        <w:ind w:left="2640" w:hanging="480"/>
+        <w:ind w:hanging="480" w:left="2640"/>
       </w:pPr>
     </w:lvl>
     <w:lvl w:ilvl="4">
@@ -3692,9 +3692,9 @@
       <w:lvlJc w:val="left"/>
       <w:pPr>
         <w:tabs>
-          <w:tab w:val="num" w:pos="2880"/>
+          <w:tab w:pos="2880" w:val="num"/>
         </w:tabs>
-        <w:ind w:left="3360" w:hanging="480"/>
+        <w:ind w:hanging="480" w:left="3360"/>
       </w:pPr>
     </w:lvl>
     <w:lvl w:ilvl="5">
@@ -3703,9 +3703,9 @@
       <w:lvlJc w:val="left"/>
       <w:pPr>
         <w:tabs>
-          <w:tab w:val="num" w:pos="3600"/>
+          <w:tab w:pos="3600" w:val="num"/>
         </w:tabs>
-        <w:ind w:left="4080" w:hanging="480"/>
+        <w:ind w:hanging="480" w:left="4080"/>
       </w:pPr>
     </w:lvl>
     <w:lvl w:ilvl="6">
@@ -3714,9 +3714,9 @@
       <w:lvlJc w:val="left"/>
       <w:pPr>
         <w:tabs>
-          <w:tab w:val="num" w:pos="4320"/>
+          <w:tab w:pos="4320" w:val="num"/>
         </w:tabs>
-        <w:ind w:left="4800" w:hanging="480"/>
+        <w:ind w:hanging="480" w:left="4800"/>
       </w:pPr>
     </w:lvl>
     <w:lvl w:ilvl="7">
@@ -3725,9 +3725,9 @@
       <w:lvlJc w:val="left"/>
       <w:pPr>
         <w:tabs>
-          <w:tab w:val="num" w:pos="5040"/>
+          <w:tab w:pos="5040" w:val="num"/>
         </w:tabs>
-        <w:ind w:left="5520" w:hanging="480"/>
+        <w:ind w:hanging="480" w:left="5520"/>
       </w:pPr>
     </w:lvl>
     <w:lvl w:ilvl="8">
@@ -3736,14 +3736,14 @@
       <w:lvlJc w:val="left"/>
       <w:pPr>
         <w:tabs>
-          <w:tab w:val="num" w:pos="5760"/>
+          <w:tab w:pos="5760" w:val="num"/>
         </w:tabs>
-        <w:ind w:left="6240" w:hanging="480"/>
+        <w:ind w:hanging="480" w:left="6240"/>
       </w:pPr>
     </w:lvl>
   </w:abstractNum>
   <w:abstractNum w:abstractNumId="990">
-    <w:nsid w:val="2c1ae401"/>
+    <w:nsid w:val="A990"/>
     <w:multiLevelType w:val="multilevel"/>
     <w:lvl w:ilvl="0">
       <w:numFmt w:val="bullet"/>
@@ -3877,10 +3877,10 @@
   <w:docDefaults>
     <w:rPrDefault>
       <w:rPr>
-        <w:rFonts w:asciiTheme="minorHAnsi" w:eastAsiaTheme="minorHAnsi" w:hAnsiTheme="minorHAnsi" w:cstheme="minorBidi"/>
+        <w:rFonts w:asciiTheme="minorHAnsi" w:cstheme="minorBidi" w:eastAsiaTheme="minorHAnsi" w:hAnsiTheme="minorHAnsi"/>
         <w:sz w:val="24"/>
         <w:szCs w:val="24"/>
-        <w:lang w:val="en-US" w:eastAsia="en-US" w:bidi="ar-SA"/>
+        <w:lang w:bidi="ar-SA" w:eastAsia="en-US" w:val="en-US"/>
       </w:rPr>
     </w:rPrDefault>
     <w:pPrDefault>
@@ -3889,7 +3889,7 @@
       </w:pPr>
     </w:pPrDefault>
   </w:docDefaults>
-  <w:latentStyles w:defLockedState="0" w:defUIPriority="0" w:defSemiHidden="0" w:defUnhideWhenUsed="0" w:defQFormat="0" w:count="375">
+  <w:latentStyles w:count="375" w:defLockedState="0" w:defQFormat="0" w:defSemiHidden="0" w:defUIPriority="0" w:defUnhideWhenUsed="0">
     <w:lsdException w:name="heading 6" w:semiHidden="1" w:unhideWhenUsed="1"/>
     <w:lsdException w:name="index 3" w:semiHidden="1" w:unhideWhenUsed="1"/>
     <w:lsdException w:name="index 4" w:semiHidden="1" w:unhideWhenUsed="1"/>
@@ -4225,18 +4225,18 @@
     <w:lsdException w:name="Hashtag" w:semiHidden="1" w:uiPriority="99" w:unhideWhenUsed="1"/>
     <w:lsdException w:name="Unresolved Mention" w:semiHidden="1" w:uiPriority="99" w:unhideWhenUsed="1"/>
   </w:latentStyles>
-  <w:style w:type="paragraph" w:default="1" w:styleId="Standard">
+  <w:style w:default="1" w:styleId="Standard" w:type="paragraph">
     <w:name w:val="Normal"/>
     <w:qFormat/>
     <w:rsid w:val="00572FF5"/>
     <w:pPr>
-      <w:spacing w:before="120" w:after="240" w:line="480" w:lineRule="auto"/>
+      <w:spacing w:after="240" w:before="120" w:line="480" w:lineRule="auto"/>
     </w:pPr>
     <w:rPr>
       <w:rFonts w:ascii="Times New Roman" w:hAnsi="Times New Roman"/>
     </w:rPr>
   </w:style>
-  <w:style w:type="paragraph" w:styleId="berschrift1">
+  <w:style w:styleId="berschrift1" w:type="paragraph">
     <w:name w:val="heading 1"/>
     <w:basedOn w:val="Standard"/>
     <w:next w:val="Textkrper"/>
@@ -4246,18 +4246,18 @@
     <w:pPr>
       <w:keepNext/>
       <w:keepLines/>
-      <w:spacing w:before="480" w:after="0"/>
+      <w:spacing w:after="0" w:before="480"/>
       <w:jc w:val="center"/>
       <w:outlineLvl w:val="0"/>
     </w:pPr>
     <w:rPr>
-      <w:rFonts w:eastAsiaTheme="majorEastAsia" w:cstheme="majorBidi"/>
+      <w:rFonts w:cstheme="majorBidi" w:eastAsiaTheme="majorEastAsia"/>
       <w:b/>
       <w:bCs/>
       <w:szCs w:val="32"/>
     </w:rPr>
   </w:style>
-  <w:style w:type="paragraph" w:styleId="berschrift2">
+  <w:style w:styleId="berschrift2" w:type="paragraph">
     <w:name w:val="heading 2"/>
     <w:basedOn w:val="berschrift1"/>
     <w:next w:val="Textkrper"/>
@@ -4274,7 +4274,7 @@
       <w:bCs w:val="0"/>
     </w:rPr>
   </w:style>
-  <w:style w:type="paragraph" w:styleId="berschrift3">
+  <w:style w:styleId="berschrift3" w:type="paragraph">
     <w:name w:val="heading 3"/>
     <w:basedOn w:val="berschrift2"/>
     <w:next w:val="Standard"/>
@@ -4283,7 +4283,7 @@
     <w:qFormat/>
     <w:rsid w:val="007F2EC5"/>
     <w:pPr>
-      <w:framePr w:wrap="around" w:vAnchor="text" w:hAnchor="text" w:y="1"/>
+      <w:framePr w:hAnchor="text" w:vAnchor="text" w:wrap="around" w:y="1"/>
       <w:spacing w:before="0" w:line="240" w:lineRule="auto"/>
       <w:ind w:firstLine="680"/>
       <w:outlineLvl w:val="2"/>
@@ -4293,7 +4293,7 @@
       <w:szCs w:val="28"/>
     </w:rPr>
   </w:style>
-  <w:style w:type="paragraph" w:styleId="berschrift4">
+  <w:style w:styleId="berschrift4" w:type="paragraph">
     <w:name w:val="heading 4"/>
     <w:basedOn w:val="berschrift3"/>
     <w:next w:val="Textkrper"/>
@@ -4310,7 +4310,7 @@
       <w:i/>
     </w:rPr>
   </w:style>
-  <w:style w:type="paragraph" w:styleId="berschrift5">
+  <w:style w:styleId="berschrift5" w:type="paragraph">
     <w:name w:val="heading 5"/>
     <w:basedOn w:val="berschrift4"/>
     <w:next w:val="Textkrper"/>
@@ -4327,7 +4327,7 @@
       <w:iCs/>
     </w:rPr>
   </w:style>
-  <w:style w:type="paragraph" w:styleId="berschrift6">
+  <w:style w:styleId="berschrift6" w:type="paragraph">
     <w:name w:val="heading 6"/>
     <w:basedOn w:val="Standard"/>
     <w:next w:val="Textkrper"/>
@@ -4337,15 +4337,15 @@
     <w:pPr>
       <w:keepNext/>
       <w:keepLines/>
-      <w:spacing w:before="200" w:after="0"/>
+      <w:spacing w:after="0" w:before="200"/>
       <w:outlineLvl w:val="5"/>
     </w:pPr>
     <w:rPr>
-      <w:rFonts w:asciiTheme="majorHAnsi" w:eastAsiaTheme="majorEastAsia" w:hAnsiTheme="majorHAnsi" w:cstheme="majorBidi"/>
-      <w:color w:val="4F81BD" w:themeColor="accent1"/>
+      <w:rFonts w:asciiTheme="majorHAnsi" w:cstheme="majorBidi" w:eastAsiaTheme="majorEastAsia" w:hAnsiTheme="majorHAnsi"/>
+      <w:color w:themeColor="accent1" w:val="4F81BD"/>
     </w:rPr>
   </w:style>
-  <w:style w:type="paragraph" w:styleId="berschrift7">
+  <w:style w:styleId="berschrift7" w:type="paragraph">
     <w:name w:val="heading 7"/>
     <w:basedOn w:val="Standard"/>
     <w:next w:val="Textkrper"/>
@@ -4355,15 +4355,15 @@
     <w:pPr>
       <w:keepNext/>
       <w:keepLines/>
-      <w:spacing w:before="200" w:after="0"/>
+      <w:spacing w:after="0" w:before="200"/>
       <w:outlineLvl w:val="6"/>
     </w:pPr>
     <w:rPr>
-      <w:rFonts w:asciiTheme="majorHAnsi" w:eastAsiaTheme="majorEastAsia" w:hAnsiTheme="majorHAnsi" w:cstheme="majorBidi"/>
-      <w:color w:val="4F81BD" w:themeColor="accent1"/>
+      <w:rFonts w:asciiTheme="majorHAnsi" w:cstheme="majorBidi" w:eastAsiaTheme="majorEastAsia" w:hAnsiTheme="majorHAnsi"/>
+      <w:color w:themeColor="accent1" w:val="4F81BD"/>
     </w:rPr>
   </w:style>
-  <w:style w:type="paragraph" w:styleId="berschrift8">
+  <w:style w:styleId="berschrift8" w:type="paragraph">
     <w:name w:val="heading 8"/>
     <w:basedOn w:val="Standard"/>
     <w:next w:val="Textkrper"/>
@@ -4373,15 +4373,15 @@
     <w:pPr>
       <w:keepNext/>
       <w:keepLines/>
-      <w:spacing w:before="200" w:after="0"/>
+      <w:spacing w:after="0" w:before="200"/>
       <w:outlineLvl w:val="7"/>
     </w:pPr>
     <w:rPr>
-      <w:rFonts w:asciiTheme="majorHAnsi" w:eastAsiaTheme="majorEastAsia" w:hAnsiTheme="majorHAnsi" w:cstheme="majorBidi"/>
-      <w:color w:val="4F81BD" w:themeColor="accent1"/>
+      <w:rFonts w:asciiTheme="majorHAnsi" w:cstheme="majorBidi" w:eastAsiaTheme="majorEastAsia" w:hAnsiTheme="majorHAnsi"/>
+      <w:color w:themeColor="accent1" w:val="4F81BD"/>
     </w:rPr>
   </w:style>
-  <w:style w:type="paragraph" w:styleId="berschrift9">
+  <w:style w:styleId="berschrift9" w:type="paragraph">
     <w:name w:val="heading 9"/>
     <w:basedOn w:val="Standard"/>
     <w:next w:val="Textkrper"/>
@@ -4391,42 +4391,42 @@
     <w:pPr>
       <w:keepNext/>
       <w:keepLines/>
-      <w:spacing w:before="200" w:after="0"/>
+      <w:spacing w:after="0" w:before="200"/>
       <w:outlineLvl w:val="8"/>
     </w:pPr>
     <w:rPr>
-      <w:rFonts w:asciiTheme="majorHAnsi" w:eastAsiaTheme="majorEastAsia" w:hAnsiTheme="majorHAnsi" w:cstheme="majorBidi"/>
-      <w:color w:val="4F81BD" w:themeColor="accent1"/>
+      <w:rFonts w:asciiTheme="majorHAnsi" w:cstheme="majorBidi" w:eastAsiaTheme="majorEastAsia" w:hAnsiTheme="majorHAnsi"/>
+      <w:color w:themeColor="accent1" w:val="4F81BD"/>
     </w:rPr>
   </w:style>
-  <w:style w:type="character" w:default="1" w:styleId="Absatz-Standardschriftart">
+  <w:style w:default="1" w:styleId="Absatz-Standardschriftart" w:type="character">
     <w:name w:val="Default Paragraph Font"/>
     <w:uiPriority w:val="1"/>
     <w:semiHidden/>
     <w:unhideWhenUsed/>
   </w:style>
-  <w:style w:type="table" w:default="1" w:styleId="NormaleTabelle">
+  <w:style w:default="1" w:styleId="NormaleTabelle" w:type="table">
     <w:name w:val="Normal Table"/>
     <w:uiPriority w:val="99"/>
     <w:semiHidden/>
     <w:unhideWhenUsed/>
     <w:tblPr>
-      <w:tblInd w:w="0" w:type="dxa"/>
+      <w:tblInd w:type="dxa" w:w="0"/>
       <w:tblCellMar>
-        <w:top w:w="0" w:type="dxa"/>
-        <w:left w:w="108" w:type="dxa"/>
-        <w:bottom w:w="0" w:type="dxa"/>
-        <w:right w:w="108" w:type="dxa"/>
+        <w:top w:type="dxa" w:w="0"/>
+        <w:left w:type="dxa" w:w="108"/>
+        <w:bottom w:type="dxa" w:w="0"/>
+        <w:right w:type="dxa" w:w="108"/>
       </w:tblCellMar>
     </w:tblPr>
   </w:style>
-  <w:style w:type="numbering" w:default="1" w:styleId="KeineListe">
+  <w:style w:default="1" w:styleId="KeineListe" w:type="numbering">
     <w:name w:val="No List"/>
     <w:uiPriority w:val="99"/>
     <w:semiHidden/>
     <w:unhideWhenUsed/>
   </w:style>
-  <w:style w:type="paragraph" w:styleId="Textkrper">
+  <w:style w:styleId="Textkrper" w:type="paragraph">
     <w:name w:val="Body Text"/>
     <w:basedOn w:val="Standard"/>
     <w:link w:val="TextkrperZchn"/>
@@ -4437,13 +4437,13 @@
       <w:ind w:firstLine="680"/>
     </w:pPr>
   </w:style>
-  <w:style w:type="paragraph" w:customStyle="1" w:styleId="FirstParagraph">
+  <w:style w:customStyle="1" w:styleId="FirstParagraph" w:type="paragraph">
     <w:name w:val="First Paragraph"/>
     <w:basedOn w:val="Textkrper"/>
     <w:next w:val="Textkrper"/>
     <w:qFormat/>
   </w:style>
-  <w:style w:type="paragraph" w:customStyle="1" w:styleId="Compact">
+  <w:style w:customStyle="1" w:styleId="Compact" w:type="paragraph">
     <w:name w:val="Compact"/>
     <w:basedOn w:val="Textkrper"/>
     <w:qFormat/>
@@ -4453,7 +4453,7 @@
       <w:ind w:firstLine="0"/>
     </w:pPr>
   </w:style>
-  <w:style w:type="paragraph" w:styleId="Titel">
+  <w:style w:styleId="Titel" w:type="paragraph">
     <w:name w:val="Title"/>
     <w:basedOn w:val="Standard"/>
     <w:next w:val="Textkrper"/>
@@ -4466,12 +4466,12 @@
       <w:jc w:val="center"/>
     </w:pPr>
     <w:rPr>
-      <w:rFonts w:eastAsiaTheme="majorEastAsia" w:cstheme="majorBidi"/>
+      <w:rFonts w:cstheme="majorBidi" w:eastAsiaTheme="majorEastAsia"/>
       <w:bCs/>
       <w:szCs w:val="36"/>
     </w:rPr>
   </w:style>
-  <w:style w:type="paragraph" w:styleId="Untertitel">
+  <w:style w:styleId="Untertitel" w:type="paragraph">
     <w:name w:val="Subtitle"/>
     <w:basedOn w:val="Titel"/>
     <w:next w:val="Textkrper"/>
@@ -4484,7 +4484,7 @@
       <w:szCs w:val="30"/>
     </w:rPr>
   </w:style>
-  <w:style w:type="paragraph" w:customStyle="1" w:styleId="Author">
+  <w:style w:customStyle="1" w:styleId="Author" w:type="paragraph">
     <w:name w:val="Author"/>
     <w:basedOn w:val="Titel"/>
     <w:next w:val="Textkrper"/>
@@ -4494,7 +4494,7 @@
       <w:spacing w:before="0"/>
     </w:pPr>
   </w:style>
-  <w:style w:type="paragraph" w:styleId="Datum">
+  <w:style w:styleId="Datum" w:type="paragraph">
     <w:name w:val="Date"/>
     <w:next w:val="Textkrper"/>
     <w:qFormat/>
@@ -4504,7 +4504,7 @@
       <w:jc w:val="center"/>
     </w:pPr>
   </w:style>
-  <w:style w:type="paragraph" w:customStyle="1" w:styleId="Abstract">
+  <w:style w:customStyle="1" w:styleId="Abstract" w:type="paragraph">
     <w:name w:val="Abstract"/>
     <w:basedOn w:val="Standard"/>
     <w:next w:val="Textkrper"/>
@@ -4513,23 +4513,23 @@
     <w:pPr>
       <w:keepNext/>
       <w:keepLines/>
-      <w:spacing w:before="300" w:after="300"/>
+      <w:spacing w:after="300" w:before="300"/>
     </w:pPr>
     <w:rPr>
       <w:szCs w:val="20"/>
     </w:rPr>
   </w:style>
-  <w:style w:type="paragraph" w:styleId="Literaturverzeichnis">
+  <w:style w:styleId="Literaturverzeichnis" w:type="paragraph">
     <w:name w:val="Bibliography"/>
     <w:aliases w:val="refs"/>
     <w:basedOn w:val="Standard"/>
     <w:qFormat/>
     <w:rsid w:val="00572FF5"/>
     <w:pPr>
-      <w:ind w:left="680" w:hanging="680"/>
+      <w:ind w:hanging="680" w:left="680"/>
     </w:pPr>
   </w:style>
-  <w:style w:type="paragraph" w:styleId="Blocktext">
+  <w:style w:styleId="Blocktext" w:type="paragraph">
     <w:name w:val="Block Text"/>
     <w:basedOn w:val="Textkrper"/>
     <w:next w:val="Textkrper"/>
@@ -4537,16 +4537,16 @@
     <w:unhideWhenUsed/>
     <w:qFormat/>
     <w:pPr>
-      <w:spacing w:before="100" w:after="100"/>
+      <w:spacing w:after="100" w:before="100"/>
     </w:pPr>
     <w:rPr>
-      <w:rFonts w:asciiTheme="majorHAnsi" w:eastAsiaTheme="majorEastAsia" w:hAnsiTheme="majorHAnsi" w:cstheme="majorBidi"/>
+      <w:rFonts w:asciiTheme="majorHAnsi" w:cstheme="majorBidi" w:eastAsiaTheme="majorEastAsia" w:hAnsiTheme="majorHAnsi"/>
       <w:bCs/>
       <w:sz w:val="20"/>
       <w:szCs w:val="20"/>
     </w:rPr>
   </w:style>
-  <w:style w:type="paragraph" w:styleId="Funotentext">
+  <w:style w:styleId="Funotentext" w:type="paragraph">
     <w:name w:val="footnote text"/>
     <w:basedOn w:val="Standard"/>
     <w:uiPriority w:val="9"/>
@@ -4557,7 +4557,7 @@
       <w:spacing w:before="0"/>
     </w:pPr>
   </w:style>
-  <w:style w:type="table" w:customStyle="1" w:styleId="Table">
+  <w:style w:customStyle="1" w:styleId="Table" w:type="table">
     <w:name w:val="Table"/>
     <w:basedOn w:val="NormaleTabelle"/>
     <w:uiPriority w:val="99"/>
@@ -4570,8 +4570,8 @@
     </w:rPr>
     <w:tblPr>
       <w:tblBorders>
-        <w:top w:val="single" w:sz="12" w:space="0" w:color="auto"/>
-        <w:bottom w:val="single" w:sz="4" w:space="0" w:color="auto"/>
+        <w:top w:color="auto" w:space="0" w:sz="12" w:val="single"/>
+        <w:bottom w:color="auto" w:space="0" w:sz="4" w:val="single"/>
       </w:tblBorders>
     </w:tblPr>
     <w:tcPr>
@@ -4581,8 +4581,8 @@
       <w:tblPr/>
       <w:tcPr>
         <w:tcBorders>
-          <w:top w:val="single" w:sz="8" w:space="0" w:color="auto"/>
-          <w:bottom w:val="single" w:sz="4" w:space="0" w:color="auto"/>
+          <w:top w:color="auto" w:space="0" w:sz="8" w:val="single"/>
+          <w:bottom w:color="auto" w:space="0" w:sz="4" w:val="single"/>
         </w:tcBorders>
       </w:tcPr>
     </w:tblStylePr>
@@ -4590,12 +4590,12 @@
       <w:tblPr/>
       <w:tcPr>
         <w:tcBorders>
-          <w:bottom w:val="single" w:sz="4" w:space="0" w:color="auto"/>
+          <w:bottom w:color="auto" w:space="0" w:sz="4" w:val="single"/>
         </w:tcBorders>
       </w:tcPr>
     </w:tblStylePr>
   </w:style>
-  <w:style w:type="paragraph" w:customStyle="1" w:styleId="DefinitionTerm">
+  <w:style w:customStyle="1" w:styleId="DefinitionTerm" w:type="paragraph">
     <w:name w:val="Definition Term"/>
     <w:basedOn w:val="Standard"/>
     <w:next w:val="Definition"/>
@@ -4608,11 +4608,11 @@
       <w:b/>
     </w:rPr>
   </w:style>
-  <w:style w:type="paragraph" w:customStyle="1" w:styleId="Definition">
+  <w:style w:customStyle="1" w:styleId="Definition" w:type="paragraph">
     <w:name w:val="Definition"/>
     <w:basedOn w:val="Standard"/>
   </w:style>
-  <w:style w:type="paragraph" w:styleId="Beschriftung">
+  <w:style w:styleId="Beschriftung" w:type="paragraph">
     <w:name w:val="caption"/>
     <w:basedOn w:val="Standard"/>
     <w:link w:val="BeschriftungZchn"/>
@@ -4623,7 +4623,7 @@
       <w:i/>
     </w:rPr>
   </w:style>
-  <w:style w:type="paragraph" w:customStyle="1" w:styleId="TableCaption">
+  <w:style w:customStyle="1" w:styleId="TableCaption" w:type="paragraph">
     <w:name w:val="Table Caption"/>
     <w:basedOn w:val="Beschriftung"/>
     <w:rsid w:val="00006D3F"/>
@@ -4631,7 +4631,7 @@
       <w:keepNext/>
     </w:pPr>
   </w:style>
-  <w:style w:type="paragraph" w:customStyle="1" w:styleId="ImageCaption">
+  <w:style w:customStyle="1" w:styleId="ImageCaption" w:type="paragraph">
     <w:name w:val="Image Caption"/>
     <w:basedOn w:val="Beschriftung"/>
     <w:rsid w:val="00421B26"/>
@@ -4639,23 +4639,23 @@
       <w:i w:val="0"/>
     </w:rPr>
   </w:style>
-  <w:style w:type="paragraph" w:customStyle="1" w:styleId="Figure">
+  <w:style w:customStyle="1" w:styleId="Figure" w:type="paragraph">
     <w:name w:val="Figure"/>
     <w:basedOn w:val="Standard"/>
   </w:style>
-  <w:style w:type="paragraph" w:customStyle="1" w:styleId="CaptionedFigure">
+  <w:style w:customStyle="1" w:styleId="CaptionedFigure" w:type="paragraph">
     <w:name w:val="Captioned Figure"/>
     <w:basedOn w:val="Figure"/>
     <w:pPr>
       <w:keepNext/>
     </w:pPr>
   </w:style>
-  <w:style w:type="character" w:customStyle="1" w:styleId="BeschriftungZchn">
+  <w:style w:customStyle="1" w:styleId="BeschriftungZchn" w:type="character">
     <w:name w:val="Beschriftung Zchn"/>
     <w:basedOn w:val="Absatz-Standardschriftart"/>
     <w:link w:val="Beschriftung"/>
   </w:style>
-  <w:style w:type="character" w:customStyle="1" w:styleId="VerbatimChar">
+  <w:style w:customStyle="1" w:styleId="VerbatimChar" w:type="character">
     <w:name w:val="Verbatim Char"/>
     <w:basedOn w:val="BeschriftungZchn"/>
     <w:link w:val="SourceCode"/>
@@ -4664,21 +4664,21 @@
       <w:sz w:val="22"/>
     </w:rPr>
   </w:style>
-  <w:style w:type="character" w:styleId="Funotenzeichen">
+  <w:style w:styleId="Funotenzeichen" w:type="character">
     <w:name w:val="footnote reference"/>
     <w:basedOn w:val="BeschriftungZchn"/>
     <w:rPr>
       <w:vertAlign w:val="superscript"/>
     </w:rPr>
   </w:style>
-  <w:style w:type="character" w:styleId="Hyperlink">
+  <w:style w:styleId="Hyperlink" w:type="character">
     <w:name w:val="Hyperlink"/>
     <w:basedOn w:val="BeschriftungZchn"/>
     <w:rPr>
-      <w:color w:val="4F81BD" w:themeColor="accent1"/>
+      <w:color w:themeColor="accent1" w:val="4F81BD"/>
     </w:rPr>
   </w:style>
-  <w:style w:type="paragraph" w:styleId="Inhaltsverzeichnisberschrift">
+  <w:style w:styleId="Inhaltsverzeichnisberschrift" w:type="paragraph">
     <w:name w:val="TOC Heading"/>
     <w:basedOn w:val="berschrift1"/>
     <w:next w:val="Textkrper"/>
@@ -4687,23 +4687,23 @@
     <w:qFormat/>
     <w:rsid w:val="00006D3F"/>
     <w:pPr>
-      <w:spacing w:before="240" w:after="240"/>
+      <w:spacing w:after="240" w:before="240"/>
       <w:outlineLvl w:val="9"/>
     </w:pPr>
     <w:rPr>
       <w:bCs w:val="0"/>
     </w:rPr>
   </w:style>
-  <w:style w:type="paragraph" w:customStyle="1" w:styleId="SourceCode">
+  <w:style w:customStyle="1" w:styleId="SourceCode" w:type="paragraph">
     <w:name w:val="Source Code"/>
     <w:basedOn w:val="Standard"/>
     <w:link w:val="VerbatimChar"/>
     <w:pPr>
-      <w:shd w:val="clear" w:color="auto" w:fill="F8F8F8"/>
+      <w:shd w:color="auto" w:fill="F8F8F8" w:val="clear"/>
       <w:wordWrap w:val="0"/>
     </w:pPr>
   </w:style>
-  <w:style w:type="character" w:customStyle="1" w:styleId="KeywordTok">
+  <w:style w:customStyle="1" w:styleId="KeywordTok" w:type="character">
     <w:name w:val="KeywordTok"/>
     <w:basedOn w:val="VerbatimChar"/>
     <w:rPr>
@@ -4711,119 +4711,119 @@
       <w:b/>
       <w:color w:val="204A87"/>
       <w:sz w:val="22"/>
-      <w:shd w:val="clear" w:color="auto" w:fill="F8F8F8"/>
+      <w:shd w:color="auto" w:fill="F8F8F8" w:val="clear"/>
     </w:rPr>
   </w:style>
-  <w:style w:type="character" w:customStyle="1" w:styleId="DataTypeTok">
+  <w:style w:customStyle="1" w:styleId="DataTypeTok" w:type="character">
     <w:name w:val="DataTypeTok"/>
     <w:basedOn w:val="VerbatimChar"/>
     <w:rPr>
       <w:rFonts w:ascii="Consolas" w:hAnsi="Consolas"/>
       <w:color w:val="204A87"/>
       <w:sz w:val="22"/>
-      <w:shd w:val="clear" w:color="auto" w:fill="F8F8F8"/>
+      <w:shd w:color="auto" w:fill="F8F8F8" w:val="clear"/>
     </w:rPr>
   </w:style>
-  <w:style w:type="character" w:customStyle="1" w:styleId="DecValTok">
+  <w:style w:customStyle="1" w:styleId="DecValTok" w:type="character">
     <w:name w:val="DecValTok"/>
     <w:basedOn w:val="VerbatimChar"/>
     <w:rPr>
       <w:rFonts w:ascii="Consolas" w:hAnsi="Consolas"/>
       <w:color w:val="0000CF"/>
       <w:sz w:val="22"/>
-      <w:shd w:val="clear" w:color="auto" w:fill="F8F8F8"/>
+      <w:shd w:color="auto" w:fill="F8F8F8" w:val="clear"/>
     </w:rPr>
   </w:style>
-  <w:style w:type="character" w:customStyle="1" w:styleId="BaseNTok">
+  <w:style w:customStyle="1" w:styleId="BaseNTok" w:type="character">
     <w:name w:val="BaseNTok"/>
     <w:basedOn w:val="VerbatimChar"/>
     <w:rPr>
       <w:rFonts w:ascii="Consolas" w:hAnsi="Consolas"/>
       <w:color w:val="0000CF"/>
       <w:sz w:val="22"/>
-      <w:shd w:val="clear" w:color="auto" w:fill="F8F8F8"/>
+      <w:shd w:color="auto" w:fill="F8F8F8" w:val="clear"/>
     </w:rPr>
   </w:style>
-  <w:style w:type="character" w:customStyle="1" w:styleId="FloatTok">
+  <w:style w:customStyle="1" w:styleId="FloatTok" w:type="character">
     <w:name w:val="FloatTok"/>
     <w:basedOn w:val="VerbatimChar"/>
     <w:rPr>
       <w:rFonts w:ascii="Consolas" w:hAnsi="Consolas"/>
       <w:color w:val="0000CF"/>
       <w:sz w:val="22"/>
-      <w:shd w:val="clear" w:color="auto" w:fill="F8F8F8"/>
+      <w:shd w:color="auto" w:fill="F8F8F8" w:val="clear"/>
     </w:rPr>
   </w:style>
-  <w:style w:type="character" w:customStyle="1" w:styleId="ConstantTok">
+  <w:style w:customStyle="1" w:styleId="ConstantTok" w:type="character">
     <w:name w:val="ConstantTok"/>
     <w:basedOn w:val="VerbatimChar"/>
     <w:rPr>
       <w:rFonts w:ascii="Consolas" w:hAnsi="Consolas"/>
       <w:color w:val="000000"/>
       <w:sz w:val="22"/>
-      <w:shd w:val="clear" w:color="auto" w:fill="F8F8F8"/>
+      <w:shd w:color="auto" w:fill="F8F8F8" w:val="clear"/>
     </w:rPr>
   </w:style>
-  <w:style w:type="character" w:customStyle="1" w:styleId="CharTok">
+  <w:style w:customStyle="1" w:styleId="CharTok" w:type="character">
     <w:name w:val="CharTok"/>
     <w:basedOn w:val="VerbatimChar"/>
     <w:rPr>
       <w:rFonts w:ascii="Consolas" w:hAnsi="Consolas"/>
       <w:color w:val="4E9A06"/>
       <w:sz w:val="22"/>
-      <w:shd w:val="clear" w:color="auto" w:fill="F8F8F8"/>
+      <w:shd w:color="auto" w:fill="F8F8F8" w:val="clear"/>
     </w:rPr>
   </w:style>
-  <w:style w:type="character" w:customStyle="1" w:styleId="SpecialCharTok">
+  <w:style w:customStyle="1" w:styleId="SpecialCharTok" w:type="character">
     <w:name w:val="SpecialCharTok"/>
     <w:basedOn w:val="VerbatimChar"/>
     <w:rPr>
       <w:rFonts w:ascii="Consolas" w:hAnsi="Consolas"/>
       <w:color w:val="000000"/>
       <w:sz w:val="22"/>
-      <w:shd w:val="clear" w:color="auto" w:fill="F8F8F8"/>
+      <w:shd w:color="auto" w:fill="F8F8F8" w:val="clear"/>
     </w:rPr>
   </w:style>
-  <w:style w:type="character" w:customStyle="1" w:styleId="StringTok">
+  <w:style w:customStyle="1" w:styleId="StringTok" w:type="character">
     <w:name w:val="StringTok"/>
     <w:basedOn w:val="VerbatimChar"/>
     <w:rPr>
       <w:rFonts w:ascii="Consolas" w:hAnsi="Consolas"/>
       <w:color w:val="4E9A06"/>
       <w:sz w:val="22"/>
-      <w:shd w:val="clear" w:color="auto" w:fill="F8F8F8"/>
+      <w:shd w:color="auto" w:fill="F8F8F8" w:val="clear"/>
     </w:rPr>
   </w:style>
-  <w:style w:type="character" w:customStyle="1" w:styleId="VerbatimStringTok">
+  <w:style w:customStyle="1" w:styleId="VerbatimStringTok" w:type="character">
     <w:name w:val="VerbatimStringTok"/>
     <w:basedOn w:val="VerbatimChar"/>
     <w:rPr>
       <w:rFonts w:ascii="Consolas" w:hAnsi="Consolas"/>
       <w:color w:val="4E9A06"/>
       <w:sz w:val="22"/>
-      <w:shd w:val="clear" w:color="auto" w:fill="F8F8F8"/>
+      <w:shd w:color="auto" w:fill="F8F8F8" w:val="clear"/>
     </w:rPr>
   </w:style>
-  <w:style w:type="character" w:customStyle="1" w:styleId="SpecialStringTok">
+  <w:style w:customStyle="1" w:styleId="SpecialStringTok" w:type="character">
     <w:name w:val="SpecialStringTok"/>
     <w:basedOn w:val="VerbatimChar"/>
     <w:rPr>
       <w:rFonts w:ascii="Consolas" w:hAnsi="Consolas"/>
       <w:color w:val="4E9A06"/>
       <w:sz w:val="22"/>
-      <w:shd w:val="clear" w:color="auto" w:fill="F8F8F8"/>
+      <w:shd w:color="auto" w:fill="F8F8F8" w:val="clear"/>
     </w:rPr>
   </w:style>
-  <w:style w:type="character" w:customStyle="1" w:styleId="ImportTok">
+  <w:style w:customStyle="1" w:styleId="ImportTok" w:type="character">
     <w:name w:val="ImportTok"/>
     <w:basedOn w:val="VerbatimChar"/>
     <w:rPr>
       <w:rFonts w:ascii="Consolas" w:hAnsi="Consolas"/>
       <w:sz w:val="22"/>
-      <w:shd w:val="clear" w:color="auto" w:fill="F8F8F8"/>
+      <w:shd w:color="auto" w:fill="F8F8F8" w:val="clear"/>
     </w:rPr>
   </w:style>
-  <w:style w:type="character" w:customStyle="1" w:styleId="CommentTok">
+  <w:style w:customStyle="1" w:styleId="CommentTok" w:type="character">
     <w:name w:val="CommentTok"/>
     <w:basedOn w:val="VerbatimChar"/>
     <w:rPr>
@@ -4831,10 +4831,10 @@
       <w:i/>
       <w:color w:val="8F5902"/>
       <w:sz w:val="22"/>
-      <w:shd w:val="clear" w:color="auto" w:fill="F8F8F8"/>
+      <w:shd w:color="auto" w:fill="F8F8F8" w:val="clear"/>
     </w:rPr>
   </w:style>
-  <w:style w:type="character" w:customStyle="1" w:styleId="DocumentationTok">
+  <w:style w:customStyle="1" w:styleId="DocumentationTok" w:type="character">
     <w:name w:val="DocumentationTok"/>
     <w:basedOn w:val="VerbatimChar"/>
     <w:rPr>
@@ -4843,10 +4843,10 @@
       <w:i/>
       <w:color w:val="8F5902"/>
       <w:sz w:val="22"/>
-      <w:shd w:val="clear" w:color="auto" w:fill="F8F8F8"/>
+      <w:shd w:color="auto" w:fill="F8F8F8" w:val="clear"/>
     </w:rPr>
   </w:style>
-  <w:style w:type="character" w:customStyle="1" w:styleId="AnnotationTok">
+  <w:style w:customStyle="1" w:styleId="AnnotationTok" w:type="character">
     <w:name w:val="AnnotationTok"/>
     <w:basedOn w:val="VerbatimChar"/>
     <w:rPr>
@@ -4855,10 +4855,10 @@
       <w:i/>
       <w:color w:val="8F5902"/>
       <w:sz w:val="22"/>
-      <w:shd w:val="clear" w:color="auto" w:fill="F8F8F8"/>
+      <w:shd w:color="auto" w:fill="F8F8F8" w:val="clear"/>
     </w:rPr>
   </w:style>
-  <w:style w:type="character" w:customStyle="1" w:styleId="CommentVarTok">
+  <w:style w:customStyle="1" w:styleId="CommentVarTok" w:type="character">
     <w:name w:val="CommentVarTok"/>
     <w:basedOn w:val="VerbatimChar"/>
     <w:rPr>
@@ -4867,40 +4867,40 @@
       <w:i/>
       <w:color w:val="8F5902"/>
       <w:sz w:val="22"/>
-      <w:shd w:val="clear" w:color="auto" w:fill="F8F8F8"/>
+      <w:shd w:color="auto" w:fill="F8F8F8" w:val="clear"/>
     </w:rPr>
   </w:style>
-  <w:style w:type="character" w:customStyle="1" w:styleId="OtherTok">
+  <w:style w:customStyle="1" w:styleId="OtherTok" w:type="character">
     <w:name w:val="OtherTok"/>
     <w:basedOn w:val="VerbatimChar"/>
     <w:rPr>
       <w:rFonts w:ascii="Consolas" w:hAnsi="Consolas"/>
       <w:color w:val="8F5902"/>
       <w:sz w:val="22"/>
-      <w:shd w:val="clear" w:color="auto" w:fill="F8F8F8"/>
+      <w:shd w:color="auto" w:fill="F8F8F8" w:val="clear"/>
     </w:rPr>
   </w:style>
-  <w:style w:type="character" w:customStyle="1" w:styleId="FunctionTok">
+  <w:style w:customStyle="1" w:styleId="FunctionTok" w:type="character">
     <w:name w:val="FunctionTok"/>
     <w:basedOn w:val="VerbatimChar"/>
     <w:rPr>
       <w:rFonts w:ascii="Consolas" w:hAnsi="Consolas"/>
       <w:color w:val="000000"/>
       <w:sz w:val="22"/>
-      <w:shd w:val="clear" w:color="auto" w:fill="F8F8F8"/>
+      <w:shd w:color="auto" w:fill="F8F8F8" w:val="clear"/>
     </w:rPr>
   </w:style>
-  <w:style w:type="character" w:customStyle="1" w:styleId="VariableTok">
+  <w:style w:customStyle="1" w:styleId="VariableTok" w:type="character">
     <w:name w:val="VariableTok"/>
     <w:basedOn w:val="VerbatimChar"/>
     <w:rPr>
       <w:rFonts w:ascii="Consolas" w:hAnsi="Consolas"/>
       <w:color w:val="000000"/>
       <w:sz w:val="22"/>
-      <w:shd w:val="clear" w:color="auto" w:fill="F8F8F8"/>
+      <w:shd w:color="auto" w:fill="F8F8F8" w:val="clear"/>
     </w:rPr>
   </w:style>
-  <w:style w:type="character" w:customStyle="1" w:styleId="ControlFlowTok">
+  <w:style w:customStyle="1" w:styleId="ControlFlowTok" w:type="character">
     <w:name w:val="ControlFlowTok"/>
     <w:basedOn w:val="VerbatimChar"/>
     <w:rPr>
@@ -4908,10 +4908,10 @@
       <w:b/>
       <w:color w:val="204A87"/>
       <w:sz w:val="22"/>
-      <w:shd w:val="clear" w:color="auto" w:fill="F8F8F8"/>
+      <w:shd w:color="auto" w:fill="F8F8F8" w:val="clear"/>
     </w:rPr>
   </w:style>
-  <w:style w:type="character" w:customStyle="1" w:styleId="OperatorTok">
+  <w:style w:customStyle="1" w:styleId="OperatorTok" w:type="character">
     <w:name w:val="OperatorTok"/>
     <w:basedOn w:val="VerbatimChar"/>
     <w:rPr>
@@ -4919,28 +4919,28 @@
       <w:b/>
       <w:color w:val="CE5C00"/>
       <w:sz w:val="22"/>
-      <w:shd w:val="clear" w:color="auto" w:fill="F8F8F8"/>
+      <w:shd w:color="auto" w:fill="F8F8F8" w:val="clear"/>
     </w:rPr>
   </w:style>
-  <w:style w:type="character" w:customStyle="1" w:styleId="BuiltInTok">
+  <w:style w:customStyle="1" w:styleId="BuiltInTok" w:type="character">
     <w:name w:val="BuiltInTok"/>
     <w:basedOn w:val="VerbatimChar"/>
     <w:rPr>
       <w:rFonts w:ascii="Consolas" w:hAnsi="Consolas"/>
       <w:sz w:val="22"/>
-      <w:shd w:val="clear" w:color="auto" w:fill="F8F8F8"/>
+      <w:shd w:color="auto" w:fill="F8F8F8" w:val="clear"/>
     </w:rPr>
   </w:style>
-  <w:style w:type="character" w:customStyle="1" w:styleId="ExtensionTok">
+  <w:style w:customStyle="1" w:styleId="ExtensionTok" w:type="character">
     <w:name w:val="ExtensionTok"/>
     <w:basedOn w:val="VerbatimChar"/>
     <w:rPr>
       <w:rFonts w:ascii="Consolas" w:hAnsi="Consolas"/>
       <w:sz w:val="22"/>
-      <w:shd w:val="clear" w:color="auto" w:fill="F8F8F8"/>
+      <w:shd w:color="auto" w:fill="F8F8F8" w:val="clear"/>
     </w:rPr>
   </w:style>
-  <w:style w:type="character" w:customStyle="1" w:styleId="PreprocessorTok">
+  <w:style w:customStyle="1" w:styleId="PreprocessorTok" w:type="character">
     <w:name w:val="PreprocessorTok"/>
     <w:basedOn w:val="VerbatimChar"/>
     <w:rPr>
@@ -4948,29 +4948,29 @@
       <w:i/>
       <w:color w:val="8F5902"/>
       <w:sz w:val="22"/>
-      <w:shd w:val="clear" w:color="auto" w:fill="F8F8F8"/>
+      <w:shd w:color="auto" w:fill="F8F8F8" w:val="clear"/>
     </w:rPr>
   </w:style>
-  <w:style w:type="character" w:customStyle="1" w:styleId="AttributeTok">
+  <w:style w:customStyle="1" w:styleId="AttributeTok" w:type="character">
     <w:name w:val="AttributeTok"/>
     <w:basedOn w:val="VerbatimChar"/>
     <w:rPr>
       <w:rFonts w:ascii="Consolas" w:hAnsi="Consolas"/>
       <w:color w:val="C4A000"/>
       <w:sz w:val="22"/>
-      <w:shd w:val="clear" w:color="auto" w:fill="F8F8F8"/>
+      <w:shd w:color="auto" w:fill="F8F8F8" w:val="clear"/>
     </w:rPr>
   </w:style>
-  <w:style w:type="character" w:customStyle="1" w:styleId="RegionMarkerTok">
+  <w:style w:customStyle="1" w:styleId="RegionMarkerTok" w:type="character">
     <w:name w:val="RegionMarkerTok"/>
     <w:basedOn w:val="VerbatimChar"/>
     <w:rPr>
       <w:rFonts w:ascii="Consolas" w:hAnsi="Consolas"/>
       <w:sz w:val="22"/>
-      <w:shd w:val="clear" w:color="auto" w:fill="F8F8F8"/>
+      <w:shd w:color="auto" w:fill="F8F8F8" w:val="clear"/>
     </w:rPr>
   </w:style>
-  <w:style w:type="character" w:customStyle="1" w:styleId="InformationTok">
+  <w:style w:customStyle="1" w:styleId="InformationTok" w:type="character">
     <w:name w:val="InformationTok"/>
     <w:basedOn w:val="VerbatimChar"/>
     <w:rPr>
@@ -4979,10 +4979,10 @@
       <w:i/>
       <w:color w:val="8F5902"/>
       <w:sz w:val="22"/>
-      <w:shd w:val="clear" w:color="auto" w:fill="F8F8F8"/>
+      <w:shd w:color="auto" w:fill="F8F8F8" w:val="clear"/>
     </w:rPr>
   </w:style>
-  <w:style w:type="character" w:customStyle="1" w:styleId="WarningTok">
+  <w:style w:customStyle="1" w:styleId="WarningTok" w:type="character">
     <w:name w:val="WarningTok"/>
     <w:basedOn w:val="VerbatimChar"/>
     <w:rPr>
@@ -4991,20 +4991,20 @@
       <w:i/>
       <w:color w:val="8F5902"/>
       <w:sz w:val="22"/>
-      <w:shd w:val="clear" w:color="auto" w:fill="F8F8F8"/>
+      <w:shd w:color="auto" w:fill="F8F8F8" w:val="clear"/>
     </w:rPr>
   </w:style>
-  <w:style w:type="character" w:customStyle="1" w:styleId="AlertTok">
+  <w:style w:customStyle="1" w:styleId="AlertTok" w:type="character">
     <w:name w:val="AlertTok"/>
     <w:basedOn w:val="VerbatimChar"/>
     <w:rPr>
       <w:rFonts w:ascii="Consolas" w:hAnsi="Consolas"/>
       <w:color w:val="EF2929"/>
       <w:sz w:val="22"/>
-      <w:shd w:val="clear" w:color="auto" w:fill="F8F8F8"/>
+      <w:shd w:color="auto" w:fill="F8F8F8" w:val="clear"/>
     </w:rPr>
   </w:style>
-  <w:style w:type="character" w:customStyle="1" w:styleId="ErrorTok">
+  <w:style w:customStyle="1" w:styleId="ErrorTok" w:type="character">
     <w:name w:val="ErrorTok"/>
     <w:basedOn w:val="VerbatimChar"/>
     <w:rPr>
@@ -5012,19 +5012,19 @@
       <w:b/>
       <w:color w:val="A40000"/>
       <w:sz w:val="22"/>
-      <w:shd w:val="clear" w:color="auto" w:fill="F8F8F8"/>
+      <w:shd w:color="auto" w:fill="F8F8F8" w:val="clear"/>
     </w:rPr>
   </w:style>
-  <w:style w:type="character" w:customStyle="1" w:styleId="NormalTok">
+  <w:style w:customStyle="1" w:styleId="NormalTok" w:type="character">
     <w:name w:val="NormalTok"/>
     <w:basedOn w:val="VerbatimChar"/>
     <w:rPr>
       <w:rFonts w:ascii="Consolas" w:hAnsi="Consolas"/>
       <w:sz w:val="22"/>
-      <w:shd w:val="clear" w:color="auto" w:fill="F8F8F8"/>
+      <w:shd w:color="auto" w:fill="F8F8F8" w:val="clear"/>
     </w:rPr>
   </w:style>
-  <w:style w:type="paragraph" w:styleId="Kopfzeile">
+  <w:style w:styleId="Kopfzeile" w:type="paragraph">
     <w:name w:val="header"/>
     <w:basedOn w:val="Standard"/>
     <w:link w:val="KopfzeileZchn"/>
@@ -5033,20 +5033,20 @@
     <w:rsid w:val="00AF36ED"/>
     <w:pPr>
       <w:tabs>
-        <w:tab w:val="center" w:pos="4536"/>
-        <w:tab w:val="right" w:pos="9072"/>
+        <w:tab w:pos="4536" w:val="center"/>
+        <w:tab w:pos="9072" w:val="right"/>
       </w:tabs>
       <w:spacing w:after="0"/>
     </w:pPr>
   </w:style>
-  <w:style w:type="character" w:customStyle="1" w:styleId="KopfzeileZchn">
+  <w:style w:customStyle="1" w:styleId="KopfzeileZchn" w:type="character">
     <w:name w:val="Kopfzeile Zchn"/>
     <w:basedOn w:val="Absatz-Standardschriftart"/>
     <w:link w:val="Kopfzeile"/>
     <w:uiPriority w:val="99"/>
     <w:rsid w:val="00AF36ED"/>
   </w:style>
-  <w:style w:type="paragraph" w:styleId="Fuzeile">
+  <w:style w:styleId="Fuzeile" w:type="paragraph">
     <w:name w:val="footer"/>
     <w:basedOn w:val="Standard"/>
     <w:link w:val="FuzeileZchn"/>
@@ -5054,26 +5054,26 @@
     <w:rsid w:val="00AF36ED"/>
     <w:pPr>
       <w:tabs>
-        <w:tab w:val="center" w:pos="4536"/>
-        <w:tab w:val="right" w:pos="9072"/>
+        <w:tab w:pos="4536" w:val="center"/>
+        <w:tab w:pos="9072" w:val="right"/>
       </w:tabs>
       <w:spacing w:after="0"/>
     </w:pPr>
   </w:style>
-  <w:style w:type="character" w:customStyle="1" w:styleId="FuzeileZchn">
+  <w:style w:customStyle="1" w:styleId="FuzeileZchn" w:type="character">
     <w:name w:val="Fußzeile Zchn"/>
     <w:basedOn w:val="Absatz-Standardschriftart"/>
     <w:link w:val="Fuzeile"/>
     <w:rsid w:val="00AF36ED"/>
   </w:style>
-  <w:style w:type="character" w:styleId="Seitenzahl">
+  <w:style w:styleId="Seitenzahl" w:type="character">
     <w:name w:val="page number"/>
     <w:basedOn w:val="Absatz-Standardschriftart"/>
     <w:semiHidden/>
     <w:unhideWhenUsed/>
     <w:rsid w:val="00AF36ED"/>
   </w:style>
-  <w:style w:type="paragraph" w:customStyle="1" w:styleId="h1-pagebreak">
+  <w:style w:customStyle="1" w:styleId="h1-pagebreak" w:type="paragraph">
     <w:name w:val="h1-pagebreak"/>
     <w:basedOn w:val="berschrift1"/>
     <w:qFormat/>
@@ -5085,7 +5085,7 @@
       <w:b w:val="0"/>
     </w:rPr>
   </w:style>
-  <w:style w:type="character" w:customStyle="1" w:styleId="TextkrperZchn">
+  <w:style w:customStyle="1" w:styleId="TextkrperZchn" w:type="character">
     <w:name w:val="Textkörper Zchn"/>
     <w:basedOn w:val="Absatz-Standardschriftart"/>
     <w:link w:val="Textkrper"/>
@@ -5094,7 +5094,7 @@
       <w:rFonts w:ascii="Times New Roman" w:hAnsi="Times New Roman"/>
     </w:rPr>
   </w:style>
-  <w:style w:type="table" w:styleId="Tabellenraster">
+  <w:style w:styleId="Tabellenraster" w:type="table">
     <w:name w:val="Table Grid"/>
     <w:basedOn w:val="NormaleTabelle"/>
     <w:rsid w:val="00006D3F"/>
@@ -5103,16 +5103,16 @@
     </w:pPr>
     <w:tblPr>
       <w:tblBorders>
-        <w:top w:val="single" w:sz="4" w:space="0" w:color="auto"/>
-        <w:left w:val="single" w:sz="4" w:space="0" w:color="auto"/>
-        <w:bottom w:val="single" w:sz="4" w:space="0" w:color="auto"/>
-        <w:right w:val="single" w:sz="4" w:space="0" w:color="auto"/>
-        <w:insideH w:val="single" w:sz="4" w:space="0" w:color="auto"/>
-        <w:insideV w:val="single" w:sz="4" w:space="0" w:color="auto"/>
+        <w:top w:color="auto" w:space="0" w:sz="4" w:val="single"/>
+        <w:left w:color="auto" w:space="0" w:sz="4" w:val="single"/>
+        <w:bottom w:color="auto" w:space="0" w:sz="4" w:val="single"/>
+        <w:right w:color="auto" w:space="0" w:sz="4" w:val="single"/>
+        <w:insideH w:color="auto" w:space="0" w:sz="4" w:val="single"/>
+        <w:insideV w:color="auto" w:space="0" w:sz="4" w:val="single"/>
       </w:tblBorders>
     </w:tblPr>
   </w:style>
-  <w:style w:type="table" w:styleId="Gitternetztabelle1hell">
+  <w:style w:styleId="Gitternetztabelle1hell" w:type="table">
     <w:name w:val="Grid Table 1 Light"/>
     <w:basedOn w:val="NormaleTabelle"/>
     <w:rsid w:val="00006D3F"/>
@@ -5123,12 +5123,12 @@
       <w:tblStyleRowBandSize w:val="1"/>
       <w:tblStyleColBandSize w:val="1"/>
       <w:tblBorders>
-        <w:top w:val="single" w:sz="4" w:space="0" w:color="999999" w:themeColor="text1" w:themeTint="66"/>
-        <w:left w:val="single" w:sz="4" w:space="0" w:color="999999" w:themeColor="text1" w:themeTint="66"/>
-        <w:bottom w:val="single" w:sz="4" w:space="0" w:color="999999" w:themeColor="text1" w:themeTint="66"/>
-        <w:right w:val="single" w:sz="4" w:space="0" w:color="999999" w:themeColor="text1" w:themeTint="66"/>
-        <w:insideH w:val="single" w:sz="4" w:space="0" w:color="999999" w:themeColor="text1" w:themeTint="66"/>
-        <w:insideV w:val="single" w:sz="4" w:space="0" w:color="999999" w:themeColor="text1" w:themeTint="66"/>
+        <w:top w:color="999999" w:space="0" w:sz="4" w:themeColor="text1" w:themeTint="66" w:val="single"/>
+        <w:left w:color="999999" w:space="0" w:sz="4" w:themeColor="text1" w:themeTint="66" w:val="single"/>
+        <w:bottom w:color="999999" w:space="0" w:sz="4" w:themeColor="text1" w:themeTint="66" w:val="single"/>
+        <w:right w:color="999999" w:space="0" w:sz="4" w:themeColor="text1" w:themeTint="66" w:val="single"/>
+        <w:insideH w:color="999999" w:space="0" w:sz="4" w:themeColor="text1" w:themeTint="66" w:val="single"/>
+        <w:insideV w:color="999999" w:space="0" w:sz="4" w:themeColor="text1" w:themeTint="66" w:val="single"/>
       </w:tblBorders>
     </w:tblPr>
     <w:tblStylePr w:type="firstRow">
@@ -5139,7 +5139,7 @@
       <w:tblPr/>
       <w:tcPr>
         <w:tcBorders>
-          <w:bottom w:val="single" w:sz="12" w:space="0" w:color="666666" w:themeColor="text1" w:themeTint="99"/>
+          <w:bottom w:color="666666" w:space="0" w:sz="12" w:themeColor="text1" w:themeTint="99" w:val="single"/>
         </w:tcBorders>
       </w:tcPr>
     </w:tblStylePr>
@@ -5151,7 +5151,7 @@
       <w:tblPr/>
       <w:tcPr>
         <w:tcBorders>
-          <w:top w:val="double" w:sz="2" w:space="0" w:color="666666" w:themeColor="text1" w:themeTint="99"/>
+          <w:top w:color="666666" w:space="0" w:sz="2" w:themeColor="text1" w:themeTint="99" w:val="double"/>
         </w:tcBorders>
       </w:tcPr>
     </w:tblStylePr>
@@ -5168,7 +5168,7 @@
       </w:rPr>
     </w:tblStylePr>
   </w:style>
-  <w:style w:type="table" w:styleId="EinfacheTabelle2">
+  <w:style w:styleId="EinfacheTabelle2" w:type="table">
     <w:name w:val="Plain Table 2"/>
     <w:basedOn w:val="NormaleTabelle"/>
     <w:rsid w:val="00006D3F"/>
@@ -5179,8 +5179,8 @@
       <w:tblStyleRowBandSize w:val="1"/>
       <w:tblStyleColBandSize w:val="1"/>
       <w:tblBorders>
-        <w:top w:val="single" w:sz="4" w:space="0" w:color="7F7F7F" w:themeColor="text1" w:themeTint="80"/>
-        <w:bottom w:val="single" w:sz="4" w:space="0" w:color="7F7F7F" w:themeColor="text1" w:themeTint="80"/>
+        <w:top w:color="7F7F7F" w:space="0" w:sz="4" w:themeColor="text1" w:themeTint="80" w:val="single"/>
+        <w:bottom w:color="7F7F7F" w:space="0" w:sz="4" w:themeColor="text1" w:themeTint="80" w:val="single"/>
       </w:tblBorders>
     </w:tblPr>
     <w:tblStylePr w:type="firstRow">
@@ -5191,7 +5191,7 @@
       <w:tblPr/>
       <w:tcPr>
         <w:tcBorders>
-          <w:bottom w:val="single" w:sz="4" w:space="0" w:color="7F7F7F" w:themeColor="text1" w:themeTint="80"/>
+          <w:bottom w:color="7F7F7F" w:space="0" w:sz="4" w:themeColor="text1" w:themeTint="80" w:val="single"/>
         </w:tcBorders>
       </w:tcPr>
     </w:tblStylePr>
@@ -5203,7 +5203,7 @@
       <w:tblPr/>
       <w:tcPr>
         <w:tcBorders>
-          <w:top w:val="single" w:sz="4" w:space="0" w:color="7F7F7F" w:themeColor="text1" w:themeTint="80"/>
+          <w:top w:color="7F7F7F" w:space="0" w:sz="4" w:themeColor="text1" w:themeTint="80" w:val="single"/>
         </w:tcBorders>
       </w:tcPr>
     </w:tblStylePr>
@@ -5223,8 +5223,8 @@
       <w:tblPr/>
       <w:tcPr>
         <w:tcBorders>
-          <w:left w:val="single" w:sz="4" w:space="0" w:color="7F7F7F" w:themeColor="text1" w:themeTint="80"/>
-          <w:right w:val="single" w:sz="4" w:space="0" w:color="7F7F7F" w:themeColor="text1" w:themeTint="80"/>
+          <w:left w:color="7F7F7F" w:space="0" w:sz="4" w:themeColor="text1" w:themeTint="80" w:val="single"/>
+          <w:right w:color="7F7F7F" w:space="0" w:sz="4" w:themeColor="text1" w:themeTint="80" w:val="single"/>
         </w:tcBorders>
       </w:tcPr>
     </w:tblStylePr>
@@ -5232,8 +5232,8 @@
       <w:tblPr/>
       <w:tcPr>
         <w:tcBorders>
-          <w:left w:val="single" w:sz="4" w:space="0" w:color="7F7F7F" w:themeColor="text1" w:themeTint="80"/>
-          <w:right w:val="single" w:sz="4" w:space="0" w:color="7F7F7F" w:themeColor="text1" w:themeTint="80"/>
+          <w:left w:color="7F7F7F" w:space="0" w:sz="4" w:themeColor="text1" w:themeTint="80" w:val="single"/>
+          <w:right w:color="7F7F7F" w:space="0" w:sz="4" w:themeColor="text1" w:themeTint="80" w:val="single"/>
         </w:tcBorders>
       </w:tcPr>
     </w:tblStylePr>
@@ -5241,13 +5241,13 @@
       <w:tblPr/>
       <w:tcPr>
         <w:tcBorders>
-          <w:top w:val="single" w:sz="4" w:space="0" w:color="7F7F7F" w:themeColor="text1" w:themeTint="80"/>
-          <w:bottom w:val="single" w:sz="4" w:space="0" w:color="7F7F7F" w:themeColor="text1" w:themeTint="80"/>
+          <w:top w:color="7F7F7F" w:space="0" w:sz="4" w:themeColor="text1" w:themeTint="80" w:val="single"/>
+          <w:bottom w:color="7F7F7F" w:space="0" w:sz="4" w:themeColor="text1" w:themeTint="80" w:val="single"/>
         </w:tcBorders>
       </w:tcPr>
     </w:tblStylePr>
   </w:style>
-  <w:style w:type="table" w:styleId="EinfacheTabelle1">
+  <w:style w:styleId="EinfacheTabelle1" w:type="table">
     <w:name w:val="Plain Table 1"/>
     <w:basedOn w:val="NormaleTabelle"/>
     <w:rsid w:val="00006D3F"/>
@@ -5258,12 +5258,12 @@
       <w:tblStyleRowBandSize w:val="1"/>
       <w:tblStyleColBandSize w:val="1"/>
       <w:tblBorders>
-        <w:top w:val="single" w:sz="4" w:space="0" w:color="BFBFBF" w:themeColor="background1" w:themeShade="BF"/>
-        <w:left w:val="single" w:sz="4" w:space="0" w:color="BFBFBF" w:themeColor="background1" w:themeShade="BF"/>
-        <w:bottom w:val="single" w:sz="4" w:space="0" w:color="BFBFBF" w:themeColor="background1" w:themeShade="BF"/>
-        <w:right w:val="single" w:sz="4" w:space="0" w:color="BFBFBF" w:themeColor="background1" w:themeShade="BF"/>
-        <w:insideH w:val="single" w:sz="4" w:space="0" w:color="BFBFBF" w:themeColor="background1" w:themeShade="BF"/>
-        <w:insideV w:val="single" w:sz="4" w:space="0" w:color="BFBFBF" w:themeColor="background1" w:themeShade="BF"/>
+        <w:top w:color="BFBFBF" w:space="0" w:sz="4" w:themeColor="background1" w:themeShade="BF" w:val="single"/>
+        <w:left w:color="BFBFBF" w:space="0" w:sz="4" w:themeColor="background1" w:themeShade="BF" w:val="single"/>
+        <w:bottom w:color="BFBFBF" w:space="0" w:sz="4" w:themeColor="background1" w:themeShade="BF" w:val="single"/>
+        <w:right w:color="BFBFBF" w:space="0" w:sz="4" w:themeColor="background1" w:themeShade="BF" w:val="single"/>
+        <w:insideH w:color="BFBFBF" w:space="0" w:sz="4" w:themeColor="background1" w:themeShade="BF" w:val="single"/>
+        <w:insideV w:color="BFBFBF" w:space="0" w:sz="4" w:themeColor="background1" w:themeShade="BF" w:val="single"/>
       </w:tblBorders>
     </w:tblPr>
     <w:tblStylePr w:type="firstRow">
@@ -5280,7 +5280,7 @@
       <w:tblPr/>
       <w:tcPr>
         <w:tcBorders>
-          <w:top w:val="double" w:sz="4" w:space="0" w:color="BFBFBF" w:themeColor="background1" w:themeShade="BF"/>
+          <w:top w:color="BFBFBF" w:space="0" w:sz="4" w:themeColor="background1" w:themeShade="BF" w:val="double"/>
         </w:tcBorders>
       </w:tcPr>
     </w:tblStylePr>
@@ -5299,17 +5299,17 @@
     <w:tblStylePr w:type="band1Vert">
       <w:tblPr/>
       <w:tcPr>
-        <w:shd w:val="clear" w:color="auto" w:fill="F2F2F2" w:themeFill="background1" w:themeFillShade="F2"/>
+        <w:shd w:color="auto" w:fill="F2F2F2" w:themeFill="background1" w:themeFillShade="F2" w:val="clear"/>
       </w:tcPr>
     </w:tblStylePr>
     <w:tblStylePr w:type="band1Horz">
       <w:tblPr/>
       <w:tcPr>
-        <w:shd w:val="clear" w:color="auto" w:fill="F2F2F2" w:themeFill="background1" w:themeFillShade="F2"/>
+        <w:shd w:color="auto" w:fill="F2F2F2" w:themeFill="background1" w:themeFillShade="F2" w:val="clear"/>
       </w:tcPr>
     </w:tblStylePr>
   </w:style>
-  <w:style w:type="character" w:styleId="Buchtitel">
+  <w:style w:styleId="Buchtitel" w:type="character">
     <w:name w:val="Book Title"/>
     <w:basedOn w:val="Absatz-Standardschriftart"/>
     <w:rsid w:val="00F14702"/>
@@ -5321,7 +5321,7 @@
       <w:spacing w:val="5"/>
     </w:rPr>
   </w:style>
-  <w:style w:type="paragraph" w:customStyle="1" w:styleId="h1-titlepage">
+  <w:style w:customStyle="1" w:styleId="h1-titlepage" w:type="paragraph">
     <w:name w:val="h1-titlepage"/>
     <w:basedOn w:val="h1-pagebreak"/>
     <w:qFormat/>

</xml_diff>

<commit_message>
Re-generating results to update OSF with all changes
Results with OpenMX status1 = 5 should not be trusted (https://openmx.ssri.psu.edu//node/4722). Clarified this in text.
</commit_message>
<xml_diff>
--- a/006_ml4_papaja_results.docx
+++ b/006_ml4_papaja_results.docx
@@ -170,15 +170,6 @@
         <w:pStyle w:val="berschrift2"/>
       </w:pPr>
       <w:r>
-        <w:rPr>
-          <w:rStyle w:val="SectionNumber"/>
-        </w:rPr>
-        <w:t xml:space="preserve">0.1</w:t>
-      </w:r>
-      <w:r>
-        <w:tab/>
-      </w:r>
-      <w:r>
         <w:t xml:space="preserve">Participants</w:t>
       </w:r>
     </w:p>
@@ -261,15 +252,6 @@
         <w:pStyle w:val="berschrift2"/>
       </w:pPr>
       <w:r>
-        <w:rPr>
-          <w:rStyle w:val="SectionNumber"/>
-        </w:rPr>
-        <w:t xml:space="preserve">0.2</w:t>
-      </w:r>
-      <w:r>
-        <w:tab/>
-      </w:r>
-      <w:r>
         <w:t xml:space="preserve">Analysis Plan</w:t>
       </w:r>
     </w:p>
@@ -703,15 +685,6 @@
         <w:pStyle w:val="berschrift1"/>
       </w:pPr>
       <w:r>
-        <w:rPr>
-          <w:rStyle w:val="SectionNumber"/>
-        </w:rPr>
-        <w:t xml:space="preserve">1</w:t>
-      </w:r>
-      <w:r>
-        <w:tab/>
-      </w:r>
-      <w:r>
         <w:t xml:space="preserve">Results</w:t>
       </w:r>
     </w:p>
@@ -720,15 +693,6 @@
       <w:pPr>
         <w:pStyle w:val="berschrift2"/>
       </w:pPr>
-      <w:r>
-        <w:rPr>
-          <w:rStyle w:val="SectionNumber"/>
-        </w:rPr>
-        <w:t xml:space="preserve">1.1</w:t>
-      </w:r>
-      <w:r>
-        <w:tab/>
-      </w:r>
       <w:r>
         <w:t xml:space="preserve">Deviations from Pre-registered Analytic Plan</w:t>
       </w:r>
@@ -747,15 +711,6 @@
       <w:pPr>
         <w:pStyle w:val="berschrift2"/>
       </w:pPr>
-      <w:r>
-        <w:rPr>
-          <w:rStyle w:val="SectionNumber"/>
-        </w:rPr>
-        <w:t xml:space="preserve">1.2</w:t>
-      </w:r>
-      <w:r>
-        <w:tab/>
-      </w:r>
       <w:r>
         <w:t xml:space="preserve">Research Question 1: Meta-analytic results across all labs (random effects meta-analysis).</w:t>
       </w:r>
@@ -1135,15 +1090,6 @@
         <w:pStyle w:val="berschrift2"/>
       </w:pPr>
       <w:r>
-        <w:rPr>
-          <w:rStyle w:val="SectionNumber"/>
-        </w:rPr>
-        <w:t xml:space="preserve">1.3</w:t>
-      </w:r>
-      <w:r>
-        <w:tab/>
-      </w:r>
-      <w:r>
         <w:t xml:space="preserve">Research Question 2: Moderation by Author Advised/In House protocol</w:t>
       </w:r>
     </w:p>
@@ -1716,15 +1662,6 @@
       <w:pPr>
         <w:pStyle w:val="berschrift2"/>
       </w:pPr>
-      <w:r>
-        <w:rPr>
-          <w:rStyle w:val="SectionNumber"/>
-        </w:rPr>
-        <w:t xml:space="preserve">1.4</w:t>
-      </w:r>
-      <w:r>
-        <w:tab/>
-      </w:r>
       <w:r>
         <w:t xml:space="preserve">Research Question 3: Effect of Standardization</w:t>
       </w:r>
@@ -1949,15 +1886,6 @@
       <w:pPr>
         <w:pStyle w:val="berschrift2"/>
       </w:pPr>
-      <w:r>
-        <w:rPr>
-          <w:rStyle w:val="SectionNumber"/>
-        </w:rPr>
-        <w:t xml:space="preserve">1.5</w:t>
-      </w:r>
-      <w:r>
-        <w:tab/>
-      </w:r>
       <w:r>
         <w:t xml:space="preserve">Follow-Up Exploratory (non-preregistered) Analyses</w:t>
       </w:r>

</xml_diff>

<commit_message>
Minor edits to reporting of pro- vs anti-US test
</commit_message>
<xml_diff>
--- a/006_ml4_papaja_results.docx
+++ b/006_ml4_papaja_results.docx
@@ -679,7 +679,7 @@
       </w:r>
     </w:p>
     <w:bookmarkEnd w:id="30"/>
-    <w:bookmarkStart w:id="39" w:name="results"/>
+    <w:bookmarkStart w:id="41" w:name="results"/>
     <w:p>
       <w:pPr>
         <w:pStyle w:val="berschrift1"/>
@@ -688,7 +688,7 @@
         <w:t xml:space="preserve">Results</w:t>
       </w:r>
     </w:p>
-    <w:bookmarkStart w:id="31" w:name="X5624d0496651cf284888f223111f8f07010fd01"/>
+    <w:bookmarkStart w:id="32" w:name="X5624d0496651cf284888f223111f8f07010fd01"/>
     <w:p>
       <w:pPr>
         <w:pStyle w:val="berschrift2"/>
@@ -702,11 +702,25 @@
         <w:pStyle w:val="FirstParagraph"/>
       </w:pPr>
       <w:r>
-        <w:t xml:space="preserve">Our pre-registered analytic plan specifies the use of a three-level meta-analysis, conducted in the MetaSEM R package (Cheung, 2014), to control for the clustering of effect sizes when independent teams ran both In House and Author Advised versions of the protocol at the same university. However, during data analysis we discovered that these models failed to converge because we did not have enough data within each cluster, as most sites conducted only one study. As such, we had to drop the clustering variable. The results reported below are thus a more common univariate meta-analysis, which is the model that most closely mirrors our originally planned analysis.</w:t>
-      </w:r>
-    </w:p>
-    <w:bookmarkEnd w:id="31"/>
-    <w:bookmarkStart w:id="32" w:name="X0717cbac05e4bba966b3ebf40da3149f951982b"/>
+        <w:t xml:space="preserve">Our pre-registered analytic plan specifies the use of a three-level meta-analysis, conducted in the MetaSEM R package (Cheung, 2014), to control for the clustering of effect sizes when independent teams ran both In House and Author Advised versions of the protocol at the same university. However, during data analysis we discovered that these models failed to optimize to a solution (OpenMX status1 = 5) which means that their output cannot be interpreted (see</w:t>
+      </w:r>
+      <w:r>
+        <w:t xml:space="preserve"> </w:t>
+      </w:r>
+      <w:hyperlink r:id="rId31">
+        <w:r>
+          <w:rPr>
+            <w:rStyle w:val="Hyperlink"/>
+          </w:rPr>
+          <w:t xml:space="preserve">https://openmx.ssri.psu.edu/wiki/errors</w:t>
+        </w:r>
+      </w:hyperlink>
+      <w:r>
+        <w:t xml:space="preserve">). This is likely because we did not have enough data within each cluster, as almost all sites ended up conducting only one study (e.g., administering only the Author Advised or In House protocol, not both). As such, we had to drop the clustering variable. The results reported below are thus a more common univariate meta-analysis, which is the model that most closely mirrors our originally planned analysis.</w:t>
+      </w:r>
+    </w:p>
+    <w:bookmarkEnd w:id="32"/>
+    <w:bookmarkStart w:id="33" w:name="X0717cbac05e4bba966b3ebf40da3149f951982b"/>
     <w:p>
       <w:pPr>
         <w:pStyle w:val="berschrift2"/>
@@ -1083,8 +1097,8 @@
         <w:t xml:space="preserve">In sum, we observed little evidence for an overall effect of mortality salience in these replications. Additionally, overall results suggest that there was little or no heterogeneity in effect sizes across sites. This lack of variation suggests that it is unlikely we will observe an effect of Author Advised versus In House protocols or other moderators such as differences in samples or TMT knowledge. Even so, the plausible moderation by Author Advised/In House protocol is examined in the following section.</w:t>
       </w:r>
     </w:p>
-    <w:bookmarkEnd w:id="32"/>
-    <w:bookmarkStart w:id="33" w:name="X29592220de5c9185f2b682c0ce7513d52858c49"/>
+    <w:bookmarkEnd w:id="33"/>
+    <w:bookmarkStart w:id="34" w:name="X29592220de5c9185f2b682c0ce7513d52858c49"/>
     <w:p>
       <w:pPr>
         <w:pStyle w:val="berschrift2"/>
@@ -1656,8 +1670,8 @@
         <w:t xml:space="preserve">= .391. The Author Advised version did not produce significantly larger effect sizes when compared with the In House versions.</w:t>
       </w:r>
     </w:p>
-    <w:bookmarkEnd w:id="33"/>
-    <w:bookmarkStart w:id="34" w:name="X84111581ee6b5e634403d42ca8ac8d478a3dbad"/>
+    <w:bookmarkEnd w:id="34"/>
+    <w:bookmarkStart w:id="35" w:name="X84111581ee6b5e634403d42ca8ac8d478a3dbad"/>
     <w:p>
       <w:pPr>
         <w:pStyle w:val="berschrift2"/>
@@ -1880,8 +1894,8 @@
         <w:t xml:space="preserve">Overall, this evidence indicates that neither In House nor Author Advised labs showed significant variability in effect size across sites, despite the fact that In House labs were unambiguously more variable in their procedural implementation. This does not mean the variances were equal, but based on the present evidence we cannot conclude that they were different.</w:t>
       </w:r>
     </w:p>
-    <w:bookmarkEnd w:id="34"/>
-    <w:bookmarkStart w:id="38" w:name="X25153fbcdda6f1aad6cfc2299e4882fdfd02862"/>
+    <w:bookmarkEnd w:id="35"/>
+    <w:bookmarkStart w:id="40" w:name="X25153fbcdda6f1aad6cfc2299e4882fdfd02862"/>
     <w:p>
       <w:pPr>
         <w:pStyle w:val="berschrift2"/>
@@ -2020,7 +2034,7 @@
         <w:rPr>
           <w:rStyle w:val="Funotenzeichen"/>
         </w:rPr>
-        <w:footnoteReference w:id="35"/>
+        <w:footnoteReference w:id="36"/>
       </w:r>
     </w:p>
     <w:p>
@@ -2162,7 +2176,7 @@
         <w:t xml:space="preserve"> </w:t>
       </w:r>
       <w:r>
-        <w:t xml:space="preserve">= 1.59,</w:t>
+        <w:t xml:space="preserve">= 1.58,</w:t>
       </w:r>
       <w:r>
         <w:t xml:space="preserve"> </w:t>
@@ -2178,7 +2192,7 @@
         <w:t xml:space="preserve"> </w:t>
       </w:r>
       <w:r>
-        <w:t xml:space="preserve">= .111;</w:t>
+        <w:t xml:space="preserve">= .113;</w:t>
       </w:r>
       <w:r>
         <w:t xml:space="preserve"> </w:t>
@@ -2249,6 +2263,12 @@
       </w:r>
       <w:r>
         <w:t xml:space="preserve">= .200.</w:t>
+      </w:r>
+      <w:r>
+        <w:rPr>
+          <w:rStyle w:val="Funotenzeichen"/>
+        </w:rPr>
+        <w:footnoteReference w:id="37"/>
       </w:r>
     </w:p>
     <w:p>
@@ -2501,6 +2521,144 @@
       </w:r>
       <w:r>
         <w:t xml:space="preserve">= .842.</w:t>
+      </w:r>
+    </w:p>
+    <w:p>
+      <w:pPr>
+        <w:pStyle w:val="Textkrper"/>
+      </w:pPr>
+      <w:r>
+        <w:rPr>
+          <w:bCs/>
+          <w:b/>
+        </w:rPr>
+        <w:t xml:space="preserve">Evaluations of pro- and anti-US authors.</w:t>
+      </w:r>
+      <w:r>
+        <w:t xml:space="preserve"> </w:t>
+      </w:r>
+      <w:r>
+        <w:t xml:space="preserve">Overall, participants preferred the pro-US author (</w:t>
+      </w:r>
+      <w:r>
+        <w:rPr>
+          <w:iCs/>
+          <w:i/>
+        </w:rPr>
+        <w:t xml:space="preserve">M</w:t>
+      </w:r>
+      <w:r>
+        <w:t xml:space="preserve"> </w:t>
+      </w:r>
+      <w:r>
+        <w:t xml:space="preserve">= 5.68,</w:t>
+      </w:r>
+      <w:r>
+        <w:t xml:space="preserve"> </w:t>
+      </w:r>
+      <w:r>
+        <w:rPr>
+          <w:iCs/>
+          <w:i/>
+        </w:rPr>
+        <w:t xml:space="preserve">SD</w:t>
+      </w:r>
+      <w:r>
+        <w:t xml:space="preserve"> </w:t>
+      </w:r>
+      <w:r>
+        <w:t xml:space="preserve">= 1.83) to the anti-US author (</w:t>
+      </w:r>
+      <w:r>
+        <w:rPr>
+          <w:iCs/>
+          <w:i/>
+        </w:rPr>
+        <w:t xml:space="preserve">M</w:t>
+      </w:r>
+      <w:r>
+        <w:t xml:space="preserve"> </w:t>
+      </w:r>
+      <w:r>
+        <w:t xml:space="preserve">= 4.98,</w:t>
+      </w:r>
+      <w:r>
+        <w:t xml:space="preserve"> </w:t>
+      </w:r>
+      <w:r>
+        <w:rPr>
+          <w:iCs/>
+          <w:i/>
+        </w:rPr>
+        <w:t xml:space="preserve">SD</w:t>
+      </w:r>
+      <w:r>
+        <w:t xml:space="preserve"> </w:t>
+      </w:r>
+      <w:r>
+        <w:t xml:space="preserve">= 4.98). This difference was statistically significant,</w:t>
+      </w:r>
+      <w:r>
+        <w:t xml:space="preserve"> </w:t>
+      </w:r>
+      <m:oMath>
+        <m:r>
+          <m:t>t</m:t>
+        </m:r>
+        <m:d>
+          <m:dPr>
+            <m:begChr m:val="("/>
+            <m:endChr m:val=")"/>
+            <m:sepChr m:val=""/>
+            <m:grow/>
+          </m:dPr>
+          <m:e>
+            <m:r>
+              <m:t>1</m:t>
+            </m:r>
+            <m:r>
+              <m:rPr>
+                <m:sty m:val="p"/>
+              </m:rPr>
+              <m:t>,</m:t>
+            </m:r>
+            <m:r>
+              <m:t>549</m:t>
+            </m:r>
+          </m:e>
+        </m:d>
+        <m:r>
+          <m:rPr>
+            <m:sty m:val="p"/>
+          </m:rPr>
+          <m:t>=</m:t>
+        </m:r>
+        <m:r>
+          <m:t>11.80</m:t>
+        </m:r>
+      </m:oMath>
+      <w:r>
+        <w:t xml:space="preserve">,</w:t>
+      </w:r>
+      <w:r>
+        <w:t xml:space="preserve"> </w:t>
+      </w:r>
+      <m:oMath>
+        <m:r>
+          <m:t>p</m:t>
+        </m:r>
+        <m:r>
+          <m:rPr>
+            <m:sty m:val="p"/>
+          </m:rPr>
+          <m:t>&lt;</m:t>
+        </m:r>
+        <m:r>
+          <m:t>.001</m:t>
+        </m:r>
+      </m:oMath>
+      <w:r>
+        <w:t xml:space="preserve">.</w:t>
       </w:r>
     </w:p>
     <w:p>
@@ -2554,7 +2712,17 @@
         <w:pStyle w:val="Textkrper"/>
       </w:pPr>
       <w:r>
-        <w:t xml:space="preserve">Is the anticipated effect stronger among participants who preferred the pro-US author? We restricted the analysis to only participants at Author Advised sites who preferred the pro-US author. Under this restriction, there was still no significant difference between the mortality salience and control groups in their preference for the pro-US author over the anti-US author.</w:t>
+        <w:rPr>
+          <w:bCs/>
+          <w:b/>
+        </w:rPr>
+        <w:t xml:space="preserve">Is the anticipated effect stronger among participants who preferred the pro-US author?</w:t>
+      </w:r>
+      <w:r>
+        <w:t xml:space="preserve"> </w:t>
+      </w:r>
+      <w:r>
+        <w:t xml:space="preserve">We restricted the analysis to only participants at Author Advised sites who preferred the pro-US author. Under this restriction, there was still no significant difference between the mortality salience and control groups in their preference for the pro-US author over the anti-US author.</w:t>
       </w:r>
       <w:r>
         <w:t xml:space="preserve"> </w:t>
@@ -2770,13 +2938,13 @@
         <w:rPr>
           <w:rStyle w:val="Funotenzeichen"/>
         </w:rPr>
-        <w:footnoteReference w:id="36"/>
-      </w:r>
-    </w:p>
-    <w:bookmarkStart w:id="37" w:name="refs"/>
-    <w:bookmarkEnd w:id="37"/>
-    <w:bookmarkEnd w:id="38"/>
+        <w:footnoteReference w:id="38"/>
+      </w:r>
+    </w:p>
+    <w:bookmarkStart w:id="39" w:name="refs"/>
     <w:bookmarkEnd w:id="39"/>
+    <w:bookmarkEnd w:id="40"/>
+    <w:bookmarkEnd w:id="41"/>
     <w:sectPr>
       <w:headerReference r:id="rId10" w:type="even"/>
       <w:headerReference r:id="rId9" w:type="default"/>
@@ -2941,7 +3109,7 @@
       </w:r>
     </w:p>
   </w:footnote>
-  <w:footnote w:id="35">
+  <w:footnote w:id="36">
     <w:p>
       <w:pPr>
         <w:pStyle w:val="Funotentext"/>
@@ -2960,7 +3128,26 @@
       </w:r>
     </w:p>
   </w:footnote>
-  <w:footnote w:id="36">
+  <w:footnote w:id="37">
+    <w:p>
+      <w:pPr>
+        <w:pStyle w:val="Funotentext"/>
+      </w:pPr>
+      <w:r>
+        <w:rPr>
+          <w:rStyle w:val="Funotenzeichen"/>
+        </w:rPr>
+        <w:footnoteRef/>
+      </w:r>
+      <w:r>
+        <w:t xml:space="preserve"> </w:t>
+      </w:r>
+      <w:r>
+        <w:t xml:space="preserve">For Exclusion rules 1 and 3 we report the random effects model. We report the fixed effects model for Exclusion rule 2 because the optimizer could not reach a solution for the random effects model (OpenMX error code = 5, indicating that the result should not be interpreted).</w:t>
+      </w:r>
+    </w:p>
+  </w:footnote>
+  <w:footnote w:id="38">
     <w:p>
       <w:pPr>
         <w:pStyle w:val="Funotentext"/>

</xml_diff>

<commit_message>
Add figures 2 and 3
</commit_message>
<xml_diff>
--- a/006_ml4_papaja_results.docx
+++ b/006_ml4_papaja_results.docx
@@ -950,24 +950,7 @@
         <w:t xml:space="preserve"> </w:t>
       </w:r>
       <w:r>
-        <w:t xml:space="preserve">Forest plots showing the effects for individual sites and the aggregate are available in Figure 1 for Exclusion Set 1. (See</w:t>
-      </w:r>
-      <w:r>
-        <w:t xml:space="preserve"> </w:t>
-      </w:r>
-      <w:hyperlink r:id="rId25">
-        <w:r>
-          <w:rPr>
-            <w:rStyle w:val="Hyperlink"/>
-          </w:rPr>
-          <w:t xml:space="preserve">https://osf.io/8ccnw/</w:t>
-        </w:r>
-      </w:hyperlink>
-      <w:r>
-        <w:t xml:space="preserve"> </w:t>
-      </w:r>
-      <w:r>
-        <w:t xml:space="preserve">for the other two Exclusion Sets.) These results indicate that, in the aggregate, we failed to replicate the predicted mortality salience effect.</w:t>
+        <w:t xml:space="preserve">Forest plots showing the effects for individual sites and the aggregate are available in Figures 1, 2, and 3 for Exclusion Sets 1, 2, and 3, respectively. These results indicate that, in the aggregate, we failed to replicate the predicted mortality salience effect.</w:t>
       </w:r>
     </w:p>
     <w:p>

</xml_diff>

<commit_message>
remove reference to "subtle own death salient"
</commit_message>
<xml_diff>
--- a/006_ml4_papaja_results.docx
+++ b/006_ml4_papaja_results.docx
@@ -306,25 +306,7 @@
         <w:t xml:space="preserve">t</w:t>
       </w:r>
       <w:r>
-        <w:t xml:space="preserve">-test was then conducted comparing those in the</w:t>
-      </w:r>
-      <w:r>
-        <w:t xml:space="preserve"> </w:t>
-      </w:r>
-      <w:r>
-        <w:t xml:space="preserve">“</w:t>
-      </w:r>
-      <w:r>
-        <w:t xml:space="preserve">subtle own death salient</w:t>
-      </w:r>
-      <w:r>
-        <w:t xml:space="preserve">”</w:t>
-      </w:r>
-      <w:r>
-        <w:t xml:space="preserve"> </w:t>
-      </w:r>
-      <w:r>
-        <w:t xml:space="preserve">(MS) condition with scores from the</w:t>
+        <w:t xml:space="preserve">-test was then conducted comparing those in the mortality salient (MS) condition with scores from the</w:t>
       </w:r>
       <w:r>
         <w:t xml:space="preserve"> </w:t>

</xml_diff>